<commit_message>
Fixed the first exercise (which was missing the AsA_Client and an xml configuration specified after the </Configuration> tag
</commit_message>
<xml_diff>
--- a/EnterpriseDevelopmentWithNServiceBus_Student.docx
+++ b/EnterpriseDevelopmentWithNServiceBus_Student.docx
@@ -300,7 +300,6 @@
       <w:r>
         <w:rPr>
           <w:noProof/>
-          <w:lang w:val="sv-SE" w:eastAsia="sv-SE"/>
         </w:rPr>
         <w:drawing>
           <wp:inline distT="0" distB="0" distL="0" distR="0" wp14:anchorId="2C96EDB3" wp14:editId="3529B861">
@@ -356,27 +355,14 @@
       <w:r>
         <w:t xml:space="preserve">Figure </w:t>
       </w:r>
-      <w:r>
-        <w:fldChar w:fldCharType="begin"/>
-      </w:r>
-      <w:r>
-        <w:instrText xml:space="preserve"> SEQ Figure \* ARABIC </w:instrText>
-      </w:r>
-      <w:r>
-        <w:fldChar w:fldCharType="separate"/>
-      </w:r>
-      <w:r>
-        <w:rPr>
-          <w:noProof/>
-        </w:rPr>
-        <w:t>1</w:t>
-      </w:r>
-      <w:r>
-        <w:rPr>
-          <w:noProof/>
-        </w:rPr>
-        <w:fldChar w:fldCharType="end"/>
-      </w:r>
+      <w:fldSimple w:instr=" SEQ Figure \* ARABIC ">
+        <w:r>
+          <w:rPr>
+            <w:noProof/>
+          </w:rPr>
+          <w:t>1</w:t>
+        </w:r>
+      </w:fldSimple>
       <w:r>
         <w:t xml:space="preserve"> Add necessary references </w:t>
       </w:r>
@@ -407,7 +393,6 @@
       <w:r>
         <w:rPr>
           <w:noProof/>
-          <w:lang w:val="sv-SE" w:eastAsia="sv-SE"/>
         </w:rPr>
         <w:drawing>
           <wp:inline distT="0" distB="0" distL="0" distR="0" wp14:anchorId="1C933E9A" wp14:editId="57D559DC">
@@ -463,27 +448,14 @@
       <w:r>
         <w:t xml:space="preserve">Figure </w:t>
       </w:r>
-      <w:r>
-        <w:fldChar w:fldCharType="begin"/>
-      </w:r>
-      <w:r>
-        <w:instrText xml:space="preserve"> SEQ Figure \* ARABIC </w:instrText>
-      </w:r>
-      <w:r>
-        <w:fldChar w:fldCharType="separate"/>
-      </w:r>
-      <w:r>
-        <w:rPr>
-          <w:noProof/>
-        </w:rPr>
-        <w:t>2</w:t>
-      </w:r>
-      <w:r>
-        <w:rPr>
-          <w:noProof/>
-        </w:rPr>
-        <w:fldChar w:fldCharType="end"/>
-      </w:r>
+      <w:fldSimple w:instr=" SEQ Figure \* ARABIC ">
+        <w:r>
+          <w:rPr>
+            <w:noProof/>
+          </w:rPr>
+          <w:t>2</w:t>
+        </w:r>
+      </w:fldSimple>
       <w:r>
         <w:t xml:space="preserve"> Set NServiceBus.Host.exe to be the external program to run when debugging</w:t>
       </w:r>
@@ -556,7 +528,6 @@
       <w:r>
         <w:rPr>
           <w:noProof/>
-          <w:lang w:val="sv-SE" w:eastAsia="sv-SE"/>
         </w:rPr>
         <w:drawing>
           <wp:inline distT="0" distB="0" distL="0" distR="0" wp14:anchorId="2EE52471" wp14:editId="27B3BC86">
@@ -917,8 +888,17 @@
         </w:rPr>
         <w:t xml:space="preserve">, </w:t>
       </w:r>
+      <w:proofErr w:type="spellStart"/>
+      <w:r>
+        <w:rPr>
+          <w:rFonts w:ascii="Consolas" w:hAnsi="Consolas" w:cs="Consolas"/>
+          <w:sz w:val="20"/>
+          <w:szCs w:val="20"/>
+          <w:lang w:bidi="he-IL"/>
+        </w:rPr>
+        <w:t>AsA_Client,</w:t>
+      </w:r>
       <w:commentRangeStart w:id="2"/>
-      <w:proofErr w:type="spellStart"/>
       <w:r>
         <w:rPr>
           <w:rFonts w:ascii="Consolas" w:hAnsi="Consolas" w:cs="Consolas"/>
@@ -992,7 +972,19 @@
           <w:szCs w:val="20"/>
           <w:lang w:bidi="he-IL"/>
         </w:rPr>
-        <w:t>public</w:t>
+        <w:t>pub</w:t>
+      </w:r>
+      <w:bookmarkStart w:id="3" w:name="_GoBack"/>
+      <w:bookmarkEnd w:id="3"/>
+      <w:r>
+        <w:rPr>
+          <w:rFonts w:ascii="Consolas" w:hAnsi="Consolas" w:cs="Consolas"/>
+          <w:color w:val="0000FF"/>
+          <w:sz w:val="20"/>
+          <w:szCs w:val="20"/>
+          <w:lang w:bidi="he-IL"/>
+        </w:rPr>
+        <w:t>lic</w:t>
       </w:r>
       <w:proofErr w:type="gramEnd"/>
       <w:r>
@@ -1416,111 +1408,615 @@
     </w:p>
     <w:p>
       <w:pPr>
+        <w:autoSpaceDE w:val="0"/>
+        <w:autoSpaceDN w:val="0"/>
+        <w:adjustRightInd w:val="0"/>
+        <w:spacing w:after="0" w:line="240" w:lineRule="auto"/>
+        <w:ind w:left="360"/>
+        <w:rPr>
+          <w:rFonts w:ascii="Consolas" w:hAnsi="Consolas" w:cs="Consolas"/>
+          <w:sz w:val="20"/>
+          <w:szCs w:val="20"/>
+          <w:lang w:bidi="he-IL"/>
+        </w:rPr>
+      </w:pPr>
+      <w:proofErr w:type="gramStart"/>
+      <w:r>
+        <w:rPr>
+          <w:rFonts w:ascii="Consolas" w:hAnsi="Consolas" w:cs="Consolas"/>
+          <w:color w:val="0000FF"/>
+          <w:sz w:val="20"/>
+          <w:szCs w:val="20"/>
+          <w:lang w:bidi="he-IL"/>
+        </w:rPr>
+        <w:t>&lt;?</w:t>
+      </w:r>
+      <w:r>
+        <w:rPr>
+          <w:rFonts w:ascii="Consolas" w:hAnsi="Consolas" w:cs="Consolas"/>
+          <w:color w:val="A31515"/>
+          <w:sz w:val="20"/>
+          <w:szCs w:val="20"/>
+          <w:lang w:bidi="he-IL"/>
+        </w:rPr>
+        <w:t>xml</w:t>
+      </w:r>
+      <w:proofErr w:type="gramEnd"/>
+      <w:r>
+        <w:rPr>
+          <w:rFonts w:ascii="Consolas" w:hAnsi="Consolas" w:cs="Consolas"/>
+          <w:color w:val="0000FF"/>
+          <w:sz w:val="20"/>
+          <w:szCs w:val="20"/>
+          <w:lang w:bidi="he-IL"/>
+        </w:rPr>
+        <w:t xml:space="preserve"> </w:t>
+      </w:r>
+      <w:r>
+        <w:rPr>
+          <w:rFonts w:ascii="Consolas" w:hAnsi="Consolas" w:cs="Consolas"/>
+          <w:color w:val="FF0000"/>
+          <w:sz w:val="20"/>
+          <w:szCs w:val="20"/>
+          <w:lang w:bidi="he-IL"/>
+        </w:rPr>
+        <w:t>version</w:t>
+      </w:r>
+      <w:r>
+        <w:rPr>
+          <w:rFonts w:ascii="Consolas" w:hAnsi="Consolas" w:cs="Consolas"/>
+          <w:color w:val="0000FF"/>
+          <w:sz w:val="20"/>
+          <w:szCs w:val="20"/>
+          <w:lang w:bidi="he-IL"/>
+        </w:rPr>
+        <w:t>=</w:t>
+      </w:r>
+      <w:r>
+        <w:rPr>
+          <w:rFonts w:ascii="Consolas" w:hAnsi="Consolas" w:cs="Consolas"/>
+          <w:sz w:val="20"/>
+          <w:szCs w:val="20"/>
+          <w:lang w:bidi="he-IL"/>
+        </w:rPr>
+        <w:t>"</w:t>
+      </w:r>
+      <w:r>
+        <w:rPr>
+          <w:rFonts w:ascii="Consolas" w:hAnsi="Consolas" w:cs="Consolas"/>
+          <w:color w:val="0000FF"/>
+          <w:sz w:val="20"/>
+          <w:szCs w:val="20"/>
+          <w:lang w:bidi="he-IL"/>
+        </w:rPr>
+        <w:t>1.0</w:t>
+      </w:r>
+      <w:r>
+        <w:rPr>
+          <w:rFonts w:ascii="Consolas" w:hAnsi="Consolas" w:cs="Consolas"/>
+          <w:sz w:val="20"/>
+          <w:szCs w:val="20"/>
+          <w:lang w:bidi="he-IL"/>
+        </w:rPr>
+        <w:t>"</w:t>
+      </w:r>
+      <w:r>
+        <w:rPr>
+          <w:rFonts w:ascii="Consolas" w:hAnsi="Consolas" w:cs="Consolas"/>
+          <w:color w:val="0000FF"/>
+          <w:sz w:val="20"/>
+          <w:szCs w:val="20"/>
+          <w:lang w:bidi="he-IL"/>
+        </w:rPr>
+        <w:t>?&gt;</w:t>
+      </w:r>
+    </w:p>
+    <w:p>
+      <w:pPr>
+        <w:autoSpaceDE w:val="0"/>
+        <w:autoSpaceDN w:val="0"/>
+        <w:adjustRightInd w:val="0"/>
+        <w:spacing w:after="0" w:line="240" w:lineRule="auto"/>
+        <w:ind w:left="360"/>
+        <w:rPr>
+          <w:rFonts w:ascii="Consolas" w:hAnsi="Consolas" w:cs="Consolas"/>
+          <w:sz w:val="20"/>
+          <w:szCs w:val="20"/>
+          <w:lang w:bidi="he-IL"/>
+        </w:rPr>
+      </w:pPr>
+      <w:r>
+        <w:rPr>
+          <w:rFonts w:ascii="Consolas" w:hAnsi="Consolas" w:cs="Consolas"/>
+          <w:color w:val="0000FF"/>
+          <w:sz w:val="20"/>
+          <w:szCs w:val="20"/>
+          <w:lang w:bidi="he-IL"/>
+        </w:rPr>
+        <w:t>&lt;</w:t>
+      </w:r>
+      <w:proofErr w:type="gramStart"/>
+      <w:r>
+        <w:rPr>
+          <w:rFonts w:ascii="Consolas" w:hAnsi="Consolas" w:cs="Consolas"/>
+          <w:color w:val="A31515"/>
+          <w:sz w:val="20"/>
+          <w:szCs w:val="20"/>
+          <w:lang w:bidi="he-IL"/>
+        </w:rPr>
+        <w:t>configuration</w:t>
+      </w:r>
+      <w:proofErr w:type="gramEnd"/>
+      <w:r>
+        <w:rPr>
+          <w:rFonts w:ascii="Consolas" w:hAnsi="Consolas" w:cs="Consolas"/>
+          <w:color w:val="0000FF"/>
+          <w:sz w:val="20"/>
+          <w:szCs w:val="20"/>
+          <w:lang w:bidi="he-IL"/>
+        </w:rPr>
+        <w:t>&gt;</w:t>
+      </w:r>
+    </w:p>
+    <w:p>
+      <w:pPr>
+        <w:autoSpaceDE w:val="0"/>
+        <w:autoSpaceDN w:val="0"/>
+        <w:adjustRightInd w:val="0"/>
+        <w:spacing w:after="0" w:line="240" w:lineRule="auto"/>
+        <w:ind w:left="360"/>
+        <w:rPr>
+          <w:rFonts w:ascii="Consolas" w:hAnsi="Consolas" w:cs="Consolas"/>
+          <w:sz w:val="20"/>
+          <w:szCs w:val="20"/>
+          <w:lang w:bidi="he-IL"/>
+        </w:rPr>
+      </w:pPr>
+      <w:r>
+        <w:rPr>
+          <w:rFonts w:ascii="Consolas" w:hAnsi="Consolas" w:cs="Consolas"/>
+          <w:color w:val="0000FF"/>
+          <w:sz w:val="20"/>
+          <w:szCs w:val="20"/>
+          <w:lang w:bidi="he-IL"/>
+        </w:rPr>
+        <w:t xml:space="preserve">  &lt;</w:t>
+      </w:r>
+      <w:proofErr w:type="spellStart"/>
+      <w:proofErr w:type="gramStart"/>
+      <w:r>
+        <w:rPr>
+          <w:rFonts w:ascii="Consolas" w:hAnsi="Consolas" w:cs="Consolas"/>
+          <w:color w:val="A31515"/>
+          <w:sz w:val="20"/>
+          <w:szCs w:val="20"/>
+          <w:lang w:bidi="he-IL"/>
+        </w:rPr>
+        <w:t>configSections</w:t>
+      </w:r>
+      <w:proofErr w:type="spellEnd"/>
+      <w:proofErr w:type="gramEnd"/>
+      <w:r>
+        <w:rPr>
+          <w:rFonts w:ascii="Consolas" w:hAnsi="Consolas" w:cs="Consolas"/>
+          <w:color w:val="0000FF"/>
+          <w:sz w:val="20"/>
+          <w:szCs w:val="20"/>
+          <w:lang w:bidi="he-IL"/>
+        </w:rPr>
+        <w:t>&gt;</w:t>
+      </w:r>
+    </w:p>
+    <w:p>
+      <w:pPr>
+        <w:autoSpaceDE w:val="0"/>
+        <w:autoSpaceDN w:val="0"/>
+        <w:adjustRightInd w:val="0"/>
+        <w:spacing w:after="0" w:line="240" w:lineRule="auto"/>
+        <w:ind w:left="360"/>
+        <w:rPr>
+          <w:rFonts w:ascii="Consolas" w:hAnsi="Consolas" w:cs="Consolas"/>
+          <w:color w:val="0000FF"/>
+          <w:sz w:val="20"/>
+          <w:szCs w:val="20"/>
+          <w:lang w:bidi="he-IL"/>
+        </w:rPr>
+      </w:pPr>
+      <w:r>
+        <w:rPr>
+          <w:rFonts w:ascii="Consolas" w:hAnsi="Consolas" w:cs="Consolas"/>
+          <w:color w:val="0000FF"/>
+          <w:sz w:val="20"/>
+          <w:szCs w:val="20"/>
+          <w:lang w:bidi="he-IL"/>
+        </w:rPr>
+        <w:t xml:space="preserve">    &lt;</w:t>
+      </w:r>
+      <w:r>
+        <w:rPr>
+          <w:rFonts w:ascii="Consolas" w:hAnsi="Consolas" w:cs="Consolas"/>
+          <w:color w:val="A31515"/>
+          <w:sz w:val="20"/>
+          <w:szCs w:val="20"/>
+          <w:lang w:bidi="he-IL"/>
+        </w:rPr>
+        <w:t>section</w:t>
+      </w:r>
+      <w:r>
+        <w:rPr>
+          <w:rFonts w:ascii="Consolas" w:hAnsi="Consolas" w:cs="Consolas"/>
+          <w:color w:val="0000FF"/>
+          <w:sz w:val="20"/>
+          <w:szCs w:val="20"/>
+          <w:lang w:bidi="he-IL"/>
+        </w:rPr>
+        <w:t xml:space="preserve"> </w:t>
+      </w:r>
+      <w:r>
+        <w:rPr>
+          <w:rFonts w:ascii="Consolas" w:hAnsi="Consolas" w:cs="Consolas"/>
+          <w:color w:val="FF0000"/>
+          <w:sz w:val="20"/>
+          <w:szCs w:val="20"/>
+          <w:lang w:bidi="he-IL"/>
+        </w:rPr>
+        <w:t>name</w:t>
+      </w:r>
+      <w:r>
+        <w:rPr>
+          <w:rFonts w:ascii="Consolas" w:hAnsi="Consolas" w:cs="Consolas"/>
+          <w:color w:val="0000FF"/>
+          <w:sz w:val="20"/>
+          <w:szCs w:val="20"/>
+          <w:lang w:bidi="he-IL"/>
+        </w:rPr>
+        <w:t>=</w:t>
+      </w:r>
+      <w:r>
+        <w:rPr>
+          <w:rFonts w:ascii="Consolas" w:hAnsi="Consolas" w:cs="Consolas"/>
+          <w:sz w:val="20"/>
+          <w:szCs w:val="20"/>
+          <w:lang w:bidi="he-IL"/>
+        </w:rPr>
+        <w:t>"</w:t>
+      </w:r>
+      <w:proofErr w:type="spellStart"/>
+      <w:r>
+        <w:rPr>
+          <w:rFonts w:ascii="Consolas" w:hAnsi="Consolas" w:cs="Consolas"/>
+          <w:color w:val="0000FF"/>
+          <w:sz w:val="20"/>
+          <w:szCs w:val="20"/>
+          <w:lang w:bidi="he-IL"/>
+        </w:rPr>
+        <w:t>MessageForwardingInCaseOfFaultConfig</w:t>
+      </w:r>
+      <w:proofErr w:type="spellEnd"/>
+      <w:r>
+        <w:rPr>
+          <w:rFonts w:ascii="Consolas" w:hAnsi="Consolas" w:cs="Consolas"/>
+          <w:sz w:val="20"/>
+          <w:szCs w:val="20"/>
+          <w:lang w:bidi="he-IL"/>
+        </w:rPr>
+        <w:t>"</w:t>
+      </w:r>
+      <w:r>
+        <w:rPr>
+          <w:rFonts w:ascii="Consolas" w:hAnsi="Consolas" w:cs="Consolas"/>
+          <w:color w:val="0000FF"/>
+          <w:sz w:val="20"/>
+          <w:szCs w:val="20"/>
+          <w:lang w:bidi="he-IL"/>
+        </w:rPr>
+        <w:t xml:space="preserve"> </w:t>
+      </w:r>
+      <w:r>
+        <w:rPr>
+          <w:rFonts w:ascii="Consolas" w:hAnsi="Consolas" w:cs="Consolas"/>
+          <w:color w:val="FF0000"/>
+          <w:sz w:val="20"/>
+          <w:szCs w:val="20"/>
+          <w:lang w:bidi="he-IL"/>
+        </w:rPr>
+        <w:t>type</w:t>
+      </w:r>
+      <w:r>
+        <w:rPr>
+          <w:rFonts w:ascii="Consolas" w:hAnsi="Consolas" w:cs="Consolas"/>
+          <w:color w:val="0000FF"/>
+          <w:sz w:val="20"/>
+          <w:szCs w:val="20"/>
+          <w:lang w:bidi="he-IL"/>
+        </w:rPr>
+        <w:t>=</w:t>
+      </w:r>
+      <w:r>
+        <w:rPr>
+          <w:rFonts w:ascii="Consolas" w:hAnsi="Consolas" w:cs="Consolas"/>
+          <w:sz w:val="20"/>
+          <w:szCs w:val="20"/>
+          <w:lang w:bidi="he-IL"/>
+        </w:rPr>
+        <w:t>"</w:t>
+      </w:r>
+      <w:proofErr w:type="spellStart"/>
+      <w:r>
+        <w:rPr>
+          <w:rFonts w:ascii="Consolas" w:hAnsi="Consolas" w:cs="Consolas"/>
+          <w:color w:val="0000FF"/>
+          <w:sz w:val="20"/>
+          <w:szCs w:val="20"/>
+          <w:lang w:bidi="he-IL"/>
+        </w:rPr>
+        <w:t>NServiceBus.Config</w:t>
+      </w:r>
+      <w:proofErr w:type="spellEnd"/>
+      <w:r>
+        <w:rPr>
+          <w:rFonts w:ascii="Consolas" w:hAnsi="Consolas" w:cs="Consolas"/>
+          <w:color w:val="0000FF"/>
+          <w:sz w:val="20"/>
+          <w:szCs w:val="20"/>
+          <w:lang w:bidi="he-IL"/>
+        </w:rPr>
+        <w:t xml:space="preserve">. </w:t>
+      </w:r>
+      <w:proofErr w:type="spellStart"/>
+      <w:r>
+        <w:rPr>
+          <w:rFonts w:ascii="Consolas" w:hAnsi="Consolas" w:cs="Consolas"/>
+          <w:color w:val="0000FF"/>
+          <w:sz w:val="20"/>
+          <w:szCs w:val="20"/>
+          <w:lang w:bidi="he-IL"/>
+        </w:rPr>
+        <w:t>MessageForwardingInCaseOfFaultConfig</w:t>
+      </w:r>
+      <w:proofErr w:type="spellEnd"/>
+      <w:r>
+        <w:rPr>
+          <w:rFonts w:ascii="Consolas" w:hAnsi="Consolas" w:cs="Consolas"/>
+          <w:color w:val="0000FF"/>
+          <w:sz w:val="20"/>
+          <w:szCs w:val="20"/>
+          <w:lang w:bidi="he-IL"/>
+        </w:rPr>
+        <w:t xml:space="preserve">, </w:t>
+      </w:r>
+      <w:proofErr w:type="spellStart"/>
+      <w:r>
+        <w:rPr>
+          <w:rFonts w:ascii="Consolas" w:hAnsi="Consolas" w:cs="Consolas"/>
+          <w:color w:val="0000FF"/>
+          <w:sz w:val="20"/>
+          <w:szCs w:val="20"/>
+          <w:lang w:bidi="he-IL"/>
+        </w:rPr>
+        <w:t>NServiceBus.Core</w:t>
+      </w:r>
+      <w:proofErr w:type="spellEnd"/>
+      <w:r>
+        <w:rPr>
+          <w:rFonts w:ascii="Consolas" w:hAnsi="Consolas" w:cs="Consolas"/>
+          <w:sz w:val="20"/>
+          <w:szCs w:val="20"/>
+          <w:lang w:bidi="he-IL"/>
+        </w:rPr>
+        <w:t>"</w:t>
+      </w:r>
+      <w:r>
+        <w:rPr>
+          <w:rFonts w:ascii="Consolas" w:hAnsi="Consolas" w:cs="Consolas"/>
+          <w:color w:val="0000FF"/>
+          <w:sz w:val="20"/>
+          <w:szCs w:val="20"/>
+          <w:lang w:bidi="he-IL"/>
+        </w:rPr>
+        <w:t>/&gt;</w:t>
+      </w:r>
+    </w:p>
+    <w:p>
+      <w:pPr>
+        <w:autoSpaceDE w:val="0"/>
+        <w:autoSpaceDN w:val="0"/>
+        <w:adjustRightInd w:val="0"/>
+        <w:spacing w:after="0" w:line="240" w:lineRule="auto"/>
+        <w:ind w:left="360"/>
+        <w:rPr>
+          <w:rFonts w:ascii="Consolas" w:hAnsi="Consolas" w:cs="Consolas"/>
+          <w:sz w:val="20"/>
+          <w:szCs w:val="20"/>
+          <w:lang w:bidi="he-IL"/>
+        </w:rPr>
+      </w:pPr>
+      <w:r>
+        <w:rPr>
+          <w:rFonts w:ascii="Consolas" w:hAnsi="Consolas" w:cs="Consolas"/>
+          <w:color w:val="0000FF"/>
+          <w:sz w:val="20"/>
+          <w:szCs w:val="20"/>
+          <w:lang w:bidi="he-IL"/>
+        </w:rPr>
+        <w:t>&lt;</w:t>
+      </w:r>
+      <w:proofErr w:type="spellStart"/>
+      <w:r>
+        <w:rPr>
+          <w:rFonts w:ascii="Consolas" w:hAnsi="Consolas" w:cs="Consolas"/>
+          <w:color w:val="A31515"/>
+          <w:sz w:val="20"/>
+          <w:szCs w:val="20"/>
+          <w:lang w:bidi="he-IL"/>
+        </w:rPr>
+        <w:t>MessageForwardingInCaseOfFaultConfig</w:t>
+      </w:r>
+      <w:proofErr w:type="spellEnd"/>
+      <w:r>
+        <w:rPr>
+          <w:rFonts w:ascii="Consolas" w:hAnsi="Consolas" w:cs="Consolas"/>
+          <w:color w:val="A31515"/>
+          <w:sz w:val="20"/>
+          <w:szCs w:val="20"/>
+          <w:lang w:bidi="he-IL"/>
+        </w:rPr>
+        <w:t xml:space="preserve"> </w:t>
+      </w:r>
+      <w:proofErr w:type="spellStart"/>
+      <w:r>
+        <w:rPr>
+          <w:rFonts w:ascii="Consolas" w:hAnsi="Consolas" w:cs="Consolas"/>
+          <w:color w:val="A31515"/>
+          <w:sz w:val="20"/>
+          <w:szCs w:val="20"/>
+          <w:lang w:bidi="he-IL"/>
+        </w:rPr>
+        <w:t>E</w:t>
+      </w:r>
+      <w:r>
+        <w:rPr>
+          <w:rFonts w:ascii="Consolas" w:hAnsi="Consolas" w:cs="Consolas"/>
+          <w:color w:val="FF0000"/>
+          <w:sz w:val="20"/>
+          <w:szCs w:val="20"/>
+          <w:lang w:bidi="he-IL"/>
+        </w:rPr>
+        <w:t>rrorQueue</w:t>
+      </w:r>
+      <w:proofErr w:type="spellEnd"/>
+      <w:r>
+        <w:rPr>
+          <w:rFonts w:ascii="Consolas" w:hAnsi="Consolas" w:cs="Consolas"/>
+          <w:color w:val="0000FF"/>
+          <w:sz w:val="20"/>
+          <w:szCs w:val="20"/>
+          <w:lang w:bidi="he-IL"/>
+        </w:rPr>
+        <w:t>=</w:t>
+      </w:r>
+      <w:r>
+        <w:rPr>
+          <w:rFonts w:ascii="Consolas" w:hAnsi="Consolas" w:cs="Consolas"/>
+          <w:sz w:val="20"/>
+          <w:szCs w:val="20"/>
+          <w:lang w:bidi="he-IL"/>
+        </w:rPr>
+        <w:t>"</w:t>
+      </w:r>
+      <w:r>
+        <w:rPr>
+          <w:rFonts w:ascii="Consolas" w:hAnsi="Consolas" w:cs="Consolas"/>
+          <w:color w:val="0000FF"/>
+          <w:sz w:val="20"/>
+          <w:szCs w:val="20"/>
+          <w:lang w:bidi="he-IL"/>
+        </w:rPr>
+        <w:t>error</w:t>
+      </w:r>
+      <w:r>
+        <w:rPr>
+          <w:rFonts w:ascii="Consolas" w:hAnsi="Consolas" w:cs="Consolas"/>
+          <w:sz w:val="20"/>
+          <w:szCs w:val="20"/>
+          <w:lang w:bidi="he-IL"/>
+        </w:rPr>
+        <w:t>"</w:t>
+      </w:r>
+      <w:r>
+        <w:rPr>
+          <w:rFonts w:ascii="Consolas" w:hAnsi="Consolas" w:cs="Consolas"/>
+          <w:color w:val="0000FF"/>
+          <w:sz w:val="20"/>
+          <w:szCs w:val="20"/>
+          <w:lang w:bidi="he-IL"/>
+        </w:rPr>
+        <w:t>/&gt;</w:t>
+      </w:r>
+    </w:p>
+    <w:p>
+      <w:pPr>
+        <w:autoSpaceDE w:val="0"/>
+        <w:autoSpaceDN w:val="0"/>
+        <w:adjustRightInd w:val="0"/>
+        <w:spacing w:after="0" w:line="240" w:lineRule="auto"/>
+        <w:ind w:left="360"/>
+        <w:rPr>
+          <w:rFonts w:ascii="Consolas" w:hAnsi="Consolas" w:cs="Consolas"/>
+          <w:sz w:val="20"/>
+          <w:szCs w:val="20"/>
+          <w:lang w:bidi="he-IL"/>
+        </w:rPr>
+      </w:pPr>
+      <w:r>
+        <w:rPr>
+          <w:rFonts w:ascii="Consolas" w:hAnsi="Consolas" w:cs="Consolas"/>
+          <w:color w:val="0000FF"/>
+          <w:sz w:val="20"/>
+          <w:szCs w:val="20"/>
+          <w:lang w:bidi="he-IL"/>
+        </w:rPr>
+        <w:t xml:space="preserve">   &lt;/</w:t>
+      </w:r>
+      <w:proofErr w:type="spellStart"/>
+      <w:r>
+        <w:rPr>
+          <w:rFonts w:ascii="Consolas" w:hAnsi="Consolas" w:cs="Consolas"/>
+          <w:color w:val="A31515"/>
+          <w:sz w:val="20"/>
+          <w:szCs w:val="20"/>
+          <w:lang w:bidi="he-IL"/>
+        </w:rPr>
+        <w:t>configSections</w:t>
+      </w:r>
+      <w:proofErr w:type="spellEnd"/>
+      <w:r>
+        <w:rPr>
+          <w:rFonts w:ascii="Consolas" w:hAnsi="Consolas" w:cs="Consolas"/>
+          <w:color w:val="0000FF"/>
+          <w:sz w:val="20"/>
+          <w:szCs w:val="20"/>
+          <w:lang w:bidi="he-IL"/>
+        </w:rPr>
+        <w:t>&gt;</w:t>
+      </w:r>
+    </w:p>
+    <w:p>
+      <w:pPr>
+        <w:autoSpaceDE w:val="0"/>
+        <w:autoSpaceDN w:val="0"/>
+        <w:adjustRightInd w:val="0"/>
+        <w:spacing w:after="0" w:line="240" w:lineRule="auto"/>
+        <w:ind w:left="360"/>
+        <w:rPr>
+          <w:rFonts w:ascii="Consolas" w:hAnsi="Consolas" w:cs="Consolas"/>
+          <w:color w:val="0000FF"/>
+          <w:sz w:val="20"/>
+          <w:szCs w:val="20"/>
+          <w:lang w:bidi="he-IL"/>
+        </w:rPr>
+      </w:pPr>
+      <w:r>
+        <w:rPr>
+          <w:rFonts w:ascii="Consolas" w:hAnsi="Consolas" w:cs="Consolas"/>
+          <w:color w:val="0000FF"/>
+          <w:sz w:val="20"/>
+          <w:szCs w:val="20"/>
+          <w:lang w:bidi="he-IL"/>
+        </w:rPr>
+        <w:t xml:space="preserve">  </w:t>
+      </w:r>
+    </w:p>
+    <w:p>
+      <w:pPr>
         <w:pStyle w:val="ListParagraph"/>
         <w:numPr>
           <w:ilvl w:val="0"/>
           <w:numId w:val="5"/>
         </w:numPr>
-        <w:autoSpaceDE w:val="0"/>
-        <w:autoSpaceDN w:val="0"/>
-        <w:adjustRightInd w:val="0"/>
-        <w:spacing w:after="0" w:line="240" w:lineRule="auto"/>
-        <w:rPr>
-          <w:rFonts w:ascii="Consolas" w:hAnsi="Consolas" w:cs="Consolas"/>
-          <w:sz w:val="20"/>
-          <w:szCs w:val="20"/>
-          <w:lang w:bidi="he-IL"/>
-        </w:rPr>
-      </w:pPr>
-      <w:proofErr w:type="gramStart"/>
-      <w:r>
-        <w:rPr>
-          <w:rFonts w:ascii="Consolas" w:hAnsi="Consolas" w:cs="Consolas"/>
-          <w:color w:val="0000FF"/>
-          <w:sz w:val="20"/>
-          <w:szCs w:val="20"/>
-          <w:lang w:bidi="he-IL"/>
-        </w:rPr>
-        <w:t>&lt;?</w:t>
-      </w:r>
-      <w:r>
-        <w:rPr>
-          <w:rFonts w:ascii="Consolas" w:hAnsi="Consolas" w:cs="Consolas"/>
-          <w:color w:val="A31515"/>
-          <w:sz w:val="20"/>
-          <w:szCs w:val="20"/>
-          <w:lang w:bidi="he-IL"/>
-        </w:rPr>
-        <w:t>xml</w:t>
-      </w:r>
-      <w:proofErr w:type="gramEnd"/>
-      <w:r>
-        <w:rPr>
-          <w:rFonts w:ascii="Consolas" w:hAnsi="Consolas" w:cs="Consolas"/>
-          <w:color w:val="0000FF"/>
-          <w:sz w:val="20"/>
-          <w:szCs w:val="20"/>
-          <w:lang w:bidi="he-IL"/>
-        </w:rPr>
-        <w:t xml:space="preserve"> </w:t>
-      </w:r>
-      <w:r>
-        <w:rPr>
-          <w:rFonts w:ascii="Consolas" w:hAnsi="Consolas" w:cs="Consolas"/>
-          <w:color w:val="FF0000"/>
-          <w:sz w:val="20"/>
-          <w:szCs w:val="20"/>
-          <w:lang w:bidi="he-IL"/>
-        </w:rPr>
-        <w:t>version</w:t>
-      </w:r>
-      <w:r>
-        <w:rPr>
-          <w:rFonts w:ascii="Consolas" w:hAnsi="Consolas" w:cs="Consolas"/>
-          <w:color w:val="0000FF"/>
-          <w:sz w:val="20"/>
-          <w:szCs w:val="20"/>
-          <w:lang w:bidi="he-IL"/>
-        </w:rPr>
-        <w:t>=</w:t>
-      </w:r>
-      <w:r>
-        <w:rPr>
-          <w:rFonts w:ascii="Consolas" w:hAnsi="Consolas" w:cs="Consolas"/>
-          <w:sz w:val="20"/>
-          <w:szCs w:val="20"/>
-          <w:lang w:bidi="he-IL"/>
-        </w:rPr>
-        <w:t>"</w:t>
-      </w:r>
-      <w:r>
-        <w:rPr>
-          <w:rFonts w:ascii="Consolas" w:hAnsi="Consolas" w:cs="Consolas"/>
-          <w:color w:val="0000FF"/>
-          <w:sz w:val="20"/>
-          <w:szCs w:val="20"/>
-          <w:lang w:bidi="he-IL"/>
-        </w:rPr>
-        <w:t>1.0</w:t>
-      </w:r>
-      <w:r>
-        <w:rPr>
-          <w:rFonts w:ascii="Consolas" w:hAnsi="Consolas" w:cs="Consolas"/>
-          <w:sz w:val="20"/>
-          <w:szCs w:val="20"/>
-          <w:lang w:bidi="he-IL"/>
-        </w:rPr>
-        <w:t>"</w:t>
-      </w:r>
-      <w:r>
-        <w:rPr>
-          <w:rFonts w:ascii="Consolas" w:hAnsi="Consolas" w:cs="Consolas"/>
-          <w:color w:val="0000FF"/>
-          <w:sz w:val="20"/>
-          <w:szCs w:val="20"/>
-          <w:lang w:bidi="he-IL"/>
-        </w:rPr>
-        <w:t>?&gt;</w:t>
+      </w:pPr>
+      <w:r>
+        <w:t>Compile and run. You should see "Hello World!" on the console application.</w:t>
       </w:r>
     </w:p>
     <w:p>
@@ -1530,543 +2026,6 @@
           <w:ilvl w:val="0"/>
           <w:numId w:val="5"/>
         </w:numPr>
-        <w:autoSpaceDE w:val="0"/>
-        <w:autoSpaceDN w:val="0"/>
-        <w:adjustRightInd w:val="0"/>
-        <w:spacing w:after="0" w:line="240" w:lineRule="auto"/>
-        <w:rPr>
-          <w:rFonts w:ascii="Consolas" w:hAnsi="Consolas" w:cs="Consolas"/>
-          <w:sz w:val="20"/>
-          <w:szCs w:val="20"/>
-          <w:lang w:bidi="he-IL"/>
-        </w:rPr>
-      </w:pPr>
-      <w:r>
-        <w:rPr>
-          <w:rFonts w:ascii="Consolas" w:hAnsi="Consolas" w:cs="Consolas"/>
-          <w:color w:val="0000FF"/>
-          <w:sz w:val="20"/>
-          <w:szCs w:val="20"/>
-          <w:lang w:bidi="he-IL"/>
-        </w:rPr>
-        <w:t>&lt;</w:t>
-      </w:r>
-      <w:r>
-        <w:rPr>
-          <w:rFonts w:ascii="Consolas" w:hAnsi="Consolas" w:cs="Consolas"/>
-          <w:color w:val="A31515"/>
-          <w:sz w:val="20"/>
-          <w:szCs w:val="20"/>
-          <w:lang w:bidi="he-IL"/>
-        </w:rPr>
-        <w:t>configuration</w:t>
-      </w:r>
-      <w:r>
-        <w:rPr>
-          <w:rFonts w:ascii="Consolas" w:hAnsi="Consolas" w:cs="Consolas"/>
-          <w:color w:val="0000FF"/>
-          <w:sz w:val="20"/>
-          <w:szCs w:val="20"/>
-          <w:lang w:bidi="he-IL"/>
-        </w:rPr>
-        <w:t>&gt;</w:t>
-      </w:r>
-    </w:p>
-    <w:p>
-      <w:pPr>
-        <w:pStyle w:val="ListParagraph"/>
-        <w:numPr>
-          <w:ilvl w:val="0"/>
-          <w:numId w:val="5"/>
-        </w:numPr>
-        <w:autoSpaceDE w:val="0"/>
-        <w:autoSpaceDN w:val="0"/>
-        <w:adjustRightInd w:val="0"/>
-        <w:spacing w:after="0" w:line="240" w:lineRule="auto"/>
-        <w:rPr>
-          <w:rFonts w:ascii="Consolas" w:hAnsi="Consolas" w:cs="Consolas"/>
-          <w:sz w:val="20"/>
-          <w:szCs w:val="20"/>
-          <w:lang w:bidi="he-IL"/>
-        </w:rPr>
-      </w:pPr>
-      <w:r>
-        <w:rPr>
-          <w:rFonts w:ascii="Consolas" w:hAnsi="Consolas" w:cs="Consolas"/>
-          <w:color w:val="0000FF"/>
-          <w:sz w:val="20"/>
-          <w:szCs w:val="20"/>
-          <w:lang w:bidi="he-IL"/>
-        </w:rPr>
-        <w:t xml:space="preserve">  &lt;</w:t>
-      </w:r>
-      <w:proofErr w:type="spellStart"/>
-      <w:r>
-        <w:rPr>
-          <w:rFonts w:ascii="Consolas" w:hAnsi="Consolas" w:cs="Consolas"/>
-          <w:color w:val="A31515"/>
-          <w:sz w:val="20"/>
-          <w:szCs w:val="20"/>
-          <w:lang w:bidi="he-IL"/>
-        </w:rPr>
-        <w:t>configSections</w:t>
-      </w:r>
-      <w:proofErr w:type="spellEnd"/>
-      <w:r>
-        <w:rPr>
-          <w:rFonts w:ascii="Consolas" w:hAnsi="Consolas" w:cs="Consolas"/>
-          <w:color w:val="0000FF"/>
-          <w:sz w:val="20"/>
-          <w:szCs w:val="20"/>
-          <w:lang w:bidi="he-IL"/>
-        </w:rPr>
-        <w:t>&gt;</w:t>
-      </w:r>
-    </w:p>
-    <w:p>
-      <w:pPr>
-        <w:pStyle w:val="ListParagraph"/>
-        <w:numPr>
-          <w:ilvl w:val="0"/>
-          <w:numId w:val="5"/>
-        </w:numPr>
-        <w:autoSpaceDE w:val="0"/>
-        <w:autoSpaceDN w:val="0"/>
-        <w:adjustRightInd w:val="0"/>
-        <w:spacing w:after="0" w:line="240" w:lineRule="auto"/>
-        <w:rPr>
-          <w:rFonts w:ascii="Consolas" w:hAnsi="Consolas" w:cs="Consolas"/>
-          <w:color w:val="0000FF"/>
-          <w:sz w:val="20"/>
-          <w:szCs w:val="20"/>
-          <w:lang w:bidi="he-IL"/>
-        </w:rPr>
-      </w:pPr>
-      <w:r>
-        <w:rPr>
-          <w:rFonts w:ascii="Consolas" w:hAnsi="Consolas" w:cs="Consolas"/>
-          <w:color w:val="0000FF"/>
-          <w:sz w:val="20"/>
-          <w:szCs w:val="20"/>
-          <w:lang w:bidi="he-IL"/>
-        </w:rPr>
-        <w:t xml:space="preserve">    &lt;</w:t>
-      </w:r>
-      <w:r>
-        <w:rPr>
-          <w:rFonts w:ascii="Consolas" w:hAnsi="Consolas" w:cs="Consolas"/>
-          <w:color w:val="A31515"/>
-          <w:sz w:val="20"/>
-          <w:szCs w:val="20"/>
-          <w:lang w:bidi="he-IL"/>
-        </w:rPr>
-        <w:t>section</w:t>
-      </w:r>
-      <w:r>
-        <w:rPr>
-          <w:rFonts w:ascii="Consolas" w:hAnsi="Consolas" w:cs="Consolas"/>
-          <w:color w:val="0000FF"/>
-          <w:sz w:val="20"/>
-          <w:szCs w:val="20"/>
-          <w:lang w:bidi="he-IL"/>
-        </w:rPr>
-        <w:t xml:space="preserve"> </w:t>
-      </w:r>
-      <w:r>
-        <w:rPr>
-          <w:rFonts w:ascii="Consolas" w:hAnsi="Consolas" w:cs="Consolas"/>
-          <w:color w:val="FF0000"/>
-          <w:sz w:val="20"/>
-          <w:szCs w:val="20"/>
-          <w:lang w:bidi="he-IL"/>
-        </w:rPr>
-        <w:t>name</w:t>
-      </w:r>
-      <w:r>
-        <w:rPr>
-          <w:rFonts w:ascii="Consolas" w:hAnsi="Consolas" w:cs="Consolas"/>
-          <w:color w:val="0000FF"/>
-          <w:sz w:val="20"/>
-          <w:szCs w:val="20"/>
-          <w:lang w:bidi="he-IL"/>
-        </w:rPr>
-        <w:t>=</w:t>
-      </w:r>
-      <w:r>
-        <w:rPr>
-          <w:rFonts w:ascii="Consolas" w:hAnsi="Consolas" w:cs="Consolas"/>
-          <w:sz w:val="20"/>
-          <w:szCs w:val="20"/>
-          <w:lang w:bidi="he-IL"/>
-        </w:rPr>
-        <w:t>"</w:t>
-      </w:r>
-      <w:proofErr w:type="spellStart"/>
-      <w:r>
-        <w:rPr>
-          <w:rFonts w:ascii="Consolas" w:hAnsi="Consolas" w:cs="Consolas"/>
-          <w:color w:val="0000FF"/>
-          <w:sz w:val="20"/>
-          <w:szCs w:val="20"/>
-          <w:lang w:bidi="he-IL"/>
-        </w:rPr>
-        <w:t>MessageForwardingInCaseOfFaultConfig</w:t>
-      </w:r>
-      <w:proofErr w:type="spellEnd"/>
-      <w:r>
-        <w:rPr>
-          <w:rFonts w:ascii="Consolas" w:hAnsi="Consolas" w:cs="Consolas"/>
-          <w:sz w:val="20"/>
-          <w:szCs w:val="20"/>
-          <w:lang w:bidi="he-IL"/>
-        </w:rPr>
-        <w:t>"</w:t>
-      </w:r>
-      <w:r>
-        <w:rPr>
-          <w:rFonts w:ascii="Consolas" w:hAnsi="Consolas" w:cs="Consolas"/>
-          <w:color w:val="0000FF"/>
-          <w:sz w:val="20"/>
-          <w:szCs w:val="20"/>
-          <w:lang w:bidi="he-IL"/>
-        </w:rPr>
-        <w:t xml:space="preserve"> </w:t>
-      </w:r>
-      <w:r>
-        <w:rPr>
-          <w:rFonts w:ascii="Consolas" w:hAnsi="Consolas" w:cs="Consolas"/>
-          <w:color w:val="FF0000"/>
-          <w:sz w:val="20"/>
-          <w:szCs w:val="20"/>
-          <w:lang w:bidi="he-IL"/>
-        </w:rPr>
-        <w:t>type</w:t>
-      </w:r>
-      <w:r>
-        <w:rPr>
-          <w:rFonts w:ascii="Consolas" w:hAnsi="Consolas" w:cs="Consolas"/>
-          <w:color w:val="0000FF"/>
-          <w:sz w:val="20"/>
-          <w:szCs w:val="20"/>
-          <w:lang w:bidi="he-IL"/>
-        </w:rPr>
-        <w:t>=</w:t>
-      </w:r>
-      <w:r>
-        <w:rPr>
-          <w:rFonts w:ascii="Consolas" w:hAnsi="Consolas" w:cs="Consolas"/>
-          <w:sz w:val="20"/>
-          <w:szCs w:val="20"/>
-          <w:lang w:bidi="he-IL"/>
-        </w:rPr>
-        <w:t>"</w:t>
-      </w:r>
-      <w:proofErr w:type="spellStart"/>
-      <w:r>
-        <w:rPr>
-          <w:rFonts w:ascii="Consolas" w:hAnsi="Consolas" w:cs="Consolas"/>
-          <w:color w:val="0000FF"/>
-          <w:sz w:val="20"/>
-          <w:szCs w:val="20"/>
-          <w:lang w:bidi="he-IL"/>
-        </w:rPr>
-        <w:t>NServiceBus.Config</w:t>
-      </w:r>
-      <w:proofErr w:type="spellEnd"/>
-      <w:r>
-        <w:rPr>
-          <w:rFonts w:ascii="Consolas" w:hAnsi="Consolas" w:cs="Consolas"/>
-          <w:color w:val="0000FF"/>
-          <w:sz w:val="20"/>
-          <w:szCs w:val="20"/>
-          <w:lang w:bidi="he-IL"/>
-        </w:rPr>
-        <w:t xml:space="preserve">. </w:t>
-      </w:r>
-      <w:proofErr w:type="spellStart"/>
-      <w:r>
-        <w:rPr>
-          <w:rFonts w:ascii="Consolas" w:hAnsi="Consolas" w:cs="Consolas"/>
-          <w:color w:val="0000FF"/>
-          <w:sz w:val="20"/>
-          <w:szCs w:val="20"/>
-          <w:lang w:bidi="he-IL"/>
-        </w:rPr>
-        <w:t>MessageForwardingInCaseOfFaultConfig</w:t>
-      </w:r>
-      <w:proofErr w:type="spellEnd"/>
-      <w:r>
-        <w:rPr>
-          <w:rFonts w:ascii="Consolas" w:hAnsi="Consolas" w:cs="Consolas"/>
-          <w:color w:val="0000FF"/>
-          <w:sz w:val="20"/>
-          <w:szCs w:val="20"/>
-          <w:lang w:bidi="he-IL"/>
-        </w:rPr>
-        <w:t xml:space="preserve">, </w:t>
-      </w:r>
-      <w:proofErr w:type="spellStart"/>
-      <w:r>
-        <w:rPr>
-          <w:rFonts w:ascii="Consolas" w:hAnsi="Consolas" w:cs="Consolas"/>
-          <w:color w:val="0000FF"/>
-          <w:sz w:val="20"/>
-          <w:szCs w:val="20"/>
-          <w:lang w:bidi="he-IL"/>
-        </w:rPr>
-        <w:t>NServiceBus.Core</w:t>
-      </w:r>
-      <w:proofErr w:type="spellEnd"/>
-      <w:r>
-        <w:rPr>
-          <w:rFonts w:ascii="Consolas" w:hAnsi="Consolas" w:cs="Consolas"/>
-          <w:sz w:val="20"/>
-          <w:szCs w:val="20"/>
-          <w:lang w:bidi="he-IL"/>
-        </w:rPr>
-        <w:t>"</w:t>
-      </w:r>
-      <w:r>
-        <w:rPr>
-          <w:rFonts w:ascii="Consolas" w:hAnsi="Consolas" w:cs="Consolas"/>
-          <w:color w:val="0000FF"/>
-          <w:sz w:val="20"/>
-          <w:szCs w:val="20"/>
-          <w:lang w:bidi="he-IL"/>
-        </w:rPr>
-        <w:t>/&gt;</w:t>
-      </w:r>
-    </w:p>
-    <w:p>
-      <w:pPr>
-        <w:pStyle w:val="ListParagraph"/>
-        <w:numPr>
-          <w:ilvl w:val="0"/>
-          <w:numId w:val="5"/>
-        </w:numPr>
-        <w:autoSpaceDE w:val="0"/>
-        <w:autoSpaceDN w:val="0"/>
-        <w:adjustRightInd w:val="0"/>
-        <w:spacing w:after="0" w:line="240" w:lineRule="auto"/>
-        <w:rPr>
-          <w:rFonts w:ascii="Consolas" w:hAnsi="Consolas" w:cs="Consolas"/>
-          <w:sz w:val="20"/>
-          <w:szCs w:val="20"/>
-          <w:lang w:bidi="he-IL"/>
-        </w:rPr>
-      </w:pPr>
-    </w:p>
-    <w:p>
-      <w:pPr>
-        <w:pStyle w:val="ListParagraph"/>
-        <w:numPr>
-          <w:ilvl w:val="0"/>
-          <w:numId w:val="5"/>
-        </w:numPr>
-        <w:autoSpaceDE w:val="0"/>
-        <w:autoSpaceDN w:val="0"/>
-        <w:adjustRightInd w:val="0"/>
-        <w:spacing w:after="0" w:line="240" w:lineRule="auto"/>
-        <w:rPr>
-          <w:rFonts w:ascii="Consolas" w:hAnsi="Consolas" w:cs="Consolas"/>
-          <w:sz w:val="20"/>
-          <w:szCs w:val="20"/>
-          <w:lang w:bidi="he-IL"/>
-        </w:rPr>
-      </w:pPr>
-      <w:r>
-        <w:rPr>
-          <w:rFonts w:ascii="Consolas" w:hAnsi="Consolas" w:cs="Consolas"/>
-          <w:color w:val="0000FF"/>
-          <w:sz w:val="20"/>
-          <w:szCs w:val="20"/>
-          <w:lang w:bidi="he-IL"/>
-        </w:rPr>
-        <w:t xml:space="preserve">   &lt;/</w:t>
-      </w:r>
-      <w:proofErr w:type="spellStart"/>
-      <w:r>
-        <w:rPr>
-          <w:rFonts w:ascii="Consolas" w:hAnsi="Consolas" w:cs="Consolas"/>
-          <w:color w:val="A31515"/>
-          <w:sz w:val="20"/>
-          <w:szCs w:val="20"/>
-          <w:lang w:bidi="he-IL"/>
-        </w:rPr>
-        <w:t>configSections</w:t>
-      </w:r>
-      <w:proofErr w:type="spellEnd"/>
-      <w:r>
-        <w:rPr>
-          <w:rFonts w:ascii="Consolas" w:hAnsi="Consolas" w:cs="Consolas"/>
-          <w:color w:val="0000FF"/>
-          <w:sz w:val="20"/>
-          <w:szCs w:val="20"/>
-          <w:lang w:bidi="he-IL"/>
-        </w:rPr>
-        <w:t>&gt;</w:t>
-      </w:r>
-    </w:p>
-    <w:p>
-      <w:pPr>
-        <w:pStyle w:val="ListParagraph"/>
-        <w:numPr>
-          <w:ilvl w:val="0"/>
-          <w:numId w:val="5"/>
-        </w:numPr>
-        <w:autoSpaceDE w:val="0"/>
-        <w:autoSpaceDN w:val="0"/>
-        <w:adjustRightInd w:val="0"/>
-        <w:spacing w:after="0" w:line="240" w:lineRule="auto"/>
-        <w:rPr>
-          <w:rFonts w:ascii="Consolas" w:hAnsi="Consolas" w:cs="Consolas"/>
-          <w:sz w:val="20"/>
-          <w:szCs w:val="20"/>
-          <w:lang w:bidi="he-IL"/>
-        </w:rPr>
-      </w:pPr>
-    </w:p>
-    <w:p>
-      <w:pPr>
-        <w:pStyle w:val="ListParagraph"/>
-        <w:numPr>
-          <w:ilvl w:val="0"/>
-          <w:numId w:val="5"/>
-        </w:numPr>
-        <w:autoSpaceDE w:val="0"/>
-        <w:autoSpaceDN w:val="0"/>
-        <w:adjustRightInd w:val="0"/>
-        <w:spacing w:after="0" w:line="240" w:lineRule="auto"/>
-        <w:rPr>
-          <w:rFonts w:ascii="Consolas" w:hAnsi="Consolas" w:cs="Consolas"/>
-          <w:color w:val="0000FF"/>
-          <w:sz w:val="20"/>
-          <w:szCs w:val="20"/>
-          <w:lang w:bidi="he-IL"/>
-        </w:rPr>
-      </w:pPr>
-      <w:r>
-        <w:rPr>
-          <w:rFonts w:ascii="Consolas" w:hAnsi="Consolas" w:cs="Consolas"/>
-          <w:color w:val="0000FF"/>
-          <w:sz w:val="20"/>
-          <w:szCs w:val="20"/>
-          <w:lang w:bidi="he-IL"/>
-        </w:rPr>
-        <w:t xml:space="preserve">  &lt;</w:t>
-      </w:r>
-      <w:proofErr w:type="spellStart"/>
-      <w:r>
-        <w:rPr>
-          <w:rFonts w:ascii="Consolas" w:hAnsi="Consolas" w:cs="Consolas"/>
-          <w:color w:val="A31515"/>
-          <w:sz w:val="20"/>
-          <w:szCs w:val="20"/>
-          <w:lang w:bidi="he-IL"/>
-        </w:rPr>
-        <w:t>MessageForwardingInCaseOfFaultConfig</w:t>
-      </w:r>
-      <w:proofErr w:type="spellEnd"/>
-      <w:r>
-        <w:rPr>
-          <w:rFonts w:ascii="Consolas" w:hAnsi="Consolas" w:cs="Consolas"/>
-          <w:color w:val="A31515"/>
-          <w:sz w:val="20"/>
-          <w:szCs w:val="20"/>
-          <w:lang w:bidi="he-IL"/>
-        </w:rPr>
-        <w:t xml:space="preserve"> </w:t>
-      </w:r>
-      <w:proofErr w:type="spellStart"/>
-      <w:r>
-        <w:rPr>
-          <w:rFonts w:ascii="Consolas" w:hAnsi="Consolas" w:cs="Consolas"/>
-          <w:color w:val="A31515"/>
-          <w:sz w:val="20"/>
-          <w:szCs w:val="20"/>
-          <w:lang w:bidi="he-IL"/>
-        </w:rPr>
-        <w:t>E</w:t>
-      </w:r>
-      <w:r>
-        <w:rPr>
-          <w:rFonts w:ascii="Consolas" w:hAnsi="Consolas" w:cs="Consolas"/>
-          <w:color w:val="FF0000"/>
-          <w:sz w:val="20"/>
-          <w:szCs w:val="20"/>
-          <w:lang w:bidi="he-IL"/>
-        </w:rPr>
-        <w:t>rrorQueue</w:t>
-      </w:r>
-      <w:proofErr w:type="spellEnd"/>
-      <w:r>
-        <w:rPr>
-          <w:rFonts w:ascii="Consolas" w:hAnsi="Consolas" w:cs="Consolas"/>
-          <w:color w:val="0000FF"/>
-          <w:sz w:val="20"/>
-          <w:szCs w:val="20"/>
-          <w:lang w:bidi="he-IL"/>
-        </w:rPr>
-        <w:t>=</w:t>
-      </w:r>
-      <w:r>
-        <w:rPr>
-          <w:rFonts w:ascii="Consolas" w:hAnsi="Consolas" w:cs="Consolas"/>
-          <w:sz w:val="20"/>
-          <w:szCs w:val="20"/>
-          <w:lang w:bidi="he-IL"/>
-        </w:rPr>
-        <w:t>"</w:t>
-      </w:r>
-      <w:r>
-        <w:rPr>
-          <w:rFonts w:ascii="Consolas" w:hAnsi="Consolas" w:cs="Consolas"/>
-          <w:color w:val="0000FF"/>
-          <w:sz w:val="20"/>
-          <w:szCs w:val="20"/>
-          <w:lang w:bidi="he-IL"/>
-        </w:rPr>
-        <w:t>error</w:t>
-      </w:r>
-      <w:r>
-        <w:rPr>
-          <w:rFonts w:ascii="Consolas" w:hAnsi="Consolas" w:cs="Consolas"/>
-          <w:sz w:val="20"/>
-          <w:szCs w:val="20"/>
-          <w:lang w:bidi="he-IL"/>
-        </w:rPr>
-        <w:t>"</w:t>
-      </w:r>
-      <w:r>
-        <w:rPr>
-          <w:rFonts w:ascii="Consolas" w:hAnsi="Consolas" w:cs="Consolas"/>
-          <w:color w:val="0000FF"/>
-          <w:sz w:val="20"/>
-          <w:szCs w:val="20"/>
-          <w:lang w:bidi="he-IL"/>
-        </w:rPr>
-        <w:t>/&gt;</w:t>
-      </w:r>
-    </w:p>
-    <w:p>
-      <w:pPr>
-        <w:pStyle w:val="ListParagraph"/>
-        <w:numPr>
-          <w:ilvl w:val="0"/>
-          <w:numId w:val="5"/>
-        </w:numPr>
-      </w:pPr>
-      <w:r>
-        <w:t>Compile and run. You should see "Hello World!" on the console application.</w:t>
-      </w:r>
-    </w:p>
-    <w:p>
-      <w:pPr>
-        <w:pStyle w:val="ListParagraph"/>
-        <w:numPr>
-          <w:ilvl w:val="0"/>
-          <w:numId w:val="5"/>
-        </w:numPr>
       </w:pPr>
       <w:r>
         <w:t xml:space="preserve">Try using the </w:t>
@@ -2907,7 +2866,7 @@
         </w:rPr>
         <w:t xml:space="preserve">  </w:t>
       </w:r>
-      <w:commentRangeStart w:id="3"/>
+      <w:commentRangeStart w:id="4"/>
       <w:r>
         <w:rPr>
           <w:rFonts w:ascii="Consolas" w:hAnsi="Consolas" w:cs="Consolas"/>
@@ -2996,12 +2955,12 @@
         </w:rPr>
         <w:t xml:space="preserve"> /&gt;</w:t>
       </w:r>
-      <w:commentRangeEnd w:id="3"/>
+      <w:commentRangeEnd w:id="4"/>
       <w:r>
         <w:rPr>
           <w:rStyle w:val="CommentReference"/>
         </w:rPr>
-        <w:commentReference w:id="3"/>
+        <w:commentReference w:id="4"/>
       </w:r>
     </w:p>
     <w:p>
@@ -5804,7 +5763,7 @@
         </w:rPr>
         <w:t xml:space="preserve"> </w:t>
       </w:r>
-      <w:commentRangeStart w:id="4"/>
+      <w:commentRangeStart w:id="5"/>
       <w:proofErr w:type="spellStart"/>
       <w:r>
         <w:rPr>
@@ -5836,12 +5795,12 @@
         </w:rPr>
         <w:t xml:space="preserve"> </w:t>
       </w:r>
-      <w:commentRangeEnd w:id="4"/>
+      <w:commentRangeEnd w:id="5"/>
       <w:r>
         <w:rPr>
           <w:rStyle w:val="CommentReference"/>
         </w:rPr>
-        <w:commentReference w:id="4"/>
+        <w:commentReference w:id="5"/>
       </w:r>
     </w:p>
     <w:p>
@@ -5929,7 +5888,7 @@
         </w:rPr>
         <w:t xml:space="preserve"> </w:t>
       </w:r>
-      <w:commentRangeStart w:id="5"/>
+      <w:commentRangeStart w:id="6"/>
       <w:proofErr w:type="spellStart"/>
       <w:r>
         <w:rPr>
@@ -5950,12 +5909,12 @@
         </w:rPr>
         <w:t xml:space="preserve"> </w:t>
       </w:r>
-      <w:commentRangeEnd w:id="5"/>
+      <w:commentRangeEnd w:id="6"/>
       <w:r>
         <w:rPr>
           <w:rStyle w:val="CommentReference"/>
         </w:rPr>
-        <w:commentReference w:id="5"/>
+        <w:commentReference w:id="6"/>
       </w:r>
       <w:r>
         <w:rPr>
@@ -6433,7 +6392,7 @@
         </w:rPr>
         <w:t xml:space="preserve">        </w:t>
       </w:r>
-      <w:commentRangeStart w:id="6"/>
+      <w:commentRangeStart w:id="7"/>
       <w:proofErr w:type="gramStart"/>
       <w:r>
         <w:rPr>
@@ -6476,7 +6435,7 @@
         </w:rPr>
         <w:t xml:space="preserve"> </w:t>
       </w:r>
-      <w:commentRangeStart w:id="7"/>
+      <w:commentRangeStart w:id="8"/>
       <w:r>
         <w:rPr>
           <w:rFonts w:ascii="Consolas" w:hAnsi="Consolas" w:cs="Consolas"/>
@@ -6486,66 +6445,66 @@
         </w:rPr>
         <w:t xml:space="preserve">Bus </w:t>
       </w:r>
+      <w:commentRangeEnd w:id="8"/>
+      <w:r>
+        <w:rPr>
+          <w:rStyle w:val="CommentReference"/>
+        </w:rPr>
+        <w:commentReference w:id="8"/>
+      </w:r>
+      <w:r>
+        <w:rPr>
+          <w:rFonts w:ascii="Consolas" w:hAnsi="Consolas" w:cs="Consolas"/>
+          <w:sz w:val="20"/>
+          <w:szCs w:val="20"/>
+          <w:lang w:bidi="he-IL"/>
+        </w:rPr>
+        <w:t xml:space="preserve">{ </w:t>
+      </w:r>
+      <w:r>
+        <w:rPr>
+          <w:rFonts w:ascii="Consolas" w:hAnsi="Consolas" w:cs="Consolas"/>
+          <w:color w:val="0000FF"/>
+          <w:sz w:val="20"/>
+          <w:szCs w:val="20"/>
+          <w:lang w:bidi="he-IL"/>
+        </w:rPr>
+        <w:t>get</w:t>
+      </w:r>
+      <w:r>
+        <w:rPr>
+          <w:rFonts w:ascii="Consolas" w:hAnsi="Consolas" w:cs="Consolas"/>
+          <w:sz w:val="20"/>
+          <w:szCs w:val="20"/>
+          <w:lang w:bidi="he-IL"/>
+        </w:rPr>
+        <w:t xml:space="preserve">; </w:t>
+      </w:r>
+      <w:r>
+        <w:rPr>
+          <w:rFonts w:ascii="Consolas" w:hAnsi="Consolas" w:cs="Consolas"/>
+          <w:color w:val="0000FF"/>
+          <w:sz w:val="20"/>
+          <w:szCs w:val="20"/>
+          <w:lang w:bidi="he-IL"/>
+        </w:rPr>
+        <w:t>set</w:t>
+      </w:r>
+      <w:r>
+        <w:rPr>
+          <w:rFonts w:ascii="Consolas" w:hAnsi="Consolas" w:cs="Consolas"/>
+          <w:sz w:val="20"/>
+          <w:szCs w:val="20"/>
+          <w:lang w:bidi="he-IL"/>
+        </w:rPr>
+        <w:t>; }</w:t>
+      </w:r>
       <w:commentRangeEnd w:id="7"/>
       <w:r>
         <w:rPr>
           <w:rStyle w:val="CommentReference"/>
         </w:rPr>
         <w:commentReference w:id="7"/>
-      </w:r>
-      <w:r>
-        <w:rPr>
-          <w:rFonts w:ascii="Consolas" w:hAnsi="Consolas" w:cs="Consolas"/>
-          <w:sz w:val="20"/>
-          <w:szCs w:val="20"/>
-          <w:lang w:bidi="he-IL"/>
-        </w:rPr>
-        <w:t xml:space="preserve">{ </w:t>
-      </w:r>
-      <w:r>
-        <w:rPr>
-          <w:rFonts w:ascii="Consolas" w:hAnsi="Consolas" w:cs="Consolas"/>
-          <w:color w:val="0000FF"/>
-          <w:sz w:val="20"/>
-          <w:szCs w:val="20"/>
-          <w:lang w:bidi="he-IL"/>
-        </w:rPr>
-        <w:t>get</w:t>
-      </w:r>
-      <w:r>
-        <w:rPr>
-          <w:rFonts w:ascii="Consolas" w:hAnsi="Consolas" w:cs="Consolas"/>
-          <w:sz w:val="20"/>
-          <w:szCs w:val="20"/>
-          <w:lang w:bidi="he-IL"/>
-        </w:rPr>
-        <w:t xml:space="preserve">; </w:t>
-      </w:r>
-      <w:r>
-        <w:rPr>
-          <w:rFonts w:ascii="Consolas" w:hAnsi="Consolas" w:cs="Consolas"/>
-          <w:color w:val="0000FF"/>
-          <w:sz w:val="20"/>
-          <w:szCs w:val="20"/>
-          <w:lang w:bidi="he-IL"/>
-        </w:rPr>
-        <w:t>set</w:t>
-      </w:r>
-      <w:r>
-        <w:rPr>
-          <w:rFonts w:ascii="Consolas" w:hAnsi="Consolas" w:cs="Consolas"/>
-          <w:sz w:val="20"/>
-          <w:szCs w:val="20"/>
-          <w:lang w:bidi="he-IL"/>
-        </w:rPr>
-        <w:t>; }</w:t>
-      </w:r>
-      <w:commentRangeEnd w:id="6"/>
-      <w:r>
-        <w:rPr>
-          <w:rStyle w:val="CommentReference"/>
-        </w:rPr>
-        <w:commentReference w:id="6"/>
       </w:r>
     </w:p>
     <w:p>
@@ -7337,7 +7296,7 @@
         </w:rPr>
         <w:t xml:space="preserve">, </w:t>
       </w:r>
-      <w:commentRangeStart w:id="8"/>
+      <w:commentRangeStart w:id="9"/>
       <w:proofErr w:type="spellStart"/>
       <w:r>
         <w:rPr>
@@ -7359,12 +7318,12 @@
         </w:rPr>
         <w:t xml:space="preserve"> </w:t>
       </w:r>
-      <w:commentRangeEnd w:id="8"/>
+      <w:commentRangeEnd w:id="9"/>
       <w:r>
         <w:rPr>
           <w:rStyle w:val="CommentReference"/>
         </w:rPr>
-        <w:commentReference w:id="8"/>
+        <w:commentReference w:id="9"/>
       </w:r>
       <w:r>
         <w:rPr>
@@ -7401,7 +7360,13 @@
       </w:r>
       <w:proofErr w:type="spellEnd"/>
       <w:r>
-        <w:t xml:space="preserve">. Therefor add the </w:t>
+        <w:t>. Therefor</w:t>
+      </w:r>
+      <w:r>
+        <w:t>e</w:t>
+      </w:r>
+      <w:r>
+        <w:t xml:space="preserve"> add the </w:t>
       </w:r>
       <w:proofErr w:type="spellStart"/>
       <w:r>
@@ -8236,7 +8201,6 @@
       <w:r>
         <w:rPr>
           <w:noProof/>
-          <w:lang w:val="sv-SE" w:eastAsia="sv-SE"/>
         </w:rPr>
         <w:drawing>
           <wp:inline distT="0" distB="0" distL="0" distR="0" wp14:anchorId="3554205F" wp14:editId="776A9F1F">
@@ -8292,27 +8256,14 @@
       <w:r>
         <w:t xml:space="preserve">Figure </w:t>
       </w:r>
-      <w:r>
-        <w:fldChar w:fldCharType="begin"/>
-      </w:r>
-      <w:r>
-        <w:instrText xml:space="preserve"> SEQ Figure \* ARABIC </w:instrText>
-      </w:r>
-      <w:r>
-        <w:fldChar w:fldCharType="separate"/>
-      </w:r>
-      <w:r>
-        <w:rPr>
-          <w:noProof/>
-        </w:rPr>
-        <w:t>3</w:t>
-      </w:r>
-      <w:r>
-        <w:rPr>
-          <w:noProof/>
-        </w:rPr>
-        <w:fldChar w:fldCharType="end"/>
-      </w:r>
+      <w:fldSimple w:instr=" SEQ Figure \* ARABIC ">
+        <w:r>
+          <w:rPr>
+            <w:noProof/>
+          </w:rPr>
+          <w:t>3</w:t>
+        </w:r>
+      </w:fldSimple>
       <w:r>
         <w:t xml:space="preserve"> XML contents of the MSMQ message</w:t>
       </w:r>
@@ -8629,7 +8580,7 @@
         </w:rPr>
         <w:t xml:space="preserve">, </w:t>
       </w:r>
-      <w:commentRangeStart w:id="9"/>
+      <w:commentRangeStart w:id="10"/>
       <w:proofErr w:type="spellStart"/>
       <w:r>
         <w:rPr>
@@ -8641,13 +8592,13 @@
         </w:rPr>
         <w:t>IWantCustomInitialization</w:t>
       </w:r>
-      <w:commentRangeEnd w:id="9"/>
+      <w:commentRangeEnd w:id="10"/>
       <w:proofErr w:type="spellEnd"/>
       <w:r>
         <w:rPr>
           <w:rStyle w:val="CommentReference"/>
         </w:rPr>
-        <w:commentReference w:id="9"/>
+        <w:commentReference w:id="10"/>
       </w:r>
     </w:p>
     <w:p>
@@ -8831,7 +8782,7 @@
         </w:rPr>
         <w:t>.</w:t>
       </w:r>
-      <w:commentRangeStart w:id="10"/>
+      <w:commentRangeStart w:id="11"/>
       <w:r>
         <w:rPr>
           <w:rFonts w:ascii="Consolas" w:hAnsi="Consolas" w:cs="Consolas"/>
@@ -8841,14 +8792,14 @@
         </w:rPr>
         <w:t>With</w:t>
       </w:r>
-      <w:commentRangeEnd w:id="10"/>
+      <w:commentRangeEnd w:id="11"/>
       <w:proofErr w:type="spellEnd"/>
       <w:proofErr w:type="gramEnd"/>
       <w:r>
         <w:rPr>
           <w:rStyle w:val="CommentReference"/>
         </w:rPr>
-        <w:commentReference w:id="10"/>
+        <w:commentReference w:id="11"/>
       </w:r>
       <w:r>
         <w:rPr>
@@ -8882,7 +8833,7 @@
         </w:rPr>
         <w:t xml:space="preserve">                .</w:t>
       </w:r>
-      <w:commentRangeStart w:id="11"/>
+      <w:commentRangeStart w:id="12"/>
       <w:proofErr w:type="spellStart"/>
       <w:proofErr w:type="gramStart"/>
       <w:r>
@@ -8894,14 +8845,14 @@
         </w:rPr>
         <w:t>DefaultBuilder</w:t>
       </w:r>
-      <w:commentRangeEnd w:id="11"/>
+      <w:commentRangeEnd w:id="12"/>
       <w:proofErr w:type="spellEnd"/>
       <w:proofErr w:type="gramEnd"/>
       <w:r>
         <w:rPr>
           <w:rStyle w:val="CommentReference"/>
         </w:rPr>
-        <w:commentReference w:id="11"/>
+        <w:commentReference w:id="12"/>
       </w:r>
       <w:r>
         <w:rPr>
@@ -10637,7 +10588,7 @@
         </w:rPr>
         <w:t xml:space="preserve"> </w:t>
       </w:r>
-      <w:commentRangeStart w:id="12"/>
+      <w:commentRangeStart w:id="13"/>
       <w:proofErr w:type="spellStart"/>
       <w:r>
         <w:rPr>
@@ -10657,13 +10608,13 @@
         </w:rPr>
         <w:t>Server</w:t>
       </w:r>
-      <w:commentRangeEnd w:id="12"/>
+      <w:commentRangeEnd w:id="13"/>
       <w:proofErr w:type="spellEnd"/>
       <w:r>
         <w:rPr>
           <w:rStyle w:val="CommentReference"/>
         </w:rPr>
-        <w:commentReference w:id="12"/>
+        <w:commentReference w:id="13"/>
       </w:r>
     </w:p>
     <w:p>
@@ -10791,7 +10742,7 @@
         </w:rPr>
         <w:t xml:space="preserve">, </w:t>
       </w:r>
-      <w:commentRangeStart w:id="13"/>
+      <w:commentRangeStart w:id="14"/>
       <w:proofErr w:type="spellStart"/>
       <w:r>
         <w:rPr>
@@ -10813,13 +10764,13 @@
         </w:rPr>
         <w:t>Server</w:t>
       </w:r>
-      <w:commentRangeEnd w:id="13"/>
+      <w:commentRangeEnd w:id="14"/>
       <w:proofErr w:type="spellEnd"/>
       <w:r>
         <w:rPr>
           <w:rStyle w:val="CommentReference"/>
         </w:rPr>
-        <w:commentReference w:id="13"/>
+        <w:commentReference w:id="14"/>
       </w:r>
       <w:r>
         <w:rPr>
@@ -11114,7 +11065,7 @@
         </w:rPr>
         <w:t>XmlSerializer</w:t>
       </w:r>
-      <w:commentRangeStart w:id="14"/>
+      <w:commentRangeStart w:id="15"/>
       <w:proofErr w:type="spellEnd"/>
       <w:r>
         <w:rPr>
@@ -11145,7 +11096,7 @@
         </w:rPr>
         <w:t>)</w:t>
       </w:r>
-      <w:commentRangeEnd w:id="14"/>
+      <w:commentRangeEnd w:id="15"/>
     </w:p>
     <w:p>
       <w:pPr>
@@ -11352,7 +11303,7 @@
         <w:rPr>
           <w:rStyle w:val="CommentReference"/>
         </w:rPr>
-        <w:commentReference w:id="14"/>
+        <w:commentReference w:id="15"/>
       </w:r>
     </w:p>
     <w:p>
@@ -12106,7 +12057,7 @@
           <w:szCs w:val="26"/>
         </w:rPr>
       </w:pPr>
-      <w:commentRangeStart w:id="15"/>
+      <w:commentRangeStart w:id="16"/>
       <w:r>
         <w:t xml:space="preserve">You should see the </w:t>
       </w:r>
@@ -12118,12 +12069,12 @@
       <w:r>
         <w:t xml:space="preserve"> print out "Say something" on the console.</w:t>
       </w:r>
-      <w:commentRangeEnd w:id="15"/>
+      <w:commentRangeEnd w:id="16"/>
       <w:r>
         <w:rPr>
           <w:rStyle w:val="CommentReference"/>
         </w:rPr>
-        <w:commentReference w:id="15"/>
+        <w:commentReference w:id="16"/>
       </w:r>
       <w:r>
         <w:br w:type="page"/>
@@ -17081,7 +17032,7 @@
           <w:lang w:bidi="he-IL"/>
         </w:rPr>
       </w:pPr>
-      <w:commentRangeStart w:id="16"/>
+      <w:commentRangeStart w:id="17"/>
       <w:r>
         <w:rPr>
           <w:rFonts w:ascii="Consolas" w:hAnsi="Consolas" w:cs="Consolas"/>
@@ -17092,7 +17043,7 @@
         </w:rPr>
         <w:t xml:space="preserve">  &lt;</w:t>
       </w:r>
-      <w:commentRangeStart w:id="17"/>
+      <w:commentRangeStart w:id="18"/>
       <w:proofErr w:type="spellStart"/>
       <w:r>
         <w:rPr>
@@ -17115,108 +17066,108 @@
         </w:rPr>
         <w:t xml:space="preserve"> </w:t>
       </w:r>
+      <w:commentRangeEnd w:id="18"/>
+      <w:r>
+        <w:rPr>
+          <w:rStyle w:val="CommentReference"/>
+        </w:rPr>
+        <w:commentReference w:id="18"/>
+      </w:r>
+      <w:proofErr w:type="spellStart"/>
+      <w:r>
+        <w:rPr>
+          <w:rFonts w:ascii="Consolas" w:hAnsi="Consolas" w:cs="Consolas"/>
+          <w:color w:val="A31515"/>
+          <w:sz w:val="20"/>
+          <w:szCs w:val="20"/>
+          <w:lang w:bidi="he-IL"/>
+        </w:rPr>
+        <w:t>MaxRetries</w:t>
+      </w:r>
+      <w:proofErr w:type="spellEnd"/>
+      <w:r>
+        <w:rPr>
+          <w:rFonts w:ascii="Consolas" w:hAnsi="Consolas" w:cs="Consolas"/>
+          <w:color w:val="0000FF"/>
+          <w:sz w:val="20"/>
+          <w:szCs w:val="20"/>
+          <w:lang w:bidi="he-IL"/>
+        </w:rPr>
+        <w:t>=</w:t>
+      </w:r>
+      <w:r>
+        <w:rPr>
+          <w:rFonts w:ascii="Consolas" w:hAnsi="Consolas" w:cs="Consolas"/>
+          <w:sz w:val="20"/>
+          <w:szCs w:val="20"/>
+          <w:lang w:bidi="he-IL"/>
+        </w:rPr>
+        <w:t>"</w:t>
+      </w:r>
+      <w:r>
+        <w:rPr>
+          <w:rFonts w:ascii="Consolas" w:hAnsi="Consolas" w:cs="Consolas"/>
+          <w:color w:val="0000FF"/>
+          <w:sz w:val="20"/>
+          <w:szCs w:val="20"/>
+          <w:lang w:bidi="he-IL"/>
+        </w:rPr>
+        <w:t>5</w:t>
+      </w:r>
+      <w:r>
+        <w:rPr>
+          <w:rFonts w:ascii="Consolas" w:hAnsi="Consolas" w:cs="Consolas"/>
+          <w:sz w:val="20"/>
+          <w:szCs w:val="20"/>
+          <w:lang w:bidi="he-IL"/>
+        </w:rPr>
+        <w:t>"</w:t>
+      </w:r>
+      <w:r>
+        <w:rPr>
+          <w:rFonts w:ascii="Consolas" w:hAnsi="Consolas" w:cs="Consolas"/>
+          <w:sz w:val="20"/>
+          <w:szCs w:val="20"/>
+          <w:lang w:bidi="he-IL"/>
+        </w:rPr>
+        <w:t xml:space="preserve"> </w:t>
+      </w:r>
+      <w:proofErr w:type="spellStart"/>
+      <w:r>
+        <w:rPr>
+          <w:rFonts w:ascii="Consolas" w:hAnsi="Consolas" w:cs="Consolas"/>
+          <w:sz w:val="20"/>
+          <w:szCs w:val="20"/>
+          <w:lang w:bidi="he-IL"/>
+        </w:rPr>
+        <w:t>NumberOfWorkerThreads</w:t>
+      </w:r>
+      <w:proofErr w:type="spellEnd"/>
+      <w:r>
+        <w:rPr>
+          <w:rFonts w:ascii="Consolas" w:hAnsi="Consolas" w:cs="Consolas"/>
+          <w:sz w:val="20"/>
+          <w:szCs w:val="20"/>
+          <w:lang w:bidi="he-IL"/>
+        </w:rPr>
+        <w:t>=”1”</w:t>
+      </w:r>
+      <w:r>
+        <w:rPr>
+          <w:rFonts w:ascii="Consolas" w:hAnsi="Consolas" w:cs="Consolas"/>
+          <w:color w:val="0000FF"/>
+          <w:sz w:val="20"/>
+          <w:szCs w:val="20"/>
+          <w:lang w:bidi="he-IL"/>
+        </w:rPr>
+        <w:t>/&gt;</w:t>
+      </w:r>
       <w:commentRangeEnd w:id="17"/>
       <w:r>
         <w:rPr>
           <w:rStyle w:val="CommentReference"/>
         </w:rPr>
         <w:commentReference w:id="17"/>
-      </w:r>
-      <w:proofErr w:type="spellStart"/>
-      <w:r>
-        <w:rPr>
-          <w:rFonts w:ascii="Consolas" w:hAnsi="Consolas" w:cs="Consolas"/>
-          <w:color w:val="A31515"/>
-          <w:sz w:val="20"/>
-          <w:szCs w:val="20"/>
-          <w:lang w:bidi="he-IL"/>
-        </w:rPr>
-        <w:t>MaxRetries</w:t>
-      </w:r>
-      <w:proofErr w:type="spellEnd"/>
-      <w:r>
-        <w:rPr>
-          <w:rFonts w:ascii="Consolas" w:hAnsi="Consolas" w:cs="Consolas"/>
-          <w:color w:val="0000FF"/>
-          <w:sz w:val="20"/>
-          <w:szCs w:val="20"/>
-          <w:lang w:bidi="he-IL"/>
-        </w:rPr>
-        <w:t>=</w:t>
-      </w:r>
-      <w:r>
-        <w:rPr>
-          <w:rFonts w:ascii="Consolas" w:hAnsi="Consolas" w:cs="Consolas"/>
-          <w:sz w:val="20"/>
-          <w:szCs w:val="20"/>
-          <w:lang w:bidi="he-IL"/>
-        </w:rPr>
-        <w:t>"</w:t>
-      </w:r>
-      <w:r>
-        <w:rPr>
-          <w:rFonts w:ascii="Consolas" w:hAnsi="Consolas" w:cs="Consolas"/>
-          <w:color w:val="0000FF"/>
-          <w:sz w:val="20"/>
-          <w:szCs w:val="20"/>
-          <w:lang w:bidi="he-IL"/>
-        </w:rPr>
-        <w:t>5</w:t>
-      </w:r>
-      <w:r>
-        <w:rPr>
-          <w:rFonts w:ascii="Consolas" w:hAnsi="Consolas" w:cs="Consolas"/>
-          <w:sz w:val="20"/>
-          <w:szCs w:val="20"/>
-          <w:lang w:bidi="he-IL"/>
-        </w:rPr>
-        <w:t>"</w:t>
-      </w:r>
-      <w:r>
-        <w:rPr>
-          <w:rFonts w:ascii="Consolas" w:hAnsi="Consolas" w:cs="Consolas"/>
-          <w:sz w:val="20"/>
-          <w:szCs w:val="20"/>
-          <w:lang w:bidi="he-IL"/>
-        </w:rPr>
-        <w:t xml:space="preserve"> </w:t>
-      </w:r>
-      <w:proofErr w:type="spellStart"/>
-      <w:r>
-        <w:rPr>
-          <w:rFonts w:ascii="Consolas" w:hAnsi="Consolas" w:cs="Consolas"/>
-          <w:sz w:val="20"/>
-          <w:szCs w:val="20"/>
-          <w:lang w:bidi="he-IL"/>
-        </w:rPr>
-        <w:t>NumberOfWorkerThreads</w:t>
-      </w:r>
-      <w:proofErr w:type="spellEnd"/>
-      <w:r>
-        <w:rPr>
-          <w:rFonts w:ascii="Consolas" w:hAnsi="Consolas" w:cs="Consolas"/>
-          <w:sz w:val="20"/>
-          <w:szCs w:val="20"/>
-          <w:lang w:bidi="he-IL"/>
-        </w:rPr>
-        <w:t>=”1”</w:t>
-      </w:r>
-      <w:r>
-        <w:rPr>
-          <w:rFonts w:ascii="Consolas" w:hAnsi="Consolas" w:cs="Consolas"/>
-          <w:color w:val="0000FF"/>
-          <w:sz w:val="20"/>
-          <w:szCs w:val="20"/>
-          <w:lang w:bidi="he-IL"/>
-        </w:rPr>
-        <w:t>/&gt;</w:t>
-      </w:r>
-      <w:commentRangeEnd w:id="16"/>
-      <w:r>
-        <w:rPr>
-          <w:rStyle w:val="CommentReference"/>
-        </w:rPr>
-        <w:commentReference w:id="16"/>
       </w:r>
     </w:p>
     <w:p/>
@@ -23751,8 +23702,8 @@
         </w:rPr>
         <w:t>"</w:t>
       </w:r>
-      <w:bookmarkStart w:id="18" w:name="OLE_LINK1"/>
-      <w:bookmarkStart w:id="19" w:name="OLE_LINK2"/>
+      <w:bookmarkStart w:id="19" w:name="OLE_LINK1"/>
+      <w:bookmarkStart w:id="20" w:name="OLE_LINK2"/>
       <w:r>
         <w:rPr>
           <w:rFonts w:ascii="Consolas" w:hAnsi="Consolas" w:cs="Consolas"/>
@@ -23763,8 +23714,8 @@
         </w:rPr>
         <w:t>gdDbqRpqdRbTs3mhdZh9qCaDaxJXl+e7</w:t>
       </w:r>
-      <w:bookmarkEnd w:id="18"/>
       <w:bookmarkEnd w:id="19"/>
+      <w:bookmarkEnd w:id="20"/>
       <w:r>
         <w:rPr>
           <w:rFonts w:ascii="Consolas" w:hAnsi="Consolas" w:cs="Consolas"/>
@@ -24233,7 +24184,7 @@
         </w:rPr>
         <w:t xml:space="preserve"> : </w:t>
       </w:r>
-      <w:commentRangeStart w:id="20"/>
+      <w:commentRangeStart w:id="21"/>
       <w:proofErr w:type="spellStart"/>
       <w:r>
         <w:rPr>
@@ -24272,12 +24223,12 @@
         </w:rPr>
         <w:t>&gt;</w:t>
       </w:r>
-      <w:commentRangeEnd w:id="20"/>
+      <w:commentRangeEnd w:id="21"/>
       <w:r>
         <w:rPr>
           <w:rStyle w:val="CommentReference"/>
         </w:rPr>
-        <w:commentReference w:id="20"/>
+        <w:commentReference w:id="21"/>
       </w:r>
     </w:p>
     <w:p>
@@ -24359,7 +24310,7 @@
         </w:rPr>
         <w:t xml:space="preserve"> </w:t>
       </w:r>
-      <w:commentRangeStart w:id="21"/>
+      <w:commentRangeStart w:id="22"/>
       <w:proofErr w:type="spellStart"/>
       <w:r>
         <w:rPr>
@@ -24378,12 +24329,12 @@
         </w:rPr>
         <w:t>()</w:t>
       </w:r>
-      <w:commentRangeEnd w:id="21"/>
+      <w:commentRangeEnd w:id="22"/>
       <w:r>
         <w:rPr>
           <w:rStyle w:val="CommentReference"/>
         </w:rPr>
-        <w:commentReference w:id="21"/>
+        <w:commentReference w:id="22"/>
       </w:r>
     </w:p>
     <w:p>
@@ -24538,7 +24489,7 @@
           <w:szCs w:val="19"/>
         </w:rPr>
       </w:pPr>
-      <w:commentRangeStart w:id="22"/>
+      <w:commentRangeStart w:id="23"/>
       <w:r>
         <w:rPr>
           <w:rFonts w:ascii="Consolas" w:hAnsi="Consolas" w:cs="Consolas"/>
@@ -24564,12 +24515,12 @@
         </w:rPr>
         <w:t>"gdDbqRpqdRbTs3mhdZh9qCaDaxJXl+e7"</w:t>
       </w:r>
-      <w:commentRangeEnd w:id="22"/>
+      <w:commentRangeEnd w:id="23"/>
       <w:r>
         <w:rPr>
           <w:rStyle w:val="CommentReference"/>
         </w:rPr>
-        <w:commentReference w:id="22"/>
+        <w:commentReference w:id="23"/>
       </w:r>
     </w:p>
     <w:p>
@@ -25264,9 +25215,9 @@
           <w:lang w:bidi="he-IL"/>
         </w:rPr>
       </w:pPr>
-      <w:bookmarkStart w:id="23" w:name="OLE_LINK5"/>
-      <w:bookmarkStart w:id="24" w:name="OLE_LINK6"/>
-      <w:commentRangeStart w:id="25"/>
+      <w:bookmarkStart w:id="24" w:name="OLE_LINK5"/>
+      <w:bookmarkStart w:id="25" w:name="OLE_LINK6"/>
+      <w:commentRangeStart w:id="26"/>
       <w:r>
         <w:rPr>
           <w:rFonts w:ascii="Consolas" w:hAnsi="Consolas" w:cs="Consolas"/>
@@ -25394,30 +25345,30 @@
         </w:rPr>
         <w:t>; }</w:t>
       </w:r>
-      <w:commentRangeEnd w:id="25"/>
+      <w:commentRangeEnd w:id="26"/>
       <w:r>
         <w:rPr>
           <w:rStyle w:val="CommentReference"/>
         </w:rPr>
-        <w:commentReference w:id="25"/>
-      </w:r>
-    </w:p>
-    <w:p>
-      <w:pPr>
-        <w:autoSpaceDE w:val="0"/>
-        <w:autoSpaceDN w:val="0"/>
-        <w:adjustRightInd w:val="0"/>
-        <w:spacing w:after="0" w:line="240" w:lineRule="auto"/>
-        <w:rPr>
-          <w:rFonts w:ascii="Consolas" w:hAnsi="Consolas" w:cs="Consolas"/>
-          <w:sz w:val="20"/>
-          <w:szCs w:val="20"/>
-          <w:lang w:bidi="he-IL"/>
-        </w:rPr>
-      </w:pPr>
-    </w:p>
-    <w:bookmarkEnd w:id="23"/>
+        <w:commentReference w:id="26"/>
+      </w:r>
+    </w:p>
+    <w:p>
+      <w:pPr>
+        <w:autoSpaceDE w:val="0"/>
+        <w:autoSpaceDN w:val="0"/>
+        <w:adjustRightInd w:val="0"/>
+        <w:spacing w:after="0" w:line="240" w:lineRule="auto"/>
+        <w:rPr>
+          <w:rFonts w:ascii="Consolas" w:hAnsi="Consolas" w:cs="Consolas"/>
+          <w:sz w:val="20"/>
+          <w:szCs w:val="20"/>
+          <w:lang w:bidi="he-IL"/>
+        </w:rPr>
+      </w:pPr>
+    </w:p>
     <w:bookmarkEnd w:id="24"/>
+    <w:bookmarkEnd w:id="25"/>
     <w:p>
       <w:pPr>
         <w:autoSpaceDE w:val="0"/>
@@ -25827,8 +25778,8 @@
           <w:lang w:bidi="he-IL"/>
         </w:rPr>
       </w:pPr>
-      <w:bookmarkStart w:id="26" w:name="OLE_LINK3"/>
-      <w:bookmarkStart w:id="27" w:name="OLE_LINK4"/>
+      <w:bookmarkStart w:id="27" w:name="OLE_LINK3"/>
+      <w:bookmarkStart w:id="28" w:name="OLE_LINK4"/>
       <w:r>
         <w:rPr>
           <w:rFonts w:ascii="Consolas" w:hAnsi="Consolas" w:cs="Consolas"/>
@@ -26260,8 +26211,8 @@
         <w:t>);</w:t>
       </w:r>
     </w:p>
-    <w:bookmarkEnd w:id="26"/>
     <w:bookmarkEnd w:id="27"/>
+    <w:bookmarkEnd w:id="28"/>
     <w:p>
       <w:pPr>
         <w:autoSpaceDE w:val="0"/>
@@ -27131,8 +27082,8 @@
           <w:lang w:bidi="he-IL"/>
         </w:rPr>
       </w:pPr>
-      <w:bookmarkStart w:id="28" w:name="OLE_LINK9"/>
-      <w:bookmarkStart w:id="29" w:name="OLE_LINK10"/>
+      <w:bookmarkStart w:id="29" w:name="OLE_LINK9"/>
+      <w:bookmarkStart w:id="30" w:name="OLE_LINK10"/>
       <w:r>
         <w:rPr>
           <w:rFonts w:ascii="Consolas" w:hAnsi="Consolas" w:cs="Consolas"/>
@@ -27841,8 +27792,8 @@
         <w:t xml:space="preserve">  </w:t>
       </w:r>
     </w:p>
-    <w:bookmarkEnd w:id="28"/>
     <w:bookmarkEnd w:id="29"/>
+    <w:bookmarkEnd w:id="30"/>
     <w:p>
       <w:pPr>
         <w:autoSpaceDE w:val="0"/>
@@ -28075,7 +28026,7 @@
         </w:rPr>
         <w:t xml:space="preserve">                                        </w:t>
       </w:r>
-      <w:commentRangeStart w:id="30"/>
+      <w:commentRangeStart w:id="31"/>
       <w:proofErr w:type="spellStart"/>
       <w:r>
         <w:rPr>
@@ -28086,13 +28037,13 @@
         </w:rPr>
         <w:t>INeedInitialization</w:t>
       </w:r>
-      <w:commentRangeEnd w:id="30"/>
+      <w:commentRangeEnd w:id="31"/>
       <w:proofErr w:type="spellEnd"/>
       <w:r>
         <w:rPr>
           <w:rStyle w:val="CommentReference"/>
         </w:rPr>
-        <w:commentReference w:id="30"/>
+        <w:commentReference w:id="31"/>
       </w:r>
     </w:p>
     <w:p>
@@ -28608,8 +28559,6 @@
         </w:rPr>
         <w:t>Component</w:t>
       </w:r>
-      <w:bookmarkStart w:id="31" w:name="_GoBack"/>
-      <w:bookmarkEnd w:id="31"/>
       <w:r>
         <w:rPr>
           <w:rFonts w:ascii="Consolas" w:hAnsi="Consolas" w:cs="Consolas"/>
@@ -31738,7 +31687,15 @@
       </w:r>
       <w:proofErr w:type="spellEnd"/>
       <w:r>
-        <w:t xml:space="preserve"> and add the following references: log4net, NServiceBus, </w:t>
+        <w:t xml:space="preserve"> and add the following references: log4net, </w:t>
+      </w:r>
+      <w:proofErr w:type="spellStart"/>
+      <w:r>
+        <w:t>NServiceBus</w:t>
+      </w:r>
+      <w:proofErr w:type="spellEnd"/>
+      <w:r>
+        <w:t xml:space="preserve">, </w:t>
       </w:r>
       <w:proofErr w:type="spellStart"/>
       <w:r>
@@ -34625,7 +34582,7 @@
       </w:r>
     </w:p>
   </w:comment>
-  <w:comment w:id="3" w:author="Udi Dahan" w:date="2011-02-15T15:33:00Z" w:initials="UD">
+  <w:comment w:id="4" w:author="Udi Dahan" w:date="2011-02-15T15:33:00Z" w:initials="UD">
     <w:p>
       <w:pPr>
         <w:pStyle w:val="CommentText"/>
@@ -34649,7 +34606,7 @@
       </w:r>
     </w:p>
   </w:comment>
-  <w:comment w:id="4" w:author="Udi Dahan" w:date="2011-02-19T18:26:00Z" w:initials="UD">
+  <w:comment w:id="5" w:author="Udi Dahan" w:date="2011-02-19T18:26:00Z" w:initials="UD">
     <w:p>
       <w:pPr>
         <w:pStyle w:val="CommentText"/>
@@ -34668,7 +34625,7 @@
       </w:r>
     </w:p>
   </w:comment>
-  <w:comment w:id="5" w:author="Udi Dahan" w:date="2011-02-15T15:30:00Z" w:initials="UD">
+  <w:comment w:id="6" w:author="Udi Dahan" w:date="2011-02-15T15:30:00Z" w:initials="UD">
     <w:p>
       <w:pPr>
         <w:pStyle w:val="CommentText"/>
@@ -34684,7 +34641,7 @@
       </w:r>
     </w:p>
   </w:comment>
-  <w:comment w:id="7" w:author="Udi Dahan" w:date="2011-02-19T17:16:00Z" w:initials="UD">
+  <w:comment w:id="8" w:author="Udi Dahan" w:date="2011-02-19T17:16:00Z" w:initials="UD">
     <w:p>
       <w:pPr>
         <w:pStyle w:val="CommentText"/>
@@ -34708,7 +34665,7 @@
       </w:r>
     </w:p>
   </w:comment>
-  <w:comment w:id="6" w:author="Udi Dahan" w:date="2011-02-15T15:40:00Z" w:initials="UD">
+  <w:comment w:id="7" w:author="Udi Dahan" w:date="2011-02-15T15:40:00Z" w:initials="UD">
     <w:p>
       <w:pPr>
         <w:pStyle w:val="CommentText"/>
@@ -34732,7 +34689,7 @@
       </w:r>
     </w:p>
   </w:comment>
-  <w:comment w:id="8" w:author="Udi Dahan" w:date="2011-02-15T15:46:00Z" w:initials="UD">
+  <w:comment w:id="9" w:author="Udi Dahan" w:date="2011-02-15T15:46:00Z" w:initials="UD">
     <w:p>
       <w:pPr>
         <w:pStyle w:val="CommentText"/>
@@ -34756,7 +34713,7 @@
       </w:r>
     </w:p>
   </w:comment>
-  <w:comment w:id="9" w:author="Udi Dahan" w:date="2011-02-15T15:38:00Z" w:initials="UD">
+  <w:comment w:id="10" w:author="Udi Dahan" w:date="2011-02-15T15:38:00Z" w:initials="UD">
     <w:p>
       <w:pPr>
         <w:pStyle w:val="CommentText"/>
@@ -34780,7 +34737,7 @@
       </w:r>
     </w:p>
   </w:comment>
-  <w:comment w:id="10" w:author="Udi Dahan" w:date="2011-02-15T15:48:00Z" w:initials="UD">
+  <w:comment w:id="11" w:author="Udi Dahan" w:date="2011-02-15T15:48:00Z" w:initials="UD">
     <w:p>
       <w:pPr>
         <w:pStyle w:val="CommentText"/>
@@ -34812,7 +34769,7 @@
       </w:r>
     </w:p>
   </w:comment>
-  <w:comment w:id="11" w:author="Udi Dahan" w:date="2011-02-19T17:17:00Z" w:initials="UD">
+  <w:comment w:id="12" w:author="Udi Dahan" w:date="2011-02-19T17:17:00Z" w:initials="UD">
     <w:p>
       <w:pPr>
         <w:pStyle w:val="CommentText"/>
@@ -34855,7 +34812,7 @@
       </w:r>
     </w:p>
   </w:comment>
-  <w:comment w:id="12" w:author="andreas.ohlund" w:date="2012-02-15T09:25:00Z" w:initials="a">
+  <w:comment w:id="13" w:author="andreas.ohlund" w:date="2012-02-15T09:25:00Z" w:initials="a">
     <w:p>
       <w:pPr>
         <w:pStyle w:val="CommentText"/>
@@ -34876,7 +34833,7 @@
       <w:proofErr w:type="spellEnd"/>
     </w:p>
   </w:comment>
-  <w:comment w:id="13" w:author="Udi Dahan" w:date="2011-02-15T16:25:00Z" w:initials="UD">
+  <w:comment w:id="14" w:author="Udi Dahan" w:date="2011-02-15T16:25:00Z" w:initials="UD">
     <w:p>
       <w:pPr>
         <w:pStyle w:val="CommentText"/>
@@ -34900,7 +34857,7 @@
       </w:r>
     </w:p>
   </w:comment>
-  <w:comment w:id="14" w:author="Udi Dahan" w:date="2011-02-15T16:26:00Z" w:initials="UD">
+  <w:comment w:id="15" w:author="Udi Dahan" w:date="2011-02-15T16:26:00Z" w:initials="UD">
     <w:p>
       <w:pPr>
         <w:pStyle w:val="CommentText"/>
@@ -34919,7 +34876,7 @@
       </w:r>
     </w:p>
   </w:comment>
-  <w:comment w:id="15" w:author="Udi Dahan" w:date="2012-02-17T12:03:00Z" w:initials="UD">
+  <w:comment w:id="16" w:author="Udi Dahan" w:date="2012-02-17T12:03:00Z" w:initials="UD">
     <w:p>
       <w:pPr>
         <w:pStyle w:val="CommentText"/>
@@ -34991,7 +34948,7 @@
       </w:r>
     </w:p>
   </w:comment>
-  <w:comment w:id="17" w:author="andreas.ohlund" w:date="2012-11-25T19:18:00Z" w:initials="a">
+  <w:comment w:id="18" w:author="andreas.ohlund" w:date="2012-11-25T19:18:00Z" w:initials="a">
     <w:p>
       <w:pPr>
         <w:pStyle w:val="CommentText"/>
@@ -35015,7 +34972,7 @@
       </w:r>
     </w:p>
   </w:comment>
-  <w:comment w:id="16" w:author="andreas.ohlund" w:date="2012-02-15T09:35:00Z" w:initials="a">
+  <w:comment w:id="17" w:author="andreas.ohlund" w:date="2012-02-15T09:35:00Z" w:initials="a">
     <w:p>
       <w:pPr>
         <w:pStyle w:val="CommentText"/>
@@ -35031,7 +34988,7 @@
       </w:r>
     </w:p>
   </w:comment>
-  <w:comment w:id="20" w:author="andreas.ohlund" w:date="2012-02-16T08:55:00Z" w:initials="a">
+  <w:comment w:id="21" w:author="andreas.ohlund" w:date="2012-02-16T08:55:00Z" w:initials="a">
     <w:p>
       <w:pPr>
         <w:pStyle w:val="CommentText"/>
@@ -35050,22 +35007,6 @@
         <w:t>IProvideConfiguration</w:t>
       </w:r>
       <w:proofErr w:type="spellEnd"/>
-    </w:p>
-  </w:comment>
-  <w:comment w:id="21" w:author="andreas.ohlund" w:date="2012-02-15T11:04:00Z" w:initials="a">
-    <w:p>
-      <w:pPr>
-        <w:pStyle w:val="CommentText"/>
-      </w:pPr>
-      <w:r>
-        <w:rPr>
-          <w:rStyle w:val="CommentReference"/>
-        </w:rPr>
-        <w:annotationRef/>
-      </w:r>
-      <w:r>
-        <w:t>Mention that this is only called once when the endpoint is initializing.</w:t>
-      </w:r>
     </w:p>
   </w:comment>
   <w:comment w:id="22" w:author="andreas.ohlund" w:date="2012-02-15T11:04:00Z" w:initials="a">
@@ -35080,6 +35021,22 @@
         <w:annotationRef/>
       </w:r>
       <w:r>
+        <w:t>Mention that this is only called once when the endpoint is initializing.</w:t>
+      </w:r>
+    </w:p>
+  </w:comment>
+  <w:comment w:id="23" w:author="andreas.ohlund" w:date="2012-02-15T11:04:00Z" w:initials="a">
+    <w:p>
+      <w:pPr>
+        <w:pStyle w:val="CommentText"/>
+      </w:pPr>
+      <w:r>
+        <w:rPr>
+          <w:rStyle w:val="CommentReference"/>
+        </w:rPr>
+        <w:annotationRef/>
+      </w:r>
+      <w:r>
         <w:t xml:space="preserve">Mention that in a real life scenario this would be a call to </w:t>
       </w:r>
       <w:proofErr w:type="spellStart"/>
@@ -35092,7 +35049,7 @@
       </w:r>
     </w:p>
   </w:comment>
-  <w:comment w:id="25" w:author="andreas.ohlund" w:date="2012-02-16T09:37:00Z" w:initials="a">
+  <w:comment w:id="26" w:author="andreas.ohlund" w:date="2012-02-16T09:37:00Z" w:initials="a">
     <w:p>
       <w:pPr>
         <w:pStyle w:val="CommentText"/>
@@ -35108,7 +35065,7 @@
       </w:r>
     </w:p>
   </w:comment>
-  <w:comment w:id="30" w:author="andreas.ohlund" w:date="2012-02-16T09:51:00Z" w:initials="a">
+  <w:comment w:id="31" w:author="andreas.ohlund" w:date="2012-02-16T09:51:00Z" w:initials="a">
     <w:p>
       <w:pPr>
         <w:pStyle w:val="CommentText"/>
@@ -39275,7 +39232,7 @@
 </file>
 
 <file path=customXml/itemProps1.xml><?xml version="1.0" encoding="utf-8"?>
-<ds:datastoreItem xmlns:ds="http://schemas.openxmlformats.org/officeDocument/2006/customXml" ds:itemID="{068D2A54-5181-4DA9-8390-034DCFCBB3DE}">
+<ds:datastoreItem xmlns:ds="http://schemas.openxmlformats.org/officeDocument/2006/customXml" ds:itemID="{197AE763-4168-4935-B870-30973EB3C23C}">
   <ds:schemaRefs>
     <ds:schemaRef ds:uri="http://schemas.openxmlformats.org/officeDocument/2006/bibliography"/>
   </ds:schemaRefs>

</xml_diff>

<commit_message>
V4 updates through Slide 64 / Exercise 12.
</commit_message>
<xml_diff>
--- a/EnterpriseDevelopmentWithNServiceBus_Student.docx
+++ b/EnterpriseDevelopmentWithNServiceBus_Student.docx
@@ -375,27 +375,14 @@
       <w:r>
         <w:t xml:space="preserve">Figure </w:t>
       </w:r>
-      <w:r>
-        <w:fldChar w:fldCharType="begin"/>
-      </w:r>
-      <w:r>
-        <w:instrText xml:space="preserve"> SEQ Figure \* ARABIC </w:instrText>
-      </w:r>
-      <w:r>
-        <w:fldChar w:fldCharType="separate"/>
-      </w:r>
-      <w:r>
-        <w:rPr>
-          <w:noProof/>
-        </w:rPr>
-        <w:t>1</w:t>
-      </w:r>
-      <w:r>
-        <w:rPr>
-          <w:noProof/>
-        </w:rPr>
-        <w:fldChar w:fldCharType="end"/>
-      </w:r>
+      <w:fldSimple w:instr=" SEQ Figure \* ARABIC ">
+        <w:r>
+          <w:rPr>
+            <w:noProof/>
+          </w:rPr>
+          <w:t>1</w:t>
+        </w:r>
+      </w:fldSimple>
       <w:r>
         <w:t xml:space="preserve"> Add necessary references </w:t>
       </w:r>
@@ -482,27 +469,14 @@
       <w:r>
         <w:t xml:space="preserve">Figure </w:t>
       </w:r>
-      <w:r>
-        <w:fldChar w:fldCharType="begin"/>
-      </w:r>
-      <w:r>
-        <w:instrText xml:space="preserve"> SEQ Figure \* ARABIC </w:instrText>
-      </w:r>
-      <w:r>
-        <w:fldChar w:fldCharType="separate"/>
-      </w:r>
-      <w:r>
-        <w:rPr>
-          <w:noProof/>
-        </w:rPr>
-        <w:t>2</w:t>
-      </w:r>
-      <w:r>
-        <w:rPr>
-          <w:noProof/>
-        </w:rPr>
-        <w:fldChar w:fldCharType="end"/>
-      </w:r>
+      <w:fldSimple w:instr=" SEQ Figure \* ARABIC ">
+        <w:r>
+          <w:rPr>
+            <w:noProof/>
+          </w:rPr>
+          <w:t>2</w:t>
+        </w:r>
+      </w:fldSimple>
       <w:r>
         <w:t xml:space="preserve"> Set NServiceBus.Host.exe to be the external program to run when debugging</w:t>
       </w:r>
@@ -553,7 +527,15 @@
       </w:r>
       <w:proofErr w:type="spellEnd"/>
       <w:r>
-        <w:t xml:space="preserve"> via NuGet and follow the prompts to ensure the infrast</w:t>
+        <w:t xml:space="preserve"> via </w:t>
+      </w:r>
+      <w:proofErr w:type="spellStart"/>
+      <w:r>
+        <w:t>NuGet</w:t>
+      </w:r>
+      <w:proofErr w:type="spellEnd"/>
+      <w:r>
+        <w:t xml:space="preserve"> and follow the prompts to ensure the infrast</w:t>
       </w:r>
       <w:r>
         <w:t>ructure is correctly configured</w:t>
@@ -8178,27 +8160,14 @@
       <w:r>
         <w:t xml:space="preserve">Figure </w:t>
       </w:r>
-      <w:r>
-        <w:fldChar w:fldCharType="begin"/>
-      </w:r>
-      <w:r>
-        <w:instrText xml:space="preserve"> SEQ Figure \* ARABIC </w:instrText>
-      </w:r>
-      <w:r>
-        <w:fldChar w:fldCharType="separate"/>
-      </w:r>
-      <w:r>
-        <w:rPr>
-          <w:noProof/>
-        </w:rPr>
-        <w:t>3</w:t>
-      </w:r>
-      <w:r>
-        <w:rPr>
-          <w:noProof/>
-        </w:rPr>
-        <w:fldChar w:fldCharType="end"/>
-      </w:r>
+      <w:fldSimple w:instr=" SEQ Figure \* ARABIC ">
+        <w:r>
+          <w:rPr>
+            <w:noProof/>
+          </w:rPr>
+          <w:t>3</w:t>
+        </w:r>
+      </w:fldSimple>
       <w:r>
         <w:t xml:space="preserve"> XML contents of the MSMQ message</w:t>
       </w:r>
@@ -21199,6 +21168,7 @@
           <w:lang w:bidi="he-IL"/>
         </w:rPr>
       </w:pPr>
+      <w:proofErr w:type="gramStart"/>
       <w:r>
         <w:rPr>
           <w:rFonts w:ascii="Consolas" w:hAnsi="Consolas" w:cs="Consolas"/>
@@ -21209,29 +21179,40 @@
         </w:rPr>
         <w:t>using</w:t>
       </w:r>
-      <w:r>
-        <w:rPr>
-          <w:rFonts w:ascii="Consolas" w:hAnsi="Consolas" w:cs="Consolas"/>
-          <w:sz w:val="20"/>
-          <w:szCs w:val="20"/>
-          <w:lang w:bidi="he-IL"/>
-        </w:rPr>
-        <w:t xml:space="preserve"> log4net;</w:t>
-      </w:r>
-    </w:p>
-    <w:p>
-      <w:pPr>
-        <w:autoSpaceDE w:val="0"/>
-        <w:autoSpaceDN w:val="0"/>
-        <w:adjustRightInd w:val="0"/>
-        <w:spacing w:after="0" w:line="240" w:lineRule="auto"/>
-        <w:rPr>
-          <w:rFonts w:ascii="Consolas" w:hAnsi="Consolas" w:cs="Consolas"/>
-          <w:sz w:val="20"/>
-          <w:szCs w:val="20"/>
-          <w:lang w:bidi="he-IL"/>
-        </w:rPr>
-      </w:pPr>
+      <w:proofErr w:type="gramEnd"/>
+      <w:r>
+        <w:rPr>
+          <w:rFonts w:ascii="Consolas" w:hAnsi="Consolas" w:cs="Consolas"/>
+          <w:sz w:val="20"/>
+          <w:szCs w:val="20"/>
+          <w:lang w:bidi="he-IL"/>
+        </w:rPr>
+        <w:t xml:space="preserve"> Messages;</w:t>
+      </w:r>
+      <w:r>
+        <w:rPr>
+          <w:rFonts w:ascii="Consolas" w:hAnsi="Consolas" w:cs="Consolas"/>
+          <w:sz w:val="20"/>
+          <w:szCs w:val="20"/>
+          <w:lang w:bidi="he-IL"/>
+        </w:rPr>
+        <w:t xml:space="preserve"> </w:t>
+      </w:r>
+    </w:p>
+    <w:p>
+      <w:pPr>
+        <w:autoSpaceDE w:val="0"/>
+        <w:autoSpaceDN w:val="0"/>
+        <w:adjustRightInd w:val="0"/>
+        <w:spacing w:after="0" w:line="240" w:lineRule="auto"/>
+        <w:rPr>
+          <w:rFonts w:ascii="Consolas" w:hAnsi="Consolas" w:cs="Consolas"/>
+          <w:sz w:val="20"/>
+          <w:szCs w:val="20"/>
+          <w:lang w:bidi="he-IL"/>
+        </w:rPr>
+      </w:pPr>
+      <w:proofErr w:type="gramStart"/>
       <w:r>
         <w:rPr>
           <w:rFonts w:ascii="Consolas" w:hAnsi="Consolas" w:cs="Consolas"/>
@@ -21242,29 +21223,51 @@
         </w:rPr>
         <w:t>using</w:t>
       </w:r>
-      <w:r>
-        <w:rPr>
-          <w:rFonts w:ascii="Consolas" w:hAnsi="Consolas" w:cs="Consolas"/>
-          <w:sz w:val="20"/>
-          <w:szCs w:val="20"/>
-          <w:lang w:bidi="he-IL"/>
-        </w:rPr>
-        <w:t xml:space="preserve"> Messages;</w:t>
-      </w:r>
-    </w:p>
-    <w:p>
-      <w:pPr>
-        <w:autoSpaceDE w:val="0"/>
-        <w:autoSpaceDN w:val="0"/>
-        <w:adjustRightInd w:val="0"/>
-        <w:spacing w:after="0" w:line="240" w:lineRule="auto"/>
-        <w:rPr>
-          <w:rFonts w:ascii="Consolas" w:hAnsi="Consolas" w:cs="Consolas"/>
-          <w:sz w:val="20"/>
-          <w:szCs w:val="20"/>
-          <w:lang w:bidi="he-IL"/>
-        </w:rPr>
-      </w:pPr>
+      <w:proofErr w:type="gramEnd"/>
+      <w:r>
+        <w:rPr>
+          <w:rFonts w:ascii="Consolas" w:hAnsi="Consolas" w:cs="Consolas"/>
+          <w:sz w:val="20"/>
+          <w:szCs w:val="20"/>
+          <w:lang w:bidi="he-IL"/>
+        </w:rPr>
+        <w:t xml:space="preserve"> </w:t>
+      </w:r>
+      <w:proofErr w:type="spellStart"/>
+      <w:r>
+        <w:rPr>
+          <w:rFonts w:ascii="Consolas" w:hAnsi="Consolas" w:cs="Consolas"/>
+          <w:sz w:val="20"/>
+          <w:szCs w:val="20"/>
+          <w:lang w:bidi="he-IL"/>
+        </w:rPr>
+        <w:t>NServiceBus</w:t>
+      </w:r>
+      <w:proofErr w:type="spellEnd"/>
+      <w:r>
+        <w:rPr>
+          <w:rFonts w:ascii="Consolas" w:hAnsi="Consolas" w:cs="Consolas"/>
+          <w:sz w:val="20"/>
+          <w:szCs w:val="20"/>
+          <w:lang w:bidi="he-IL"/>
+        </w:rPr>
+        <w:t>;</w:t>
+      </w:r>
+    </w:p>
+    <w:p>
+      <w:pPr>
+        <w:autoSpaceDE w:val="0"/>
+        <w:autoSpaceDN w:val="0"/>
+        <w:adjustRightInd w:val="0"/>
+        <w:spacing w:after="0" w:line="240" w:lineRule="auto"/>
+        <w:rPr>
+          <w:rFonts w:ascii="Consolas" w:hAnsi="Consolas" w:cs="Consolas"/>
+          <w:sz w:val="20"/>
+          <w:szCs w:val="20"/>
+          <w:lang w:bidi="he-IL"/>
+        </w:rPr>
+      </w:pPr>
+      <w:proofErr w:type="gramStart"/>
       <w:r>
         <w:rPr>
           <w:rFonts w:ascii="Consolas" w:hAnsi="Consolas" w:cs="Consolas"/>
@@ -21275,43 +21278,74 @@
         </w:rPr>
         <w:t>using</w:t>
       </w:r>
-      <w:r>
-        <w:rPr>
-          <w:rFonts w:ascii="Consolas" w:hAnsi="Consolas" w:cs="Consolas"/>
-          <w:sz w:val="20"/>
-          <w:szCs w:val="20"/>
-          <w:lang w:bidi="he-IL"/>
-        </w:rPr>
-        <w:t xml:space="preserve"> NServiceBus;</w:t>
-      </w:r>
-    </w:p>
-    <w:p>
-      <w:pPr>
-        <w:autoSpaceDE w:val="0"/>
-        <w:autoSpaceDN w:val="0"/>
-        <w:adjustRightInd w:val="0"/>
-        <w:spacing w:after="0" w:line="240" w:lineRule="auto"/>
-        <w:rPr>
-          <w:rFonts w:ascii="Consolas" w:hAnsi="Consolas" w:cs="Consolas"/>
-          <w:sz w:val="20"/>
-          <w:szCs w:val="20"/>
-          <w:lang w:bidi="he-IL"/>
-        </w:rPr>
-      </w:pPr>
-    </w:p>
-    <w:p>
-      <w:pPr>
-        <w:autoSpaceDE w:val="0"/>
-        <w:autoSpaceDN w:val="0"/>
-        <w:adjustRightInd w:val="0"/>
-        <w:spacing w:after="0" w:line="240" w:lineRule="auto"/>
-        <w:rPr>
-          <w:rFonts w:ascii="Consolas" w:hAnsi="Consolas" w:cs="Consolas"/>
-          <w:sz w:val="20"/>
-          <w:szCs w:val="20"/>
-          <w:lang w:bidi="he-IL"/>
-        </w:rPr>
-      </w:pPr>
+      <w:proofErr w:type="gramEnd"/>
+      <w:r>
+        <w:rPr>
+          <w:rFonts w:ascii="Consolas" w:hAnsi="Consolas" w:cs="Consolas"/>
+          <w:sz w:val="20"/>
+          <w:szCs w:val="20"/>
+          <w:lang w:bidi="he-IL"/>
+        </w:rPr>
+        <w:t xml:space="preserve"> </w:t>
+      </w:r>
+      <w:proofErr w:type="spellStart"/>
+      <w:r>
+        <w:rPr>
+          <w:rFonts w:ascii="Consolas" w:hAnsi="Consolas" w:cs="Consolas"/>
+          <w:sz w:val="20"/>
+          <w:szCs w:val="20"/>
+          <w:lang w:bidi="he-IL"/>
+        </w:rPr>
+        <w:t>NServiceBus</w:t>
+      </w:r>
+      <w:r>
+        <w:rPr>
+          <w:rFonts w:ascii="Consolas" w:hAnsi="Consolas" w:cs="Consolas"/>
+          <w:sz w:val="20"/>
+          <w:szCs w:val="20"/>
+          <w:lang w:bidi="he-IL"/>
+        </w:rPr>
+        <w:t>.Logging</w:t>
+      </w:r>
+      <w:proofErr w:type="spellEnd"/>
+      <w:r>
+        <w:rPr>
+          <w:rFonts w:ascii="Consolas" w:hAnsi="Consolas" w:cs="Consolas"/>
+          <w:sz w:val="20"/>
+          <w:szCs w:val="20"/>
+          <w:lang w:bidi="he-IL"/>
+        </w:rPr>
+        <w:t>;</w:t>
+      </w:r>
+    </w:p>
+    <w:p>
+      <w:pPr>
+        <w:autoSpaceDE w:val="0"/>
+        <w:autoSpaceDN w:val="0"/>
+        <w:adjustRightInd w:val="0"/>
+        <w:spacing w:after="0" w:line="240" w:lineRule="auto"/>
+        <w:rPr>
+          <w:rFonts w:ascii="Consolas" w:hAnsi="Consolas" w:cs="Consolas"/>
+          <w:sz w:val="20"/>
+          <w:szCs w:val="20"/>
+          <w:lang w:bidi="he-IL"/>
+        </w:rPr>
+      </w:pPr>
+    </w:p>
+    <w:p>
+      <w:pPr>
+        <w:autoSpaceDE w:val="0"/>
+        <w:autoSpaceDN w:val="0"/>
+        <w:adjustRightInd w:val="0"/>
+        <w:spacing w:after="0" w:line="240" w:lineRule="auto"/>
+        <w:rPr>
+          <w:rFonts w:ascii="Consolas" w:hAnsi="Consolas" w:cs="Consolas"/>
+          <w:sz w:val="20"/>
+          <w:szCs w:val="20"/>
+          <w:lang w:bidi="he-IL"/>
+        </w:rPr>
+      </w:pPr>
+      <w:proofErr w:type="gramStart"/>
       <w:r>
         <w:rPr>
           <w:rFonts w:ascii="Consolas" w:hAnsi="Consolas" w:cs="Consolas"/>
@@ -21322,6 +21356,7 @@
         </w:rPr>
         <w:t>namespace</w:t>
       </w:r>
+      <w:proofErr w:type="gramEnd"/>
       <w:r>
         <w:rPr>
           <w:rFonts w:ascii="Consolas" w:hAnsi="Consolas" w:cs="Consolas"/>
@@ -21365,6 +21400,8 @@
         </w:rPr>
         <w:t>{</w:t>
       </w:r>
+      <w:bookmarkStart w:id="18" w:name="_GoBack"/>
+      <w:bookmarkEnd w:id="18"/>
     </w:p>
     <w:p>
       <w:pPr>
@@ -32443,21 +32480,7 @@
         <w:annotationRef/>
       </w:r>
       <w:r>
-        <w:t>Mention that</w:t>
-      </w:r>
-      <w:r>
-        <w:t xml:space="preserve"> 5 retries is the defau</w:t>
-      </w:r>
-      <w:r>
-        <w:t xml:space="preserve">lt and the section can be </w:t>
-      </w:r>
-      <w:r>
-        <w:t>left</w:t>
-      </w:r>
-      <w:bookmarkStart w:id="18" w:name="_GoBack"/>
-      <w:bookmarkEnd w:id="18"/>
-      <w:r>
-        <w:t xml:space="preserve"> out if the defaults are ok</w:t>
+        <w:t>Mention that 5 retries is the default and the section can be left out if the defaults are ok</w:t>
       </w:r>
     </w:p>
   </w:comment>
@@ -36705,7 +36728,7 @@
 </file>
 
 <file path=customXml/itemProps1.xml><?xml version="1.0" encoding="utf-8"?>
-<ds:datastoreItem xmlns:ds="http://schemas.openxmlformats.org/officeDocument/2006/customXml" ds:itemID="{3597FDCD-B2EB-4525-9D99-D2A9F2FD6065}">
+<ds:datastoreItem xmlns:ds="http://schemas.openxmlformats.org/officeDocument/2006/customXml" ds:itemID="{2F9C9EF9-D494-4CB9-9BCA-5945F428129A}">
   <ds:schemaRefs>
     <ds:schemaRef ds:uri="http://schemas.openxmlformats.org/officeDocument/2006/bibliography"/>
   </ds:schemaRefs>

</xml_diff>

<commit_message>
Upgrade to NSB 4.3.4 ex15_4
</commit_message>
<xml_diff>
--- a/EnterpriseDevelopmentWithNServiceBus_Student.docx
+++ b/EnterpriseDevelopmentWithNServiceBus_Student.docx
@@ -31230,8 +31230,6 @@
         </w:rPr>
         <w:t xml:space="preserve">        }</w:t>
       </w:r>
-      <w:bookmarkStart w:id="36" w:name="_GoBack"/>
-      <w:bookmarkEnd w:id="36"/>
     </w:p>
     <w:p>
       <w:pPr>
@@ -32277,8 +32275,8 @@
           <w:lang w:bidi="he-IL"/>
         </w:rPr>
       </w:pPr>
-      <w:bookmarkStart w:id="37" w:name="OLE_LINK9"/>
-      <w:bookmarkStart w:id="38" w:name="OLE_LINK10"/>
+      <w:bookmarkStart w:id="36" w:name="OLE_LINK9"/>
+      <w:bookmarkStart w:id="37" w:name="OLE_LINK10"/>
       <w:r>
         <w:rPr>
           <w:rFonts w:ascii="Consolas" w:hAnsi="Consolas" w:cs="Consolas"/>
@@ -32913,8 +32911,8 @@
         <w:t xml:space="preserve">  </w:t>
       </w:r>
     </w:p>
+    <w:bookmarkEnd w:id="36"/>
     <w:bookmarkEnd w:id="37"/>
-    <w:bookmarkEnd w:id="38"/>
     <w:p>
       <w:pPr>
         <w:autoSpaceDE w:val="0"/>
@@ -34329,11 +34327,70 @@
         <w:spacing w:after="0" w:line="240" w:lineRule="auto"/>
         <w:rPr>
           <w:rFonts w:ascii="Consolas" w:hAnsi="Consolas" w:cs="Consolas"/>
-          <w:sz w:val="20"/>
-          <w:szCs w:val="20"/>
-          <w:lang w:bidi="he-IL"/>
-        </w:rPr>
-      </w:pPr>
+          <w:color w:val="0000FF"/>
+          <w:sz w:val="20"/>
+          <w:szCs w:val="20"/>
+          <w:lang w:bidi="he-IL"/>
+        </w:rPr>
+      </w:pPr>
+      <w:r>
+        <w:rPr>
+          <w:rFonts w:ascii="Consolas" w:hAnsi="Consolas" w:cs="Consolas"/>
+          <w:color w:val="000000"/>
+          <w:sz w:val="19"/>
+          <w:szCs w:val="19"/>
+          <w:highlight w:val="white"/>
+          <w:lang w:val="en-GB" w:bidi="he-IL"/>
+        </w:rPr>
+        <w:t>[</w:t>
+      </w:r>
+      <w:r>
+        <w:rPr>
+          <w:rFonts w:ascii="Consolas" w:hAnsi="Consolas" w:cs="Consolas"/>
+          <w:color w:val="2B91AF"/>
+          <w:sz w:val="19"/>
+          <w:szCs w:val="19"/>
+          <w:highlight w:val="white"/>
+          <w:lang w:val="en-GB" w:bidi="he-IL"/>
+        </w:rPr>
+        <w:t>Message</w:t>
+      </w:r>
+      <w:r>
+        <w:rPr>
+          <w:rFonts w:ascii="Consolas" w:hAnsi="Consolas" w:cs="Consolas"/>
+          <w:color w:val="000000"/>
+          <w:sz w:val="19"/>
+          <w:szCs w:val="19"/>
+          <w:highlight w:val="white"/>
+          <w:lang w:val="en-GB" w:bidi="he-IL"/>
+        </w:rPr>
+        <w:t>]</w:t>
+      </w:r>
+      <w:r>
+        <w:rPr>
+          <w:rFonts w:ascii="Consolas" w:hAnsi="Consolas" w:cs="Consolas"/>
+          <w:color w:val="0000FF"/>
+          <w:sz w:val="20"/>
+          <w:szCs w:val="20"/>
+          <w:lang w:bidi="he-IL"/>
+        </w:rPr>
+        <w:t xml:space="preserve"> </w:t>
+      </w:r>
+    </w:p>
+    <w:p>
+      <w:pPr>
+        <w:autoSpaceDE w:val="0"/>
+        <w:autoSpaceDN w:val="0"/>
+        <w:adjustRightInd w:val="0"/>
+        <w:spacing w:after="0" w:line="240" w:lineRule="auto"/>
+        <w:rPr>
+          <w:rFonts w:ascii="Consolas" w:hAnsi="Consolas" w:cs="Consolas"/>
+          <w:sz w:val="20"/>
+          <w:szCs w:val="20"/>
+          <w:lang w:bidi="he-IL"/>
+        </w:rPr>
+      </w:pPr>
+      <w:proofErr w:type="gramStart"/>
       <w:r>
         <w:rPr>
           <w:rFonts w:ascii="Consolas" w:hAnsi="Consolas" w:cs="Consolas"/>
@@ -34344,6 +34401,7 @@
         </w:rPr>
         <w:t>public</w:t>
       </w:r>
+      <w:proofErr w:type="gramEnd"/>
       <w:r>
         <w:rPr>
           <w:rFonts w:ascii="Consolas" w:hAnsi="Consolas" w:cs="Consolas"/>
@@ -34372,6 +34430,7 @@
         </w:rPr>
         <w:t xml:space="preserve"> </w:t>
       </w:r>
+      <w:proofErr w:type="spellStart"/>
       <w:r>
         <w:rPr>
           <w:rFonts w:ascii="Consolas" w:hAnsi="Consolas" w:cs="Consolas"/>
@@ -34382,6 +34441,7 @@
         </w:rPr>
         <w:t>RequestWithResponse</w:t>
       </w:r>
+      <w:proofErr w:type="spellEnd"/>
       <w:r>
         <w:rPr>
           <w:rFonts w:ascii="Consolas" w:hAnsi="Consolas" w:cs="Consolas"/>
@@ -34408,53 +34468,1076 @@
           <w:szCs w:val="20"/>
           <w:lang w:bidi="he-IL"/>
         </w:rPr>
-        <w:t xml:space="preserve"> {}</w:t>
+        <w:t xml:space="preserve"> </w:t>
+      </w:r>
+    </w:p>
+    <w:p>
+      <w:pPr>
+        <w:autoSpaceDE w:val="0"/>
+        <w:autoSpaceDN w:val="0"/>
+        <w:adjustRightInd w:val="0"/>
+        <w:spacing w:after="0" w:line="240" w:lineRule="auto"/>
+        <w:rPr>
+          <w:rFonts w:ascii="Consolas" w:hAnsi="Consolas" w:cs="Consolas"/>
+          <w:sz w:val="20"/>
+          <w:szCs w:val="20"/>
+          <w:lang w:bidi="he-IL"/>
+        </w:rPr>
+      </w:pPr>
+      <w:r>
+        <w:rPr>
+          <w:rFonts w:ascii="Consolas" w:hAnsi="Consolas" w:cs="Consolas"/>
+          <w:sz w:val="20"/>
+          <w:szCs w:val="20"/>
+          <w:lang w:bidi="he-IL"/>
+        </w:rPr>
+        <w:t>{</w:t>
+      </w:r>
+    </w:p>
+    <w:p>
+      <w:pPr>
+        <w:autoSpaceDE w:val="0"/>
+        <w:autoSpaceDN w:val="0"/>
+        <w:adjustRightInd w:val="0"/>
+        <w:spacing w:after="0" w:line="240" w:lineRule="auto"/>
+        <w:rPr>
+          <w:rFonts w:ascii="Consolas" w:hAnsi="Consolas" w:cs="Consolas"/>
+          <w:sz w:val="20"/>
+          <w:szCs w:val="20"/>
+          <w:lang w:bidi="he-IL"/>
+        </w:rPr>
+      </w:pPr>
+      <w:r>
+        <w:rPr>
+          <w:rFonts w:ascii="Consolas" w:hAnsi="Consolas" w:cs="Consolas"/>
+          <w:sz w:val="20"/>
+          <w:szCs w:val="20"/>
+          <w:lang w:bidi="he-IL"/>
+        </w:rPr>
+        <w:t>}</w:t>
+      </w:r>
+    </w:p>
+    <w:p>
+      <w:r>
+        <w:br/>
+      </w:r>
+      <w:r>
+        <w:t>Modify the controller to be a</w:t>
+      </w:r>
+      <w:r>
+        <w:t>n</w:t>
+      </w:r>
+      <w:r>
+        <w:t xml:space="preserve"> </w:t>
+      </w:r>
+      <w:r>
+        <w:t>asynchronous</w:t>
+      </w:r>
+      <w:r>
+        <w:t xml:space="preserve"> controller:</w:t>
+      </w:r>
+    </w:p>
+    <w:p>
+      <w:pPr>
+        <w:autoSpaceDE w:val="0"/>
+        <w:autoSpaceDN w:val="0"/>
+        <w:adjustRightInd w:val="0"/>
+        <w:spacing w:after="0" w:line="240" w:lineRule="auto"/>
+        <w:rPr>
+          <w:rFonts w:ascii="Consolas" w:hAnsi="Consolas" w:cs="Consolas"/>
+          <w:sz w:val="19"/>
+          <w:szCs w:val="19"/>
+        </w:rPr>
+      </w:pPr>
+      <w:r>
+        <w:rPr>
+          <w:rFonts w:ascii="Consolas" w:hAnsi="Consolas" w:cs="Consolas"/>
+          <w:color w:val="0000FF"/>
+          <w:sz w:val="19"/>
+          <w:szCs w:val="19"/>
+        </w:rPr>
+        <w:t>public</w:t>
+      </w:r>
+      <w:r>
+        <w:rPr>
+          <w:rFonts w:ascii="Consolas" w:hAnsi="Consolas" w:cs="Consolas"/>
+          <w:sz w:val="19"/>
+          <w:szCs w:val="19"/>
+        </w:rPr>
+        <w:t xml:space="preserve"> </w:t>
+      </w:r>
+      <w:r>
+        <w:rPr>
+          <w:rFonts w:ascii="Consolas" w:hAnsi="Consolas" w:cs="Consolas"/>
+          <w:color w:val="0000FF"/>
+          <w:sz w:val="19"/>
+          <w:szCs w:val="19"/>
+        </w:rPr>
+        <w:t>class</w:t>
+      </w:r>
+      <w:r>
+        <w:rPr>
+          <w:rFonts w:ascii="Consolas" w:hAnsi="Consolas" w:cs="Consolas"/>
+          <w:sz w:val="19"/>
+          <w:szCs w:val="19"/>
+        </w:rPr>
+        <w:t xml:space="preserve"> </w:t>
+      </w:r>
+      <w:r>
+        <w:rPr>
+          <w:rFonts w:ascii="Consolas" w:hAnsi="Consolas" w:cs="Consolas"/>
+          <w:color w:val="2B91AF"/>
+          <w:sz w:val="19"/>
+          <w:szCs w:val="19"/>
+        </w:rPr>
+        <w:t>SaySomethingController</w:t>
+      </w:r>
+      <w:r>
+        <w:rPr>
+          <w:rFonts w:ascii="Consolas" w:hAnsi="Consolas" w:cs="Consolas"/>
+          <w:sz w:val="19"/>
+          <w:szCs w:val="19"/>
+        </w:rPr>
+        <w:t xml:space="preserve"> : </w:t>
+      </w:r>
+      <w:r>
+        <w:rPr>
+          <w:rFonts w:ascii="Consolas" w:hAnsi="Consolas" w:cs="Consolas"/>
+          <w:color w:val="2B91AF"/>
+          <w:sz w:val="19"/>
+          <w:szCs w:val="19"/>
+        </w:rPr>
+        <w:t>AsyncController</w:t>
+      </w:r>
+    </w:p>
+    <w:p>
+      <w:pPr>
+        <w:autoSpaceDE w:val="0"/>
+        <w:autoSpaceDN w:val="0"/>
+        <w:adjustRightInd w:val="0"/>
+        <w:spacing w:after="0" w:line="240" w:lineRule="auto"/>
+        <w:rPr>
+          <w:rFonts w:ascii="Consolas" w:hAnsi="Consolas" w:cs="Consolas"/>
+          <w:sz w:val="19"/>
+          <w:szCs w:val="19"/>
+        </w:rPr>
+      </w:pPr>
+      <w:r>
+        <w:rPr>
+          <w:rFonts w:ascii="Consolas" w:hAnsi="Consolas" w:cs="Consolas"/>
+          <w:sz w:val="19"/>
+          <w:szCs w:val="19"/>
+        </w:rPr>
+        <w:t>{</w:t>
+      </w:r>
+    </w:p>
+    <w:p>
+      <w:pPr>
+        <w:autoSpaceDE w:val="0"/>
+        <w:autoSpaceDN w:val="0"/>
+        <w:adjustRightInd w:val="0"/>
+        <w:spacing w:after="0" w:line="240" w:lineRule="auto"/>
+        <w:rPr>
+          <w:rFonts w:ascii="Consolas" w:hAnsi="Consolas" w:cs="Consolas"/>
+          <w:sz w:val="19"/>
+          <w:szCs w:val="19"/>
+        </w:rPr>
+      </w:pPr>
+      <w:r>
+        <w:rPr>
+          <w:rFonts w:ascii="Consolas" w:hAnsi="Consolas" w:cs="Consolas"/>
+          <w:sz w:val="19"/>
+          <w:szCs w:val="19"/>
+        </w:rPr>
+        <w:t xml:space="preserve">    [</w:t>
+      </w:r>
+      <w:r>
+        <w:rPr>
+          <w:rFonts w:ascii="Consolas" w:hAnsi="Consolas" w:cs="Consolas"/>
+          <w:color w:val="2B91AF"/>
+          <w:sz w:val="19"/>
+          <w:szCs w:val="19"/>
+        </w:rPr>
+        <w:t>AsyncTimeout</w:t>
+      </w:r>
+      <w:r>
+        <w:rPr>
+          <w:rFonts w:ascii="Consolas" w:hAnsi="Consolas" w:cs="Consolas"/>
+          <w:sz w:val="19"/>
+          <w:szCs w:val="19"/>
+        </w:rPr>
+        <w:t>(50000)]</w:t>
+      </w:r>
+    </w:p>
+    <w:p>
+      <w:pPr>
+        <w:autoSpaceDE w:val="0"/>
+        <w:autoSpaceDN w:val="0"/>
+        <w:adjustRightInd w:val="0"/>
+        <w:spacing w:after="0" w:line="240" w:lineRule="auto"/>
+        <w:rPr>
+          <w:rFonts w:ascii="Consolas" w:hAnsi="Consolas" w:cs="Consolas"/>
+          <w:sz w:val="19"/>
+          <w:szCs w:val="19"/>
+        </w:rPr>
+      </w:pPr>
+      <w:r>
+        <w:rPr>
+          <w:rFonts w:ascii="Consolas" w:hAnsi="Consolas" w:cs="Consolas"/>
+          <w:sz w:val="19"/>
+          <w:szCs w:val="19"/>
+        </w:rPr>
+        <w:t xml:space="preserve">    </w:t>
+      </w:r>
+      <w:r>
+        <w:rPr>
+          <w:rFonts w:ascii="Consolas" w:hAnsi="Consolas" w:cs="Consolas"/>
+          <w:color w:val="0000FF"/>
+          <w:sz w:val="19"/>
+          <w:szCs w:val="19"/>
+        </w:rPr>
+        <w:t>public</w:t>
+      </w:r>
+      <w:r>
+        <w:rPr>
+          <w:rFonts w:ascii="Consolas" w:hAnsi="Consolas" w:cs="Consolas"/>
+          <w:sz w:val="19"/>
+          <w:szCs w:val="19"/>
+        </w:rPr>
+        <w:t xml:space="preserve"> </w:t>
+      </w:r>
+      <w:r>
+        <w:rPr>
+          <w:rFonts w:ascii="Consolas" w:hAnsi="Consolas" w:cs="Consolas"/>
+          <w:color w:val="0000FF"/>
+          <w:sz w:val="19"/>
+          <w:szCs w:val="19"/>
+        </w:rPr>
+        <w:t>void</w:t>
+      </w:r>
+      <w:r>
+        <w:rPr>
+          <w:rFonts w:ascii="Consolas" w:hAnsi="Consolas" w:cs="Consolas"/>
+          <w:sz w:val="19"/>
+          <w:szCs w:val="19"/>
+        </w:rPr>
+        <w:t xml:space="preserve"> </w:t>
+      </w:r>
+      <w:commentRangeStart w:id="38"/>
+      <w:r>
+        <w:rPr>
+          <w:rFonts w:ascii="Consolas" w:hAnsi="Consolas" w:cs="Consolas"/>
+          <w:sz w:val="19"/>
+          <w:szCs w:val="19"/>
+        </w:rPr>
+        <w:t>IndexAsync</w:t>
+      </w:r>
+      <w:commentRangeEnd w:id="38"/>
+      <w:r>
+        <w:rPr>
+          <w:rStyle w:val="CommentReference"/>
+        </w:rPr>
+        <w:commentReference w:id="38"/>
+      </w:r>
+      <w:r>
+        <w:rPr>
+          <w:rFonts w:ascii="Consolas" w:hAnsi="Consolas" w:cs="Consolas"/>
+          <w:sz w:val="19"/>
+          <w:szCs w:val="19"/>
+        </w:rPr>
+        <w:t>()</w:t>
+      </w:r>
+    </w:p>
+    <w:p>
+      <w:pPr>
+        <w:autoSpaceDE w:val="0"/>
+        <w:autoSpaceDN w:val="0"/>
+        <w:adjustRightInd w:val="0"/>
+        <w:spacing w:after="0" w:line="240" w:lineRule="auto"/>
+        <w:rPr>
+          <w:rFonts w:ascii="Consolas" w:hAnsi="Consolas" w:cs="Consolas"/>
+          <w:sz w:val="19"/>
+          <w:szCs w:val="19"/>
+        </w:rPr>
+      </w:pPr>
+      <w:r>
+        <w:rPr>
+          <w:rFonts w:ascii="Consolas" w:hAnsi="Consolas" w:cs="Consolas"/>
+          <w:sz w:val="19"/>
+          <w:szCs w:val="19"/>
+        </w:rPr>
+        <w:t xml:space="preserve">    {</w:t>
+      </w:r>
+    </w:p>
+    <w:p>
+      <w:pPr>
+        <w:autoSpaceDE w:val="0"/>
+        <w:autoSpaceDN w:val="0"/>
+        <w:adjustRightInd w:val="0"/>
+        <w:spacing w:after="0" w:line="240" w:lineRule="auto"/>
+        <w:rPr>
+          <w:rFonts w:ascii="Consolas" w:hAnsi="Consolas" w:cs="Consolas"/>
+          <w:sz w:val="19"/>
+          <w:szCs w:val="19"/>
+        </w:rPr>
+      </w:pPr>
+      <w:r>
+        <w:rPr>
+          <w:rFonts w:ascii="Consolas" w:hAnsi="Consolas" w:cs="Consolas"/>
+          <w:sz w:val="19"/>
+          <w:szCs w:val="19"/>
+        </w:rPr>
+        <w:t xml:space="preserve">        </w:t>
+      </w:r>
+      <w:r>
+        <w:rPr>
+          <w:rFonts w:ascii="Consolas" w:hAnsi="Consolas" w:cs="Consolas"/>
+          <w:color w:val="2B91AF"/>
+          <w:sz w:val="19"/>
+          <w:szCs w:val="19"/>
+        </w:rPr>
+        <w:t>MvcApplication</w:t>
+      </w:r>
+      <w:r>
+        <w:rPr>
+          <w:rFonts w:ascii="Consolas" w:hAnsi="Consolas" w:cs="Consolas"/>
+          <w:sz w:val="19"/>
+          <w:szCs w:val="19"/>
+        </w:rPr>
+        <w:t>.Bus.Send&lt;</w:t>
+      </w:r>
+      <w:r>
+        <w:rPr>
+          <w:rFonts w:ascii="Consolas" w:hAnsi="Consolas" w:cs="Consolas"/>
+          <w:color w:val="2B91AF"/>
+          <w:sz w:val="19"/>
+          <w:szCs w:val="19"/>
+        </w:rPr>
+        <w:t>Request</w:t>
+      </w:r>
+      <w:r>
+        <w:rPr>
+          <w:rFonts w:ascii="Consolas" w:hAnsi="Consolas" w:cs="Consolas"/>
+          <w:color w:val="2B91AF"/>
+          <w:sz w:val="19"/>
+          <w:szCs w:val="19"/>
+        </w:rPr>
+        <w:t>WithResponse</w:t>
+      </w:r>
+      <w:r>
+        <w:rPr>
+          <w:rFonts w:ascii="Consolas" w:hAnsi="Consolas" w:cs="Consolas"/>
+          <w:sz w:val="19"/>
+          <w:szCs w:val="19"/>
+        </w:rPr>
+        <w:t xml:space="preserve">&gt;(m =&gt; m.SaySomething = </w:t>
+      </w:r>
+      <w:r>
+        <w:rPr>
+          <w:rFonts w:ascii="Consolas" w:hAnsi="Consolas" w:cs="Consolas"/>
+          <w:color w:val="A31515"/>
+          <w:sz w:val="19"/>
+          <w:szCs w:val="19"/>
+        </w:rPr>
+        <w:t>"Say 'WebApp'."</w:t>
+      </w:r>
+      <w:r>
+        <w:rPr>
+          <w:rFonts w:ascii="Consolas" w:hAnsi="Consolas" w:cs="Consolas"/>
+          <w:sz w:val="19"/>
+          <w:szCs w:val="19"/>
+        </w:rPr>
+        <w:t>)</w:t>
+      </w:r>
+    </w:p>
+    <w:p>
+      <w:pPr>
+        <w:autoSpaceDE w:val="0"/>
+        <w:autoSpaceDN w:val="0"/>
+        <w:adjustRightInd w:val="0"/>
+        <w:spacing w:after="0" w:line="240" w:lineRule="auto"/>
+        <w:rPr>
+          <w:rFonts w:ascii="Consolas" w:hAnsi="Consolas" w:cs="Consolas"/>
+          <w:sz w:val="19"/>
+          <w:szCs w:val="19"/>
+        </w:rPr>
+      </w:pPr>
+      <w:r>
+        <w:rPr>
+          <w:rFonts w:ascii="Consolas" w:hAnsi="Consolas" w:cs="Consolas"/>
+          <w:sz w:val="19"/>
+          <w:szCs w:val="19"/>
+        </w:rPr>
+        <w:t xml:space="preserve">            .Register&lt;</w:t>
+      </w:r>
+      <w:r>
+        <w:rPr>
+          <w:rFonts w:ascii="Consolas" w:hAnsi="Consolas" w:cs="Consolas"/>
+          <w:color w:val="0000FF"/>
+          <w:sz w:val="19"/>
+          <w:szCs w:val="19"/>
+        </w:rPr>
+        <w:t>int</w:t>
+      </w:r>
+      <w:r>
+        <w:rPr>
+          <w:rFonts w:ascii="Consolas" w:hAnsi="Consolas" w:cs="Consolas"/>
+          <w:sz w:val="19"/>
+          <w:szCs w:val="19"/>
+        </w:rPr>
+        <w:t>&gt;(response =&gt;</w:t>
+      </w:r>
+    </w:p>
+    <w:p>
+      <w:pPr>
+        <w:autoSpaceDE w:val="0"/>
+        <w:autoSpaceDN w:val="0"/>
+        <w:adjustRightInd w:val="0"/>
+        <w:spacing w:after="0" w:line="240" w:lineRule="auto"/>
+        <w:rPr>
+          <w:rFonts w:ascii="Consolas" w:hAnsi="Consolas" w:cs="Consolas"/>
+          <w:sz w:val="19"/>
+          <w:szCs w:val="19"/>
+        </w:rPr>
+      </w:pPr>
+      <w:r>
+        <w:rPr>
+          <w:rFonts w:ascii="Consolas" w:hAnsi="Consolas" w:cs="Consolas"/>
+          <w:sz w:val="19"/>
+          <w:szCs w:val="19"/>
+        </w:rPr>
+        <w:t xml:space="preserve">            {</w:t>
+      </w:r>
+    </w:p>
+    <w:p>
+      <w:pPr>
+        <w:autoSpaceDE w:val="0"/>
+        <w:autoSpaceDN w:val="0"/>
+        <w:adjustRightInd w:val="0"/>
+        <w:spacing w:after="0" w:line="240" w:lineRule="auto"/>
+        <w:rPr>
+          <w:rFonts w:ascii="Consolas" w:hAnsi="Consolas" w:cs="Consolas"/>
+          <w:sz w:val="19"/>
+          <w:szCs w:val="19"/>
+        </w:rPr>
+      </w:pPr>
+      <w:r>
+        <w:rPr>
+          <w:rFonts w:ascii="Consolas" w:hAnsi="Consolas" w:cs="Consolas"/>
+          <w:sz w:val="19"/>
+          <w:szCs w:val="19"/>
+        </w:rPr>
+        <w:t xml:space="preserve">                AsyncManager.Parameters[</w:t>
+      </w:r>
+      <w:r>
+        <w:rPr>
+          <w:rFonts w:ascii="Consolas" w:hAnsi="Consolas" w:cs="Consolas"/>
+          <w:color w:val="A31515"/>
+          <w:sz w:val="19"/>
+          <w:szCs w:val="19"/>
+        </w:rPr>
+        <w:t>"</w:t>
+      </w:r>
+      <w:commentRangeStart w:id="39"/>
+      <w:r>
+        <w:rPr>
+          <w:rFonts w:ascii="Consolas" w:hAnsi="Consolas" w:cs="Consolas"/>
+          <w:color w:val="A31515"/>
+          <w:sz w:val="19"/>
+          <w:szCs w:val="19"/>
+        </w:rPr>
+        <w:t>response</w:t>
+      </w:r>
+      <w:commentRangeEnd w:id="39"/>
+      <w:r>
+        <w:rPr>
+          <w:rStyle w:val="CommentReference"/>
+        </w:rPr>
+        <w:commentReference w:id="39"/>
+      </w:r>
+      <w:r>
+        <w:rPr>
+          <w:rFonts w:ascii="Consolas" w:hAnsi="Consolas" w:cs="Consolas"/>
+          <w:color w:val="A31515"/>
+          <w:sz w:val="19"/>
+          <w:szCs w:val="19"/>
+        </w:rPr>
+        <w:t>"</w:t>
+      </w:r>
+      <w:r>
+        <w:rPr>
+          <w:rFonts w:ascii="Consolas" w:hAnsi="Consolas" w:cs="Consolas"/>
+          <w:sz w:val="19"/>
+          <w:szCs w:val="19"/>
+        </w:rPr>
+        <w:t>] = response</w:t>
+      </w:r>
+      <w:r>
+        <w:rPr>
+          <w:rFonts w:ascii="Consolas" w:hAnsi="Consolas" w:cs="Consolas"/>
+          <w:sz w:val="19"/>
+          <w:szCs w:val="19"/>
+        </w:rPr>
+        <w:t>.ToString()</w:t>
+      </w:r>
+      <w:r>
+        <w:rPr>
+          <w:rFonts w:ascii="Consolas" w:hAnsi="Consolas" w:cs="Consolas"/>
+          <w:sz w:val="19"/>
+          <w:szCs w:val="19"/>
+        </w:rPr>
+        <w:t>;</w:t>
+      </w:r>
+    </w:p>
+    <w:p>
+      <w:pPr>
+        <w:autoSpaceDE w:val="0"/>
+        <w:autoSpaceDN w:val="0"/>
+        <w:adjustRightInd w:val="0"/>
+        <w:spacing w:after="0" w:line="240" w:lineRule="auto"/>
+        <w:rPr>
+          <w:rFonts w:ascii="Consolas" w:hAnsi="Consolas" w:cs="Consolas"/>
+          <w:sz w:val="19"/>
+          <w:szCs w:val="19"/>
+        </w:rPr>
+      </w:pPr>
+      <w:r>
+        <w:rPr>
+          <w:rFonts w:ascii="Consolas" w:hAnsi="Consolas" w:cs="Consolas"/>
+          <w:sz w:val="19"/>
+          <w:szCs w:val="19"/>
+        </w:rPr>
+        <w:t xml:space="preserve">            });</w:t>
+      </w:r>
+    </w:p>
+    <w:p>
+      <w:pPr>
+        <w:autoSpaceDE w:val="0"/>
+        <w:autoSpaceDN w:val="0"/>
+        <w:adjustRightInd w:val="0"/>
+        <w:spacing w:after="0" w:line="240" w:lineRule="auto"/>
+        <w:rPr>
+          <w:rFonts w:ascii="Consolas" w:hAnsi="Consolas" w:cs="Consolas"/>
+          <w:sz w:val="19"/>
+          <w:szCs w:val="19"/>
+        </w:rPr>
+      </w:pPr>
+      <w:r>
+        <w:rPr>
+          <w:rFonts w:ascii="Consolas" w:hAnsi="Consolas" w:cs="Consolas"/>
+          <w:sz w:val="19"/>
+          <w:szCs w:val="19"/>
+        </w:rPr>
+        <w:t xml:space="preserve">    }</w:t>
+      </w:r>
+    </w:p>
+    <w:p>
+      <w:pPr>
+        <w:autoSpaceDE w:val="0"/>
+        <w:autoSpaceDN w:val="0"/>
+        <w:adjustRightInd w:val="0"/>
+        <w:spacing w:after="0" w:line="240" w:lineRule="auto"/>
+        <w:rPr>
+          <w:rFonts w:ascii="Consolas" w:hAnsi="Consolas" w:cs="Consolas"/>
+          <w:sz w:val="19"/>
+          <w:szCs w:val="19"/>
+        </w:rPr>
+      </w:pPr>
+    </w:p>
+    <w:p>
+      <w:pPr>
+        <w:autoSpaceDE w:val="0"/>
+        <w:autoSpaceDN w:val="0"/>
+        <w:adjustRightInd w:val="0"/>
+        <w:spacing w:after="0" w:line="240" w:lineRule="auto"/>
+        <w:rPr>
+          <w:rFonts w:ascii="Consolas" w:hAnsi="Consolas" w:cs="Consolas"/>
+          <w:sz w:val="19"/>
+          <w:szCs w:val="19"/>
+        </w:rPr>
+      </w:pPr>
+      <w:r>
+        <w:rPr>
+          <w:rFonts w:ascii="Consolas" w:hAnsi="Consolas" w:cs="Consolas"/>
+          <w:sz w:val="19"/>
+          <w:szCs w:val="19"/>
+        </w:rPr>
+        <w:t xml:space="preserve">    </w:t>
+      </w:r>
+      <w:r>
+        <w:rPr>
+          <w:rFonts w:ascii="Consolas" w:hAnsi="Consolas" w:cs="Consolas"/>
+          <w:color w:val="0000FF"/>
+          <w:sz w:val="19"/>
+          <w:szCs w:val="19"/>
+        </w:rPr>
+        <w:t>public</w:t>
+      </w:r>
+      <w:r>
+        <w:rPr>
+          <w:rFonts w:ascii="Consolas" w:hAnsi="Consolas" w:cs="Consolas"/>
+          <w:sz w:val="19"/>
+          <w:szCs w:val="19"/>
+        </w:rPr>
+        <w:t xml:space="preserve"> </w:t>
+      </w:r>
+      <w:r>
+        <w:rPr>
+          <w:rFonts w:ascii="Consolas" w:hAnsi="Consolas" w:cs="Consolas"/>
+          <w:color w:val="2B91AF"/>
+          <w:sz w:val="19"/>
+          <w:szCs w:val="19"/>
+        </w:rPr>
+        <w:t>ActionResult</w:t>
+      </w:r>
+      <w:r>
+        <w:rPr>
+          <w:rFonts w:ascii="Consolas" w:hAnsi="Consolas" w:cs="Consolas"/>
+          <w:sz w:val="19"/>
+          <w:szCs w:val="19"/>
+        </w:rPr>
+        <w:t xml:space="preserve"> </w:t>
+      </w:r>
+      <w:commentRangeStart w:id="40"/>
+      <w:r>
+        <w:rPr>
+          <w:rFonts w:ascii="Consolas" w:hAnsi="Consolas" w:cs="Consolas"/>
+          <w:sz w:val="19"/>
+          <w:szCs w:val="19"/>
+        </w:rPr>
+        <w:t>IndexCompleted</w:t>
+      </w:r>
+      <w:commentRangeEnd w:id="40"/>
+      <w:r>
+        <w:rPr>
+          <w:rStyle w:val="CommentReference"/>
+        </w:rPr>
+        <w:commentReference w:id="40"/>
+      </w:r>
+      <w:r>
+        <w:rPr>
+          <w:rFonts w:ascii="Consolas" w:hAnsi="Consolas" w:cs="Consolas"/>
+          <w:sz w:val="19"/>
+          <w:szCs w:val="19"/>
+        </w:rPr>
+        <w:t>(</w:t>
+      </w:r>
+      <w:r>
+        <w:rPr>
+          <w:rFonts w:ascii="Consolas" w:hAnsi="Consolas" w:cs="Consolas"/>
+          <w:color w:val="0000FF"/>
+          <w:sz w:val="19"/>
+          <w:szCs w:val="19"/>
+        </w:rPr>
+        <w:t>string</w:t>
+      </w:r>
+      <w:r>
+        <w:rPr>
+          <w:rFonts w:ascii="Consolas" w:hAnsi="Consolas" w:cs="Consolas"/>
+          <w:sz w:val="19"/>
+          <w:szCs w:val="19"/>
+        </w:rPr>
+        <w:t xml:space="preserve"> response)</w:t>
+      </w:r>
+    </w:p>
+    <w:p>
+      <w:pPr>
+        <w:autoSpaceDE w:val="0"/>
+        <w:autoSpaceDN w:val="0"/>
+        <w:adjustRightInd w:val="0"/>
+        <w:spacing w:after="0" w:line="240" w:lineRule="auto"/>
+        <w:rPr>
+          <w:rFonts w:ascii="Consolas" w:hAnsi="Consolas" w:cs="Consolas"/>
+          <w:sz w:val="19"/>
+          <w:szCs w:val="19"/>
+        </w:rPr>
+      </w:pPr>
+      <w:r>
+        <w:rPr>
+          <w:rFonts w:ascii="Consolas" w:hAnsi="Consolas" w:cs="Consolas"/>
+          <w:sz w:val="19"/>
+          <w:szCs w:val="19"/>
+        </w:rPr>
+        <w:t xml:space="preserve">    {</w:t>
+      </w:r>
+    </w:p>
+    <w:p>
+      <w:pPr>
+        <w:autoSpaceDE w:val="0"/>
+        <w:autoSpaceDN w:val="0"/>
+        <w:adjustRightInd w:val="0"/>
+        <w:spacing w:after="0" w:line="240" w:lineRule="auto"/>
+        <w:rPr>
+          <w:rFonts w:ascii="Consolas" w:hAnsi="Consolas" w:cs="Consolas"/>
+          <w:sz w:val="19"/>
+          <w:szCs w:val="19"/>
+        </w:rPr>
+      </w:pPr>
+      <w:r>
+        <w:rPr>
+          <w:rFonts w:ascii="Consolas" w:hAnsi="Consolas" w:cs="Consolas"/>
+          <w:sz w:val="19"/>
+          <w:szCs w:val="19"/>
+        </w:rPr>
+        <w:t xml:space="preserve">        </w:t>
+      </w:r>
+      <w:r>
+        <w:rPr>
+          <w:rFonts w:ascii="Consolas" w:hAnsi="Consolas" w:cs="Consolas"/>
+          <w:color w:val="0000FF"/>
+          <w:sz w:val="19"/>
+          <w:szCs w:val="19"/>
+        </w:rPr>
+        <w:t>return</w:t>
+      </w:r>
+      <w:r>
+        <w:rPr>
+          <w:rFonts w:ascii="Consolas" w:hAnsi="Consolas" w:cs="Consolas"/>
+          <w:sz w:val="19"/>
+          <w:szCs w:val="19"/>
+        </w:rPr>
+        <w:t xml:space="preserve"> </w:t>
+      </w:r>
+      <w:r>
+        <w:rPr>
+          <w:rFonts w:ascii="Consolas" w:hAnsi="Consolas" w:cs="Consolas"/>
+          <w:color w:val="0000FF"/>
+          <w:sz w:val="19"/>
+          <w:szCs w:val="19"/>
+        </w:rPr>
+        <w:t>new</w:t>
+      </w:r>
+      <w:r>
+        <w:rPr>
+          <w:rFonts w:ascii="Consolas" w:hAnsi="Consolas" w:cs="Consolas"/>
+          <w:sz w:val="19"/>
+          <w:szCs w:val="19"/>
+        </w:rPr>
+        <w:t xml:space="preserve"> </w:t>
+      </w:r>
+      <w:r>
+        <w:rPr>
+          <w:rFonts w:ascii="Consolas" w:hAnsi="Consolas" w:cs="Consolas"/>
+          <w:color w:val="2B91AF"/>
+          <w:sz w:val="19"/>
+          <w:szCs w:val="19"/>
+        </w:rPr>
+        <w:t>ContentResult</w:t>
+      </w:r>
+      <w:r>
+        <w:rPr>
+          <w:rFonts w:ascii="Consolas" w:hAnsi="Consolas" w:cs="Consolas"/>
+          <w:sz w:val="19"/>
+          <w:szCs w:val="19"/>
+        </w:rPr>
+        <w:t xml:space="preserve"> { Content = </w:t>
+      </w:r>
+      <w:r>
+        <w:rPr>
+          <w:rFonts w:ascii="Consolas" w:hAnsi="Consolas" w:cs="Consolas"/>
+          <w:color w:val="A31515"/>
+          <w:sz w:val="19"/>
+          <w:szCs w:val="19"/>
+        </w:rPr>
+        <w:t>"Response from server - "</w:t>
+      </w:r>
+      <w:r>
+        <w:rPr>
+          <w:rFonts w:ascii="Consolas" w:hAnsi="Consolas" w:cs="Consolas"/>
+          <w:sz w:val="19"/>
+          <w:szCs w:val="19"/>
+        </w:rPr>
+        <w:t xml:space="preserve"> + response };</w:t>
+      </w:r>
+    </w:p>
+    <w:p>
+      <w:pPr>
+        <w:autoSpaceDE w:val="0"/>
+        <w:autoSpaceDN w:val="0"/>
+        <w:adjustRightInd w:val="0"/>
+        <w:spacing w:after="0" w:line="240" w:lineRule="auto"/>
+        <w:rPr>
+          <w:rFonts w:ascii="Consolas" w:hAnsi="Consolas" w:cs="Consolas"/>
+          <w:sz w:val="19"/>
+          <w:szCs w:val="19"/>
+        </w:rPr>
+      </w:pPr>
+      <w:r>
+        <w:rPr>
+          <w:rFonts w:ascii="Consolas" w:hAnsi="Consolas" w:cs="Consolas"/>
+          <w:sz w:val="19"/>
+          <w:szCs w:val="19"/>
+        </w:rPr>
+        <w:t xml:space="preserve">    </w:t>
+      </w:r>
+      <w:r>
+        <w:rPr>
+          <w:rFonts w:ascii="Consolas" w:hAnsi="Consolas" w:cs="Consolas"/>
+          <w:sz w:val="19"/>
+          <w:szCs w:val="19"/>
+        </w:rPr>
+        <w:t>}</w:t>
       </w:r>
     </w:p>
     <w:p/>
     <w:p>
       <w:r>
-        <w:t>Modify the controller to be a</w:t>
-      </w:r>
-      <w:r>
-        <w:t>n</w:t>
-      </w:r>
-      <w:r>
+        <w:t>Notice the use of Register</w:t>
+      </w:r>
+      <w:r>
+        <w:t xml:space="preserve"> to setup a callback to handle the server response</w:t>
+      </w:r>
+    </w:p>
+    <w:p>
+      <w:r>
+        <w:t>Add a message handler in the HelloWorldServer project to handle the new message type as follows:</w:t>
+      </w:r>
+    </w:p>
+    <w:p>
+      <w:pPr>
+        <w:autoSpaceDE w:val="0"/>
+        <w:autoSpaceDN w:val="0"/>
+        <w:adjustRightInd w:val="0"/>
+        <w:spacing w:after="0" w:line="240" w:lineRule="auto"/>
+        <w:rPr>
+          <w:rFonts w:ascii="Consolas" w:hAnsi="Consolas" w:cs="Consolas"/>
+          <w:color w:val="000000"/>
+          <w:sz w:val="19"/>
+          <w:szCs w:val="19"/>
+          <w:highlight w:val="white"/>
+          <w:lang w:val="en-GB" w:bidi="he-IL"/>
+        </w:rPr>
+      </w:pPr>
+      <w:proofErr w:type="gramStart"/>
+      <w:r>
+        <w:rPr>
+          <w:rFonts w:ascii="Consolas" w:hAnsi="Consolas" w:cs="Consolas"/>
+          <w:color w:val="0000FF"/>
+          <w:sz w:val="19"/>
+          <w:szCs w:val="19"/>
+          <w:highlight w:val="white"/>
+          <w:lang w:val="en-GB" w:bidi="he-IL"/>
+        </w:rPr>
+        <w:t>namespace</w:t>
+      </w:r>
+      <w:proofErr w:type="gramEnd"/>
+      <w:r>
+        <w:rPr>
+          <w:rFonts w:ascii="Consolas" w:hAnsi="Consolas" w:cs="Consolas"/>
+          <w:color w:val="000000"/>
+          <w:sz w:val="19"/>
+          <w:szCs w:val="19"/>
+          <w:highlight w:val="white"/>
+          <w:lang w:val="en-GB" w:bidi="he-IL"/>
+        </w:rPr>
         <w:t xml:space="preserve"> </w:t>
       </w:r>
-      <w:r>
-        <w:t>asynchronous</w:t>
-      </w:r>
-      <w:r>
-        <w:t xml:space="preserve"> controller:</w:t>
-      </w:r>
-    </w:p>
-    <w:p>
-      <w:pPr>
-        <w:autoSpaceDE w:val="0"/>
-        <w:autoSpaceDN w:val="0"/>
-        <w:adjustRightInd w:val="0"/>
-        <w:spacing w:after="0" w:line="240" w:lineRule="auto"/>
-        <w:rPr>
-          <w:rFonts w:ascii="Consolas" w:hAnsi="Consolas" w:cs="Consolas"/>
-          <w:sz w:val="19"/>
-          <w:szCs w:val="19"/>
-        </w:rPr>
-      </w:pPr>
-      <w:r>
-        <w:rPr>
-          <w:rFonts w:ascii="Consolas" w:hAnsi="Consolas" w:cs="Consolas"/>
-          <w:color w:val="0000FF"/>
-          <w:sz w:val="19"/>
-          <w:szCs w:val="19"/>
+      <w:proofErr w:type="spellStart"/>
+      <w:r>
+        <w:rPr>
+          <w:rFonts w:ascii="Consolas" w:hAnsi="Consolas" w:cs="Consolas"/>
+          <w:color w:val="000000"/>
+          <w:sz w:val="19"/>
+          <w:szCs w:val="19"/>
+          <w:highlight w:val="white"/>
+          <w:lang w:val="en-GB" w:bidi="he-IL"/>
+        </w:rPr>
+        <w:t>HelloWorldServer</w:t>
+      </w:r>
+      <w:proofErr w:type="spellEnd"/>
+    </w:p>
+    <w:p>
+      <w:pPr>
+        <w:autoSpaceDE w:val="0"/>
+        <w:autoSpaceDN w:val="0"/>
+        <w:adjustRightInd w:val="0"/>
+        <w:spacing w:after="0" w:line="240" w:lineRule="auto"/>
+        <w:rPr>
+          <w:rFonts w:ascii="Consolas" w:hAnsi="Consolas" w:cs="Consolas"/>
+          <w:color w:val="000000"/>
+          <w:sz w:val="19"/>
+          <w:szCs w:val="19"/>
+          <w:highlight w:val="white"/>
+          <w:lang w:val="en-GB" w:bidi="he-IL"/>
+        </w:rPr>
+      </w:pPr>
+      <w:r>
+        <w:rPr>
+          <w:rFonts w:ascii="Consolas" w:hAnsi="Consolas" w:cs="Consolas"/>
+          <w:color w:val="000000"/>
+          <w:sz w:val="19"/>
+          <w:szCs w:val="19"/>
+          <w:highlight w:val="white"/>
+          <w:lang w:val="en-GB" w:bidi="he-IL"/>
+        </w:rPr>
+        <w:t>{</w:t>
+      </w:r>
+    </w:p>
+    <w:p>
+      <w:pPr>
+        <w:autoSpaceDE w:val="0"/>
+        <w:autoSpaceDN w:val="0"/>
+        <w:adjustRightInd w:val="0"/>
+        <w:spacing w:after="0" w:line="240" w:lineRule="auto"/>
+        <w:rPr>
+          <w:rFonts w:ascii="Consolas" w:hAnsi="Consolas" w:cs="Consolas"/>
+          <w:color w:val="000000"/>
+          <w:sz w:val="19"/>
+          <w:szCs w:val="19"/>
+          <w:highlight w:val="white"/>
+          <w:lang w:val="en-GB" w:bidi="he-IL"/>
+        </w:rPr>
+      </w:pPr>
+      <w:r>
+        <w:rPr>
+          <w:rFonts w:ascii="Consolas" w:hAnsi="Consolas" w:cs="Consolas"/>
+          <w:color w:val="000000"/>
+          <w:sz w:val="19"/>
+          <w:szCs w:val="19"/>
+          <w:highlight w:val="white"/>
+          <w:lang w:val="en-GB" w:bidi="he-IL"/>
+        </w:rPr>
+        <w:t xml:space="preserve">    </w:t>
+      </w:r>
+      <w:proofErr w:type="gramStart"/>
+      <w:r>
+        <w:rPr>
+          <w:rFonts w:ascii="Consolas" w:hAnsi="Consolas" w:cs="Consolas"/>
+          <w:color w:val="0000FF"/>
+          <w:sz w:val="19"/>
+          <w:szCs w:val="19"/>
+          <w:highlight w:val="white"/>
+          <w:lang w:val="en-GB" w:bidi="he-IL"/>
+        </w:rPr>
+        <w:t>using</w:t>
+      </w:r>
+      <w:proofErr w:type="gramEnd"/>
+      <w:r>
+        <w:rPr>
+          <w:rFonts w:ascii="Consolas" w:hAnsi="Consolas" w:cs="Consolas"/>
+          <w:color w:val="000000"/>
+          <w:sz w:val="19"/>
+          <w:szCs w:val="19"/>
+          <w:highlight w:val="white"/>
+          <w:lang w:val="en-GB" w:bidi="he-IL"/>
+        </w:rPr>
+        <w:t xml:space="preserve"> Messages;</w:t>
+      </w:r>
+    </w:p>
+    <w:p>
+      <w:pPr>
+        <w:autoSpaceDE w:val="0"/>
+        <w:autoSpaceDN w:val="0"/>
+        <w:adjustRightInd w:val="0"/>
+        <w:spacing w:after="0" w:line="240" w:lineRule="auto"/>
+        <w:rPr>
+          <w:rFonts w:ascii="Consolas" w:hAnsi="Consolas" w:cs="Consolas"/>
+          <w:color w:val="000000"/>
+          <w:sz w:val="19"/>
+          <w:szCs w:val="19"/>
+          <w:highlight w:val="white"/>
+          <w:lang w:val="en-GB" w:bidi="he-IL"/>
+        </w:rPr>
+      </w:pPr>
+      <w:r>
+        <w:rPr>
+          <w:rFonts w:ascii="Consolas" w:hAnsi="Consolas" w:cs="Consolas"/>
+          <w:color w:val="000000"/>
+          <w:sz w:val="19"/>
+          <w:szCs w:val="19"/>
+          <w:highlight w:val="white"/>
+          <w:lang w:val="en-GB" w:bidi="he-IL"/>
+        </w:rPr>
+        <w:t xml:space="preserve">    </w:t>
+      </w:r>
+      <w:proofErr w:type="gramStart"/>
+      <w:r>
+        <w:rPr>
+          <w:rFonts w:ascii="Consolas" w:hAnsi="Consolas" w:cs="Consolas"/>
+          <w:color w:val="0000FF"/>
+          <w:sz w:val="19"/>
+          <w:szCs w:val="19"/>
+          <w:highlight w:val="white"/>
+          <w:lang w:val="en-GB" w:bidi="he-IL"/>
+        </w:rPr>
+        <w:t>using</w:t>
+      </w:r>
+      <w:proofErr w:type="gramEnd"/>
+      <w:r>
+        <w:rPr>
+          <w:rFonts w:ascii="Consolas" w:hAnsi="Consolas" w:cs="Consolas"/>
+          <w:color w:val="000000"/>
+          <w:sz w:val="19"/>
+          <w:szCs w:val="19"/>
+          <w:highlight w:val="white"/>
+          <w:lang w:val="en-GB" w:bidi="he-IL"/>
+        </w:rPr>
+        <w:t xml:space="preserve"> NServiceBus;</w:t>
+      </w:r>
+    </w:p>
+    <w:p>
+      <w:pPr>
+        <w:autoSpaceDE w:val="0"/>
+        <w:autoSpaceDN w:val="0"/>
+        <w:adjustRightInd w:val="0"/>
+        <w:spacing w:after="0" w:line="240" w:lineRule="auto"/>
+        <w:rPr>
+          <w:rFonts w:ascii="Consolas" w:hAnsi="Consolas" w:cs="Consolas"/>
+          <w:color w:val="000000"/>
+          <w:sz w:val="19"/>
+          <w:szCs w:val="19"/>
+          <w:highlight w:val="white"/>
+          <w:lang w:val="en-GB" w:bidi="he-IL"/>
+        </w:rPr>
+      </w:pPr>
+    </w:p>
+    <w:p>
+      <w:pPr>
+        <w:autoSpaceDE w:val="0"/>
+        <w:autoSpaceDN w:val="0"/>
+        <w:adjustRightInd w:val="0"/>
+        <w:spacing w:after="0" w:line="240" w:lineRule="auto"/>
+        <w:rPr>
+          <w:rFonts w:ascii="Consolas" w:hAnsi="Consolas" w:cs="Consolas"/>
+          <w:color w:val="000000"/>
+          <w:sz w:val="19"/>
+          <w:szCs w:val="19"/>
+          <w:highlight w:val="white"/>
+          <w:lang w:val="en-GB" w:bidi="he-IL"/>
+        </w:rPr>
+      </w:pPr>
+      <w:r>
+        <w:rPr>
+          <w:rFonts w:ascii="Consolas" w:hAnsi="Consolas" w:cs="Consolas"/>
+          <w:color w:val="000000"/>
+          <w:sz w:val="19"/>
+          <w:szCs w:val="19"/>
+          <w:highlight w:val="white"/>
+          <w:lang w:val="en-GB" w:bidi="he-IL"/>
+        </w:rPr>
+        <w:t xml:space="preserve">    </w:t>
+      </w:r>
+      <w:proofErr w:type="gramStart"/>
+      <w:r>
+        <w:rPr>
+          <w:rFonts w:ascii="Consolas" w:hAnsi="Consolas" w:cs="Consolas"/>
+          <w:color w:val="0000FF"/>
+          <w:sz w:val="19"/>
+          <w:szCs w:val="19"/>
+          <w:highlight w:val="white"/>
+          <w:lang w:val="en-GB" w:bidi="he-IL"/>
         </w:rPr>
         <w:t>public</w:t>
       </w:r>
-      <w:r>
-        <w:rPr>
-          <w:rFonts w:ascii="Consolas" w:hAnsi="Consolas" w:cs="Consolas"/>
-          <w:sz w:val="19"/>
-          <w:szCs w:val="19"/>
+      <w:proofErr w:type="gramEnd"/>
+      <w:r>
+        <w:rPr>
+          <w:rFonts w:ascii="Consolas" w:hAnsi="Consolas" w:cs="Consolas"/>
+          <w:color w:val="000000"/>
+          <w:sz w:val="19"/>
+          <w:szCs w:val="19"/>
+          <w:highlight w:val="white"/>
+          <w:lang w:val="en-GB" w:bidi="he-IL"/>
         </w:rPr>
         <w:t xml:space="preserve"> </w:t>
       </w:r>
@@ -34464,2161 +35547,929 @@
           <w:color w:val="0000FF"/>
           <w:sz w:val="19"/>
           <w:szCs w:val="19"/>
+          <w:highlight w:val="white"/>
+          <w:lang w:val="en-GB" w:bidi="he-IL"/>
         </w:rPr>
         <w:t>class</w:t>
       </w:r>
       <w:r>
         <w:rPr>
           <w:rFonts w:ascii="Consolas" w:hAnsi="Consolas" w:cs="Consolas"/>
-          <w:sz w:val="19"/>
-          <w:szCs w:val="19"/>
+          <w:color w:val="000000"/>
+          <w:sz w:val="19"/>
+          <w:szCs w:val="19"/>
+          <w:highlight w:val="white"/>
+          <w:lang w:val="en-GB" w:bidi="he-IL"/>
         </w:rPr>
         <w:t xml:space="preserve"> </w:t>
       </w:r>
+      <w:proofErr w:type="spellStart"/>
       <w:r>
         <w:rPr>
           <w:rFonts w:ascii="Consolas" w:hAnsi="Consolas" w:cs="Consolas"/>
           <w:color w:val="2B91AF"/>
           <w:sz w:val="19"/>
           <w:szCs w:val="19"/>
-        </w:rPr>
-        <w:t>SaySomethingController</w:t>
-      </w:r>
-      <w:r>
-        <w:rPr>
-          <w:rFonts w:ascii="Consolas" w:hAnsi="Consolas" w:cs="Consolas"/>
-          <w:sz w:val="19"/>
-          <w:szCs w:val="19"/>
+          <w:highlight w:val="white"/>
+          <w:lang w:val="en-GB" w:bidi="he-IL"/>
+        </w:rPr>
+        <w:t>RequestWithResponseHandler</w:t>
+      </w:r>
+      <w:proofErr w:type="spellEnd"/>
+      <w:r>
+        <w:rPr>
+          <w:rFonts w:ascii="Consolas" w:hAnsi="Consolas" w:cs="Consolas"/>
+          <w:color w:val="000000"/>
+          <w:sz w:val="19"/>
+          <w:szCs w:val="19"/>
+          <w:highlight w:val="white"/>
+          <w:lang w:val="en-GB" w:bidi="he-IL"/>
         </w:rPr>
         <w:t xml:space="preserve"> : </w:t>
       </w:r>
+      <w:proofErr w:type="spellStart"/>
       <w:r>
         <w:rPr>
           <w:rFonts w:ascii="Consolas" w:hAnsi="Consolas" w:cs="Consolas"/>
           <w:color w:val="2B91AF"/>
           <w:sz w:val="19"/>
           <w:szCs w:val="19"/>
-        </w:rPr>
-        <w:t>AsyncController</w:t>
-      </w:r>
-    </w:p>
-    <w:p>
-      <w:pPr>
-        <w:autoSpaceDE w:val="0"/>
-        <w:autoSpaceDN w:val="0"/>
-        <w:adjustRightInd w:val="0"/>
-        <w:spacing w:after="0" w:line="240" w:lineRule="auto"/>
-        <w:rPr>
-          <w:rFonts w:ascii="Consolas" w:hAnsi="Consolas" w:cs="Consolas"/>
-          <w:sz w:val="19"/>
-          <w:szCs w:val="19"/>
-        </w:rPr>
-      </w:pPr>
-      <w:r>
-        <w:rPr>
-          <w:rFonts w:ascii="Consolas" w:hAnsi="Consolas" w:cs="Consolas"/>
-          <w:sz w:val="19"/>
-          <w:szCs w:val="19"/>
-        </w:rPr>
-        <w:t>{</w:t>
-      </w:r>
-    </w:p>
-    <w:p>
-      <w:pPr>
-        <w:autoSpaceDE w:val="0"/>
-        <w:autoSpaceDN w:val="0"/>
-        <w:adjustRightInd w:val="0"/>
-        <w:spacing w:after="0" w:line="240" w:lineRule="auto"/>
-        <w:rPr>
-          <w:rFonts w:ascii="Consolas" w:hAnsi="Consolas" w:cs="Consolas"/>
-          <w:sz w:val="19"/>
-          <w:szCs w:val="19"/>
-        </w:rPr>
-      </w:pPr>
-      <w:r>
-        <w:rPr>
-          <w:rFonts w:ascii="Consolas" w:hAnsi="Consolas" w:cs="Consolas"/>
-          <w:sz w:val="19"/>
-          <w:szCs w:val="19"/>
-        </w:rPr>
-        <w:t xml:space="preserve">    [</w:t>
-      </w:r>
+          <w:highlight w:val="white"/>
+          <w:lang w:val="en-GB" w:bidi="he-IL"/>
+        </w:rPr>
+        <w:t>IHandleMessages</w:t>
+      </w:r>
+      <w:proofErr w:type="spellEnd"/>
+      <w:r>
+        <w:rPr>
+          <w:rFonts w:ascii="Consolas" w:hAnsi="Consolas" w:cs="Consolas"/>
+          <w:color w:val="000000"/>
+          <w:sz w:val="19"/>
+          <w:szCs w:val="19"/>
+          <w:highlight w:val="white"/>
+          <w:lang w:val="en-GB" w:bidi="he-IL"/>
+        </w:rPr>
+        <w:t>&lt;</w:t>
+      </w:r>
+      <w:proofErr w:type="spellStart"/>
       <w:r>
         <w:rPr>
           <w:rFonts w:ascii="Consolas" w:hAnsi="Consolas" w:cs="Consolas"/>
           <w:color w:val="2B91AF"/>
           <w:sz w:val="19"/>
           <w:szCs w:val="19"/>
-        </w:rPr>
-        <w:t>AsyncTimeout</w:t>
-      </w:r>
-      <w:r>
-        <w:rPr>
-          <w:rFonts w:ascii="Consolas" w:hAnsi="Consolas" w:cs="Consolas"/>
-          <w:sz w:val="19"/>
-          <w:szCs w:val="19"/>
-        </w:rPr>
-        <w:t>(50000)]</w:t>
-      </w:r>
-    </w:p>
-    <w:p>
-      <w:pPr>
-        <w:autoSpaceDE w:val="0"/>
-        <w:autoSpaceDN w:val="0"/>
-        <w:adjustRightInd w:val="0"/>
-        <w:spacing w:after="0" w:line="240" w:lineRule="auto"/>
-        <w:rPr>
-          <w:rFonts w:ascii="Consolas" w:hAnsi="Consolas" w:cs="Consolas"/>
-          <w:sz w:val="19"/>
-          <w:szCs w:val="19"/>
-        </w:rPr>
-      </w:pPr>
-      <w:r>
-        <w:rPr>
-          <w:rFonts w:ascii="Consolas" w:hAnsi="Consolas" w:cs="Consolas"/>
-          <w:sz w:val="19"/>
-          <w:szCs w:val="19"/>
-        </w:rPr>
-        <w:t xml:space="preserve">    </w:t>
-      </w:r>
-      <w:r>
-        <w:rPr>
-          <w:rFonts w:ascii="Consolas" w:hAnsi="Consolas" w:cs="Consolas"/>
-          <w:color w:val="0000FF"/>
-          <w:sz w:val="19"/>
-          <w:szCs w:val="19"/>
+          <w:highlight w:val="white"/>
+          <w:lang w:val="en-GB" w:bidi="he-IL"/>
+        </w:rPr>
+        <w:t>RequestWithResponse</w:t>
+      </w:r>
+      <w:proofErr w:type="spellEnd"/>
+      <w:r>
+        <w:rPr>
+          <w:rFonts w:ascii="Consolas" w:hAnsi="Consolas" w:cs="Consolas"/>
+          <w:color w:val="000000"/>
+          <w:sz w:val="19"/>
+          <w:szCs w:val="19"/>
+          <w:highlight w:val="white"/>
+          <w:lang w:val="en-GB" w:bidi="he-IL"/>
+        </w:rPr>
+        <w:t>&gt;</w:t>
+      </w:r>
+    </w:p>
+    <w:p>
+      <w:pPr>
+        <w:autoSpaceDE w:val="0"/>
+        <w:autoSpaceDN w:val="0"/>
+        <w:adjustRightInd w:val="0"/>
+        <w:spacing w:after="0" w:line="240" w:lineRule="auto"/>
+        <w:rPr>
+          <w:rFonts w:ascii="Consolas" w:hAnsi="Consolas" w:cs="Consolas"/>
+          <w:color w:val="000000"/>
+          <w:sz w:val="19"/>
+          <w:szCs w:val="19"/>
+          <w:highlight w:val="white"/>
+          <w:lang w:val="en-GB" w:bidi="he-IL"/>
+        </w:rPr>
+      </w:pPr>
+      <w:r>
+        <w:rPr>
+          <w:rFonts w:ascii="Consolas" w:hAnsi="Consolas" w:cs="Consolas"/>
+          <w:color w:val="000000"/>
+          <w:sz w:val="19"/>
+          <w:szCs w:val="19"/>
+          <w:highlight w:val="white"/>
+          <w:lang w:val="en-GB" w:bidi="he-IL"/>
+        </w:rPr>
+        <w:t xml:space="preserve">    {</w:t>
+      </w:r>
+    </w:p>
+    <w:p>
+      <w:pPr>
+        <w:autoSpaceDE w:val="0"/>
+        <w:autoSpaceDN w:val="0"/>
+        <w:adjustRightInd w:val="0"/>
+        <w:spacing w:after="0" w:line="240" w:lineRule="auto"/>
+        <w:rPr>
+          <w:rFonts w:ascii="Consolas" w:hAnsi="Consolas" w:cs="Consolas"/>
+          <w:color w:val="000000"/>
+          <w:sz w:val="19"/>
+          <w:szCs w:val="19"/>
+          <w:highlight w:val="white"/>
+          <w:lang w:val="en-GB" w:bidi="he-IL"/>
+        </w:rPr>
+      </w:pPr>
+      <w:r>
+        <w:rPr>
+          <w:rFonts w:ascii="Consolas" w:hAnsi="Consolas" w:cs="Consolas"/>
+          <w:color w:val="000000"/>
+          <w:sz w:val="19"/>
+          <w:szCs w:val="19"/>
+          <w:highlight w:val="white"/>
+          <w:lang w:val="en-GB" w:bidi="he-IL"/>
+        </w:rPr>
+        <w:t xml:space="preserve">        </w:t>
+      </w:r>
+      <w:proofErr w:type="gramStart"/>
+      <w:r>
+        <w:rPr>
+          <w:rFonts w:ascii="Consolas" w:hAnsi="Consolas" w:cs="Consolas"/>
+          <w:color w:val="0000FF"/>
+          <w:sz w:val="19"/>
+          <w:szCs w:val="19"/>
+          <w:highlight w:val="white"/>
+          <w:lang w:val="en-GB" w:bidi="he-IL"/>
         </w:rPr>
         <w:t>public</w:t>
       </w:r>
-      <w:r>
-        <w:rPr>
-          <w:rFonts w:ascii="Consolas" w:hAnsi="Consolas" w:cs="Consolas"/>
-          <w:sz w:val="19"/>
-          <w:szCs w:val="19"/>
+      <w:proofErr w:type="gramEnd"/>
+      <w:r>
+        <w:rPr>
+          <w:rFonts w:ascii="Consolas" w:hAnsi="Consolas" w:cs="Consolas"/>
+          <w:color w:val="000000"/>
+          <w:sz w:val="19"/>
+          <w:szCs w:val="19"/>
+          <w:highlight w:val="white"/>
+          <w:lang w:val="en-GB" w:bidi="he-IL"/>
         </w:rPr>
         <w:t xml:space="preserve"> </w:t>
       </w:r>
-      <w:r>
-        <w:rPr>
-          <w:rFonts w:ascii="Consolas" w:hAnsi="Consolas" w:cs="Consolas"/>
-          <w:color w:val="0000FF"/>
-          <w:sz w:val="19"/>
-          <w:szCs w:val="19"/>
+      <w:proofErr w:type="spellStart"/>
+      <w:r>
+        <w:rPr>
+          <w:rFonts w:ascii="Consolas" w:hAnsi="Consolas" w:cs="Consolas"/>
+          <w:color w:val="2B91AF"/>
+          <w:sz w:val="19"/>
+          <w:szCs w:val="19"/>
+          <w:highlight w:val="white"/>
+          <w:lang w:val="en-GB" w:bidi="he-IL"/>
+        </w:rPr>
+        <w:t>IBus</w:t>
+      </w:r>
+      <w:proofErr w:type="spellEnd"/>
+      <w:r>
+        <w:rPr>
+          <w:rFonts w:ascii="Consolas" w:hAnsi="Consolas" w:cs="Consolas"/>
+          <w:color w:val="000000"/>
+          <w:sz w:val="19"/>
+          <w:szCs w:val="19"/>
+          <w:highlight w:val="white"/>
+          <w:lang w:val="en-GB" w:bidi="he-IL"/>
+        </w:rPr>
+        <w:t xml:space="preserve"> Bus { </w:t>
+      </w:r>
+      <w:r>
+        <w:rPr>
+          <w:rFonts w:ascii="Consolas" w:hAnsi="Consolas" w:cs="Consolas"/>
+          <w:color w:val="0000FF"/>
+          <w:sz w:val="19"/>
+          <w:szCs w:val="19"/>
+          <w:highlight w:val="white"/>
+          <w:lang w:val="en-GB" w:bidi="he-IL"/>
+        </w:rPr>
+        <w:t>get</w:t>
+      </w:r>
+      <w:r>
+        <w:rPr>
+          <w:rFonts w:ascii="Consolas" w:hAnsi="Consolas" w:cs="Consolas"/>
+          <w:color w:val="000000"/>
+          <w:sz w:val="19"/>
+          <w:szCs w:val="19"/>
+          <w:highlight w:val="white"/>
+          <w:lang w:val="en-GB" w:bidi="he-IL"/>
+        </w:rPr>
+        <w:t xml:space="preserve">; </w:t>
+      </w:r>
+      <w:r>
+        <w:rPr>
+          <w:rFonts w:ascii="Consolas" w:hAnsi="Consolas" w:cs="Consolas"/>
+          <w:color w:val="0000FF"/>
+          <w:sz w:val="19"/>
+          <w:szCs w:val="19"/>
+          <w:highlight w:val="white"/>
+          <w:lang w:val="en-GB" w:bidi="he-IL"/>
+        </w:rPr>
+        <w:t>set</w:t>
+      </w:r>
+      <w:r>
+        <w:rPr>
+          <w:rFonts w:ascii="Consolas" w:hAnsi="Consolas" w:cs="Consolas"/>
+          <w:color w:val="000000"/>
+          <w:sz w:val="19"/>
+          <w:szCs w:val="19"/>
+          <w:highlight w:val="white"/>
+          <w:lang w:val="en-GB" w:bidi="he-IL"/>
+        </w:rPr>
+        <w:t>; }</w:t>
+      </w:r>
+    </w:p>
+    <w:p>
+      <w:pPr>
+        <w:autoSpaceDE w:val="0"/>
+        <w:autoSpaceDN w:val="0"/>
+        <w:adjustRightInd w:val="0"/>
+        <w:spacing w:after="0" w:line="240" w:lineRule="auto"/>
+        <w:rPr>
+          <w:rFonts w:ascii="Consolas" w:hAnsi="Consolas" w:cs="Consolas"/>
+          <w:color w:val="000000"/>
+          <w:sz w:val="19"/>
+          <w:szCs w:val="19"/>
+          <w:highlight w:val="white"/>
+          <w:lang w:val="en-GB" w:bidi="he-IL"/>
+        </w:rPr>
+      </w:pPr>
+    </w:p>
+    <w:p>
+      <w:pPr>
+        <w:autoSpaceDE w:val="0"/>
+        <w:autoSpaceDN w:val="0"/>
+        <w:adjustRightInd w:val="0"/>
+        <w:spacing w:after="0" w:line="240" w:lineRule="auto"/>
+        <w:rPr>
+          <w:rFonts w:ascii="Consolas" w:hAnsi="Consolas" w:cs="Consolas"/>
+          <w:color w:val="000000"/>
+          <w:sz w:val="19"/>
+          <w:szCs w:val="19"/>
+          <w:highlight w:val="white"/>
+          <w:lang w:val="en-GB" w:bidi="he-IL"/>
+        </w:rPr>
+      </w:pPr>
+      <w:r>
+        <w:rPr>
+          <w:rFonts w:ascii="Consolas" w:hAnsi="Consolas" w:cs="Consolas"/>
+          <w:color w:val="000000"/>
+          <w:sz w:val="19"/>
+          <w:szCs w:val="19"/>
+          <w:highlight w:val="white"/>
+          <w:lang w:val="en-GB" w:bidi="he-IL"/>
+        </w:rPr>
+        <w:t xml:space="preserve">        </w:t>
+      </w:r>
+      <w:proofErr w:type="gramStart"/>
+      <w:r>
+        <w:rPr>
+          <w:rFonts w:ascii="Consolas" w:hAnsi="Consolas" w:cs="Consolas"/>
+          <w:color w:val="0000FF"/>
+          <w:sz w:val="19"/>
+          <w:szCs w:val="19"/>
+          <w:highlight w:val="white"/>
+          <w:lang w:val="en-GB" w:bidi="he-IL"/>
+        </w:rPr>
+        <w:t>public</w:t>
+      </w:r>
+      <w:proofErr w:type="gramEnd"/>
+      <w:r>
+        <w:rPr>
+          <w:rFonts w:ascii="Consolas" w:hAnsi="Consolas" w:cs="Consolas"/>
+          <w:color w:val="000000"/>
+          <w:sz w:val="19"/>
+          <w:szCs w:val="19"/>
+          <w:highlight w:val="white"/>
+          <w:lang w:val="en-GB" w:bidi="he-IL"/>
+        </w:rPr>
+        <w:t xml:space="preserve"> </w:t>
+      </w:r>
+      <w:r>
+        <w:rPr>
+          <w:rFonts w:ascii="Consolas" w:hAnsi="Consolas" w:cs="Consolas"/>
+          <w:color w:val="0000FF"/>
+          <w:sz w:val="19"/>
+          <w:szCs w:val="19"/>
+          <w:highlight w:val="white"/>
+          <w:lang w:val="en-GB" w:bidi="he-IL"/>
         </w:rPr>
         <w:t>void</w:t>
       </w:r>
       <w:r>
         <w:rPr>
           <w:rFonts w:ascii="Consolas" w:hAnsi="Consolas" w:cs="Consolas"/>
-          <w:sz w:val="19"/>
-          <w:szCs w:val="19"/>
+          <w:color w:val="000000"/>
+          <w:sz w:val="19"/>
+          <w:szCs w:val="19"/>
+          <w:highlight w:val="white"/>
+          <w:lang w:val="en-GB" w:bidi="he-IL"/>
+        </w:rPr>
+        <w:t xml:space="preserve"> Handle(</w:t>
+      </w:r>
+      <w:proofErr w:type="spellStart"/>
+      <w:r>
+        <w:rPr>
+          <w:rFonts w:ascii="Consolas" w:hAnsi="Consolas" w:cs="Consolas"/>
+          <w:color w:val="2B91AF"/>
+          <w:sz w:val="19"/>
+          <w:szCs w:val="19"/>
+          <w:highlight w:val="white"/>
+          <w:lang w:val="en-GB" w:bidi="he-IL"/>
+        </w:rPr>
+        <w:t>RequestWithResponse</w:t>
+      </w:r>
+      <w:proofErr w:type="spellEnd"/>
+      <w:r>
+        <w:rPr>
+          <w:rFonts w:ascii="Consolas" w:hAnsi="Consolas" w:cs="Consolas"/>
+          <w:color w:val="000000"/>
+          <w:sz w:val="19"/>
+          <w:szCs w:val="19"/>
+          <w:highlight w:val="white"/>
+          <w:lang w:val="en-GB" w:bidi="he-IL"/>
+        </w:rPr>
+        <w:t xml:space="preserve"> message)</w:t>
+      </w:r>
+    </w:p>
+    <w:p>
+      <w:pPr>
+        <w:autoSpaceDE w:val="0"/>
+        <w:autoSpaceDN w:val="0"/>
+        <w:adjustRightInd w:val="0"/>
+        <w:spacing w:after="0" w:line="240" w:lineRule="auto"/>
+        <w:rPr>
+          <w:rFonts w:ascii="Consolas" w:hAnsi="Consolas" w:cs="Consolas"/>
+          <w:color w:val="000000"/>
+          <w:sz w:val="19"/>
+          <w:szCs w:val="19"/>
+          <w:highlight w:val="white"/>
+          <w:lang w:val="en-GB" w:bidi="he-IL"/>
+        </w:rPr>
+      </w:pPr>
+      <w:r>
+        <w:rPr>
+          <w:rFonts w:ascii="Consolas" w:hAnsi="Consolas" w:cs="Consolas"/>
+          <w:color w:val="000000"/>
+          <w:sz w:val="19"/>
+          <w:szCs w:val="19"/>
+          <w:highlight w:val="white"/>
+          <w:lang w:val="en-GB" w:bidi="he-IL"/>
+        </w:rPr>
+        <w:t xml:space="preserve">        {</w:t>
+      </w:r>
+    </w:p>
+    <w:p>
+      <w:pPr>
+        <w:autoSpaceDE w:val="0"/>
+        <w:autoSpaceDN w:val="0"/>
+        <w:adjustRightInd w:val="0"/>
+        <w:spacing w:after="0" w:line="240" w:lineRule="auto"/>
+        <w:rPr>
+          <w:rFonts w:ascii="Consolas" w:hAnsi="Consolas" w:cs="Consolas"/>
+          <w:color w:val="000000"/>
+          <w:sz w:val="19"/>
+          <w:szCs w:val="19"/>
+          <w:highlight w:val="white"/>
+          <w:lang w:val="en-GB" w:bidi="he-IL"/>
+        </w:rPr>
+      </w:pPr>
+      <w:r>
+        <w:rPr>
+          <w:rFonts w:ascii="Consolas" w:hAnsi="Consolas" w:cs="Consolas"/>
+          <w:color w:val="000000"/>
+          <w:sz w:val="19"/>
+          <w:szCs w:val="19"/>
+          <w:highlight w:val="white"/>
+          <w:lang w:val="en-GB" w:bidi="he-IL"/>
+        </w:rPr>
+        <w:t xml:space="preserve">            </w:t>
+      </w:r>
+      <w:proofErr w:type="spellStart"/>
+      <w:proofErr w:type="gramStart"/>
+      <w:r>
+        <w:rPr>
+          <w:rFonts w:ascii="Consolas" w:hAnsi="Consolas" w:cs="Consolas"/>
+          <w:color w:val="000000"/>
+          <w:sz w:val="19"/>
+          <w:szCs w:val="19"/>
+          <w:highlight w:val="white"/>
+          <w:lang w:val="en-GB" w:bidi="he-IL"/>
+        </w:rPr>
+        <w:t>Bus.Return</w:t>
+      </w:r>
+      <w:proofErr w:type="spellEnd"/>
+      <w:r>
+        <w:rPr>
+          <w:rFonts w:ascii="Consolas" w:hAnsi="Consolas" w:cs="Consolas"/>
+          <w:color w:val="000000"/>
+          <w:sz w:val="19"/>
+          <w:szCs w:val="19"/>
+          <w:highlight w:val="white"/>
+          <w:lang w:val="en-GB" w:bidi="he-IL"/>
+        </w:rPr>
+        <w:t>(</w:t>
+      </w:r>
+      <w:proofErr w:type="gramEnd"/>
+      <w:r>
+        <w:rPr>
+          <w:rFonts w:ascii="Consolas" w:hAnsi="Consolas" w:cs="Consolas"/>
+          <w:color w:val="000000"/>
+          <w:sz w:val="19"/>
+          <w:szCs w:val="19"/>
+          <w:highlight w:val="white"/>
+          <w:lang w:val="en-GB" w:bidi="he-IL"/>
+        </w:rPr>
+        <w:t>message.SaySomething.Value.Length%2);</w:t>
+      </w:r>
+    </w:p>
+    <w:p>
+      <w:pPr>
+        <w:autoSpaceDE w:val="0"/>
+        <w:autoSpaceDN w:val="0"/>
+        <w:adjustRightInd w:val="0"/>
+        <w:spacing w:after="0" w:line="240" w:lineRule="auto"/>
+        <w:rPr>
+          <w:rFonts w:ascii="Consolas" w:hAnsi="Consolas" w:cs="Consolas"/>
+          <w:color w:val="000000"/>
+          <w:sz w:val="19"/>
+          <w:szCs w:val="19"/>
+          <w:highlight w:val="white"/>
+          <w:lang w:val="en-GB" w:bidi="he-IL"/>
+        </w:rPr>
+      </w:pPr>
+      <w:r>
+        <w:rPr>
+          <w:rFonts w:ascii="Consolas" w:hAnsi="Consolas" w:cs="Consolas"/>
+          <w:color w:val="000000"/>
+          <w:sz w:val="19"/>
+          <w:szCs w:val="19"/>
+          <w:highlight w:val="white"/>
+          <w:lang w:val="en-GB" w:bidi="he-IL"/>
+        </w:rPr>
+        <w:t xml:space="preserve">        }</w:t>
+      </w:r>
+    </w:p>
+    <w:p>
+      <w:pPr>
+        <w:autoSpaceDE w:val="0"/>
+        <w:autoSpaceDN w:val="0"/>
+        <w:adjustRightInd w:val="0"/>
+        <w:spacing w:after="0" w:line="240" w:lineRule="auto"/>
+        <w:rPr>
+          <w:rFonts w:ascii="Consolas" w:hAnsi="Consolas" w:cs="Consolas"/>
+          <w:color w:val="000000"/>
+          <w:sz w:val="19"/>
+          <w:szCs w:val="19"/>
+          <w:highlight w:val="white"/>
+          <w:lang w:val="en-GB" w:bidi="he-IL"/>
+        </w:rPr>
+      </w:pPr>
+      <w:r>
+        <w:rPr>
+          <w:rFonts w:ascii="Consolas" w:hAnsi="Consolas" w:cs="Consolas"/>
+          <w:color w:val="000000"/>
+          <w:sz w:val="19"/>
+          <w:szCs w:val="19"/>
+          <w:highlight w:val="white"/>
+          <w:lang w:val="en-GB" w:bidi="he-IL"/>
+        </w:rPr>
+        <w:t xml:space="preserve">    }</w:t>
+      </w:r>
+    </w:p>
+    <w:p>
+      <w:pPr>
+        <w:autoSpaceDE w:val="0"/>
+        <w:autoSpaceDN w:val="0"/>
+        <w:adjustRightInd w:val="0"/>
+        <w:spacing w:after="0" w:line="240" w:lineRule="auto"/>
+        <w:rPr>
+          <w:rFonts w:ascii="Consolas" w:hAnsi="Consolas" w:cs="Consolas"/>
+          <w:color w:val="000000"/>
+          <w:sz w:val="19"/>
+          <w:szCs w:val="19"/>
+          <w:lang w:val="en-GB" w:bidi="he-IL"/>
+        </w:rPr>
+      </w:pPr>
+      <w:r>
+        <w:rPr>
+          <w:rFonts w:ascii="Consolas" w:hAnsi="Consolas" w:cs="Consolas"/>
+          <w:color w:val="000000"/>
+          <w:sz w:val="19"/>
+          <w:szCs w:val="19"/>
+          <w:highlight w:val="white"/>
+          <w:lang w:val="en-GB" w:bidi="he-IL"/>
+        </w:rPr>
+        <w:t>}</w:t>
+      </w:r>
+    </w:p>
+    <w:p>
+      <w:pPr>
+        <w:autoSpaceDE w:val="0"/>
+        <w:autoSpaceDN w:val="0"/>
+        <w:adjustRightInd w:val="0"/>
+        <w:spacing w:after="0" w:line="240" w:lineRule="auto"/>
+        <w:rPr>
+          <w:rFonts w:ascii="Consolas" w:hAnsi="Consolas" w:cs="Consolas"/>
+          <w:sz w:val="20"/>
+          <w:szCs w:val="20"/>
+          <w:lang w:bidi="he-IL"/>
+        </w:rPr>
+      </w:pPr>
+    </w:p>
+    <w:p>
+      <w:r>
+        <w:t>Notice the use of Bus.Return to return a simple integer value back to the client.</w:t>
+      </w:r>
+    </w:p>
+    <w:p>
+      <w:r>
+        <w:t>Build and run.</w:t>
+      </w:r>
+    </w:p>
+    <w:p/>
+    <w:p>
+      <w:r>
+        <w:t xml:space="preserve">Take note of the exception: </w:t>
+      </w:r>
+    </w:p>
+    <w:p>
+      <w:pPr>
+        <w:ind w:left="720"/>
+      </w:pPr>
+      <w:r>
+        <w:t>"</w:t>
+      </w:r>
+      <w:r>
+        <w:t>No destination specified for message Messages.RequestWithResponse. Message cannot be sent. Check the UnicastBusConfig section in your config file and ensure that a MessageEndpointMapping exists for the message type.</w:t>
+      </w:r>
+      <w:r>
+        <w:t>"</w:t>
+      </w:r>
+    </w:p>
+    <w:p>
+      <w:r>
+        <w:t xml:space="preserve">Change the web.config file's UnicastBusConfig section to specify that all messages from the Messages project should be routed to the </w:t>
+      </w:r>
+      <w:r>
+        <w:t>”helloWorldServer”</w:t>
+      </w:r>
+      <w:r>
+        <w:t xml:space="preserve"> queue as follows:</w:t>
+      </w:r>
+    </w:p>
+    <w:p>
+      <w:pPr>
+        <w:autoSpaceDE w:val="0"/>
+        <w:autoSpaceDN w:val="0"/>
+        <w:adjustRightInd w:val="0"/>
+        <w:spacing w:after="0" w:line="240" w:lineRule="auto"/>
+        <w:rPr>
+          <w:rFonts w:ascii="Consolas" w:hAnsi="Consolas" w:cs="Consolas"/>
+          <w:sz w:val="20"/>
+          <w:szCs w:val="20"/>
+          <w:lang w:bidi="he-IL"/>
+        </w:rPr>
+      </w:pPr>
+      <w:r>
+        <w:rPr>
+          <w:rFonts w:ascii="Consolas" w:hAnsi="Consolas" w:cs="Consolas"/>
+          <w:color w:val="0000FF"/>
+          <w:sz w:val="20"/>
+          <w:szCs w:val="20"/>
+          <w:lang w:bidi="he-IL"/>
+        </w:rPr>
+        <w:t xml:space="preserve">  &lt;</w:t>
+      </w:r>
+      <w:r>
+        <w:rPr>
+          <w:rFonts w:ascii="Consolas" w:hAnsi="Consolas" w:cs="Consolas"/>
+          <w:color w:val="A31515"/>
+          <w:sz w:val="20"/>
+          <w:szCs w:val="20"/>
+          <w:lang w:bidi="he-IL"/>
+        </w:rPr>
+        <w:t>UnicastBusConfig</w:t>
+      </w:r>
+      <w:r>
+        <w:rPr>
+          <w:rFonts w:ascii="Consolas" w:hAnsi="Consolas" w:cs="Consolas"/>
+          <w:color w:val="0000FF"/>
+          <w:sz w:val="20"/>
+          <w:szCs w:val="20"/>
+          <w:lang w:bidi="he-IL"/>
+        </w:rPr>
+        <w:t>&gt;</w:t>
+      </w:r>
+    </w:p>
+    <w:p>
+      <w:pPr>
+        <w:autoSpaceDE w:val="0"/>
+        <w:autoSpaceDN w:val="0"/>
+        <w:adjustRightInd w:val="0"/>
+        <w:spacing w:after="0" w:line="240" w:lineRule="auto"/>
+        <w:rPr>
+          <w:rFonts w:ascii="Consolas" w:hAnsi="Consolas" w:cs="Consolas"/>
+          <w:sz w:val="20"/>
+          <w:szCs w:val="20"/>
+          <w:lang w:bidi="he-IL"/>
+        </w:rPr>
+      </w:pPr>
+      <w:r>
+        <w:rPr>
+          <w:rFonts w:ascii="Consolas" w:hAnsi="Consolas" w:cs="Consolas"/>
+          <w:color w:val="0000FF"/>
+          <w:sz w:val="20"/>
+          <w:szCs w:val="20"/>
+          <w:lang w:bidi="he-IL"/>
+        </w:rPr>
+        <w:t xml:space="preserve">    &lt;</w:t>
+      </w:r>
+      <w:r>
+        <w:rPr>
+          <w:rFonts w:ascii="Consolas" w:hAnsi="Consolas" w:cs="Consolas"/>
+          <w:color w:val="A31515"/>
+          <w:sz w:val="20"/>
+          <w:szCs w:val="20"/>
+          <w:lang w:bidi="he-IL"/>
+        </w:rPr>
+        <w:t>MessageEndpointMappings</w:t>
+      </w:r>
+      <w:r>
+        <w:rPr>
+          <w:rFonts w:ascii="Consolas" w:hAnsi="Consolas" w:cs="Consolas"/>
+          <w:color w:val="0000FF"/>
+          <w:sz w:val="20"/>
+          <w:szCs w:val="20"/>
+          <w:lang w:bidi="he-IL"/>
+        </w:rPr>
+        <w:t>&gt;</w:t>
+      </w:r>
+    </w:p>
+    <w:p>
+      <w:pPr>
+        <w:autoSpaceDE w:val="0"/>
+        <w:autoSpaceDN w:val="0"/>
+        <w:adjustRightInd w:val="0"/>
+        <w:spacing w:after="0" w:line="240" w:lineRule="auto"/>
+        <w:rPr>
+          <w:rFonts w:ascii="Consolas" w:hAnsi="Consolas" w:cs="Consolas"/>
+          <w:sz w:val="20"/>
+          <w:szCs w:val="20"/>
+          <w:lang w:bidi="he-IL"/>
+        </w:rPr>
+      </w:pPr>
+      <w:r>
+        <w:rPr>
+          <w:rFonts w:ascii="Consolas" w:hAnsi="Consolas" w:cs="Consolas"/>
+          <w:color w:val="0000FF"/>
+          <w:sz w:val="20"/>
+          <w:szCs w:val="20"/>
+          <w:lang w:bidi="he-IL"/>
+        </w:rPr>
+        <w:t xml:space="preserve">      &lt;</w:t>
+      </w:r>
+      <w:r>
+        <w:rPr>
+          <w:rFonts w:ascii="Consolas" w:hAnsi="Consolas" w:cs="Consolas"/>
+          <w:color w:val="A31515"/>
+          <w:sz w:val="20"/>
+          <w:szCs w:val="20"/>
+          <w:lang w:bidi="he-IL"/>
+        </w:rPr>
+        <w:t>add</w:t>
+      </w:r>
+      <w:r>
+        <w:rPr>
+          <w:rFonts w:ascii="Consolas" w:hAnsi="Consolas" w:cs="Consolas"/>
+          <w:color w:val="0000FF"/>
+          <w:sz w:val="20"/>
+          <w:szCs w:val="20"/>
+          <w:lang w:bidi="he-IL"/>
         </w:rPr>
         <w:t xml:space="preserve"> </w:t>
       </w:r>
-      <w:commentRangeStart w:id="39"/>
-      <w:r>
-        <w:rPr>
-          <w:rFonts w:ascii="Consolas" w:hAnsi="Consolas" w:cs="Consolas"/>
-          <w:sz w:val="19"/>
-          <w:szCs w:val="19"/>
-        </w:rPr>
-        <w:t>IndexAsync</w:t>
-      </w:r>
-      <w:commentRangeEnd w:id="39"/>
+      <w:r>
+        <w:rPr>
+          <w:rFonts w:ascii="Consolas" w:hAnsi="Consolas" w:cs="Consolas"/>
+          <w:color w:val="FF0000"/>
+          <w:sz w:val="20"/>
+          <w:szCs w:val="20"/>
+          <w:lang w:bidi="he-IL"/>
+        </w:rPr>
+        <w:t>Messages</w:t>
+      </w:r>
+      <w:r>
+        <w:rPr>
+          <w:rFonts w:ascii="Consolas" w:hAnsi="Consolas" w:cs="Consolas"/>
+          <w:color w:val="0000FF"/>
+          <w:sz w:val="20"/>
+          <w:szCs w:val="20"/>
+          <w:lang w:bidi="he-IL"/>
+        </w:rPr>
+        <w:t>=</w:t>
+      </w:r>
+      <w:r>
+        <w:rPr>
+          <w:rFonts w:ascii="Consolas" w:hAnsi="Consolas" w:cs="Consolas"/>
+          <w:sz w:val="20"/>
+          <w:szCs w:val="20"/>
+          <w:lang w:bidi="he-IL"/>
+        </w:rPr>
+        <w:t>"</w:t>
+      </w:r>
+      <w:r>
+        <w:rPr>
+          <w:rFonts w:ascii="Consolas" w:hAnsi="Consolas" w:cs="Consolas"/>
+          <w:color w:val="0000FF"/>
+          <w:sz w:val="20"/>
+          <w:szCs w:val="20"/>
+          <w:lang w:bidi="he-IL"/>
+        </w:rPr>
+        <w:t>Messages</w:t>
+      </w:r>
+      <w:r>
+        <w:rPr>
+          <w:rFonts w:ascii="Consolas" w:hAnsi="Consolas" w:cs="Consolas"/>
+          <w:sz w:val="20"/>
+          <w:szCs w:val="20"/>
+          <w:lang w:bidi="he-IL"/>
+        </w:rPr>
+        <w:t>"</w:t>
+      </w:r>
+      <w:r>
+        <w:rPr>
+          <w:rFonts w:ascii="Consolas" w:hAnsi="Consolas" w:cs="Consolas"/>
+          <w:color w:val="0000FF"/>
+          <w:sz w:val="20"/>
+          <w:szCs w:val="20"/>
+          <w:lang w:bidi="he-IL"/>
+        </w:rPr>
+        <w:t xml:space="preserve"> </w:t>
+      </w:r>
+      <w:r>
+        <w:rPr>
+          <w:rFonts w:ascii="Consolas" w:hAnsi="Consolas" w:cs="Consolas"/>
+          <w:color w:val="FF0000"/>
+          <w:sz w:val="20"/>
+          <w:szCs w:val="20"/>
+          <w:lang w:bidi="he-IL"/>
+        </w:rPr>
+        <w:t>Endpoint</w:t>
+      </w:r>
+      <w:r>
+        <w:rPr>
+          <w:rFonts w:ascii="Consolas" w:hAnsi="Consolas" w:cs="Consolas"/>
+          <w:color w:val="0000FF"/>
+          <w:sz w:val="20"/>
+          <w:szCs w:val="20"/>
+          <w:lang w:bidi="he-IL"/>
+        </w:rPr>
+        <w:t>=</w:t>
+      </w:r>
+      <w:r>
+        <w:rPr>
+          <w:rFonts w:ascii="Consolas" w:hAnsi="Consolas" w:cs="Consolas"/>
+          <w:sz w:val="20"/>
+          <w:szCs w:val="20"/>
+          <w:lang w:bidi="he-IL"/>
+        </w:rPr>
+        <w:t>”helloWorldServer”</w:t>
+      </w:r>
+      <w:r>
+        <w:rPr>
+          <w:rFonts w:ascii="Consolas" w:hAnsi="Consolas" w:cs="Consolas"/>
+          <w:color w:val="0000FF"/>
+          <w:sz w:val="20"/>
+          <w:szCs w:val="20"/>
+          <w:lang w:bidi="he-IL"/>
+        </w:rPr>
+        <w:t xml:space="preserve"> /&gt;</w:t>
+      </w:r>
+    </w:p>
+    <w:p>
+      <w:pPr>
+        <w:autoSpaceDE w:val="0"/>
+        <w:autoSpaceDN w:val="0"/>
+        <w:adjustRightInd w:val="0"/>
+        <w:spacing w:after="0" w:line="240" w:lineRule="auto"/>
+        <w:rPr>
+          <w:rFonts w:ascii="Consolas" w:hAnsi="Consolas" w:cs="Consolas"/>
+          <w:sz w:val="20"/>
+          <w:szCs w:val="20"/>
+          <w:lang w:bidi="he-IL"/>
+        </w:rPr>
+      </w:pPr>
+      <w:r>
+        <w:rPr>
+          <w:rFonts w:ascii="Consolas" w:hAnsi="Consolas" w:cs="Consolas"/>
+          <w:color w:val="0000FF"/>
+          <w:sz w:val="20"/>
+          <w:szCs w:val="20"/>
+          <w:lang w:bidi="he-IL"/>
+        </w:rPr>
+        <w:t xml:space="preserve">    &lt;/</w:t>
+      </w:r>
+      <w:r>
+        <w:rPr>
+          <w:rFonts w:ascii="Consolas" w:hAnsi="Consolas" w:cs="Consolas"/>
+          <w:color w:val="A31515"/>
+          <w:sz w:val="20"/>
+          <w:szCs w:val="20"/>
+          <w:lang w:bidi="he-IL"/>
+        </w:rPr>
+        <w:t>MessageEndpointMappings</w:t>
+      </w:r>
+      <w:r>
+        <w:rPr>
+          <w:rFonts w:ascii="Consolas" w:hAnsi="Consolas" w:cs="Consolas"/>
+          <w:color w:val="0000FF"/>
+          <w:sz w:val="20"/>
+          <w:szCs w:val="20"/>
+          <w:lang w:bidi="he-IL"/>
+        </w:rPr>
+        <w:t>&gt;</w:t>
+      </w:r>
+    </w:p>
+    <w:p>
+      <w:pPr>
+        <w:autoSpaceDE w:val="0"/>
+        <w:autoSpaceDN w:val="0"/>
+        <w:adjustRightInd w:val="0"/>
+        <w:spacing w:after="0" w:line="240" w:lineRule="auto"/>
+        <w:rPr>
+          <w:rFonts w:ascii="Consolas" w:hAnsi="Consolas" w:cs="Consolas"/>
+          <w:color w:val="0000FF"/>
+          <w:sz w:val="20"/>
+          <w:szCs w:val="20"/>
+          <w:lang w:bidi="he-IL"/>
+        </w:rPr>
+      </w:pPr>
+      <w:r>
+        <w:rPr>
+          <w:rFonts w:ascii="Consolas" w:hAnsi="Consolas" w:cs="Consolas"/>
+          <w:color w:val="0000FF"/>
+          <w:sz w:val="20"/>
+          <w:szCs w:val="20"/>
+          <w:lang w:bidi="he-IL"/>
+        </w:rPr>
+        <w:t xml:space="preserve">  &lt;/</w:t>
+      </w:r>
+      <w:r>
+        <w:rPr>
+          <w:rFonts w:ascii="Consolas" w:hAnsi="Consolas" w:cs="Consolas"/>
+          <w:color w:val="A31515"/>
+          <w:sz w:val="20"/>
+          <w:szCs w:val="20"/>
+          <w:lang w:bidi="he-IL"/>
+        </w:rPr>
+        <w:t>UnicastBusConfig</w:t>
+      </w:r>
+      <w:r>
+        <w:rPr>
+          <w:rFonts w:ascii="Consolas" w:hAnsi="Consolas" w:cs="Consolas"/>
+          <w:color w:val="0000FF"/>
+          <w:sz w:val="20"/>
+          <w:szCs w:val="20"/>
+          <w:lang w:bidi="he-IL"/>
+        </w:rPr>
+        <w:t>&gt;</w:t>
+      </w:r>
+    </w:p>
+    <w:p/>
+    <w:p>
+      <w:r>
+        <w:t>Notice the use of just the assembly name "Messages" where before we used the fully qualified type names of the form: Namespace.Type, Assembly</w:t>
+      </w:r>
+    </w:p>
+    <w:p>
+      <w:r>
+        <w:t xml:space="preserve">Build and run. </w:t>
+      </w:r>
+      <w:r>
+        <w:t xml:space="preserve"> </w:t>
+      </w:r>
+    </w:p>
+    <w:p>
+      <w:r>
+        <w:t>Build and Run</w:t>
+      </w:r>
+      <w:r>
+        <w:t xml:space="preserve">. Notice that a new queue called </w:t>
+      </w:r>
+      <w:commentRangeStart w:id="41"/>
+      <w:r>
+        <w:t xml:space="preserve">MvcApplication1 </w:t>
+      </w:r>
+      <w:commentRangeEnd w:id="41"/>
       <w:r>
         <w:rPr>
           <w:rStyle w:val="CommentReference"/>
         </w:rPr>
-        <w:commentReference w:id="39"/>
-      </w:r>
-      <w:r>
-        <w:rPr>
-          <w:rFonts w:ascii="Consolas" w:hAnsi="Consolas" w:cs="Consolas"/>
-          <w:sz w:val="19"/>
-          <w:szCs w:val="19"/>
-        </w:rPr>
-        <w:t>()</w:t>
-      </w:r>
-    </w:p>
-    <w:p>
-      <w:pPr>
-        <w:autoSpaceDE w:val="0"/>
-        <w:autoSpaceDN w:val="0"/>
-        <w:adjustRightInd w:val="0"/>
-        <w:spacing w:after="0" w:line="240" w:lineRule="auto"/>
-        <w:rPr>
-          <w:rFonts w:ascii="Consolas" w:hAnsi="Consolas" w:cs="Consolas"/>
-          <w:sz w:val="19"/>
-          <w:szCs w:val="19"/>
-        </w:rPr>
-      </w:pPr>
-      <w:r>
-        <w:rPr>
-          <w:rFonts w:ascii="Consolas" w:hAnsi="Consolas" w:cs="Consolas"/>
-          <w:sz w:val="19"/>
-          <w:szCs w:val="19"/>
-        </w:rPr>
-        <w:t xml:space="preserve">    {</w:t>
-      </w:r>
-    </w:p>
-    <w:p>
-      <w:pPr>
-        <w:autoSpaceDE w:val="0"/>
-        <w:autoSpaceDN w:val="0"/>
-        <w:adjustRightInd w:val="0"/>
-        <w:spacing w:after="0" w:line="240" w:lineRule="auto"/>
-        <w:rPr>
-          <w:rFonts w:ascii="Consolas" w:hAnsi="Consolas" w:cs="Consolas"/>
-          <w:sz w:val="19"/>
-          <w:szCs w:val="19"/>
-        </w:rPr>
-      </w:pPr>
-      <w:r>
-        <w:rPr>
-          <w:rFonts w:ascii="Consolas" w:hAnsi="Consolas" w:cs="Consolas"/>
-          <w:sz w:val="19"/>
-          <w:szCs w:val="19"/>
-        </w:rPr>
-        <w:t xml:space="preserve">        </w:t>
-      </w:r>
-      <w:r>
-        <w:rPr>
-          <w:rFonts w:ascii="Consolas" w:hAnsi="Consolas" w:cs="Consolas"/>
-          <w:color w:val="2B91AF"/>
-          <w:sz w:val="19"/>
-          <w:szCs w:val="19"/>
-        </w:rPr>
-        <w:t>MvcApplication</w:t>
-      </w:r>
-      <w:r>
-        <w:rPr>
-          <w:rFonts w:ascii="Consolas" w:hAnsi="Consolas" w:cs="Consolas"/>
-          <w:sz w:val="19"/>
-          <w:szCs w:val="19"/>
-        </w:rPr>
-        <w:t>.Bus.Send&lt;</w:t>
-      </w:r>
-      <w:r>
-        <w:rPr>
-          <w:rFonts w:ascii="Consolas" w:hAnsi="Consolas" w:cs="Consolas"/>
-          <w:color w:val="2B91AF"/>
-          <w:sz w:val="19"/>
-          <w:szCs w:val="19"/>
-        </w:rPr>
-        <w:t>Request</w:t>
-      </w:r>
-      <w:r>
-        <w:rPr>
-          <w:rFonts w:ascii="Consolas" w:hAnsi="Consolas" w:cs="Consolas"/>
-          <w:color w:val="2B91AF"/>
-          <w:sz w:val="19"/>
-          <w:szCs w:val="19"/>
-        </w:rPr>
-        <w:t>WithResponse</w:t>
-      </w:r>
-      <w:r>
-        <w:rPr>
-          <w:rFonts w:ascii="Consolas" w:hAnsi="Consolas" w:cs="Consolas"/>
-          <w:sz w:val="19"/>
-          <w:szCs w:val="19"/>
-        </w:rPr>
-        <w:t xml:space="preserve">&gt;(m =&gt; m.SaySomething = </w:t>
-      </w:r>
-      <w:r>
-        <w:rPr>
-          <w:rFonts w:ascii="Consolas" w:hAnsi="Consolas" w:cs="Consolas"/>
-          <w:color w:val="A31515"/>
-          <w:sz w:val="19"/>
-          <w:szCs w:val="19"/>
-        </w:rPr>
-        <w:t>"Say 'WebApp'."</w:t>
-      </w:r>
-      <w:r>
-        <w:rPr>
-          <w:rFonts w:ascii="Consolas" w:hAnsi="Consolas" w:cs="Consolas"/>
-          <w:sz w:val="19"/>
-          <w:szCs w:val="19"/>
-        </w:rPr>
-        <w:t>)</w:t>
-      </w:r>
-    </w:p>
-    <w:p>
-      <w:pPr>
-        <w:autoSpaceDE w:val="0"/>
-        <w:autoSpaceDN w:val="0"/>
-        <w:adjustRightInd w:val="0"/>
-        <w:spacing w:after="0" w:line="240" w:lineRule="auto"/>
-        <w:rPr>
-          <w:rFonts w:ascii="Consolas" w:hAnsi="Consolas" w:cs="Consolas"/>
-          <w:sz w:val="19"/>
-          <w:szCs w:val="19"/>
-        </w:rPr>
-      </w:pPr>
-      <w:r>
-        <w:rPr>
-          <w:rFonts w:ascii="Consolas" w:hAnsi="Consolas" w:cs="Consolas"/>
-          <w:sz w:val="19"/>
-          <w:szCs w:val="19"/>
-        </w:rPr>
-        <w:t xml:space="preserve">            .Register&lt;</w:t>
-      </w:r>
-      <w:r>
-        <w:rPr>
-          <w:rFonts w:ascii="Consolas" w:hAnsi="Consolas" w:cs="Consolas"/>
-          <w:color w:val="0000FF"/>
-          <w:sz w:val="19"/>
-          <w:szCs w:val="19"/>
-        </w:rPr>
-        <w:t>int</w:t>
-      </w:r>
-      <w:r>
-        <w:rPr>
-          <w:rFonts w:ascii="Consolas" w:hAnsi="Consolas" w:cs="Consolas"/>
-          <w:sz w:val="19"/>
-          <w:szCs w:val="19"/>
-        </w:rPr>
-        <w:t>&gt;(response =&gt;</w:t>
-      </w:r>
-    </w:p>
-    <w:p>
-      <w:pPr>
-        <w:autoSpaceDE w:val="0"/>
-        <w:autoSpaceDN w:val="0"/>
-        <w:adjustRightInd w:val="0"/>
-        <w:spacing w:after="0" w:line="240" w:lineRule="auto"/>
-        <w:rPr>
-          <w:rFonts w:ascii="Consolas" w:hAnsi="Consolas" w:cs="Consolas"/>
-          <w:sz w:val="19"/>
-          <w:szCs w:val="19"/>
-        </w:rPr>
-      </w:pPr>
-      <w:r>
-        <w:rPr>
-          <w:rFonts w:ascii="Consolas" w:hAnsi="Consolas" w:cs="Consolas"/>
-          <w:sz w:val="19"/>
-          <w:szCs w:val="19"/>
-        </w:rPr>
-        <w:t xml:space="preserve">            {</w:t>
-      </w:r>
-    </w:p>
-    <w:p>
-      <w:pPr>
-        <w:autoSpaceDE w:val="0"/>
-        <w:autoSpaceDN w:val="0"/>
-        <w:adjustRightInd w:val="0"/>
-        <w:spacing w:after="0" w:line="240" w:lineRule="auto"/>
-        <w:rPr>
-          <w:rFonts w:ascii="Consolas" w:hAnsi="Consolas" w:cs="Consolas"/>
-          <w:sz w:val="19"/>
-          <w:szCs w:val="19"/>
-        </w:rPr>
-      </w:pPr>
-      <w:r>
-        <w:rPr>
-          <w:rFonts w:ascii="Consolas" w:hAnsi="Consolas" w:cs="Consolas"/>
-          <w:sz w:val="19"/>
-          <w:szCs w:val="19"/>
-        </w:rPr>
-        <w:t xml:space="preserve">                AsyncManager.Parameters[</w:t>
-      </w:r>
-      <w:r>
-        <w:rPr>
-          <w:rFonts w:ascii="Consolas" w:hAnsi="Consolas" w:cs="Consolas"/>
-          <w:color w:val="A31515"/>
-          <w:sz w:val="19"/>
-          <w:szCs w:val="19"/>
-        </w:rPr>
-        <w:t>"</w:t>
-      </w:r>
-      <w:commentRangeStart w:id="40"/>
-      <w:r>
-        <w:rPr>
-          <w:rFonts w:ascii="Consolas" w:hAnsi="Consolas" w:cs="Consolas"/>
-          <w:color w:val="A31515"/>
-          <w:sz w:val="19"/>
-          <w:szCs w:val="19"/>
-        </w:rPr>
-        <w:t>response</w:t>
-      </w:r>
-      <w:commentRangeEnd w:id="40"/>
-      <w:r>
-        <w:rPr>
-          <w:rStyle w:val="CommentReference"/>
-        </w:rPr>
-        <w:commentReference w:id="40"/>
-      </w:r>
-      <w:r>
-        <w:rPr>
-          <w:rFonts w:ascii="Consolas" w:hAnsi="Consolas" w:cs="Consolas"/>
-          <w:color w:val="A31515"/>
-          <w:sz w:val="19"/>
-          <w:szCs w:val="19"/>
-        </w:rPr>
-        <w:t>"</w:t>
-      </w:r>
-      <w:r>
-        <w:rPr>
-          <w:rFonts w:ascii="Consolas" w:hAnsi="Consolas" w:cs="Consolas"/>
-          <w:sz w:val="19"/>
-          <w:szCs w:val="19"/>
-        </w:rPr>
-        <w:t>] = response</w:t>
-      </w:r>
-      <w:r>
-        <w:rPr>
-          <w:rFonts w:ascii="Consolas" w:hAnsi="Consolas" w:cs="Consolas"/>
-          <w:sz w:val="19"/>
-          <w:szCs w:val="19"/>
-        </w:rPr>
-        <w:t>.ToString()</w:t>
-      </w:r>
-      <w:r>
-        <w:rPr>
-          <w:rFonts w:ascii="Consolas" w:hAnsi="Consolas" w:cs="Consolas"/>
-          <w:sz w:val="19"/>
-          <w:szCs w:val="19"/>
-        </w:rPr>
-        <w:t>;</w:t>
-      </w:r>
-    </w:p>
-    <w:p>
-      <w:pPr>
-        <w:autoSpaceDE w:val="0"/>
-        <w:autoSpaceDN w:val="0"/>
-        <w:adjustRightInd w:val="0"/>
-        <w:spacing w:after="0" w:line="240" w:lineRule="auto"/>
-        <w:rPr>
-          <w:rFonts w:ascii="Consolas" w:hAnsi="Consolas" w:cs="Consolas"/>
-          <w:sz w:val="19"/>
-          <w:szCs w:val="19"/>
-        </w:rPr>
-      </w:pPr>
-      <w:r>
-        <w:rPr>
-          <w:rFonts w:ascii="Consolas" w:hAnsi="Consolas" w:cs="Consolas"/>
-          <w:sz w:val="19"/>
-          <w:szCs w:val="19"/>
-        </w:rPr>
-        <w:t xml:space="preserve">            });</w:t>
-      </w:r>
-    </w:p>
-    <w:p>
-      <w:pPr>
-        <w:autoSpaceDE w:val="0"/>
-        <w:autoSpaceDN w:val="0"/>
-        <w:adjustRightInd w:val="0"/>
-        <w:spacing w:after="0" w:line="240" w:lineRule="auto"/>
-        <w:rPr>
-          <w:rFonts w:ascii="Consolas" w:hAnsi="Consolas" w:cs="Consolas"/>
-          <w:sz w:val="19"/>
-          <w:szCs w:val="19"/>
-        </w:rPr>
-      </w:pPr>
-      <w:r>
-        <w:rPr>
-          <w:rFonts w:ascii="Consolas" w:hAnsi="Consolas" w:cs="Consolas"/>
-          <w:sz w:val="19"/>
-          <w:szCs w:val="19"/>
-        </w:rPr>
-        <w:t xml:space="preserve">    }</w:t>
-      </w:r>
-    </w:p>
-    <w:p>
-      <w:pPr>
-        <w:autoSpaceDE w:val="0"/>
-        <w:autoSpaceDN w:val="0"/>
-        <w:adjustRightInd w:val="0"/>
-        <w:spacing w:after="0" w:line="240" w:lineRule="auto"/>
-        <w:rPr>
-          <w:rFonts w:ascii="Consolas" w:hAnsi="Consolas" w:cs="Consolas"/>
-          <w:sz w:val="19"/>
-          <w:szCs w:val="19"/>
-        </w:rPr>
-      </w:pPr>
-    </w:p>
-    <w:p>
-      <w:pPr>
-        <w:autoSpaceDE w:val="0"/>
-        <w:autoSpaceDN w:val="0"/>
-        <w:adjustRightInd w:val="0"/>
-        <w:spacing w:after="0" w:line="240" w:lineRule="auto"/>
-        <w:rPr>
-          <w:rFonts w:ascii="Consolas" w:hAnsi="Consolas" w:cs="Consolas"/>
-          <w:sz w:val="19"/>
-          <w:szCs w:val="19"/>
-        </w:rPr>
-      </w:pPr>
-      <w:r>
-        <w:rPr>
-          <w:rFonts w:ascii="Consolas" w:hAnsi="Consolas" w:cs="Consolas"/>
-          <w:sz w:val="19"/>
-          <w:szCs w:val="19"/>
-        </w:rPr>
-        <w:t xml:space="preserve">    </w:t>
-      </w:r>
-      <w:r>
-        <w:rPr>
-          <w:rFonts w:ascii="Consolas" w:hAnsi="Consolas" w:cs="Consolas"/>
-          <w:color w:val="0000FF"/>
-          <w:sz w:val="19"/>
-          <w:szCs w:val="19"/>
-        </w:rPr>
-        <w:t>public</w:t>
-      </w:r>
-      <w:r>
-        <w:rPr>
-          <w:rFonts w:ascii="Consolas" w:hAnsi="Consolas" w:cs="Consolas"/>
-          <w:sz w:val="19"/>
-          <w:szCs w:val="19"/>
-        </w:rPr>
-        <w:t xml:space="preserve"> </w:t>
-      </w:r>
-      <w:r>
-        <w:rPr>
-          <w:rFonts w:ascii="Consolas" w:hAnsi="Consolas" w:cs="Consolas"/>
-          <w:color w:val="2B91AF"/>
-          <w:sz w:val="19"/>
-          <w:szCs w:val="19"/>
-        </w:rPr>
-        <w:t>ActionResult</w:t>
-      </w:r>
-      <w:r>
-        <w:rPr>
-          <w:rFonts w:ascii="Consolas" w:hAnsi="Consolas" w:cs="Consolas"/>
-          <w:sz w:val="19"/>
-          <w:szCs w:val="19"/>
-        </w:rPr>
-        <w:t xml:space="preserve"> </w:t>
-      </w:r>
-      <w:commentRangeStart w:id="41"/>
-      <w:r>
-        <w:rPr>
-          <w:rFonts w:ascii="Consolas" w:hAnsi="Consolas" w:cs="Consolas"/>
-          <w:sz w:val="19"/>
-          <w:szCs w:val="19"/>
-        </w:rPr>
-        <w:t>IndexCompleted</w:t>
-      </w:r>
-      <w:commentRangeEnd w:id="41"/>
-      <w:r>
-        <w:rPr>
-          <w:rStyle w:val="CommentReference"/>
-        </w:rPr>
         <w:commentReference w:id="41"/>
-      </w:r>
-      <w:r>
-        <w:rPr>
-          <w:rFonts w:ascii="Consolas" w:hAnsi="Consolas" w:cs="Consolas"/>
-          <w:sz w:val="19"/>
-          <w:szCs w:val="19"/>
-        </w:rPr>
-        <w:t>(</w:t>
-      </w:r>
-      <w:r>
-        <w:rPr>
-          <w:rFonts w:ascii="Consolas" w:hAnsi="Consolas" w:cs="Consolas"/>
-          <w:color w:val="0000FF"/>
-          <w:sz w:val="19"/>
-          <w:szCs w:val="19"/>
-        </w:rPr>
-        <w:t>string</w:t>
-      </w:r>
-      <w:r>
-        <w:rPr>
-          <w:rFonts w:ascii="Consolas" w:hAnsi="Consolas" w:cs="Consolas"/>
-          <w:sz w:val="19"/>
-          <w:szCs w:val="19"/>
-        </w:rPr>
-        <w:t xml:space="preserve"> response)</w:t>
-      </w:r>
-    </w:p>
-    <w:p>
-      <w:pPr>
-        <w:autoSpaceDE w:val="0"/>
-        <w:autoSpaceDN w:val="0"/>
-        <w:adjustRightInd w:val="0"/>
-        <w:spacing w:after="0" w:line="240" w:lineRule="auto"/>
-        <w:rPr>
-          <w:rFonts w:ascii="Consolas" w:hAnsi="Consolas" w:cs="Consolas"/>
-          <w:sz w:val="19"/>
-          <w:szCs w:val="19"/>
-        </w:rPr>
-      </w:pPr>
-      <w:r>
-        <w:rPr>
-          <w:rFonts w:ascii="Consolas" w:hAnsi="Consolas" w:cs="Consolas"/>
-          <w:sz w:val="19"/>
-          <w:szCs w:val="19"/>
-        </w:rPr>
-        <w:t xml:space="preserve">    {</w:t>
-      </w:r>
-    </w:p>
-    <w:p>
-      <w:pPr>
-        <w:autoSpaceDE w:val="0"/>
-        <w:autoSpaceDN w:val="0"/>
-        <w:adjustRightInd w:val="0"/>
-        <w:spacing w:after="0" w:line="240" w:lineRule="auto"/>
-        <w:rPr>
-          <w:rFonts w:ascii="Consolas" w:hAnsi="Consolas" w:cs="Consolas"/>
-          <w:sz w:val="19"/>
-          <w:szCs w:val="19"/>
-        </w:rPr>
-      </w:pPr>
-      <w:r>
-        <w:rPr>
-          <w:rFonts w:ascii="Consolas" w:hAnsi="Consolas" w:cs="Consolas"/>
-          <w:sz w:val="19"/>
-          <w:szCs w:val="19"/>
-        </w:rPr>
-        <w:t xml:space="preserve">        </w:t>
-      </w:r>
-      <w:r>
-        <w:rPr>
-          <w:rFonts w:ascii="Consolas" w:hAnsi="Consolas" w:cs="Consolas"/>
-          <w:color w:val="0000FF"/>
-          <w:sz w:val="19"/>
-          <w:szCs w:val="19"/>
-        </w:rPr>
-        <w:t>return</w:t>
-      </w:r>
-      <w:r>
-        <w:rPr>
-          <w:rFonts w:ascii="Consolas" w:hAnsi="Consolas" w:cs="Consolas"/>
-          <w:sz w:val="19"/>
-          <w:szCs w:val="19"/>
-        </w:rPr>
-        <w:t xml:space="preserve"> </w:t>
-      </w:r>
-      <w:r>
-        <w:rPr>
-          <w:rFonts w:ascii="Consolas" w:hAnsi="Consolas" w:cs="Consolas"/>
-          <w:color w:val="0000FF"/>
-          <w:sz w:val="19"/>
-          <w:szCs w:val="19"/>
-        </w:rPr>
-        <w:t>new</w:t>
-      </w:r>
-      <w:r>
-        <w:rPr>
-          <w:rFonts w:ascii="Consolas" w:hAnsi="Consolas" w:cs="Consolas"/>
-          <w:sz w:val="19"/>
-          <w:szCs w:val="19"/>
-        </w:rPr>
-        <w:t xml:space="preserve"> </w:t>
-      </w:r>
-      <w:r>
-        <w:rPr>
-          <w:rFonts w:ascii="Consolas" w:hAnsi="Consolas" w:cs="Consolas"/>
-          <w:color w:val="2B91AF"/>
-          <w:sz w:val="19"/>
-          <w:szCs w:val="19"/>
-        </w:rPr>
-        <w:t>ContentResult</w:t>
-      </w:r>
-      <w:r>
-        <w:rPr>
-          <w:rFonts w:ascii="Consolas" w:hAnsi="Consolas" w:cs="Consolas"/>
-          <w:sz w:val="19"/>
-          <w:szCs w:val="19"/>
-        </w:rPr>
-        <w:t xml:space="preserve"> { Content = </w:t>
-      </w:r>
-      <w:r>
-        <w:rPr>
-          <w:rFonts w:ascii="Consolas" w:hAnsi="Consolas" w:cs="Consolas"/>
-          <w:color w:val="A31515"/>
-          <w:sz w:val="19"/>
-          <w:szCs w:val="19"/>
-        </w:rPr>
-        <w:t>"Response from server - "</w:t>
-      </w:r>
-      <w:r>
-        <w:rPr>
-          <w:rFonts w:ascii="Consolas" w:hAnsi="Consolas" w:cs="Consolas"/>
-          <w:sz w:val="19"/>
-          <w:szCs w:val="19"/>
-        </w:rPr>
-        <w:t xml:space="preserve"> + response };</w:t>
-      </w:r>
-    </w:p>
-    <w:p>
-      <w:pPr>
-        <w:autoSpaceDE w:val="0"/>
-        <w:autoSpaceDN w:val="0"/>
-        <w:adjustRightInd w:val="0"/>
-        <w:spacing w:after="0" w:line="240" w:lineRule="auto"/>
-        <w:rPr>
-          <w:rFonts w:ascii="Consolas" w:hAnsi="Consolas" w:cs="Consolas"/>
-          <w:sz w:val="19"/>
-          <w:szCs w:val="19"/>
-        </w:rPr>
-      </w:pPr>
-      <w:r>
-        <w:rPr>
-          <w:rFonts w:ascii="Consolas" w:hAnsi="Consolas" w:cs="Consolas"/>
-          <w:sz w:val="19"/>
-          <w:szCs w:val="19"/>
-        </w:rPr>
-        <w:t xml:space="preserve">    </w:t>
-      </w:r>
-      <w:r>
-        <w:rPr>
-          <w:rFonts w:ascii="Consolas" w:hAnsi="Consolas" w:cs="Consolas"/>
-          <w:sz w:val="19"/>
-          <w:szCs w:val="19"/>
-        </w:rPr>
-        <w:t>}</w:t>
-      </w:r>
-    </w:p>
-    <w:p/>
-    <w:p>
-      <w:r>
-        <w:t>Notice the use of Register</w:t>
-      </w:r>
-      <w:r>
-        <w:t xml:space="preserve"> to setup a callback to handle the server response</w:t>
-      </w:r>
-    </w:p>
-    <w:p>
-      <w:r>
-        <w:t>Add a message handler in the HelloWorldServer project to handle the new message type as follows:</w:t>
-      </w:r>
-    </w:p>
-    <w:p>
-      <w:pPr>
-        <w:autoSpaceDE w:val="0"/>
-        <w:autoSpaceDN w:val="0"/>
-        <w:adjustRightInd w:val="0"/>
-        <w:spacing w:after="0" w:line="240" w:lineRule="auto"/>
-        <w:rPr>
-          <w:rFonts w:ascii="Consolas" w:hAnsi="Consolas" w:cs="Consolas"/>
-          <w:sz w:val="20"/>
-          <w:szCs w:val="20"/>
-          <w:lang w:bidi="he-IL"/>
-        </w:rPr>
-      </w:pPr>
-      <w:r>
-        <w:rPr>
-          <w:rFonts w:ascii="Consolas" w:hAnsi="Consolas" w:cs="Consolas"/>
-          <w:sz w:val="20"/>
-          <w:szCs w:val="20"/>
-          <w:lang w:bidi="he-IL"/>
-        </w:rPr>
-        <w:t xml:space="preserve">    </w:t>
-      </w:r>
-      <w:r>
-        <w:rPr>
-          <w:rFonts w:ascii="Consolas" w:hAnsi="Consolas" w:cs="Consolas"/>
-          <w:color w:val="0000FF"/>
-          <w:sz w:val="20"/>
-          <w:szCs w:val="20"/>
-          <w:lang w:bidi="he-IL"/>
-        </w:rPr>
-        <w:t>public</w:t>
-      </w:r>
-      <w:r>
-        <w:rPr>
-          <w:rFonts w:ascii="Consolas" w:hAnsi="Consolas" w:cs="Consolas"/>
-          <w:sz w:val="20"/>
-          <w:szCs w:val="20"/>
-          <w:lang w:bidi="he-IL"/>
-        </w:rPr>
-        <w:t xml:space="preserve"> </w:t>
-      </w:r>
-      <w:r>
-        <w:rPr>
-          <w:rFonts w:ascii="Consolas" w:hAnsi="Consolas" w:cs="Consolas"/>
-          <w:color w:val="0000FF"/>
-          <w:sz w:val="20"/>
-          <w:szCs w:val="20"/>
-          <w:lang w:bidi="he-IL"/>
-        </w:rPr>
-        <w:t>class</w:t>
-      </w:r>
-      <w:r>
-        <w:rPr>
-          <w:rFonts w:ascii="Consolas" w:hAnsi="Consolas" w:cs="Consolas"/>
-          <w:sz w:val="20"/>
-          <w:szCs w:val="20"/>
-          <w:lang w:bidi="he-IL"/>
-        </w:rPr>
-        <w:t xml:space="preserve"> </w:t>
-      </w:r>
-      <w:r>
-        <w:rPr>
-          <w:rFonts w:ascii="Consolas" w:hAnsi="Consolas" w:cs="Consolas"/>
-          <w:color w:val="2B91AF"/>
-          <w:sz w:val="20"/>
-          <w:szCs w:val="20"/>
-          <w:lang w:bidi="he-IL"/>
-        </w:rPr>
-        <w:t>RequestWithResponseHandler</w:t>
-      </w:r>
-      <w:r>
-        <w:rPr>
-          <w:rFonts w:ascii="Consolas" w:hAnsi="Consolas" w:cs="Consolas"/>
-          <w:sz w:val="20"/>
-          <w:szCs w:val="20"/>
-          <w:lang w:bidi="he-IL"/>
-        </w:rPr>
-        <w:t xml:space="preserve"> : </w:t>
-      </w:r>
-      <w:r>
-        <w:rPr>
-          <w:rFonts w:ascii="Consolas" w:hAnsi="Consolas" w:cs="Consolas"/>
-          <w:color w:val="2B91AF"/>
-          <w:sz w:val="20"/>
-          <w:szCs w:val="20"/>
-          <w:lang w:bidi="he-IL"/>
-        </w:rPr>
-        <w:t>IHandleMessages</w:t>
-      </w:r>
-      <w:r>
-        <w:rPr>
-          <w:rFonts w:ascii="Consolas" w:hAnsi="Consolas" w:cs="Consolas"/>
-          <w:sz w:val="20"/>
-          <w:szCs w:val="20"/>
-          <w:lang w:bidi="he-IL"/>
-        </w:rPr>
-        <w:t>&lt;</w:t>
-      </w:r>
-      <w:r>
-        <w:rPr>
-          <w:rFonts w:ascii="Consolas" w:hAnsi="Consolas" w:cs="Consolas"/>
-          <w:color w:val="2B91AF"/>
-          <w:sz w:val="20"/>
-          <w:szCs w:val="20"/>
-          <w:lang w:bidi="he-IL"/>
-        </w:rPr>
-        <w:t>RequestWithResponse</w:t>
-      </w:r>
-      <w:r>
-        <w:rPr>
-          <w:rFonts w:ascii="Consolas" w:hAnsi="Consolas" w:cs="Consolas"/>
-          <w:sz w:val="20"/>
-          <w:szCs w:val="20"/>
-          <w:lang w:bidi="he-IL"/>
-        </w:rPr>
-        <w:t>&gt;</w:t>
-      </w:r>
-    </w:p>
-    <w:p>
-      <w:pPr>
-        <w:autoSpaceDE w:val="0"/>
-        <w:autoSpaceDN w:val="0"/>
-        <w:adjustRightInd w:val="0"/>
-        <w:spacing w:after="0" w:line="240" w:lineRule="auto"/>
-        <w:rPr>
-          <w:rFonts w:ascii="Consolas" w:hAnsi="Consolas" w:cs="Consolas"/>
-          <w:sz w:val="20"/>
-          <w:szCs w:val="20"/>
-          <w:lang w:bidi="he-IL"/>
-        </w:rPr>
-      </w:pPr>
-      <w:r>
-        <w:rPr>
-          <w:rFonts w:ascii="Consolas" w:hAnsi="Consolas" w:cs="Consolas"/>
-          <w:sz w:val="20"/>
-          <w:szCs w:val="20"/>
-          <w:lang w:bidi="he-IL"/>
-        </w:rPr>
-        <w:t xml:space="preserve">    {</w:t>
-      </w:r>
-    </w:p>
-    <w:p>
-      <w:pPr>
-        <w:autoSpaceDE w:val="0"/>
-        <w:autoSpaceDN w:val="0"/>
-        <w:adjustRightInd w:val="0"/>
-        <w:spacing w:after="0" w:line="240" w:lineRule="auto"/>
-        <w:rPr>
-          <w:rFonts w:ascii="Consolas" w:hAnsi="Consolas" w:cs="Consolas"/>
-          <w:sz w:val="20"/>
-          <w:szCs w:val="20"/>
-          <w:lang w:bidi="he-IL"/>
-        </w:rPr>
-      </w:pPr>
-      <w:r>
-        <w:rPr>
-          <w:rFonts w:ascii="Consolas" w:hAnsi="Consolas" w:cs="Consolas"/>
-          <w:sz w:val="20"/>
-          <w:szCs w:val="20"/>
-          <w:lang w:bidi="he-IL"/>
-        </w:rPr>
-        <w:t xml:space="preserve">        </w:t>
-      </w:r>
-      <w:r>
-        <w:rPr>
-          <w:rFonts w:ascii="Consolas" w:hAnsi="Consolas" w:cs="Consolas"/>
-          <w:color w:val="0000FF"/>
-          <w:sz w:val="20"/>
-          <w:szCs w:val="20"/>
-          <w:lang w:bidi="he-IL"/>
-        </w:rPr>
-        <w:t>public</w:t>
-      </w:r>
-      <w:r>
-        <w:rPr>
-          <w:rFonts w:ascii="Consolas" w:hAnsi="Consolas" w:cs="Consolas"/>
-          <w:sz w:val="20"/>
-          <w:szCs w:val="20"/>
-          <w:lang w:bidi="he-IL"/>
-        </w:rPr>
-        <w:t xml:space="preserve"> </w:t>
-      </w:r>
-      <w:r>
-        <w:rPr>
-          <w:rFonts w:ascii="Consolas" w:hAnsi="Consolas" w:cs="Consolas"/>
-          <w:color w:val="2B91AF"/>
-          <w:sz w:val="20"/>
-          <w:szCs w:val="20"/>
-          <w:lang w:bidi="he-IL"/>
-        </w:rPr>
-        <w:t>IBus</w:t>
-      </w:r>
-      <w:r>
-        <w:rPr>
-          <w:rFonts w:ascii="Consolas" w:hAnsi="Consolas" w:cs="Consolas"/>
-          <w:sz w:val="20"/>
-          <w:szCs w:val="20"/>
-          <w:lang w:bidi="he-IL"/>
-        </w:rPr>
-        <w:t xml:space="preserve"> Bus { </w:t>
-      </w:r>
-      <w:r>
-        <w:rPr>
-          <w:rFonts w:ascii="Consolas" w:hAnsi="Consolas" w:cs="Consolas"/>
-          <w:color w:val="0000FF"/>
-          <w:sz w:val="20"/>
-          <w:szCs w:val="20"/>
-          <w:lang w:bidi="he-IL"/>
-        </w:rPr>
-        <w:t>get</w:t>
-      </w:r>
-      <w:r>
-        <w:rPr>
-          <w:rFonts w:ascii="Consolas" w:hAnsi="Consolas" w:cs="Consolas"/>
-          <w:sz w:val="20"/>
-          <w:szCs w:val="20"/>
-          <w:lang w:bidi="he-IL"/>
-        </w:rPr>
-        <w:t xml:space="preserve">; </w:t>
-      </w:r>
-      <w:r>
-        <w:rPr>
-          <w:rFonts w:ascii="Consolas" w:hAnsi="Consolas" w:cs="Consolas"/>
-          <w:color w:val="0000FF"/>
-          <w:sz w:val="20"/>
-          <w:szCs w:val="20"/>
-          <w:lang w:bidi="he-IL"/>
-        </w:rPr>
-        <w:t>set</w:t>
-      </w:r>
-      <w:r>
-        <w:rPr>
-          <w:rFonts w:ascii="Consolas" w:hAnsi="Consolas" w:cs="Consolas"/>
-          <w:sz w:val="20"/>
-          <w:szCs w:val="20"/>
-          <w:lang w:bidi="he-IL"/>
-        </w:rPr>
-        <w:t>; }</w:t>
-      </w:r>
-    </w:p>
-    <w:p>
-      <w:pPr>
-        <w:autoSpaceDE w:val="0"/>
-        <w:autoSpaceDN w:val="0"/>
-        <w:adjustRightInd w:val="0"/>
-        <w:spacing w:after="0" w:line="240" w:lineRule="auto"/>
-        <w:rPr>
-          <w:rFonts w:ascii="Consolas" w:hAnsi="Consolas" w:cs="Consolas"/>
-          <w:sz w:val="20"/>
-          <w:szCs w:val="20"/>
-          <w:lang w:bidi="he-IL"/>
-        </w:rPr>
-      </w:pPr>
-    </w:p>
-    <w:p>
-      <w:pPr>
-        <w:autoSpaceDE w:val="0"/>
-        <w:autoSpaceDN w:val="0"/>
-        <w:adjustRightInd w:val="0"/>
-        <w:spacing w:after="0" w:line="240" w:lineRule="auto"/>
-        <w:rPr>
-          <w:rFonts w:ascii="Consolas" w:hAnsi="Consolas" w:cs="Consolas"/>
-          <w:sz w:val="20"/>
-          <w:szCs w:val="20"/>
-          <w:lang w:bidi="he-IL"/>
-        </w:rPr>
-      </w:pPr>
-      <w:r>
-        <w:rPr>
-          <w:rFonts w:ascii="Consolas" w:hAnsi="Consolas" w:cs="Consolas"/>
-          <w:sz w:val="20"/>
-          <w:szCs w:val="20"/>
-          <w:lang w:bidi="he-IL"/>
-        </w:rPr>
-        <w:t xml:space="preserve">        </w:t>
-      </w:r>
-      <w:r>
-        <w:rPr>
-          <w:rFonts w:ascii="Consolas" w:hAnsi="Consolas" w:cs="Consolas"/>
-          <w:color w:val="0000FF"/>
-          <w:sz w:val="20"/>
-          <w:szCs w:val="20"/>
-          <w:lang w:bidi="he-IL"/>
-        </w:rPr>
-        <w:t>public</w:t>
-      </w:r>
-      <w:r>
-        <w:rPr>
-          <w:rFonts w:ascii="Consolas" w:hAnsi="Consolas" w:cs="Consolas"/>
-          <w:sz w:val="20"/>
-          <w:szCs w:val="20"/>
-          <w:lang w:bidi="he-IL"/>
-        </w:rPr>
-        <w:t xml:space="preserve"> </w:t>
-      </w:r>
-      <w:r>
-        <w:rPr>
-          <w:rFonts w:ascii="Consolas" w:hAnsi="Consolas" w:cs="Consolas"/>
-          <w:color w:val="0000FF"/>
-          <w:sz w:val="20"/>
-          <w:szCs w:val="20"/>
-          <w:lang w:bidi="he-IL"/>
-        </w:rPr>
-        <w:t>void</w:t>
-      </w:r>
-      <w:r>
-        <w:rPr>
-          <w:rFonts w:ascii="Consolas" w:hAnsi="Consolas" w:cs="Consolas"/>
-          <w:sz w:val="20"/>
-          <w:szCs w:val="20"/>
-          <w:lang w:bidi="he-IL"/>
-        </w:rPr>
-        <w:t xml:space="preserve"> Handle(</w:t>
-      </w:r>
-      <w:r>
-        <w:rPr>
-          <w:rFonts w:ascii="Consolas" w:hAnsi="Consolas" w:cs="Consolas"/>
-          <w:color w:val="2B91AF"/>
-          <w:sz w:val="20"/>
-          <w:szCs w:val="20"/>
-          <w:lang w:bidi="he-IL"/>
-        </w:rPr>
-        <w:t>RequestWithResponse</w:t>
-      </w:r>
-      <w:r>
-        <w:rPr>
-          <w:rFonts w:ascii="Consolas" w:hAnsi="Consolas" w:cs="Consolas"/>
-          <w:sz w:val="20"/>
-          <w:szCs w:val="20"/>
-          <w:lang w:bidi="he-IL"/>
-        </w:rPr>
-        <w:t xml:space="preserve"> message)</w:t>
-      </w:r>
-    </w:p>
-    <w:p>
-      <w:pPr>
-        <w:autoSpaceDE w:val="0"/>
-        <w:autoSpaceDN w:val="0"/>
-        <w:adjustRightInd w:val="0"/>
-        <w:spacing w:after="0" w:line="240" w:lineRule="auto"/>
-        <w:rPr>
-          <w:rFonts w:ascii="Consolas" w:hAnsi="Consolas" w:cs="Consolas"/>
-          <w:sz w:val="20"/>
-          <w:szCs w:val="20"/>
-          <w:lang w:bidi="he-IL"/>
-        </w:rPr>
-      </w:pPr>
-      <w:r>
-        <w:rPr>
-          <w:rFonts w:ascii="Consolas" w:hAnsi="Consolas" w:cs="Consolas"/>
-          <w:sz w:val="20"/>
-          <w:szCs w:val="20"/>
-          <w:lang w:bidi="he-IL"/>
-        </w:rPr>
-        <w:t xml:space="preserve">        {</w:t>
-      </w:r>
-    </w:p>
-    <w:p>
-      <w:pPr>
-        <w:autoSpaceDE w:val="0"/>
-        <w:autoSpaceDN w:val="0"/>
-        <w:adjustRightInd w:val="0"/>
-        <w:spacing w:after="0" w:line="240" w:lineRule="auto"/>
-        <w:rPr>
-          <w:rFonts w:ascii="Consolas" w:hAnsi="Consolas" w:cs="Consolas"/>
-          <w:sz w:val="20"/>
-          <w:szCs w:val="20"/>
-          <w:lang w:bidi="he-IL"/>
-        </w:rPr>
-      </w:pPr>
-      <w:r>
-        <w:rPr>
-          <w:rFonts w:ascii="Consolas" w:hAnsi="Consolas" w:cs="Consolas"/>
-          <w:sz w:val="20"/>
-          <w:szCs w:val="20"/>
-          <w:lang w:bidi="he-IL"/>
-        </w:rPr>
-        <w:t xml:space="preserve">            Bus.Return(message.SaySomething.Value.Length % 2);</w:t>
-      </w:r>
-    </w:p>
-    <w:p>
-      <w:pPr>
-        <w:autoSpaceDE w:val="0"/>
-        <w:autoSpaceDN w:val="0"/>
-        <w:adjustRightInd w:val="0"/>
-        <w:spacing w:after="0" w:line="240" w:lineRule="auto"/>
-        <w:rPr>
-          <w:rFonts w:ascii="Consolas" w:hAnsi="Consolas" w:cs="Consolas"/>
-          <w:sz w:val="20"/>
-          <w:szCs w:val="20"/>
-          <w:lang w:bidi="he-IL"/>
-        </w:rPr>
-      </w:pPr>
-      <w:r>
-        <w:rPr>
-          <w:rFonts w:ascii="Consolas" w:hAnsi="Consolas" w:cs="Consolas"/>
-          <w:sz w:val="20"/>
-          <w:szCs w:val="20"/>
-          <w:lang w:bidi="he-IL"/>
-        </w:rPr>
-        <w:t xml:space="preserve">        }</w:t>
-      </w:r>
-    </w:p>
-    <w:p>
-      <w:pPr>
-        <w:autoSpaceDE w:val="0"/>
-        <w:autoSpaceDN w:val="0"/>
-        <w:adjustRightInd w:val="0"/>
-        <w:spacing w:after="0" w:line="240" w:lineRule="auto"/>
-        <w:rPr>
-          <w:rFonts w:ascii="Consolas" w:hAnsi="Consolas" w:cs="Consolas"/>
-          <w:sz w:val="20"/>
-          <w:szCs w:val="20"/>
-          <w:lang w:bidi="he-IL"/>
-        </w:rPr>
-      </w:pPr>
-      <w:r>
-        <w:rPr>
-          <w:rFonts w:ascii="Consolas" w:hAnsi="Consolas" w:cs="Consolas"/>
-          <w:sz w:val="20"/>
-          <w:szCs w:val="20"/>
-          <w:lang w:bidi="he-IL"/>
-        </w:rPr>
-        <w:t xml:space="preserve">    }</w:t>
-      </w:r>
-    </w:p>
-    <w:p>
-      <w:pPr>
-        <w:autoSpaceDE w:val="0"/>
-        <w:autoSpaceDN w:val="0"/>
-        <w:adjustRightInd w:val="0"/>
-        <w:spacing w:after="0" w:line="240" w:lineRule="auto"/>
-        <w:rPr>
-          <w:rFonts w:ascii="Consolas" w:hAnsi="Consolas" w:cs="Consolas"/>
-          <w:sz w:val="20"/>
-          <w:szCs w:val="20"/>
-          <w:lang w:bidi="he-IL"/>
-        </w:rPr>
-      </w:pPr>
-    </w:p>
-    <w:p>
-      <w:r>
-        <w:t>Notice the use of Bus.Return to return a simple integer value back to the client.</w:t>
-      </w:r>
-    </w:p>
-    <w:p>
-      <w:r>
-        <w:t>Build and run.</w:t>
-      </w:r>
-    </w:p>
-    <w:p/>
-    <w:p>
-      <w:r>
-        <w:t xml:space="preserve">Take note of the exception: </w:t>
-      </w:r>
-    </w:p>
-    <w:p>
-      <w:pPr>
-        <w:ind w:left="720"/>
-      </w:pPr>
-      <w:r>
-        <w:lastRenderedPageBreak/>
-        <w:t>"</w:t>
-      </w:r>
-      <w:r>
-        <w:t>No destination specified for message Messages.RequestWithResponse. Message cannot be sent. Check the UnicastBusConfig section in your config file and ensure that a MessageEndpointMapping exists for the message type.</w:t>
-      </w:r>
-      <w:r>
-        <w:t>"</w:t>
-      </w:r>
-    </w:p>
-    <w:p>
-      <w:r>
-        <w:t xml:space="preserve">Change the web.config file's UnicastBusConfig section to specify that all messages from the Messages project should be routed to the </w:t>
-      </w:r>
-      <w:r>
-        <w:t>”helloWorldServer”</w:t>
-      </w:r>
-      <w:r>
-        <w:t xml:space="preserve"> queue as follows:</w:t>
-      </w:r>
-    </w:p>
-    <w:p>
-      <w:pPr>
-        <w:autoSpaceDE w:val="0"/>
-        <w:autoSpaceDN w:val="0"/>
-        <w:adjustRightInd w:val="0"/>
-        <w:spacing w:after="0" w:line="240" w:lineRule="auto"/>
-        <w:rPr>
-          <w:rFonts w:ascii="Consolas" w:hAnsi="Consolas" w:cs="Consolas"/>
-          <w:sz w:val="20"/>
-          <w:szCs w:val="20"/>
-          <w:lang w:bidi="he-IL"/>
-        </w:rPr>
-      </w:pPr>
-      <w:r>
-        <w:rPr>
-          <w:rFonts w:ascii="Consolas" w:hAnsi="Consolas" w:cs="Consolas"/>
-          <w:color w:val="0000FF"/>
-          <w:sz w:val="20"/>
-          <w:szCs w:val="20"/>
-          <w:lang w:bidi="he-IL"/>
-        </w:rPr>
-        <w:t xml:space="preserve">  &lt;</w:t>
-      </w:r>
-      <w:r>
-        <w:rPr>
-          <w:rFonts w:ascii="Consolas" w:hAnsi="Consolas" w:cs="Consolas"/>
-          <w:color w:val="A31515"/>
-          <w:sz w:val="20"/>
-          <w:szCs w:val="20"/>
-          <w:lang w:bidi="he-IL"/>
-        </w:rPr>
-        <w:t>UnicastBusConfig</w:t>
-      </w:r>
-      <w:r>
-        <w:rPr>
-          <w:rFonts w:ascii="Consolas" w:hAnsi="Consolas" w:cs="Consolas"/>
-          <w:color w:val="0000FF"/>
-          <w:sz w:val="20"/>
-          <w:szCs w:val="20"/>
-          <w:lang w:bidi="he-IL"/>
-        </w:rPr>
-        <w:t>&gt;</w:t>
-      </w:r>
-    </w:p>
-    <w:p>
-      <w:pPr>
-        <w:autoSpaceDE w:val="0"/>
-        <w:autoSpaceDN w:val="0"/>
-        <w:adjustRightInd w:val="0"/>
-        <w:spacing w:after="0" w:line="240" w:lineRule="auto"/>
-        <w:rPr>
-          <w:rFonts w:ascii="Consolas" w:hAnsi="Consolas" w:cs="Consolas"/>
-          <w:sz w:val="20"/>
-          <w:szCs w:val="20"/>
-          <w:lang w:bidi="he-IL"/>
-        </w:rPr>
-      </w:pPr>
-      <w:r>
-        <w:rPr>
-          <w:rFonts w:ascii="Consolas" w:hAnsi="Consolas" w:cs="Consolas"/>
-          <w:color w:val="0000FF"/>
-          <w:sz w:val="20"/>
-          <w:szCs w:val="20"/>
-          <w:lang w:bidi="he-IL"/>
-        </w:rPr>
-        <w:t xml:space="preserve">    &lt;</w:t>
-      </w:r>
-      <w:r>
-        <w:rPr>
-          <w:rFonts w:ascii="Consolas" w:hAnsi="Consolas" w:cs="Consolas"/>
-          <w:color w:val="A31515"/>
-          <w:sz w:val="20"/>
-          <w:szCs w:val="20"/>
-          <w:lang w:bidi="he-IL"/>
-        </w:rPr>
-        <w:t>MessageEndpointMappings</w:t>
-      </w:r>
-      <w:r>
-        <w:rPr>
-          <w:rFonts w:ascii="Consolas" w:hAnsi="Consolas" w:cs="Consolas"/>
-          <w:color w:val="0000FF"/>
-          <w:sz w:val="20"/>
-          <w:szCs w:val="20"/>
-          <w:lang w:bidi="he-IL"/>
-        </w:rPr>
-        <w:t>&gt;</w:t>
-      </w:r>
-    </w:p>
-    <w:p>
-      <w:pPr>
-        <w:autoSpaceDE w:val="0"/>
-        <w:autoSpaceDN w:val="0"/>
-        <w:adjustRightInd w:val="0"/>
-        <w:spacing w:after="0" w:line="240" w:lineRule="auto"/>
-        <w:rPr>
-          <w:rFonts w:ascii="Consolas" w:hAnsi="Consolas" w:cs="Consolas"/>
-          <w:sz w:val="20"/>
-          <w:szCs w:val="20"/>
-          <w:lang w:bidi="he-IL"/>
-        </w:rPr>
-      </w:pPr>
-      <w:r>
-        <w:rPr>
-          <w:rFonts w:ascii="Consolas" w:hAnsi="Consolas" w:cs="Consolas"/>
-          <w:color w:val="0000FF"/>
-          <w:sz w:val="20"/>
-          <w:szCs w:val="20"/>
-          <w:lang w:bidi="he-IL"/>
-        </w:rPr>
-        <w:t xml:space="preserve">      &lt;</w:t>
-      </w:r>
-      <w:r>
-        <w:rPr>
-          <w:rFonts w:ascii="Consolas" w:hAnsi="Consolas" w:cs="Consolas"/>
-          <w:color w:val="A31515"/>
-          <w:sz w:val="20"/>
-          <w:szCs w:val="20"/>
-          <w:lang w:bidi="he-IL"/>
-        </w:rPr>
-        <w:t>add</w:t>
-      </w:r>
-      <w:r>
-        <w:rPr>
-          <w:rFonts w:ascii="Consolas" w:hAnsi="Consolas" w:cs="Consolas"/>
-          <w:color w:val="0000FF"/>
-          <w:sz w:val="20"/>
-          <w:szCs w:val="20"/>
-          <w:lang w:bidi="he-IL"/>
-        </w:rPr>
-        <w:t xml:space="preserve"> </w:t>
-      </w:r>
-      <w:r>
-        <w:rPr>
-          <w:rFonts w:ascii="Consolas" w:hAnsi="Consolas" w:cs="Consolas"/>
-          <w:color w:val="FF0000"/>
-          <w:sz w:val="20"/>
-          <w:szCs w:val="20"/>
-          <w:lang w:bidi="he-IL"/>
-        </w:rPr>
-        <w:t>Messages</w:t>
-      </w:r>
-      <w:r>
-        <w:rPr>
-          <w:rFonts w:ascii="Consolas" w:hAnsi="Consolas" w:cs="Consolas"/>
-          <w:color w:val="0000FF"/>
-          <w:sz w:val="20"/>
-          <w:szCs w:val="20"/>
-          <w:lang w:bidi="he-IL"/>
-        </w:rPr>
-        <w:t>=</w:t>
-      </w:r>
-      <w:r>
-        <w:rPr>
-          <w:rFonts w:ascii="Consolas" w:hAnsi="Consolas" w:cs="Consolas"/>
-          <w:sz w:val="20"/>
-          <w:szCs w:val="20"/>
-          <w:lang w:bidi="he-IL"/>
-        </w:rPr>
-        <w:t>"</w:t>
-      </w:r>
-      <w:r>
-        <w:rPr>
-          <w:rFonts w:ascii="Consolas" w:hAnsi="Consolas" w:cs="Consolas"/>
-          <w:color w:val="0000FF"/>
-          <w:sz w:val="20"/>
-          <w:szCs w:val="20"/>
-          <w:lang w:bidi="he-IL"/>
-        </w:rPr>
-        <w:t>Messages</w:t>
-      </w:r>
-      <w:r>
-        <w:rPr>
-          <w:rFonts w:ascii="Consolas" w:hAnsi="Consolas" w:cs="Consolas"/>
-          <w:sz w:val="20"/>
-          <w:szCs w:val="20"/>
-          <w:lang w:bidi="he-IL"/>
-        </w:rPr>
-        <w:t>"</w:t>
-      </w:r>
-      <w:r>
-        <w:rPr>
-          <w:rFonts w:ascii="Consolas" w:hAnsi="Consolas" w:cs="Consolas"/>
-          <w:color w:val="0000FF"/>
-          <w:sz w:val="20"/>
-          <w:szCs w:val="20"/>
-          <w:lang w:bidi="he-IL"/>
-        </w:rPr>
-        <w:t xml:space="preserve"> </w:t>
-      </w:r>
-      <w:r>
-        <w:rPr>
-          <w:rFonts w:ascii="Consolas" w:hAnsi="Consolas" w:cs="Consolas"/>
-          <w:color w:val="FF0000"/>
-          <w:sz w:val="20"/>
-          <w:szCs w:val="20"/>
-          <w:lang w:bidi="he-IL"/>
-        </w:rPr>
-        <w:t>Endpoint</w:t>
-      </w:r>
-      <w:r>
-        <w:rPr>
-          <w:rFonts w:ascii="Consolas" w:hAnsi="Consolas" w:cs="Consolas"/>
-          <w:color w:val="0000FF"/>
-          <w:sz w:val="20"/>
-          <w:szCs w:val="20"/>
-          <w:lang w:bidi="he-IL"/>
-        </w:rPr>
-        <w:t>=</w:t>
-      </w:r>
-      <w:r>
-        <w:rPr>
-          <w:rFonts w:ascii="Consolas" w:hAnsi="Consolas" w:cs="Consolas"/>
-          <w:sz w:val="20"/>
-          <w:szCs w:val="20"/>
-          <w:lang w:bidi="he-IL"/>
-        </w:rPr>
-        <w:t>”helloWorldServer”</w:t>
-      </w:r>
-      <w:r>
-        <w:rPr>
-          <w:rFonts w:ascii="Consolas" w:hAnsi="Consolas" w:cs="Consolas"/>
-          <w:color w:val="0000FF"/>
-          <w:sz w:val="20"/>
-          <w:szCs w:val="20"/>
-          <w:lang w:bidi="he-IL"/>
-        </w:rPr>
-        <w:t xml:space="preserve"> /&gt;</w:t>
-      </w:r>
-    </w:p>
-    <w:p>
-      <w:pPr>
-        <w:autoSpaceDE w:val="0"/>
-        <w:autoSpaceDN w:val="0"/>
-        <w:adjustRightInd w:val="0"/>
-        <w:spacing w:after="0" w:line="240" w:lineRule="auto"/>
-        <w:rPr>
-          <w:rFonts w:ascii="Consolas" w:hAnsi="Consolas" w:cs="Consolas"/>
-          <w:sz w:val="20"/>
-          <w:szCs w:val="20"/>
-          <w:lang w:bidi="he-IL"/>
-        </w:rPr>
-      </w:pPr>
-      <w:r>
-        <w:rPr>
-          <w:rFonts w:ascii="Consolas" w:hAnsi="Consolas" w:cs="Consolas"/>
-          <w:color w:val="0000FF"/>
-          <w:sz w:val="20"/>
-          <w:szCs w:val="20"/>
-          <w:lang w:bidi="he-IL"/>
-        </w:rPr>
-        <w:t xml:space="preserve">    &lt;/</w:t>
-      </w:r>
-      <w:r>
-        <w:rPr>
-          <w:rFonts w:ascii="Consolas" w:hAnsi="Consolas" w:cs="Consolas"/>
-          <w:color w:val="A31515"/>
-          <w:sz w:val="20"/>
-          <w:szCs w:val="20"/>
-          <w:lang w:bidi="he-IL"/>
-        </w:rPr>
-        <w:t>MessageEndpointMappings</w:t>
-      </w:r>
-      <w:r>
-        <w:rPr>
-          <w:rFonts w:ascii="Consolas" w:hAnsi="Consolas" w:cs="Consolas"/>
-          <w:color w:val="0000FF"/>
-          <w:sz w:val="20"/>
-          <w:szCs w:val="20"/>
-          <w:lang w:bidi="he-IL"/>
-        </w:rPr>
-        <w:t>&gt;</w:t>
-      </w:r>
-    </w:p>
-    <w:p>
-      <w:pPr>
-        <w:autoSpaceDE w:val="0"/>
-        <w:autoSpaceDN w:val="0"/>
-        <w:adjustRightInd w:val="0"/>
-        <w:spacing w:after="0" w:line="240" w:lineRule="auto"/>
-        <w:rPr>
-          <w:rFonts w:ascii="Consolas" w:hAnsi="Consolas" w:cs="Consolas"/>
-          <w:color w:val="0000FF"/>
-          <w:sz w:val="20"/>
-          <w:szCs w:val="20"/>
-          <w:lang w:bidi="he-IL"/>
-        </w:rPr>
-      </w:pPr>
-      <w:r>
-        <w:rPr>
-          <w:rFonts w:ascii="Consolas" w:hAnsi="Consolas" w:cs="Consolas"/>
-          <w:color w:val="0000FF"/>
-          <w:sz w:val="20"/>
-          <w:szCs w:val="20"/>
-          <w:lang w:bidi="he-IL"/>
-        </w:rPr>
-        <w:t xml:space="preserve">  &lt;/</w:t>
-      </w:r>
-      <w:r>
-        <w:rPr>
-          <w:rFonts w:ascii="Consolas" w:hAnsi="Consolas" w:cs="Consolas"/>
-          <w:color w:val="A31515"/>
-          <w:sz w:val="20"/>
-          <w:szCs w:val="20"/>
-          <w:lang w:bidi="he-IL"/>
-        </w:rPr>
-        <w:t>UnicastBusConfig</w:t>
-      </w:r>
-      <w:r>
-        <w:rPr>
-          <w:rFonts w:ascii="Consolas" w:hAnsi="Consolas" w:cs="Consolas"/>
-          <w:color w:val="0000FF"/>
-          <w:sz w:val="20"/>
-          <w:szCs w:val="20"/>
-          <w:lang w:bidi="he-IL"/>
-        </w:rPr>
-        <w:t>&gt;</w:t>
-      </w:r>
-    </w:p>
-    <w:p/>
-    <w:p>
-      <w:r>
-        <w:t>Notice the use of just the assembly name "Messages" where before we used the fully qualified type names of the form: Namespace.Type, Assembly</w:t>
-      </w:r>
-    </w:p>
-    <w:p>
-      <w:r>
-        <w:t xml:space="preserve">Build and run. </w:t>
-      </w:r>
-      <w:r>
-        <w:t xml:space="preserve"> </w:t>
-      </w:r>
-    </w:p>
-    <w:p>
-      <w:r>
-        <w:t>Notice that the HelloWorldServer gets a queue not found exception. The reason for this is that running in SendOnly mode means that no input queue is created for your website. To fix this we need to make the website a regular send/receive endpoint. Modify the configuration in Global.asax as follows:</w:t>
-      </w:r>
-    </w:p>
-    <w:p>
-      <w:pPr>
-        <w:autoSpaceDE w:val="0"/>
-        <w:autoSpaceDN w:val="0"/>
-        <w:adjustRightInd w:val="0"/>
-        <w:spacing w:after="0" w:line="240" w:lineRule="auto"/>
-        <w:rPr>
-          <w:rFonts w:ascii="Consolas" w:hAnsi="Consolas" w:cs="Consolas"/>
-          <w:sz w:val="19"/>
-          <w:szCs w:val="19"/>
-        </w:rPr>
-      </w:pPr>
-      <w:r>
-        <w:rPr>
-          <w:rFonts w:ascii="Consolas" w:hAnsi="Consolas" w:cs="Consolas"/>
-          <w:color w:val="0000FF"/>
-          <w:sz w:val="19"/>
-          <w:szCs w:val="19"/>
-        </w:rPr>
-        <w:t>protected</w:t>
-      </w:r>
-      <w:r>
-        <w:rPr>
-          <w:rFonts w:ascii="Consolas" w:hAnsi="Consolas" w:cs="Consolas"/>
-          <w:sz w:val="19"/>
-          <w:szCs w:val="19"/>
-        </w:rPr>
-        <w:t xml:space="preserve"> </w:t>
-      </w:r>
-      <w:r>
-        <w:rPr>
-          <w:rFonts w:ascii="Consolas" w:hAnsi="Consolas" w:cs="Consolas"/>
-          <w:color w:val="0000FF"/>
-          <w:sz w:val="19"/>
-          <w:szCs w:val="19"/>
-        </w:rPr>
-        <w:t>void</w:t>
-      </w:r>
-      <w:r>
-        <w:rPr>
-          <w:rFonts w:ascii="Consolas" w:hAnsi="Consolas" w:cs="Consolas"/>
-          <w:sz w:val="19"/>
-          <w:szCs w:val="19"/>
-        </w:rPr>
-        <w:t xml:space="preserve"> Application_Start()</w:t>
-      </w:r>
-    </w:p>
-    <w:p>
-      <w:pPr>
-        <w:autoSpaceDE w:val="0"/>
-        <w:autoSpaceDN w:val="0"/>
-        <w:adjustRightInd w:val="0"/>
-        <w:spacing w:after="0" w:line="240" w:lineRule="auto"/>
-        <w:rPr>
-          <w:rFonts w:ascii="Consolas" w:hAnsi="Consolas" w:cs="Consolas"/>
-          <w:sz w:val="19"/>
-          <w:szCs w:val="19"/>
-        </w:rPr>
-      </w:pPr>
-      <w:r>
-        <w:rPr>
-          <w:rFonts w:ascii="Consolas" w:hAnsi="Consolas" w:cs="Consolas"/>
-          <w:sz w:val="19"/>
-          <w:szCs w:val="19"/>
-        </w:rPr>
-        <w:t>{</w:t>
-      </w:r>
-    </w:p>
-    <w:p>
-      <w:pPr>
-        <w:autoSpaceDE w:val="0"/>
-        <w:autoSpaceDN w:val="0"/>
-        <w:adjustRightInd w:val="0"/>
-        <w:spacing w:after="0" w:line="240" w:lineRule="auto"/>
-        <w:rPr>
-          <w:rFonts w:ascii="Consolas" w:hAnsi="Consolas" w:cs="Consolas"/>
-          <w:sz w:val="19"/>
-          <w:szCs w:val="19"/>
-        </w:rPr>
-      </w:pPr>
-      <w:r>
-        <w:rPr>
-          <w:rFonts w:ascii="Consolas" w:hAnsi="Consolas" w:cs="Consolas"/>
-          <w:sz w:val="19"/>
-          <w:szCs w:val="19"/>
-        </w:rPr>
-        <w:t xml:space="preserve">    </w:t>
-      </w:r>
-      <w:r>
-        <w:rPr>
-          <w:rFonts w:ascii="Consolas" w:hAnsi="Consolas" w:cs="Consolas"/>
-          <w:color w:val="2B91AF"/>
-          <w:sz w:val="19"/>
-          <w:szCs w:val="19"/>
-        </w:rPr>
-        <w:t>AreaRegistration</w:t>
-      </w:r>
-      <w:r>
-        <w:rPr>
-          <w:rFonts w:ascii="Consolas" w:hAnsi="Consolas" w:cs="Consolas"/>
-          <w:sz w:val="19"/>
-          <w:szCs w:val="19"/>
-        </w:rPr>
-        <w:t>.RegisterAllAreas();</w:t>
-      </w:r>
-    </w:p>
-    <w:p>
-      <w:pPr>
-        <w:autoSpaceDE w:val="0"/>
-        <w:autoSpaceDN w:val="0"/>
-        <w:adjustRightInd w:val="0"/>
-        <w:spacing w:after="0" w:line="240" w:lineRule="auto"/>
-        <w:rPr>
-          <w:rFonts w:ascii="Consolas" w:hAnsi="Consolas" w:cs="Consolas"/>
-          <w:sz w:val="19"/>
-          <w:szCs w:val="19"/>
-        </w:rPr>
-      </w:pPr>
-    </w:p>
-    <w:p>
-      <w:pPr>
-        <w:autoSpaceDE w:val="0"/>
-        <w:autoSpaceDN w:val="0"/>
-        <w:adjustRightInd w:val="0"/>
-        <w:spacing w:after="0" w:line="240" w:lineRule="auto"/>
-        <w:rPr>
-          <w:rFonts w:ascii="Consolas" w:hAnsi="Consolas" w:cs="Consolas"/>
-          <w:sz w:val="19"/>
-          <w:szCs w:val="19"/>
-        </w:rPr>
-      </w:pPr>
-      <w:r>
-        <w:rPr>
-          <w:rFonts w:ascii="Consolas" w:hAnsi="Consolas" w:cs="Consolas"/>
-          <w:sz w:val="19"/>
-          <w:szCs w:val="19"/>
-        </w:rPr>
-        <w:t xml:space="preserve">    RegisterGlobalFilters(</w:t>
-      </w:r>
-      <w:r>
-        <w:rPr>
-          <w:rFonts w:ascii="Consolas" w:hAnsi="Consolas" w:cs="Consolas"/>
-          <w:color w:val="2B91AF"/>
-          <w:sz w:val="19"/>
-          <w:szCs w:val="19"/>
-        </w:rPr>
-        <w:t>GlobalFilters</w:t>
-      </w:r>
-      <w:r>
-        <w:rPr>
-          <w:rFonts w:ascii="Consolas" w:hAnsi="Consolas" w:cs="Consolas"/>
-          <w:sz w:val="19"/>
-          <w:szCs w:val="19"/>
-        </w:rPr>
-        <w:t>.Filters);</w:t>
-      </w:r>
-    </w:p>
-    <w:p>
-      <w:pPr>
-        <w:autoSpaceDE w:val="0"/>
-        <w:autoSpaceDN w:val="0"/>
-        <w:adjustRightInd w:val="0"/>
-        <w:spacing w:after="0" w:line="240" w:lineRule="auto"/>
-        <w:rPr>
-          <w:rFonts w:ascii="Consolas" w:hAnsi="Consolas" w:cs="Consolas"/>
-          <w:sz w:val="19"/>
-          <w:szCs w:val="19"/>
-        </w:rPr>
-      </w:pPr>
-      <w:r>
-        <w:rPr>
-          <w:rFonts w:ascii="Consolas" w:hAnsi="Consolas" w:cs="Consolas"/>
-          <w:sz w:val="19"/>
-          <w:szCs w:val="19"/>
-        </w:rPr>
-        <w:t xml:space="preserve">    RegisterRoutes(</w:t>
-      </w:r>
-      <w:r>
-        <w:rPr>
-          <w:rFonts w:ascii="Consolas" w:hAnsi="Consolas" w:cs="Consolas"/>
-          <w:color w:val="2B91AF"/>
-          <w:sz w:val="19"/>
-          <w:szCs w:val="19"/>
-        </w:rPr>
-        <w:t>RouteTable</w:t>
-      </w:r>
-      <w:r>
-        <w:rPr>
-          <w:rFonts w:ascii="Consolas" w:hAnsi="Consolas" w:cs="Consolas"/>
-          <w:sz w:val="19"/>
-          <w:szCs w:val="19"/>
-        </w:rPr>
-        <w:t>.Routes);</w:t>
-      </w:r>
-    </w:p>
-    <w:p>
-      <w:pPr>
-        <w:autoSpaceDE w:val="0"/>
-        <w:autoSpaceDN w:val="0"/>
-        <w:adjustRightInd w:val="0"/>
-        <w:spacing w:after="0" w:line="240" w:lineRule="auto"/>
-        <w:rPr>
-          <w:rFonts w:ascii="Consolas" w:hAnsi="Consolas" w:cs="Consolas"/>
-          <w:sz w:val="19"/>
-          <w:szCs w:val="19"/>
-        </w:rPr>
-      </w:pPr>
-    </w:p>
-    <w:p>
-      <w:pPr>
-        <w:autoSpaceDE w:val="0"/>
-        <w:autoSpaceDN w:val="0"/>
-        <w:adjustRightInd w:val="0"/>
-        <w:spacing w:after="0" w:line="240" w:lineRule="auto"/>
-        <w:rPr>
-          <w:rFonts w:ascii="Consolas" w:hAnsi="Consolas" w:cs="Consolas"/>
-          <w:sz w:val="19"/>
-          <w:szCs w:val="19"/>
-        </w:rPr>
-      </w:pPr>
-      <w:r>
-        <w:rPr>
-          <w:rFonts w:ascii="Consolas" w:hAnsi="Consolas" w:cs="Consolas"/>
-          <w:sz w:val="19"/>
-          <w:szCs w:val="19"/>
-        </w:rPr>
-        <w:t xml:space="preserve">    Bus = </w:t>
-      </w:r>
-      <w:r>
-        <w:rPr>
-          <w:rFonts w:ascii="Consolas" w:hAnsi="Consolas" w:cs="Consolas"/>
-          <w:color w:val="2B91AF"/>
-          <w:sz w:val="19"/>
-          <w:szCs w:val="19"/>
-        </w:rPr>
-        <w:t>Configure</w:t>
-      </w:r>
-      <w:r>
-        <w:rPr>
-          <w:rFonts w:ascii="Consolas" w:hAnsi="Consolas" w:cs="Consolas"/>
-          <w:sz w:val="19"/>
-          <w:szCs w:val="19"/>
-        </w:rPr>
-        <w:t>.With</w:t>
-      </w:r>
-      <w:r>
-        <w:rPr>
-          <w:rFonts w:ascii="Consolas" w:hAnsi="Consolas" w:cs="Consolas"/>
-          <w:sz w:val="19"/>
-          <w:szCs w:val="19"/>
-        </w:rPr>
-        <w:t>()</w:t>
-      </w:r>
-    </w:p>
-    <w:p>
-      <w:pPr>
-        <w:autoSpaceDE w:val="0"/>
-        <w:autoSpaceDN w:val="0"/>
-        <w:adjustRightInd w:val="0"/>
-        <w:spacing w:after="0" w:line="240" w:lineRule="auto"/>
-        <w:rPr>
-          <w:rFonts w:ascii="Consolas" w:hAnsi="Consolas" w:cs="Consolas"/>
-          <w:sz w:val="19"/>
-          <w:szCs w:val="19"/>
-        </w:rPr>
-      </w:pPr>
-      <w:r>
-        <w:rPr>
-          <w:rFonts w:ascii="Consolas" w:hAnsi="Consolas" w:cs="Consolas"/>
-          <w:sz w:val="19"/>
-          <w:szCs w:val="19"/>
-        </w:rPr>
-        <w:t xml:space="preserve">        .Log4Net()</w:t>
-      </w:r>
-    </w:p>
-    <w:p>
-      <w:pPr>
-        <w:autoSpaceDE w:val="0"/>
-        <w:autoSpaceDN w:val="0"/>
-        <w:adjustRightInd w:val="0"/>
-        <w:spacing w:after="0" w:line="240" w:lineRule="auto"/>
-        <w:rPr>
-          <w:rFonts w:ascii="Consolas" w:hAnsi="Consolas" w:cs="Consolas"/>
-          <w:sz w:val="19"/>
-          <w:szCs w:val="19"/>
-        </w:rPr>
-      </w:pPr>
-      <w:r>
-        <w:rPr>
-          <w:rFonts w:ascii="Consolas" w:hAnsi="Consolas" w:cs="Consolas"/>
-          <w:sz w:val="19"/>
-          <w:szCs w:val="19"/>
-        </w:rPr>
-        <w:t xml:space="preserve">        .DefaultBuilder()</w:t>
-      </w:r>
-    </w:p>
-    <w:p>
-      <w:pPr>
-        <w:autoSpaceDE w:val="0"/>
-        <w:autoSpaceDN w:val="0"/>
-        <w:adjustRightInd w:val="0"/>
-        <w:spacing w:after="0" w:line="240" w:lineRule="auto"/>
-        <w:rPr>
-          <w:rFonts w:ascii="Consolas" w:hAnsi="Consolas" w:cs="Consolas"/>
-          <w:sz w:val="19"/>
-          <w:szCs w:val="19"/>
-        </w:rPr>
-      </w:pPr>
-      <w:r>
-        <w:rPr>
-          <w:rFonts w:ascii="Consolas" w:hAnsi="Consolas" w:cs="Consolas"/>
-          <w:sz w:val="19"/>
-          <w:szCs w:val="19"/>
-        </w:rPr>
-        <w:t xml:space="preserve">        .RijndaelEncryptionService()</w:t>
-      </w:r>
-    </w:p>
-    <w:p>
-      <w:pPr>
-        <w:autoSpaceDE w:val="0"/>
-        <w:autoSpaceDN w:val="0"/>
-        <w:adjustRightInd w:val="0"/>
-        <w:spacing w:after="0" w:line="240" w:lineRule="auto"/>
-        <w:rPr>
-          <w:rFonts w:ascii="Consolas" w:hAnsi="Consolas" w:cs="Consolas"/>
-          <w:sz w:val="19"/>
-          <w:szCs w:val="19"/>
-        </w:rPr>
-      </w:pPr>
-      <w:r>
-        <w:rPr>
-          <w:rFonts w:ascii="Consolas" w:hAnsi="Consolas" w:cs="Consolas"/>
-          <w:sz w:val="19"/>
-          <w:szCs w:val="19"/>
-        </w:rPr>
-        <w:t xml:space="preserve">        .XmlSerializer(</w:t>
-      </w:r>
-      <w:r>
-        <w:rPr>
-          <w:rFonts w:ascii="Consolas" w:hAnsi="Consolas" w:cs="Consolas"/>
-          <w:color w:val="A31515"/>
-          <w:sz w:val="19"/>
-          <w:szCs w:val="19"/>
-        </w:rPr>
-        <w:t>"http://acme.com"</w:t>
-      </w:r>
-      <w:r>
-        <w:rPr>
-          <w:rFonts w:ascii="Consolas" w:hAnsi="Consolas" w:cs="Consolas"/>
-          <w:sz w:val="19"/>
-          <w:szCs w:val="19"/>
-        </w:rPr>
-        <w:t>)</w:t>
-      </w:r>
-    </w:p>
-    <w:p>
-      <w:pPr>
-        <w:autoSpaceDE w:val="0"/>
-        <w:autoSpaceDN w:val="0"/>
-        <w:adjustRightInd w:val="0"/>
-        <w:spacing w:after="0" w:line="240" w:lineRule="auto"/>
-        <w:rPr>
-          <w:rFonts w:ascii="Consolas" w:hAnsi="Consolas" w:cs="Consolas"/>
-          <w:sz w:val="19"/>
-          <w:szCs w:val="19"/>
-        </w:rPr>
-      </w:pPr>
-      <w:r>
-        <w:rPr>
-          <w:rFonts w:ascii="Consolas" w:hAnsi="Consolas" w:cs="Consolas"/>
-          <w:sz w:val="19"/>
-          <w:szCs w:val="19"/>
-        </w:rPr>
-        <w:t xml:space="preserve">        .</w:t>
-      </w:r>
-      <w:commentRangeStart w:id="42"/>
-      <w:r>
-        <w:rPr>
-          <w:rFonts w:ascii="Consolas" w:hAnsi="Consolas" w:cs="Consolas"/>
-          <w:sz w:val="19"/>
-          <w:szCs w:val="19"/>
-        </w:rPr>
-        <w:t>InMemoryFaultManagement</w:t>
-      </w:r>
-      <w:commentRangeEnd w:id="42"/>
-      <w:r>
-        <w:rPr>
-          <w:rStyle w:val="CommentReference"/>
-        </w:rPr>
-        <w:commentReference w:id="42"/>
-      </w:r>
-      <w:r>
-        <w:rPr>
-          <w:rFonts w:ascii="Consolas" w:hAnsi="Consolas" w:cs="Consolas"/>
-          <w:sz w:val="19"/>
-          <w:szCs w:val="19"/>
-        </w:rPr>
-        <w:t>()</w:t>
-      </w:r>
-    </w:p>
-    <w:p>
-      <w:pPr>
-        <w:autoSpaceDE w:val="0"/>
-        <w:autoSpaceDN w:val="0"/>
-        <w:adjustRightInd w:val="0"/>
-        <w:spacing w:after="0" w:line="240" w:lineRule="auto"/>
-        <w:rPr>
-          <w:rFonts w:ascii="Consolas" w:hAnsi="Consolas" w:cs="Consolas"/>
-          <w:sz w:val="19"/>
-          <w:szCs w:val="19"/>
-        </w:rPr>
-      </w:pPr>
-      <w:r>
-        <w:rPr>
-          <w:rFonts w:ascii="Consolas" w:hAnsi="Consolas" w:cs="Consolas"/>
-          <w:sz w:val="19"/>
-          <w:szCs w:val="19"/>
-        </w:rPr>
-        <w:t xml:space="preserve">        .MsmqTransport()</w:t>
-      </w:r>
-    </w:p>
-    <w:p>
-      <w:pPr>
-        <w:autoSpaceDE w:val="0"/>
-        <w:autoSpaceDN w:val="0"/>
-        <w:adjustRightInd w:val="0"/>
-        <w:spacing w:after="0" w:line="240" w:lineRule="auto"/>
-        <w:rPr>
-          <w:rFonts w:ascii="Consolas" w:hAnsi="Consolas" w:cs="Consolas"/>
-          <w:sz w:val="19"/>
-          <w:szCs w:val="19"/>
-        </w:rPr>
-      </w:pPr>
-      <w:r>
-        <w:rPr>
-          <w:rFonts w:ascii="Consolas" w:hAnsi="Consolas" w:cs="Consolas"/>
-          <w:sz w:val="19"/>
-          <w:szCs w:val="19"/>
-        </w:rPr>
-        <w:t xml:space="preserve">        .UnicastBus()</w:t>
-      </w:r>
-    </w:p>
-    <w:p>
-      <w:pPr>
-        <w:autoSpaceDE w:val="0"/>
-        <w:autoSpaceDN w:val="0"/>
-        <w:adjustRightInd w:val="0"/>
-        <w:spacing w:after="0" w:line="240" w:lineRule="auto"/>
-        <w:rPr>
-          <w:rFonts w:ascii="Consolas" w:hAnsi="Consolas" w:cs="Consolas"/>
-          <w:sz w:val="19"/>
-          <w:szCs w:val="19"/>
-        </w:rPr>
-      </w:pPr>
-      <w:r>
-        <w:rPr>
-          <w:rFonts w:ascii="Consolas" w:hAnsi="Consolas" w:cs="Consolas"/>
-          <w:sz w:val="19"/>
-          <w:szCs w:val="19"/>
-        </w:rPr>
-        <w:t xml:space="preserve">        .CreateBus()</w:t>
-      </w:r>
-    </w:p>
-    <w:p>
-      <w:pPr>
-        <w:autoSpaceDE w:val="0"/>
-        <w:autoSpaceDN w:val="0"/>
-        <w:adjustRightInd w:val="0"/>
-        <w:spacing w:after="0" w:line="240" w:lineRule="auto"/>
-        <w:rPr>
-          <w:rFonts w:ascii="Consolas" w:hAnsi="Consolas" w:cs="Consolas"/>
-          <w:sz w:val="19"/>
-          <w:szCs w:val="19"/>
-        </w:rPr>
-      </w:pPr>
-      <w:r>
-        <w:rPr>
-          <w:rFonts w:ascii="Consolas" w:hAnsi="Consolas" w:cs="Consolas"/>
-          <w:sz w:val="19"/>
-          <w:szCs w:val="19"/>
-        </w:rPr>
-        <w:t xml:space="preserve">        .Start(() =&gt; </w:t>
-      </w:r>
-      <w:commentRangeStart w:id="43"/>
-      <w:r>
-        <w:rPr>
-          <w:rFonts w:ascii="Consolas" w:hAnsi="Consolas" w:cs="Consolas"/>
-          <w:color w:val="2B91AF"/>
-          <w:sz w:val="19"/>
-          <w:szCs w:val="19"/>
-        </w:rPr>
-        <w:t>Configure</w:t>
-      </w:r>
-      <w:r>
-        <w:rPr>
-          <w:rFonts w:ascii="Consolas" w:hAnsi="Consolas" w:cs="Consolas"/>
-          <w:sz w:val="19"/>
-          <w:szCs w:val="19"/>
-        </w:rPr>
-        <w:t>.Instance</w:t>
-      </w:r>
-    </w:p>
-    <w:p>
-      <w:pPr>
-        <w:autoSpaceDE w:val="0"/>
-        <w:autoSpaceDN w:val="0"/>
-        <w:adjustRightInd w:val="0"/>
-        <w:spacing w:after="0" w:line="240" w:lineRule="auto"/>
-        <w:rPr>
-          <w:rFonts w:ascii="Consolas" w:hAnsi="Consolas" w:cs="Consolas"/>
-          <w:sz w:val="19"/>
-          <w:szCs w:val="19"/>
-        </w:rPr>
-      </w:pPr>
-      <w:r>
-        <w:rPr>
-          <w:rFonts w:ascii="Consolas" w:hAnsi="Consolas" w:cs="Consolas"/>
-          <w:sz w:val="19"/>
-          <w:szCs w:val="19"/>
-        </w:rPr>
-        <w:t xml:space="preserve">                </w:t>
-      </w:r>
-      <w:r>
-        <w:rPr>
-          <w:rFonts w:ascii="Consolas" w:hAnsi="Consolas" w:cs="Consolas"/>
-          <w:sz w:val="19"/>
-          <w:szCs w:val="19"/>
-        </w:rPr>
-        <w:t>.ForInstallationOn&lt;</w:t>
-      </w:r>
-      <w:r>
-        <w:rPr>
-          <w:rFonts w:ascii="Consolas" w:hAnsi="Consolas" w:cs="Consolas"/>
-          <w:color w:val="2B91AF"/>
-          <w:sz w:val="19"/>
-          <w:szCs w:val="19"/>
-        </w:rPr>
-        <w:t>Windows</w:t>
-      </w:r>
-      <w:r>
-        <w:rPr>
-          <w:rFonts w:ascii="Consolas" w:hAnsi="Consolas" w:cs="Consolas"/>
-          <w:sz w:val="19"/>
-          <w:szCs w:val="19"/>
-        </w:rPr>
-        <w:t>&gt;().Install()</w:t>
-      </w:r>
-      <w:commentRangeEnd w:id="43"/>
-      <w:r>
-        <w:rPr>
-          <w:rStyle w:val="CommentReference"/>
-        </w:rPr>
-        <w:commentReference w:id="43"/>
-      </w:r>
-      <w:r>
-        <w:rPr>
-          <w:rFonts w:ascii="Consolas" w:hAnsi="Consolas" w:cs="Consolas"/>
-          <w:sz w:val="19"/>
-          <w:szCs w:val="19"/>
-        </w:rPr>
-        <w:t>);</w:t>
-      </w:r>
-    </w:p>
-    <w:p>
-      <w:pPr>
-        <w:autoSpaceDE w:val="0"/>
-        <w:autoSpaceDN w:val="0"/>
-        <w:adjustRightInd w:val="0"/>
-        <w:spacing w:after="0" w:line="240" w:lineRule="auto"/>
-        <w:rPr>
-          <w:rFonts w:ascii="Consolas" w:hAnsi="Consolas" w:cs="Consolas"/>
-          <w:sz w:val="19"/>
-          <w:szCs w:val="19"/>
-        </w:rPr>
-      </w:pPr>
-    </w:p>
-    <w:p>
-      <w:pPr>
-        <w:autoSpaceDE w:val="0"/>
-        <w:autoSpaceDN w:val="0"/>
-        <w:adjustRightInd w:val="0"/>
-        <w:spacing w:after="0" w:line="240" w:lineRule="auto"/>
-        <w:rPr>
-          <w:rFonts w:ascii="Consolas" w:hAnsi="Consolas" w:cs="Consolas"/>
-          <w:sz w:val="19"/>
-          <w:szCs w:val="19"/>
-        </w:rPr>
-      </w:pPr>
-      <w:r>
-        <w:rPr>
-          <w:rFonts w:ascii="Consolas" w:hAnsi="Consolas" w:cs="Consolas"/>
-          <w:sz w:val="19"/>
-          <w:szCs w:val="19"/>
-        </w:rPr>
-        <w:t>}</w:t>
-      </w:r>
-    </w:p>
-    <w:p/>
-    <w:p>
-      <w:r>
-        <w:t>Build and Run</w:t>
-      </w:r>
-      <w:r>
-        <w:t xml:space="preserve">. Notice that a new queue called </w:t>
-      </w:r>
-      <w:commentRangeStart w:id="44"/>
-      <w:r>
-        <w:t xml:space="preserve">MvcApplication1 </w:t>
-      </w:r>
-      <w:commentRangeEnd w:id="44"/>
-      <w:r>
-        <w:rPr>
-          <w:rStyle w:val="CommentReference"/>
-        </w:rPr>
-        <w:commentReference w:id="44"/>
       </w:r>
       <w:r>
         <w:t>is created.</w:t>
@@ -37455,6 +37306,11 @@
       <w:r>
         <w:t>Build and run the unit test.</w:t>
       </w:r>
+      <w:r>
+        <w:t xml:space="preserve"> </w:t>
+      </w:r>
+      <w:bookmarkStart w:id="42" w:name="_GoBack"/>
+      <w:bookmarkEnd w:id="42"/>
     </w:p>
     <w:p/>
     <w:p>
@@ -39290,7 +39146,7 @@
       </w:r>
     </w:p>
   </w:comment>
-  <w:comment w:id="39" w:author="andreas.ohlund" w:date="2012-02-16T10:03:00Z" w:initials="a">
+  <w:comment w:id="38" w:author="andreas.ohlund" w:date="2012-02-16T10:03:00Z" w:initials="a">
     <w:p>
       <w:pPr>
         <w:pStyle w:val="CommentText"/>
@@ -39314,6 +39170,22 @@
       </w:r>
       <w:proofErr w:type="spellEnd"/>
       <w:proofErr w:type="gramEnd"/>
+    </w:p>
+  </w:comment>
+  <w:comment w:id="39" w:author="andreas.ohlund" w:date="2012-02-16T10:04:00Z" w:initials="a">
+    <w:p>
+      <w:pPr>
+        <w:pStyle w:val="CommentText"/>
+      </w:pPr>
+      <w:r>
+        <w:rPr>
+          <w:rStyle w:val="CommentReference"/>
+        </w:rPr>
+        <w:annotationRef/>
+      </w:r>
+      <w:r>
+        <w:t>Mention that the key have to match the parameter of the complete method</w:t>
+      </w:r>
     </w:p>
   </w:comment>
   <w:comment w:id="40" w:author="andreas.ohlund" w:date="2012-02-16T10:04:00Z" w:initials="a">
@@ -39328,74 +39200,21 @@
         <w:annotationRef/>
       </w:r>
       <w:r>
-        <w:t>Mention that the key have to match the parameter of the complete method</w:t>
-      </w:r>
+        <w:t>Mention that the name has to be {</w:t>
+      </w:r>
+      <w:proofErr w:type="spellStart"/>
+      <w:r>
+        <w:t>NameOfAction</w:t>
+      </w:r>
+      <w:proofErr w:type="spellEnd"/>
+      <w:proofErr w:type="gramStart"/>
+      <w:r>
+        <w:t>}Completed</w:t>
+      </w:r>
+      <w:proofErr w:type="gramEnd"/>
     </w:p>
   </w:comment>
-  <w:comment w:id="41" w:author="andreas.ohlund" w:date="2012-02-16T10:04:00Z" w:initials="a">
-    <w:p>
-      <w:pPr>
-        <w:pStyle w:val="CommentText"/>
-      </w:pPr>
-      <w:r>
-        <w:rPr>
-          <w:rStyle w:val="CommentReference"/>
-        </w:rPr>
-        <w:annotationRef/>
-      </w:r>
-      <w:r>
-        <w:t>Mention that the name has to be {</w:t>
-      </w:r>
-      <w:proofErr w:type="spellStart"/>
-      <w:r>
-        <w:t>NameOfAction</w:t>
-      </w:r>
-      <w:proofErr w:type="spellEnd"/>
-      <w:proofErr w:type="gramStart"/>
-      <w:r>
-        <w:t>}Completed</w:t>
-      </w:r>
-      <w:proofErr w:type="gramEnd"/>
-    </w:p>
-  </w:comment>
-  <w:comment w:id="42" w:author="andreas.ohlund" w:date="2012-02-16T10:27:00Z" w:initials="a">
-    <w:p>
-      <w:pPr>
-        <w:pStyle w:val="CommentText"/>
-      </w:pPr>
-      <w:r>
-        <w:rPr>
-          <w:rStyle w:val="CommentReference"/>
-        </w:rPr>
-        <w:annotationRef/>
-      </w:r>
-      <w:r>
-        <w:t>Mention that you don’t need to use the error q if your endpoint is only processing non critical messages like notification</w:t>
-      </w:r>
-    </w:p>
-  </w:comment>
-  <w:comment w:id="43" w:author="andreas.ohlund" w:date="2012-02-16T10:28:00Z" w:initials="a">
-    <w:p>
-      <w:pPr>
-        <w:pStyle w:val="CommentText"/>
-      </w:pPr>
-      <w:r>
-        <w:rPr>
-          <w:rStyle w:val="CommentReference"/>
-        </w:rPr>
-        <w:annotationRef/>
-      </w:r>
-      <w:r>
-        <w:t xml:space="preserve">Mention that installers are not run automatically in 3.0 when </w:t>
-      </w:r>
-      <w:proofErr w:type="spellStart"/>
-      <w:r>
-        <w:t>self hosting</w:t>
-      </w:r>
-      <w:proofErr w:type="spellEnd"/>
-    </w:p>
-  </w:comment>
-  <w:comment w:id="44" w:author="andreas.ohlund" w:date="2012-02-16T10:28:00Z" w:initials="a">
+  <w:comment w:id="41" w:author="andreas.ohlund" w:date="2012-02-16T10:28:00Z" w:initials="a">
     <w:p>
       <w:pPr>
         <w:pStyle w:val="CommentText"/>
@@ -43552,7 +43371,7 @@
 </file>
 
 <file path=customXml/itemProps1.xml><?xml version="1.0" encoding="utf-8"?>
-<ds:datastoreItem xmlns:ds="http://schemas.openxmlformats.org/officeDocument/2006/customXml" ds:itemID="{986B383C-04FD-4907-92AA-DF6845FDE80C}">
+<ds:datastoreItem xmlns:ds="http://schemas.openxmlformats.org/officeDocument/2006/customXml" ds:itemID="{E96FC573-930E-4720-975B-85A88330E256}">
   <ds:schemaRefs>
     <ds:schemaRef ds:uri="http://schemas.openxmlformats.org/officeDocument/2006/bibliography"/>
   </ds:schemaRefs>

</xml_diff>

<commit_message>
Updates from my notes at the Dec 2013 course.
</commit_message>
<xml_diff>
--- a/EnterpriseDevelopmentWithNServiceBus_Student.docx
+++ b/EnterpriseDevelopmentWithNServiceBus_Student.docx
@@ -6,8 +6,6 @@
       <w:pPr>
         <w:pStyle w:val="Title"/>
       </w:pPr>
-      <w:bookmarkStart w:id="0" w:name="_GoBack"/>
-      <w:bookmarkEnd w:id="0"/>
       <w:r>
         <w:t>Enterprise Development with NServiceBus</w:t>
       </w:r>
@@ -275,7 +273,6 @@
       <w:r>
         <w:rPr>
           <w:noProof/>
-          <w:lang w:val="en-GB" w:eastAsia="en-GB" w:bidi="he-IL"/>
         </w:rPr>
         <w:drawing>
           <wp:inline distT="0" distB="0" distL="0" distR="0" wp14:anchorId="2C96EDB3" wp14:editId="3529B861">
@@ -331,27 +328,14 @@
       <w:r>
         <w:t xml:space="preserve">Figure </w:t>
       </w:r>
-      <w:r>
-        <w:fldChar w:fldCharType="begin"/>
-      </w:r>
-      <w:r>
-        <w:instrText xml:space="preserve"> SEQ Figure \* ARABIC </w:instrText>
-      </w:r>
-      <w:r>
-        <w:fldChar w:fldCharType="separate"/>
-      </w:r>
-      <w:r>
-        <w:rPr>
-          <w:noProof/>
-        </w:rPr>
-        <w:t>1</w:t>
-      </w:r>
-      <w:r>
-        <w:rPr>
-          <w:noProof/>
-        </w:rPr>
-        <w:fldChar w:fldCharType="end"/>
-      </w:r>
+      <w:fldSimple w:instr=" SEQ Figure \* ARABIC ">
+        <w:r>
+          <w:rPr>
+            <w:noProof/>
+          </w:rPr>
+          <w:t>1</w:t>
+        </w:r>
+      </w:fldSimple>
       <w:r>
         <w:t xml:space="preserve"> Add necessary references </w:t>
       </w:r>
@@ -372,7 +356,10 @@
         </w:numPr>
       </w:pPr>
       <w:r>
-        <w:t>Now go to the properties of the Visual Studio project, click the Debug tab, and select the "Start external program" radio button. From there, click the "..." button to browse to the "bin\Debug" directory of your project, and then double-click on NServiceBus.Host.exe as shown below:</w:t>
+        <w:t>Build the project, then</w:t>
+      </w:r>
+      <w:r>
+        <w:t xml:space="preserve"> go to the properties of the Visual Studio project, click the Debug tab, and select the "Start external program" radio button. From there, click the "..." button to browse to the "bin\Debug" directory of your project, and then double-click on NServiceBus.Host.exe as shown below:</w:t>
       </w:r>
     </w:p>
     <w:p>
@@ -382,7 +369,6 @@
       <w:r>
         <w:rPr>
           <w:noProof/>
-          <w:lang w:val="en-GB" w:eastAsia="en-GB" w:bidi="he-IL"/>
         </w:rPr>
         <w:lastRenderedPageBreak/>
         <w:drawing>
@@ -439,27 +425,14 @@
       <w:r>
         <w:t xml:space="preserve">Figure </w:t>
       </w:r>
-      <w:r>
-        <w:fldChar w:fldCharType="begin"/>
-      </w:r>
-      <w:r>
-        <w:instrText xml:space="preserve"> SEQ Figure \* ARABIC </w:instrText>
-      </w:r>
-      <w:r>
-        <w:fldChar w:fldCharType="separate"/>
-      </w:r>
-      <w:r>
-        <w:rPr>
-          <w:noProof/>
-        </w:rPr>
-        <w:t>2</w:t>
-      </w:r>
-      <w:r>
-        <w:rPr>
-          <w:noProof/>
-        </w:rPr>
-        <w:fldChar w:fldCharType="end"/>
-      </w:r>
+      <w:fldSimple w:instr=" SEQ Figure \* ARABIC ">
+        <w:r>
+          <w:rPr>
+            <w:noProof/>
+          </w:rPr>
+          <w:t>2</w:t>
+        </w:r>
+      </w:fldSimple>
       <w:r>
         <w:t xml:space="preserve"> Set NServiceBus.Host.exe to be the external program to run when debugging</w:t>
       </w:r>
@@ -829,6 +802,58 @@
         </w:rPr>
         <w:t xml:space="preserve">: </w:t>
       </w:r>
+      <w:commentRangeStart w:id="0"/>
+      <w:proofErr w:type="spellStart"/>
+      <w:r>
+        <w:rPr>
+          <w:rFonts w:ascii="Consolas" w:hAnsi="Consolas" w:cs="Consolas"/>
+          <w:color w:val="2B91AF"/>
+          <w:sz w:val="20"/>
+          <w:szCs w:val="20"/>
+          <w:lang w:bidi="he-IL"/>
+        </w:rPr>
+        <w:t>IConfigureThisEndpoint</w:t>
+      </w:r>
+      <w:commentRangeEnd w:id="0"/>
+      <w:proofErr w:type="spellEnd"/>
+      <w:r>
+        <w:rPr>
+          <w:rStyle w:val="CommentReference"/>
+        </w:rPr>
+        <w:commentReference w:id="0"/>
+      </w:r>
+      <w:r>
+        <w:rPr>
+          <w:rFonts w:ascii="Consolas" w:hAnsi="Consolas" w:cs="Consolas"/>
+          <w:sz w:val="20"/>
+          <w:szCs w:val="20"/>
+          <w:lang w:bidi="he-IL"/>
+        </w:rPr>
+        <w:t xml:space="preserve">, </w:t>
+      </w:r>
+      <w:proofErr w:type="spellStart"/>
+      <w:r>
+        <w:rPr>
+          <w:rFonts w:ascii="Consolas" w:hAnsi="Consolas" w:cs="Consolas"/>
+          <w:sz w:val="20"/>
+          <w:szCs w:val="20"/>
+          <w:lang w:bidi="he-IL"/>
+        </w:rPr>
+        <w:t>AsA_Client</w:t>
+      </w:r>
+      <w:proofErr w:type="spellEnd"/>
+      <w:r>
+        <w:rPr>
+          <w:rFonts w:ascii="Consolas" w:hAnsi="Consolas" w:cs="Consolas"/>
+          <w:sz w:val="20"/>
+          <w:szCs w:val="20"/>
+          <w:lang w:bidi="he-IL"/>
+        </w:rPr>
+        <w:t>,</w:t>
+      </w:r>
+      <w:r>
+        <w:t xml:space="preserve"> </w:t>
+      </w:r>
       <w:commentRangeStart w:id="1"/>
       <w:proofErr w:type="spellStart"/>
       <w:r>
@@ -839,7 +864,7 @@
           <w:szCs w:val="20"/>
           <w:lang w:bidi="he-IL"/>
         </w:rPr>
-        <w:t>IConfigureThisEndpoint</w:t>
+        <w:t>IWantToRunWhenBusStartsAndStops</w:t>
       </w:r>
       <w:commentRangeEnd w:id="1"/>
       <w:proofErr w:type="spellEnd"/>
@@ -848,58 +873,6 @@
           <w:rStyle w:val="CommentReference"/>
         </w:rPr>
         <w:commentReference w:id="1"/>
-      </w:r>
-      <w:r>
-        <w:rPr>
-          <w:rFonts w:ascii="Consolas" w:hAnsi="Consolas" w:cs="Consolas"/>
-          <w:sz w:val="20"/>
-          <w:szCs w:val="20"/>
-          <w:lang w:bidi="he-IL"/>
-        </w:rPr>
-        <w:t xml:space="preserve">, </w:t>
-      </w:r>
-      <w:proofErr w:type="spellStart"/>
-      <w:r>
-        <w:rPr>
-          <w:rFonts w:ascii="Consolas" w:hAnsi="Consolas" w:cs="Consolas"/>
-          <w:sz w:val="20"/>
-          <w:szCs w:val="20"/>
-          <w:lang w:bidi="he-IL"/>
-        </w:rPr>
-        <w:t>AsA_Client</w:t>
-      </w:r>
-      <w:proofErr w:type="spellEnd"/>
-      <w:r>
-        <w:rPr>
-          <w:rFonts w:ascii="Consolas" w:hAnsi="Consolas" w:cs="Consolas"/>
-          <w:sz w:val="20"/>
-          <w:szCs w:val="20"/>
-          <w:lang w:bidi="he-IL"/>
-        </w:rPr>
-        <w:t>,</w:t>
-      </w:r>
-      <w:r>
-        <w:t xml:space="preserve"> </w:t>
-      </w:r>
-      <w:commentRangeStart w:id="2"/>
-      <w:proofErr w:type="spellStart"/>
-      <w:r>
-        <w:rPr>
-          <w:rFonts w:ascii="Consolas" w:hAnsi="Consolas" w:cs="Consolas"/>
-          <w:color w:val="2B91AF"/>
-          <w:sz w:val="20"/>
-          <w:szCs w:val="20"/>
-          <w:lang w:bidi="he-IL"/>
-        </w:rPr>
-        <w:t>IWantToRunWhenBusStartsAndStops</w:t>
-      </w:r>
-      <w:commentRangeEnd w:id="2"/>
-      <w:proofErr w:type="spellEnd"/>
-      <w:r>
-        <w:rPr>
-          <w:rStyle w:val="CommentReference"/>
-        </w:rPr>
-        <w:commentReference w:id="2"/>
       </w:r>
     </w:p>
     <w:p>
@@ -3249,9 +3222,9 @@
         </w:rPr>
         <w:t xml:space="preserve">    </w:t>
       </w:r>
-      <w:bookmarkStart w:id="3" w:name="OLE_LINK7"/>
-      <w:bookmarkStart w:id="4" w:name="OLE_LINK8"/>
-      <w:bookmarkStart w:id="5" w:name="OLE_LINK11"/>
+      <w:bookmarkStart w:id="2" w:name="OLE_LINK7"/>
+      <w:bookmarkStart w:id="3" w:name="OLE_LINK8"/>
+      <w:bookmarkStart w:id="4" w:name="OLE_LINK11"/>
       <w:r>
         <w:rPr>
           <w:rFonts w:ascii="Consolas" w:hAnsi="Consolas" w:cs="Consolas"/>
@@ -3439,9 +3412,9 @@
         </w:rPr>
         <w:t xml:space="preserve"> /&gt;</w:t>
       </w:r>
+      <w:bookmarkEnd w:id="2"/>
       <w:bookmarkEnd w:id="3"/>
       <w:bookmarkEnd w:id="4"/>
-      <w:bookmarkEnd w:id="5"/>
     </w:p>
     <w:p>
       <w:pPr>
@@ -3561,7 +3534,7 @@
         </w:rPr>
         <w:t xml:space="preserve">  </w:t>
       </w:r>
-      <w:commentRangeStart w:id="6"/>
+      <w:commentRangeStart w:id="5"/>
       <w:r>
         <w:rPr>
           <w:rFonts w:ascii="Consolas" w:hAnsi="Consolas" w:cs="Consolas"/>
@@ -3659,13 +3632,13 @@
         </w:rPr>
         <w:t xml:space="preserve"> /&gt;</w:t>
       </w:r>
-      <w:commentRangeEnd w:id="6"/>
+      <w:commentRangeEnd w:id="5"/>
       <w:r>
         <w:rPr>
           <w:rStyle w:val="CommentReference"/>
           <w:highlight w:val="yellow"/>
         </w:rPr>
-        <w:commentReference w:id="6"/>
+        <w:commentReference w:id="5"/>
       </w:r>
     </w:p>
     <w:p>
@@ -3946,7 +3919,7 @@
         </w:rPr>
         <w:t xml:space="preserve">, </w:t>
       </w:r>
-      <w:commentRangeStart w:id="7"/>
+      <w:commentRangeStart w:id="6"/>
       <w:proofErr w:type="spellStart"/>
       <w:r>
         <w:rPr>
@@ -3958,13 +3931,13 @@
         </w:rPr>
         <w:t>IWantToRunWhenBusStartsAndStops</w:t>
       </w:r>
-      <w:commentRangeEnd w:id="7"/>
+      <w:commentRangeEnd w:id="6"/>
       <w:proofErr w:type="spellEnd"/>
       <w:r>
         <w:rPr>
           <w:rStyle w:val="CommentReference"/>
         </w:rPr>
-        <w:commentReference w:id="7"/>
+        <w:commentReference w:id="6"/>
       </w:r>
     </w:p>
     <w:p>
@@ -4561,28 +4534,7 @@
           <w:lang w:val="en-GB" w:bidi="he-IL"/>
         </w:rPr>
         <w:tab/>
-      </w:r>
-      <w:r>
-        <w:rPr>
-          <w:rFonts w:ascii="Consolas" w:hAnsi="Consolas" w:cs="Consolas"/>
-          <w:color w:val="000000"/>
-          <w:sz w:val="19"/>
-          <w:szCs w:val="19"/>
-          <w:highlight w:val="white"/>
-          <w:lang w:val="en-GB" w:bidi="he-IL"/>
-        </w:rPr>
-        <w:tab/>
-      </w:r>
-      <w:r>
-        <w:rPr>
-          <w:rFonts w:ascii="Consolas" w:hAnsi="Consolas" w:cs="Consolas"/>
-          <w:color w:val="000000"/>
-          <w:sz w:val="19"/>
-          <w:szCs w:val="19"/>
-          <w:highlight w:val="white"/>
-          <w:lang w:val="en-GB" w:bidi="he-IL"/>
-        </w:rPr>
-        <w:tab/>
+        <w:t xml:space="preserve">     </w:t>
       </w:r>
       <w:proofErr w:type="gramStart"/>
       <w:r>
@@ -4617,6 +4569,17 @@
           <w:highlight w:val="white"/>
           <w:lang w:val="en-GB" w:bidi="he-IL"/>
         </w:rPr>
+        <w:t xml:space="preserve">() =&gt; </w:t>
+      </w:r>
+      <w:r>
+        <w:rPr>
+          <w:rFonts w:ascii="Consolas" w:hAnsi="Consolas" w:cs="Consolas"/>
+          <w:color w:val="000000"/>
+          <w:sz w:val="19"/>
+          <w:szCs w:val="19"/>
+          <w:highlight w:val="white"/>
+          <w:lang w:val="en-GB" w:bidi="he-IL"/>
+        </w:rPr>
         <w:t>log4net.Config.</w:t>
       </w:r>
       <w:r>
@@ -4639,7 +4602,29 @@
           <w:highlight w:val="white"/>
           <w:lang w:val="en-GB" w:bidi="he-IL"/>
         </w:rPr>
-        <w:t>.Configure);</w:t>
+        <w:t>.Configure</w:t>
+      </w:r>
+      <w:r>
+        <w:rPr>
+          <w:rFonts w:ascii="Consolas" w:hAnsi="Consolas" w:cs="Consolas"/>
+          <w:color w:val="000000"/>
+          <w:sz w:val="19"/>
+          <w:szCs w:val="19"/>
+          <w:highlight w:val="white"/>
+          <w:lang w:val="en-GB" w:bidi="he-IL"/>
+        </w:rPr>
+        <w:t>()</w:t>
+      </w:r>
+      <w:r>
+        <w:rPr>
+          <w:rFonts w:ascii="Consolas" w:hAnsi="Consolas" w:cs="Consolas"/>
+          <w:color w:val="000000"/>
+          <w:sz w:val="19"/>
+          <w:szCs w:val="19"/>
+          <w:highlight w:val="white"/>
+          <w:lang w:val="en-GB" w:bidi="he-IL"/>
+        </w:rPr>
+        <w:t>);</w:t>
       </w:r>
     </w:p>
     <w:p>
@@ -6820,27 +6805,139 @@
         </w:rPr>
         <w:t xml:space="preserve"> </w:t>
       </w:r>
+      <w:commentRangeStart w:id="7"/>
+      <w:proofErr w:type="spellStart"/>
+      <w:r>
+        <w:rPr>
+          <w:rFonts w:ascii="Consolas" w:hAnsi="Consolas" w:cs="Consolas"/>
+          <w:color w:val="2B91AF"/>
+          <w:sz w:val="20"/>
+          <w:szCs w:val="20"/>
+          <w:lang w:bidi="he-IL"/>
+        </w:rPr>
+        <w:t>Request</w:t>
+      </w:r>
+      <w:r>
+        <w:rPr>
+          <w:rFonts w:ascii="Consolas" w:hAnsi="Consolas" w:cs="Consolas"/>
+          <w:color w:val="2B91AF"/>
+          <w:sz w:val="20"/>
+          <w:szCs w:val="20"/>
+          <w:lang w:bidi="he-IL"/>
+        </w:rPr>
+        <w:t>Message</w:t>
+      </w:r>
+      <w:proofErr w:type="spellEnd"/>
+      <w:r>
+        <w:rPr>
+          <w:rFonts w:ascii="Consolas" w:hAnsi="Consolas" w:cs="Consolas"/>
+          <w:sz w:val="20"/>
+          <w:szCs w:val="20"/>
+          <w:lang w:bidi="he-IL"/>
+        </w:rPr>
+        <w:t xml:space="preserve"> </w:t>
+      </w:r>
+      <w:commentRangeEnd w:id="7"/>
+      <w:r>
+        <w:rPr>
+          <w:rStyle w:val="CommentReference"/>
+        </w:rPr>
+        <w:commentReference w:id="7"/>
+      </w:r>
+    </w:p>
+    <w:p>
+      <w:pPr>
+        <w:autoSpaceDE w:val="0"/>
+        <w:autoSpaceDN w:val="0"/>
+        <w:adjustRightInd w:val="0"/>
+        <w:spacing w:after="0" w:line="240" w:lineRule="auto"/>
+        <w:rPr>
+          <w:rFonts w:ascii="Consolas" w:hAnsi="Consolas" w:cs="Consolas"/>
+          <w:sz w:val="20"/>
+          <w:szCs w:val="20"/>
+          <w:lang w:bidi="he-IL"/>
+        </w:rPr>
+      </w:pPr>
+      <w:r>
+        <w:rPr>
+          <w:rFonts w:ascii="Consolas" w:hAnsi="Consolas" w:cs="Consolas"/>
+          <w:sz w:val="20"/>
+          <w:szCs w:val="20"/>
+          <w:lang w:bidi="he-IL"/>
+        </w:rPr>
+        <w:t xml:space="preserve">    {</w:t>
+      </w:r>
+    </w:p>
+    <w:p>
+      <w:pPr>
+        <w:autoSpaceDE w:val="0"/>
+        <w:autoSpaceDN w:val="0"/>
+        <w:adjustRightInd w:val="0"/>
+        <w:spacing w:after="0" w:line="240" w:lineRule="auto"/>
+        <w:rPr>
+          <w:rFonts w:ascii="Consolas" w:hAnsi="Consolas" w:cs="Consolas"/>
+          <w:sz w:val="20"/>
+          <w:szCs w:val="20"/>
+          <w:lang w:bidi="he-IL"/>
+        </w:rPr>
+      </w:pPr>
+      <w:r>
+        <w:rPr>
+          <w:rFonts w:ascii="Consolas" w:hAnsi="Consolas" w:cs="Consolas"/>
+          <w:sz w:val="20"/>
+          <w:szCs w:val="20"/>
+          <w:lang w:bidi="he-IL"/>
+        </w:rPr>
+        <w:t xml:space="preserve">        </w:t>
+      </w:r>
+      <w:r>
+        <w:rPr>
+          <w:rFonts w:ascii="Consolas" w:hAnsi="Consolas" w:cs="Consolas"/>
+          <w:color w:val="0000FF"/>
+          <w:sz w:val="20"/>
+          <w:szCs w:val="20"/>
+          <w:lang w:bidi="he-IL"/>
+        </w:rPr>
+        <w:t>public</w:t>
+      </w:r>
+      <w:r>
+        <w:rPr>
+          <w:rFonts w:ascii="Consolas" w:hAnsi="Consolas" w:cs="Consolas"/>
+          <w:sz w:val="20"/>
+          <w:szCs w:val="20"/>
+          <w:lang w:bidi="he-IL"/>
+        </w:rPr>
+        <w:t xml:space="preserve"> </w:t>
+      </w:r>
+      <w:r>
+        <w:rPr>
+          <w:rFonts w:ascii="Consolas" w:hAnsi="Consolas" w:cs="Consolas"/>
+          <w:color w:val="0000FF"/>
+          <w:sz w:val="20"/>
+          <w:szCs w:val="20"/>
+          <w:lang w:bidi="he-IL"/>
+        </w:rPr>
+        <w:t>string</w:t>
+      </w:r>
+      <w:r>
+        <w:rPr>
+          <w:rFonts w:ascii="Consolas" w:hAnsi="Consolas" w:cs="Consolas"/>
+          <w:sz w:val="20"/>
+          <w:szCs w:val="20"/>
+          <w:lang w:bidi="he-IL"/>
+        </w:rPr>
+        <w:t xml:space="preserve"> </w:t>
+      </w:r>
       <w:commentRangeStart w:id="8"/>
       <w:proofErr w:type="spellStart"/>
       <w:r>
         <w:rPr>
           <w:rFonts w:ascii="Consolas" w:hAnsi="Consolas" w:cs="Consolas"/>
-          <w:color w:val="2B91AF"/>
-          <w:sz w:val="20"/>
-          <w:szCs w:val="20"/>
-          <w:lang w:bidi="he-IL"/>
-        </w:rPr>
-        <w:t>Request</w:t>
-      </w:r>
-      <w:r>
-        <w:rPr>
-          <w:rFonts w:ascii="Consolas" w:hAnsi="Consolas" w:cs="Consolas"/>
-          <w:color w:val="2B91AF"/>
-          <w:sz w:val="20"/>
-          <w:szCs w:val="20"/>
-          <w:lang w:bidi="he-IL"/>
-        </w:rPr>
-        <w:t>Message</w:t>
+          <w:sz w:val="20"/>
+          <w:szCs w:val="20"/>
+          <w:lang w:bidi="he-IL"/>
+        </w:rPr>
+        <w:t>SaySomething</w:t>
       </w:r>
       <w:proofErr w:type="spellEnd"/>
       <w:r>
@@ -6858,118 +6955,6 @@
           <w:rStyle w:val="CommentReference"/>
         </w:rPr>
         <w:commentReference w:id="8"/>
-      </w:r>
-    </w:p>
-    <w:p>
-      <w:pPr>
-        <w:autoSpaceDE w:val="0"/>
-        <w:autoSpaceDN w:val="0"/>
-        <w:adjustRightInd w:val="0"/>
-        <w:spacing w:after="0" w:line="240" w:lineRule="auto"/>
-        <w:rPr>
-          <w:rFonts w:ascii="Consolas" w:hAnsi="Consolas" w:cs="Consolas"/>
-          <w:sz w:val="20"/>
-          <w:szCs w:val="20"/>
-          <w:lang w:bidi="he-IL"/>
-        </w:rPr>
-      </w:pPr>
-      <w:r>
-        <w:rPr>
-          <w:rFonts w:ascii="Consolas" w:hAnsi="Consolas" w:cs="Consolas"/>
-          <w:sz w:val="20"/>
-          <w:szCs w:val="20"/>
-          <w:lang w:bidi="he-IL"/>
-        </w:rPr>
-        <w:t xml:space="preserve">    {</w:t>
-      </w:r>
-    </w:p>
-    <w:p>
-      <w:pPr>
-        <w:autoSpaceDE w:val="0"/>
-        <w:autoSpaceDN w:val="0"/>
-        <w:adjustRightInd w:val="0"/>
-        <w:spacing w:after="0" w:line="240" w:lineRule="auto"/>
-        <w:rPr>
-          <w:rFonts w:ascii="Consolas" w:hAnsi="Consolas" w:cs="Consolas"/>
-          <w:sz w:val="20"/>
-          <w:szCs w:val="20"/>
-          <w:lang w:bidi="he-IL"/>
-        </w:rPr>
-      </w:pPr>
-      <w:r>
-        <w:rPr>
-          <w:rFonts w:ascii="Consolas" w:hAnsi="Consolas" w:cs="Consolas"/>
-          <w:sz w:val="20"/>
-          <w:szCs w:val="20"/>
-          <w:lang w:bidi="he-IL"/>
-        </w:rPr>
-        <w:t xml:space="preserve">        </w:t>
-      </w:r>
-      <w:r>
-        <w:rPr>
-          <w:rFonts w:ascii="Consolas" w:hAnsi="Consolas" w:cs="Consolas"/>
-          <w:color w:val="0000FF"/>
-          <w:sz w:val="20"/>
-          <w:szCs w:val="20"/>
-          <w:lang w:bidi="he-IL"/>
-        </w:rPr>
-        <w:t>public</w:t>
-      </w:r>
-      <w:r>
-        <w:rPr>
-          <w:rFonts w:ascii="Consolas" w:hAnsi="Consolas" w:cs="Consolas"/>
-          <w:sz w:val="20"/>
-          <w:szCs w:val="20"/>
-          <w:lang w:bidi="he-IL"/>
-        </w:rPr>
-        <w:t xml:space="preserve"> </w:t>
-      </w:r>
-      <w:r>
-        <w:rPr>
-          <w:rFonts w:ascii="Consolas" w:hAnsi="Consolas" w:cs="Consolas"/>
-          <w:color w:val="0000FF"/>
-          <w:sz w:val="20"/>
-          <w:szCs w:val="20"/>
-          <w:lang w:bidi="he-IL"/>
-        </w:rPr>
-        <w:t>string</w:t>
-      </w:r>
-      <w:r>
-        <w:rPr>
-          <w:rFonts w:ascii="Consolas" w:hAnsi="Consolas" w:cs="Consolas"/>
-          <w:sz w:val="20"/>
-          <w:szCs w:val="20"/>
-          <w:lang w:bidi="he-IL"/>
-        </w:rPr>
-        <w:t xml:space="preserve"> </w:t>
-      </w:r>
-      <w:commentRangeStart w:id="9"/>
-      <w:proofErr w:type="spellStart"/>
-      <w:r>
-        <w:rPr>
-          <w:rFonts w:ascii="Consolas" w:hAnsi="Consolas" w:cs="Consolas"/>
-          <w:sz w:val="20"/>
-          <w:szCs w:val="20"/>
-          <w:lang w:bidi="he-IL"/>
-        </w:rPr>
-        <w:t>SaySomething</w:t>
-      </w:r>
-      <w:proofErr w:type="spellEnd"/>
-      <w:r>
-        <w:rPr>
-          <w:rFonts w:ascii="Consolas" w:hAnsi="Consolas" w:cs="Consolas"/>
-          <w:sz w:val="20"/>
-          <w:szCs w:val="20"/>
-          <w:lang w:bidi="he-IL"/>
-        </w:rPr>
-        <w:t xml:space="preserve"> </w:t>
-      </w:r>
-      <w:commentRangeEnd w:id="9"/>
-      <w:r>
-        <w:rPr>
-          <w:rStyle w:val="CommentReference"/>
-        </w:rPr>
-        <w:commentReference w:id="9"/>
       </w:r>
       <w:r>
         <w:rPr>
@@ -8064,18 +8049,7 @@
           <w:highlight w:val="white"/>
           <w:lang w:val="en-GB" w:bidi="he-IL"/>
         </w:rPr>
-        <w:tab/>
-      </w:r>
-      <w:r>
-        <w:rPr>
-          <w:rFonts w:ascii="Consolas" w:hAnsi="Consolas" w:cs="Consolas"/>
-          <w:color w:val="000000"/>
-          <w:sz w:val="19"/>
-          <w:szCs w:val="19"/>
-          <w:highlight w:val="white"/>
-          <w:lang w:val="en-GB" w:bidi="he-IL"/>
-        </w:rPr>
-        <w:tab/>
+        <w:t xml:space="preserve">     </w:t>
       </w:r>
       <w:proofErr w:type="spellStart"/>
       <w:proofErr w:type="gramStart"/>
@@ -8530,7 +8504,7 @@
         </w:rPr>
         <w:t xml:space="preserve">, </w:t>
       </w:r>
-      <w:commentRangeStart w:id="10"/>
+      <w:commentRangeStart w:id="9"/>
       <w:proofErr w:type="spellStart"/>
       <w:r>
         <w:rPr>
@@ -8552,12 +8526,12 @@
         </w:rPr>
         <w:t xml:space="preserve"> </w:t>
       </w:r>
-      <w:commentRangeEnd w:id="10"/>
+      <w:commentRangeEnd w:id="9"/>
       <w:r>
         <w:rPr>
           <w:rStyle w:val="CommentReference"/>
         </w:rPr>
-        <w:commentReference w:id="10"/>
+        <w:commentReference w:id="9"/>
       </w:r>
       <w:r>
         <w:rPr>
@@ -9423,7 +9397,6 @@
       <w:r>
         <w:rPr>
           <w:noProof/>
-          <w:lang w:val="en-GB" w:eastAsia="en-GB" w:bidi="he-IL"/>
         </w:rPr>
         <w:drawing>
           <wp:inline distT="0" distB="0" distL="0" distR="0" wp14:anchorId="3554205F" wp14:editId="776A9F1F">
@@ -9479,27 +9452,14 @@
       <w:r>
         <w:t xml:space="preserve">Figure </w:t>
       </w:r>
-      <w:r>
-        <w:fldChar w:fldCharType="begin"/>
-      </w:r>
-      <w:r>
-        <w:instrText xml:space="preserve"> SEQ Figure \* ARABIC </w:instrText>
-      </w:r>
-      <w:r>
-        <w:fldChar w:fldCharType="separate"/>
-      </w:r>
-      <w:r>
-        <w:rPr>
-          <w:noProof/>
-        </w:rPr>
-        <w:t>3</w:t>
-      </w:r>
-      <w:r>
-        <w:rPr>
-          <w:noProof/>
-        </w:rPr>
-        <w:fldChar w:fldCharType="end"/>
-      </w:r>
+      <w:fldSimple w:instr=" SEQ Figure \* ARABIC ">
+        <w:r>
+          <w:rPr>
+            <w:noProof/>
+          </w:rPr>
+          <w:t>3</w:t>
+        </w:r>
+      </w:fldSimple>
       <w:r>
         <w:t xml:space="preserve"> XML contents of the MSMQ message</w:t>
       </w:r>
@@ -10092,7 +10052,7 @@
         </w:rPr>
         <w:t xml:space="preserve">                </w:t>
       </w:r>
-      <w:commentRangeStart w:id="11"/>
+      <w:commentRangeStart w:id="10"/>
       <w:proofErr w:type="spellStart"/>
       <w:r>
         <w:rPr>
@@ -10104,13 +10064,13 @@
         </w:rPr>
         <w:t>IWantCustomInitialization</w:t>
       </w:r>
-      <w:commentRangeEnd w:id="11"/>
+      <w:commentRangeEnd w:id="10"/>
       <w:proofErr w:type="spellEnd"/>
       <w:r>
         <w:rPr>
           <w:rStyle w:val="CommentReference"/>
         </w:rPr>
-        <w:commentReference w:id="11"/>
+        <w:commentReference w:id="10"/>
       </w:r>
     </w:p>
     <w:p>
@@ -10263,251 +10223,251 @@
         <w:tab/>
         <w:t xml:space="preserve">     </w:t>
       </w:r>
+      <w:commentRangeStart w:id="11"/>
+      <w:proofErr w:type="spellStart"/>
+      <w:proofErr w:type="gramStart"/>
+      <w:r>
+        <w:rPr>
+          <w:rFonts w:ascii="Consolas" w:hAnsi="Consolas" w:cs="Consolas"/>
+          <w:color w:val="2B91AF"/>
+          <w:sz w:val="20"/>
+          <w:szCs w:val="20"/>
+          <w:lang w:bidi="he-IL"/>
+        </w:rPr>
+        <w:t>Configure</w:t>
+      </w:r>
+      <w:r>
+        <w:rPr>
+          <w:rFonts w:ascii="Consolas" w:hAnsi="Consolas" w:cs="Consolas"/>
+          <w:sz w:val="20"/>
+          <w:szCs w:val="20"/>
+          <w:lang w:bidi="he-IL"/>
+        </w:rPr>
+        <w:t>.Serialization.Xml</w:t>
+      </w:r>
+      <w:proofErr w:type="spellEnd"/>
+      <w:r>
+        <w:rPr>
+          <w:rFonts w:ascii="Consolas" w:hAnsi="Consolas" w:cs="Consolas"/>
+          <w:sz w:val="20"/>
+          <w:szCs w:val="20"/>
+          <w:lang w:bidi="he-IL"/>
+        </w:rPr>
+        <w:t>(</w:t>
+      </w:r>
+      <w:proofErr w:type="gramEnd"/>
+      <w:r>
+        <w:rPr>
+          <w:rFonts w:ascii="Consolas" w:hAnsi="Consolas" w:cs="Consolas"/>
+          <w:sz w:val="20"/>
+          <w:szCs w:val="20"/>
+          <w:lang w:bidi="he-IL"/>
+        </w:rPr>
+        <w:t>m =&gt; m.</w:t>
+      </w:r>
+      <w:r>
+        <w:rPr>
+          <w:rFonts w:ascii="Consolas" w:hAnsi="Consolas" w:cs="Consolas"/>
+          <w:color w:val="000000"/>
+          <w:sz w:val="19"/>
+          <w:szCs w:val="19"/>
+          <w:highlight w:val="white"/>
+          <w:lang w:val="en-GB" w:bidi="he-IL"/>
+        </w:rPr>
+        <w:t>Namespace</w:t>
+      </w:r>
+      <w:r>
+        <w:rPr>
+          <w:rFonts w:ascii="Consolas" w:hAnsi="Consolas" w:cs="Consolas"/>
+          <w:color w:val="A31515"/>
+          <w:sz w:val="20"/>
+          <w:szCs w:val="20"/>
+          <w:lang w:val="en-GB" w:bidi="he-IL"/>
+        </w:rPr>
+        <w:t>(</w:t>
+      </w:r>
+      <w:r>
+        <w:rPr>
+          <w:rFonts w:ascii="Consolas" w:hAnsi="Consolas" w:cs="Consolas"/>
+          <w:color w:val="A31515"/>
+          <w:sz w:val="20"/>
+          <w:szCs w:val="20"/>
+          <w:lang w:bidi="he-IL"/>
+        </w:rPr>
+        <w:t>"http://acme.com/"</w:t>
+      </w:r>
+      <w:r>
+        <w:rPr>
+          <w:rFonts w:ascii="Consolas" w:hAnsi="Consolas" w:cs="Consolas"/>
+          <w:sz w:val="20"/>
+          <w:szCs w:val="20"/>
+          <w:lang w:bidi="he-IL"/>
+        </w:rPr>
+        <w:t>)</w:t>
+      </w:r>
+      <w:r>
+        <w:rPr>
+          <w:rFonts w:ascii="Consolas" w:hAnsi="Consolas" w:cs="Consolas"/>
+          <w:sz w:val="20"/>
+          <w:szCs w:val="20"/>
+          <w:lang w:bidi="he-IL"/>
+        </w:rPr>
+        <w:t>)</w:t>
+      </w:r>
+      <w:r>
+        <w:rPr>
+          <w:rFonts w:ascii="Consolas" w:hAnsi="Consolas" w:cs="Consolas"/>
+          <w:sz w:val="20"/>
+          <w:szCs w:val="20"/>
+          <w:lang w:bidi="he-IL"/>
+        </w:rPr>
+        <w:t>;</w:t>
+      </w:r>
+      <w:commentRangeEnd w:id="11"/>
+      <w:r>
+        <w:rPr>
+          <w:rStyle w:val="CommentReference"/>
+        </w:rPr>
+        <w:commentReference w:id="11"/>
+      </w:r>
+    </w:p>
+    <w:p>
+      <w:pPr>
+        <w:autoSpaceDE w:val="0"/>
+        <w:autoSpaceDN w:val="0"/>
+        <w:adjustRightInd w:val="0"/>
+        <w:spacing w:after="0" w:line="240" w:lineRule="auto"/>
+        <w:rPr>
+          <w:rFonts w:ascii="Consolas" w:hAnsi="Consolas" w:cs="Consolas"/>
+          <w:sz w:val="20"/>
+          <w:szCs w:val="20"/>
+          <w:lang w:bidi="he-IL"/>
+        </w:rPr>
+      </w:pPr>
+    </w:p>
+    <w:p>
+      <w:pPr>
+        <w:autoSpaceDE w:val="0"/>
+        <w:autoSpaceDN w:val="0"/>
+        <w:adjustRightInd w:val="0"/>
+        <w:spacing w:after="0" w:line="240" w:lineRule="auto"/>
+        <w:rPr>
+          <w:rFonts w:ascii="Consolas" w:hAnsi="Consolas" w:cs="Consolas"/>
+          <w:sz w:val="20"/>
+          <w:szCs w:val="20"/>
+          <w:lang w:bidi="he-IL"/>
+        </w:rPr>
+      </w:pPr>
+      <w:r>
+        <w:rPr>
+          <w:rFonts w:ascii="Consolas" w:hAnsi="Consolas" w:cs="Consolas"/>
+          <w:sz w:val="20"/>
+          <w:szCs w:val="20"/>
+          <w:lang w:bidi="he-IL"/>
+        </w:rPr>
+        <w:t xml:space="preserve">            </w:t>
+      </w:r>
+      <w:proofErr w:type="spellStart"/>
+      <w:proofErr w:type="gramStart"/>
+      <w:r>
+        <w:rPr>
+          <w:rFonts w:ascii="Consolas" w:hAnsi="Consolas" w:cs="Consolas"/>
+          <w:sz w:val="20"/>
+          <w:szCs w:val="20"/>
+          <w:lang w:bidi="he-IL"/>
+        </w:rPr>
+        <w:t>NServiceBus.</w:t>
+      </w:r>
+      <w:r>
+        <w:rPr>
+          <w:rFonts w:ascii="Consolas" w:hAnsi="Consolas" w:cs="Consolas"/>
+          <w:color w:val="2B91AF"/>
+          <w:sz w:val="20"/>
+          <w:szCs w:val="20"/>
+          <w:lang w:bidi="he-IL"/>
+        </w:rPr>
+        <w:t>Configure</w:t>
+      </w:r>
+      <w:r>
+        <w:rPr>
+          <w:rFonts w:ascii="Consolas" w:hAnsi="Consolas" w:cs="Consolas"/>
+          <w:sz w:val="20"/>
+          <w:szCs w:val="20"/>
+          <w:lang w:bidi="he-IL"/>
+        </w:rPr>
+        <w:t>.</w:t>
+      </w:r>
       <w:commentRangeStart w:id="12"/>
+      <w:r>
+        <w:rPr>
+          <w:rFonts w:ascii="Consolas" w:hAnsi="Consolas" w:cs="Consolas"/>
+          <w:sz w:val="20"/>
+          <w:szCs w:val="20"/>
+          <w:lang w:bidi="he-IL"/>
+        </w:rPr>
+        <w:t>With</w:t>
+      </w:r>
+      <w:commentRangeEnd w:id="12"/>
+      <w:proofErr w:type="spellEnd"/>
+      <w:proofErr w:type="gramEnd"/>
+      <w:r>
+        <w:rPr>
+          <w:rStyle w:val="CommentReference"/>
+        </w:rPr>
+        <w:commentReference w:id="12"/>
+      </w:r>
+      <w:r>
+        <w:rPr>
+          <w:rFonts w:ascii="Consolas" w:hAnsi="Consolas" w:cs="Consolas"/>
+          <w:sz w:val="20"/>
+          <w:szCs w:val="20"/>
+          <w:lang w:bidi="he-IL"/>
+        </w:rPr>
+        <w:t>()</w:t>
+      </w:r>
+    </w:p>
+    <w:p>
+      <w:pPr>
+        <w:autoSpaceDE w:val="0"/>
+        <w:autoSpaceDN w:val="0"/>
+        <w:adjustRightInd w:val="0"/>
+        <w:spacing w:after="0" w:line="240" w:lineRule="auto"/>
+        <w:rPr>
+          <w:rFonts w:ascii="Consolas" w:hAnsi="Consolas" w:cs="Consolas"/>
+          <w:sz w:val="20"/>
+          <w:szCs w:val="20"/>
+          <w:lang w:bidi="he-IL"/>
+        </w:rPr>
+      </w:pPr>
+      <w:r>
+        <w:rPr>
+          <w:rFonts w:ascii="Consolas" w:hAnsi="Consolas" w:cs="Consolas"/>
+          <w:sz w:val="20"/>
+          <w:szCs w:val="20"/>
+          <w:lang w:bidi="he-IL"/>
+        </w:rPr>
+        <w:t xml:space="preserve">                .</w:t>
+      </w:r>
+      <w:commentRangeStart w:id="13"/>
       <w:proofErr w:type="spellStart"/>
       <w:proofErr w:type="gramStart"/>
       <w:r>
         <w:rPr>
           <w:rFonts w:ascii="Consolas" w:hAnsi="Consolas" w:cs="Consolas"/>
-          <w:color w:val="2B91AF"/>
-          <w:sz w:val="20"/>
-          <w:szCs w:val="20"/>
-          <w:lang w:bidi="he-IL"/>
-        </w:rPr>
-        <w:t>Configure</w:t>
-      </w:r>
-      <w:r>
-        <w:rPr>
-          <w:rFonts w:ascii="Consolas" w:hAnsi="Consolas" w:cs="Consolas"/>
-          <w:sz w:val="20"/>
-          <w:szCs w:val="20"/>
-          <w:lang w:bidi="he-IL"/>
-        </w:rPr>
-        <w:t>.Serialization.Xml</w:t>
-      </w:r>
-      <w:proofErr w:type="spellEnd"/>
-      <w:r>
-        <w:rPr>
-          <w:rFonts w:ascii="Consolas" w:hAnsi="Consolas" w:cs="Consolas"/>
-          <w:sz w:val="20"/>
-          <w:szCs w:val="20"/>
-          <w:lang w:bidi="he-IL"/>
-        </w:rPr>
-        <w:t>(</w:t>
-      </w:r>
+          <w:sz w:val="20"/>
+          <w:szCs w:val="20"/>
+          <w:lang w:bidi="he-IL"/>
+        </w:rPr>
+        <w:t>DefaultBuilder</w:t>
+      </w:r>
+      <w:commentRangeEnd w:id="13"/>
+      <w:proofErr w:type="spellEnd"/>
       <w:proofErr w:type="gramEnd"/>
       <w:r>
         <w:rPr>
-          <w:rFonts w:ascii="Consolas" w:hAnsi="Consolas" w:cs="Consolas"/>
-          <w:sz w:val="20"/>
-          <w:szCs w:val="20"/>
-          <w:lang w:bidi="he-IL"/>
-        </w:rPr>
-        <w:t>m =&gt; m.</w:t>
-      </w:r>
-      <w:r>
-        <w:rPr>
-          <w:rFonts w:ascii="Consolas" w:hAnsi="Consolas" w:cs="Consolas"/>
-          <w:color w:val="000000"/>
-          <w:sz w:val="19"/>
-          <w:szCs w:val="19"/>
-          <w:highlight w:val="white"/>
-          <w:lang w:val="en-GB" w:bidi="he-IL"/>
-        </w:rPr>
-        <w:t>Namespace</w:t>
-      </w:r>
-      <w:r>
-        <w:rPr>
-          <w:rFonts w:ascii="Consolas" w:hAnsi="Consolas" w:cs="Consolas"/>
-          <w:color w:val="A31515"/>
-          <w:sz w:val="20"/>
-          <w:szCs w:val="20"/>
-          <w:lang w:val="en-GB" w:bidi="he-IL"/>
-        </w:rPr>
-        <w:t>(</w:t>
-      </w:r>
-      <w:r>
-        <w:rPr>
-          <w:rFonts w:ascii="Consolas" w:hAnsi="Consolas" w:cs="Consolas"/>
-          <w:color w:val="A31515"/>
-          <w:sz w:val="20"/>
-          <w:szCs w:val="20"/>
-          <w:lang w:bidi="he-IL"/>
-        </w:rPr>
-        <w:t>"http://acme.com/"</w:t>
-      </w:r>
-      <w:r>
-        <w:rPr>
-          <w:rFonts w:ascii="Consolas" w:hAnsi="Consolas" w:cs="Consolas"/>
-          <w:sz w:val="20"/>
-          <w:szCs w:val="20"/>
-          <w:lang w:bidi="he-IL"/>
-        </w:rPr>
-        <w:t>)</w:t>
-      </w:r>
-      <w:r>
-        <w:rPr>
-          <w:rFonts w:ascii="Consolas" w:hAnsi="Consolas" w:cs="Consolas"/>
-          <w:sz w:val="20"/>
-          <w:szCs w:val="20"/>
-          <w:lang w:bidi="he-IL"/>
-        </w:rPr>
-        <w:t>)</w:t>
-      </w:r>
-      <w:r>
-        <w:rPr>
-          <w:rFonts w:ascii="Consolas" w:hAnsi="Consolas" w:cs="Consolas"/>
-          <w:sz w:val="20"/>
-          <w:szCs w:val="20"/>
-          <w:lang w:bidi="he-IL"/>
-        </w:rPr>
-        <w:t>;</w:t>
-      </w:r>
-      <w:commentRangeEnd w:id="12"/>
-      <w:r>
-        <w:rPr>
           <w:rStyle w:val="CommentReference"/>
         </w:rPr>
-        <w:commentReference w:id="12"/>
-      </w:r>
-    </w:p>
-    <w:p>
-      <w:pPr>
-        <w:autoSpaceDE w:val="0"/>
-        <w:autoSpaceDN w:val="0"/>
-        <w:adjustRightInd w:val="0"/>
-        <w:spacing w:after="0" w:line="240" w:lineRule="auto"/>
-        <w:rPr>
-          <w:rFonts w:ascii="Consolas" w:hAnsi="Consolas" w:cs="Consolas"/>
-          <w:sz w:val="20"/>
-          <w:szCs w:val="20"/>
-          <w:lang w:bidi="he-IL"/>
-        </w:rPr>
-      </w:pPr>
-    </w:p>
-    <w:p>
-      <w:pPr>
-        <w:autoSpaceDE w:val="0"/>
-        <w:autoSpaceDN w:val="0"/>
-        <w:adjustRightInd w:val="0"/>
-        <w:spacing w:after="0" w:line="240" w:lineRule="auto"/>
-        <w:rPr>
-          <w:rFonts w:ascii="Consolas" w:hAnsi="Consolas" w:cs="Consolas"/>
-          <w:sz w:val="20"/>
-          <w:szCs w:val="20"/>
-          <w:lang w:bidi="he-IL"/>
-        </w:rPr>
-      </w:pPr>
-      <w:r>
-        <w:rPr>
-          <w:rFonts w:ascii="Consolas" w:hAnsi="Consolas" w:cs="Consolas"/>
-          <w:sz w:val="20"/>
-          <w:szCs w:val="20"/>
-          <w:lang w:bidi="he-IL"/>
-        </w:rPr>
-        <w:t xml:space="preserve">            </w:t>
-      </w:r>
-      <w:proofErr w:type="spellStart"/>
-      <w:proofErr w:type="gramStart"/>
-      <w:r>
-        <w:rPr>
-          <w:rFonts w:ascii="Consolas" w:hAnsi="Consolas" w:cs="Consolas"/>
-          <w:sz w:val="20"/>
-          <w:szCs w:val="20"/>
-          <w:lang w:bidi="he-IL"/>
-        </w:rPr>
-        <w:t>NServiceBus.</w:t>
-      </w:r>
-      <w:r>
-        <w:rPr>
-          <w:rFonts w:ascii="Consolas" w:hAnsi="Consolas" w:cs="Consolas"/>
-          <w:color w:val="2B91AF"/>
-          <w:sz w:val="20"/>
-          <w:szCs w:val="20"/>
-          <w:lang w:bidi="he-IL"/>
-        </w:rPr>
-        <w:t>Configure</w:t>
-      </w:r>
-      <w:r>
-        <w:rPr>
-          <w:rFonts w:ascii="Consolas" w:hAnsi="Consolas" w:cs="Consolas"/>
-          <w:sz w:val="20"/>
-          <w:szCs w:val="20"/>
-          <w:lang w:bidi="he-IL"/>
-        </w:rPr>
-        <w:t>.</w:t>
-      </w:r>
-      <w:commentRangeStart w:id="13"/>
-      <w:r>
-        <w:rPr>
-          <w:rFonts w:ascii="Consolas" w:hAnsi="Consolas" w:cs="Consolas"/>
-          <w:sz w:val="20"/>
-          <w:szCs w:val="20"/>
-          <w:lang w:bidi="he-IL"/>
-        </w:rPr>
-        <w:t>With</w:t>
-      </w:r>
-      <w:commentRangeEnd w:id="13"/>
-      <w:proofErr w:type="spellEnd"/>
-      <w:proofErr w:type="gramEnd"/>
-      <w:r>
-        <w:rPr>
-          <w:rStyle w:val="CommentReference"/>
-        </w:rPr>
         <w:commentReference w:id="13"/>
-      </w:r>
-      <w:r>
-        <w:rPr>
-          <w:rFonts w:ascii="Consolas" w:hAnsi="Consolas" w:cs="Consolas"/>
-          <w:sz w:val="20"/>
-          <w:szCs w:val="20"/>
-          <w:lang w:bidi="he-IL"/>
-        </w:rPr>
-        <w:t>()</w:t>
-      </w:r>
-    </w:p>
-    <w:p>
-      <w:pPr>
-        <w:autoSpaceDE w:val="0"/>
-        <w:autoSpaceDN w:val="0"/>
-        <w:adjustRightInd w:val="0"/>
-        <w:spacing w:after="0" w:line="240" w:lineRule="auto"/>
-        <w:rPr>
-          <w:rFonts w:ascii="Consolas" w:hAnsi="Consolas" w:cs="Consolas"/>
-          <w:sz w:val="20"/>
-          <w:szCs w:val="20"/>
-          <w:lang w:bidi="he-IL"/>
-        </w:rPr>
-      </w:pPr>
-      <w:r>
-        <w:rPr>
-          <w:rFonts w:ascii="Consolas" w:hAnsi="Consolas" w:cs="Consolas"/>
-          <w:sz w:val="20"/>
-          <w:szCs w:val="20"/>
-          <w:lang w:bidi="he-IL"/>
-        </w:rPr>
-        <w:t xml:space="preserve">                .</w:t>
-      </w:r>
-      <w:commentRangeStart w:id="14"/>
-      <w:proofErr w:type="spellStart"/>
-      <w:proofErr w:type="gramStart"/>
-      <w:r>
-        <w:rPr>
-          <w:rFonts w:ascii="Consolas" w:hAnsi="Consolas" w:cs="Consolas"/>
-          <w:sz w:val="20"/>
-          <w:szCs w:val="20"/>
-          <w:lang w:bidi="he-IL"/>
-        </w:rPr>
-        <w:t>DefaultBuilder</w:t>
-      </w:r>
-      <w:commentRangeEnd w:id="14"/>
-      <w:proofErr w:type="spellEnd"/>
-      <w:proofErr w:type="gramEnd"/>
-      <w:r>
-        <w:rPr>
-          <w:rStyle w:val="CommentReference"/>
-        </w:rPr>
-        <w:commentReference w:id="14"/>
       </w:r>
       <w:r>
         <w:rPr>
@@ -12182,20 +12142,175 @@
         </w:rPr>
         <w:t xml:space="preserve"> </w:t>
       </w:r>
+      <w:commentRangeStart w:id="14"/>
+      <w:proofErr w:type="spellStart"/>
+      <w:r>
+        <w:rPr>
+          <w:rFonts w:ascii="Consolas" w:hAnsi="Consolas" w:cs="Consolas"/>
+          <w:sz w:val="20"/>
+          <w:szCs w:val="20"/>
+          <w:lang w:bidi="he-IL"/>
+        </w:rPr>
+        <w:t>HelloWorld</w:t>
+      </w:r>
+      <w:r>
+        <w:rPr>
+          <w:rFonts w:ascii="Consolas" w:hAnsi="Consolas" w:cs="Consolas"/>
+          <w:sz w:val="20"/>
+          <w:szCs w:val="20"/>
+          <w:lang w:bidi="he-IL"/>
+        </w:rPr>
+        <w:t>Server</w:t>
+      </w:r>
+      <w:commentRangeEnd w:id="14"/>
+      <w:proofErr w:type="spellEnd"/>
+      <w:r>
+        <w:rPr>
+          <w:rStyle w:val="CommentReference"/>
+        </w:rPr>
+        <w:commentReference w:id="14"/>
+      </w:r>
+    </w:p>
+    <w:p>
+      <w:pPr>
+        <w:autoSpaceDE w:val="0"/>
+        <w:autoSpaceDN w:val="0"/>
+        <w:adjustRightInd w:val="0"/>
+        <w:spacing w:after="0" w:line="240" w:lineRule="auto"/>
+        <w:rPr>
+          <w:rFonts w:ascii="Consolas" w:hAnsi="Consolas" w:cs="Consolas"/>
+          <w:sz w:val="20"/>
+          <w:szCs w:val="20"/>
+          <w:lang w:bidi="he-IL"/>
+        </w:rPr>
+      </w:pPr>
+      <w:r>
+        <w:rPr>
+          <w:rFonts w:ascii="Consolas" w:hAnsi="Consolas" w:cs="Consolas"/>
+          <w:sz w:val="20"/>
+          <w:szCs w:val="20"/>
+          <w:lang w:bidi="he-IL"/>
+        </w:rPr>
+        <w:t>{</w:t>
+      </w:r>
+    </w:p>
+    <w:p>
+      <w:pPr>
+        <w:autoSpaceDE w:val="0"/>
+        <w:autoSpaceDN w:val="0"/>
+        <w:adjustRightInd w:val="0"/>
+        <w:spacing w:after="0" w:line="240" w:lineRule="auto"/>
+        <w:rPr>
+          <w:rFonts w:ascii="Consolas" w:hAnsi="Consolas" w:cs="Consolas"/>
+          <w:sz w:val="20"/>
+          <w:szCs w:val="20"/>
+          <w:lang w:bidi="he-IL"/>
+        </w:rPr>
+      </w:pPr>
+      <w:r>
+        <w:rPr>
+          <w:rFonts w:ascii="Consolas" w:hAnsi="Consolas" w:cs="Consolas"/>
+          <w:sz w:val="20"/>
+          <w:szCs w:val="20"/>
+          <w:lang w:bidi="he-IL"/>
+        </w:rPr>
+        <w:t xml:space="preserve">    </w:t>
+      </w:r>
+      <w:r>
+        <w:rPr>
+          <w:rFonts w:ascii="Consolas" w:hAnsi="Consolas" w:cs="Consolas"/>
+          <w:color w:val="0000FF"/>
+          <w:sz w:val="20"/>
+          <w:szCs w:val="20"/>
+          <w:lang w:bidi="he-IL"/>
+        </w:rPr>
+        <w:t>public</w:t>
+      </w:r>
+      <w:r>
+        <w:rPr>
+          <w:rFonts w:ascii="Consolas" w:hAnsi="Consolas" w:cs="Consolas"/>
+          <w:sz w:val="20"/>
+          <w:szCs w:val="20"/>
+          <w:lang w:bidi="he-IL"/>
+        </w:rPr>
+        <w:t xml:space="preserve"> </w:t>
+      </w:r>
+      <w:r>
+        <w:rPr>
+          <w:rFonts w:ascii="Consolas" w:hAnsi="Consolas" w:cs="Consolas"/>
+          <w:color w:val="0000FF"/>
+          <w:sz w:val="20"/>
+          <w:szCs w:val="20"/>
+          <w:lang w:bidi="he-IL"/>
+        </w:rPr>
+        <w:t>class</w:t>
+      </w:r>
+      <w:r>
+        <w:rPr>
+          <w:rFonts w:ascii="Consolas" w:hAnsi="Consolas" w:cs="Consolas"/>
+          <w:sz w:val="20"/>
+          <w:szCs w:val="20"/>
+          <w:lang w:bidi="he-IL"/>
+        </w:rPr>
+        <w:t xml:space="preserve"> </w:t>
+      </w:r>
+      <w:r>
+        <w:rPr>
+          <w:rFonts w:ascii="Consolas" w:hAnsi="Consolas" w:cs="Consolas"/>
+          <w:color w:val="2B91AF"/>
+          <w:sz w:val="19"/>
+          <w:szCs w:val="19"/>
+          <w:highlight w:val="white"/>
+          <w:lang w:val="en-GB" w:bidi="he-IL"/>
+        </w:rPr>
+        <w:t>EndpointConfig</w:t>
+      </w:r>
+      <w:r>
+        <w:rPr>
+          <w:rFonts w:ascii="Consolas" w:hAnsi="Consolas" w:cs="Consolas"/>
+          <w:sz w:val="20"/>
+          <w:szCs w:val="20"/>
+          <w:lang w:bidi="he-IL"/>
+        </w:rPr>
+        <w:t xml:space="preserve">: </w:t>
+      </w:r>
+      <w:proofErr w:type="spellStart"/>
+      <w:r>
+        <w:rPr>
+          <w:rFonts w:ascii="Consolas" w:hAnsi="Consolas" w:cs="Consolas"/>
+          <w:color w:val="2B91AF"/>
+          <w:sz w:val="20"/>
+          <w:szCs w:val="20"/>
+          <w:lang w:bidi="he-IL"/>
+        </w:rPr>
+        <w:t>IConfigureThisEndpoint</w:t>
+      </w:r>
+      <w:proofErr w:type="spellEnd"/>
+      <w:r>
+        <w:rPr>
+          <w:rFonts w:ascii="Consolas" w:hAnsi="Consolas" w:cs="Consolas"/>
+          <w:sz w:val="20"/>
+          <w:szCs w:val="20"/>
+          <w:lang w:bidi="he-IL"/>
+        </w:rPr>
+        <w:t xml:space="preserve">, </w:t>
+      </w:r>
       <w:commentRangeStart w:id="15"/>
       <w:proofErr w:type="spellStart"/>
       <w:r>
         <w:rPr>
           <w:rFonts w:ascii="Consolas" w:hAnsi="Consolas" w:cs="Consolas"/>
-          <w:sz w:val="20"/>
-          <w:szCs w:val="20"/>
-          <w:lang w:bidi="he-IL"/>
-        </w:rPr>
-        <w:t>HelloWorld</w:t>
-      </w:r>
-      <w:r>
-        <w:rPr>
-          <w:rFonts w:ascii="Consolas" w:hAnsi="Consolas" w:cs="Consolas"/>
+          <w:color w:val="2B91AF"/>
+          <w:sz w:val="20"/>
+          <w:szCs w:val="20"/>
+          <w:lang w:bidi="he-IL"/>
+        </w:rPr>
+        <w:t>AsA_</w:t>
+      </w:r>
+      <w:r>
+        <w:rPr>
+          <w:rFonts w:ascii="Consolas" w:hAnsi="Consolas" w:cs="Consolas"/>
+          <w:color w:val="2B91AF"/>
           <w:sz w:val="20"/>
           <w:szCs w:val="20"/>
           <w:lang w:bidi="he-IL"/>
@@ -12210,51 +12325,72 @@
         </w:rPr>
         <w:commentReference w:id="15"/>
       </w:r>
-    </w:p>
-    <w:p>
-      <w:pPr>
-        <w:autoSpaceDE w:val="0"/>
-        <w:autoSpaceDN w:val="0"/>
-        <w:adjustRightInd w:val="0"/>
-        <w:spacing w:after="0" w:line="240" w:lineRule="auto"/>
-        <w:rPr>
-          <w:rFonts w:ascii="Consolas" w:hAnsi="Consolas" w:cs="Consolas"/>
-          <w:sz w:val="20"/>
-          <w:szCs w:val="20"/>
-          <w:lang w:bidi="he-IL"/>
-        </w:rPr>
-      </w:pPr>
-      <w:r>
-        <w:rPr>
-          <w:rFonts w:ascii="Consolas" w:hAnsi="Consolas" w:cs="Consolas"/>
-          <w:sz w:val="20"/>
-          <w:szCs w:val="20"/>
-          <w:lang w:bidi="he-IL"/>
-        </w:rPr>
-        <w:t>{</w:t>
-      </w:r>
-    </w:p>
-    <w:p>
-      <w:pPr>
-        <w:autoSpaceDE w:val="0"/>
-        <w:autoSpaceDN w:val="0"/>
-        <w:adjustRightInd w:val="0"/>
-        <w:spacing w:after="0" w:line="240" w:lineRule="auto"/>
-        <w:rPr>
-          <w:rFonts w:ascii="Consolas" w:hAnsi="Consolas" w:cs="Consolas"/>
-          <w:sz w:val="20"/>
-          <w:szCs w:val="20"/>
-          <w:lang w:bidi="he-IL"/>
-        </w:rPr>
-      </w:pPr>
-      <w:r>
-        <w:rPr>
-          <w:rFonts w:ascii="Consolas" w:hAnsi="Consolas" w:cs="Consolas"/>
-          <w:sz w:val="20"/>
-          <w:szCs w:val="20"/>
-          <w:lang w:bidi="he-IL"/>
-        </w:rPr>
-        <w:t xml:space="preserve">    </w:t>
+      <w:r>
+        <w:rPr>
+          <w:rFonts w:ascii="Consolas" w:hAnsi="Consolas" w:cs="Consolas"/>
+          <w:sz w:val="20"/>
+          <w:szCs w:val="20"/>
+          <w:lang w:bidi="he-IL"/>
+        </w:rPr>
+        <w:t xml:space="preserve">, </w:t>
+      </w:r>
+      <w:proofErr w:type="spellStart"/>
+      <w:r>
+        <w:rPr>
+          <w:rFonts w:ascii="Consolas" w:hAnsi="Consolas" w:cs="Consolas"/>
+          <w:color w:val="2B91AF"/>
+          <w:sz w:val="20"/>
+          <w:szCs w:val="20"/>
+          <w:lang w:bidi="he-IL"/>
+        </w:rPr>
+        <w:t>IWantCustomInitialization</w:t>
+      </w:r>
+      <w:proofErr w:type="spellEnd"/>
+    </w:p>
+    <w:p>
+      <w:pPr>
+        <w:autoSpaceDE w:val="0"/>
+        <w:autoSpaceDN w:val="0"/>
+        <w:adjustRightInd w:val="0"/>
+        <w:spacing w:after="0" w:line="240" w:lineRule="auto"/>
+        <w:rPr>
+          <w:rFonts w:ascii="Consolas" w:hAnsi="Consolas" w:cs="Consolas"/>
+          <w:sz w:val="20"/>
+          <w:szCs w:val="20"/>
+          <w:lang w:bidi="he-IL"/>
+        </w:rPr>
+      </w:pPr>
+      <w:r>
+        <w:rPr>
+          <w:rFonts w:ascii="Consolas" w:hAnsi="Consolas" w:cs="Consolas"/>
+          <w:sz w:val="20"/>
+          <w:szCs w:val="20"/>
+          <w:lang w:bidi="he-IL"/>
+        </w:rPr>
+        <w:t xml:space="preserve">    {</w:t>
+      </w:r>
+    </w:p>
+    <w:p>
+      <w:pPr>
+        <w:autoSpaceDE w:val="0"/>
+        <w:autoSpaceDN w:val="0"/>
+        <w:adjustRightInd w:val="0"/>
+        <w:spacing w:after="0" w:line="240" w:lineRule="auto"/>
+        <w:rPr>
+          <w:rFonts w:ascii="Consolas" w:hAnsi="Consolas" w:cs="Consolas"/>
+          <w:sz w:val="20"/>
+          <w:szCs w:val="20"/>
+          <w:lang w:bidi="he-IL"/>
+        </w:rPr>
+      </w:pPr>
+      <w:r>
+        <w:rPr>
+          <w:rFonts w:ascii="Consolas" w:hAnsi="Consolas" w:cs="Consolas"/>
+          <w:sz w:val="20"/>
+          <w:szCs w:val="20"/>
+          <w:lang w:bidi="he-IL"/>
+        </w:rPr>
+        <w:t xml:space="preserve">        </w:t>
       </w:r>
       <w:r>
         <w:rPr>
@@ -12283,7 +12419,7 @@
           <w:szCs w:val="20"/>
           <w:lang w:bidi="he-IL"/>
         </w:rPr>
-        <w:t>class</w:t>
+        <w:t>void</w:t>
       </w:r>
       <w:r>
         <w:rPr>
@@ -12294,249 +12430,73 @@
         </w:rPr>
         <w:t xml:space="preserve"> </w:t>
       </w:r>
-      <w:r>
-        <w:rPr>
-          <w:rFonts w:ascii="Consolas" w:hAnsi="Consolas" w:cs="Consolas"/>
-          <w:color w:val="2B91AF"/>
-          <w:sz w:val="19"/>
-          <w:szCs w:val="19"/>
-          <w:highlight w:val="white"/>
-          <w:lang w:val="en-GB" w:bidi="he-IL"/>
-        </w:rPr>
-        <w:t>EndpointConfig</w:t>
-      </w:r>
-      <w:r>
-        <w:rPr>
-          <w:rFonts w:ascii="Consolas" w:hAnsi="Consolas" w:cs="Consolas"/>
-          <w:sz w:val="20"/>
-          <w:szCs w:val="20"/>
-          <w:lang w:bidi="he-IL"/>
-        </w:rPr>
-        <w:t xml:space="preserve">: </w:t>
-      </w:r>
-      <w:proofErr w:type="spellStart"/>
-      <w:r>
-        <w:rPr>
-          <w:rFonts w:ascii="Consolas" w:hAnsi="Consolas" w:cs="Consolas"/>
-          <w:color w:val="2B91AF"/>
-          <w:sz w:val="20"/>
-          <w:szCs w:val="20"/>
-          <w:lang w:bidi="he-IL"/>
-        </w:rPr>
-        <w:t>IConfigureThisEndpoint</w:t>
-      </w:r>
-      <w:proofErr w:type="spellEnd"/>
-      <w:r>
-        <w:rPr>
-          <w:rFonts w:ascii="Consolas" w:hAnsi="Consolas" w:cs="Consolas"/>
-          <w:sz w:val="20"/>
-          <w:szCs w:val="20"/>
-          <w:lang w:bidi="he-IL"/>
-        </w:rPr>
-        <w:t xml:space="preserve">, </w:t>
+      <w:proofErr w:type="spellStart"/>
+      <w:r>
+        <w:rPr>
+          <w:rFonts w:ascii="Consolas" w:hAnsi="Consolas" w:cs="Consolas"/>
+          <w:sz w:val="20"/>
+          <w:szCs w:val="20"/>
+          <w:lang w:bidi="he-IL"/>
+        </w:rPr>
+        <w:t>Init</w:t>
+      </w:r>
+      <w:proofErr w:type="spellEnd"/>
+      <w:r>
+        <w:rPr>
+          <w:rFonts w:ascii="Consolas" w:hAnsi="Consolas" w:cs="Consolas"/>
+          <w:sz w:val="20"/>
+          <w:szCs w:val="20"/>
+          <w:lang w:bidi="he-IL"/>
+        </w:rPr>
+        <w:t>()</w:t>
+      </w:r>
+    </w:p>
+    <w:p>
+      <w:pPr>
+        <w:autoSpaceDE w:val="0"/>
+        <w:autoSpaceDN w:val="0"/>
+        <w:adjustRightInd w:val="0"/>
+        <w:spacing w:after="0" w:line="240" w:lineRule="auto"/>
+        <w:rPr>
+          <w:rFonts w:ascii="Consolas" w:hAnsi="Consolas" w:cs="Consolas"/>
+          <w:sz w:val="20"/>
+          <w:szCs w:val="20"/>
+          <w:lang w:bidi="he-IL"/>
+        </w:rPr>
+      </w:pPr>
+      <w:r>
+        <w:rPr>
+          <w:rFonts w:ascii="Consolas" w:hAnsi="Consolas" w:cs="Consolas"/>
+          <w:sz w:val="20"/>
+          <w:szCs w:val="20"/>
+          <w:lang w:bidi="he-IL"/>
+        </w:rPr>
+        <w:t xml:space="preserve">        {</w:t>
+      </w:r>
+    </w:p>
+    <w:p>
+      <w:pPr>
+        <w:autoSpaceDE w:val="0"/>
+        <w:autoSpaceDN w:val="0"/>
+        <w:adjustRightInd w:val="0"/>
+        <w:spacing w:after="0" w:line="240" w:lineRule="auto"/>
+        <w:rPr>
+          <w:rFonts w:ascii="Consolas" w:hAnsi="Consolas" w:cs="Consolas"/>
+          <w:sz w:val="20"/>
+          <w:szCs w:val="20"/>
+          <w:lang w:bidi="he-IL"/>
+        </w:rPr>
+      </w:pPr>
+      <w:r>
+        <w:rPr>
+          <w:rFonts w:ascii="Consolas" w:hAnsi="Consolas" w:cs="Consolas"/>
+          <w:sz w:val="20"/>
+          <w:szCs w:val="20"/>
+          <w:lang w:bidi="he-IL"/>
+        </w:rPr>
+        <w:t xml:space="preserve">            </w:t>
       </w:r>
       <w:commentRangeStart w:id="16"/>
-      <w:proofErr w:type="spellStart"/>
-      <w:r>
-        <w:rPr>
-          <w:rFonts w:ascii="Consolas" w:hAnsi="Consolas" w:cs="Consolas"/>
-          <w:color w:val="2B91AF"/>
-          <w:sz w:val="20"/>
-          <w:szCs w:val="20"/>
-          <w:lang w:bidi="he-IL"/>
-        </w:rPr>
-        <w:t>AsA_</w:t>
-      </w:r>
-      <w:r>
-        <w:rPr>
-          <w:rFonts w:ascii="Consolas" w:hAnsi="Consolas" w:cs="Consolas"/>
-          <w:color w:val="2B91AF"/>
-          <w:sz w:val="20"/>
-          <w:szCs w:val="20"/>
-          <w:lang w:bidi="he-IL"/>
-        </w:rPr>
-        <w:t>Server</w:t>
-      </w:r>
-      <w:commentRangeEnd w:id="16"/>
-      <w:proofErr w:type="spellEnd"/>
-      <w:r>
-        <w:rPr>
-          <w:rStyle w:val="CommentReference"/>
-        </w:rPr>
-        <w:commentReference w:id="16"/>
-      </w:r>
-      <w:r>
-        <w:rPr>
-          <w:rFonts w:ascii="Consolas" w:hAnsi="Consolas" w:cs="Consolas"/>
-          <w:sz w:val="20"/>
-          <w:szCs w:val="20"/>
-          <w:lang w:bidi="he-IL"/>
-        </w:rPr>
-        <w:t xml:space="preserve">, </w:t>
-      </w:r>
-      <w:proofErr w:type="spellStart"/>
-      <w:r>
-        <w:rPr>
-          <w:rFonts w:ascii="Consolas" w:hAnsi="Consolas" w:cs="Consolas"/>
-          <w:color w:val="2B91AF"/>
-          <w:sz w:val="20"/>
-          <w:szCs w:val="20"/>
-          <w:lang w:bidi="he-IL"/>
-        </w:rPr>
-        <w:t>IWantCustomInitialization</w:t>
-      </w:r>
-      <w:proofErr w:type="spellEnd"/>
-    </w:p>
-    <w:p>
-      <w:pPr>
-        <w:autoSpaceDE w:val="0"/>
-        <w:autoSpaceDN w:val="0"/>
-        <w:adjustRightInd w:val="0"/>
-        <w:spacing w:after="0" w:line="240" w:lineRule="auto"/>
-        <w:rPr>
-          <w:rFonts w:ascii="Consolas" w:hAnsi="Consolas" w:cs="Consolas"/>
-          <w:sz w:val="20"/>
-          <w:szCs w:val="20"/>
-          <w:lang w:bidi="he-IL"/>
-        </w:rPr>
-      </w:pPr>
-      <w:r>
-        <w:rPr>
-          <w:rFonts w:ascii="Consolas" w:hAnsi="Consolas" w:cs="Consolas"/>
-          <w:sz w:val="20"/>
-          <w:szCs w:val="20"/>
-          <w:lang w:bidi="he-IL"/>
-        </w:rPr>
-        <w:t xml:space="preserve">    {</w:t>
-      </w:r>
-    </w:p>
-    <w:p>
-      <w:pPr>
-        <w:autoSpaceDE w:val="0"/>
-        <w:autoSpaceDN w:val="0"/>
-        <w:adjustRightInd w:val="0"/>
-        <w:spacing w:after="0" w:line="240" w:lineRule="auto"/>
-        <w:rPr>
-          <w:rFonts w:ascii="Consolas" w:hAnsi="Consolas" w:cs="Consolas"/>
-          <w:sz w:val="20"/>
-          <w:szCs w:val="20"/>
-          <w:lang w:bidi="he-IL"/>
-        </w:rPr>
-      </w:pPr>
-      <w:r>
-        <w:rPr>
-          <w:rFonts w:ascii="Consolas" w:hAnsi="Consolas" w:cs="Consolas"/>
-          <w:sz w:val="20"/>
-          <w:szCs w:val="20"/>
-          <w:lang w:bidi="he-IL"/>
-        </w:rPr>
-        <w:t xml:space="preserve">        </w:t>
-      </w:r>
-      <w:r>
-        <w:rPr>
-          <w:rFonts w:ascii="Consolas" w:hAnsi="Consolas" w:cs="Consolas"/>
-          <w:color w:val="0000FF"/>
-          <w:sz w:val="20"/>
-          <w:szCs w:val="20"/>
-          <w:lang w:bidi="he-IL"/>
-        </w:rPr>
-        <w:t>public</w:t>
-      </w:r>
-      <w:r>
-        <w:rPr>
-          <w:rFonts w:ascii="Consolas" w:hAnsi="Consolas" w:cs="Consolas"/>
-          <w:sz w:val="20"/>
-          <w:szCs w:val="20"/>
-          <w:lang w:bidi="he-IL"/>
-        </w:rPr>
-        <w:t xml:space="preserve"> </w:t>
-      </w:r>
-      <w:r>
-        <w:rPr>
-          <w:rFonts w:ascii="Consolas" w:hAnsi="Consolas" w:cs="Consolas"/>
-          <w:color w:val="0000FF"/>
-          <w:sz w:val="20"/>
-          <w:szCs w:val="20"/>
-          <w:lang w:bidi="he-IL"/>
-        </w:rPr>
-        <w:t>void</w:t>
-      </w:r>
-      <w:r>
-        <w:rPr>
-          <w:rFonts w:ascii="Consolas" w:hAnsi="Consolas" w:cs="Consolas"/>
-          <w:sz w:val="20"/>
-          <w:szCs w:val="20"/>
-          <w:lang w:bidi="he-IL"/>
-        </w:rPr>
-        <w:t xml:space="preserve"> </w:t>
-      </w:r>
-      <w:proofErr w:type="spellStart"/>
-      <w:r>
-        <w:rPr>
-          <w:rFonts w:ascii="Consolas" w:hAnsi="Consolas" w:cs="Consolas"/>
-          <w:sz w:val="20"/>
-          <w:szCs w:val="20"/>
-          <w:lang w:bidi="he-IL"/>
-        </w:rPr>
-        <w:t>Init</w:t>
-      </w:r>
-      <w:proofErr w:type="spellEnd"/>
-      <w:r>
-        <w:rPr>
-          <w:rFonts w:ascii="Consolas" w:hAnsi="Consolas" w:cs="Consolas"/>
-          <w:sz w:val="20"/>
-          <w:szCs w:val="20"/>
-          <w:lang w:bidi="he-IL"/>
-        </w:rPr>
-        <w:t>()</w:t>
-      </w:r>
-    </w:p>
-    <w:p>
-      <w:pPr>
-        <w:autoSpaceDE w:val="0"/>
-        <w:autoSpaceDN w:val="0"/>
-        <w:adjustRightInd w:val="0"/>
-        <w:spacing w:after="0" w:line="240" w:lineRule="auto"/>
-        <w:rPr>
-          <w:rFonts w:ascii="Consolas" w:hAnsi="Consolas" w:cs="Consolas"/>
-          <w:sz w:val="20"/>
-          <w:szCs w:val="20"/>
-          <w:lang w:bidi="he-IL"/>
-        </w:rPr>
-      </w:pPr>
-      <w:r>
-        <w:rPr>
-          <w:rFonts w:ascii="Consolas" w:hAnsi="Consolas" w:cs="Consolas"/>
-          <w:sz w:val="20"/>
-          <w:szCs w:val="20"/>
-          <w:lang w:bidi="he-IL"/>
-        </w:rPr>
-        <w:t xml:space="preserve">        {</w:t>
-      </w:r>
-    </w:p>
-    <w:p>
-      <w:pPr>
-        <w:autoSpaceDE w:val="0"/>
-        <w:autoSpaceDN w:val="0"/>
-        <w:adjustRightInd w:val="0"/>
-        <w:spacing w:after="0" w:line="240" w:lineRule="auto"/>
-        <w:rPr>
-          <w:rFonts w:ascii="Consolas" w:hAnsi="Consolas" w:cs="Consolas"/>
-          <w:sz w:val="20"/>
-          <w:szCs w:val="20"/>
-          <w:lang w:bidi="he-IL"/>
-        </w:rPr>
-      </w:pPr>
-      <w:r>
-        <w:rPr>
-          <w:rFonts w:ascii="Consolas" w:hAnsi="Consolas" w:cs="Consolas"/>
-          <w:sz w:val="20"/>
-          <w:szCs w:val="20"/>
-          <w:lang w:bidi="he-IL"/>
-        </w:rPr>
-        <w:t xml:space="preserve">            </w:t>
-      </w:r>
-      <w:commentRangeStart w:id="17"/>
       <w:proofErr w:type="spellStart"/>
       <w:proofErr w:type="gramStart"/>
       <w:r>
@@ -12635,350 +12595,350 @@
         </w:rPr>
         <w:t>);</w:t>
       </w:r>
-      <w:commentRangeEnd w:id="17"/>
+      <w:commentRangeEnd w:id="16"/>
       <w:r>
         <w:rPr>
           <w:rStyle w:val="CommentReference"/>
         </w:rPr>
+        <w:commentReference w:id="16"/>
+      </w:r>
+    </w:p>
+    <w:p>
+      <w:pPr>
+        <w:autoSpaceDE w:val="0"/>
+        <w:autoSpaceDN w:val="0"/>
+        <w:adjustRightInd w:val="0"/>
+        <w:spacing w:after="0" w:line="240" w:lineRule="auto"/>
+        <w:rPr>
+          <w:rFonts w:ascii="Consolas" w:hAnsi="Consolas" w:cs="Consolas"/>
+          <w:sz w:val="20"/>
+          <w:szCs w:val="20"/>
+          <w:lang w:bidi="he-IL"/>
+        </w:rPr>
+      </w:pPr>
+    </w:p>
+    <w:p>
+      <w:pPr>
+        <w:autoSpaceDE w:val="0"/>
+        <w:autoSpaceDN w:val="0"/>
+        <w:adjustRightInd w:val="0"/>
+        <w:spacing w:after="0" w:line="240" w:lineRule="auto"/>
+        <w:rPr>
+          <w:rFonts w:ascii="Consolas" w:hAnsi="Consolas" w:cs="Consolas"/>
+          <w:sz w:val="20"/>
+          <w:szCs w:val="20"/>
+          <w:lang w:bidi="he-IL"/>
+        </w:rPr>
+      </w:pPr>
+      <w:r>
+        <w:rPr>
+          <w:rFonts w:ascii="Consolas" w:hAnsi="Consolas" w:cs="Consolas"/>
+          <w:sz w:val="20"/>
+          <w:szCs w:val="20"/>
+          <w:lang w:bidi="he-IL"/>
+        </w:rPr>
+        <w:t xml:space="preserve">            </w:t>
+      </w:r>
+      <w:proofErr w:type="spellStart"/>
+      <w:proofErr w:type="gramStart"/>
+      <w:r>
+        <w:rPr>
+          <w:rFonts w:ascii="Consolas" w:hAnsi="Consolas" w:cs="Consolas"/>
+          <w:sz w:val="20"/>
+          <w:szCs w:val="20"/>
+          <w:lang w:bidi="he-IL"/>
+        </w:rPr>
+        <w:t>NServiceBus.</w:t>
+      </w:r>
+      <w:r>
+        <w:rPr>
+          <w:rFonts w:ascii="Consolas" w:hAnsi="Consolas" w:cs="Consolas"/>
+          <w:color w:val="2B91AF"/>
+          <w:sz w:val="20"/>
+          <w:szCs w:val="20"/>
+          <w:lang w:bidi="he-IL"/>
+        </w:rPr>
+        <w:t>Configure</w:t>
+      </w:r>
+      <w:r>
+        <w:rPr>
+          <w:rFonts w:ascii="Consolas" w:hAnsi="Consolas" w:cs="Consolas"/>
+          <w:sz w:val="20"/>
+          <w:szCs w:val="20"/>
+          <w:lang w:bidi="he-IL"/>
+        </w:rPr>
+        <w:t>.With</w:t>
+      </w:r>
+      <w:proofErr w:type="spellEnd"/>
+      <w:r>
+        <w:rPr>
+          <w:rFonts w:ascii="Consolas" w:hAnsi="Consolas" w:cs="Consolas"/>
+          <w:sz w:val="20"/>
+          <w:szCs w:val="20"/>
+          <w:lang w:bidi="he-IL"/>
+        </w:rPr>
+        <w:t>()</w:t>
+      </w:r>
+      <w:proofErr w:type="gramEnd"/>
+    </w:p>
+    <w:p>
+      <w:pPr>
+        <w:autoSpaceDE w:val="0"/>
+        <w:autoSpaceDN w:val="0"/>
+        <w:adjustRightInd w:val="0"/>
+        <w:spacing w:after="0" w:line="240" w:lineRule="auto"/>
+        <w:rPr>
+          <w:rFonts w:ascii="Consolas" w:hAnsi="Consolas" w:cs="Consolas"/>
+          <w:sz w:val="20"/>
+          <w:szCs w:val="20"/>
+          <w:lang w:bidi="he-IL"/>
+        </w:rPr>
+      </w:pPr>
+      <w:r>
+        <w:rPr>
+          <w:rFonts w:ascii="Consolas" w:hAnsi="Consolas" w:cs="Consolas"/>
+          <w:sz w:val="20"/>
+          <w:szCs w:val="20"/>
+          <w:lang w:bidi="he-IL"/>
+        </w:rPr>
+        <w:t xml:space="preserve">  </w:t>
+      </w:r>
+      <w:r>
+        <w:rPr>
+          <w:rFonts w:ascii="Consolas" w:hAnsi="Consolas" w:cs="Consolas"/>
+          <w:sz w:val="20"/>
+          <w:szCs w:val="20"/>
+          <w:lang w:bidi="he-IL"/>
+        </w:rPr>
+        <w:t xml:space="preserve">              .</w:t>
+      </w:r>
+      <w:proofErr w:type="spellStart"/>
+      <w:proofErr w:type="gramStart"/>
+      <w:r>
+        <w:rPr>
+          <w:rFonts w:ascii="Consolas" w:hAnsi="Consolas" w:cs="Consolas"/>
+          <w:sz w:val="20"/>
+          <w:szCs w:val="20"/>
+          <w:lang w:bidi="he-IL"/>
+        </w:rPr>
+        <w:t>DefaultBuilder</w:t>
+      </w:r>
+      <w:proofErr w:type="spellEnd"/>
+      <w:r>
+        <w:rPr>
+          <w:rFonts w:ascii="Consolas" w:hAnsi="Consolas" w:cs="Consolas"/>
+          <w:sz w:val="20"/>
+          <w:szCs w:val="20"/>
+          <w:lang w:bidi="he-IL"/>
+        </w:rPr>
+        <w:t>()</w:t>
+      </w:r>
+      <w:proofErr w:type="gramEnd"/>
+    </w:p>
+    <w:p>
+      <w:pPr>
+        <w:autoSpaceDE w:val="0"/>
+        <w:autoSpaceDN w:val="0"/>
+        <w:adjustRightInd w:val="0"/>
+        <w:spacing w:after="0" w:line="240" w:lineRule="auto"/>
+        <w:rPr>
+          <w:rFonts w:ascii="Consolas" w:hAnsi="Consolas" w:cs="Consolas"/>
+          <w:color w:val="000000"/>
+          <w:sz w:val="19"/>
+          <w:szCs w:val="19"/>
+          <w:highlight w:val="white"/>
+        </w:rPr>
+      </w:pPr>
+      <w:r>
+        <w:rPr>
+          <w:rFonts w:ascii="Consolas" w:hAnsi="Consolas" w:cs="Consolas"/>
+          <w:sz w:val="20"/>
+          <w:szCs w:val="20"/>
+          <w:lang w:bidi="he-IL"/>
+        </w:rPr>
+        <w:t xml:space="preserve">                .</w:t>
+      </w:r>
+      <w:proofErr w:type="spellStart"/>
+      <w:proofErr w:type="gramStart"/>
+      <w:r>
+        <w:rPr>
+          <w:rFonts w:ascii="Consolas" w:hAnsi="Consolas" w:cs="Consolas"/>
+          <w:color w:val="000000"/>
+          <w:sz w:val="19"/>
+          <w:szCs w:val="19"/>
+          <w:highlight w:val="white"/>
+        </w:rPr>
+        <w:t>DefiningMessagesAs</w:t>
+      </w:r>
+      <w:proofErr w:type="spellEnd"/>
+      <w:r>
+        <w:rPr>
+          <w:rFonts w:ascii="Consolas" w:hAnsi="Consolas" w:cs="Consolas"/>
+          <w:color w:val="000000"/>
+          <w:sz w:val="19"/>
+          <w:szCs w:val="19"/>
+          <w:highlight w:val="white"/>
+        </w:rPr>
+        <w:t>(</w:t>
+      </w:r>
+      <w:proofErr w:type="gramEnd"/>
+      <w:r>
+        <w:rPr>
+          <w:rFonts w:ascii="Consolas" w:hAnsi="Consolas" w:cs="Consolas"/>
+          <w:color w:val="000000"/>
+          <w:sz w:val="19"/>
+          <w:szCs w:val="19"/>
+          <w:highlight w:val="white"/>
+        </w:rPr>
+        <w:t xml:space="preserve">t =&gt; </w:t>
+      </w:r>
+      <w:proofErr w:type="spellStart"/>
+      <w:r>
+        <w:rPr>
+          <w:rFonts w:ascii="Consolas" w:hAnsi="Consolas" w:cs="Consolas"/>
+          <w:color w:val="000000"/>
+          <w:sz w:val="19"/>
+          <w:szCs w:val="19"/>
+          <w:highlight w:val="white"/>
+        </w:rPr>
+        <w:t>t.Assembly</w:t>
+      </w:r>
+      <w:proofErr w:type="spellEnd"/>
+      <w:r>
+        <w:rPr>
+          <w:rFonts w:ascii="Consolas" w:hAnsi="Consolas" w:cs="Consolas"/>
+          <w:color w:val="000000"/>
+          <w:sz w:val="19"/>
+          <w:szCs w:val="19"/>
+          <w:highlight w:val="white"/>
+        </w:rPr>
+        <w:t xml:space="preserve"> == </w:t>
+      </w:r>
+      <w:proofErr w:type="spellStart"/>
+      <w:r>
+        <w:rPr>
+          <w:rFonts w:ascii="Consolas" w:hAnsi="Consolas" w:cs="Consolas"/>
+          <w:color w:val="0000FF"/>
+          <w:sz w:val="19"/>
+          <w:szCs w:val="19"/>
+          <w:highlight w:val="white"/>
+        </w:rPr>
+        <w:t>typeof</w:t>
+      </w:r>
+      <w:proofErr w:type="spellEnd"/>
+      <w:r>
+        <w:rPr>
+          <w:rFonts w:ascii="Consolas" w:hAnsi="Consolas" w:cs="Consolas"/>
+          <w:color w:val="000000"/>
+          <w:sz w:val="19"/>
+          <w:szCs w:val="19"/>
+          <w:highlight w:val="white"/>
+        </w:rPr>
+        <w:t>(</w:t>
+      </w:r>
+      <w:proofErr w:type="spellStart"/>
+      <w:r>
+        <w:rPr>
+          <w:rFonts w:ascii="Consolas" w:hAnsi="Consolas" w:cs="Consolas"/>
+          <w:color w:val="2B91AF"/>
+          <w:sz w:val="19"/>
+          <w:szCs w:val="19"/>
+          <w:highlight w:val="white"/>
+        </w:rPr>
+        <w:t>RequestMessage</w:t>
+      </w:r>
+      <w:proofErr w:type="spellEnd"/>
+      <w:r>
+        <w:rPr>
+          <w:rFonts w:ascii="Consolas" w:hAnsi="Consolas" w:cs="Consolas"/>
+          <w:color w:val="000000"/>
+          <w:sz w:val="19"/>
+          <w:szCs w:val="19"/>
+          <w:highlight w:val="white"/>
+        </w:rPr>
+        <w:t xml:space="preserve">).Assembly </w:t>
+      </w:r>
+    </w:p>
+    <w:p>
+      <w:pPr>
+        <w:autoSpaceDE w:val="0"/>
+        <w:autoSpaceDN w:val="0"/>
+        <w:adjustRightInd w:val="0"/>
+        <w:spacing w:after="0" w:line="240" w:lineRule="auto"/>
+        <w:rPr>
+          <w:rFonts w:ascii="Consolas" w:hAnsi="Consolas" w:cs="Consolas"/>
+          <w:sz w:val="20"/>
+          <w:szCs w:val="20"/>
+          <w:lang w:bidi="he-IL"/>
+        </w:rPr>
+      </w:pPr>
+      <w:r>
+        <w:rPr>
+          <w:rFonts w:ascii="Consolas" w:hAnsi="Consolas" w:cs="Consolas"/>
+          <w:color w:val="000000"/>
+          <w:sz w:val="19"/>
+          <w:szCs w:val="19"/>
+          <w:highlight w:val="white"/>
+        </w:rPr>
+        <w:t xml:space="preserve">                                       </w:t>
+      </w:r>
+      <w:r>
+        <w:rPr>
+          <w:rFonts w:ascii="Consolas" w:hAnsi="Consolas" w:cs="Consolas"/>
+          <w:color w:val="000000"/>
+          <w:sz w:val="19"/>
+          <w:szCs w:val="19"/>
+          <w:highlight w:val="white"/>
+        </w:rPr>
+        <w:t xml:space="preserve">&amp;&amp; </w:t>
+      </w:r>
+      <w:proofErr w:type="spellStart"/>
+      <w:r>
+        <w:rPr>
+          <w:rFonts w:ascii="Consolas" w:hAnsi="Consolas" w:cs="Consolas"/>
+          <w:color w:val="000000"/>
+          <w:sz w:val="19"/>
+          <w:szCs w:val="19"/>
+          <w:highlight w:val="white"/>
+        </w:rPr>
+        <w:t>t.Name.EndsWith</w:t>
+      </w:r>
+      <w:proofErr w:type="spellEnd"/>
+      <w:r>
+        <w:rPr>
+          <w:rFonts w:ascii="Consolas" w:hAnsi="Consolas" w:cs="Consolas"/>
+          <w:color w:val="000000"/>
+          <w:sz w:val="19"/>
+          <w:szCs w:val="19"/>
+          <w:highlight w:val="white"/>
+        </w:rPr>
+        <w:t>(</w:t>
+      </w:r>
+      <w:r>
+        <w:rPr>
+          <w:rFonts w:ascii="Consolas" w:hAnsi="Consolas" w:cs="Consolas"/>
+          <w:color w:val="A31515"/>
+          <w:sz w:val="19"/>
+          <w:szCs w:val="19"/>
+          <w:highlight w:val="white"/>
+        </w:rPr>
+        <w:t>"Message"</w:t>
+      </w:r>
+      <w:r>
+        <w:rPr>
+          <w:rFonts w:ascii="Consolas" w:hAnsi="Consolas" w:cs="Consolas"/>
+          <w:color w:val="000000"/>
+          <w:sz w:val="19"/>
+          <w:szCs w:val="19"/>
+          <w:highlight w:val="white"/>
+        </w:rPr>
+        <w:t>));</w:t>
+      </w:r>
+      <w:r>
+        <w:rPr>
+          <w:rStyle w:val="CommentReference"/>
+        </w:rPr>
         <w:commentReference w:id="17"/>
-      </w:r>
-    </w:p>
-    <w:p>
-      <w:pPr>
-        <w:autoSpaceDE w:val="0"/>
-        <w:autoSpaceDN w:val="0"/>
-        <w:adjustRightInd w:val="0"/>
-        <w:spacing w:after="0" w:line="240" w:lineRule="auto"/>
-        <w:rPr>
-          <w:rFonts w:ascii="Consolas" w:hAnsi="Consolas" w:cs="Consolas"/>
-          <w:sz w:val="20"/>
-          <w:szCs w:val="20"/>
-          <w:lang w:bidi="he-IL"/>
-        </w:rPr>
-      </w:pPr>
-    </w:p>
-    <w:p>
-      <w:pPr>
-        <w:autoSpaceDE w:val="0"/>
-        <w:autoSpaceDN w:val="0"/>
-        <w:adjustRightInd w:val="0"/>
-        <w:spacing w:after="0" w:line="240" w:lineRule="auto"/>
-        <w:rPr>
-          <w:rFonts w:ascii="Consolas" w:hAnsi="Consolas" w:cs="Consolas"/>
-          <w:sz w:val="20"/>
-          <w:szCs w:val="20"/>
-          <w:lang w:bidi="he-IL"/>
-        </w:rPr>
-      </w:pPr>
-      <w:r>
-        <w:rPr>
-          <w:rFonts w:ascii="Consolas" w:hAnsi="Consolas" w:cs="Consolas"/>
-          <w:sz w:val="20"/>
-          <w:szCs w:val="20"/>
-          <w:lang w:bidi="he-IL"/>
-        </w:rPr>
-        <w:t xml:space="preserve">            </w:t>
-      </w:r>
-      <w:proofErr w:type="spellStart"/>
-      <w:proofErr w:type="gramStart"/>
-      <w:r>
-        <w:rPr>
-          <w:rFonts w:ascii="Consolas" w:hAnsi="Consolas" w:cs="Consolas"/>
-          <w:sz w:val="20"/>
-          <w:szCs w:val="20"/>
-          <w:lang w:bidi="he-IL"/>
-        </w:rPr>
-        <w:t>NServiceBus.</w:t>
-      </w:r>
-      <w:r>
-        <w:rPr>
-          <w:rFonts w:ascii="Consolas" w:hAnsi="Consolas" w:cs="Consolas"/>
-          <w:color w:val="2B91AF"/>
-          <w:sz w:val="20"/>
-          <w:szCs w:val="20"/>
-          <w:lang w:bidi="he-IL"/>
-        </w:rPr>
-        <w:t>Configure</w:t>
-      </w:r>
-      <w:r>
-        <w:rPr>
-          <w:rFonts w:ascii="Consolas" w:hAnsi="Consolas" w:cs="Consolas"/>
-          <w:sz w:val="20"/>
-          <w:szCs w:val="20"/>
-          <w:lang w:bidi="he-IL"/>
-        </w:rPr>
-        <w:t>.With</w:t>
-      </w:r>
-      <w:proofErr w:type="spellEnd"/>
-      <w:r>
-        <w:rPr>
-          <w:rFonts w:ascii="Consolas" w:hAnsi="Consolas" w:cs="Consolas"/>
-          <w:sz w:val="20"/>
-          <w:szCs w:val="20"/>
-          <w:lang w:bidi="he-IL"/>
-        </w:rPr>
-        <w:t>()</w:t>
-      </w:r>
-      <w:proofErr w:type="gramEnd"/>
-    </w:p>
-    <w:p>
-      <w:pPr>
-        <w:autoSpaceDE w:val="0"/>
-        <w:autoSpaceDN w:val="0"/>
-        <w:adjustRightInd w:val="0"/>
-        <w:spacing w:after="0" w:line="240" w:lineRule="auto"/>
-        <w:rPr>
-          <w:rFonts w:ascii="Consolas" w:hAnsi="Consolas" w:cs="Consolas"/>
-          <w:sz w:val="20"/>
-          <w:szCs w:val="20"/>
-          <w:lang w:bidi="he-IL"/>
-        </w:rPr>
-      </w:pPr>
-      <w:r>
-        <w:rPr>
-          <w:rFonts w:ascii="Consolas" w:hAnsi="Consolas" w:cs="Consolas"/>
-          <w:sz w:val="20"/>
-          <w:szCs w:val="20"/>
-          <w:lang w:bidi="he-IL"/>
-        </w:rPr>
-        <w:t xml:space="preserve">  </w:t>
-      </w:r>
-      <w:r>
-        <w:rPr>
-          <w:rFonts w:ascii="Consolas" w:hAnsi="Consolas" w:cs="Consolas"/>
-          <w:sz w:val="20"/>
-          <w:szCs w:val="20"/>
-          <w:lang w:bidi="he-IL"/>
-        </w:rPr>
-        <w:t xml:space="preserve">              .</w:t>
-      </w:r>
-      <w:proofErr w:type="spellStart"/>
-      <w:proofErr w:type="gramStart"/>
-      <w:r>
-        <w:rPr>
-          <w:rFonts w:ascii="Consolas" w:hAnsi="Consolas" w:cs="Consolas"/>
-          <w:sz w:val="20"/>
-          <w:szCs w:val="20"/>
-          <w:lang w:bidi="he-IL"/>
-        </w:rPr>
-        <w:t>DefaultBuilder</w:t>
-      </w:r>
-      <w:proofErr w:type="spellEnd"/>
-      <w:r>
-        <w:rPr>
-          <w:rFonts w:ascii="Consolas" w:hAnsi="Consolas" w:cs="Consolas"/>
-          <w:sz w:val="20"/>
-          <w:szCs w:val="20"/>
-          <w:lang w:bidi="he-IL"/>
-        </w:rPr>
-        <w:t>()</w:t>
-      </w:r>
-      <w:proofErr w:type="gramEnd"/>
-    </w:p>
-    <w:p>
-      <w:pPr>
-        <w:autoSpaceDE w:val="0"/>
-        <w:autoSpaceDN w:val="0"/>
-        <w:adjustRightInd w:val="0"/>
-        <w:spacing w:after="0" w:line="240" w:lineRule="auto"/>
-        <w:rPr>
-          <w:rFonts w:ascii="Consolas" w:hAnsi="Consolas" w:cs="Consolas"/>
-          <w:color w:val="000000"/>
-          <w:sz w:val="19"/>
-          <w:szCs w:val="19"/>
-          <w:highlight w:val="white"/>
-        </w:rPr>
-      </w:pPr>
-      <w:r>
-        <w:rPr>
-          <w:rFonts w:ascii="Consolas" w:hAnsi="Consolas" w:cs="Consolas"/>
-          <w:sz w:val="20"/>
-          <w:szCs w:val="20"/>
-          <w:lang w:bidi="he-IL"/>
-        </w:rPr>
-        <w:t xml:space="preserve">                .</w:t>
-      </w:r>
-      <w:proofErr w:type="spellStart"/>
-      <w:proofErr w:type="gramStart"/>
-      <w:r>
-        <w:rPr>
-          <w:rFonts w:ascii="Consolas" w:hAnsi="Consolas" w:cs="Consolas"/>
-          <w:color w:val="000000"/>
-          <w:sz w:val="19"/>
-          <w:szCs w:val="19"/>
-          <w:highlight w:val="white"/>
-        </w:rPr>
-        <w:t>DefiningMessagesAs</w:t>
-      </w:r>
-      <w:proofErr w:type="spellEnd"/>
-      <w:r>
-        <w:rPr>
-          <w:rFonts w:ascii="Consolas" w:hAnsi="Consolas" w:cs="Consolas"/>
-          <w:color w:val="000000"/>
-          <w:sz w:val="19"/>
-          <w:szCs w:val="19"/>
-          <w:highlight w:val="white"/>
-        </w:rPr>
-        <w:t>(</w:t>
-      </w:r>
-      <w:proofErr w:type="gramEnd"/>
-      <w:r>
-        <w:rPr>
-          <w:rFonts w:ascii="Consolas" w:hAnsi="Consolas" w:cs="Consolas"/>
-          <w:color w:val="000000"/>
-          <w:sz w:val="19"/>
-          <w:szCs w:val="19"/>
-          <w:highlight w:val="white"/>
-        </w:rPr>
-        <w:t xml:space="preserve">t =&gt; </w:t>
-      </w:r>
-      <w:proofErr w:type="spellStart"/>
-      <w:r>
-        <w:rPr>
-          <w:rFonts w:ascii="Consolas" w:hAnsi="Consolas" w:cs="Consolas"/>
-          <w:color w:val="000000"/>
-          <w:sz w:val="19"/>
-          <w:szCs w:val="19"/>
-          <w:highlight w:val="white"/>
-        </w:rPr>
-        <w:t>t.Assembly</w:t>
-      </w:r>
-      <w:proofErr w:type="spellEnd"/>
-      <w:r>
-        <w:rPr>
-          <w:rFonts w:ascii="Consolas" w:hAnsi="Consolas" w:cs="Consolas"/>
-          <w:color w:val="000000"/>
-          <w:sz w:val="19"/>
-          <w:szCs w:val="19"/>
-          <w:highlight w:val="white"/>
-        </w:rPr>
-        <w:t xml:space="preserve"> == </w:t>
-      </w:r>
-      <w:proofErr w:type="spellStart"/>
-      <w:r>
-        <w:rPr>
-          <w:rFonts w:ascii="Consolas" w:hAnsi="Consolas" w:cs="Consolas"/>
-          <w:color w:val="0000FF"/>
-          <w:sz w:val="19"/>
-          <w:szCs w:val="19"/>
-          <w:highlight w:val="white"/>
-        </w:rPr>
-        <w:t>typeof</w:t>
-      </w:r>
-      <w:proofErr w:type="spellEnd"/>
-      <w:r>
-        <w:rPr>
-          <w:rFonts w:ascii="Consolas" w:hAnsi="Consolas" w:cs="Consolas"/>
-          <w:color w:val="000000"/>
-          <w:sz w:val="19"/>
-          <w:szCs w:val="19"/>
-          <w:highlight w:val="white"/>
-        </w:rPr>
-        <w:t>(</w:t>
-      </w:r>
-      <w:proofErr w:type="spellStart"/>
-      <w:r>
-        <w:rPr>
-          <w:rFonts w:ascii="Consolas" w:hAnsi="Consolas" w:cs="Consolas"/>
-          <w:color w:val="2B91AF"/>
-          <w:sz w:val="19"/>
-          <w:szCs w:val="19"/>
-          <w:highlight w:val="white"/>
-        </w:rPr>
-        <w:t>RequestMessage</w:t>
-      </w:r>
-      <w:proofErr w:type="spellEnd"/>
-      <w:r>
-        <w:rPr>
-          <w:rFonts w:ascii="Consolas" w:hAnsi="Consolas" w:cs="Consolas"/>
-          <w:color w:val="000000"/>
-          <w:sz w:val="19"/>
-          <w:szCs w:val="19"/>
-          <w:highlight w:val="white"/>
-        </w:rPr>
-        <w:t xml:space="preserve">).Assembly </w:t>
-      </w:r>
-    </w:p>
-    <w:p>
-      <w:pPr>
-        <w:autoSpaceDE w:val="0"/>
-        <w:autoSpaceDN w:val="0"/>
-        <w:adjustRightInd w:val="0"/>
-        <w:spacing w:after="0" w:line="240" w:lineRule="auto"/>
-        <w:rPr>
-          <w:rFonts w:ascii="Consolas" w:hAnsi="Consolas" w:cs="Consolas"/>
-          <w:sz w:val="20"/>
-          <w:szCs w:val="20"/>
-          <w:lang w:bidi="he-IL"/>
-        </w:rPr>
-      </w:pPr>
-      <w:r>
-        <w:rPr>
-          <w:rFonts w:ascii="Consolas" w:hAnsi="Consolas" w:cs="Consolas"/>
-          <w:color w:val="000000"/>
-          <w:sz w:val="19"/>
-          <w:szCs w:val="19"/>
-          <w:highlight w:val="white"/>
-        </w:rPr>
-        <w:t xml:space="preserve">                                       </w:t>
-      </w:r>
-      <w:r>
-        <w:rPr>
-          <w:rFonts w:ascii="Consolas" w:hAnsi="Consolas" w:cs="Consolas"/>
-          <w:color w:val="000000"/>
-          <w:sz w:val="19"/>
-          <w:szCs w:val="19"/>
-          <w:highlight w:val="white"/>
-        </w:rPr>
-        <w:t xml:space="preserve">&amp;&amp; </w:t>
-      </w:r>
-      <w:proofErr w:type="spellStart"/>
-      <w:r>
-        <w:rPr>
-          <w:rFonts w:ascii="Consolas" w:hAnsi="Consolas" w:cs="Consolas"/>
-          <w:color w:val="000000"/>
-          <w:sz w:val="19"/>
-          <w:szCs w:val="19"/>
-          <w:highlight w:val="white"/>
-        </w:rPr>
-        <w:t>t.Name.EndsWith</w:t>
-      </w:r>
-      <w:proofErr w:type="spellEnd"/>
-      <w:r>
-        <w:rPr>
-          <w:rFonts w:ascii="Consolas" w:hAnsi="Consolas" w:cs="Consolas"/>
-          <w:color w:val="000000"/>
-          <w:sz w:val="19"/>
-          <w:szCs w:val="19"/>
-          <w:highlight w:val="white"/>
-        </w:rPr>
-        <w:t>(</w:t>
-      </w:r>
-      <w:r>
-        <w:rPr>
-          <w:rFonts w:ascii="Consolas" w:hAnsi="Consolas" w:cs="Consolas"/>
-          <w:color w:val="A31515"/>
-          <w:sz w:val="19"/>
-          <w:szCs w:val="19"/>
-          <w:highlight w:val="white"/>
-        </w:rPr>
-        <w:t>"Message"</w:t>
-      </w:r>
-      <w:r>
-        <w:rPr>
-          <w:rFonts w:ascii="Consolas" w:hAnsi="Consolas" w:cs="Consolas"/>
-          <w:color w:val="000000"/>
-          <w:sz w:val="19"/>
-          <w:szCs w:val="19"/>
-          <w:highlight w:val="white"/>
-        </w:rPr>
-        <w:t>));</w:t>
-      </w:r>
-      <w:r>
-        <w:rPr>
-          <w:rStyle w:val="CommentReference"/>
-        </w:rPr>
-        <w:commentReference w:id="18"/>
       </w:r>
     </w:p>
     <w:p>
@@ -13781,7 +13741,7 @@
       <w:r>
         <w:t xml:space="preserve">  </w:t>
       </w:r>
-      <w:commentRangeStart w:id="19"/>
+      <w:commentRangeStart w:id="18"/>
       <w:r>
         <w:t xml:space="preserve">You should see the </w:t>
       </w:r>
@@ -13793,12 +13753,12 @@
       <w:r>
         <w:t xml:space="preserve"> print out "Say something" on the console.</w:t>
       </w:r>
-      <w:commentRangeEnd w:id="19"/>
+      <w:commentRangeEnd w:id="18"/>
       <w:r>
         <w:rPr>
           <w:rStyle w:val="CommentReference"/>
         </w:rPr>
-        <w:commentReference w:id="19"/>
+        <w:commentReference w:id="18"/>
       </w:r>
       <w:r>
         <w:br w:type="page"/>
@@ -16079,6 +16039,17 @@
         <w:t>NServiceBus.Core</w:t>
       </w:r>
       <w:proofErr w:type="spellEnd"/>
+      <w:r>
+        <w:t xml:space="preserve"> (via </w:t>
+      </w:r>
+      <w:proofErr w:type="spellStart"/>
+      <w:r>
+        <w:t>NuGet</w:t>
+      </w:r>
+      <w:proofErr w:type="spellEnd"/>
+      <w:r>
+        <w:t>)</w:t>
+      </w:r>
     </w:p>
     <w:p>
       <w:pPr>
@@ -17483,6 +17454,17 @@
       <w:r>
         <w:t xml:space="preserve"> to Request</w:t>
       </w:r>
+      <w:r>
+        <w:t xml:space="preserve">. Be sure to update the </w:t>
+      </w:r>
+      <w:proofErr w:type="spellStart"/>
+      <w:r>
+        <w:t>config</w:t>
+      </w:r>
+      <w:proofErr w:type="spellEnd"/>
+      <w:r>
+        <w:t xml:space="preserve"> as well.</w:t>
+      </w:r>
     </w:p>
     <w:p>
       <w:pPr>
@@ -18671,7 +18653,7 @@
           <w:lang w:bidi="he-IL"/>
         </w:rPr>
       </w:pPr>
-      <w:commentRangeStart w:id="20"/>
+      <w:commentRangeStart w:id="19"/>
       <w:r>
         <w:rPr>
           <w:rFonts w:ascii="Consolas" w:hAnsi="Consolas" w:cs="Consolas"/>
@@ -18773,12 +18755,12 @@
         </w:rPr>
         <w:t>/&gt;</w:t>
       </w:r>
-      <w:commentRangeEnd w:id="20"/>
+      <w:commentRangeEnd w:id="19"/>
       <w:r>
         <w:rPr>
           <w:rStyle w:val="CommentReference"/>
         </w:rPr>
-        <w:commentReference w:id="20"/>
+        <w:commentReference w:id="19"/>
       </w:r>
     </w:p>
     <w:p/>
@@ -25126,8 +25108,8 @@
         </w:rPr>
         <w:t>"</w:t>
       </w:r>
-      <w:bookmarkStart w:id="21" w:name="OLE_LINK1"/>
-      <w:bookmarkStart w:id="22" w:name="OLE_LINK2"/>
+      <w:bookmarkStart w:id="20" w:name="OLE_LINK1"/>
+      <w:bookmarkStart w:id="21" w:name="OLE_LINK2"/>
       <w:r>
         <w:rPr>
           <w:rFonts w:ascii="Consolas" w:hAnsi="Consolas" w:cs="Consolas"/>
@@ -25138,8 +25120,8 @@
         </w:rPr>
         <w:t>gdDbqRpqdRbTs3mhdZh9qCaDaxJXl+e7</w:t>
       </w:r>
+      <w:bookmarkEnd w:id="20"/>
       <w:bookmarkEnd w:id="21"/>
-      <w:bookmarkEnd w:id="22"/>
       <w:r>
         <w:rPr>
           <w:rFonts w:ascii="Consolas" w:hAnsi="Consolas" w:cs="Consolas"/>
@@ -25464,321 +25446,321 @@
         </w:rPr>
         <w:t xml:space="preserve"> : </w:t>
       </w:r>
+      <w:commentRangeStart w:id="22"/>
+      <w:r>
+        <w:rPr>
+          <w:rFonts w:ascii="Consolas" w:hAnsi="Consolas" w:cs="Consolas"/>
+          <w:color w:val="2B91AF"/>
+          <w:sz w:val="19"/>
+          <w:szCs w:val="19"/>
+        </w:rPr>
+        <w:t>IProvideConfiguration</w:t>
+      </w:r>
+      <w:r>
+        <w:rPr>
+          <w:rFonts w:ascii="Consolas" w:hAnsi="Consolas" w:cs="Consolas"/>
+          <w:sz w:val="19"/>
+          <w:szCs w:val="19"/>
+        </w:rPr>
+        <w:t>&lt;</w:t>
+      </w:r>
+      <w:r>
+        <w:rPr>
+          <w:rFonts w:ascii="Consolas" w:hAnsi="Consolas" w:cs="Consolas"/>
+          <w:color w:val="2B91AF"/>
+          <w:sz w:val="19"/>
+          <w:szCs w:val="19"/>
+        </w:rPr>
+        <w:t>RijndaelEncryptionServiceConfig</w:t>
+      </w:r>
+      <w:r>
+        <w:rPr>
+          <w:rFonts w:ascii="Consolas" w:hAnsi="Consolas" w:cs="Consolas"/>
+          <w:sz w:val="19"/>
+          <w:szCs w:val="19"/>
+        </w:rPr>
+        <w:t>&gt;</w:t>
+      </w:r>
+      <w:commentRangeEnd w:id="22"/>
+      <w:r>
+        <w:rPr>
+          <w:rStyle w:val="CommentReference"/>
+        </w:rPr>
+        <w:commentReference w:id="22"/>
+      </w:r>
+    </w:p>
+    <w:p>
+      <w:pPr>
+        <w:autoSpaceDE w:val="0"/>
+        <w:autoSpaceDN w:val="0"/>
+        <w:adjustRightInd w:val="0"/>
+        <w:spacing w:after="0" w:line="240" w:lineRule="auto"/>
+        <w:rPr>
+          <w:rFonts w:ascii="Consolas" w:hAnsi="Consolas" w:cs="Consolas"/>
+          <w:sz w:val="19"/>
+          <w:szCs w:val="19"/>
+        </w:rPr>
+      </w:pPr>
+      <w:r>
+        <w:rPr>
+          <w:rFonts w:ascii="Consolas" w:hAnsi="Consolas" w:cs="Consolas"/>
+          <w:sz w:val="19"/>
+          <w:szCs w:val="19"/>
+        </w:rPr>
+        <w:t xml:space="preserve">    {</w:t>
+      </w:r>
+    </w:p>
+    <w:p>
+      <w:pPr>
+        <w:autoSpaceDE w:val="0"/>
+        <w:autoSpaceDN w:val="0"/>
+        <w:adjustRightInd w:val="0"/>
+        <w:spacing w:after="0" w:line="240" w:lineRule="auto"/>
+        <w:rPr>
+          <w:rFonts w:ascii="Consolas" w:hAnsi="Consolas" w:cs="Consolas"/>
+          <w:sz w:val="19"/>
+          <w:szCs w:val="19"/>
+        </w:rPr>
+      </w:pPr>
+      <w:r>
+        <w:rPr>
+          <w:rFonts w:ascii="Consolas" w:hAnsi="Consolas" w:cs="Consolas"/>
+          <w:sz w:val="19"/>
+          <w:szCs w:val="19"/>
+        </w:rPr>
+        <w:t xml:space="preserve">        </w:t>
+      </w:r>
+      <w:r>
+        <w:rPr>
+          <w:rFonts w:ascii="Consolas" w:hAnsi="Consolas" w:cs="Consolas"/>
+          <w:color w:val="0000FF"/>
+          <w:sz w:val="19"/>
+          <w:szCs w:val="19"/>
+        </w:rPr>
+        <w:t>public</w:t>
+      </w:r>
+      <w:r>
+        <w:rPr>
+          <w:rFonts w:ascii="Consolas" w:hAnsi="Consolas" w:cs="Consolas"/>
+          <w:sz w:val="19"/>
+          <w:szCs w:val="19"/>
+        </w:rPr>
+        <w:t xml:space="preserve"> </w:t>
+      </w:r>
+      <w:r>
+        <w:rPr>
+          <w:rFonts w:ascii="Consolas" w:hAnsi="Consolas" w:cs="Consolas"/>
+          <w:color w:val="2B91AF"/>
+          <w:sz w:val="19"/>
+          <w:szCs w:val="19"/>
+        </w:rPr>
+        <w:t>RijndaelEncryptionServiceConfig</w:t>
+      </w:r>
+      <w:r>
+        <w:rPr>
+          <w:rFonts w:ascii="Consolas" w:hAnsi="Consolas" w:cs="Consolas"/>
+          <w:sz w:val="19"/>
+          <w:szCs w:val="19"/>
+        </w:rPr>
+        <w:t xml:space="preserve"> </w:t>
+      </w:r>
       <w:commentRangeStart w:id="23"/>
       <w:r>
         <w:rPr>
           <w:rFonts w:ascii="Consolas" w:hAnsi="Consolas" w:cs="Consolas"/>
+          <w:sz w:val="19"/>
+          <w:szCs w:val="19"/>
+        </w:rPr>
+        <w:t>GetConfiguration()</w:t>
+      </w:r>
+      <w:commentRangeEnd w:id="23"/>
+      <w:r>
+        <w:rPr>
+          <w:rStyle w:val="CommentReference"/>
+        </w:rPr>
+        <w:commentReference w:id="23"/>
+      </w:r>
+    </w:p>
+    <w:p>
+      <w:pPr>
+        <w:autoSpaceDE w:val="0"/>
+        <w:autoSpaceDN w:val="0"/>
+        <w:adjustRightInd w:val="0"/>
+        <w:spacing w:after="0" w:line="240" w:lineRule="auto"/>
+        <w:rPr>
+          <w:rFonts w:ascii="Consolas" w:hAnsi="Consolas" w:cs="Consolas"/>
+          <w:sz w:val="19"/>
+          <w:szCs w:val="19"/>
+        </w:rPr>
+      </w:pPr>
+      <w:r>
+        <w:rPr>
+          <w:rFonts w:ascii="Consolas" w:hAnsi="Consolas" w:cs="Consolas"/>
+          <w:sz w:val="19"/>
+          <w:szCs w:val="19"/>
+        </w:rPr>
+        <w:t xml:space="preserve">        {</w:t>
+      </w:r>
+    </w:p>
+    <w:p>
+      <w:pPr>
+        <w:autoSpaceDE w:val="0"/>
+        <w:autoSpaceDN w:val="0"/>
+        <w:adjustRightInd w:val="0"/>
+        <w:spacing w:after="0" w:line="240" w:lineRule="auto"/>
+        <w:rPr>
+          <w:rFonts w:ascii="Consolas" w:hAnsi="Consolas" w:cs="Consolas"/>
+          <w:sz w:val="19"/>
+          <w:szCs w:val="19"/>
+        </w:rPr>
+      </w:pPr>
+      <w:r>
+        <w:rPr>
+          <w:rFonts w:ascii="Consolas" w:hAnsi="Consolas" w:cs="Consolas"/>
+          <w:sz w:val="19"/>
+          <w:szCs w:val="19"/>
+        </w:rPr>
+        <w:t xml:space="preserve">            </w:t>
+      </w:r>
+      <w:r>
+        <w:rPr>
+          <w:rFonts w:ascii="Consolas" w:hAnsi="Consolas" w:cs="Consolas"/>
+          <w:color w:val="0000FF"/>
+          <w:sz w:val="19"/>
+          <w:szCs w:val="19"/>
+        </w:rPr>
+        <w:t>return</w:t>
+      </w:r>
+      <w:r>
+        <w:rPr>
+          <w:rFonts w:ascii="Consolas" w:hAnsi="Consolas" w:cs="Consolas"/>
+          <w:sz w:val="19"/>
+          <w:szCs w:val="19"/>
+        </w:rPr>
+        <w:t xml:space="preserve"> </w:t>
+      </w:r>
+      <w:r>
+        <w:rPr>
+          <w:rFonts w:ascii="Consolas" w:hAnsi="Consolas" w:cs="Consolas"/>
+          <w:color w:val="0000FF"/>
+          <w:sz w:val="19"/>
+          <w:szCs w:val="19"/>
+        </w:rPr>
+        <w:t>new</w:t>
+      </w:r>
+      <w:r>
+        <w:rPr>
+          <w:rFonts w:ascii="Consolas" w:hAnsi="Consolas" w:cs="Consolas"/>
+          <w:sz w:val="19"/>
+          <w:szCs w:val="19"/>
+        </w:rPr>
+        <w:t xml:space="preserve"> </w:t>
+      </w:r>
+      <w:r>
+        <w:rPr>
+          <w:rFonts w:ascii="Consolas" w:hAnsi="Consolas" w:cs="Consolas"/>
           <w:color w:val="2B91AF"/>
           <w:sz w:val="19"/>
           <w:szCs w:val="19"/>
         </w:rPr>
-        <w:t>IProvideConfiguration</w:t>
-      </w:r>
-      <w:r>
-        <w:rPr>
-          <w:rFonts w:ascii="Consolas" w:hAnsi="Consolas" w:cs="Consolas"/>
-          <w:sz w:val="19"/>
-          <w:szCs w:val="19"/>
-        </w:rPr>
-        <w:t>&lt;</w:t>
-      </w:r>
-      <w:r>
-        <w:rPr>
-          <w:rFonts w:ascii="Consolas" w:hAnsi="Consolas" w:cs="Consolas"/>
-          <w:color w:val="2B91AF"/>
-          <w:sz w:val="19"/>
-          <w:szCs w:val="19"/>
-        </w:rPr>
         <w:t>RijndaelEncryptionServiceConfig</w:t>
       </w:r>
-      <w:r>
-        <w:rPr>
-          <w:rFonts w:ascii="Consolas" w:hAnsi="Consolas" w:cs="Consolas"/>
-          <w:sz w:val="19"/>
-          <w:szCs w:val="19"/>
-        </w:rPr>
-        <w:t>&gt;</w:t>
-      </w:r>
-      <w:commentRangeEnd w:id="23"/>
+    </w:p>
+    <w:p>
+      <w:pPr>
+        <w:autoSpaceDE w:val="0"/>
+        <w:autoSpaceDN w:val="0"/>
+        <w:adjustRightInd w:val="0"/>
+        <w:spacing w:after="0" w:line="240" w:lineRule="auto"/>
+        <w:rPr>
+          <w:rFonts w:ascii="Consolas" w:hAnsi="Consolas" w:cs="Consolas"/>
+          <w:sz w:val="19"/>
+          <w:szCs w:val="19"/>
+        </w:rPr>
+      </w:pPr>
+      <w:r>
+        <w:rPr>
+          <w:rFonts w:ascii="Consolas" w:hAnsi="Consolas" w:cs="Consolas"/>
+          <w:sz w:val="19"/>
+          <w:szCs w:val="19"/>
+        </w:rPr>
+        <w:t xml:space="preserve">                        {</w:t>
+      </w:r>
+    </w:p>
+    <w:p>
+      <w:pPr>
+        <w:autoSpaceDE w:val="0"/>
+        <w:autoSpaceDN w:val="0"/>
+        <w:adjustRightInd w:val="0"/>
+        <w:spacing w:after="0" w:line="240" w:lineRule="auto"/>
+        <w:rPr>
+          <w:rFonts w:ascii="Consolas" w:hAnsi="Consolas" w:cs="Consolas"/>
+          <w:sz w:val="19"/>
+          <w:szCs w:val="19"/>
+        </w:rPr>
+      </w:pPr>
+      <w:r>
+        <w:rPr>
+          <w:rFonts w:ascii="Consolas" w:hAnsi="Consolas" w:cs="Consolas"/>
+          <w:sz w:val="19"/>
+          <w:szCs w:val="19"/>
+        </w:rPr>
+        <w:t xml:space="preserve">                            </w:t>
+      </w:r>
+      <w:r>
+        <w:rPr>
+          <w:rFonts w:ascii="Consolas" w:hAnsi="Consolas" w:cs="Consolas"/>
+          <w:color w:val="008000"/>
+          <w:sz w:val="19"/>
+          <w:szCs w:val="19"/>
+        </w:rPr>
+        <w:t>//this key could be fetched from a REST/WS call</w:t>
+      </w:r>
+    </w:p>
+    <w:p>
+      <w:pPr>
+        <w:autoSpaceDE w:val="0"/>
+        <w:autoSpaceDN w:val="0"/>
+        <w:adjustRightInd w:val="0"/>
+        <w:spacing w:after="0" w:line="240" w:lineRule="auto"/>
+        <w:rPr>
+          <w:rFonts w:ascii="Consolas" w:hAnsi="Consolas" w:cs="Consolas"/>
+          <w:sz w:val="19"/>
+          <w:szCs w:val="19"/>
+        </w:rPr>
+      </w:pPr>
+      <w:commentRangeStart w:id="24"/>
+      <w:r>
+        <w:rPr>
+          <w:rFonts w:ascii="Consolas" w:hAnsi="Consolas" w:cs="Consolas"/>
+          <w:sz w:val="19"/>
+          <w:szCs w:val="19"/>
+        </w:rPr>
+        <w:t xml:space="preserve">                            </w:t>
+      </w:r>
+      <w:r>
+        <w:rPr>
+          <w:rFonts w:ascii="Consolas" w:hAnsi="Consolas" w:cs="Consolas"/>
+          <w:sz w:val="19"/>
+          <w:szCs w:val="19"/>
+        </w:rPr>
+        <w:t xml:space="preserve">Key = </w:t>
+      </w:r>
+      <w:r>
+        <w:rPr>
+          <w:rFonts w:ascii="Consolas" w:hAnsi="Consolas" w:cs="Consolas"/>
+          <w:color w:val="A31515"/>
+          <w:sz w:val="19"/>
+          <w:szCs w:val="19"/>
+        </w:rPr>
+        <w:t>"gdDbqRpqdRbTs3mhdZh9qCaDaxJXl+e7"</w:t>
+      </w:r>
+      <w:commentRangeEnd w:id="24"/>
       <w:r>
         <w:rPr>
           <w:rStyle w:val="CommentReference"/>
         </w:rPr>
-        <w:commentReference w:id="23"/>
-      </w:r>
-    </w:p>
-    <w:p>
-      <w:pPr>
-        <w:autoSpaceDE w:val="0"/>
-        <w:autoSpaceDN w:val="0"/>
-        <w:adjustRightInd w:val="0"/>
-        <w:spacing w:after="0" w:line="240" w:lineRule="auto"/>
-        <w:rPr>
-          <w:rFonts w:ascii="Consolas" w:hAnsi="Consolas" w:cs="Consolas"/>
-          <w:sz w:val="19"/>
-          <w:szCs w:val="19"/>
-        </w:rPr>
-      </w:pPr>
-      <w:r>
-        <w:rPr>
-          <w:rFonts w:ascii="Consolas" w:hAnsi="Consolas" w:cs="Consolas"/>
-          <w:sz w:val="19"/>
-          <w:szCs w:val="19"/>
-        </w:rPr>
-        <w:t xml:space="preserve">    {</w:t>
-      </w:r>
-    </w:p>
-    <w:p>
-      <w:pPr>
-        <w:autoSpaceDE w:val="0"/>
-        <w:autoSpaceDN w:val="0"/>
-        <w:adjustRightInd w:val="0"/>
-        <w:spacing w:after="0" w:line="240" w:lineRule="auto"/>
-        <w:rPr>
-          <w:rFonts w:ascii="Consolas" w:hAnsi="Consolas" w:cs="Consolas"/>
-          <w:sz w:val="19"/>
-          <w:szCs w:val="19"/>
-        </w:rPr>
-      </w:pPr>
-      <w:r>
-        <w:rPr>
-          <w:rFonts w:ascii="Consolas" w:hAnsi="Consolas" w:cs="Consolas"/>
-          <w:sz w:val="19"/>
-          <w:szCs w:val="19"/>
-        </w:rPr>
-        <w:t xml:space="preserve">        </w:t>
-      </w:r>
-      <w:r>
-        <w:rPr>
-          <w:rFonts w:ascii="Consolas" w:hAnsi="Consolas" w:cs="Consolas"/>
-          <w:color w:val="0000FF"/>
-          <w:sz w:val="19"/>
-          <w:szCs w:val="19"/>
-        </w:rPr>
-        <w:t>public</w:t>
-      </w:r>
-      <w:r>
-        <w:rPr>
-          <w:rFonts w:ascii="Consolas" w:hAnsi="Consolas" w:cs="Consolas"/>
-          <w:sz w:val="19"/>
-          <w:szCs w:val="19"/>
-        </w:rPr>
-        <w:t xml:space="preserve"> </w:t>
-      </w:r>
-      <w:r>
-        <w:rPr>
-          <w:rFonts w:ascii="Consolas" w:hAnsi="Consolas" w:cs="Consolas"/>
-          <w:color w:val="2B91AF"/>
-          <w:sz w:val="19"/>
-          <w:szCs w:val="19"/>
-        </w:rPr>
-        <w:t>RijndaelEncryptionServiceConfig</w:t>
-      </w:r>
-      <w:r>
-        <w:rPr>
-          <w:rFonts w:ascii="Consolas" w:hAnsi="Consolas" w:cs="Consolas"/>
-          <w:sz w:val="19"/>
-          <w:szCs w:val="19"/>
-        </w:rPr>
-        <w:t xml:space="preserve"> </w:t>
-      </w:r>
-      <w:commentRangeStart w:id="24"/>
-      <w:r>
-        <w:rPr>
-          <w:rFonts w:ascii="Consolas" w:hAnsi="Consolas" w:cs="Consolas"/>
-          <w:sz w:val="19"/>
-          <w:szCs w:val="19"/>
-        </w:rPr>
-        <w:t>GetConfiguration()</w:t>
-      </w:r>
-      <w:commentRangeEnd w:id="24"/>
-      <w:r>
-        <w:rPr>
-          <w:rStyle w:val="CommentReference"/>
-        </w:rPr>
         <w:commentReference w:id="24"/>
-      </w:r>
-    </w:p>
-    <w:p>
-      <w:pPr>
-        <w:autoSpaceDE w:val="0"/>
-        <w:autoSpaceDN w:val="0"/>
-        <w:adjustRightInd w:val="0"/>
-        <w:spacing w:after="0" w:line="240" w:lineRule="auto"/>
-        <w:rPr>
-          <w:rFonts w:ascii="Consolas" w:hAnsi="Consolas" w:cs="Consolas"/>
-          <w:sz w:val="19"/>
-          <w:szCs w:val="19"/>
-        </w:rPr>
-      </w:pPr>
-      <w:r>
-        <w:rPr>
-          <w:rFonts w:ascii="Consolas" w:hAnsi="Consolas" w:cs="Consolas"/>
-          <w:sz w:val="19"/>
-          <w:szCs w:val="19"/>
-        </w:rPr>
-        <w:t xml:space="preserve">        {</w:t>
-      </w:r>
-    </w:p>
-    <w:p>
-      <w:pPr>
-        <w:autoSpaceDE w:val="0"/>
-        <w:autoSpaceDN w:val="0"/>
-        <w:adjustRightInd w:val="0"/>
-        <w:spacing w:after="0" w:line="240" w:lineRule="auto"/>
-        <w:rPr>
-          <w:rFonts w:ascii="Consolas" w:hAnsi="Consolas" w:cs="Consolas"/>
-          <w:sz w:val="19"/>
-          <w:szCs w:val="19"/>
-        </w:rPr>
-      </w:pPr>
-      <w:r>
-        <w:rPr>
-          <w:rFonts w:ascii="Consolas" w:hAnsi="Consolas" w:cs="Consolas"/>
-          <w:sz w:val="19"/>
-          <w:szCs w:val="19"/>
-        </w:rPr>
-        <w:t xml:space="preserve">            </w:t>
-      </w:r>
-      <w:r>
-        <w:rPr>
-          <w:rFonts w:ascii="Consolas" w:hAnsi="Consolas" w:cs="Consolas"/>
-          <w:color w:val="0000FF"/>
-          <w:sz w:val="19"/>
-          <w:szCs w:val="19"/>
-        </w:rPr>
-        <w:t>return</w:t>
-      </w:r>
-      <w:r>
-        <w:rPr>
-          <w:rFonts w:ascii="Consolas" w:hAnsi="Consolas" w:cs="Consolas"/>
-          <w:sz w:val="19"/>
-          <w:szCs w:val="19"/>
-        </w:rPr>
-        <w:t xml:space="preserve"> </w:t>
-      </w:r>
-      <w:r>
-        <w:rPr>
-          <w:rFonts w:ascii="Consolas" w:hAnsi="Consolas" w:cs="Consolas"/>
-          <w:color w:val="0000FF"/>
-          <w:sz w:val="19"/>
-          <w:szCs w:val="19"/>
-        </w:rPr>
-        <w:t>new</w:t>
-      </w:r>
-      <w:r>
-        <w:rPr>
-          <w:rFonts w:ascii="Consolas" w:hAnsi="Consolas" w:cs="Consolas"/>
-          <w:sz w:val="19"/>
-          <w:szCs w:val="19"/>
-        </w:rPr>
-        <w:t xml:space="preserve"> </w:t>
-      </w:r>
-      <w:r>
-        <w:rPr>
-          <w:rFonts w:ascii="Consolas" w:hAnsi="Consolas" w:cs="Consolas"/>
-          <w:color w:val="2B91AF"/>
-          <w:sz w:val="19"/>
-          <w:szCs w:val="19"/>
-        </w:rPr>
-        <w:t>RijndaelEncryptionServiceConfig</w:t>
-      </w:r>
-    </w:p>
-    <w:p>
-      <w:pPr>
-        <w:autoSpaceDE w:val="0"/>
-        <w:autoSpaceDN w:val="0"/>
-        <w:adjustRightInd w:val="0"/>
-        <w:spacing w:after="0" w:line="240" w:lineRule="auto"/>
-        <w:rPr>
-          <w:rFonts w:ascii="Consolas" w:hAnsi="Consolas" w:cs="Consolas"/>
-          <w:sz w:val="19"/>
-          <w:szCs w:val="19"/>
-        </w:rPr>
-      </w:pPr>
-      <w:r>
-        <w:rPr>
-          <w:rFonts w:ascii="Consolas" w:hAnsi="Consolas" w:cs="Consolas"/>
-          <w:sz w:val="19"/>
-          <w:szCs w:val="19"/>
-        </w:rPr>
-        <w:t xml:space="preserve">                        {</w:t>
-      </w:r>
-    </w:p>
-    <w:p>
-      <w:pPr>
-        <w:autoSpaceDE w:val="0"/>
-        <w:autoSpaceDN w:val="0"/>
-        <w:adjustRightInd w:val="0"/>
-        <w:spacing w:after="0" w:line="240" w:lineRule="auto"/>
-        <w:rPr>
-          <w:rFonts w:ascii="Consolas" w:hAnsi="Consolas" w:cs="Consolas"/>
-          <w:sz w:val="19"/>
-          <w:szCs w:val="19"/>
-        </w:rPr>
-      </w:pPr>
-      <w:r>
-        <w:rPr>
-          <w:rFonts w:ascii="Consolas" w:hAnsi="Consolas" w:cs="Consolas"/>
-          <w:sz w:val="19"/>
-          <w:szCs w:val="19"/>
-        </w:rPr>
-        <w:t xml:space="preserve">                            </w:t>
-      </w:r>
-      <w:r>
-        <w:rPr>
-          <w:rFonts w:ascii="Consolas" w:hAnsi="Consolas" w:cs="Consolas"/>
-          <w:color w:val="008000"/>
-          <w:sz w:val="19"/>
-          <w:szCs w:val="19"/>
-        </w:rPr>
-        <w:t>//this key could be fetched from a REST/WS call</w:t>
-      </w:r>
-    </w:p>
-    <w:p>
-      <w:pPr>
-        <w:autoSpaceDE w:val="0"/>
-        <w:autoSpaceDN w:val="0"/>
-        <w:adjustRightInd w:val="0"/>
-        <w:spacing w:after="0" w:line="240" w:lineRule="auto"/>
-        <w:rPr>
-          <w:rFonts w:ascii="Consolas" w:hAnsi="Consolas" w:cs="Consolas"/>
-          <w:sz w:val="19"/>
-          <w:szCs w:val="19"/>
-        </w:rPr>
-      </w:pPr>
-      <w:commentRangeStart w:id="25"/>
-      <w:r>
-        <w:rPr>
-          <w:rFonts w:ascii="Consolas" w:hAnsi="Consolas" w:cs="Consolas"/>
-          <w:sz w:val="19"/>
-          <w:szCs w:val="19"/>
-        </w:rPr>
-        <w:t xml:space="preserve">                            </w:t>
-      </w:r>
-      <w:r>
-        <w:rPr>
-          <w:rFonts w:ascii="Consolas" w:hAnsi="Consolas" w:cs="Consolas"/>
-          <w:sz w:val="19"/>
-          <w:szCs w:val="19"/>
-        </w:rPr>
-        <w:t xml:space="preserve">Key = </w:t>
-      </w:r>
-      <w:r>
-        <w:rPr>
-          <w:rFonts w:ascii="Consolas" w:hAnsi="Consolas" w:cs="Consolas"/>
-          <w:color w:val="A31515"/>
-          <w:sz w:val="19"/>
-          <w:szCs w:val="19"/>
-        </w:rPr>
-        <w:t>"gdDbqRpqdRbTs3mhdZh9qCaDaxJXl+e7"</w:t>
-      </w:r>
-      <w:commentRangeEnd w:id="25"/>
-      <w:r>
-        <w:rPr>
-          <w:rStyle w:val="CommentReference"/>
-        </w:rPr>
-        <w:commentReference w:id="25"/>
       </w:r>
     </w:p>
     <w:p>
@@ -25963,7 +25945,18 @@
         <w:t>, choose the Empty template</w:t>
       </w:r>
       <w:r>
-        <w:t>, and add references to NServiceBus.dll, NServiceBus.Core.dll, log4net.dll, and the SecurityServiceAdapter and Messages projects.</w:t>
+        <w:t xml:space="preserve">, and add references to NServiceBus.dll, NServiceBus.Core.dll, log4net.dll, and the </w:t>
+      </w:r>
+      <w:proofErr w:type="spellStart"/>
+      <w:r>
+        <w:t>SecurityServiceAdapter</w:t>
+      </w:r>
+      <w:proofErr w:type="spellEnd"/>
+      <w:r>
+        <w:t>, Conventions,</w:t>
+      </w:r>
+      <w:r>
+        <w:t xml:space="preserve"> and Messages projects.</w:t>
       </w:r>
       <w:r>
         <w:t xml:space="preserve"> Make sure to include the new project in the startup projects for the solution.</w:t>
@@ -29698,8 +29691,8 @@
           <w:lang w:bidi="he-IL"/>
         </w:rPr>
       </w:pPr>
-      <w:bookmarkStart w:id="26" w:name="OLE_LINK9"/>
-      <w:bookmarkStart w:id="27" w:name="OLE_LINK10"/>
+      <w:bookmarkStart w:id="25" w:name="OLE_LINK9"/>
+      <w:bookmarkStart w:id="26" w:name="OLE_LINK10"/>
       <w:r>
         <w:rPr>
           <w:rFonts w:ascii="Consolas" w:hAnsi="Consolas" w:cs="Consolas"/>
@@ -30334,8 +30327,8 @@
         <w:t xml:space="preserve">  </w:t>
       </w:r>
     </w:p>
+    <w:bookmarkEnd w:id="25"/>
     <w:bookmarkEnd w:id="26"/>
-    <w:bookmarkEnd w:id="27"/>
     <w:p>
       <w:pPr>
         <w:autoSpaceDE w:val="0"/>
@@ -30523,7 +30516,7 @@
         </w:rPr>
         <w:t xml:space="preserve">                                        </w:t>
       </w:r>
-      <w:commentRangeStart w:id="28"/>
+      <w:commentRangeStart w:id="27"/>
       <w:r>
         <w:rPr>
           <w:rFonts w:ascii="Consolas" w:hAnsi="Consolas" w:cs="Consolas"/>
@@ -30533,12 +30526,12 @@
         </w:rPr>
         <w:t>INeedInitialization</w:t>
       </w:r>
-      <w:commentRangeEnd w:id="28"/>
+      <w:commentRangeEnd w:id="27"/>
       <w:r>
         <w:rPr>
           <w:rStyle w:val="CommentReference"/>
         </w:rPr>
-        <w:commentReference w:id="28"/>
+        <w:commentReference w:id="27"/>
       </w:r>
     </w:p>
     <w:p>
@@ -31368,14 +31361,230 @@
         </w:rPr>
         <w:t xml:space="preserve"> </w:t>
       </w:r>
+      <w:commentRangeStart w:id="28"/>
+      <w:r>
+        <w:rPr>
+          <w:rFonts w:ascii="Consolas" w:hAnsi="Consolas" w:cs="Consolas"/>
+          <w:sz w:val="19"/>
+          <w:szCs w:val="19"/>
+        </w:rPr>
+        <w:t>IndexAsync</w:t>
+      </w:r>
+      <w:commentRangeEnd w:id="28"/>
+      <w:r>
+        <w:rPr>
+          <w:rStyle w:val="CommentReference"/>
+        </w:rPr>
+        <w:commentReference w:id="28"/>
+      </w:r>
+      <w:r>
+        <w:rPr>
+          <w:rFonts w:ascii="Consolas" w:hAnsi="Consolas" w:cs="Consolas"/>
+          <w:sz w:val="19"/>
+          <w:szCs w:val="19"/>
+        </w:rPr>
+        <w:t>()</w:t>
+      </w:r>
+    </w:p>
+    <w:p>
+      <w:pPr>
+        <w:autoSpaceDE w:val="0"/>
+        <w:autoSpaceDN w:val="0"/>
+        <w:adjustRightInd w:val="0"/>
+        <w:spacing w:after="0" w:line="240" w:lineRule="auto"/>
+        <w:rPr>
+          <w:rFonts w:ascii="Consolas" w:hAnsi="Consolas" w:cs="Consolas"/>
+          <w:sz w:val="19"/>
+          <w:szCs w:val="19"/>
+        </w:rPr>
+      </w:pPr>
+      <w:r>
+        <w:rPr>
+          <w:rFonts w:ascii="Consolas" w:hAnsi="Consolas" w:cs="Consolas"/>
+          <w:sz w:val="19"/>
+          <w:szCs w:val="19"/>
+        </w:rPr>
+        <w:t xml:space="preserve">    {</w:t>
+      </w:r>
+    </w:p>
+    <w:p>
+      <w:pPr>
+        <w:autoSpaceDE w:val="0"/>
+        <w:autoSpaceDN w:val="0"/>
+        <w:adjustRightInd w:val="0"/>
+        <w:spacing w:after="0" w:line="240" w:lineRule="auto"/>
+        <w:rPr>
+          <w:rFonts w:ascii="Consolas" w:hAnsi="Consolas" w:cs="Consolas"/>
+          <w:sz w:val="19"/>
+          <w:szCs w:val="19"/>
+        </w:rPr>
+      </w:pPr>
+      <w:r>
+        <w:rPr>
+          <w:rFonts w:ascii="Consolas" w:hAnsi="Consolas" w:cs="Consolas"/>
+          <w:sz w:val="19"/>
+          <w:szCs w:val="19"/>
+        </w:rPr>
+        <w:t xml:space="preserve">        </w:t>
+      </w:r>
+      <w:r>
+        <w:rPr>
+          <w:rFonts w:ascii="Consolas" w:hAnsi="Consolas" w:cs="Consolas"/>
+          <w:color w:val="2B91AF"/>
+          <w:sz w:val="19"/>
+          <w:szCs w:val="19"/>
+        </w:rPr>
+        <w:t>MvcApplication</w:t>
+      </w:r>
+      <w:r>
+        <w:rPr>
+          <w:rFonts w:ascii="Consolas" w:hAnsi="Consolas" w:cs="Consolas"/>
+          <w:sz w:val="19"/>
+          <w:szCs w:val="19"/>
+        </w:rPr>
+        <w:t>.Bus.Send&lt;</w:t>
+      </w:r>
+      <w:r>
+        <w:rPr>
+          <w:rFonts w:ascii="Consolas" w:hAnsi="Consolas" w:cs="Consolas"/>
+          <w:color w:val="2B91AF"/>
+          <w:sz w:val="19"/>
+          <w:szCs w:val="19"/>
+        </w:rPr>
+        <w:t>Request</w:t>
+      </w:r>
+      <w:r>
+        <w:rPr>
+          <w:rFonts w:ascii="Consolas" w:hAnsi="Consolas" w:cs="Consolas"/>
+          <w:color w:val="2B91AF"/>
+          <w:sz w:val="19"/>
+          <w:szCs w:val="19"/>
+        </w:rPr>
+        <w:t>WithResponse</w:t>
+      </w:r>
+      <w:r>
+        <w:rPr>
+          <w:rFonts w:ascii="Consolas" w:hAnsi="Consolas" w:cs="Consolas"/>
+          <w:sz w:val="19"/>
+          <w:szCs w:val="19"/>
+        </w:rPr>
+        <w:t xml:space="preserve">&gt;(m =&gt; m.SaySomething = </w:t>
+      </w:r>
+      <w:r>
+        <w:rPr>
+          <w:rFonts w:ascii="Consolas" w:hAnsi="Consolas" w:cs="Consolas"/>
+          <w:color w:val="A31515"/>
+          <w:sz w:val="19"/>
+          <w:szCs w:val="19"/>
+        </w:rPr>
+        <w:t>"Say 'WebApp'."</w:t>
+      </w:r>
+      <w:r>
+        <w:rPr>
+          <w:rFonts w:ascii="Consolas" w:hAnsi="Consolas" w:cs="Consolas"/>
+          <w:sz w:val="19"/>
+          <w:szCs w:val="19"/>
+        </w:rPr>
+        <w:t>)</w:t>
+      </w:r>
+    </w:p>
+    <w:p>
+      <w:pPr>
+        <w:autoSpaceDE w:val="0"/>
+        <w:autoSpaceDN w:val="0"/>
+        <w:adjustRightInd w:val="0"/>
+        <w:spacing w:after="0" w:line="240" w:lineRule="auto"/>
+        <w:rPr>
+          <w:rFonts w:ascii="Consolas" w:hAnsi="Consolas" w:cs="Consolas"/>
+          <w:sz w:val="19"/>
+          <w:szCs w:val="19"/>
+        </w:rPr>
+      </w:pPr>
+      <w:r>
+        <w:rPr>
+          <w:rFonts w:ascii="Consolas" w:hAnsi="Consolas" w:cs="Consolas"/>
+          <w:sz w:val="19"/>
+          <w:szCs w:val="19"/>
+        </w:rPr>
+        <w:t xml:space="preserve">            .Register&lt;</w:t>
+      </w:r>
+      <w:r>
+        <w:rPr>
+          <w:rFonts w:ascii="Consolas" w:hAnsi="Consolas" w:cs="Consolas"/>
+          <w:color w:val="0000FF"/>
+          <w:sz w:val="19"/>
+          <w:szCs w:val="19"/>
+        </w:rPr>
+        <w:t>int</w:t>
+      </w:r>
+      <w:r>
+        <w:rPr>
+          <w:rFonts w:ascii="Consolas" w:hAnsi="Consolas" w:cs="Consolas"/>
+          <w:sz w:val="19"/>
+          <w:szCs w:val="19"/>
+        </w:rPr>
+        <w:t>&gt;(response =&gt;</w:t>
+      </w:r>
+    </w:p>
+    <w:p>
+      <w:pPr>
+        <w:autoSpaceDE w:val="0"/>
+        <w:autoSpaceDN w:val="0"/>
+        <w:adjustRightInd w:val="0"/>
+        <w:spacing w:after="0" w:line="240" w:lineRule="auto"/>
+        <w:rPr>
+          <w:rFonts w:ascii="Consolas" w:hAnsi="Consolas" w:cs="Consolas"/>
+          <w:sz w:val="19"/>
+          <w:szCs w:val="19"/>
+        </w:rPr>
+      </w:pPr>
+      <w:r>
+        <w:rPr>
+          <w:rFonts w:ascii="Consolas" w:hAnsi="Consolas" w:cs="Consolas"/>
+          <w:sz w:val="19"/>
+          <w:szCs w:val="19"/>
+        </w:rPr>
+        <w:t xml:space="preserve">            {</w:t>
+      </w:r>
+    </w:p>
+    <w:p>
+      <w:pPr>
+        <w:autoSpaceDE w:val="0"/>
+        <w:autoSpaceDN w:val="0"/>
+        <w:adjustRightInd w:val="0"/>
+        <w:spacing w:after="0" w:line="240" w:lineRule="auto"/>
+        <w:rPr>
+          <w:rFonts w:ascii="Consolas" w:hAnsi="Consolas" w:cs="Consolas"/>
+          <w:sz w:val="19"/>
+          <w:szCs w:val="19"/>
+        </w:rPr>
+      </w:pPr>
+      <w:r>
+        <w:rPr>
+          <w:rFonts w:ascii="Consolas" w:hAnsi="Consolas" w:cs="Consolas"/>
+          <w:sz w:val="19"/>
+          <w:szCs w:val="19"/>
+        </w:rPr>
+        <w:t xml:space="preserve">                AsyncManager.Parameters[</w:t>
+      </w:r>
+      <w:r>
+        <w:rPr>
+          <w:rFonts w:ascii="Consolas" w:hAnsi="Consolas" w:cs="Consolas"/>
+          <w:color w:val="A31515"/>
+          <w:sz w:val="19"/>
+          <w:szCs w:val="19"/>
+        </w:rPr>
+        <w:t>"</w:t>
+      </w:r>
       <w:commentRangeStart w:id="29"/>
       <w:r>
         <w:rPr>
           <w:rFonts w:ascii="Consolas" w:hAnsi="Consolas" w:cs="Consolas"/>
-          <w:sz w:val="19"/>
-          <w:szCs w:val="19"/>
-        </w:rPr>
-        <w:t>IndexAsync</w:t>
+          <w:color w:val="A31515"/>
+          <w:sz w:val="19"/>
+          <w:szCs w:val="19"/>
+        </w:rPr>
+        <w:t>response</w:t>
       </w:r>
       <w:commentRangeEnd w:id="29"/>
       <w:r>
@@ -31387,52 +31596,128 @@
       <w:r>
         <w:rPr>
           <w:rFonts w:ascii="Consolas" w:hAnsi="Consolas" w:cs="Consolas"/>
-          <w:sz w:val="19"/>
-          <w:szCs w:val="19"/>
-        </w:rPr>
-        <w:t>()</w:t>
-      </w:r>
-    </w:p>
-    <w:p>
-      <w:pPr>
-        <w:autoSpaceDE w:val="0"/>
-        <w:autoSpaceDN w:val="0"/>
-        <w:adjustRightInd w:val="0"/>
-        <w:spacing w:after="0" w:line="240" w:lineRule="auto"/>
-        <w:rPr>
-          <w:rFonts w:ascii="Consolas" w:hAnsi="Consolas" w:cs="Consolas"/>
-          <w:sz w:val="19"/>
-          <w:szCs w:val="19"/>
-        </w:rPr>
-      </w:pPr>
-      <w:r>
-        <w:rPr>
-          <w:rFonts w:ascii="Consolas" w:hAnsi="Consolas" w:cs="Consolas"/>
-          <w:sz w:val="19"/>
-          <w:szCs w:val="19"/>
-        </w:rPr>
-        <w:t xml:space="preserve">    {</w:t>
-      </w:r>
-    </w:p>
-    <w:p>
-      <w:pPr>
-        <w:autoSpaceDE w:val="0"/>
-        <w:autoSpaceDN w:val="0"/>
-        <w:adjustRightInd w:val="0"/>
-        <w:spacing w:after="0" w:line="240" w:lineRule="auto"/>
-        <w:rPr>
-          <w:rFonts w:ascii="Consolas" w:hAnsi="Consolas" w:cs="Consolas"/>
-          <w:sz w:val="19"/>
-          <w:szCs w:val="19"/>
-        </w:rPr>
-      </w:pPr>
-      <w:r>
-        <w:rPr>
-          <w:rFonts w:ascii="Consolas" w:hAnsi="Consolas" w:cs="Consolas"/>
-          <w:sz w:val="19"/>
-          <w:szCs w:val="19"/>
-        </w:rPr>
-        <w:t xml:space="preserve">        </w:t>
+          <w:color w:val="A31515"/>
+          <w:sz w:val="19"/>
+          <w:szCs w:val="19"/>
+        </w:rPr>
+        <w:t>"</w:t>
+      </w:r>
+      <w:r>
+        <w:rPr>
+          <w:rFonts w:ascii="Consolas" w:hAnsi="Consolas" w:cs="Consolas"/>
+          <w:sz w:val="19"/>
+          <w:szCs w:val="19"/>
+        </w:rPr>
+        <w:t>] = response</w:t>
+      </w:r>
+      <w:r>
+        <w:rPr>
+          <w:rFonts w:ascii="Consolas" w:hAnsi="Consolas" w:cs="Consolas"/>
+          <w:sz w:val="19"/>
+          <w:szCs w:val="19"/>
+        </w:rPr>
+        <w:t>.ToString()</w:t>
+      </w:r>
+      <w:r>
+        <w:rPr>
+          <w:rFonts w:ascii="Consolas" w:hAnsi="Consolas" w:cs="Consolas"/>
+          <w:sz w:val="19"/>
+          <w:szCs w:val="19"/>
+        </w:rPr>
+        <w:t>;</w:t>
+      </w:r>
+    </w:p>
+    <w:p>
+      <w:pPr>
+        <w:autoSpaceDE w:val="0"/>
+        <w:autoSpaceDN w:val="0"/>
+        <w:adjustRightInd w:val="0"/>
+        <w:spacing w:after="0" w:line="240" w:lineRule="auto"/>
+        <w:rPr>
+          <w:rFonts w:ascii="Consolas" w:hAnsi="Consolas" w:cs="Consolas"/>
+          <w:sz w:val="19"/>
+          <w:szCs w:val="19"/>
+        </w:rPr>
+      </w:pPr>
+      <w:r>
+        <w:rPr>
+          <w:rFonts w:ascii="Consolas" w:hAnsi="Consolas" w:cs="Consolas"/>
+          <w:sz w:val="19"/>
+          <w:szCs w:val="19"/>
+        </w:rPr>
+        <w:t xml:space="preserve">            });</w:t>
+      </w:r>
+    </w:p>
+    <w:p>
+      <w:pPr>
+        <w:autoSpaceDE w:val="0"/>
+        <w:autoSpaceDN w:val="0"/>
+        <w:adjustRightInd w:val="0"/>
+        <w:spacing w:after="0" w:line="240" w:lineRule="auto"/>
+        <w:rPr>
+          <w:rFonts w:ascii="Consolas" w:hAnsi="Consolas" w:cs="Consolas"/>
+          <w:sz w:val="19"/>
+          <w:szCs w:val="19"/>
+        </w:rPr>
+      </w:pPr>
+      <w:r>
+        <w:rPr>
+          <w:rFonts w:ascii="Consolas" w:hAnsi="Consolas" w:cs="Consolas"/>
+          <w:sz w:val="19"/>
+          <w:szCs w:val="19"/>
+        </w:rPr>
+        <w:t xml:space="preserve">    }</w:t>
+      </w:r>
+    </w:p>
+    <w:p>
+      <w:pPr>
+        <w:autoSpaceDE w:val="0"/>
+        <w:autoSpaceDN w:val="0"/>
+        <w:adjustRightInd w:val="0"/>
+        <w:spacing w:after="0" w:line="240" w:lineRule="auto"/>
+        <w:rPr>
+          <w:rFonts w:ascii="Consolas" w:hAnsi="Consolas" w:cs="Consolas"/>
+          <w:sz w:val="19"/>
+          <w:szCs w:val="19"/>
+        </w:rPr>
+      </w:pPr>
+    </w:p>
+    <w:p>
+      <w:pPr>
+        <w:autoSpaceDE w:val="0"/>
+        <w:autoSpaceDN w:val="0"/>
+        <w:adjustRightInd w:val="0"/>
+        <w:spacing w:after="0" w:line="240" w:lineRule="auto"/>
+        <w:rPr>
+          <w:rFonts w:ascii="Consolas" w:hAnsi="Consolas" w:cs="Consolas"/>
+          <w:sz w:val="19"/>
+          <w:szCs w:val="19"/>
+        </w:rPr>
+      </w:pPr>
+      <w:r>
+        <w:rPr>
+          <w:rFonts w:ascii="Consolas" w:hAnsi="Consolas" w:cs="Consolas"/>
+          <w:sz w:val="19"/>
+          <w:szCs w:val="19"/>
+        </w:rPr>
+        <w:t xml:space="preserve">    </w:t>
+      </w:r>
+      <w:r>
+        <w:rPr>
+          <w:rFonts w:ascii="Consolas" w:hAnsi="Consolas" w:cs="Consolas"/>
+          <w:color w:val="0000FF"/>
+          <w:sz w:val="19"/>
+          <w:szCs w:val="19"/>
+        </w:rPr>
+        <w:t>public</w:t>
+      </w:r>
+      <w:r>
+        <w:rPr>
+          <w:rFonts w:ascii="Consolas" w:hAnsi="Consolas" w:cs="Consolas"/>
+          <w:sz w:val="19"/>
+          <w:szCs w:val="19"/>
+        </w:rPr>
+        <w:t xml:space="preserve"> </w:t>
       </w:r>
       <w:r>
         <w:rPr>
@@ -31441,157 +31726,24 @@
           <w:sz w:val="19"/>
           <w:szCs w:val="19"/>
         </w:rPr>
-        <w:t>MvcApplication</w:t>
-      </w:r>
-      <w:r>
-        <w:rPr>
-          <w:rFonts w:ascii="Consolas" w:hAnsi="Consolas" w:cs="Consolas"/>
-          <w:sz w:val="19"/>
-          <w:szCs w:val="19"/>
-        </w:rPr>
-        <w:t>.Bus.Send&lt;</w:t>
-      </w:r>
-      <w:r>
-        <w:rPr>
-          <w:rFonts w:ascii="Consolas" w:hAnsi="Consolas" w:cs="Consolas"/>
-          <w:color w:val="2B91AF"/>
-          <w:sz w:val="19"/>
-          <w:szCs w:val="19"/>
-        </w:rPr>
-        <w:t>Request</w:t>
-      </w:r>
-      <w:r>
-        <w:rPr>
-          <w:rFonts w:ascii="Consolas" w:hAnsi="Consolas" w:cs="Consolas"/>
-          <w:color w:val="2B91AF"/>
-          <w:sz w:val="19"/>
-          <w:szCs w:val="19"/>
-        </w:rPr>
-        <w:t>WithResponse</w:t>
-      </w:r>
-      <w:r>
-        <w:rPr>
-          <w:rFonts w:ascii="Consolas" w:hAnsi="Consolas" w:cs="Consolas"/>
-          <w:sz w:val="19"/>
-          <w:szCs w:val="19"/>
-        </w:rPr>
-        <w:t xml:space="preserve">&gt;(m =&gt; m.SaySomething = </w:t>
-      </w:r>
-      <w:r>
-        <w:rPr>
-          <w:rFonts w:ascii="Consolas" w:hAnsi="Consolas" w:cs="Consolas"/>
-          <w:color w:val="A31515"/>
-          <w:sz w:val="19"/>
-          <w:szCs w:val="19"/>
-        </w:rPr>
-        <w:t>"Say 'WebApp'."</w:t>
-      </w:r>
-      <w:r>
-        <w:rPr>
-          <w:rFonts w:ascii="Consolas" w:hAnsi="Consolas" w:cs="Consolas"/>
-          <w:sz w:val="19"/>
-          <w:szCs w:val="19"/>
-        </w:rPr>
-        <w:t>)</w:t>
-      </w:r>
-    </w:p>
-    <w:p>
-      <w:pPr>
-        <w:autoSpaceDE w:val="0"/>
-        <w:autoSpaceDN w:val="0"/>
-        <w:adjustRightInd w:val="0"/>
-        <w:spacing w:after="0" w:line="240" w:lineRule="auto"/>
-        <w:rPr>
-          <w:rFonts w:ascii="Consolas" w:hAnsi="Consolas" w:cs="Consolas"/>
-          <w:sz w:val="19"/>
-          <w:szCs w:val="19"/>
-        </w:rPr>
-      </w:pPr>
-      <w:r>
-        <w:rPr>
-          <w:rFonts w:ascii="Consolas" w:hAnsi="Consolas" w:cs="Consolas"/>
-          <w:sz w:val="19"/>
-          <w:szCs w:val="19"/>
-        </w:rPr>
-        <w:t xml:space="preserve">            .Register&lt;</w:t>
-      </w:r>
-      <w:r>
-        <w:rPr>
-          <w:rFonts w:ascii="Consolas" w:hAnsi="Consolas" w:cs="Consolas"/>
-          <w:color w:val="0000FF"/>
-          <w:sz w:val="19"/>
-          <w:szCs w:val="19"/>
-        </w:rPr>
-        <w:t>int</w:t>
-      </w:r>
-      <w:r>
-        <w:rPr>
-          <w:rFonts w:ascii="Consolas" w:hAnsi="Consolas" w:cs="Consolas"/>
-          <w:sz w:val="19"/>
-          <w:szCs w:val="19"/>
-        </w:rPr>
-        <w:t>&gt;(response =&gt;</w:t>
-      </w:r>
-    </w:p>
-    <w:p>
-      <w:pPr>
-        <w:autoSpaceDE w:val="0"/>
-        <w:autoSpaceDN w:val="0"/>
-        <w:adjustRightInd w:val="0"/>
-        <w:spacing w:after="0" w:line="240" w:lineRule="auto"/>
-        <w:rPr>
-          <w:rFonts w:ascii="Consolas" w:hAnsi="Consolas" w:cs="Consolas"/>
-          <w:sz w:val="19"/>
-          <w:szCs w:val="19"/>
-        </w:rPr>
-      </w:pPr>
-      <w:r>
-        <w:rPr>
-          <w:rFonts w:ascii="Consolas" w:hAnsi="Consolas" w:cs="Consolas"/>
-          <w:sz w:val="19"/>
-          <w:szCs w:val="19"/>
-        </w:rPr>
-        <w:t xml:space="preserve">            {</w:t>
-      </w:r>
-    </w:p>
-    <w:p>
-      <w:pPr>
-        <w:autoSpaceDE w:val="0"/>
-        <w:autoSpaceDN w:val="0"/>
-        <w:adjustRightInd w:val="0"/>
-        <w:spacing w:after="0" w:line="240" w:lineRule="auto"/>
-        <w:rPr>
-          <w:rFonts w:ascii="Consolas" w:hAnsi="Consolas" w:cs="Consolas"/>
-          <w:sz w:val="19"/>
-          <w:szCs w:val="19"/>
-        </w:rPr>
-      </w:pPr>
-      <w:r>
-        <w:rPr>
-          <w:rFonts w:ascii="Consolas" w:hAnsi="Consolas" w:cs="Consolas"/>
-          <w:sz w:val="19"/>
-          <w:szCs w:val="19"/>
-        </w:rPr>
-        <w:t xml:space="preserve">                AsyncManager.Parameters[</w:t>
-      </w:r>
-      <w:r>
-        <w:rPr>
-          <w:rFonts w:ascii="Consolas" w:hAnsi="Consolas" w:cs="Consolas"/>
-          <w:color w:val="A31515"/>
-          <w:sz w:val="19"/>
-          <w:szCs w:val="19"/>
-        </w:rPr>
-        <w:t>"</w:t>
+        <w:t>ActionResult</w:t>
+      </w:r>
+      <w:r>
+        <w:rPr>
+          <w:rFonts w:ascii="Consolas" w:hAnsi="Consolas" w:cs="Consolas"/>
+          <w:sz w:val="19"/>
+          <w:szCs w:val="19"/>
+        </w:rPr>
+        <w:t xml:space="preserve"> </w:t>
       </w:r>
       <w:commentRangeStart w:id="30"/>
       <w:r>
         <w:rPr>
           <w:rFonts w:ascii="Consolas" w:hAnsi="Consolas" w:cs="Consolas"/>
-          <w:color w:val="A31515"/>
-          <w:sz w:val="19"/>
-          <w:szCs w:val="19"/>
-        </w:rPr>
-        <w:t>response</w:t>
+          <w:sz w:val="19"/>
+          <w:szCs w:val="19"/>
+        </w:rPr>
+        <w:t>IndexCompleted</w:t>
       </w:r>
       <w:commentRangeEnd w:id="30"/>
       <w:r>
@@ -31599,165 +31751,6 @@
           <w:rStyle w:val="CommentReference"/>
         </w:rPr>
         <w:commentReference w:id="30"/>
-      </w:r>
-      <w:r>
-        <w:rPr>
-          <w:rFonts w:ascii="Consolas" w:hAnsi="Consolas" w:cs="Consolas"/>
-          <w:color w:val="A31515"/>
-          <w:sz w:val="19"/>
-          <w:szCs w:val="19"/>
-        </w:rPr>
-        <w:t>"</w:t>
-      </w:r>
-      <w:r>
-        <w:rPr>
-          <w:rFonts w:ascii="Consolas" w:hAnsi="Consolas" w:cs="Consolas"/>
-          <w:sz w:val="19"/>
-          <w:szCs w:val="19"/>
-        </w:rPr>
-        <w:t>] = response</w:t>
-      </w:r>
-      <w:r>
-        <w:rPr>
-          <w:rFonts w:ascii="Consolas" w:hAnsi="Consolas" w:cs="Consolas"/>
-          <w:sz w:val="19"/>
-          <w:szCs w:val="19"/>
-        </w:rPr>
-        <w:t>.ToString()</w:t>
-      </w:r>
-      <w:r>
-        <w:rPr>
-          <w:rFonts w:ascii="Consolas" w:hAnsi="Consolas" w:cs="Consolas"/>
-          <w:sz w:val="19"/>
-          <w:szCs w:val="19"/>
-        </w:rPr>
-        <w:t>;</w:t>
-      </w:r>
-    </w:p>
-    <w:p>
-      <w:pPr>
-        <w:autoSpaceDE w:val="0"/>
-        <w:autoSpaceDN w:val="0"/>
-        <w:adjustRightInd w:val="0"/>
-        <w:spacing w:after="0" w:line="240" w:lineRule="auto"/>
-        <w:rPr>
-          <w:rFonts w:ascii="Consolas" w:hAnsi="Consolas" w:cs="Consolas"/>
-          <w:sz w:val="19"/>
-          <w:szCs w:val="19"/>
-        </w:rPr>
-      </w:pPr>
-      <w:r>
-        <w:rPr>
-          <w:rFonts w:ascii="Consolas" w:hAnsi="Consolas" w:cs="Consolas"/>
-          <w:sz w:val="19"/>
-          <w:szCs w:val="19"/>
-        </w:rPr>
-        <w:t xml:space="preserve">            });</w:t>
-      </w:r>
-    </w:p>
-    <w:p>
-      <w:pPr>
-        <w:autoSpaceDE w:val="0"/>
-        <w:autoSpaceDN w:val="0"/>
-        <w:adjustRightInd w:val="0"/>
-        <w:spacing w:after="0" w:line="240" w:lineRule="auto"/>
-        <w:rPr>
-          <w:rFonts w:ascii="Consolas" w:hAnsi="Consolas" w:cs="Consolas"/>
-          <w:sz w:val="19"/>
-          <w:szCs w:val="19"/>
-        </w:rPr>
-      </w:pPr>
-      <w:r>
-        <w:rPr>
-          <w:rFonts w:ascii="Consolas" w:hAnsi="Consolas" w:cs="Consolas"/>
-          <w:sz w:val="19"/>
-          <w:szCs w:val="19"/>
-        </w:rPr>
-        <w:t xml:space="preserve">    }</w:t>
-      </w:r>
-    </w:p>
-    <w:p>
-      <w:pPr>
-        <w:autoSpaceDE w:val="0"/>
-        <w:autoSpaceDN w:val="0"/>
-        <w:adjustRightInd w:val="0"/>
-        <w:spacing w:after="0" w:line="240" w:lineRule="auto"/>
-        <w:rPr>
-          <w:rFonts w:ascii="Consolas" w:hAnsi="Consolas" w:cs="Consolas"/>
-          <w:sz w:val="19"/>
-          <w:szCs w:val="19"/>
-        </w:rPr>
-      </w:pPr>
-    </w:p>
-    <w:p>
-      <w:pPr>
-        <w:autoSpaceDE w:val="0"/>
-        <w:autoSpaceDN w:val="0"/>
-        <w:adjustRightInd w:val="0"/>
-        <w:spacing w:after="0" w:line="240" w:lineRule="auto"/>
-        <w:rPr>
-          <w:rFonts w:ascii="Consolas" w:hAnsi="Consolas" w:cs="Consolas"/>
-          <w:sz w:val="19"/>
-          <w:szCs w:val="19"/>
-        </w:rPr>
-      </w:pPr>
-      <w:r>
-        <w:rPr>
-          <w:rFonts w:ascii="Consolas" w:hAnsi="Consolas" w:cs="Consolas"/>
-          <w:sz w:val="19"/>
-          <w:szCs w:val="19"/>
-        </w:rPr>
-        <w:t xml:space="preserve">    </w:t>
-      </w:r>
-      <w:r>
-        <w:rPr>
-          <w:rFonts w:ascii="Consolas" w:hAnsi="Consolas" w:cs="Consolas"/>
-          <w:color w:val="0000FF"/>
-          <w:sz w:val="19"/>
-          <w:szCs w:val="19"/>
-        </w:rPr>
-        <w:t>public</w:t>
-      </w:r>
-      <w:r>
-        <w:rPr>
-          <w:rFonts w:ascii="Consolas" w:hAnsi="Consolas" w:cs="Consolas"/>
-          <w:sz w:val="19"/>
-          <w:szCs w:val="19"/>
-        </w:rPr>
-        <w:t xml:space="preserve"> </w:t>
-      </w:r>
-      <w:r>
-        <w:rPr>
-          <w:rFonts w:ascii="Consolas" w:hAnsi="Consolas" w:cs="Consolas"/>
-          <w:color w:val="2B91AF"/>
-          <w:sz w:val="19"/>
-          <w:szCs w:val="19"/>
-        </w:rPr>
-        <w:t>ActionResult</w:t>
-      </w:r>
-      <w:r>
-        <w:rPr>
-          <w:rFonts w:ascii="Consolas" w:hAnsi="Consolas" w:cs="Consolas"/>
-          <w:sz w:val="19"/>
-          <w:szCs w:val="19"/>
-        </w:rPr>
-        <w:t xml:space="preserve"> </w:t>
-      </w:r>
-      <w:commentRangeStart w:id="31"/>
-      <w:r>
-        <w:rPr>
-          <w:rFonts w:ascii="Consolas" w:hAnsi="Consolas" w:cs="Consolas"/>
-          <w:sz w:val="19"/>
-          <w:szCs w:val="19"/>
-        </w:rPr>
-        <w:t>IndexCompleted</w:t>
-      </w:r>
-      <w:commentRangeEnd w:id="31"/>
-      <w:r>
-        <w:rPr>
-          <w:rStyle w:val="CommentReference"/>
-        </w:rPr>
-        <w:commentReference w:id="31"/>
       </w:r>
       <w:r>
         <w:rPr>
@@ -35867,16 +35860,16 @@
       <w:r>
         <w:t xml:space="preserve">. Notice that a new queue called </w:t>
       </w:r>
-      <w:commentRangeStart w:id="32"/>
+      <w:commentRangeStart w:id="31"/>
       <w:r>
         <w:t xml:space="preserve">MvcApplication1 </w:t>
       </w:r>
-      <w:commentRangeEnd w:id="32"/>
+      <w:commentRangeEnd w:id="31"/>
       <w:r>
         <w:rPr>
           <w:rStyle w:val="CommentReference"/>
         </w:rPr>
-        <w:commentReference w:id="32"/>
+        <w:commentReference w:id="31"/>
       </w:r>
       <w:r>
         <w:t>is created.</w:t>
@@ -37288,19 +37281,92 @@
       </w:r>
     </w:p>
     <w:p>
-      <w:r>
-        <w:t xml:space="preserve">Modify the global.asax of MvcApplication1 to call </w:t>
-      </w:r>
-      <w:r>
+      <w:pPr>
         <w:rPr>
           <w:i/>
         </w:rPr>
-        <w:t>.UnicastBus().DoNotAutoSubscribe().</w:t>
-      </w:r>
-    </w:p>
-    <w:p>
-      <w:r>
-        <w:t>Add a message handler to HelloWorldServer that handles the Query message - have it loop according to the NumberOfResponses, and Bus.Reply with a QueryResult message containing the loop variable's .ToString():</w:t>
+      </w:pPr>
+      <w:r>
+        <w:t>Modify the global.asax of MvcApplication1 to call</w:t>
+      </w:r>
+      <w:r>
+        <w:t xml:space="preserve"> this line before the </w:t>
+      </w:r>
+      <w:proofErr w:type="spellStart"/>
+      <w:proofErr w:type="gramStart"/>
+      <w:r>
+        <w:t>Configure.With</w:t>
+      </w:r>
+      <w:proofErr w:type="spellEnd"/>
+      <w:r>
+        <w:t>(</w:t>
+      </w:r>
+      <w:proofErr w:type="gramEnd"/>
+      <w:r>
+        <w:t>) block:</w:t>
+      </w:r>
+      <w:r>
+        <w:t xml:space="preserve"> </w:t>
+      </w:r>
+    </w:p>
+    <w:p>
+      <w:pPr>
+        <w:ind w:firstLine="720"/>
+      </w:pPr>
+      <w:bookmarkStart w:id="32" w:name="_GoBack"/>
+      <w:bookmarkEnd w:id="32"/>
+      <w:r>
+        <w:rPr>
+          <w:rFonts w:ascii="Consolas" w:hAnsi="Consolas" w:cs="Consolas"/>
+          <w:color w:val="2B91AF"/>
+          <w:sz w:val="19"/>
+          <w:szCs w:val="19"/>
+          <w:highlight w:val="white"/>
+        </w:rPr>
+        <w:t>Configure</w:t>
+      </w:r>
+      <w:r>
+        <w:rPr>
+          <w:rFonts w:ascii="Consolas" w:hAnsi="Consolas" w:cs="Consolas"/>
+          <w:color w:val="000000"/>
+          <w:sz w:val="19"/>
+          <w:szCs w:val="19"/>
+          <w:highlight w:val="white"/>
+        </w:rPr>
+        <w:t>.Features.Disable&lt;</w:t>
+      </w:r>
+      <w:r>
+        <w:rPr>
+          <w:rFonts w:ascii="Consolas" w:hAnsi="Consolas" w:cs="Consolas"/>
+          <w:color w:val="2B91AF"/>
+          <w:sz w:val="19"/>
+          <w:szCs w:val="19"/>
+          <w:highlight w:val="white"/>
+        </w:rPr>
+        <w:t>AutoSubscribe</w:t>
+      </w:r>
+      <w:r>
+        <w:rPr>
+          <w:rFonts w:ascii="Consolas" w:hAnsi="Consolas" w:cs="Consolas"/>
+          <w:color w:val="000000"/>
+          <w:sz w:val="19"/>
+          <w:szCs w:val="19"/>
+          <w:highlight w:val="white"/>
+        </w:rPr>
+        <w:t>&gt;();</w:t>
+      </w:r>
+    </w:p>
+    <w:p>
+      <w:r>
+        <w:t>Add a message handler to HelloWorldServer that handles the Query message - have it loop according to the NumberOfResponses, and Bus.Reply with a QueryResult message containing the loop variable's .</w:t>
+      </w:r>
+      <w:proofErr w:type="gramStart"/>
+      <w:r>
+        <w:t>ToString(</w:t>
+      </w:r>
+      <w:proofErr w:type="gramEnd"/>
+      <w:r>
+        <w:t>):</w:t>
       </w:r>
     </w:p>
     <w:p>
@@ -38004,6 +38070,7 @@
         </w:rPr>
       </w:pPr>
       <w:r>
+        <w:lastRenderedPageBreak/>
         <w:t xml:space="preserve">Notice that </w:t>
       </w:r>
       <w:r>
@@ -38022,7 +38089,6 @@
         </w:numPr>
       </w:pPr>
       <w:r>
-        <w:lastRenderedPageBreak/>
         <w:t>Streaming Responses</w:t>
       </w:r>
     </w:p>
@@ -38077,7 +38143,7 @@
 
 <file path=word/comments.xml><?xml version="1.0" encoding="utf-8"?>
 <w:comments xmlns:wpc="http://schemas.microsoft.com/office/word/2010/wordprocessingCanvas" xmlns:mc="http://schemas.openxmlformats.org/markup-compatibility/2006" xmlns:o="urn:schemas-microsoft-com:office:office" xmlns:r="http://schemas.openxmlformats.org/officeDocument/2006/relationships" xmlns:m="http://schemas.openxmlformats.org/officeDocument/2006/math" xmlns:v="urn:schemas-microsoft-com:vml" xmlns:wp14="http://schemas.microsoft.com/office/word/2010/wordprocessingDrawing" xmlns:wp="http://schemas.openxmlformats.org/drawingml/2006/wordprocessingDrawing" xmlns:w10="urn:schemas-microsoft-com:office:word" xmlns:w="http://schemas.openxmlformats.org/wordprocessingml/2006/main" xmlns:w14="http://schemas.microsoft.com/office/word/2010/wordml" xmlns:wpg="http://schemas.microsoft.com/office/word/2010/wordprocessingGroup" xmlns:wpi="http://schemas.microsoft.com/office/word/2010/wordprocessingInk" xmlns:wne="http://schemas.microsoft.com/office/word/2006/wordml" xmlns:wps="http://schemas.microsoft.com/office/word/2010/wordprocessingShape" mc:Ignorable="w14 wp14">
-  <w:comment w:id="1" w:author="Udi Dahan" w:date="2011-02-15T15:27:00Z" w:initials="UD">
+  <w:comment w:id="0" w:author="Udi Dahan" w:date="2011-02-15T15:27:00Z" w:initials="UD">
     <w:p>
       <w:pPr>
         <w:pStyle w:val="CommentText"/>
@@ -38098,7 +38164,7 @@
       </w:r>
     </w:p>
   </w:comment>
-  <w:comment w:id="2" w:author="Sean Farmar" w:date="2014-02-06T19:11:00Z" w:initials="SF">
+  <w:comment w:id="1" w:author="Sean Farmar" w:date="2014-02-06T19:11:00Z" w:initials="SF">
     <w:p>
       <w:pPr>
         <w:pStyle w:val="CommentText"/>
@@ -38200,7 +38266,7 @@
       </w:pPr>
     </w:p>
   </w:comment>
-  <w:comment w:id="6" w:author="Udi Dahan" w:date="2011-02-15T15:33:00Z" w:initials="UD">
+  <w:comment w:id="5" w:author="Udi Dahan" w:date="2011-02-15T15:33:00Z" w:initials="UD">
     <w:p>
       <w:pPr>
         <w:pStyle w:val="CommentText"/>
@@ -38224,7 +38290,7 @@
       </w:r>
     </w:p>
   </w:comment>
-  <w:comment w:id="7" w:author="Sean Farmar" w:date="2014-02-16T16:11:00Z" w:initials="SF">
+  <w:comment w:id="6" w:author="Sean Farmar" w:date="2014-02-16T16:11:00Z" w:initials="SF">
     <w:p>
       <w:pPr>
         <w:pStyle w:val="CommentText"/>
@@ -38326,7 +38392,7 @@
       </w:pPr>
     </w:p>
   </w:comment>
-  <w:comment w:id="8" w:author="Udi Dahan" w:date="2011-02-19T18:26:00Z" w:initials="UD">
+  <w:comment w:id="7" w:author="Udi Dahan" w:date="2011-02-19T18:26:00Z" w:initials="UD">
     <w:p>
       <w:pPr>
         <w:pStyle w:val="CommentText"/>
@@ -38345,7 +38411,7 @@
       </w:r>
     </w:p>
   </w:comment>
-  <w:comment w:id="9" w:author="Udi Dahan" w:date="2011-02-15T15:30:00Z" w:initials="UD">
+  <w:comment w:id="8" w:author="Udi Dahan" w:date="2011-02-15T15:30:00Z" w:initials="UD">
     <w:p>
       <w:pPr>
         <w:pStyle w:val="CommentText"/>
@@ -38361,7 +38427,7 @@
       </w:r>
     </w:p>
   </w:comment>
-  <w:comment w:id="10" w:author="Udi Dahan" w:date="2011-02-15T15:46:00Z" w:initials="UD">
+  <w:comment w:id="9" w:author="Udi Dahan" w:date="2011-02-15T15:46:00Z" w:initials="UD">
     <w:p>
       <w:pPr>
         <w:pStyle w:val="CommentText"/>
@@ -38385,7 +38451,7 @@
       </w:r>
     </w:p>
   </w:comment>
-  <w:comment w:id="11" w:author="Udi Dahan" w:date="2011-02-15T15:38:00Z" w:initials="UD">
+  <w:comment w:id="10" w:author="Udi Dahan" w:date="2011-02-15T15:38:00Z" w:initials="UD">
     <w:p>
       <w:pPr>
         <w:pStyle w:val="CommentText"/>
@@ -38409,7 +38475,7 @@
       </w:r>
     </w:p>
   </w:comment>
-  <w:comment w:id="12" w:author="David Boike" w:date="2013-10-04T15:49:00Z" w:initials="db">
+  <w:comment w:id="11" w:author="David Boike" w:date="2013-10-04T15:49:00Z" w:initials="db">
     <w:p>
       <w:pPr>
         <w:pStyle w:val="CommentText"/>
@@ -38433,7 +38499,7 @@
       </w:r>
     </w:p>
   </w:comment>
-  <w:comment w:id="13" w:author="Udi Dahan" w:date="2011-02-15T15:48:00Z" w:initials="UD">
+  <w:comment w:id="12" w:author="Udi Dahan" w:date="2011-02-15T15:48:00Z" w:initials="UD">
     <w:p>
       <w:pPr>
         <w:pStyle w:val="CommentText"/>
@@ -38465,7 +38531,7 @@
       </w:r>
     </w:p>
   </w:comment>
-  <w:comment w:id="14" w:author="Udi Dahan" w:date="2014-02-08T12:32:00Z" w:initials="UD">
+  <w:comment w:id="13" w:author="Udi Dahan" w:date="2014-02-08T12:32:00Z" w:initials="UD">
     <w:p>
       <w:pPr>
         <w:pStyle w:val="CommentText"/>
@@ -38508,7 +38574,7 @@
       </w:r>
     </w:p>
   </w:comment>
-  <w:comment w:id="15" w:author="andreas.ohlund" w:date="2012-02-15T09:25:00Z" w:initials="a">
+  <w:comment w:id="14" w:author="andreas.ohlund" w:date="2012-02-15T09:25:00Z" w:initials="a">
     <w:p>
       <w:pPr>
         <w:pStyle w:val="CommentText"/>
@@ -38529,7 +38595,7 @@
       <w:proofErr w:type="spellEnd"/>
     </w:p>
   </w:comment>
-  <w:comment w:id="16" w:author="Udi Dahan" w:date="2011-02-15T16:25:00Z" w:initials="UD">
+  <w:comment w:id="15" w:author="Udi Dahan" w:date="2011-02-15T16:25:00Z" w:initials="UD">
     <w:p>
       <w:pPr>
         <w:pStyle w:val="CommentText"/>
@@ -38553,7 +38619,7 @@
       </w:r>
     </w:p>
   </w:comment>
-  <w:comment w:id="17" w:author="David Boike" w:date="2013-10-04T15:52:00Z" w:initials="db">
+  <w:comment w:id="16" w:author="David Boike" w:date="2013-10-04T15:52:00Z" w:initials="db">
     <w:p>
       <w:pPr>
         <w:pStyle w:val="CommentText"/>
@@ -38569,7 +38635,7 @@
       </w:r>
     </w:p>
   </w:comment>
-  <w:comment w:id="18" w:author="Udi Dahan" w:date="2011-02-15T16:26:00Z" w:initials="UD">
+  <w:comment w:id="17" w:author="Udi Dahan" w:date="2011-02-15T16:26:00Z" w:initials="UD">
     <w:p>
       <w:pPr>
         <w:pStyle w:val="CommentText"/>
@@ -38588,7 +38654,7 @@
       </w:r>
     </w:p>
   </w:comment>
-  <w:comment w:id="19" w:author="Udi Dahan" w:date="2012-02-17T12:03:00Z" w:initials="UD">
+  <w:comment w:id="18" w:author="Udi Dahan" w:date="2012-02-17T12:03:00Z" w:initials="UD">
     <w:p>
       <w:pPr>
         <w:pStyle w:val="CommentText"/>
@@ -38660,7 +38726,7 @@
       </w:r>
     </w:p>
   </w:comment>
-  <w:comment w:id="20" w:author="andreas.ohlund" w:date="2013-10-09T16:20:00Z" w:initials="a">
+  <w:comment w:id="19" w:author="andreas.ohlund" w:date="2013-10-09T16:20:00Z" w:initials="a">
     <w:p>
       <w:pPr>
         <w:pStyle w:val="CommentText"/>
@@ -38676,7 +38742,7 @@
       </w:r>
     </w:p>
   </w:comment>
-  <w:comment w:id="23" w:author="andreas.ohlund" w:date="2012-02-16T08:55:00Z" w:initials="a">
+  <w:comment w:id="22" w:author="andreas.ohlund" w:date="2012-02-16T08:55:00Z" w:initials="a">
     <w:p>
       <w:pPr>
         <w:pStyle w:val="CommentText"/>
@@ -38695,6 +38761,22 @@
         <w:t>IProvideConfiguration</w:t>
       </w:r>
       <w:proofErr w:type="spellEnd"/>
+    </w:p>
+  </w:comment>
+  <w:comment w:id="23" w:author="andreas.ohlund" w:date="2012-02-15T11:04:00Z" w:initials="a">
+    <w:p>
+      <w:pPr>
+        <w:pStyle w:val="CommentText"/>
+      </w:pPr>
+      <w:r>
+        <w:rPr>
+          <w:rStyle w:val="CommentReference"/>
+        </w:rPr>
+        <w:annotationRef/>
+      </w:r>
+      <w:r>
+        <w:t>Mention that this is only called once when the endpoint is initializing.</w:t>
+      </w:r>
     </w:p>
   </w:comment>
   <w:comment w:id="24" w:author="andreas.ohlund" w:date="2012-02-15T11:04:00Z" w:initials="a">
@@ -38709,11 +38791,19 @@
         <w:annotationRef/>
       </w:r>
       <w:r>
-        <w:t>Mention that this is only called once when the endpoint is initializing.</w:t>
+        <w:t xml:space="preserve">Mention that in a real life scenario this would be a call to </w:t>
+      </w:r>
+      <w:proofErr w:type="spellStart"/>
+      <w:r>
+        <w:t>a</w:t>
+      </w:r>
+      <w:proofErr w:type="spellEnd"/>
+      <w:r>
+        <w:t xml:space="preserve"> external service</w:t>
       </w:r>
     </w:p>
   </w:comment>
-  <w:comment w:id="25" w:author="andreas.ohlund" w:date="2012-02-15T11:04:00Z" w:initials="a">
+  <w:comment w:id="27" w:author="andreas.ohlund" w:date="2012-02-16T09:51:00Z" w:initials="a">
     <w:p>
       <w:pPr>
         <w:pStyle w:val="CommentText"/>
@@ -38725,19 +38815,19 @@
         <w:annotationRef/>
       </w:r>
       <w:r>
-        <w:t xml:space="preserve">Mention that in a real life scenario this would be a call to </w:t>
-      </w:r>
-      <w:proofErr w:type="spellStart"/>
-      <w:r>
-        <w:t>a</w:t>
-      </w:r>
-      <w:proofErr w:type="spellEnd"/>
-      <w:r>
-        <w:t xml:space="preserve"> external service</w:t>
+        <w:t xml:space="preserve">Mention that </w:t>
+      </w:r>
+      <w:proofErr w:type="spellStart"/>
+      <w:r>
+        <w:t>mutators</w:t>
+      </w:r>
+      <w:proofErr w:type="spellEnd"/>
+      <w:r>
+        <w:t xml:space="preserve"> are not automatically registered in the container</w:t>
       </w:r>
     </w:p>
   </w:comment>
-  <w:comment w:id="28" w:author="andreas.ohlund" w:date="2012-02-16T09:51:00Z" w:initials="a">
+  <w:comment w:id="28" w:author="andreas.ohlund" w:date="2012-02-16T10:03:00Z" w:initials="a">
     <w:p>
       <w:pPr>
         <w:pStyle w:val="CommentText"/>
@@ -38749,19 +38839,21 @@
         <w:annotationRef/>
       </w:r>
       <w:r>
-        <w:t xml:space="preserve">Mention that </w:t>
-      </w:r>
-      <w:proofErr w:type="spellStart"/>
-      <w:r>
-        <w:t>mutators</w:t>
-      </w:r>
-      <w:proofErr w:type="spellEnd"/>
-      <w:r>
-        <w:t xml:space="preserve"> are not automatically registered in the container</w:t>
-      </w:r>
+        <w:t>Mention that the name has to be {Action</w:t>
+      </w:r>
+      <w:proofErr w:type="gramStart"/>
+      <w:r>
+        <w:t>}</w:t>
+      </w:r>
+      <w:proofErr w:type="spellStart"/>
+      <w:r>
+        <w:t>Async</w:t>
+      </w:r>
+      <w:proofErr w:type="spellEnd"/>
+      <w:proofErr w:type="gramEnd"/>
     </w:p>
   </w:comment>
-  <w:comment w:id="29" w:author="andreas.ohlund" w:date="2012-02-16T10:03:00Z" w:initials="a">
+  <w:comment w:id="29" w:author="andreas.ohlund" w:date="2012-02-16T10:04:00Z" w:initials="a">
     <w:p>
       <w:pPr>
         <w:pStyle w:val="CommentText"/>
@@ -38773,18 +38865,8 @@
         <w:annotationRef/>
       </w:r>
       <w:r>
-        <w:t>Mention that the name has to be {Action</w:t>
-      </w:r>
-      <w:proofErr w:type="gramStart"/>
-      <w:r>
-        <w:t>}</w:t>
-      </w:r>
-      <w:proofErr w:type="spellStart"/>
-      <w:r>
-        <w:t>Async</w:t>
-      </w:r>
-      <w:proofErr w:type="spellEnd"/>
-      <w:proofErr w:type="gramEnd"/>
+        <w:t>Mention that the key have to match the parameter of the complete method</w:t>
+      </w:r>
     </w:p>
   </w:comment>
   <w:comment w:id="30" w:author="andreas.ohlund" w:date="2012-02-16T10:04:00Z" w:initials="a">
@@ -38799,37 +38881,21 @@
         <w:annotationRef/>
       </w:r>
       <w:r>
-        <w:t>Mention that the key have to match the parameter of the complete method</w:t>
-      </w:r>
+        <w:t>Mention that the name has to be {</w:t>
+      </w:r>
+      <w:proofErr w:type="spellStart"/>
+      <w:r>
+        <w:t>NameOfAction</w:t>
+      </w:r>
+      <w:proofErr w:type="spellEnd"/>
+      <w:proofErr w:type="gramStart"/>
+      <w:r>
+        <w:t>}Completed</w:t>
+      </w:r>
+      <w:proofErr w:type="gramEnd"/>
     </w:p>
   </w:comment>
-  <w:comment w:id="31" w:author="andreas.ohlund" w:date="2012-02-16T10:04:00Z" w:initials="a">
-    <w:p>
-      <w:pPr>
-        <w:pStyle w:val="CommentText"/>
-      </w:pPr>
-      <w:r>
-        <w:rPr>
-          <w:rStyle w:val="CommentReference"/>
-        </w:rPr>
-        <w:annotationRef/>
-      </w:r>
-      <w:r>
-        <w:t>Mention that the name has to be {</w:t>
-      </w:r>
-      <w:proofErr w:type="spellStart"/>
-      <w:r>
-        <w:t>NameOfAction</w:t>
-      </w:r>
-      <w:proofErr w:type="spellEnd"/>
-      <w:proofErr w:type="gramStart"/>
-      <w:r>
-        <w:t>}Completed</w:t>
-      </w:r>
-      <w:proofErr w:type="gramEnd"/>
-    </w:p>
-  </w:comment>
-  <w:comment w:id="32" w:author="andreas.ohlund" w:date="2012-02-16T10:28:00Z" w:initials="a">
+  <w:comment w:id="31" w:author="andreas.ohlund" w:date="2012-02-16T10:28:00Z" w:initials="a">
     <w:p>
       <w:pPr>
         <w:pStyle w:val="CommentText"/>
@@ -43152,7 +43218,7 @@
 </file>
 
 <file path=customXml/itemProps1.xml><?xml version="1.0" encoding="utf-8"?>
-<ds:datastoreItem xmlns:ds="http://schemas.openxmlformats.org/officeDocument/2006/customXml" ds:itemID="{D1FBFF73-D016-4574-8CD7-46E1473037B8}">
+<ds:datastoreItem xmlns:ds="http://schemas.openxmlformats.org/officeDocument/2006/customXml" ds:itemID="{530035ED-4887-44A0-A99A-D2F48A52D5C6}">
   <ds:schemaRefs>
     <ds:schemaRef ds:uri="http://schemas.openxmlformats.org/officeDocument/2006/bibliography"/>
   </ds:schemaRefs>

</xml_diff>

<commit_message>
Mention platform installer to setup everything
</commit_message>
<xml_diff>
--- a/EnterpriseDevelopmentWithNServiceBus_Student.docx
+++ b/EnterpriseDevelopmentWithNServiceBus_Student.docx
@@ -1,6 +1,6 @@
 
 <file path=word/document.xml><?xml version="1.0" encoding="utf-8"?>
-<w:document xmlns:wpc="http://schemas.microsoft.com/office/word/2010/wordprocessingCanvas" xmlns:mc="http://schemas.openxmlformats.org/markup-compatibility/2006" xmlns:o="urn:schemas-microsoft-com:office:office" xmlns:r="http://schemas.openxmlformats.org/officeDocument/2006/relationships" xmlns:m="http://schemas.openxmlformats.org/officeDocument/2006/math" xmlns:v="urn:schemas-microsoft-com:vml" xmlns:wp14="http://schemas.microsoft.com/office/word/2010/wordprocessingDrawing" xmlns:wp="http://schemas.openxmlformats.org/drawingml/2006/wordprocessingDrawing" xmlns:w10="urn:schemas-microsoft-com:office:word" xmlns:w="http://schemas.openxmlformats.org/wordprocessingml/2006/main" xmlns:w14="http://schemas.microsoft.com/office/word/2010/wordml" xmlns:wpg="http://schemas.microsoft.com/office/word/2010/wordprocessingGroup" xmlns:wpi="http://schemas.microsoft.com/office/word/2010/wordprocessingInk" xmlns:wne="http://schemas.microsoft.com/office/word/2006/wordml" xmlns:wps="http://schemas.microsoft.com/office/word/2010/wordprocessingShape" mc:Ignorable="w14 wp14">
+<w:document xmlns:wpc="http://schemas.microsoft.com/office/word/2010/wordprocessingCanvas" xmlns:mc="http://schemas.openxmlformats.org/markup-compatibility/2006" xmlns:o="urn:schemas-microsoft-com:office:office" xmlns:r="http://schemas.openxmlformats.org/officeDocument/2006/relationships" xmlns:m="http://schemas.openxmlformats.org/officeDocument/2006/math" xmlns:v="urn:schemas-microsoft-com:vml" xmlns:wp14="http://schemas.microsoft.com/office/word/2010/wordprocessingDrawing" xmlns:wp="http://schemas.openxmlformats.org/drawingml/2006/wordprocessingDrawing" xmlns:w10="urn:schemas-microsoft-com:office:word" xmlns:w="http://schemas.openxmlformats.org/wordprocessingml/2006/main" xmlns:w14="http://schemas.microsoft.com/office/word/2010/wordml" xmlns:w15="http://schemas.microsoft.com/office/word/2012/wordml" xmlns:wpg="http://schemas.microsoft.com/office/word/2010/wordprocessingGroup" xmlns:wpi="http://schemas.microsoft.com/office/word/2010/wordprocessingInk" xmlns:wne="http://schemas.microsoft.com/office/word/2006/wordml" xmlns:wps="http://schemas.microsoft.com/office/word/2010/wordprocessingShape" mc:Ignorable="w14 w15 wp14">
   <w:body>
     <w:p>
       <w:pPr>
@@ -24,21 +24,27 @@
       </w:r>
     </w:p>
     <w:p>
+      <w:r>
+        <w:t>Using</w:t>
+      </w:r>
+      <w:r>
+        <w:t xml:space="preserve"> </w:t>
+      </w:r>
+      <w:proofErr w:type="spellStart"/>
+      <w:r>
+        <w:t>NuGet</w:t>
+      </w:r>
+      <w:proofErr w:type="spellEnd"/>
+      <w:r>
+        <w:t xml:space="preserve"> you open up a Visual </w:t>
+      </w:r>
       <w:proofErr w:type="gramStart"/>
       <w:r>
-        <w:t xml:space="preserve">Using </w:t>
-      </w:r>
-      <w:r>
-        <w:t xml:space="preserve"> </w:t>
-      </w:r>
-      <w:proofErr w:type="spellStart"/>
-      <w:r>
-        <w:t>NuGet</w:t>
-      </w:r>
-      <w:proofErr w:type="spellEnd"/>
+        <w:t>Studio(</w:t>
+      </w:r>
       <w:proofErr w:type="gramEnd"/>
       <w:r>
-        <w:t xml:space="preserve"> you open up a Visual Studio(make sure to run as Administrator) and install the NServiceBus package</w:t>
+        <w:t>make sure to run as Administrator) and install the NServiceBus package</w:t>
       </w:r>
       <w:r>
         <w:t xml:space="preserve"> (</w:t>
@@ -85,86 +91,257 @@
         <w:t xml:space="preserve"> sure that all of the necessary operating system serv</w:t>
       </w:r>
       <w:r>
-        <w:t>ices (MSMQ and DTC) are running and that RavenDB is installed properly.</w:t>
-      </w:r>
-    </w:p>
-    <w:p>
-      <w:r>
-        <w:t xml:space="preserve">[Using </w:t>
-      </w:r>
-      <w:proofErr w:type="gramStart"/>
-      <w:r>
-        <w:t>PowerShell :</w:t>
-      </w:r>
-      <w:proofErr w:type="gramEnd"/>
-      <w:r>
-        <w:t xml:space="preserve"> </w:t>
-      </w:r>
-      <w:hyperlink r:id="rId7" w:history="1">
+        <w:t xml:space="preserve">ices (MSMQ and DTC) are running and that </w:t>
+      </w:r>
+      <w:proofErr w:type="spellStart"/>
+      <w:r>
+        <w:t>RavenDB</w:t>
+      </w:r>
+      <w:proofErr w:type="spellEnd"/>
+      <w:r>
+        <w:t xml:space="preserve"> is installed properly</w:t>
+      </w:r>
+      <w:r>
+        <w:t xml:space="preserve"> (for troubleshooting see </w:t>
+      </w:r>
+      <w:r>
+        <w:rPr>
+          <w:rStyle w:val="FootnoteReference"/>
+        </w:rPr>
+        <w:footnoteReference w:id="1"/>
+      </w:r>
+      <w:r>
+        <w:t xml:space="preserve"> and </w:t>
+      </w:r>
+      <w:commentRangeStart w:id="0"/>
+      <w:r>
+        <w:rPr>
+          <w:rStyle w:val="FootnoteReference"/>
+        </w:rPr>
+        <w:footnoteReference w:id="2"/>
+      </w:r>
+      <w:commentRangeEnd w:id="0"/>
+      <w:r>
+        <w:rPr>
+          <w:rStyle w:val="CommentReference"/>
+        </w:rPr>
+        <w:commentReference w:id="0"/>
+      </w:r>
+      <w:r>
+        <w:t>)</w:t>
+      </w:r>
+      <w:r>
+        <w:t>.</w:t>
+      </w:r>
+      <w:r>
+        <w:t xml:space="preserve"> By far the most convenient way to get NServiceBus up and running is to use the platform installer. The platform brings along helpful tools for business application monitoring.</w:t>
+      </w:r>
+    </w:p>
+    <w:p>
+      <w:r>
+        <w:t xml:space="preserve">[Using Platform Installer </w:t>
+      </w:r>
+      <w:hyperlink r:id="rId10" w:history="1">
         <w:r>
           <w:rPr>
             <w:rStyle w:val="Hyperlink"/>
           </w:rPr>
-          <w:t>http://particular.net/articles/managing-nservicebus-using-powershell</w:t>
+          <w:t>http://particular.net/downloads</w:t>
         </w:r>
       </w:hyperlink>
       <w:r>
-        <w:t xml:space="preserve"> </w:t>
-      </w:r>
-      <w:r>
-        <w:t>]</w:t>
-      </w:r>
-    </w:p>
-    <w:p>
-      <w:pPr>
+        <w:t xml:space="preserve"> ]</w:t>
+      </w:r>
+    </w:p>
+    <w:p>
+      <w:r>
         <w:rPr>
           <w:b/>
           <w:bCs/>
-        </w:rPr>
-      </w:pPr>
+          <w:noProof/>
+          <w:lang w:val="de-CH" w:eastAsia="de-CH"/>
+        </w:rPr>
+        <w:pict w14:anchorId="56A781C1">
+          <v:rect id="_x0000_s1026" style="position:absolute;margin-left:8.25pt;margin-top:189.15pt;width:40.4pt;height:7.9pt;z-index:251658240" fillcolor="white [3212]" stroked="f"/>
+        </w:pict>
+      </w:r>
       <w:r>
         <w:rPr>
           <w:b/>
           <w:bCs/>
         </w:rPr>
-        <w:t>For all of the exercises in this workbook, .net 4.0 will be used</w:t>
-      </w:r>
-      <w:r>
+        <w:drawing>
+          <wp:inline distT="0" distB="0" distL="0" distR="0" wp14:anchorId="6E1C8C90" wp14:editId="58496BDE">
+            <wp:extent cx="2127600" cy="2620800"/>
+            <wp:effectExtent l="0" t="0" r="0" b="0"/>
+            <wp:docPr id="1" name="Picture 1"/>
+            <wp:cNvGraphicFramePr>
+              <a:graphicFrameLocks xmlns:a="http://schemas.openxmlformats.org/drawingml/2006/main" noChangeAspect="1"/>
+            </wp:cNvGraphicFramePr>
+            <a:graphic xmlns:a="http://schemas.openxmlformats.org/drawingml/2006/main">
+              <a:graphicData uri="http://schemas.openxmlformats.org/drawingml/2006/picture">
+                <pic:pic xmlns:pic="http://schemas.openxmlformats.org/drawingml/2006/picture">
+                  <pic:nvPicPr>
+                    <pic:cNvPr id="1" name=""/>
+                    <pic:cNvPicPr/>
+                  </pic:nvPicPr>
+                  <pic:blipFill rotWithShape="1">
+                    <a:blip r:embed="rId11"/>
+                    <a:srcRect l="961" r="1"/>
+                    <a:stretch/>
+                  </pic:blipFill>
+                  <pic:spPr bwMode="auto">
+                    <a:xfrm>
+                      <a:off x="0" y="0"/>
+                      <a:ext cx="2127600" cy="2620800"/>
+                    </a:xfrm>
+                    <a:prstGeom prst="rect">
+                      <a:avLst/>
+                    </a:prstGeom>
+                    <a:ln>
+                      <a:noFill/>
+                    </a:ln>
+                    <a:extLst>
+                      <a:ext uri="{53640926-AAD7-44D8-BBD7-CCE9431645EC}">
+                        <a14:shadowObscured xmlns:a14="http://schemas.microsoft.com/office/drawing/2010/main"/>
+                      </a:ext>
+                    </a:extLst>
+                  </pic:spPr>
+                </pic:pic>
+              </a:graphicData>
+            </a:graphic>
+          </wp:inline>
+        </w:drawing>
+      </w:r>
+    </w:p>
+    <w:p>
+      <w:r>
+        <w:t xml:space="preserve">Health check </w:t>
+      </w:r>
+      <w:proofErr w:type="spellStart"/>
+      <w:r>
+        <w:t>ServicePulse</w:t>
+      </w:r>
+      <w:proofErr w:type="spellEnd"/>
+      <w:r>
+        <w:t xml:space="preserve">: </w:t>
+      </w:r>
+      <w:hyperlink r:id="rId12" w:history="1">
+        <w:r>
+          <w:rPr>
+            <w:rStyle w:val="Hyperlink"/>
+          </w:rPr>
+          <w:t>http://localhost:9090/</w:t>
+        </w:r>
+      </w:hyperlink>
+      <w:r>
+        <w:t xml:space="preserve"> </w:t>
+      </w:r>
+      <w:r>
+        <w:br/>
+        <w:t xml:space="preserve">Health check </w:t>
+      </w:r>
+      <w:proofErr w:type="spellStart"/>
+      <w:r>
+        <w:t>ServiceControl</w:t>
+      </w:r>
+      <w:proofErr w:type="spellEnd"/>
+      <w:r>
+        <w:t xml:space="preserve">: </w:t>
+      </w:r>
+      <w:hyperlink r:id="rId13" w:history="1">
+        <w:r>
+          <w:rPr>
+            <w:rStyle w:val="Hyperlink"/>
+          </w:rPr>
+          <w:t>http://localhost:33333/api/</w:t>
+        </w:r>
+      </w:hyperlink>
+      <w:r>
+        <w:t xml:space="preserve"> </w:t>
+      </w:r>
+    </w:p>
+    <w:p>
+      <w:r>
+        <w:t xml:space="preserve">[Using </w:t>
+      </w:r>
+      <w:proofErr w:type="gramStart"/>
+      <w:r>
+        <w:t>PowerShell :</w:t>
+      </w:r>
+      <w:proofErr w:type="gramEnd"/>
+      <w:r>
+        <w:t xml:space="preserve"> </w:t>
+      </w:r>
+      <w:hyperlink r:id="rId14" w:history="1">
+        <w:r>
+          <w:rPr>
+            <w:rStyle w:val="Hyperlink"/>
+          </w:rPr>
+          <w:t>http://part</w:t>
+        </w:r>
+        <w:r>
+          <w:rPr>
+            <w:rStyle w:val="Hyperlink"/>
+          </w:rPr>
+          <w:t>i</w:t>
+        </w:r>
+        <w:r>
+          <w:rPr>
+            <w:rStyle w:val="Hyperlink"/>
+          </w:rPr>
+          <w:t>cular.net/articles/managing-nservicebus-using-powershell</w:t>
+        </w:r>
+      </w:hyperlink>
+      <w:r>
+        <w:t xml:space="preserve"> </w:t>
+      </w:r>
+      <w:r>
+        <w:t>]</w:t>
+      </w:r>
+    </w:p>
+    <w:p>
+      <w:pPr>
         <w:rPr>
           <w:b/>
           <w:bCs/>
         </w:rPr>
-        <w:t xml:space="preserve"> since NServiceBus </w:t>
-      </w:r>
+      </w:pPr>
       <w:r>
         <w:rPr>
           <w:b/>
           <w:bCs/>
         </w:rPr>
-        <w:t>4</w:t>
+        <w:t>For all of the exercises in this workbook, .net 4.0 will be used</w:t>
       </w:r>
       <w:r>
         <w:rPr>
           <w:b/>
           <w:bCs/>
         </w:rPr>
-        <w:t xml:space="preserve"> is a 4.0 only framework</w:t>
+        <w:t xml:space="preserve"> since NServiceBus </w:t>
       </w:r>
       <w:r>
         <w:rPr>
           <w:b/>
           <w:bCs/>
         </w:rPr>
-        <w:t>.</w:t>
-      </w:r>
-    </w:p>
-    <w:p>
-      <w:pPr>
+        <w:t>5</w:t>
+      </w:r>
+      <w:r>
         <w:rPr>
           <w:b/>
           <w:bCs/>
         </w:rPr>
-      </w:pPr>
+        <w:t xml:space="preserve"> is a 4.0 only framework</w:t>
+      </w:r>
+      <w:r>
+        <w:rPr>
+          <w:b/>
+          <w:bCs/>
+        </w:rPr>
+        <w:t>.</w:t>
+      </w:r>
     </w:p>
     <w:p>
       <w:pPr>
@@ -177,6 +354,8 @@
           <w:szCs w:val="26"/>
         </w:rPr>
       </w:pPr>
+      <w:bookmarkStart w:id="1" w:name="_GoBack"/>
+      <w:bookmarkEnd w:id="1"/>
       <w:r>
         <w:br w:type="page"/>
       </w:r>
@@ -273,6 +452,7 @@
       <w:r>
         <w:rPr>
           <w:noProof/>
+          <w:lang w:val="de-CH" w:eastAsia="de-CH"/>
         </w:rPr>
         <w:drawing>
           <wp:inline distT="0" distB="0" distL="0" distR="0" wp14:anchorId="2C96EDB3" wp14:editId="3529B861">
@@ -292,7 +472,7 @@
                     </pic:cNvPicPr>
                   </pic:nvPicPr>
                   <pic:blipFill>
-                    <a:blip r:embed="rId8" cstate="print"/>
+                    <a:blip r:embed="rId15" cstate="print"/>
                     <a:srcRect/>
                     <a:stretch>
                       <a:fillRect/>
@@ -328,14 +508,27 @@
       <w:r>
         <w:t xml:space="preserve">Figure </w:t>
       </w:r>
-      <w:fldSimple w:instr=" SEQ Figure \* ARABIC ">
-        <w:r>
-          <w:rPr>
-            <w:noProof/>
-          </w:rPr>
-          <w:t>1</w:t>
-        </w:r>
-      </w:fldSimple>
+      <w:r>
+        <w:fldChar w:fldCharType="begin"/>
+      </w:r>
+      <w:r>
+        <w:instrText xml:space="preserve"> SEQ Figure \* ARABIC </w:instrText>
+      </w:r>
+      <w:r>
+        <w:fldChar w:fldCharType="separate"/>
+      </w:r>
+      <w:r>
+        <w:rPr>
+          <w:noProof/>
+        </w:rPr>
+        <w:t>1</w:t>
+      </w:r>
+      <w:r>
+        <w:rPr>
+          <w:noProof/>
+        </w:rPr>
+        <w:fldChar w:fldCharType="end"/>
+      </w:r>
       <w:r>
         <w:t xml:space="preserve"> Add necessary references </w:t>
       </w:r>
@@ -369,6 +562,7 @@
       <w:r>
         <w:rPr>
           <w:noProof/>
+          <w:lang w:val="de-CH" w:eastAsia="de-CH"/>
         </w:rPr>
         <w:lastRenderedPageBreak/>
         <w:drawing>
@@ -389,7 +583,7 @@
                     </pic:cNvPicPr>
                   </pic:nvPicPr>
                   <pic:blipFill>
-                    <a:blip r:embed="rId9" cstate="print"/>
+                    <a:blip r:embed="rId16" cstate="print"/>
                     <a:srcRect/>
                     <a:stretch>
                       <a:fillRect/>
@@ -425,14 +619,27 @@
       <w:r>
         <w:t xml:space="preserve">Figure </w:t>
       </w:r>
-      <w:fldSimple w:instr=" SEQ Figure \* ARABIC ">
-        <w:r>
-          <w:rPr>
-            <w:noProof/>
-          </w:rPr>
-          <w:t>2</w:t>
-        </w:r>
-      </w:fldSimple>
+      <w:r>
+        <w:fldChar w:fldCharType="begin"/>
+      </w:r>
+      <w:r>
+        <w:instrText xml:space="preserve"> SEQ Figure \* ARABIC </w:instrText>
+      </w:r>
+      <w:r>
+        <w:fldChar w:fldCharType="separate"/>
+      </w:r>
+      <w:r>
+        <w:rPr>
+          <w:noProof/>
+        </w:rPr>
+        <w:t>2</w:t>
+      </w:r>
+      <w:r>
+        <w:rPr>
+          <w:noProof/>
+        </w:rPr>
+        <w:fldChar w:fldCharType="end"/>
+      </w:r>
       <w:r>
         <w:t xml:space="preserve"> Set NServiceBus.Host.exe to be the external program to run when debugging</w:t>
       </w:r>
@@ -802,7 +1009,7 @@
         </w:rPr>
         <w:t xml:space="preserve">: </w:t>
       </w:r>
-      <w:commentRangeStart w:id="0"/>
+      <w:commentRangeStart w:id="2"/>
       <w:proofErr w:type="spellStart"/>
       <w:r>
         <w:rPr>
@@ -814,13 +1021,13 @@
         </w:rPr>
         <w:t>IConfigureThisEndpoint</w:t>
       </w:r>
-      <w:commentRangeEnd w:id="0"/>
+      <w:commentRangeEnd w:id="2"/>
       <w:proofErr w:type="spellEnd"/>
       <w:r>
         <w:rPr>
           <w:rStyle w:val="CommentReference"/>
         </w:rPr>
-        <w:commentReference w:id="0"/>
+        <w:commentReference w:id="2"/>
       </w:r>
       <w:r>
         <w:rPr>
@@ -854,7 +1061,7 @@
       <w:r>
         <w:t xml:space="preserve"> </w:t>
       </w:r>
-      <w:commentRangeStart w:id="1"/>
+      <w:commentRangeStart w:id="3"/>
       <w:proofErr w:type="spellStart"/>
       <w:r>
         <w:rPr>
@@ -866,13 +1073,13 @@
         </w:rPr>
         <w:t>IWantToRunWhenBusStartsAndStops</w:t>
       </w:r>
-      <w:commentRangeEnd w:id="1"/>
+      <w:commentRangeEnd w:id="3"/>
       <w:proofErr w:type="spellEnd"/>
       <w:r>
         <w:rPr>
           <w:rStyle w:val="CommentReference"/>
         </w:rPr>
-        <w:commentReference w:id="1"/>
+        <w:commentReference w:id="3"/>
       </w:r>
     </w:p>
     <w:p>
@@ -3222,9 +3429,9 @@
         </w:rPr>
         <w:t xml:space="preserve">    </w:t>
       </w:r>
-      <w:bookmarkStart w:id="2" w:name="OLE_LINK7"/>
-      <w:bookmarkStart w:id="3" w:name="OLE_LINK8"/>
-      <w:bookmarkStart w:id="4" w:name="OLE_LINK11"/>
+      <w:bookmarkStart w:id="4" w:name="OLE_LINK7"/>
+      <w:bookmarkStart w:id="5" w:name="OLE_LINK8"/>
+      <w:bookmarkStart w:id="6" w:name="OLE_LINK11"/>
       <w:r>
         <w:rPr>
           <w:rFonts w:ascii="Consolas" w:hAnsi="Consolas" w:cs="Consolas"/>
@@ -3412,9 +3619,9 @@
         </w:rPr>
         <w:t xml:space="preserve"> /&gt;</w:t>
       </w:r>
-      <w:bookmarkEnd w:id="2"/>
-      <w:bookmarkEnd w:id="3"/>
       <w:bookmarkEnd w:id="4"/>
+      <w:bookmarkEnd w:id="5"/>
+      <w:bookmarkEnd w:id="6"/>
     </w:p>
     <w:p>
       <w:pPr>
@@ -3534,7 +3741,7 @@
         </w:rPr>
         <w:t xml:space="preserve">  </w:t>
       </w:r>
-      <w:commentRangeStart w:id="5"/>
+      <w:commentRangeStart w:id="7"/>
       <w:r>
         <w:rPr>
           <w:rFonts w:ascii="Consolas" w:hAnsi="Consolas" w:cs="Consolas"/>
@@ -3632,13 +3839,13 @@
         </w:rPr>
         <w:t xml:space="preserve"> /&gt;</w:t>
       </w:r>
-      <w:commentRangeEnd w:id="5"/>
+      <w:commentRangeEnd w:id="7"/>
       <w:r>
         <w:rPr>
           <w:rStyle w:val="CommentReference"/>
           <w:highlight w:val="yellow"/>
         </w:rPr>
-        <w:commentReference w:id="5"/>
+        <w:commentReference w:id="7"/>
       </w:r>
     </w:p>
     <w:p>
@@ -3919,7 +4126,7 @@
         </w:rPr>
         <w:t xml:space="preserve">, </w:t>
       </w:r>
-      <w:commentRangeStart w:id="6"/>
+      <w:commentRangeStart w:id="8"/>
       <w:proofErr w:type="spellStart"/>
       <w:r>
         <w:rPr>
@@ -3931,13 +4138,13 @@
         </w:rPr>
         <w:t>IWantToRunWhenBusStartsAndStops</w:t>
       </w:r>
-      <w:commentRangeEnd w:id="6"/>
+      <w:commentRangeEnd w:id="8"/>
       <w:proofErr w:type="spellEnd"/>
       <w:r>
         <w:rPr>
           <w:rStyle w:val="CommentReference"/>
         </w:rPr>
-        <w:commentReference w:id="6"/>
+        <w:commentReference w:id="8"/>
       </w:r>
     </w:p>
     <w:p>
@@ -6805,7 +7012,7 @@
         </w:rPr>
         <w:t xml:space="preserve"> </w:t>
       </w:r>
-      <w:commentRangeStart w:id="7"/>
+      <w:commentRangeStart w:id="9"/>
       <w:proofErr w:type="spellStart"/>
       <w:r>
         <w:rPr>
@@ -6837,12 +7044,12 @@
         </w:rPr>
         <w:t xml:space="preserve"> </w:t>
       </w:r>
-      <w:commentRangeEnd w:id="7"/>
+      <w:commentRangeEnd w:id="9"/>
       <w:r>
         <w:rPr>
           <w:rStyle w:val="CommentReference"/>
         </w:rPr>
-        <w:commentReference w:id="7"/>
+        <w:commentReference w:id="9"/>
       </w:r>
     </w:p>
     <w:p>
@@ -6928,7 +7135,7 @@
         </w:rPr>
         <w:t xml:space="preserve"> </w:t>
       </w:r>
-      <w:commentRangeStart w:id="8"/>
+      <w:commentRangeStart w:id="10"/>
       <w:proofErr w:type="spellStart"/>
       <w:r>
         <w:rPr>
@@ -6949,12 +7156,12 @@
         </w:rPr>
         <w:t xml:space="preserve"> </w:t>
       </w:r>
-      <w:commentRangeEnd w:id="8"/>
+      <w:commentRangeEnd w:id="10"/>
       <w:r>
         <w:rPr>
           <w:rStyle w:val="CommentReference"/>
         </w:rPr>
-        <w:commentReference w:id="8"/>
+        <w:commentReference w:id="10"/>
       </w:r>
       <w:r>
         <w:rPr>
@@ -8504,7 +8711,7 @@
         </w:rPr>
         <w:t xml:space="preserve">, </w:t>
       </w:r>
-      <w:commentRangeStart w:id="9"/>
+      <w:commentRangeStart w:id="11"/>
       <w:proofErr w:type="spellStart"/>
       <w:r>
         <w:rPr>
@@ -8526,12 +8733,12 @@
         </w:rPr>
         <w:t xml:space="preserve"> </w:t>
       </w:r>
-      <w:commentRangeEnd w:id="9"/>
+      <w:commentRangeEnd w:id="11"/>
       <w:r>
         <w:rPr>
           <w:rStyle w:val="CommentReference"/>
         </w:rPr>
-        <w:commentReference w:id="9"/>
+        <w:commentReference w:id="11"/>
       </w:r>
       <w:r>
         <w:rPr>
@@ -9397,6 +9604,7 @@
       <w:r>
         <w:rPr>
           <w:noProof/>
+          <w:lang w:val="de-CH" w:eastAsia="de-CH"/>
         </w:rPr>
         <w:drawing>
           <wp:inline distT="0" distB="0" distL="0" distR="0" wp14:anchorId="3554205F" wp14:editId="776A9F1F">
@@ -9416,7 +9624,7 @@
                     </pic:cNvPicPr>
                   </pic:nvPicPr>
                   <pic:blipFill>
-                    <a:blip r:embed="rId11" cstate="print"/>
+                    <a:blip r:embed="rId17" cstate="print"/>
                     <a:srcRect/>
                     <a:stretch>
                       <a:fillRect/>
@@ -9452,14 +9660,27 @@
       <w:r>
         <w:t xml:space="preserve">Figure </w:t>
       </w:r>
-      <w:fldSimple w:instr=" SEQ Figure \* ARABIC ">
-        <w:r>
-          <w:rPr>
-            <w:noProof/>
-          </w:rPr>
-          <w:t>3</w:t>
-        </w:r>
-      </w:fldSimple>
+      <w:r>
+        <w:fldChar w:fldCharType="begin"/>
+      </w:r>
+      <w:r>
+        <w:instrText xml:space="preserve"> SEQ Figure \* ARABIC </w:instrText>
+      </w:r>
+      <w:r>
+        <w:fldChar w:fldCharType="separate"/>
+      </w:r>
+      <w:r>
+        <w:rPr>
+          <w:noProof/>
+        </w:rPr>
+        <w:t>3</w:t>
+      </w:r>
+      <w:r>
+        <w:rPr>
+          <w:noProof/>
+        </w:rPr>
+        <w:fldChar w:fldCharType="end"/>
+      </w:r>
       <w:r>
         <w:t xml:space="preserve"> XML contents of the MSMQ message</w:t>
       </w:r>
@@ -10052,7 +10273,7 @@
         </w:rPr>
         <w:t xml:space="preserve">                </w:t>
       </w:r>
-      <w:commentRangeStart w:id="10"/>
+      <w:commentRangeStart w:id="12"/>
       <w:proofErr w:type="spellStart"/>
       <w:r>
         <w:rPr>
@@ -10064,13 +10285,13 @@
         </w:rPr>
         <w:t>IWantCustomInitialization</w:t>
       </w:r>
-      <w:commentRangeEnd w:id="10"/>
+      <w:commentRangeEnd w:id="12"/>
       <w:proofErr w:type="spellEnd"/>
       <w:r>
         <w:rPr>
           <w:rStyle w:val="CommentReference"/>
         </w:rPr>
-        <w:commentReference w:id="10"/>
+        <w:commentReference w:id="12"/>
       </w:r>
     </w:p>
     <w:p>
@@ -10223,7 +10444,7 @@
         <w:tab/>
         <w:t xml:space="preserve">     </w:t>
       </w:r>
-      <w:commentRangeStart w:id="11"/>
+      <w:commentRangeStart w:id="13"/>
       <w:proofErr w:type="spellStart"/>
       <w:proofErr w:type="gramStart"/>
       <w:r>
@@ -10323,12 +10544,12 @@
         </w:rPr>
         <w:t>;</w:t>
       </w:r>
-      <w:commentRangeEnd w:id="11"/>
+      <w:commentRangeEnd w:id="13"/>
       <w:r>
         <w:rPr>
           <w:rStyle w:val="CommentReference"/>
         </w:rPr>
-        <w:commentReference w:id="11"/>
+        <w:commentReference w:id="13"/>
       </w:r>
     </w:p>
     <w:p>
@@ -10397,7 +10618,7 @@
         </w:rPr>
         <w:t>.</w:t>
       </w:r>
-      <w:commentRangeStart w:id="12"/>
+      <w:commentRangeStart w:id="14"/>
       <w:r>
         <w:rPr>
           <w:rFonts w:ascii="Consolas" w:hAnsi="Consolas" w:cs="Consolas"/>
@@ -10407,14 +10628,14 @@
         </w:rPr>
         <w:t>With</w:t>
       </w:r>
-      <w:commentRangeEnd w:id="12"/>
+      <w:commentRangeEnd w:id="14"/>
       <w:proofErr w:type="spellEnd"/>
       <w:proofErr w:type="gramEnd"/>
       <w:r>
         <w:rPr>
           <w:rStyle w:val="CommentReference"/>
         </w:rPr>
-        <w:commentReference w:id="12"/>
+        <w:commentReference w:id="14"/>
       </w:r>
       <w:r>
         <w:rPr>
@@ -10448,7 +10669,7 @@
         </w:rPr>
         <w:t xml:space="preserve">                .</w:t>
       </w:r>
-      <w:commentRangeStart w:id="13"/>
+      <w:commentRangeStart w:id="15"/>
       <w:proofErr w:type="spellStart"/>
       <w:proofErr w:type="gramStart"/>
       <w:r>
@@ -10460,14 +10681,14 @@
         </w:rPr>
         <w:t>DefaultBuilder</w:t>
       </w:r>
-      <w:commentRangeEnd w:id="13"/>
+      <w:commentRangeEnd w:id="15"/>
       <w:proofErr w:type="spellEnd"/>
       <w:proofErr w:type="gramEnd"/>
       <w:r>
         <w:rPr>
           <w:rStyle w:val="CommentReference"/>
         </w:rPr>
-        <w:commentReference w:id="13"/>
+        <w:commentReference w:id="15"/>
       </w:r>
       <w:r>
         <w:rPr>
@@ -12142,7 +12363,7 @@
         </w:rPr>
         <w:t xml:space="preserve"> </w:t>
       </w:r>
-      <w:commentRangeStart w:id="14"/>
+      <w:commentRangeStart w:id="16"/>
       <w:proofErr w:type="spellStart"/>
       <w:r>
         <w:rPr>
@@ -12162,13 +12383,13 @@
         </w:rPr>
         <w:t>Server</w:t>
       </w:r>
-      <w:commentRangeEnd w:id="14"/>
+      <w:commentRangeEnd w:id="16"/>
       <w:proofErr w:type="spellEnd"/>
       <w:r>
         <w:rPr>
           <w:rStyle w:val="CommentReference"/>
         </w:rPr>
-        <w:commentReference w:id="14"/>
+        <w:commentReference w:id="16"/>
       </w:r>
     </w:p>
     <w:p>
@@ -12295,7 +12516,7 @@
         </w:rPr>
         <w:t xml:space="preserve">, </w:t>
       </w:r>
-      <w:commentRangeStart w:id="15"/>
+      <w:commentRangeStart w:id="17"/>
       <w:proofErr w:type="spellStart"/>
       <w:r>
         <w:rPr>
@@ -12317,13 +12538,13 @@
         </w:rPr>
         <w:t>Server</w:t>
       </w:r>
-      <w:commentRangeEnd w:id="15"/>
+      <w:commentRangeEnd w:id="17"/>
       <w:proofErr w:type="spellEnd"/>
       <w:r>
         <w:rPr>
           <w:rStyle w:val="CommentReference"/>
         </w:rPr>
-        <w:commentReference w:id="15"/>
+        <w:commentReference w:id="17"/>
       </w:r>
       <w:r>
         <w:rPr>
@@ -12496,7 +12717,7 @@
         </w:rPr>
         <w:t xml:space="preserve">            </w:t>
       </w:r>
-      <w:commentRangeStart w:id="16"/>
+      <w:commentRangeStart w:id="18"/>
       <w:proofErr w:type="spellStart"/>
       <w:proofErr w:type="gramStart"/>
       <w:r>
@@ -12564,7 +12785,7 @@
         </w:rPr>
         <w:t>(</w:t>
       </w:r>
-      <w:hyperlink r:id="rId12" w:history="1">
+      <w:hyperlink r:id="rId18" w:history="1">
         <w:r>
           <w:rPr>
             <w:rStyle w:val="Hyperlink"/>
@@ -12595,12 +12816,12 @@
         </w:rPr>
         <w:t>);</w:t>
       </w:r>
-      <w:commentRangeEnd w:id="16"/>
+      <w:commentRangeEnd w:id="18"/>
       <w:r>
         <w:rPr>
           <w:rStyle w:val="CommentReference"/>
         </w:rPr>
-        <w:commentReference w:id="16"/>
+        <w:commentReference w:id="18"/>
       </w:r>
     </w:p>
     <w:p>
@@ -12938,7 +13159,7 @@
         <w:rPr>
           <w:rStyle w:val="CommentReference"/>
         </w:rPr>
-        <w:commentReference w:id="17"/>
+        <w:commentReference w:id="19"/>
       </w:r>
     </w:p>
     <w:p>
@@ -13741,7 +13962,7 @@
       <w:r>
         <w:t xml:space="preserve">  </w:t>
       </w:r>
-      <w:commentRangeStart w:id="18"/>
+      <w:commentRangeStart w:id="20"/>
       <w:r>
         <w:t xml:space="preserve">You should see the </w:t>
       </w:r>
@@ -13753,12 +13974,12 @@
       <w:r>
         <w:t xml:space="preserve"> print out "Say something" on the console.</w:t>
       </w:r>
-      <w:commentRangeEnd w:id="18"/>
+      <w:commentRangeEnd w:id="20"/>
       <w:r>
         <w:rPr>
           <w:rStyle w:val="CommentReference"/>
         </w:rPr>
-        <w:commentReference w:id="18"/>
+        <w:commentReference w:id="20"/>
       </w:r>
       <w:r>
         <w:br w:type="page"/>
@@ -18653,7 +18874,7 @@
           <w:lang w:bidi="he-IL"/>
         </w:rPr>
       </w:pPr>
-      <w:commentRangeStart w:id="19"/>
+      <w:commentRangeStart w:id="21"/>
       <w:r>
         <w:rPr>
           <w:rFonts w:ascii="Consolas" w:hAnsi="Consolas" w:cs="Consolas"/>
@@ -18755,12 +18976,12 @@
         </w:rPr>
         <w:t>/&gt;</w:t>
       </w:r>
-      <w:commentRangeEnd w:id="19"/>
+      <w:commentRangeEnd w:id="21"/>
       <w:r>
         <w:rPr>
           <w:rStyle w:val="CommentReference"/>
         </w:rPr>
-        <w:commentReference w:id="19"/>
+        <w:commentReference w:id="21"/>
       </w:r>
     </w:p>
     <w:p/>
@@ -25108,8 +25329,8 @@
         </w:rPr>
         <w:t>"</w:t>
       </w:r>
-      <w:bookmarkStart w:id="20" w:name="OLE_LINK1"/>
-      <w:bookmarkStart w:id="21" w:name="OLE_LINK2"/>
+      <w:bookmarkStart w:id="22" w:name="OLE_LINK1"/>
+      <w:bookmarkStart w:id="23" w:name="OLE_LINK2"/>
       <w:r>
         <w:rPr>
           <w:rFonts w:ascii="Consolas" w:hAnsi="Consolas" w:cs="Consolas"/>
@@ -25120,8 +25341,8 @@
         </w:rPr>
         <w:t>gdDbqRpqdRbTs3mhdZh9qCaDaxJXl+e7</w:t>
       </w:r>
-      <w:bookmarkEnd w:id="20"/>
-      <w:bookmarkEnd w:id="21"/>
+      <w:bookmarkEnd w:id="22"/>
+      <w:bookmarkEnd w:id="23"/>
       <w:r>
         <w:rPr>
           <w:rFonts w:ascii="Consolas" w:hAnsi="Consolas" w:cs="Consolas"/>
@@ -25446,7 +25667,7 @@
         </w:rPr>
         <w:t xml:space="preserve"> : </w:t>
       </w:r>
-      <w:commentRangeStart w:id="22"/>
+      <w:commentRangeStart w:id="24"/>
       <w:r>
         <w:rPr>
           <w:rFonts w:ascii="Consolas" w:hAnsi="Consolas" w:cs="Consolas"/>
@@ -25481,12 +25702,12 @@
         </w:rPr>
         <w:t>&gt;</w:t>
       </w:r>
-      <w:commentRangeEnd w:id="22"/>
+      <w:commentRangeEnd w:id="24"/>
       <w:r>
         <w:rPr>
           <w:rStyle w:val="CommentReference"/>
         </w:rPr>
-        <w:commentReference w:id="22"/>
+        <w:commentReference w:id="24"/>
       </w:r>
     </w:p>
     <w:p>
@@ -25564,7 +25785,7 @@
         </w:rPr>
         <w:t xml:space="preserve"> </w:t>
       </w:r>
-      <w:commentRangeStart w:id="23"/>
+      <w:commentRangeStart w:id="25"/>
       <w:r>
         <w:rPr>
           <w:rFonts w:ascii="Consolas" w:hAnsi="Consolas" w:cs="Consolas"/>
@@ -25573,12 +25794,12 @@
         </w:rPr>
         <w:t>GetConfiguration()</w:t>
       </w:r>
-      <w:commentRangeEnd w:id="23"/>
+      <w:commentRangeEnd w:id="25"/>
       <w:r>
         <w:rPr>
           <w:rStyle w:val="CommentReference"/>
         </w:rPr>
-        <w:commentReference w:id="23"/>
+        <w:commentReference w:id="25"/>
       </w:r>
     </w:p>
     <w:p>
@@ -25729,7 +25950,7 @@
           <w:szCs w:val="19"/>
         </w:rPr>
       </w:pPr>
-      <w:commentRangeStart w:id="24"/>
+      <w:commentRangeStart w:id="26"/>
       <w:r>
         <w:rPr>
           <w:rFonts w:ascii="Consolas" w:hAnsi="Consolas" w:cs="Consolas"/>
@@ -25755,12 +25976,12 @@
         </w:rPr>
         <w:t>"gdDbqRpqdRbTs3mhdZh9qCaDaxJXl+e7"</w:t>
       </w:r>
-      <w:commentRangeEnd w:id="24"/>
+      <w:commentRangeEnd w:id="26"/>
       <w:r>
         <w:rPr>
           <w:rStyle w:val="CommentReference"/>
         </w:rPr>
-        <w:commentReference w:id="24"/>
+        <w:commentReference w:id="26"/>
       </w:r>
     </w:p>
     <w:p>
@@ -28988,69 +29209,67 @@
           <w:lang w:bidi="he-IL"/>
         </w:rPr>
       </w:pPr>
+      <w:r>
+        <w:rPr>
+          <w:lang w:bidi="he-IL"/>
+        </w:rPr>
+        <w:t xml:space="preserve">Add A reference to the </w:t>
+      </w:r>
+      <w:r>
+        <w:rPr>
+          <w:lang w:bidi="he-IL"/>
+        </w:rPr>
+        <w:t xml:space="preserve">Conventions project, </w:t>
+      </w:r>
+      <w:r>
+        <w:rPr>
+          <w:lang w:bidi="he-IL"/>
+        </w:rPr>
+        <w:t>so we include the message definitions for this endpoint.</w:t>
+      </w:r>
+    </w:p>
+    <w:p>
+      <w:pPr>
+        <w:pStyle w:val="NoSpacing"/>
+        <w:rPr>
+          <w:lang w:bidi="he-IL"/>
+        </w:rPr>
+      </w:pPr>
+    </w:p>
+    <w:p>
+      <w:pPr>
+        <w:pStyle w:val="NoSpacing"/>
+      </w:pPr>
+      <w:r>
+        <w:t>Create a new controller called SaySomethingController by right clicking on the controller’s folder</w:t>
+      </w:r>
+      <w:r>
+        <w:t xml:space="preserve"> and then send a message in the event handler as follows:</w:t>
+      </w:r>
+    </w:p>
+    <w:p>
+      <w:pPr>
+        <w:autoSpaceDE w:val="0"/>
+        <w:autoSpaceDN w:val="0"/>
+        <w:adjustRightInd w:val="0"/>
+        <w:spacing w:after="0" w:line="240" w:lineRule="auto"/>
+        <w:rPr>
+          <w:rFonts w:ascii="Consolas" w:hAnsi="Consolas" w:cs="Consolas"/>
+          <w:sz w:val="20"/>
+          <w:szCs w:val="20"/>
+        </w:rPr>
+      </w:pPr>
       <w:proofErr w:type="gramStart"/>
       <w:r>
         <w:rPr>
-          <w:lang w:bidi="he-IL"/>
-        </w:rPr>
-        <w:t xml:space="preserve">Add A reference to the </w:t>
-      </w:r>
-      <w:r>
-        <w:rPr>
-          <w:lang w:bidi="he-IL"/>
-        </w:rPr>
-        <w:t xml:space="preserve">Conventions project, </w:t>
-      </w:r>
-      <w:r>
-        <w:rPr>
-          <w:lang w:bidi="he-IL"/>
-        </w:rPr>
-        <w:t>so we include the message definitions for this endpoint.</w:t>
+          <w:rFonts w:ascii="Consolas" w:hAnsi="Consolas" w:cs="Consolas"/>
+          <w:color w:val="0000FF"/>
+          <w:sz w:val="20"/>
+          <w:szCs w:val="20"/>
+        </w:rPr>
+        <w:t>using</w:t>
       </w:r>
       <w:proofErr w:type="gramEnd"/>
-    </w:p>
-    <w:p>
-      <w:pPr>
-        <w:pStyle w:val="NoSpacing"/>
-        <w:rPr>
-          <w:lang w:bidi="he-IL"/>
-        </w:rPr>
-      </w:pPr>
-    </w:p>
-    <w:p>
-      <w:pPr>
-        <w:pStyle w:val="NoSpacing"/>
-      </w:pPr>
-      <w:r>
-        <w:t>Create a new controller called SaySomethingController by right clicking on the controller’s folder</w:t>
-      </w:r>
-      <w:r>
-        <w:t xml:space="preserve"> and then send a message in the event handler as follows:</w:t>
-      </w:r>
-    </w:p>
-    <w:p>
-      <w:pPr>
-        <w:autoSpaceDE w:val="0"/>
-        <w:autoSpaceDN w:val="0"/>
-        <w:adjustRightInd w:val="0"/>
-        <w:spacing w:after="0" w:line="240" w:lineRule="auto"/>
-        <w:rPr>
-          <w:rFonts w:ascii="Consolas" w:hAnsi="Consolas" w:cs="Consolas"/>
-          <w:sz w:val="20"/>
-          <w:szCs w:val="20"/>
-        </w:rPr>
-      </w:pPr>
-      <w:proofErr w:type="gramStart"/>
-      <w:r>
-        <w:rPr>
-          <w:rFonts w:ascii="Consolas" w:hAnsi="Consolas" w:cs="Consolas"/>
-          <w:color w:val="0000FF"/>
-          <w:sz w:val="20"/>
-          <w:szCs w:val="20"/>
-        </w:rPr>
-        <w:t>using</w:t>
-      </w:r>
-      <w:proofErr w:type="gramEnd"/>
       <w:r>
         <w:rPr>
           <w:rFonts w:ascii="Consolas" w:hAnsi="Consolas" w:cs="Consolas"/>
@@ -29691,8 +29910,8 @@
           <w:lang w:bidi="he-IL"/>
         </w:rPr>
       </w:pPr>
-      <w:bookmarkStart w:id="25" w:name="OLE_LINK9"/>
-      <w:bookmarkStart w:id="26" w:name="OLE_LINK10"/>
+      <w:bookmarkStart w:id="27" w:name="OLE_LINK9"/>
+      <w:bookmarkStart w:id="28" w:name="OLE_LINK10"/>
       <w:r>
         <w:rPr>
           <w:rFonts w:ascii="Consolas" w:hAnsi="Consolas" w:cs="Consolas"/>
@@ -30327,8 +30546,8 @@
         <w:t xml:space="preserve">  </w:t>
       </w:r>
     </w:p>
-    <w:bookmarkEnd w:id="25"/>
-    <w:bookmarkEnd w:id="26"/>
+    <w:bookmarkEnd w:id="27"/>
+    <w:bookmarkEnd w:id="28"/>
     <w:p>
       <w:pPr>
         <w:autoSpaceDE w:val="0"/>
@@ -30394,7 +30613,7 @@
       <w:r>
         <w:t xml:space="preserve">Change the url to </w:t>
       </w:r>
-      <w:hyperlink r:id="rId13" w:history="1">
+      <w:hyperlink r:id="rId19" w:history="1">
         <w:r>
           <w:rPr>
             <w:rStyle w:val="Hyperlink"/>
@@ -30516,7 +30735,7 @@
         </w:rPr>
         <w:t xml:space="preserve">                                        </w:t>
       </w:r>
-      <w:commentRangeStart w:id="27"/>
+      <w:commentRangeStart w:id="29"/>
       <w:r>
         <w:rPr>
           <w:rFonts w:ascii="Consolas" w:hAnsi="Consolas" w:cs="Consolas"/>
@@ -30526,12 +30745,12 @@
         </w:rPr>
         <w:t>INeedInitialization</w:t>
       </w:r>
-      <w:commentRangeEnd w:id="27"/>
+      <w:commentRangeEnd w:id="29"/>
       <w:r>
         <w:rPr>
           <w:rStyle w:val="CommentReference"/>
         </w:rPr>
-        <w:commentReference w:id="27"/>
+        <w:commentReference w:id="29"/>
       </w:r>
     </w:p>
     <w:p>
@@ -31361,7 +31580,7 @@
         </w:rPr>
         <w:t xml:space="preserve"> </w:t>
       </w:r>
-      <w:commentRangeStart w:id="28"/>
+      <w:commentRangeStart w:id="30"/>
       <w:r>
         <w:rPr>
           <w:rFonts w:ascii="Consolas" w:hAnsi="Consolas" w:cs="Consolas"/>
@@ -31370,12 +31589,12 @@
         </w:rPr>
         <w:t>IndexAsync</w:t>
       </w:r>
-      <w:commentRangeEnd w:id="28"/>
+      <w:commentRangeEnd w:id="30"/>
       <w:r>
         <w:rPr>
           <w:rStyle w:val="CommentReference"/>
         </w:rPr>
-        <w:commentReference w:id="28"/>
+        <w:commentReference w:id="30"/>
       </w:r>
       <w:r>
         <w:rPr>
@@ -31576,7 +31795,7 @@
         </w:rPr>
         <w:t>"</w:t>
       </w:r>
-      <w:commentRangeStart w:id="29"/>
+      <w:commentRangeStart w:id="31"/>
       <w:r>
         <w:rPr>
           <w:rFonts w:ascii="Consolas" w:hAnsi="Consolas" w:cs="Consolas"/>
@@ -31586,12 +31805,12 @@
         </w:rPr>
         <w:t>response</w:t>
       </w:r>
-      <w:commentRangeEnd w:id="29"/>
+      <w:commentRangeEnd w:id="31"/>
       <w:r>
         <w:rPr>
           <w:rStyle w:val="CommentReference"/>
         </w:rPr>
-        <w:commentReference w:id="29"/>
+        <w:commentReference w:id="31"/>
       </w:r>
       <w:r>
         <w:rPr>
@@ -31736,7 +31955,7 @@
         </w:rPr>
         <w:t xml:space="preserve"> </w:t>
       </w:r>
-      <w:commentRangeStart w:id="30"/>
+      <w:commentRangeStart w:id="32"/>
       <w:r>
         <w:rPr>
           <w:rFonts w:ascii="Consolas" w:hAnsi="Consolas" w:cs="Consolas"/>
@@ -31745,12 +31964,12 @@
         </w:rPr>
         <w:t>IndexCompleted</w:t>
       </w:r>
-      <w:commentRangeEnd w:id="30"/>
+      <w:commentRangeEnd w:id="32"/>
       <w:r>
         <w:rPr>
           <w:rStyle w:val="CommentReference"/>
         </w:rPr>
-        <w:commentReference w:id="30"/>
+        <w:commentReference w:id="32"/>
       </w:r>
       <w:r>
         <w:rPr>
@@ -35860,16 +36079,16 @@
       <w:r>
         <w:t xml:space="preserve">. Notice that a new queue called </w:t>
       </w:r>
-      <w:commentRangeStart w:id="31"/>
+      <w:commentRangeStart w:id="33"/>
       <w:r>
         <w:t xml:space="preserve">MvcApplication1 </w:t>
       </w:r>
-      <w:commentRangeEnd w:id="31"/>
+      <w:commentRangeEnd w:id="33"/>
       <w:r>
         <w:rPr>
           <w:rStyle w:val="CommentReference"/>
         </w:rPr>
-        <w:commentReference w:id="31"/>
+        <w:commentReference w:id="33"/>
       </w:r>
       <w:r>
         <w:t>is created.</w:t>
@@ -37313,8 +37532,6 @@
       <w:pPr>
         <w:ind w:firstLine="720"/>
       </w:pPr>
-      <w:bookmarkStart w:id="32" w:name="_GoBack"/>
-      <w:bookmarkEnd w:id="32"/>
       <w:r>
         <w:rPr>
           <w:rFonts w:ascii="Consolas" w:hAnsi="Consolas" w:cs="Consolas"/>
@@ -38142,8 +38359,8 @@
 </file>
 
 <file path=word/comments.xml><?xml version="1.0" encoding="utf-8"?>
-<w:comments xmlns:wpc="http://schemas.microsoft.com/office/word/2010/wordprocessingCanvas" xmlns:mc="http://schemas.openxmlformats.org/markup-compatibility/2006" xmlns:o="urn:schemas-microsoft-com:office:office" xmlns:r="http://schemas.openxmlformats.org/officeDocument/2006/relationships" xmlns:m="http://schemas.openxmlformats.org/officeDocument/2006/math" xmlns:v="urn:schemas-microsoft-com:vml" xmlns:wp14="http://schemas.microsoft.com/office/word/2010/wordprocessingDrawing" xmlns:wp="http://schemas.openxmlformats.org/drawingml/2006/wordprocessingDrawing" xmlns:w10="urn:schemas-microsoft-com:office:word" xmlns:w="http://schemas.openxmlformats.org/wordprocessingml/2006/main" xmlns:w14="http://schemas.microsoft.com/office/word/2010/wordml" xmlns:wpg="http://schemas.microsoft.com/office/word/2010/wordprocessingGroup" xmlns:wpi="http://schemas.microsoft.com/office/word/2010/wordprocessingInk" xmlns:wne="http://schemas.microsoft.com/office/word/2006/wordml" xmlns:wps="http://schemas.microsoft.com/office/word/2010/wordprocessingShape" mc:Ignorable="w14 wp14">
-  <w:comment w:id="0" w:author="Udi Dahan" w:date="2011-02-15T15:27:00Z" w:initials="UD">
+<w:comments xmlns:wpc="http://schemas.microsoft.com/office/word/2010/wordprocessingCanvas" xmlns:mc="http://schemas.openxmlformats.org/markup-compatibility/2006" xmlns:o="urn:schemas-microsoft-com:office:office" xmlns:r="http://schemas.openxmlformats.org/officeDocument/2006/relationships" xmlns:m="http://schemas.openxmlformats.org/officeDocument/2006/math" xmlns:v="urn:schemas-microsoft-com:vml" xmlns:wp14="http://schemas.microsoft.com/office/word/2010/wordprocessingDrawing" xmlns:wp="http://schemas.openxmlformats.org/drawingml/2006/wordprocessingDrawing" xmlns:w10="urn:schemas-microsoft-com:office:word" xmlns:w="http://schemas.openxmlformats.org/wordprocessingml/2006/main" xmlns:w14="http://schemas.microsoft.com/office/word/2010/wordml" xmlns:w15="http://schemas.microsoft.com/office/word/2012/wordml" xmlns:wpg="http://schemas.microsoft.com/office/word/2010/wordprocessingGroup" xmlns:wpi="http://schemas.microsoft.com/office/word/2010/wordprocessingInk" xmlns:wne="http://schemas.microsoft.com/office/word/2006/wordml" xmlns:wps="http://schemas.microsoft.com/office/word/2010/wordprocessingShape" mc:Ignorable="w14 w15 wp14">
+  <w:comment w:id="0" w:author="Daniel Marbach" w:date="2014-10-06T08:34:00Z" w:initials="DM">
     <w:p>
       <w:pPr>
         <w:pStyle w:val="CommentText"/>
@@ -38154,6 +38371,30 @@
         </w:rPr>
         <w:annotationRef/>
       </w:r>
+      <w:r>
+        <w:t xml:space="preserve">Talk here about the docs repository and how users can improve the </w:t>
+      </w:r>
+      <w:proofErr w:type="spellStart"/>
+      <w:r>
+        <w:t>doco</w:t>
+      </w:r>
+      <w:proofErr w:type="spellEnd"/>
+      <w:r>
+        <w:t xml:space="preserve"> by sending PR to particular.</w:t>
+      </w:r>
+    </w:p>
+  </w:comment>
+  <w:comment w:id="2" w:author="Udi Dahan" w:date="2011-02-15T15:27:00Z" w:initials="UD">
+    <w:p>
+      <w:pPr>
+        <w:pStyle w:val="CommentText"/>
+      </w:pPr>
+      <w:r>
+        <w:rPr>
+          <w:rStyle w:val="CommentReference"/>
+        </w:rPr>
+        <w:annotationRef/>
+      </w:r>
       <w:proofErr w:type="spellStart"/>
       <w:r>
         <w:t>IConfigureThisEndpoint</w:t>
@@ -38164,7 +38405,7 @@
       </w:r>
     </w:p>
   </w:comment>
-  <w:comment w:id="1" w:author="Sean Farmar" w:date="2014-02-06T19:11:00Z" w:initials="SF">
+  <w:comment w:id="3" w:author="Sean Farmar" w:date="2014-02-06T19:11:00Z" w:initials="SF">
     <w:p>
       <w:pPr>
         <w:pStyle w:val="CommentText"/>
@@ -38266,7 +38507,7 @@
       </w:pPr>
     </w:p>
   </w:comment>
-  <w:comment w:id="5" w:author="Udi Dahan" w:date="2011-02-15T15:33:00Z" w:initials="UD">
+  <w:comment w:id="7" w:author="Udi Dahan" w:date="2011-02-15T15:33:00Z" w:initials="UD">
     <w:p>
       <w:pPr>
         <w:pStyle w:val="CommentText"/>
@@ -38290,7 +38531,7 @@
       </w:r>
     </w:p>
   </w:comment>
-  <w:comment w:id="6" w:author="Sean Farmar" w:date="2014-02-16T16:11:00Z" w:initials="SF">
+  <w:comment w:id="8" w:author="Sean Farmar" w:date="2014-02-16T16:11:00Z" w:initials="SF">
     <w:p>
       <w:pPr>
         <w:pStyle w:val="CommentText"/>
@@ -38392,7 +38633,7 @@
       </w:pPr>
     </w:p>
   </w:comment>
-  <w:comment w:id="7" w:author="Udi Dahan" w:date="2011-02-19T18:26:00Z" w:initials="UD">
+  <w:comment w:id="9" w:author="Udi Dahan" w:date="2011-02-19T18:26:00Z" w:initials="UD">
     <w:p>
       <w:pPr>
         <w:pStyle w:val="CommentText"/>
@@ -38411,7 +38652,7 @@
       </w:r>
     </w:p>
   </w:comment>
-  <w:comment w:id="8" w:author="Udi Dahan" w:date="2011-02-15T15:30:00Z" w:initials="UD">
+  <w:comment w:id="10" w:author="Udi Dahan" w:date="2011-02-15T15:30:00Z" w:initials="UD">
     <w:p>
       <w:pPr>
         <w:pStyle w:val="CommentText"/>
@@ -38427,7 +38668,7 @@
       </w:r>
     </w:p>
   </w:comment>
-  <w:comment w:id="9" w:author="Udi Dahan" w:date="2011-02-15T15:46:00Z" w:initials="UD">
+  <w:comment w:id="11" w:author="Udi Dahan" w:date="2011-02-15T15:46:00Z" w:initials="UD">
     <w:p>
       <w:pPr>
         <w:pStyle w:val="CommentText"/>
@@ -38451,7 +38692,7 @@
       </w:r>
     </w:p>
   </w:comment>
-  <w:comment w:id="10" w:author="Udi Dahan" w:date="2011-02-15T15:38:00Z" w:initials="UD">
+  <w:comment w:id="12" w:author="Udi Dahan" w:date="2011-02-15T15:38:00Z" w:initials="UD">
     <w:p>
       <w:pPr>
         <w:pStyle w:val="CommentText"/>
@@ -38475,7 +38716,7 @@
       </w:r>
     </w:p>
   </w:comment>
-  <w:comment w:id="11" w:author="David Boike" w:date="2013-10-04T15:49:00Z" w:initials="db">
+  <w:comment w:id="13" w:author="David Boike" w:date="2013-10-04T15:49:00Z" w:initials="db">
     <w:p>
       <w:pPr>
         <w:pStyle w:val="CommentText"/>
@@ -38499,7 +38740,7 @@
       </w:r>
     </w:p>
   </w:comment>
-  <w:comment w:id="12" w:author="Udi Dahan" w:date="2011-02-15T15:48:00Z" w:initials="UD">
+  <w:comment w:id="14" w:author="Udi Dahan" w:date="2011-02-15T15:48:00Z" w:initials="UD">
     <w:p>
       <w:pPr>
         <w:pStyle w:val="CommentText"/>
@@ -38531,7 +38772,7 @@
       </w:r>
     </w:p>
   </w:comment>
-  <w:comment w:id="13" w:author="Udi Dahan" w:date="2014-02-08T12:32:00Z" w:initials="UD">
+  <w:comment w:id="15" w:author="Udi Dahan" w:date="2014-02-08T12:32:00Z" w:initials="UD">
     <w:p>
       <w:pPr>
         <w:pStyle w:val="CommentText"/>
@@ -38574,7 +38815,7 @@
       </w:r>
     </w:p>
   </w:comment>
-  <w:comment w:id="14" w:author="andreas.ohlund" w:date="2012-02-15T09:25:00Z" w:initials="a">
+  <w:comment w:id="16" w:author="andreas.ohlund" w:date="2012-02-15T09:25:00Z" w:initials="a">
     <w:p>
       <w:pPr>
         <w:pStyle w:val="CommentText"/>
@@ -38595,7 +38836,7 @@
       <w:proofErr w:type="spellEnd"/>
     </w:p>
   </w:comment>
-  <w:comment w:id="15" w:author="Udi Dahan" w:date="2011-02-15T16:25:00Z" w:initials="UD">
+  <w:comment w:id="17" w:author="Udi Dahan" w:date="2011-02-15T16:25:00Z" w:initials="UD">
     <w:p>
       <w:pPr>
         <w:pStyle w:val="CommentText"/>
@@ -38619,7 +38860,7 @@
       </w:r>
     </w:p>
   </w:comment>
-  <w:comment w:id="16" w:author="David Boike" w:date="2013-10-04T15:52:00Z" w:initials="db">
+  <w:comment w:id="18" w:author="David Boike" w:date="2013-10-04T15:52:00Z" w:initials="db">
     <w:p>
       <w:pPr>
         <w:pStyle w:val="CommentText"/>
@@ -38635,7 +38876,7 @@
       </w:r>
     </w:p>
   </w:comment>
-  <w:comment w:id="17" w:author="Udi Dahan" w:date="2011-02-15T16:26:00Z" w:initials="UD">
+  <w:comment w:id="19" w:author="Udi Dahan" w:date="2011-02-15T16:26:00Z" w:initials="UD">
     <w:p>
       <w:pPr>
         <w:pStyle w:val="CommentText"/>
@@ -38654,7 +38895,7 @@
       </w:r>
     </w:p>
   </w:comment>
-  <w:comment w:id="18" w:author="Udi Dahan" w:date="2012-02-17T12:03:00Z" w:initials="UD">
+  <w:comment w:id="20" w:author="Udi Dahan" w:date="2012-02-17T12:03:00Z" w:initials="UD">
     <w:p>
       <w:pPr>
         <w:pStyle w:val="CommentText"/>
@@ -38726,7 +38967,7 @@
       </w:r>
     </w:p>
   </w:comment>
-  <w:comment w:id="19" w:author="andreas.ohlund" w:date="2013-10-09T16:20:00Z" w:initials="a">
+  <w:comment w:id="21" w:author="andreas.ohlund" w:date="2013-10-09T16:20:00Z" w:initials="a">
     <w:p>
       <w:pPr>
         <w:pStyle w:val="CommentText"/>
@@ -38742,7 +38983,7 @@
       </w:r>
     </w:p>
   </w:comment>
-  <w:comment w:id="22" w:author="andreas.ohlund" w:date="2012-02-16T08:55:00Z" w:initials="a">
+  <w:comment w:id="24" w:author="andreas.ohlund" w:date="2012-02-16T08:55:00Z" w:initials="a">
     <w:p>
       <w:pPr>
         <w:pStyle w:val="CommentText"/>
@@ -38763,7 +39004,7 @@
       <w:proofErr w:type="spellEnd"/>
     </w:p>
   </w:comment>
-  <w:comment w:id="23" w:author="andreas.ohlund" w:date="2012-02-15T11:04:00Z" w:initials="a">
+  <w:comment w:id="25" w:author="andreas.ohlund" w:date="2012-02-15T11:04:00Z" w:initials="a">
     <w:p>
       <w:pPr>
         <w:pStyle w:val="CommentText"/>
@@ -38779,7 +39020,7 @@
       </w:r>
     </w:p>
   </w:comment>
-  <w:comment w:id="24" w:author="andreas.ohlund" w:date="2012-02-15T11:04:00Z" w:initials="a">
+  <w:comment w:id="26" w:author="andreas.ohlund" w:date="2012-02-15T11:04:00Z" w:initials="a">
     <w:p>
       <w:pPr>
         <w:pStyle w:val="CommentText"/>
@@ -38803,7 +39044,7 @@
       </w:r>
     </w:p>
   </w:comment>
-  <w:comment w:id="27" w:author="andreas.ohlund" w:date="2012-02-16T09:51:00Z" w:initials="a">
+  <w:comment w:id="29" w:author="andreas.ohlund" w:date="2012-02-16T09:51:00Z" w:initials="a">
     <w:p>
       <w:pPr>
         <w:pStyle w:val="CommentText"/>
@@ -38827,7 +39068,7 @@
       </w:r>
     </w:p>
   </w:comment>
-  <w:comment w:id="28" w:author="andreas.ohlund" w:date="2012-02-16T10:03:00Z" w:initials="a">
+  <w:comment w:id="30" w:author="andreas.ohlund" w:date="2012-02-16T10:03:00Z" w:initials="a">
     <w:p>
       <w:pPr>
         <w:pStyle w:val="CommentText"/>
@@ -38853,7 +39094,7 @@
       <w:proofErr w:type="gramEnd"/>
     </w:p>
   </w:comment>
-  <w:comment w:id="29" w:author="andreas.ohlund" w:date="2012-02-16T10:04:00Z" w:initials="a">
+  <w:comment w:id="31" w:author="andreas.ohlund" w:date="2012-02-16T10:04:00Z" w:initials="a">
     <w:p>
       <w:pPr>
         <w:pStyle w:val="CommentText"/>
@@ -38869,7 +39110,7 @@
       </w:r>
     </w:p>
   </w:comment>
-  <w:comment w:id="30" w:author="andreas.ohlund" w:date="2012-02-16T10:04:00Z" w:initials="a">
+  <w:comment w:id="32" w:author="andreas.ohlund" w:date="2012-02-16T10:04:00Z" w:initials="a">
     <w:p>
       <w:pPr>
         <w:pStyle w:val="CommentText"/>
@@ -38895,7 +39136,7 @@
       <w:proofErr w:type="gramEnd"/>
     </w:p>
   </w:comment>
-  <w:comment w:id="31" w:author="andreas.ohlund" w:date="2012-02-16T10:28:00Z" w:initials="a">
+  <w:comment w:id="33" w:author="andreas.ohlund" w:date="2012-02-16T10:28:00Z" w:initials="a">
     <w:p>
       <w:pPr>
         <w:pStyle w:val="CommentText"/>
@@ -38929,40 +39170,125 @@
 
 <file path=word/commentsExtended.xml><?xml version="1.0" encoding="utf-8"?>
 <w15:commentsEx xmlns:wpc="http://schemas.microsoft.com/office/word/2010/wordprocessingCanvas" xmlns:mc="http://schemas.openxmlformats.org/markup-compatibility/2006" xmlns:o="urn:schemas-microsoft-com:office:office" xmlns:r="http://schemas.openxmlformats.org/officeDocument/2006/relationships" xmlns:m="http://schemas.openxmlformats.org/officeDocument/2006/math" xmlns:v="urn:schemas-microsoft-com:vml" xmlns:wp14="http://schemas.microsoft.com/office/word/2010/wordprocessingDrawing" xmlns:wp="http://schemas.openxmlformats.org/drawingml/2006/wordprocessingDrawing" xmlns:w10="urn:schemas-microsoft-com:office:word" xmlns:w="http://schemas.openxmlformats.org/wordprocessingml/2006/main" xmlns:w14="http://schemas.microsoft.com/office/word/2010/wordml" xmlns:w15="http://schemas.microsoft.com/office/word/2012/wordml" xmlns:wpg="http://schemas.microsoft.com/office/word/2010/wordprocessingGroup" xmlns:wpi="http://schemas.microsoft.com/office/word/2010/wordprocessingInk" xmlns:wne="http://schemas.microsoft.com/office/word/2006/wordml" xmlns:wps="http://schemas.microsoft.com/office/word/2010/wordprocessingShape" mc:Ignorable="w14 w15 wp14">
-  <w15:commentEx w15:paraId="0F7DFC81" w15:done="0"/>
+  <w15:commentEx w15:paraId="04A7A84D" w15:done="0"/>
   <w15:commentEx w15:paraId="6F4C97C8" w15:done="0"/>
-  <w15:commentEx w15:paraId="45FB82A0" w15:done="0"/>
+  <w15:commentEx w15:paraId="1FE12738" w15:done="0"/>
   <w15:commentEx w15:paraId="5CCF1DD9" w15:done="0"/>
+  <w15:commentEx w15:paraId="5A3E3750" w15:done="0"/>
   <w15:commentEx w15:paraId="10B8F2FD" w15:done="0"/>
   <w15:commentEx w15:paraId="224E8FA1" w15:done="0"/>
-  <w15:commentEx w15:paraId="138F7095" w15:done="0"/>
-  <w15:commentEx w15:paraId="00DEAED8" w15:done="0"/>
   <w15:commentEx w15:paraId="79E6361C" w15:done="0"/>
   <w15:commentEx w15:paraId="0FB6BF5F" w15:done="0"/>
+  <w15:commentEx w15:paraId="0806053A" w15:done="0"/>
   <w15:commentEx w15:paraId="70D84D71" w15:done="0"/>
   <w15:commentEx w15:paraId="205AE29D" w15:done="0"/>
   <w15:commentEx w15:paraId="59B45389" w15:done="0"/>
   <w15:commentEx w15:paraId="75F598F1" w15:done="0"/>
+  <w15:commentEx w15:paraId="3FCF406E" w15:done="0"/>
   <w15:commentEx w15:paraId="69F93E26" w15:done="0"/>
   <w15:commentEx w15:paraId="7F1AF707" w15:done="0"/>
-  <w15:commentEx w15:paraId="4883C127" w15:done="0"/>
   <w15:commentEx w15:paraId="0195C785" w15:done="0"/>
   <w15:commentEx w15:paraId="6A13DE54" w15:done="0"/>
   <w15:commentEx w15:paraId="17453262" w15:done="0"/>
   <w15:commentEx w15:paraId="54AA8DD3" w15:done="0"/>
-  <w15:commentEx w15:paraId="2E0FC8A5" w15:done="0"/>
   <w15:commentEx w15:paraId="2E91387C" w15:done="0"/>
   <w15:commentEx w15:paraId="1430BF05" w15:done="0"/>
   <w15:commentEx w15:paraId="2D1CF1B8" w15:done="0"/>
   <w15:commentEx w15:paraId="4A71DD96" w15:done="0"/>
-  <w15:commentEx w15:paraId="0D4E90BF" w15:done="0"/>
-  <w15:commentEx w15:paraId="1A13AD48" w15:done="0"/>
   <w15:commentEx w15:paraId="7FEB57FA" w15:done="0"/>
 </w15:commentsEx>
 </file>
 
+<file path=word/endnotes.xml><?xml version="1.0" encoding="utf-8"?>
+<w:endnotes xmlns:wpc="http://schemas.microsoft.com/office/word/2010/wordprocessingCanvas" xmlns:mc="http://schemas.openxmlformats.org/markup-compatibility/2006" xmlns:o="urn:schemas-microsoft-com:office:office" xmlns:r="http://schemas.openxmlformats.org/officeDocument/2006/relationships" xmlns:m="http://schemas.openxmlformats.org/officeDocument/2006/math" xmlns:v="urn:schemas-microsoft-com:vml" xmlns:wp14="http://schemas.microsoft.com/office/word/2010/wordprocessingDrawing" xmlns:wp="http://schemas.openxmlformats.org/drawingml/2006/wordprocessingDrawing" xmlns:w10="urn:schemas-microsoft-com:office:word" xmlns:w="http://schemas.openxmlformats.org/wordprocessingml/2006/main" xmlns:w14="http://schemas.microsoft.com/office/word/2010/wordml" xmlns:w15="http://schemas.microsoft.com/office/word/2012/wordml" xmlns:wpg="http://schemas.microsoft.com/office/word/2010/wordprocessingGroup" xmlns:wpi="http://schemas.microsoft.com/office/word/2010/wordprocessingInk" xmlns:wne="http://schemas.microsoft.com/office/word/2006/wordml" xmlns:wps="http://schemas.microsoft.com/office/word/2010/wordprocessingShape" mc:Ignorable="w14 w15 wp14">
+  <w:endnote w:type="separator" w:id="-1">
+    <w:p>
+      <w:pPr>
+        <w:spacing w:after="0" w:line="240" w:lineRule="auto"/>
+      </w:pPr>
+      <w:r>
+        <w:separator/>
+      </w:r>
+    </w:p>
+  </w:endnote>
+  <w:endnote w:type="continuationSeparator" w:id="0">
+    <w:p>
+      <w:pPr>
+        <w:spacing w:after="0" w:line="240" w:lineRule="auto"/>
+      </w:pPr>
+      <w:r>
+        <w:continuationSeparator/>
+      </w:r>
+    </w:p>
+  </w:endnote>
+</w:endnotes>
+</file>
+
+<file path=word/footnotes.xml><?xml version="1.0" encoding="utf-8"?>
+<w:footnotes xmlns:wpc="http://schemas.microsoft.com/office/word/2010/wordprocessingCanvas" xmlns:mc="http://schemas.openxmlformats.org/markup-compatibility/2006" xmlns:o="urn:schemas-microsoft-com:office:office" xmlns:r="http://schemas.openxmlformats.org/officeDocument/2006/relationships" xmlns:m="http://schemas.openxmlformats.org/officeDocument/2006/math" xmlns:v="urn:schemas-microsoft-com:vml" xmlns:wp14="http://schemas.microsoft.com/office/word/2010/wordprocessingDrawing" xmlns:wp="http://schemas.openxmlformats.org/drawingml/2006/wordprocessingDrawing" xmlns:w10="urn:schemas-microsoft-com:office:word" xmlns:w="http://schemas.openxmlformats.org/wordprocessingml/2006/main" xmlns:w14="http://schemas.microsoft.com/office/word/2010/wordml" xmlns:w15="http://schemas.microsoft.com/office/word/2012/wordml" xmlns:wpg="http://schemas.microsoft.com/office/word/2010/wordprocessingGroup" xmlns:wpi="http://schemas.microsoft.com/office/word/2010/wordprocessingInk" xmlns:wne="http://schemas.microsoft.com/office/word/2006/wordml" xmlns:wps="http://schemas.microsoft.com/office/word/2010/wordprocessingShape" mc:Ignorable="w14 w15 wp14">
+  <w:footnote w:type="separator" w:id="-1">
+    <w:p>
+      <w:pPr>
+        <w:spacing w:after="0" w:line="240" w:lineRule="auto"/>
+      </w:pPr>
+      <w:r>
+        <w:separator/>
+      </w:r>
+    </w:p>
+  </w:footnote>
+  <w:footnote w:type="continuationSeparator" w:id="0">
+    <w:p>
+      <w:pPr>
+        <w:spacing w:after="0" w:line="240" w:lineRule="auto"/>
+      </w:pPr>
+      <w:r>
+        <w:continuationSeparator/>
+      </w:r>
+    </w:p>
+  </w:footnote>
+  <w:footnote w:id="1">
+    <w:p>
+      <w:pPr>
+        <w:pStyle w:val="FootnoteText"/>
+      </w:pPr>
+      <w:r>
+        <w:rPr>
+          <w:rStyle w:val="FootnoteReference"/>
+        </w:rPr>
+        <w:footnoteRef/>
+      </w:r>
+      <w:r>
+        <w:t xml:space="preserve"> </w:t>
+      </w:r>
+      <w:r>
+        <w:t>http://docs.particular.net/nservicebus/transactions-message-processing</w:t>
+      </w:r>
+    </w:p>
+  </w:footnote>
+  <w:footnote w:id="2">
+    <w:p>
+      <w:pPr>
+        <w:pStyle w:val="FootnoteText"/>
+      </w:pPr>
+      <w:r>
+        <w:rPr>
+          <w:rStyle w:val="FootnoteReference"/>
+        </w:rPr>
+        <w:footnoteRef/>
+      </w:r>
+      <w:r>
+        <w:t xml:space="preserve"> </w:t>
+      </w:r>
+      <w:r>
+        <w:t>http://docs.particular.net/nservicebus/using-ravendb-in-nservicebus-installing</w:t>
+      </w:r>
+    </w:p>
+  </w:footnote>
+</w:footnotes>
+</file>
+
 <file path=word/numbering.xml><?xml version="1.0" encoding="utf-8"?>
-<w:numbering xmlns:wpc="http://schemas.microsoft.com/office/word/2010/wordprocessingCanvas" xmlns:mc="http://schemas.openxmlformats.org/markup-compatibility/2006" xmlns:o="urn:schemas-microsoft-com:office:office" xmlns:r="http://schemas.openxmlformats.org/officeDocument/2006/relationships" xmlns:m="http://schemas.openxmlformats.org/officeDocument/2006/math" xmlns:v="urn:schemas-microsoft-com:vml" xmlns:wp14="http://schemas.microsoft.com/office/word/2010/wordprocessingDrawing" xmlns:wp="http://schemas.openxmlformats.org/drawingml/2006/wordprocessingDrawing" xmlns:w10="urn:schemas-microsoft-com:office:word" xmlns:w="http://schemas.openxmlformats.org/wordprocessingml/2006/main" xmlns:w14="http://schemas.microsoft.com/office/word/2010/wordml" xmlns:wpg="http://schemas.microsoft.com/office/word/2010/wordprocessingGroup" xmlns:wpi="http://schemas.microsoft.com/office/word/2010/wordprocessingInk" xmlns:wne="http://schemas.microsoft.com/office/word/2006/wordml" xmlns:wps="http://schemas.microsoft.com/office/word/2010/wordprocessingShape" mc:Ignorable="w14 wp14">
+<w:numbering xmlns:wpc="http://schemas.microsoft.com/office/word/2010/wordprocessingCanvas" xmlns:mc="http://schemas.openxmlformats.org/markup-compatibility/2006" xmlns:o="urn:schemas-microsoft-com:office:office" xmlns:r="http://schemas.openxmlformats.org/officeDocument/2006/relationships" xmlns:m="http://schemas.openxmlformats.org/officeDocument/2006/math" xmlns:v="urn:schemas-microsoft-com:vml" xmlns:wp14="http://schemas.microsoft.com/office/word/2010/wordprocessingDrawing" xmlns:wp="http://schemas.openxmlformats.org/drawingml/2006/wordprocessingDrawing" xmlns:w10="urn:schemas-microsoft-com:office:word" xmlns:w="http://schemas.openxmlformats.org/wordprocessingml/2006/main" xmlns:w14="http://schemas.microsoft.com/office/word/2010/wordml" xmlns:w15="http://schemas.microsoft.com/office/word/2012/wordml" xmlns:wpg="http://schemas.microsoft.com/office/word/2010/wordprocessingGroup" xmlns:wpi="http://schemas.microsoft.com/office/word/2010/wordprocessingInk" xmlns:wne="http://schemas.microsoft.com/office/word/2006/wordml" xmlns:wps="http://schemas.microsoft.com/office/word/2010/wordprocessingShape" mc:Ignorable="w14 w15 wp14">
   <w:abstractNum w:abstractNumId="0">
     <w:nsid w:val="01536C24"/>
     <w:multiLevelType w:val="hybridMultilevel"/>
@@ -42228,8 +42554,16 @@
 </w:numbering>
 </file>
 
+<file path=word/people.xml><?xml version="1.0" encoding="utf-8"?>
+<w15:people xmlns:wpc="http://schemas.microsoft.com/office/word/2010/wordprocessingCanvas" xmlns:mc="http://schemas.openxmlformats.org/markup-compatibility/2006" xmlns:o="urn:schemas-microsoft-com:office:office" xmlns:r="http://schemas.openxmlformats.org/officeDocument/2006/relationships" xmlns:m="http://schemas.openxmlformats.org/officeDocument/2006/math" xmlns:v="urn:schemas-microsoft-com:vml" xmlns:wp14="http://schemas.microsoft.com/office/word/2010/wordprocessingDrawing" xmlns:wp="http://schemas.openxmlformats.org/drawingml/2006/wordprocessingDrawing" xmlns:w10="urn:schemas-microsoft-com:office:word" xmlns:w="http://schemas.openxmlformats.org/wordprocessingml/2006/main" xmlns:w14="http://schemas.microsoft.com/office/word/2010/wordml" xmlns:w15="http://schemas.microsoft.com/office/word/2012/wordml" xmlns:wpg="http://schemas.microsoft.com/office/word/2010/wordprocessingGroup" xmlns:wpi="http://schemas.microsoft.com/office/word/2010/wordprocessingInk" xmlns:wne="http://schemas.microsoft.com/office/word/2006/wordml" xmlns:wps="http://schemas.microsoft.com/office/word/2010/wordprocessingShape" mc:Ignorable="w14 w15 wp14">
+  <w15:person w15:author="Daniel Marbach">
+    <w15:presenceInfo w15:providerId="AD" w15:userId="S-1-5-21-832780979-4291355995-1262236316-1153"/>
+  </w15:person>
+</w15:people>
+</file>
+
 <file path=word/styles.xml><?xml version="1.0" encoding="utf-8"?>
-<w:styles xmlns:mc="http://schemas.openxmlformats.org/markup-compatibility/2006" xmlns:r="http://schemas.openxmlformats.org/officeDocument/2006/relationships" xmlns:w="http://schemas.openxmlformats.org/wordprocessingml/2006/main" xmlns:w14="http://schemas.microsoft.com/office/word/2010/wordml" mc:Ignorable="w14">
+<w:styles xmlns:mc="http://schemas.openxmlformats.org/markup-compatibility/2006" xmlns:r="http://schemas.openxmlformats.org/officeDocument/2006/relationships" xmlns:w="http://schemas.openxmlformats.org/wordprocessingml/2006/main" xmlns:w14="http://schemas.microsoft.com/office/word/2010/wordml" xmlns:w15="http://schemas.microsoft.com/office/word/2012/wordml" mc:Ignorable="w14 w15">
   <w:docDefaults>
     <w:rPrDefault>
       <w:rPr>
@@ -42245,144 +42579,378 @@
       </w:pPr>
     </w:pPrDefault>
   </w:docDefaults>
-  <w:latentStyles w:defLockedState="0" w:defUIPriority="99" w:defSemiHidden="1" w:defUnhideWhenUsed="1" w:defQFormat="0" w:count="267">
-    <w:lsdException w:name="Normal" w:semiHidden="0" w:uiPriority="0" w:unhideWhenUsed="0" w:qFormat="1"/>
-    <w:lsdException w:name="heading 1" w:semiHidden="0" w:uiPriority="9" w:unhideWhenUsed="0" w:qFormat="1"/>
-    <w:lsdException w:name="heading 2" w:uiPriority="9" w:qFormat="1"/>
-    <w:lsdException w:name="heading 3" w:uiPriority="9" w:qFormat="1"/>
-    <w:lsdException w:name="heading 4" w:uiPriority="9" w:qFormat="1"/>
-    <w:lsdException w:name="heading 5" w:uiPriority="9" w:qFormat="1"/>
-    <w:lsdException w:name="heading 6" w:uiPriority="9" w:qFormat="1"/>
-    <w:lsdException w:name="heading 7" w:uiPriority="9" w:qFormat="1"/>
-    <w:lsdException w:name="heading 8" w:uiPriority="9" w:qFormat="1"/>
-    <w:lsdException w:name="heading 9" w:uiPriority="9" w:qFormat="1"/>
-    <w:lsdException w:name="toc 1" w:uiPriority="39"/>
-    <w:lsdException w:name="toc 2" w:uiPriority="39"/>
-    <w:lsdException w:name="toc 3" w:uiPriority="39"/>
-    <w:lsdException w:name="toc 4" w:uiPriority="39"/>
-    <w:lsdException w:name="toc 5" w:uiPriority="39"/>
-    <w:lsdException w:name="toc 6" w:uiPriority="39"/>
-    <w:lsdException w:name="toc 7" w:uiPriority="39"/>
-    <w:lsdException w:name="toc 8" w:uiPriority="39"/>
-    <w:lsdException w:name="toc 9" w:uiPriority="39"/>
-    <w:lsdException w:name="caption" w:uiPriority="35" w:qFormat="1"/>
-    <w:lsdException w:name="Title" w:semiHidden="0" w:uiPriority="10" w:unhideWhenUsed="0" w:qFormat="1"/>
-    <w:lsdException w:name="Default Paragraph Font" w:uiPriority="1"/>
-    <w:lsdException w:name="Subtitle" w:semiHidden="0" w:uiPriority="11" w:unhideWhenUsed="0" w:qFormat="1"/>
-    <w:lsdException w:name="Strong" w:semiHidden="0" w:uiPriority="22" w:unhideWhenUsed="0" w:qFormat="1"/>
-    <w:lsdException w:name="Emphasis" w:semiHidden="0" w:uiPriority="20" w:unhideWhenUsed="0" w:qFormat="1"/>
-    <w:lsdException w:name="Table Grid" w:semiHidden="0" w:uiPriority="59" w:unhideWhenUsed="0"/>
-    <w:lsdException w:name="Placeholder Text" w:unhideWhenUsed="0"/>
-    <w:lsdException w:name="No Spacing" w:semiHidden="0" w:uiPriority="1" w:unhideWhenUsed="0" w:qFormat="1"/>
-    <w:lsdException w:name="Light Shading" w:semiHidden="0" w:uiPriority="60" w:unhideWhenUsed="0"/>
-    <w:lsdException w:name="Light List" w:semiHidden="0" w:uiPriority="61" w:unhideWhenUsed="0"/>
-    <w:lsdException w:name="Light Grid" w:semiHidden="0" w:uiPriority="62" w:unhideWhenUsed="0"/>
-    <w:lsdException w:name="Medium Shading 1" w:semiHidden="0" w:uiPriority="63" w:unhideWhenUsed="0"/>
-    <w:lsdException w:name="Medium Shading 2" w:semiHidden="0" w:uiPriority="64" w:unhideWhenUsed="0"/>
-    <w:lsdException w:name="Medium List 1" w:semiHidden="0" w:uiPriority="65" w:unhideWhenUsed="0"/>
-    <w:lsdException w:name="Medium List 2" w:semiHidden="0" w:uiPriority="66" w:unhideWhenUsed="0"/>
-    <w:lsdException w:name="Medium Grid 1" w:semiHidden="0" w:uiPriority="67" w:unhideWhenUsed="0"/>
-    <w:lsdException w:name="Medium Grid 2" w:semiHidden="0" w:uiPriority="68" w:unhideWhenUsed="0"/>
-    <w:lsdException w:name="Medium Grid 3" w:semiHidden="0" w:uiPriority="69" w:unhideWhenUsed="0"/>
-    <w:lsdException w:name="Dark List" w:semiHidden="0" w:uiPriority="70" w:unhideWhenUsed="0"/>
-    <w:lsdException w:name="Colorful Shading" w:semiHidden="0" w:uiPriority="71" w:unhideWhenUsed="0"/>
-    <w:lsdException w:name="Colorful List" w:semiHidden="0" w:uiPriority="72" w:unhideWhenUsed="0"/>
-    <w:lsdException w:name="Colorful Grid" w:semiHidden="0" w:uiPriority="73" w:unhideWhenUsed="0"/>
-    <w:lsdException w:name="Light Shading Accent 1" w:semiHidden="0" w:uiPriority="60" w:unhideWhenUsed="0"/>
-    <w:lsdException w:name="Light List Accent 1" w:semiHidden="0" w:uiPriority="61" w:unhideWhenUsed="0"/>
-    <w:lsdException w:name="Light Grid Accent 1" w:semiHidden="0" w:uiPriority="62" w:unhideWhenUsed="0"/>
-    <w:lsdException w:name="Medium Shading 1 Accent 1" w:semiHidden="0" w:uiPriority="63" w:unhideWhenUsed="0"/>
-    <w:lsdException w:name="Medium Shading 2 Accent 1" w:semiHidden="0" w:uiPriority="64" w:unhideWhenUsed="0"/>
-    <w:lsdException w:name="Medium List 1 Accent 1" w:semiHidden="0" w:uiPriority="65" w:unhideWhenUsed="0"/>
-    <w:lsdException w:name="Revision" w:unhideWhenUsed="0"/>
-    <w:lsdException w:name="List Paragraph" w:semiHidden="0" w:uiPriority="34" w:unhideWhenUsed="0" w:qFormat="1"/>
-    <w:lsdException w:name="Quote" w:semiHidden="0" w:uiPriority="29" w:unhideWhenUsed="0" w:qFormat="1"/>
-    <w:lsdException w:name="Intense Quote" w:semiHidden="0" w:uiPriority="30" w:unhideWhenUsed="0" w:qFormat="1"/>
-    <w:lsdException w:name="Medium List 2 Accent 1" w:semiHidden="0" w:uiPriority="66" w:unhideWhenUsed="0"/>
-    <w:lsdException w:name="Medium Grid 1 Accent 1" w:semiHidden="0" w:uiPriority="67" w:unhideWhenUsed="0"/>
-    <w:lsdException w:name="Medium Grid 2 Accent 1" w:semiHidden="0" w:uiPriority="68" w:unhideWhenUsed="0"/>
-    <w:lsdException w:name="Medium Grid 3 Accent 1" w:semiHidden="0" w:uiPriority="69" w:unhideWhenUsed="0"/>
-    <w:lsdException w:name="Dark List Accent 1" w:semiHidden="0" w:uiPriority="70" w:unhideWhenUsed="0"/>
-    <w:lsdException w:name="Colorful Shading Accent 1" w:semiHidden="0" w:uiPriority="71" w:unhideWhenUsed="0"/>
-    <w:lsdException w:name="Colorful List Accent 1" w:semiHidden="0" w:uiPriority="72" w:unhideWhenUsed="0"/>
-    <w:lsdException w:name="Colorful Grid Accent 1" w:semiHidden="0" w:uiPriority="73" w:unhideWhenUsed="0"/>
-    <w:lsdException w:name="Light Shading Accent 2" w:semiHidden="0" w:uiPriority="60" w:unhideWhenUsed="0"/>
-    <w:lsdException w:name="Light List Accent 2" w:semiHidden="0" w:uiPriority="61" w:unhideWhenUsed="0"/>
-    <w:lsdException w:name="Light Grid Accent 2" w:semiHidden="0" w:uiPriority="62" w:unhideWhenUsed="0"/>
-    <w:lsdException w:name="Medium Shading 1 Accent 2" w:semiHidden="0" w:uiPriority="63" w:unhideWhenUsed="0"/>
-    <w:lsdException w:name="Medium Shading 2 Accent 2" w:semiHidden="0" w:uiPriority="64" w:unhideWhenUsed="0"/>
-    <w:lsdException w:name="Medium List 1 Accent 2" w:semiHidden="0" w:uiPriority="65" w:unhideWhenUsed="0"/>
-    <w:lsdException w:name="Medium List 2 Accent 2" w:semiHidden="0" w:uiPriority="66" w:unhideWhenUsed="0"/>
-    <w:lsdException w:name="Medium Grid 1 Accent 2" w:semiHidden="0" w:uiPriority="67" w:unhideWhenUsed="0"/>
-    <w:lsdException w:name="Medium Grid 2 Accent 2" w:semiHidden="0" w:uiPriority="68" w:unhideWhenUsed="0"/>
-    <w:lsdException w:name="Medium Grid 3 Accent 2" w:semiHidden="0" w:uiPriority="69" w:unhideWhenUsed="0"/>
-    <w:lsdException w:name="Dark List Accent 2" w:semiHidden="0" w:uiPriority="70" w:unhideWhenUsed="0"/>
-    <w:lsdException w:name="Colorful Shading Accent 2" w:semiHidden="0" w:uiPriority="71" w:unhideWhenUsed="0"/>
-    <w:lsdException w:name="Colorful List Accent 2" w:semiHidden="0" w:uiPriority="72" w:unhideWhenUsed="0"/>
-    <w:lsdException w:name="Colorful Grid Accent 2" w:semiHidden="0" w:uiPriority="73" w:unhideWhenUsed="0"/>
-    <w:lsdException w:name="Light Shading Accent 3" w:semiHidden="0" w:uiPriority="60" w:unhideWhenUsed="0"/>
-    <w:lsdException w:name="Light List Accent 3" w:semiHidden="0" w:uiPriority="61" w:unhideWhenUsed="0"/>
-    <w:lsdException w:name="Light Grid Accent 3" w:semiHidden="0" w:uiPriority="62" w:unhideWhenUsed="0"/>
-    <w:lsdException w:name="Medium Shading 1 Accent 3" w:semiHidden="0" w:uiPriority="63" w:unhideWhenUsed="0"/>
-    <w:lsdException w:name="Medium Shading 2 Accent 3" w:semiHidden="0" w:uiPriority="64" w:unhideWhenUsed="0"/>
-    <w:lsdException w:name="Medium List 1 Accent 3" w:semiHidden="0" w:uiPriority="65" w:unhideWhenUsed="0"/>
-    <w:lsdException w:name="Medium List 2 Accent 3" w:semiHidden="0" w:uiPriority="66" w:unhideWhenUsed="0"/>
-    <w:lsdException w:name="Medium Grid 1 Accent 3" w:semiHidden="0" w:uiPriority="67" w:unhideWhenUsed="0"/>
-    <w:lsdException w:name="Medium Grid 2 Accent 3" w:semiHidden="0" w:uiPriority="68" w:unhideWhenUsed="0"/>
-    <w:lsdException w:name="Medium Grid 3 Accent 3" w:semiHidden="0" w:uiPriority="69" w:unhideWhenUsed="0"/>
-    <w:lsdException w:name="Dark List Accent 3" w:semiHidden="0" w:uiPriority="70" w:unhideWhenUsed="0"/>
-    <w:lsdException w:name="Colorful Shading Accent 3" w:semiHidden="0" w:uiPriority="71" w:unhideWhenUsed="0"/>
-    <w:lsdException w:name="Colorful List Accent 3" w:semiHidden="0" w:uiPriority="72" w:unhideWhenUsed="0"/>
-    <w:lsdException w:name="Colorful Grid Accent 3" w:semiHidden="0" w:uiPriority="73" w:unhideWhenUsed="0"/>
-    <w:lsdException w:name="Light Shading Accent 4" w:semiHidden="0" w:uiPriority="60" w:unhideWhenUsed="0"/>
-    <w:lsdException w:name="Light List Accent 4" w:semiHidden="0" w:uiPriority="61" w:unhideWhenUsed="0"/>
-    <w:lsdException w:name="Light Grid Accent 4" w:semiHidden="0" w:uiPriority="62" w:unhideWhenUsed="0"/>
-    <w:lsdException w:name="Medium Shading 1 Accent 4" w:semiHidden="0" w:uiPriority="63" w:unhideWhenUsed="0"/>
-    <w:lsdException w:name="Medium Shading 2 Accent 4" w:semiHidden="0" w:uiPriority="64" w:unhideWhenUsed="0"/>
-    <w:lsdException w:name="Medium List 1 Accent 4" w:semiHidden="0" w:uiPriority="65" w:unhideWhenUsed="0"/>
-    <w:lsdException w:name="Medium List 2 Accent 4" w:semiHidden="0" w:uiPriority="66" w:unhideWhenUsed="0"/>
-    <w:lsdException w:name="Medium Grid 1 Accent 4" w:semiHidden="0" w:uiPriority="67" w:unhideWhenUsed="0"/>
-    <w:lsdException w:name="Medium Grid 2 Accent 4" w:semiHidden="0" w:uiPriority="68" w:unhideWhenUsed="0"/>
-    <w:lsdException w:name="Medium Grid 3 Accent 4" w:semiHidden="0" w:uiPriority="69" w:unhideWhenUsed="0"/>
-    <w:lsdException w:name="Dark List Accent 4" w:semiHidden="0" w:uiPriority="70" w:unhideWhenUsed="0"/>
-    <w:lsdException w:name="Colorful Shading Accent 4" w:semiHidden="0" w:uiPriority="71" w:unhideWhenUsed="0"/>
-    <w:lsdException w:name="Colorful List Accent 4" w:semiHidden="0" w:uiPriority="72" w:unhideWhenUsed="0"/>
-    <w:lsdException w:name="Colorful Grid Accent 4" w:semiHidden="0" w:uiPriority="73" w:unhideWhenUsed="0"/>
-    <w:lsdException w:name="Light Shading Accent 5" w:semiHidden="0" w:uiPriority="60" w:unhideWhenUsed="0"/>
-    <w:lsdException w:name="Light List Accent 5" w:semiHidden="0" w:uiPriority="61" w:unhideWhenUsed="0"/>
-    <w:lsdException w:name="Light Grid Accent 5" w:semiHidden="0" w:uiPriority="62" w:unhideWhenUsed="0"/>
-    <w:lsdException w:name="Medium Shading 1 Accent 5" w:semiHidden="0" w:uiPriority="63" w:unhideWhenUsed="0"/>
-    <w:lsdException w:name="Medium Shading 2 Accent 5" w:semiHidden="0" w:uiPriority="64" w:unhideWhenUsed="0"/>
-    <w:lsdException w:name="Medium List 1 Accent 5" w:semiHidden="0" w:uiPriority="65" w:unhideWhenUsed="0"/>
-    <w:lsdException w:name="Medium List 2 Accent 5" w:semiHidden="0" w:uiPriority="66" w:unhideWhenUsed="0"/>
-    <w:lsdException w:name="Medium Grid 1 Accent 5" w:semiHidden="0" w:uiPriority="67" w:unhideWhenUsed="0"/>
-    <w:lsdException w:name="Medium Grid 2 Accent 5" w:semiHidden="0" w:uiPriority="68" w:unhideWhenUsed="0"/>
-    <w:lsdException w:name="Medium Grid 3 Accent 5" w:semiHidden="0" w:uiPriority="69" w:unhideWhenUsed="0"/>
-    <w:lsdException w:name="Dark List Accent 5" w:semiHidden="0" w:uiPriority="70" w:unhideWhenUsed="0"/>
-    <w:lsdException w:name="Colorful Shading Accent 5" w:semiHidden="0" w:uiPriority="71" w:unhideWhenUsed="0"/>
-    <w:lsdException w:name="Colorful List Accent 5" w:semiHidden="0" w:uiPriority="72" w:unhideWhenUsed="0"/>
-    <w:lsdException w:name="Colorful Grid Accent 5" w:semiHidden="0" w:uiPriority="73" w:unhideWhenUsed="0"/>
-    <w:lsdException w:name="Light Shading Accent 6" w:semiHidden="0" w:uiPriority="60" w:unhideWhenUsed="0"/>
-    <w:lsdException w:name="Light List Accent 6" w:semiHidden="0" w:uiPriority="61" w:unhideWhenUsed="0"/>
-    <w:lsdException w:name="Light Grid Accent 6" w:semiHidden="0" w:uiPriority="62" w:unhideWhenUsed="0"/>
-    <w:lsdException w:name="Medium Shading 1 Accent 6" w:semiHidden="0" w:uiPriority="63" w:unhideWhenUsed="0"/>
-    <w:lsdException w:name="Medium Shading 2 Accent 6" w:semiHidden="0" w:uiPriority="64" w:unhideWhenUsed="0"/>
-    <w:lsdException w:name="Medium List 1 Accent 6" w:semiHidden="0" w:uiPriority="65" w:unhideWhenUsed="0"/>
-    <w:lsdException w:name="Medium List 2 Accent 6" w:semiHidden="0" w:uiPriority="66" w:unhideWhenUsed="0"/>
-    <w:lsdException w:name="Medium Grid 1 Accent 6" w:semiHidden="0" w:uiPriority="67" w:unhideWhenUsed="0"/>
-    <w:lsdException w:name="Medium Grid 2 Accent 6" w:semiHidden="0" w:uiPriority="68" w:unhideWhenUsed="0"/>
-    <w:lsdException w:name="Medium Grid 3 Accent 6" w:semiHidden="0" w:uiPriority="69" w:unhideWhenUsed="0"/>
-    <w:lsdException w:name="Dark List Accent 6" w:semiHidden="0" w:uiPriority="70" w:unhideWhenUsed="0"/>
-    <w:lsdException w:name="Colorful Shading Accent 6" w:semiHidden="0" w:uiPriority="71" w:unhideWhenUsed="0"/>
-    <w:lsdException w:name="Colorful List Accent 6" w:semiHidden="0" w:uiPriority="72" w:unhideWhenUsed="0"/>
-    <w:lsdException w:name="Colorful Grid Accent 6" w:semiHidden="0" w:uiPriority="73" w:unhideWhenUsed="0"/>
-    <w:lsdException w:name="Subtle Emphasis" w:semiHidden="0" w:uiPriority="19" w:unhideWhenUsed="0" w:qFormat="1"/>
-    <w:lsdException w:name="Intense Emphasis" w:semiHidden="0" w:uiPriority="21" w:unhideWhenUsed="0" w:qFormat="1"/>
-    <w:lsdException w:name="Subtle Reference" w:semiHidden="0" w:uiPriority="31" w:unhideWhenUsed="0" w:qFormat="1"/>
-    <w:lsdException w:name="Intense Reference" w:semiHidden="0" w:uiPriority="32" w:unhideWhenUsed="0" w:qFormat="1"/>
-    <w:lsdException w:name="Book Title" w:semiHidden="0" w:uiPriority="33" w:unhideWhenUsed="0" w:qFormat="1"/>
-    <w:lsdException w:name="Bibliography" w:uiPriority="37"/>
-    <w:lsdException w:name="TOC Heading" w:uiPriority="39" w:qFormat="1"/>
+  <w:latentStyles w:defLockedState="0" w:defUIPriority="99" w:defSemiHidden="0" w:defUnhideWhenUsed="0" w:defQFormat="0" w:count="371">
+    <w:lsdException w:name="Normal" w:uiPriority="0" w:qFormat="1"/>
+    <w:lsdException w:name="heading 1" w:uiPriority="9" w:qFormat="1"/>
+    <w:lsdException w:name="heading 2" w:semiHidden="1" w:uiPriority="9" w:unhideWhenUsed="1" w:qFormat="1"/>
+    <w:lsdException w:name="heading 3" w:semiHidden="1" w:uiPriority="9" w:unhideWhenUsed="1" w:qFormat="1"/>
+    <w:lsdException w:name="heading 4" w:semiHidden="1" w:uiPriority="9" w:unhideWhenUsed="1" w:qFormat="1"/>
+    <w:lsdException w:name="heading 5" w:semiHidden="1" w:uiPriority="9" w:unhideWhenUsed="1" w:qFormat="1"/>
+    <w:lsdException w:name="heading 6" w:semiHidden="1" w:uiPriority="9" w:unhideWhenUsed="1" w:qFormat="1"/>
+    <w:lsdException w:name="heading 7" w:semiHidden="1" w:uiPriority="9" w:unhideWhenUsed="1" w:qFormat="1"/>
+    <w:lsdException w:name="heading 8" w:semiHidden="1" w:uiPriority="9" w:unhideWhenUsed="1" w:qFormat="1"/>
+    <w:lsdException w:name="heading 9" w:semiHidden="1" w:uiPriority="9" w:unhideWhenUsed="1" w:qFormat="1"/>
+    <w:lsdException w:name="index 1" w:semiHidden="1" w:unhideWhenUsed="1"/>
+    <w:lsdException w:name="index 2" w:semiHidden="1" w:unhideWhenUsed="1"/>
+    <w:lsdException w:name="index 3" w:semiHidden="1" w:unhideWhenUsed="1"/>
+    <w:lsdException w:name="index 4" w:semiHidden="1" w:unhideWhenUsed="1"/>
+    <w:lsdException w:name="index 5" w:semiHidden="1" w:unhideWhenUsed="1"/>
+    <w:lsdException w:name="index 6" w:semiHidden="1" w:unhideWhenUsed="1"/>
+    <w:lsdException w:name="index 7" w:semiHidden="1" w:unhideWhenUsed="1"/>
+    <w:lsdException w:name="index 8" w:semiHidden="1" w:unhideWhenUsed="1"/>
+    <w:lsdException w:name="index 9" w:semiHidden="1" w:unhideWhenUsed="1"/>
+    <w:lsdException w:name="toc 1" w:semiHidden="1" w:uiPriority="39" w:unhideWhenUsed="1"/>
+    <w:lsdException w:name="toc 2" w:semiHidden="1" w:uiPriority="39" w:unhideWhenUsed="1"/>
+    <w:lsdException w:name="toc 3" w:semiHidden="1" w:uiPriority="39" w:unhideWhenUsed="1"/>
+    <w:lsdException w:name="toc 4" w:semiHidden="1" w:uiPriority="39" w:unhideWhenUsed="1"/>
+    <w:lsdException w:name="toc 5" w:semiHidden="1" w:uiPriority="39" w:unhideWhenUsed="1"/>
+    <w:lsdException w:name="toc 6" w:semiHidden="1" w:uiPriority="39" w:unhideWhenUsed="1"/>
+    <w:lsdException w:name="toc 7" w:semiHidden="1" w:uiPriority="39" w:unhideWhenUsed="1"/>
+    <w:lsdException w:name="toc 8" w:semiHidden="1" w:uiPriority="39" w:unhideWhenUsed="1"/>
+    <w:lsdException w:name="toc 9" w:semiHidden="1" w:uiPriority="39" w:unhideWhenUsed="1"/>
+    <w:lsdException w:name="Normal Indent" w:semiHidden="1" w:unhideWhenUsed="1"/>
+    <w:lsdException w:name="footnote text" w:semiHidden="1" w:unhideWhenUsed="1"/>
+    <w:lsdException w:name="annotation text" w:semiHidden="1" w:unhideWhenUsed="1"/>
+    <w:lsdException w:name="header" w:semiHidden="1" w:unhideWhenUsed="1"/>
+    <w:lsdException w:name="footer" w:semiHidden="1" w:unhideWhenUsed="1"/>
+    <w:lsdException w:name="index heading" w:semiHidden="1" w:unhideWhenUsed="1"/>
+    <w:lsdException w:name="caption" w:semiHidden="1" w:uiPriority="35" w:unhideWhenUsed="1" w:qFormat="1"/>
+    <w:lsdException w:name="table of figures" w:semiHidden="1" w:unhideWhenUsed="1"/>
+    <w:lsdException w:name="envelope address" w:semiHidden="1" w:unhideWhenUsed="1"/>
+    <w:lsdException w:name="envelope return" w:semiHidden="1" w:unhideWhenUsed="1"/>
+    <w:lsdException w:name="footnote reference" w:semiHidden="1" w:unhideWhenUsed="1"/>
+    <w:lsdException w:name="annotation reference" w:semiHidden="1" w:unhideWhenUsed="1"/>
+    <w:lsdException w:name="line number" w:semiHidden="1" w:unhideWhenUsed="1"/>
+    <w:lsdException w:name="page number" w:semiHidden="1" w:unhideWhenUsed="1"/>
+    <w:lsdException w:name="endnote reference" w:semiHidden="1" w:unhideWhenUsed="1"/>
+    <w:lsdException w:name="endnote text" w:semiHidden="1" w:unhideWhenUsed="1"/>
+    <w:lsdException w:name="table of authorities" w:semiHidden="1" w:unhideWhenUsed="1"/>
+    <w:lsdException w:name="macro" w:semiHidden="1" w:unhideWhenUsed="1"/>
+    <w:lsdException w:name="toa heading" w:semiHidden="1" w:unhideWhenUsed="1"/>
+    <w:lsdException w:name="List" w:semiHidden="1" w:unhideWhenUsed="1"/>
+    <w:lsdException w:name="List Bullet" w:semiHidden="1" w:unhideWhenUsed="1"/>
+    <w:lsdException w:name="List Number" w:semiHidden="1" w:unhideWhenUsed="1"/>
+    <w:lsdException w:name="List 2" w:semiHidden="1" w:unhideWhenUsed="1"/>
+    <w:lsdException w:name="List 3" w:semiHidden="1" w:unhideWhenUsed="1"/>
+    <w:lsdException w:name="List 4" w:semiHidden="1" w:unhideWhenUsed="1"/>
+    <w:lsdException w:name="List 5" w:semiHidden="1" w:unhideWhenUsed="1"/>
+    <w:lsdException w:name="List Bullet 2" w:semiHidden="1" w:unhideWhenUsed="1"/>
+    <w:lsdException w:name="List Bullet 3" w:semiHidden="1" w:unhideWhenUsed="1"/>
+    <w:lsdException w:name="List Bullet 4" w:semiHidden="1" w:unhideWhenUsed="1"/>
+    <w:lsdException w:name="List Bullet 5" w:semiHidden="1" w:unhideWhenUsed="1"/>
+    <w:lsdException w:name="List Number 2" w:semiHidden="1" w:unhideWhenUsed="1"/>
+    <w:lsdException w:name="List Number 3" w:semiHidden="1" w:unhideWhenUsed="1"/>
+    <w:lsdException w:name="List Number 4" w:semiHidden="1" w:unhideWhenUsed="1"/>
+    <w:lsdException w:name="List Number 5" w:semiHidden="1" w:unhideWhenUsed="1"/>
+    <w:lsdException w:name="Title" w:uiPriority="10" w:qFormat="1"/>
+    <w:lsdException w:name="Closing" w:semiHidden="1" w:unhideWhenUsed="1"/>
+    <w:lsdException w:name="Signature" w:semiHidden="1" w:unhideWhenUsed="1"/>
+    <w:lsdException w:name="Default Paragraph Font" w:semiHidden="1" w:uiPriority="1" w:unhideWhenUsed="1"/>
+    <w:lsdException w:name="Body Text" w:semiHidden="1" w:unhideWhenUsed="1"/>
+    <w:lsdException w:name="Body Text Indent" w:semiHidden="1" w:unhideWhenUsed="1"/>
+    <w:lsdException w:name="List Continue" w:semiHidden="1" w:unhideWhenUsed="1"/>
+    <w:lsdException w:name="List Continue 2" w:semiHidden="1" w:unhideWhenUsed="1"/>
+    <w:lsdException w:name="List Continue 3" w:semiHidden="1" w:unhideWhenUsed="1"/>
+    <w:lsdException w:name="List Continue 4" w:semiHidden="1" w:unhideWhenUsed="1"/>
+    <w:lsdException w:name="List Continue 5" w:semiHidden="1" w:unhideWhenUsed="1"/>
+    <w:lsdException w:name="Message Header" w:semiHidden="1" w:unhideWhenUsed="1"/>
+    <w:lsdException w:name="Subtitle" w:uiPriority="11" w:qFormat="1"/>
+    <w:lsdException w:name="Salutation" w:semiHidden="1" w:unhideWhenUsed="1"/>
+    <w:lsdException w:name="Date" w:semiHidden="1" w:unhideWhenUsed="1"/>
+    <w:lsdException w:name="Body Text First Indent" w:semiHidden="1" w:unhideWhenUsed="1"/>
+    <w:lsdException w:name="Body Text First Indent 2" w:semiHidden="1" w:unhideWhenUsed="1"/>
+    <w:lsdException w:name="Note Heading" w:semiHidden="1" w:unhideWhenUsed="1"/>
+    <w:lsdException w:name="Body Text 2" w:semiHidden="1" w:unhideWhenUsed="1"/>
+    <w:lsdException w:name="Body Text 3" w:semiHidden="1" w:unhideWhenUsed="1"/>
+    <w:lsdException w:name="Body Text Indent 2" w:semiHidden="1" w:unhideWhenUsed="1"/>
+    <w:lsdException w:name="Body Text Indent 3" w:semiHidden="1" w:unhideWhenUsed="1"/>
+    <w:lsdException w:name="Block Text" w:semiHidden="1" w:unhideWhenUsed="1"/>
+    <w:lsdException w:name="Hyperlink" w:semiHidden="1" w:unhideWhenUsed="1"/>
+    <w:lsdException w:name="FollowedHyperlink" w:semiHidden="1" w:unhideWhenUsed="1"/>
+    <w:lsdException w:name="Strong" w:uiPriority="22" w:qFormat="1"/>
+    <w:lsdException w:name="Emphasis" w:uiPriority="20" w:qFormat="1"/>
+    <w:lsdException w:name="Document Map" w:semiHidden="1" w:unhideWhenUsed="1"/>
+    <w:lsdException w:name="Plain Text" w:semiHidden="1" w:unhideWhenUsed="1"/>
+    <w:lsdException w:name="E-mail Signature" w:semiHidden="1" w:unhideWhenUsed="1"/>
+    <w:lsdException w:name="HTML Top of Form" w:semiHidden="1" w:unhideWhenUsed="1"/>
+    <w:lsdException w:name="HTML Bottom of Form" w:semiHidden="1" w:unhideWhenUsed="1"/>
+    <w:lsdException w:name="Normal (Web)" w:semiHidden="1" w:unhideWhenUsed="1"/>
+    <w:lsdException w:name="HTML Acronym" w:semiHidden="1" w:unhideWhenUsed="1"/>
+    <w:lsdException w:name="HTML Address" w:semiHidden="1" w:unhideWhenUsed="1"/>
+    <w:lsdException w:name="HTML Cite" w:semiHidden="1" w:unhideWhenUsed="1"/>
+    <w:lsdException w:name="HTML Code" w:semiHidden="1" w:unhideWhenUsed="1"/>
+    <w:lsdException w:name="HTML Definition" w:semiHidden="1" w:unhideWhenUsed="1"/>
+    <w:lsdException w:name="HTML Keyboard" w:semiHidden="1" w:unhideWhenUsed="1"/>
+    <w:lsdException w:name="HTML Preformatted" w:semiHidden="1" w:unhideWhenUsed="1"/>
+    <w:lsdException w:name="HTML Sample" w:semiHidden="1" w:unhideWhenUsed="1"/>
+    <w:lsdException w:name="HTML Typewriter" w:semiHidden="1" w:unhideWhenUsed="1"/>
+    <w:lsdException w:name="HTML Variable" w:semiHidden="1" w:unhideWhenUsed="1"/>
+    <w:lsdException w:name="Normal Table" w:semiHidden="1" w:unhideWhenUsed="1"/>
+    <w:lsdException w:name="annotation subject" w:semiHidden="1" w:unhideWhenUsed="1"/>
+    <w:lsdException w:name="No List" w:semiHidden="1" w:unhideWhenUsed="1"/>
+    <w:lsdException w:name="Outline List 1" w:semiHidden="1" w:unhideWhenUsed="1"/>
+    <w:lsdException w:name="Outline List 2" w:semiHidden="1" w:unhideWhenUsed="1"/>
+    <w:lsdException w:name="Outline List 3" w:semiHidden="1" w:unhideWhenUsed="1"/>
+    <w:lsdException w:name="Table Simple 1" w:semiHidden="1" w:unhideWhenUsed="1"/>
+    <w:lsdException w:name="Table Simple 2" w:semiHidden="1" w:unhideWhenUsed="1"/>
+    <w:lsdException w:name="Table Simple 3" w:semiHidden="1" w:unhideWhenUsed="1"/>
+    <w:lsdException w:name="Table Classic 1" w:semiHidden="1" w:unhideWhenUsed="1"/>
+    <w:lsdException w:name="Table Classic 2" w:semiHidden="1" w:unhideWhenUsed="1"/>
+    <w:lsdException w:name="Table Classic 3" w:semiHidden="1" w:unhideWhenUsed="1"/>
+    <w:lsdException w:name="Table Classic 4" w:semiHidden="1" w:unhideWhenUsed="1"/>
+    <w:lsdException w:name="Table Colorful 1" w:semiHidden="1" w:unhideWhenUsed="1"/>
+    <w:lsdException w:name="Table Colorful 2" w:semiHidden="1" w:unhideWhenUsed="1"/>
+    <w:lsdException w:name="Table Colorful 3" w:semiHidden="1" w:unhideWhenUsed="1"/>
+    <w:lsdException w:name="Table Columns 1" w:semiHidden="1" w:unhideWhenUsed="1"/>
+    <w:lsdException w:name="Table Columns 2" w:semiHidden="1" w:unhideWhenUsed="1"/>
+    <w:lsdException w:name="Table Columns 3" w:semiHidden="1" w:unhideWhenUsed="1"/>
+    <w:lsdException w:name="Table Columns 4" w:semiHidden="1" w:unhideWhenUsed="1"/>
+    <w:lsdException w:name="Table Columns 5" w:semiHidden="1" w:unhideWhenUsed="1"/>
+    <w:lsdException w:name="Table Grid 1" w:semiHidden="1" w:unhideWhenUsed="1"/>
+    <w:lsdException w:name="Table Grid 2" w:semiHidden="1" w:unhideWhenUsed="1"/>
+    <w:lsdException w:name="Table Grid 3" w:semiHidden="1" w:unhideWhenUsed="1"/>
+    <w:lsdException w:name="Table Grid 4" w:semiHidden="1" w:unhideWhenUsed="1"/>
+    <w:lsdException w:name="Table Grid 5" w:semiHidden="1" w:unhideWhenUsed="1"/>
+    <w:lsdException w:name="Table Grid 6" w:semiHidden="1" w:unhideWhenUsed="1"/>
+    <w:lsdException w:name="Table Grid 7" w:semiHidden="1" w:unhideWhenUsed="1"/>
+    <w:lsdException w:name="Table Grid 8" w:semiHidden="1" w:unhideWhenUsed="1"/>
+    <w:lsdException w:name="Table List 1" w:semiHidden="1" w:unhideWhenUsed="1"/>
+    <w:lsdException w:name="Table List 2" w:semiHidden="1" w:unhideWhenUsed="1"/>
+    <w:lsdException w:name="Table List 3" w:semiHidden="1" w:unhideWhenUsed="1"/>
+    <w:lsdException w:name="Table List 4" w:semiHidden="1" w:unhideWhenUsed="1"/>
+    <w:lsdException w:name="Table List 5" w:semiHidden="1" w:unhideWhenUsed="1"/>
+    <w:lsdException w:name="Table List 6" w:semiHidden="1" w:unhideWhenUsed="1"/>
+    <w:lsdException w:name="Table List 7" w:semiHidden="1" w:unhideWhenUsed="1"/>
+    <w:lsdException w:name="Table List 8" w:semiHidden="1" w:unhideWhenUsed="1"/>
+    <w:lsdException w:name="Table 3D effects 1" w:semiHidden="1" w:unhideWhenUsed="1"/>
+    <w:lsdException w:name="Table 3D effects 2" w:semiHidden="1" w:unhideWhenUsed="1"/>
+    <w:lsdException w:name="Table 3D effects 3" w:semiHidden="1" w:unhideWhenUsed="1"/>
+    <w:lsdException w:name="Table Contemporary" w:semiHidden="1" w:unhideWhenUsed="1"/>
+    <w:lsdException w:name="Table Elegant" w:semiHidden="1" w:unhideWhenUsed="1"/>
+    <w:lsdException w:name="Table Professional" w:semiHidden="1" w:unhideWhenUsed="1"/>
+    <w:lsdException w:name="Table Subtle 1" w:semiHidden="1" w:unhideWhenUsed="1"/>
+    <w:lsdException w:name="Table Subtle 2" w:semiHidden="1" w:unhideWhenUsed="1"/>
+    <w:lsdException w:name="Table Web 1" w:semiHidden="1" w:unhideWhenUsed="1"/>
+    <w:lsdException w:name="Table Web 2" w:semiHidden="1" w:unhideWhenUsed="1"/>
+    <w:lsdException w:name="Table Web 3" w:semiHidden="1" w:unhideWhenUsed="1"/>
+    <w:lsdException w:name="Balloon Text" w:semiHidden="1" w:unhideWhenUsed="1"/>
+    <w:lsdException w:name="Table Grid" w:uiPriority="59"/>
+    <w:lsdException w:name="Table Theme" w:semiHidden="1" w:unhideWhenUsed="1"/>
+    <w:lsdException w:name="Placeholder Text" w:semiHidden="1"/>
+    <w:lsdException w:name="No Spacing" w:uiPriority="1" w:qFormat="1"/>
+    <w:lsdException w:name="Light Shading" w:uiPriority="60"/>
+    <w:lsdException w:name="Light List" w:uiPriority="61"/>
+    <w:lsdException w:name="Light Grid" w:uiPriority="62"/>
+    <w:lsdException w:name="Medium Shading 1" w:uiPriority="63"/>
+    <w:lsdException w:name="Medium Shading 2" w:uiPriority="64"/>
+    <w:lsdException w:name="Medium List 1" w:uiPriority="65"/>
+    <w:lsdException w:name="Medium List 2" w:uiPriority="66"/>
+    <w:lsdException w:name="Medium Grid 1" w:uiPriority="67"/>
+    <w:lsdException w:name="Medium Grid 2" w:uiPriority="68"/>
+    <w:lsdException w:name="Medium Grid 3" w:uiPriority="69"/>
+    <w:lsdException w:name="Dark List" w:uiPriority="70"/>
+    <w:lsdException w:name="Colorful Shading" w:uiPriority="71"/>
+    <w:lsdException w:name="Colorful List" w:uiPriority="72"/>
+    <w:lsdException w:name="Colorful Grid" w:uiPriority="73"/>
+    <w:lsdException w:name="Light Shading Accent 1" w:uiPriority="60"/>
+    <w:lsdException w:name="Light List Accent 1" w:uiPriority="61"/>
+    <w:lsdException w:name="Light Grid Accent 1" w:uiPriority="62"/>
+    <w:lsdException w:name="Medium Shading 1 Accent 1" w:uiPriority="63"/>
+    <w:lsdException w:name="Medium Shading 2 Accent 1" w:uiPriority="64"/>
+    <w:lsdException w:name="Medium List 1 Accent 1" w:uiPriority="65"/>
+    <w:lsdException w:name="Revision" w:semiHidden="1"/>
+    <w:lsdException w:name="List Paragraph" w:uiPriority="34" w:qFormat="1"/>
+    <w:lsdException w:name="Quote" w:uiPriority="29" w:qFormat="1"/>
+    <w:lsdException w:name="Intense Quote" w:uiPriority="30" w:qFormat="1"/>
+    <w:lsdException w:name="Medium List 2 Accent 1" w:uiPriority="66"/>
+    <w:lsdException w:name="Medium Grid 1 Accent 1" w:uiPriority="67"/>
+    <w:lsdException w:name="Medium Grid 2 Accent 1" w:uiPriority="68"/>
+    <w:lsdException w:name="Medium Grid 3 Accent 1" w:uiPriority="69"/>
+    <w:lsdException w:name="Dark List Accent 1" w:uiPriority="70"/>
+    <w:lsdException w:name="Colorful Shading Accent 1" w:uiPriority="71"/>
+    <w:lsdException w:name="Colorful List Accent 1" w:uiPriority="72"/>
+    <w:lsdException w:name="Colorful Grid Accent 1" w:uiPriority="73"/>
+    <w:lsdException w:name="Light Shading Accent 2" w:uiPriority="60"/>
+    <w:lsdException w:name="Light List Accent 2" w:uiPriority="61"/>
+    <w:lsdException w:name="Light Grid Accent 2" w:uiPriority="62"/>
+    <w:lsdException w:name="Medium Shading 1 Accent 2" w:uiPriority="63"/>
+    <w:lsdException w:name="Medium Shading 2 Accent 2" w:uiPriority="64"/>
+    <w:lsdException w:name="Medium List 1 Accent 2" w:uiPriority="65"/>
+    <w:lsdException w:name="Medium List 2 Accent 2" w:uiPriority="66"/>
+    <w:lsdException w:name="Medium Grid 1 Accent 2" w:uiPriority="67"/>
+    <w:lsdException w:name="Medium Grid 2 Accent 2" w:uiPriority="68"/>
+    <w:lsdException w:name="Medium Grid 3 Accent 2" w:uiPriority="69"/>
+    <w:lsdException w:name="Dark List Accent 2" w:uiPriority="70"/>
+    <w:lsdException w:name="Colorful Shading Accent 2" w:uiPriority="71"/>
+    <w:lsdException w:name="Colorful List Accent 2" w:uiPriority="72"/>
+    <w:lsdException w:name="Colorful Grid Accent 2" w:uiPriority="73"/>
+    <w:lsdException w:name="Light Shading Accent 3" w:uiPriority="60"/>
+    <w:lsdException w:name="Light List Accent 3" w:uiPriority="61"/>
+    <w:lsdException w:name="Light Grid Accent 3" w:uiPriority="62"/>
+    <w:lsdException w:name="Medium Shading 1 Accent 3" w:uiPriority="63"/>
+    <w:lsdException w:name="Medium Shading 2 Accent 3" w:uiPriority="64"/>
+    <w:lsdException w:name="Medium List 1 Accent 3" w:uiPriority="65"/>
+    <w:lsdException w:name="Medium List 2 Accent 3" w:uiPriority="66"/>
+    <w:lsdException w:name="Medium Grid 1 Accent 3" w:uiPriority="67"/>
+    <w:lsdException w:name="Medium Grid 2 Accent 3" w:uiPriority="68"/>
+    <w:lsdException w:name="Medium Grid 3 Accent 3" w:uiPriority="69"/>
+    <w:lsdException w:name="Dark List Accent 3" w:uiPriority="70"/>
+    <w:lsdException w:name="Colorful Shading Accent 3" w:uiPriority="71"/>
+    <w:lsdException w:name="Colorful List Accent 3" w:uiPriority="72"/>
+    <w:lsdException w:name="Colorful Grid Accent 3" w:uiPriority="73"/>
+    <w:lsdException w:name="Light Shading Accent 4" w:uiPriority="60"/>
+    <w:lsdException w:name="Light List Accent 4" w:uiPriority="61"/>
+    <w:lsdException w:name="Light Grid Accent 4" w:uiPriority="62"/>
+    <w:lsdException w:name="Medium Shading 1 Accent 4" w:uiPriority="63"/>
+    <w:lsdException w:name="Medium Shading 2 Accent 4" w:uiPriority="64"/>
+    <w:lsdException w:name="Medium List 1 Accent 4" w:uiPriority="65"/>
+    <w:lsdException w:name="Medium List 2 Accent 4" w:uiPriority="66"/>
+    <w:lsdException w:name="Medium Grid 1 Accent 4" w:uiPriority="67"/>
+    <w:lsdException w:name="Medium Grid 2 Accent 4" w:uiPriority="68"/>
+    <w:lsdException w:name="Medium Grid 3 Accent 4" w:uiPriority="69"/>
+    <w:lsdException w:name="Dark List Accent 4" w:uiPriority="70"/>
+    <w:lsdException w:name="Colorful Shading Accent 4" w:uiPriority="71"/>
+    <w:lsdException w:name="Colorful List Accent 4" w:uiPriority="72"/>
+    <w:lsdException w:name="Colorful Grid Accent 4" w:uiPriority="73"/>
+    <w:lsdException w:name="Light Shading Accent 5" w:uiPriority="60"/>
+    <w:lsdException w:name="Light List Accent 5" w:uiPriority="61"/>
+    <w:lsdException w:name="Light Grid Accent 5" w:uiPriority="62"/>
+    <w:lsdException w:name="Medium Shading 1 Accent 5" w:uiPriority="63"/>
+    <w:lsdException w:name="Medium Shading 2 Accent 5" w:uiPriority="64"/>
+    <w:lsdException w:name="Medium List 1 Accent 5" w:uiPriority="65"/>
+    <w:lsdException w:name="Medium List 2 Accent 5" w:uiPriority="66"/>
+    <w:lsdException w:name="Medium Grid 1 Accent 5" w:uiPriority="67"/>
+    <w:lsdException w:name="Medium Grid 2 Accent 5" w:uiPriority="68"/>
+    <w:lsdException w:name="Medium Grid 3 Accent 5" w:uiPriority="69"/>
+    <w:lsdException w:name="Dark List Accent 5" w:uiPriority="70"/>
+    <w:lsdException w:name="Colorful Shading Accent 5" w:uiPriority="71"/>
+    <w:lsdException w:name="Colorful List Accent 5" w:uiPriority="72"/>
+    <w:lsdException w:name="Colorful Grid Accent 5" w:uiPriority="73"/>
+    <w:lsdException w:name="Light Shading Accent 6" w:uiPriority="60"/>
+    <w:lsdException w:name="Light List Accent 6" w:uiPriority="61"/>
+    <w:lsdException w:name="Light Grid Accent 6" w:uiPriority="62"/>
+    <w:lsdException w:name="Medium Shading 1 Accent 6" w:uiPriority="63"/>
+    <w:lsdException w:name="Medium Shading 2 Accent 6" w:uiPriority="64"/>
+    <w:lsdException w:name="Medium List 1 Accent 6" w:uiPriority="65"/>
+    <w:lsdException w:name="Medium List 2 Accent 6" w:uiPriority="66"/>
+    <w:lsdException w:name="Medium Grid 1 Accent 6" w:uiPriority="67"/>
+    <w:lsdException w:name="Medium Grid 2 Accent 6" w:uiPriority="68"/>
+    <w:lsdException w:name="Medium Grid 3 Accent 6" w:uiPriority="69"/>
+    <w:lsdException w:name="Dark List Accent 6" w:uiPriority="70"/>
+    <w:lsdException w:name="Colorful Shading Accent 6" w:uiPriority="71"/>
+    <w:lsdException w:name="Colorful List Accent 6" w:uiPriority="72"/>
+    <w:lsdException w:name="Colorful Grid Accent 6" w:uiPriority="73"/>
+    <w:lsdException w:name="Subtle Emphasis" w:uiPriority="19" w:qFormat="1"/>
+    <w:lsdException w:name="Intense Emphasis" w:uiPriority="21" w:qFormat="1"/>
+    <w:lsdException w:name="Subtle Reference" w:uiPriority="31" w:qFormat="1"/>
+    <w:lsdException w:name="Intense Reference" w:uiPriority="32" w:qFormat="1"/>
+    <w:lsdException w:name="Book Title" w:uiPriority="33" w:qFormat="1"/>
+    <w:lsdException w:name="Bibliography" w:semiHidden="1" w:uiPriority="37" w:unhideWhenUsed="1"/>
+    <w:lsdException w:name="TOC Heading" w:semiHidden="1" w:uiPriority="39" w:unhideWhenUsed="1" w:qFormat="1"/>
+    <w:lsdException w:name="Plain Table 1" w:uiPriority="41"/>
+    <w:lsdException w:name="Plain Table 2" w:uiPriority="42"/>
+    <w:lsdException w:name="Plain Table 3" w:uiPriority="43"/>
+    <w:lsdException w:name="Plain Table 4" w:uiPriority="44"/>
+    <w:lsdException w:name="Plain Table 5" w:uiPriority="45"/>
+    <w:lsdException w:name="Grid Table Light" w:uiPriority="40"/>
+    <w:lsdException w:name="Grid Table 1 Light" w:uiPriority="46"/>
+    <w:lsdException w:name="Grid Table 2" w:uiPriority="47"/>
+    <w:lsdException w:name="Grid Table 3" w:uiPriority="48"/>
+    <w:lsdException w:name="Grid Table 4" w:uiPriority="49"/>
+    <w:lsdException w:name="Grid Table 5 Dark" w:uiPriority="50"/>
+    <w:lsdException w:name="Grid Table 6 Colorful" w:uiPriority="51"/>
+    <w:lsdException w:name="Grid Table 7 Colorful" w:uiPriority="52"/>
+    <w:lsdException w:name="Grid Table 1 Light Accent 1" w:uiPriority="46"/>
+    <w:lsdException w:name="Grid Table 2 Accent 1" w:uiPriority="47"/>
+    <w:lsdException w:name="Grid Table 3 Accent 1" w:uiPriority="48"/>
+    <w:lsdException w:name="Grid Table 4 Accent 1" w:uiPriority="49"/>
+    <w:lsdException w:name="Grid Table 5 Dark Accent 1" w:uiPriority="50"/>
+    <w:lsdException w:name="Grid Table 6 Colorful Accent 1" w:uiPriority="51"/>
+    <w:lsdException w:name="Grid Table 7 Colorful Accent 1" w:uiPriority="52"/>
+    <w:lsdException w:name="Grid Table 1 Light Accent 2" w:uiPriority="46"/>
+    <w:lsdException w:name="Grid Table 2 Accent 2" w:uiPriority="47"/>
+    <w:lsdException w:name="Grid Table 3 Accent 2" w:uiPriority="48"/>
+    <w:lsdException w:name="Grid Table 4 Accent 2" w:uiPriority="49"/>
+    <w:lsdException w:name="Grid Table 5 Dark Accent 2" w:uiPriority="50"/>
+    <w:lsdException w:name="Grid Table 6 Colorful Accent 2" w:uiPriority="51"/>
+    <w:lsdException w:name="Grid Table 7 Colorful Accent 2" w:uiPriority="52"/>
+    <w:lsdException w:name="Grid Table 1 Light Accent 3" w:uiPriority="46"/>
+    <w:lsdException w:name="Grid Table 2 Accent 3" w:uiPriority="47"/>
+    <w:lsdException w:name="Grid Table 3 Accent 3" w:uiPriority="48"/>
+    <w:lsdException w:name="Grid Table 4 Accent 3" w:uiPriority="49"/>
+    <w:lsdException w:name="Grid Table 5 Dark Accent 3" w:uiPriority="50"/>
+    <w:lsdException w:name="Grid Table 6 Colorful Accent 3" w:uiPriority="51"/>
+    <w:lsdException w:name="Grid Table 7 Colorful Accent 3" w:uiPriority="52"/>
+    <w:lsdException w:name="Grid Table 1 Light Accent 4" w:uiPriority="46"/>
+    <w:lsdException w:name="Grid Table 2 Accent 4" w:uiPriority="47"/>
+    <w:lsdException w:name="Grid Table 3 Accent 4" w:uiPriority="48"/>
+    <w:lsdException w:name="Grid Table 4 Accent 4" w:uiPriority="49"/>
+    <w:lsdException w:name="Grid Table 5 Dark Accent 4" w:uiPriority="50"/>
+    <w:lsdException w:name="Grid Table 6 Colorful Accent 4" w:uiPriority="51"/>
+    <w:lsdException w:name="Grid Table 7 Colorful Accent 4" w:uiPriority="52"/>
+    <w:lsdException w:name="Grid Table 1 Light Accent 5" w:uiPriority="46"/>
+    <w:lsdException w:name="Grid Table 2 Accent 5" w:uiPriority="47"/>
+    <w:lsdException w:name="Grid Table 3 Accent 5" w:uiPriority="48"/>
+    <w:lsdException w:name="Grid Table 4 Accent 5" w:uiPriority="49"/>
+    <w:lsdException w:name="Grid Table 5 Dark Accent 5" w:uiPriority="50"/>
+    <w:lsdException w:name="Grid Table 6 Colorful Accent 5" w:uiPriority="51"/>
+    <w:lsdException w:name="Grid Table 7 Colorful Accent 5" w:uiPriority="52"/>
+    <w:lsdException w:name="Grid Table 1 Light Accent 6" w:uiPriority="46"/>
+    <w:lsdException w:name="Grid Table 2 Accent 6" w:uiPriority="47"/>
+    <w:lsdException w:name="Grid Table 3 Accent 6" w:uiPriority="48"/>
+    <w:lsdException w:name="Grid Table 4 Accent 6" w:uiPriority="49"/>
+    <w:lsdException w:name="Grid Table 5 Dark Accent 6" w:uiPriority="50"/>
+    <w:lsdException w:name="Grid Table 6 Colorful Accent 6" w:uiPriority="51"/>
+    <w:lsdException w:name="Grid Table 7 Colorful Accent 6" w:uiPriority="52"/>
+    <w:lsdException w:name="List Table 1 Light" w:uiPriority="46"/>
+    <w:lsdException w:name="List Table 2" w:uiPriority="47"/>
+    <w:lsdException w:name="List Table 3" w:uiPriority="48"/>
+    <w:lsdException w:name="List Table 4" w:uiPriority="49"/>
+    <w:lsdException w:name="List Table 5 Dark" w:uiPriority="50"/>
+    <w:lsdException w:name="List Table 6 Colorful" w:uiPriority="51"/>
+    <w:lsdException w:name="List Table 7 Colorful" w:uiPriority="52"/>
+    <w:lsdException w:name="List Table 1 Light Accent 1" w:uiPriority="46"/>
+    <w:lsdException w:name="List Table 2 Accent 1" w:uiPriority="47"/>
+    <w:lsdException w:name="List Table 3 Accent 1" w:uiPriority="48"/>
+    <w:lsdException w:name="List Table 4 Accent 1" w:uiPriority="49"/>
+    <w:lsdException w:name="List Table 5 Dark Accent 1" w:uiPriority="50"/>
+    <w:lsdException w:name="List Table 6 Colorful Accent 1" w:uiPriority="51"/>
+    <w:lsdException w:name="List Table 7 Colorful Accent 1" w:uiPriority="52"/>
+    <w:lsdException w:name="List Table 1 Light Accent 2" w:uiPriority="46"/>
+    <w:lsdException w:name="List Table 2 Accent 2" w:uiPriority="47"/>
+    <w:lsdException w:name="List Table 3 Accent 2" w:uiPriority="48"/>
+    <w:lsdException w:name="List Table 4 Accent 2" w:uiPriority="49"/>
+    <w:lsdException w:name="List Table 5 Dark Accent 2" w:uiPriority="50"/>
+    <w:lsdException w:name="List Table 6 Colorful Accent 2" w:uiPriority="51"/>
+    <w:lsdException w:name="List Table 7 Colorful Accent 2" w:uiPriority="52"/>
+    <w:lsdException w:name="List Table 1 Light Accent 3" w:uiPriority="46"/>
+    <w:lsdException w:name="List Table 2 Accent 3" w:uiPriority="47"/>
+    <w:lsdException w:name="List Table 3 Accent 3" w:uiPriority="48"/>
+    <w:lsdException w:name="List Table 4 Accent 3" w:uiPriority="49"/>
+    <w:lsdException w:name="List Table 5 Dark Accent 3" w:uiPriority="50"/>
+    <w:lsdException w:name="List Table 6 Colorful Accent 3" w:uiPriority="51"/>
+    <w:lsdException w:name="List Table 7 Colorful Accent 3" w:uiPriority="52"/>
+    <w:lsdException w:name="List Table 1 Light Accent 4" w:uiPriority="46"/>
+    <w:lsdException w:name="List Table 2 Accent 4" w:uiPriority="47"/>
+    <w:lsdException w:name="List Table 3 Accent 4" w:uiPriority="48"/>
+    <w:lsdException w:name="List Table 4 Accent 4" w:uiPriority="49"/>
+    <w:lsdException w:name="List Table 5 Dark Accent 4" w:uiPriority="50"/>
+    <w:lsdException w:name="List Table 6 Colorful Accent 4" w:uiPriority="51"/>
+    <w:lsdException w:name="List Table 7 Colorful Accent 4" w:uiPriority="52"/>
+    <w:lsdException w:name="List Table 1 Light Accent 5" w:uiPriority="46"/>
+    <w:lsdException w:name="List Table 2 Accent 5" w:uiPriority="47"/>
+    <w:lsdException w:name="List Table 3 Accent 5" w:uiPriority="48"/>
+    <w:lsdException w:name="List Table 4 Accent 5" w:uiPriority="49"/>
+    <w:lsdException w:name="List Table 5 Dark Accent 5" w:uiPriority="50"/>
+    <w:lsdException w:name="List Table 6 Colorful Accent 5" w:uiPriority="51"/>
+    <w:lsdException w:name="List Table 7 Colorful Accent 5" w:uiPriority="52"/>
+    <w:lsdException w:name="List Table 1 Light Accent 6" w:uiPriority="46"/>
+    <w:lsdException w:name="List Table 2 Accent 6" w:uiPriority="47"/>
+    <w:lsdException w:name="List Table 3 Accent 6" w:uiPriority="48"/>
+    <w:lsdException w:name="List Table 4 Accent 6" w:uiPriority="49"/>
+    <w:lsdException w:name="List Table 5 Dark Accent 6" w:uiPriority="50"/>
+    <w:lsdException w:name="List Table 6 Colorful Accent 6" w:uiPriority="51"/>
+    <w:lsdException w:name="List Table 7 Colorful Accent 6" w:uiPriority="52"/>
   </w:latentStyles>
   <w:style w:type="paragraph" w:default="1" w:styleId="Normal">
     <w:name w:val="Normal"/>
@@ -42737,195 +43305,44 @@
       <w:spacing w:after="0" w:line="240" w:lineRule="auto"/>
     </w:pPr>
   </w:style>
-</w:styles>
-</file>
-
-<file path=word/stylesWithEffects.xml><?xml version="1.0" encoding="utf-8"?>
-<w:styles xmlns:wpc="http://schemas.microsoft.com/office/word/2010/wordprocessingCanvas" xmlns:mc="http://schemas.openxmlformats.org/markup-compatibility/2006" xmlns:o="urn:schemas-microsoft-com:office:office" xmlns:r="http://schemas.openxmlformats.org/officeDocument/2006/relationships" xmlns:m="http://schemas.openxmlformats.org/officeDocument/2006/math" xmlns:v="urn:schemas-microsoft-com:vml" xmlns:wp14="http://schemas.microsoft.com/office/word/2010/wordprocessingDrawing" xmlns:wp="http://schemas.openxmlformats.org/drawingml/2006/wordprocessingDrawing" xmlns:w10="urn:schemas-microsoft-com:office:word" xmlns:w="http://schemas.openxmlformats.org/wordprocessingml/2006/main" xmlns:w14="http://schemas.microsoft.com/office/word/2010/wordml" xmlns:wpg="http://schemas.microsoft.com/office/word/2010/wordprocessingGroup" xmlns:wpi="http://schemas.microsoft.com/office/word/2010/wordprocessingInk" xmlns:wne="http://schemas.microsoft.com/office/word/2006/wordml" xmlns:wps="http://schemas.microsoft.com/office/word/2010/wordprocessingShape" mc:Ignorable="w14 wp14">
-  <w:docDefaults>
-    <w:rPrDefault>
-      <w:rPr>
-        <w:rFonts w:asciiTheme="minorHAnsi" w:eastAsiaTheme="minorEastAsia" w:hAnsiTheme="minorHAnsi" w:cstheme="minorBidi"/>
-        <w:sz w:val="22"/>
-        <w:szCs w:val="22"/>
-        <w:lang w:val="sv-SE" w:eastAsia="sv-SE" w:bidi="ar-SA"/>
-      </w:rPr>
-    </w:rPrDefault>
-    <w:pPrDefault>
-      <w:pPr>
-        <w:spacing w:after="200" w:line="276" w:lineRule="auto"/>
-      </w:pPr>
-    </w:pPrDefault>
-  </w:docDefaults>
-  <w:latentStyles w:defLockedState="0" w:defUIPriority="99" w:defSemiHidden="1" w:defUnhideWhenUsed="1" w:defQFormat="0" w:count="267">
-    <w:lsdException w:name="Normal" w:semiHidden="0" w:uiPriority="0" w:unhideWhenUsed="0" w:qFormat="1"/>
-    <w:lsdException w:name="heading 1" w:semiHidden="0" w:uiPriority="9" w:unhideWhenUsed="0" w:qFormat="1"/>
-    <w:lsdException w:name="heading 2" w:uiPriority="9" w:qFormat="1"/>
-    <w:lsdException w:name="heading 3" w:uiPriority="9" w:qFormat="1"/>
-    <w:lsdException w:name="heading 4" w:uiPriority="9" w:qFormat="1"/>
-    <w:lsdException w:name="heading 5" w:uiPriority="9" w:qFormat="1"/>
-    <w:lsdException w:name="heading 6" w:uiPriority="9" w:qFormat="1"/>
-    <w:lsdException w:name="heading 7" w:uiPriority="9" w:qFormat="1"/>
-    <w:lsdException w:name="heading 8" w:uiPriority="9" w:qFormat="1"/>
-    <w:lsdException w:name="heading 9" w:uiPriority="9" w:qFormat="1"/>
-    <w:lsdException w:name="toc 1" w:uiPriority="39"/>
-    <w:lsdException w:name="toc 2" w:uiPriority="39"/>
-    <w:lsdException w:name="toc 3" w:uiPriority="39"/>
-    <w:lsdException w:name="toc 4" w:uiPriority="39"/>
-    <w:lsdException w:name="toc 5" w:uiPriority="39"/>
-    <w:lsdException w:name="toc 6" w:uiPriority="39"/>
-    <w:lsdException w:name="toc 7" w:uiPriority="39"/>
-    <w:lsdException w:name="toc 8" w:uiPriority="39"/>
-    <w:lsdException w:name="toc 9" w:uiPriority="39"/>
-    <w:lsdException w:name="caption" w:uiPriority="35" w:qFormat="1"/>
-    <w:lsdException w:name="Title" w:semiHidden="0" w:uiPriority="10" w:unhideWhenUsed="0" w:qFormat="1"/>
-    <w:lsdException w:name="Default Paragraph Font" w:uiPriority="1"/>
-    <w:lsdException w:name="Subtitle" w:semiHidden="0" w:uiPriority="11" w:unhideWhenUsed="0" w:qFormat="1"/>
-    <w:lsdException w:name="Strong" w:semiHidden="0" w:uiPriority="22" w:unhideWhenUsed="0" w:qFormat="1"/>
-    <w:lsdException w:name="Emphasis" w:semiHidden="0" w:uiPriority="20" w:unhideWhenUsed="0" w:qFormat="1"/>
-    <w:lsdException w:name="Table Grid" w:semiHidden="0" w:uiPriority="59" w:unhideWhenUsed="0"/>
-    <w:lsdException w:name="Placeholder Text" w:unhideWhenUsed="0"/>
-    <w:lsdException w:name="No Spacing" w:semiHidden="0" w:uiPriority="1" w:unhideWhenUsed="0" w:qFormat="1"/>
-    <w:lsdException w:name="Light Shading" w:semiHidden="0" w:uiPriority="60" w:unhideWhenUsed="0"/>
-    <w:lsdException w:name="Light List" w:semiHidden="0" w:uiPriority="61" w:unhideWhenUsed="0"/>
-    <w:lsdException w:name="Light Grid" w:semiHidden="0" w:uiPriority="62" w:unhideWhenUsed="0"/>
-    <w:lsdException w:name="Medium Shading 1" w:semiHidden="0" w:uiPriority="63" w:unhideWhenUsed="0"/>
-    <w:lsdException w:name="Medium Shading 2" w:semiHidden="0" w:uiPriority="64" w:unhideWhenUsed="0"/>
-    <w:lsdException w:name="Medium List 1" w:semiHidden="0" w:uiPriority="65" w:unhideWhenUsed="0"/>
-    <w:lsdException w:name="Medium List 2" w:semiHidden="0" w:uiPriority="66" w:unhideWhenUsed="0"/>
-    <w:lsdException w:name="Medium Grid 1" w:semiHidden="0" w:uiPriority="67" w:unhideWhenUsed="0"/>
-    <w:lsdException w:name="Medium Grid 2" w:semiHidden="0" w:uiPriority="68" w:unhideWhenUsed="0"/>
-    <w:lsdException w:name="Medium Grid 3" w:semiHidden="0" w:uiPriority="69" w:unhideWhenUsed="0"/>
-    <w:lsdException w:name="Dark List" w:semiHidden="0" w:uiPriority="70" w:unhideWhenUsed="0"/>
-    <w:lsdException w:name="Colorful Shading" w:semiHidden="0" w:uiPriority="71" w:unhideWhenUsed="0"/>
-    <w:lsdException w:name="Colorful List" w:semiHidden="0" w:uiPriority="72" w:unhideWhenUsed="0"/>
-    <w:lsdException w:name="Colorful Grid" w:semiHidden="0" w:uiPriority="73" w:unhideWhenUsed="0"/>
-    <w:lsdException w:name="Light Shading Accent 1" w:semiHidden="0" w:uiPriority="60" w:unhideWhenUsed="0"/>
-    <w:lsdException w:name="Light List Accent 1" w:semiHidden="0" w:uiPriority="61" w:unhideWhenUsed="0"/>
-    <w:lsdException w:name="Light Grid Accent 1" w:semiHidden="0" w:uiPriority="62" w:unhideWhenUsed="0"/>
-    <w:lsdException w:name="Medium Shading 1 Accent 1" w:semiHidden="0" w:uiPriority="63" w:unhideWhenUsed="0"/>
-    <w:lsdException w:name="Medium Shading 2 Accent 1" w:semiHidden="0" w:uiPriority="64" w:unhideWhenUsed="0"/>
-    <w:lsdException w:name="Medium List 1 Accent 1" w:semiHidden="0" w:uiPriority="65" w:unhideWhenUsed="0"/>
-    <w:lsdException w:name="Revision" w:unhideWhenUsed="0"/>
-    <w:lsdException w:name="List Paragraph" w:semiHidden="0" w:uiPriority="34" w:unhideWhenUsed="0" w:qFormat="1"/>
-    <w:lsdException w:name="Quote" w:semiHidden="0" w:uiPriority="29" w:unhideWhenUsed="0" w:qFormat="1"/>
-    <w:lsdException w:name="Intense Quote" w:semiHidden="0" w:uiPriority="30" w:unhideWhenUsed="0" w:qFormat="1"/>
-    <w:lsdException w:name="Medium List 2 Accent 1" w:semiHidden="0" w:uiPriority="66" w:unhideWhenUsed="0"/>
-    <w:lsdException w:name="Medium Grid 1 Accent 1" w:semiHidden="0" w:uiPriority="67" w:unhideWhenUsed="0"/>
-    <w:lsdException w:name="Medium Grid 2 Accent 1" w:semiHidden="0" w:uiPriority="68" w:unhideWhenUsed="0"/>
-    <w:lsdException w:name="Medium Grid 3 Accent 1" w:semiHidden="0" w:uiPriority="69" w:unhideWhenUsed="0"/>
-    <w:lsdException w:name="Dark List Accent 1" w:semiHidden="0" w:uiPriority="70" w:unhideWhenUsed="0"/>
-    <w:lsdException w:name="Colorful Shading Accent 1" w:semiHidden="0" w:uiPriority="71" w:unhideWhenUsed="0"/>
-    <w:lsdException w:name="Colorful List Accent 1" w:semiHidden="0" w:uiPriority="72" w:unhideWhenUsed="0"/>
-    <w:lsdException w:name="Colorful Grid Accent 1" w:semiHidden="0" w:uiPriority="73" w:unhideWhenUsed="0"/>
-    <w:lsdException w:name="Light Shading Accent 2" w:semiHidden="0" w:uiPriority="60" w:unhideWhenUsed="0"/>
-    <w:lsdException w:name="Light List Accent 2" w:semiHidden="0" w:uiPriority="61" w:unhideWhenUsed="0"/>
-    <w:lsdException w:name="Light Grid Accent 2" w:semiHidden="0" w:uiPriority="62" w:unhideWhenUsed="0"/>
-    <w:lsdException w:name="Medium Shading 1 Accent 2" w:semiHidden="0" w:uiPriority="63" w:unhideWhenUsed="0"/>
-    <w:lsdException w:name="Medium Shading 2 Accent 2" w:semiHidden="0" w:uiPriority="64" w:unhideWhenUsed="0"/>
-    <w:lsdException w:name="Medium List 1 Accent 2" w:semiHidden="0" w:uiPriority="65" w:unhideWhenUsed="0"/>
-    <w:lsdException w:name="Medium List 2 Accent 2" w:semiHidden="0" w:uiPriority="66" w:unhideWhenUsed="0"/>
-    <w:lsdException w:name="Medium Grid 1 Accent 2" w:semiHidden="0" w:uiPriority="67" w:unhideWhenUsed="0"/>
-    <w:lsdException w:name="Medium Grid 2 Accent 2" w:semiHidden="0" w:uiPriority="68" w:unhideWhenUsed="0"/>
-    <w:lsdException w:name="Medium Grid 3 Accent 2" w:semiHidden="0" w:uiPriority="69" w:unhideWhenUsed="0"/>
-    <w:lsdException w:name="Dark List Accent 2" w:semiHidden="0" w:uiPriority="70" w:unhideWhenUsed="0"/>
-    <w:lsdException w:name="Colorful Shading Accent 2" w:semiHidden="0" w:uiPriority="71" w:unhideWhenUsed="0"/>
-    <w:lsdException w:name="Colorful List Accent 2" w:semiHidden="0" w:uiPriority="72" w:unhideWhenUsed="0"/>
-    <w:lsdException w:name="Colorful Grid Accent 2" w:semiHidden="0" w:uiPriority="73" w:unhideWhenUsed="0"/>
-    <w:lsdException w:name="Light Shading Accent 3" w:semiHidden="0" w:uiPriority="60" w:unhideWhenUsed="0"/>
-    <w:lsdException w:name="Light List Accent 3" w:semiHidden="0" w:uiPriority="61" w:unhideWhenUsed="0"/>
-    <w:lsdException w:name="Light Grid Accent 3" w:semiHidden="0" w:uiPriority="62" w:unhideWhenUsed="0"/>
-    <w:lsdException w:name="Medium Shading 1 Accent 3" w:semiHidden="0" w:uiPriority="63" w:unhideWhenUsed="0"/>
-    <w:lsdException w:name="Medium Shading 2 Accent 3" w:semiHidden="0" w:uiPriority="64" w:unhideWhenUsed="0"/>
-    <w:lsdException w:name="Medium List 1 Accent 3" w:semiHidden="0" w:uiPriority="65" w:unhideWhenUsed="0"/>
-    <w:lsdException w:name="Medium List 2 Accent 3" w:semiHidden="0" w:uiPriority="66" w:unhideWhenUsed="0"/>
-    <w:lsdException w:name="Medium Grid 1 Accent 3" w:semiHidden="0" w:uiPriority="67" w:unhideWhenUsed="0"/>
-    <w:lsdException w:name="Medium Grid 2 Accent 3" w:semiHidden="0" w:uiPriority="68" w:unhideWhenUsed="0"/>
-    <w:lsdException w:name="Medium Grid 3 Accent 3" w:semiHidden="0" w:uiPriority="69" w:unhideWhenUsed="0"/>
-    <w:lsdException w:name="Dark List Accent 3" w:semiHidden="0" w:uiPriority="70" w:unhideWhenUsed="0"/>
-    <w:lsdException w:name="Colorful Shading Accent 3" w:semiHidden="0" w:uiPriority="71" w:unhideWhenUsed="0"/>
-    <w:lsdException w:name="Colorful List Accent 3" w:semiHidden="0" w:uiPriority="72" w:unhideWhenUsed="0"/>
-    <w:lsdException w:name="Colorful Grid Accent 3" w:semiHidden="0" w:uiPriority="73" w:unhideWhenUsed="0"/>
-    <w:lsdException w:name="Light Shading Accent 4" w:semiHidden="0" w:uiPriority="60" w:unhideWhenUsed="0"/>
-    <w:lsdException w:name="Light List Accent 4" w:semiHidden="0" w:uiPriority="61" w:unhideWhenUsed="0"/>
-    <w:lsdException w:name="Light Grid Accent 4" w:semiHidden="0" w:uiPriority="62" w:unhideWhenUsed="0"/>
-    <w:lsdException w:name="Medium Shading 1 Accent 4" w:semiHidden="0" w:uiPriority="63" w:unhideWhenUsed="0"/>
-    <w:lsdException w:name="Medium Shading 2 Accent 4" w:semiHidden="0" w:uiPriority="64" w:unhideWhenUsed="0"/>
-    <w:lsdException w:name="Medium List 1 Accent 4" w:semiHidden="0" w:uiPriority="65" w:unhideWhenUsed="0"/>
-    <w:lsdException w:name="Medium List 2 Accent 4" w:semiHidden="0" w:uiPriority="66" w:unhideWhenUsed="0"/>
-    <w:lsdException w:name="Medium Grid 1 Accent 4" w:semiHidden="0" w:uiPriority="67" w:unhideWhenUsed="0"/>
-    <w:lsdException w:name="Medium Grid 2 Accent 4" w:semiHidden="0" w:uiPriority="68" w:unhideWhenUsed="0"/>
-    <w:lsdException w:name="Medium Grid 3 Accent 4" w:semiHidden="0" w:uiPriority="69" w:unhideWhenUsed="0"/>
-    <w:lsdException w:name="Dark List Accent 4" w:semiHidden="0" w:uiPriority="70" w:unhideWhenUsed="0"/>
-    <w:lsdException w:name="Colorful Shading Accent 4" w:semiHidden="0" w:uiPriority="71" w:unhideWhenUsed="0"/>
-    <w:lsdException w:name="Colorful List Accent 4" w:semiHidden="0" w:uiPriority="72" w:unhideWhenUsed="0"/>
-    <w:lsdException w:name="Colorful Grid Accent 4" w:semiHidden="0" w:uiPriority="73" w:unhideWhenUsed="0"/>
-    <w:lsdException w:name="Light Shading Accent 5" w:semiHidden="0" w:uiPriority="60" w:unhideWhenUsed="0"/>
-    <w:lsdException w:name="Light List Accent 5" w:semiHidden="0" w:uiPriority="61" w:unhideWhenUsed="0"/>
-    <w:lsdException w:name="Light Grid Accent 5" w:semiHidden="0" w:uiPriority="62" w:unhideWhenUsed="0"/>
-    <w:lsdException w:name="Medium Shading 1 Accent 5" w:semiHidden="0" w:uiPriority="63" w:unhideWhenUsed="0"/>
-    <w:lsdException w:name="Medium Shading 2 Accent 5" w:semiHidden="0" w:uiPriority="64" w:unhideWhenUsed="0"/>
-    <w:lsdException w:name="Medium List 1 Accent 5" w:semiHidden="0" w:uiPriority="65" w:unhideWhenUsed="0"/>
-    <w:lsdException w:name="Medium List 2 Accent 5" w:semiHidden="0" w:uiPriority="66" w:unhideWhenUsed="0"/>
-    <w:lsdException w:name="Medium Grid 1 Accent 5" w:semiHidden="0" w:uiPriority="67" w:unhideWhenUsed="0"/>
-    <w:lsdException w:name="Medium Grid 2 Accent 5" w:semiHidden="0" w:uiPriority="68" w:unhideWhenUsed="0"/>
-    <w:lsdException w:name="Medium Grid 3 Accent 5" w:semiHidden="0" w:uiPriority="69" w:unhideWhenUsed="0"/>
-    <w:lsdException w:name="Dark List Accent 5" w:semiHidden="0" w:uiPriority="70" w:unhideWhenUsed="0"/>
-    <w:lsdException w:name="Colorful Shading Accent 5" w:semiHidden="0" w:uiPriority="71" w:unhideWhenUsed="0"/>
-    <w:lsdException w:name="Colorful List Accent 5" w:semiHidden="0" w:uiPriority="72" w:unhideWhenUsed="0"/>
-    <w:lsdException w:name="Colorful Grid Accent 5" w:semiHidden="0" w:uiPriority="73" w:unhideWhenUsed="0"/>
-    <w:lsdException w:name="Light Shading Accent 6" w:semiHidden="0" w:uiPriority="60" w:unhideWhenUsed="0"/>
-    <w:lsdException w:name="Light List Accent 6" w:semiHidden="0" w:uiPriority="61" w:unhideWhenUsed="0"/>
-    <w:lsdException w:name="Light Grid Accent 6" w:semiHidden="0" w:uiPriority="62" w:unhideWhenUsed="0"/>
-    <w:lsdException w:name="Medium Shading 1 Accent 6" w:semiHidden="0" w:uiPriority="63" w:unhideWhenUsed="0"/>
-    <w:lsdException w:name="Medium Shading 2 Accent 6" w:semiHidden="0" w:uiPriority="64" w:unhideWhenUsed="0"/>
-    <w:lsdException w:name="Medium List 1 Accent 6" w:semiHidden="0" w:uiPriority="65" w:unhideWhenUsed="0"/>
-    <w:lsdException w:name="Medium List 2 Accent 6" w:semiHidden="0" w:uiPriority="66" w:unhideWhenUsed="0"/>
-    <w:lsdException w:name="Medium Grid 1 Accent 6" w:semiHidden="0" w:uiPriority="67" w:unhideWhenUsed="0"/>
-    <w:lsdException w:name="Medium Grid 2 Accent 6" w:semiHidden="0" w:uiPriority="68" w:unhideWhenUsed="0"/>
-    <w:lsdException w:name="Medium Grid 3 Accent 6" w:semiHidden="0" w:uiPriority="69" w:unhideWhenUsed="0"/>
-    <w:lsdException w:name="Dark List Accent 6" w:semiHidden="0" w:uiPriority="70" w:unhideWhenUsed="0"/>
-    <w:lsdException w:name="Colorful Shading Accent 6" w:semiHidden="0" w:uiPriority="71" w:unhideWhenUsed="0"/>
-    <w:lsdException w:name="Colorful List Accent 6" w:semiHidden="0" w:uiPriority="72" w:unhideWhenUsed="0"/>
-    <w:lsdException w:name="Colorful Grid Accent 6" w:semiHidden="0" w:uiPriority="73" w:unhideWhenUsed="0"/>
-    <w:lsdException w:name="Subtle Emphasis" w:semiHidden="0" w:uiPriority="19" w:unhideWhenUsed="0" w:qFormat="1"/>
-    <w:lsdException w:name="Intense Emphasis" w:semiHidden="0" w:uiPriority="21" w:unhideWhenUsed="0" w:qFormat="1"/>
-    <w:lsdException w:name="Subtle Reference" w:semiHidden="0" w:uiPriority="31" w:unhideWhenUsed="0" w:qFormat="1"/>
-    <w:lsdException w:name="Intense Reference" w:semiHidden="0" w:uiPriority="32" w:unhideWhenUsed="0" w:qFormat="1"/>
-    <w:lsdException w:name="Book Title" w:semiHidden="0" w:uiPriority="33" w:unhideWhenUsed="0" w:qFormat="1"/>
-    <w:lsdException w:name="Bibliography" w:uiPriority="37"/>
-    <w:lsdException w:name="TOC Heading" w:uiPriority="39" w:qFormat="1"/>
-  </w:latentStyles>
-  <w:style w:type="paragraph" w:default="1" w:styleId="Normal">
-    <w:name w:val="Normal"/>
-    <w:qFormat/>
-  </w:style>
-  <w:style w:type="character" w:default="1" w:styleId="DefaultParagraphFont">
-    <w:name w:val="Default Paragraph Font"/>
-    <w:uiPriority w:val="1"/>
-    <w:semiHidden/>
-    <w:unhideWhenUsed/>
-  </w:style>
-  <w:style w:type="table" w:default="1" w:styleId="TableNormal">
-    <w:name w:val="Normal Table"/>
+  <w:style w:type="paragraph" w:styleId="FootnoteText">
+    <w:name w:val="footnote text"/>
+    <w:basedOn w:val="Normal"/>
+    <w:link w:val="FootnoteTextChar"/>
     <w:uiPriority w:val="99"/>
     <w:semiHidden/>
     <w:unhideWhenUsed/>
-    <w:tblPr>
-      <w:tblInd w:w="0" w:type="dxa"/>
-      <w:tblCellMar>
-        <w:top w:w="0" w:type="dxa"/>
-        <w:left w:w="108" w:type="dxa"/>
-        <w:bottom w:w="0" w:type="dxa"/>
-        <w:right w:w="108" w:type="dxa"/>
-      </w:tblCellMar>
-    </w:tblPr>
+    <w:rsid w:val="00160268"/>
+    <w:pPr>
+      <w:spacing w:after="0" w:line="240" w:lineRule="auto"/>
+    </w:pPr>
+    <w:rPr>
+      <w:sz w:val="20"/>
+      <w:szCs w:val="20"/>
+    </w:rPr>
   </w:style>
-  <w:style w:type="numbering" w:default="1" w:styleId="NoList">
-    <w:name w:val="No List"/>
+  <w:style w:type="character" w:customStyle="1" w:styleId="FootnoteTextChar">
+    <w:name w:val="Footnote Text Char"/>
+    <w:basedOn w:val="DefaultParagraphFont"/>
+    <w:link w:val="FootnoteText"/>
+    <w:uiPriority w:val="99"/>
+    <w:semiHidden/>
+    <w:rsid w:val="00160268"/>
+    <w:rPr>
+      <w:sz w:val="20"/>
+      <w:szCs w:val="20"/>
+    </w:rPr>
+  </w:style>
+  <w:style w:type="character" w:styleId="FootnoteReference">
+    <w:name w:val="footnote reference"/>
+    <w:basedOn w:val="DefaultParagraphFont"/>
     <w:uiPriority w:val="99"/>
     <w:semiHidden/>
     <w:unhideWhenUsed/>
+    <w:rsid w:val="00160268"/>
+    <w:rPr>
+      <w:vertAlign w:val="superscript"/>
+    </w:rPr>
   </w:style>
 </w:styles>
 </file>
@@ -43218,7 +43635,7 @@
 </file>
 
 <file path=customXml/itemProps1.xml><?xml version="1.0" encoding="utf-8"?>
-<ds:datastoreItem xmlns:ds="http://schemas.openxmlformats.org/officeDocument/2006/customXml" ds:itemID="{530035ED-4887-44A0-A99A-D2F48A52D5C6}">
+<ds:datastoreItem xmlns:ds="http://schemas.openxmlformats.org/officeDocument/2006/customXml" ds:itemID="{433B53D1-91FE-4353-8013-392904095F20}">
   <ds:schemaRefs>
     <ds:schemaRef ds:uri="http://schemas.openxmlformats.org/officeDocument/2006/bibliography"/>
   </ds:schemaRefs>

</xml_diff>

<commit_message>
Ex1, Ex2 Upgrade to NSB v5
</commit_message>
<xml_diff>
--- a/EnterpriseDevelopmentWithNServiceBus_Student.docx
+++ b/EnterpriseDevelopmentWithNServiceBus_Student.docx
@@ -312,28 +312,49 @@
           <w:b/>
           <w:bCs/>
         </w:rPr>
-        <w:t>For all of the exercises in this workbook, .net 4.0 will be used</w:t>
+        <w:t>For all of the exercises in this workbook, .net 4.</w:t>
       </w:r>
       <w:r>
         <w:rPr>
           <w:b/>
           <w:bCs/>
         </w:rPr>
-        <w:t xml:space="preserve"> since NServiceBus </w:t>
+        <w:t>5</w:t>
       </w:r>
       <w:r>
         <w:rPr>
           <w:b/>
           <w:bCs/>
         </w:rPr>
-        <w:t>5</w:t>
+        <w:t xml:space="preserve"> will be used</w:t>
       </w:r>
       <w:r>
         <w:rPr>
           <w:b/>
           <w:bCs/>
         </w:rPr>
-        <w:t xml:space="preserve"> is a 4.0 only framework</w:t>
+        <w:t xml:space="preserve"> since NServiceBus </w:t>
+      </w:r>
+      <w:r>
+        <w:rPr>
+          <w:b/>
+          <w:bCs/>
+        </w:rPr>
+        <w:t>5</w:t>
+      </w:r>
+      <w:r>
+        <w:rPr>
+          <w:b/>
+          <w:bCs/>
+        </w:rPr>
+        <w:t xml:space="preserve"> is a 4.5</w:t>
+      </w:r>
+      <w:r>
+        <w:rPr>
+          <w:b/>
+          <w:bCs/>
+        </w:rPr>
+        <w:t xml:space="preserve"> only framework</w:t>
       </w:r>
       <w:r>
         <w:rPr>
@@ -354,8 +375,6 @@
           <w:szCs w:val="26"/>
         </w:rPr>
       </w:pPr>
-      <w:bookmarkStart w:id="1" w:name="_GoBack"/>
-      <w:bookmarkEnd w:id="1"/>
       <w:r>
         <w:br w:type="page"/>
       </w:r>
@@ -402,7 +421,169 @@
           <w:numId w:val="5"/>
         </w:numPr>
       </w:pPr>
-    </w:p>
+      <w:r>
+        <w:t xml:space="preserve">Install </w:t>
+      </w:r>
+      <w:proofErr w:type="spellStart"/>
+      <w:r>
+        <w:t>NServiceBus.Host</w:t>
+      </w:r>
+      <w:proofErr w:type="spellEnd"/>
+      <w:r>
+        <w:t xml:space="preserve"> and </w:t>
+      </w:r>
+      <w:proofErr w:type="spellStart"/>
+      <w:r>
+        <w:t>NServiceBus.</w:t>
+      </w:r>
+      <w:commentRangeStart w:id="1"/>
+      <w:r>
+        <w:t>RavenDB</w:t>
+      </w:r>
+      <w:proofErr w:type="spellEnd"/>
+      <w:r>
+        <w:t xml:space="preserve"> </w:t>
+      </w:r>
+      <w:commentRangeEnd w:id="1"/>
+      <w:r>
+        <w:rPr>
+          <w:rStyle w:val="CommentReference"/>
+        </w:rPr>
+        <w:commentReference w:id="1"/>
+      </w:r>
+      <w:r>
+        <w:t xml:space="preserve">via </w:t>
+      </w:r>
+      <w:proofErr w:type="spellStart"/>
+      <w:r>
+        <w:t>NuGet</w:t>
+      </w:r>
+      <w:proofErr w:type="spellEnd"/>
+      <w:r>
+        <w:t xml:space="preserve"> and follow the prompts to ensure the infrastructure is correctly configured</w:t>
+      </w:r>
+      <w:r>
+        <w:br/>
+      </w:r>
+    </w:p>
+    <w:tbl>
+      <w:tblPr>
+        <w:tblStyle w:val="TableGrid"/>
+        <w:tblW w:w="0" w:type="auto"/>
+        <w:tblInd w:w="720" w:type="dxa"/>
+        <w:tblBorders>
+          <w:top w:val="none" w:sz="0" w:space="0" w:color="auto"/>
+          <w:left w:val="none" w:sz="0" w:space="0" w:color="auto"/>
+          <w:bottom w:val="none" w:sz="0" w:space="0" w:color="auto"/>
+          <w:right w:val="none" w:sz="0" w:space="0" w:color="auto"/>
+          <w:insideH w:val="none" w:sz="0" w:space="0" w:color="auto"/>
+          <w:insideV w:val="none" w:sz="0" w:space="0" w:color="auto"/>
+        </w:tblBorders>
+        <w:tblLook w:val="04A0" w:firstRow="1" w:lastRow="0" w:firstColumn="1" w:lastColumn="0" w:noHBand="0" w:noVBand="1"/>
+      </w:tblPr>
+      <w:tblGrid>
+        <w:gridCol w:w="4486"/>
+        <w:gridCol w:w="5090"/>
+      </w:tblGrid>
+      <w:tr>
+        <w:tc>
+          <w:tcPr>
+            <w:tcW w:w="4486" w:type="dxa"/>
+          </w:tcPr>
+          <w:p>
+            <w:pPr>
+              <w:pStyle w:val="ListParagraph"/>
+              <w:ind w:left="0"/>
+            </w:pPr>
+            <w:r>
+              <w:drawing>
+                <wp:inline distT="0" distB="0" distL="0" distR="0" wp14:anchorId="4EB9BA37" wp14:editId="659E512C">
+                  <wp:extent cx="1697344" cy="1303757"/>
+                  <wp:effectExtent l="0" t="0" r="0" b="0"/>
+                  <wp:docPr id="2" name="Picture 2"/>
+                  <wp:cNvGraphicFramePr>
+                    <a:graphicFrameLocks xmlns:a="http://schemas.openxmlformats.org/drawingml/2006/main" noChangeAspect="1"/>
+                  </wp:cNvGraphicFramePr>
+                  <a:graphic xmlns:a="http://schemas.openxmlformats.org/drawingml/2006/main">
+                    <a:graphicData uri="http://schemas.openxmlformats.org/drawingml/2006/picture">
+                      <pic:pic xmlns:pic="http://schemas.openxmlformats.org/drawingml/2006/picture">
+                        <pic:nvPicPr>
+                          <pic:cNvPr id="1" name=""/>
+                          <pic:cNvPicPr/>
+                        </pic:nvPicPr>
+                        <pic:blipFill>
+                          <a:blip r:embed="rId15"/>
+                          <a:stretch>
+                            <a:fillRect/>
+                          </a:stretch>
+                        </pic:blipFill>
+                        <pic:spPr>
+                          <a:xfrm>
+                            <a:off x="0" y="0"/>
+                            <a:ext cx="1712179" cy="1315152"/>
+                          </a:xfrm>
+                          <a:prstGeom prst="rect">
+                            <a:avLst/>
+                          </a:prstGeom>
+                        </pic:spPr>
+                      </pic:pic>
+                    </a:graphicData>
+                  </a:graphic>
+                </wp:inline>
+              </w:drawing>
+            </w:r>
+          </w:p>
+        </w:tc>
+        <w:tc>
+          <w:tcPr>
+            <w:tcW w:w="5090" w:type="dxa"/>
+          </w:tcPr>
+          <w:p>
+            <w:pPr>
+              <w:pStyle w:val="ListParagraph"/>
+              <w:ind w:left="0"/>
+            </w:pPr>
+            <w:r>
+              <w:drawing>
+                <wp:inline distT="0" distB="0" distL="0" distR="0" wp14:anchorId="0F05A77A" wp14:editId="32B4A812">
+                  <wp:extent cx="3061766" cy="1933493"/>
+                  <wp:effectExtent l="0" t="0" r="0" b="0"/>
+                  <wp:docPr id="4" name="Picture 4"/>
+                  <wp:cNvGraphicFramePr>
+                    <a:graphicFrameLocks xmlns:a="http://schemas.openxmlformats.org/drawingml/2006/main" noChangeAspect="1"/>
+                  </wp:cNvGraphicFramePr>
+                  <a:graphic xmlns:a="http://schemas.openxmlformats.org/drawingml/2006/main">
+                    <a:graphicData uri="http://schemas.openxmlformats.org/drawingml/2006/picture">
+                      <pic:pic xmlns:pic="http://schemas.openxmlformats.org/drawingml/2006/picture">
+                        <pic:nvPicPr>
+                          <pic:cNvPr id="1" name=""/>
+                          <pic:cNvPicPr/>
+                        </pic:nvPicPr>
+                        <pic:blipFill>
+                          <a:blip r:embed="rId16"/>
+                          <a:stretch>
+                            <a:fillRect/>
+                          </a:stretch>
+                        </pic:blipFill>
+                        <pic:spPr>
+                          <a:xfrm>
+                            <a:off x="0" y="0"/>
+                            <a:ext cx="3078699" cy="1944186"/>
+                          </a:xfrm>
+                          <a:prstGeom prst="rect">
+                            <a:avLst/>
+                          </a:prstGeom>
+                        </pic:spPr>
+                      </pic:pic>
+                    </a:graphicData>
+                  </a:graphic>
+                </wp:inline>
+              </w:drawing>
+            </w:r>
+          </w:p>
+        </w:tc>
+      </w:tr>
+    </w:tbl>
     <w:p>
       <w:pPr>
         <w:pStyle w:val="ListParagraph"/>
@@ -412,301 +593,7 @@
         </w:numPr>
       </w:pPr>
       <w:r>
-        <w:t>Install from downloaded binaries:</w:t>
-      </w:r>
-    </w:p>
-    <w:p>
-      <w:pPr>
-        <w:pStyle w:val="ListParagraph"/>
-        <w:numPr>
-          <w:ilvl w:val="2"/>
-          <w:numId w:val="5"/>
-        </w:numPr>
-      </w:pPr>
-      <w:r>
-        <w:t>Go to "add refe</w:t>
-      </w:r>
-      <w:r>
-        <w:t>rences" and navigate to the binaries directory</w:t>
-      </w:r>
-      <w:r>
-        <w:t>.</w:t>
-      </w:r>
-      <w:r>
-        <w:t xml:space="preserve"> </w:t>
-      </w:r>
-      <w:r>
-        <w:t xml:space="preserve"> Select the assemblies NServiceBus.Core.dll, NServ</w:t>
-      </w:r>
-      <w:r>
-        <w:t>iceBus.dll, NServiceBus.Host.exe</w:t>
-      </w:r>
-      <w:r>
-        <w:t xml:space="preserve"> as shown below:</w:t>
-      </w:r>
-    </w:p>
-    <w:p>
-      <w:pPr>
-        <w:keepNext/>
-      </w:pPr>
-      <w:r>
-        <w:rPr>
-          <w:noProof/>
-          <w:lang w:val="de-CH" w:eastAsia="de-CH"/>
-        </w:rPr>
-        <w:drawing>
-          <wp:inline distT="0" distB="0" distL="0" distR="0" wp14:anchorId="2C96EDB3" wp14:editId="3529B861">
-            <wp:extent cx="6086475" cy="3661395"/>
-            <wp:effectExtent l="19050" t="0" r="9525" b="0"/>
-            <wp:docPr id="7" name="Picture 7"/>
-            <wp:cNvGraphicFramePr>
-              <a:graphicFrameLocks xmlns:a="http://schemas.openxmlformats.org/drawingml/2006/main" noChangeAspect="1"/>
-            </wp:cNvGraphicFramePr>
-            <a:graphic xmlns:a="http://schemas.openxmlformats.org/drawingml/2006/main">
-              <a:graphicData uri="http://schemas.openxmlformats.org/drawingml/2006/picture">
-                <pic:pic xmlns:pic="http://schemas.openxmlformats.org/drawingml/2006/picture">
-                  <pic:nvPicPr>
-                    <pic:cNvPr id="0" name="Picture 7"/>
-                    <pic:cNvPicPr>
-                      <a:picLocks noChangeAspect="1" noChangeArrowheads="1"/>
-                    </pic:cNvPicPr>
-                  </pic:nvPicPr>
-                  <pic:blipFill>
-                    <a:blip r:embed="rId15" cstate="print"/>
-                    <a:srcRect/>
-                    <a:stretch>
-                      <a:fillRect/>
-                    </a:stretch>
-                  </pic:blipFill>
-                  <pic:spPr bwMode="auto">
-                    <a:xfrm>
-                      <a:off x="0" y="0"/>
-                      <a:ext cx="6090241" cy="3663660"/>
-                    </a:xfrm>
-                    <a:prstGeom prst="rect">
-                      <a:avLst/>
-                    </a:prstGeom>
-                    <a:noFill/>
-                    <a:ln w="9525">
-                      <a:noFill/>
-                      <a:miter lim="800000"/>
-                      <a:headEnd/>
-                      <a:tailEnd/>
-                    </a:ln>
-                  </pic:spPr>
-                </pic:pic>
-              </a:graphicData>
-            </a:graphic>
-          </wp:inline>
-        </w:drawing>
-      </w:r>
-    </w:p>
-    <w:p>
-      <w:pPr>
-        <w:pStyle w:val="Caption"/>
-      </w:pPr>
-      <w:r>
-        <w:t xml:space="preserve">Figure </w:t>
-      </w:r>
-      <w:r>
-        <w:fldChar w:fldCharType="begin"/>
-      </w:r>
-      <w:r>
-        <w:instrText xml:space="preserve"> SEQ Figure \* ARABIC </w:instrText>
-      </w:r>
-      <w:r>
-        <w:fldChar w:fldCharType="separate"/>
-      </w:r>
-      <w:r>
-        <w:rPr>
-          <w:noProof/>
-        </w:rPr>
-        <w:t>1</w:t>
-      </w:r>
-      <w:r>
-        <w:rPr>
-          <w:noProof/>
-        </w:rPr>
-        <w:fldChar w:fldCharType="end"/>
-      </w:r>
-      <w:r>
-        <w:t xml:space="preserve"> Add necessary references </w:t>
-      </w:r>
-      <w:r>
-        <w:rPr>
-          <w:noProof/>
-        </w:rPr>
-        <w:t>to the Visual Studio project.</w:t>
-      </w:r>
-    </w:p>
-    <w:p/>
-    <w:p>
-      <w:pPr>
-        <w:pStyle w:val="ListParagraph"/>
-        <w:numPr>
-          <w:ilvl w:val="2"/>
-          <w:numId w:val="5"/>
-        </w:numPr>
-      </w:pPr>
-      <w:r>
-        <w:t>Build the project, then</w:t>
-      </w:r>
-      <w:r>
-        <w:t xml:space="preserve"> go to the properties of the Visual Studio project, click the Debug tab, and select the "Start external program" radio button. From there, click the "..." button to browse to the "bin\Debug" directory of your project, and then double-click on NServiceBus.Host.exe as shown below:</w:t>
-      </w:r>
-    </w:p>
-    <w:p>
-      <w:pPr>
-        <w:keepNext/>
-      </w:pPr>
-      <w:r>
-        <w:rPr>
-          <w:noProof/>
-          <w:lang w:val="de-CH" w:eastAsia="de-CH"/>
-        </w:rPr>
-        <w:lastRenderedPageBreak/>
-        <w:drawing>
-          <wp:inline distT="0" distB="0" distL="0" distR="0" wp14:anchorId="1C933E9A" wp14:editId="57D559DC">
-            <wp:extent cx="6048375" cy="1828800"/>
-            <wp:effectExtent l="19050" t="0" r="9525" b="0"/>
-            <wp:docPr id="10" name="Picture 10"/>
-            <wp:cNvGraphicFramePr>
-              <a:graphicFrameLocks xmlns:a="http://schemas.openxmlformats.org/drawingml/2006/main" noChangeAspect="1"/>
-            </wp:cNvGraphicFramePr>
-            <a:graphic xmlns:a="http://schemas.openxmlformats.org/drawingml/2006/main">
-              <a:graphicData uri="http://schemas.openxmlformats.org/drawingml/2006/picture">
-                <pic:pic xmlns:pic="http://schemas.openxmlformats.org/drawingml/2006/picture">
-                  <pic:nvPicPr>
-                    <pic:cNvPr id="0" name="Picture 10"/>
-                    <pic:cNvPicPr>
-                      <a:picLocks noChangeAspect="1" noChangeArrowheads="1"/>
-                    </pic:cNvPicPr>
-                  </pic:nvPicPr>
-                  <pic:blipFill>
-                    <a:blip r:embed="rId16" cstate="print"/>
-                    <a:srcRect/>
-                    <a:stretch>
-                      <a:fillRect/>
-                    </a:stretch>
-                  </pic:blipFill>
-                  <pic:spPr bwMode="auto">
-                    <a:xfrm>
-                      <a:off x="0" y="0"/>
-                      <a:ext cx="6048375" cy="1828800"/>
-                    </a:xfrm>
-                    <a:prstGeom prst="rect">
-                      <a:avLst/>
-                    </a:prstGeom>
-                    <a:noFill/>
-                    <a:ln w="9525">
-                      <a:noFill/>
-                      <a:miter lim="800000"/>
-                      <a:headEnd/>
-                      <a:tailEnd/>
-                    </a:ln>
-                  </pic:spPr>
-                </pic:pic>
-              </a:graphicData>
-            </a:graphic>
-          </wp:inline>
-        </w:drawing>
-      </w:r>
-    </w:p>
-    <w:p>
-      <w:pPr>
-        <w:pStyle w:val="Caption"/>
-      </w:pPr>
-      <w:r>
-        <w:t xml:space="preserve">Figure </w:t>
-      </w:r>
-      <w:r>
-        <w:fldChar w:fldCharType="begin"/>
-      </w:r>
-      <w:r>
-        <w:instrText xml:space="preserve"> SEQ Figure \* ARABIC </w:instrText>
-      </w:r>
-      <w:r>
-        <w:fldChar w:fldCharType="separate"/>
-      </w:r>
-      <w:r>
-        <w:rPr>
-          <w:noProof/>
-        </w:rPr>
-        <w:t>2</w:t>
-      </w:r>
-      <w:r>
-        <w:rPr>
-          <w:noProof/>
-        </w:rPr>
-        <w:fldChar w:fldCharType="end"/>
-      </w:r>
-      <w:r>
-        <w:t xml:space="preserve"> Set NServiceBus.Host.exe to be the external program to run when debugging</w:t>
-      </w:r>
-    </w:p>
-    <w:p/>
-    <w:p>
-      <w:pPr>
-        <w:pStyle w:val="ListParagraph"/>
-        <w:numPr>
-          <w:ilvl w:val="2"/>
-          <w:numId w:val="5"/>
-        </w:numPr>
-      </w:pPr>
-      <w:r>
-        <w:t xml:space="preserve">The next step is to open the Class1.cs file, rename it to </w:t>
-      </w:r>
-      <w:proofErr w:type="spellStart"/>
-      <w:r>
-        <w:t>EndpointConfig</w:t>
-      </w:r>
-      <w:proofErr w:type="spellEnd"/>
-      <w:r>
-        <w:t xml:space="preserve">,  and make Class1 inherit from the interface </w:t>
-      </w:r>
-      <w:proofErr w:type="spellStart"/>
-      <w:r>
-        <w:rPr>
-          <w:rFonts w:ascii="Consolas" w:hAnsi="Consolas" w:cs="Consolas"/>
-          <w:color w:val="B8D7A3"/>
-          <w:sz w:val="19"/>
-          <w:szCs w:val="19"/>
-          <w:highlight w:val="black"/>
-          <w:lang w:val="en-GB" w:bidi="he-IL"/>
-        </w:rPr>
-        <w:t>IConfigureThisEndpoint</w:t>
-      </w:r>
-      <w:proofErr w:type="spellEnd"/>
-    </w:p>
-    <w:p>
-      <w:pPr>
-        <w:pStyle w:val="ListParagraph"/>
-        <w:numPr>
-          <w:ilvl w:val="1"/>
-          <w:numId w:val="5"/>
-        </w:numPr>
-      </w:pPr>
-      <w:r>
-        <w:t xml:space="preserve">OR Install </w:t>
-      </w:r>
-      <w:proofErr w:type="spellStart"/>
-      <w:r>
-        <w:t>NServiceBus.Host</w:t>
-      </w:r>
-      <w:proofErr w:type="spellEnd"/>
-      <w:r>
-        <w:t xml:space="preserve"> via </w:t>
-      </w:r>
-      <w:proofErr w:type="spellStart"/>
-      <w:r>
-        <w:t>NuGet</w:t>
-      </w:r>
-      <w:proofErr w:type="spellEnd"/>
-      <w:r>
-        <w:t xml:space="preserve"> and follow the prompts to ensure the infrast</w:t>
-      </w:r>
-      <w:r>
-        <w:t>ructure is correctly configured</w:t>
+        <w:t>Notice how it sets everything up for you automatically so that you can hit F5 right after the install completes.</w:t>
       </w:r>
     </w:p>
     <w:p>
@@ -745,7 +632,19 @@
       </w:r>
       <w:proofErr w:type="spellEnd"/>
       <w:r>
-        <w:t>, adding an output to the console saying "hello world" as shown here:</w:t>
+        <w:t>, adding an output to the console saying "</w:t>
+      </w:r>
+      <w:r>
+        <w:t>H</w:t>
+      </w:r>
+      <w:r>
+        <w:t xml:space="preserve">ello </w:t>
+      </w:r>
+      <w:r>
+        <w:t>Distributed W</w:t>
+      </w:r>
+      <w:r>
+        <w:t>orld" as shown here:</w:t>
       </w:r>
     </w:p>
     <w:p>
@@ -832,7 +731,6 @@
         </w:rPr>
         <w:t>NServiceBus.Logging</w:t>
       </w:r>
-      <w:proofErr w:type="spellEnd"/>
       <w:r>
         <w:rPr>
           <w:rFonts w:ascii="Consolas" w:hAnsi="Consolas" w:cs="Consolas"/>
@@ -842,20 +740,7 @@
         </w:rPr>
         <w:t>;</w:t>
       </w:r>
-    </w:p>
-    <w:p>
-      <w:pPr>
-        <w:autoSpaceDE w:val="0"/>
-        <w:autoSpaceDN w:val="0"/>
-        <w:adjustRightInd w:val="0"/>
-        <w:spacing w:after="0" w:line="240" w:lineRule="auto"/>
-        <w:rPr>
-          <w:rFonts w:ascii="Consolas" w:hAnsi="Consolas" w:cs="Consolas"/>
-          <w:sz w:val="20"/>
-          <w:szCs w:val="20"/>
-          <w:lang w:bidi="he-IL"/>
-        </w:rPr>
-      </w:pPr>
+      <w:proofErr w:type="spellEnd"/>
     </w:p>
     <w:p>
       <w:pPr>
@@ -879,6 +764,75 @@
           <w:szCs w:val="20"/>
           <w:lang w:bidi="he-IL"/>
         </w:rPr>
+        <w:t>using</w:t>
+      </w:r>
+      <w:proofErr w:type="gramEnd"/>
+      <w:r>
+        <w:rPr>
+          <w:rFonts w:ascii="Consolas" w:hAnsi="Consolas" w:cs="Consolas"/>
+          <w:sz w:val="20"/>
+          <w:szCs w:val="20"/>
+          <w:lang w:bidi="he-IL"/>
+        </w:rPr>
+        <w:t xml:space="preserve"> </w:t>
+      </w:r>
+      <w:proofErr w:type="spellStart"/>
+      <w:r>
+        <w:rPr>
+          <w:rFonts w:ascii="Consolas" w:hAnsi="Consolas" w:cs="Consolas"/>
+          <w:sz w:val="20"/>
+          <w:szCs w:val="20"/>
+          <w:lang w:bidi="he-IL"/>
+        </w:rPr>
+        <w:t>NServiceBus.Persistence</w:t>
+      </w:r>
+      <w:proofErr w:type="spellEnd"/>
+      <w:r>
+        <w:rPr>
+          <w:rFonts w:ascii="Consolas" w:hAnsi="Consolas" w:cs="Consolas"/>
+          <w:sz w:val="20"/>
+          <w:szCs w:val="20"/>
+          <w:lang w:bidi="he-IL"/>
+        </w:rPr>
+        <w:t>;</w:t>
+      </w:r>
+    </w:p>
+    <w:p>
+      <w:pPr>
+        <w:autoSpaceDE w:val="0"/>
+        <w:autoSpaceDN w:val="0"/>
+        <w:adjustRightInd w:val="0"/>
+        <w:spacing w:after="0" w:line="240" w:lineRule="auto"/>
+        <w:rPr>
+          <w:rFonts w:ascii="Consolas" w:hAnsi="Consolas" w:cs="Consolas"/>
+          <w:sz w:val="20"/>
+          <w:szCs w:val="20"/>
+          <w:lang w:bidi="he-IL"/>
+        </w:rPr>
+      </w:pPr>
+    </w:p>
+    <w:p>
+      <w:pPr>
+        <w:autoSpaceDE w:val="0"/>
+        <w:autoSpaceDN w:val="0"/>
+        <w:adjustRightInd w:val="0"/>
+        <w:spacing w:after="0" w:line="240" w:lineRule="auto"/>
+        <w:rPr>
+          <w:rFonts w:ascii="Consolas" w:hAnsi="Consolas" w:cs="Consolas"/>
+          <w:sz w:val="20"/>
+          <w:szCs w:val="20"/>
+          <w:lang w:bidi="he-IL"/>
+        </w:rPr>
+      </w:pPr>
+      <w:proofErr w:type="gramStart"/>
+      <w:r>
+        <w:rPr>
+          <w:rFonts w:ascii="Consolas" w:hAnsi="Consolas" w:cs="Consolas"/>
+          <w:color w:val="0000FF"/>
+          <w:sz w:val="20"/>
+          <w:szCs w:val="20"/>
+          <w:lang w:bidi="he-IL"/>
+        </w:rPr>
         <w:t>namespace</w:t>
       </w:r>
       <w:proofErr w:type="gramEnd"/>
@@ -1113,17 +1067,19 @@
         <w:spacing w:after="0" w:line="240" w:lineRule="auto"/>
         <w:rPr>
           <w:rFonts w:ascii="Consolas" w:hAnsi="Consolas" w:cs="Consolas"/>
-          <w:sz w:val="20"/>
-          <w:szCs w:val="20"/>
-          <w:lang w:bidi="he-IL"/>
-        </w:rPr>
-      </w:pPr>
-      <w:r>
-        <w:rPr>
-          <w:rFonts w:ascii="Consolas" w:hAnsi="Consolas" w:cs="Consolas"/>
-          <w:sz w:val="20"/>
-          <w:szCs w:val="20"/>
-          <w:lang w:bidi="he-IL"/>
+          <w:color w:val="000000"/>
+          <w:sz w:val="20"/>
+          <w:szCs w:val="20"/>
+          <w:highlight w:val="white"/>
+        </w:rPr>
+      </w:pPr>
+      <w:r>
+        <w:rPr>
+          <w:rFonts w:ascii="Consolas" w:hAnsi="Consolas" w:cs="Consolas"/>
+          <w:color w:val="000000"/>
+          <w:sz w:val="20"/>
+          <w:szCs w:val="20"/>
+          <w:highlight w:val="white"/>
         </w:rPr>
         <w:t xml:space="preserve">        </w:t>
       </w:r>
@@ -1142,6 +1098,227 @@
       <w:r>
         <w:rPr>
           <w:rFonts w:ascii="Consolas" w:hAnsi="Consolas" w:cs="Consolas"/>
+          <w:color w:val="0000FF"/>
+          <w:sz w:val="20"/>
+          <w:szCs w:val="20"/>
+          <w:lang w:bidi="he-IL"/>
+        </w:rPr>
+        <w:t xml:space="preserve"> void</w:t>
+      </w:r>
+      <w:r>
+        <w:rPr>
+          <w:rFonts w:ascii="Consolas" w:hAnsi="Consolas" w:cs="Consolas"/>
+          <w:color w:val="000000"/>
+          <w:sz w:val="20"/>
+          <w:szCs w:val="20"/>
+          <w:highlight w:val="white"/>
+        </w:rPr>
+        <w:t xml:space="preserve"> Customize(</w:t>
+      </w:r>
+      <w:proofErr w:type="spellStart"/>
+      <w:r>
+        <w:rPr>
+          <w:rFonts w:ascii="Consolas" w:hAnsi="Consolas" w:cs="Consolas"/>
+          <w:color w:val="2B91AF"/>
+          <w:sz w:val="20"/>
+          <w:szCs w:val="20"/>
+          <w:highlight w:val="white"/>
+        </w:rPr>
+        <w:t>BusConfiguration</w:t>
+      </w:r>
+      <w:proofErr w:type="spellEnd"/>
+      <w:r>
+        <w:rPr>
+          <w:rFonts w:ascii="Consolas" w:hAnsi="Consolas" w:cs="Consolas"/>
+          <w:color w:val="000000"/>
+          <w:sz w:val="20"/>
+          <w:szCs w:val="20"/>
+          <w:highlight w:val="white"/>
+        </w:rPr>
+        <w:t xml:space="preserve"> configuration)</w:t>
+      </w:r>
+    </w:p>
+    <w:p>
+      <w:pPr>
+        <w:autoSpaceDE w:val="0"/>
+        <w:autoSpaceDN w:val="0"/>
+        <w:adjustRightInd w:val="0"/>
+        <w:spacing w:after="0" w:line="240" w:lineRule="auto"/>
+        <w:rPr>
+          <w:rFonts w:ascii="Consolas" w:hAnsi="Consolas" w:cs="Consolas"/>
+          <w:color w:val="000000"/>
+          <w:sz w:val="20"/>
+          <w:szCs w:val="20"/>
+          <w:highlight w:val="white"/>
+        </w:rPr>
+      </w:pPr>
+      <w:r>
+        <w:rPr>
+          <w:rFonts w:ascii="Consolas" w:hAnsi="Consolas" w:cs="Consolas"/>
+          <w:color w:val="000000"/>
+          <w:sz w:val="20"/>
+          <w:szCs w:val="20"/>
+          <w:highlight w:val="white"/>
+        </w:rPr>
+        <w:t xml:space="preserve">        {</w:t>
+      </w:r>
+    </w:p>
+    <w:p>
+      <w:pPr>
+        <w:autoSpaceDE w:val="0"/>
+        <w:autoSpaceDN w:val="0"/>
+        <w:adjustRightInd w:val="0"/>
+        <w:spacing w:after="0" w:line="240" w:lineRule="auto"/>
+        <w:rPr>
+          <w:rFonts w:ascii="Consolas" w:hAnsi="Consolas" w:cs="Consolas"/>
+          <w:color w:val="000000"/>
+          <w:sz w:val="20"/>
+          <w:szCs w:val="20"/>
+          <w:highlight w:val="white"/>
+        </w:rPr>
+      </w:pPr>
+      <w:r>
+        <w:rPr>
+          <w:rFonts w:ascii="Consolas" w:hAnsi="Consolas" w:cs="Consolas"/>
+          <w:color w:val="000000"/>
+          <w:sz w:val="20"/>
+          <w:szCs w:val="20"/>
+          <w:highlight w:val="white"/>
+        </w:rPr>
+        <w:t xml:space="preserve">            </w:t>
+      </w:r>
+      <w:proofErr w:type="spellStart"/>
+      <w:r>
+        <w:rPr>
+          <w:rFonts w:ascii="Consolas" w:hAnsi="Consolas" w:cs="Consolas"/>
+          <w:color w:val="000000"/>
+          <w:sz w:val="20"/>
+          <w:szCs w:val="20"/>
+          <w:highlight w:val="white"/>
+        </w:rPr>
+        <w:t>configuration.UsePersistence</w:t>
+      </w:r>
+      <w:proofErr w:type="spellEnd"/>
+      <w:r>
+        <w:rPr>
+          <w:rFonts w:ascii="Consolas" w:hAnsi="Consolas" w:cs="Consolas"/>
+          <w:color w:val="000000"/>
+          <w:sz w:val="20"/>
+          <w:szCs w:val="20"/>
+          <w:highlight w:val="white"/>
+        </w:rPr>
+        <w:t>&lt;</w:t>
+      </w:r>
+      <w:proofErr w:type="spellStart"/>
+      <w:r>
+        <w:rPr>
+          <w:rFonts w:ascii="Consolas" w:hAnsi="Consolas" w:cs="Consolas"/>
+          <w:color w:val="2B91AF"/>
+          <w:sz w:val="20"/>
+          <w:szCs w:val="20"/>
+          <w:highlight w:val="white"/>
+        </w:rPr>
+        <w:t>RavenDBPersistence</w:t>
+      </w:r>
+      <w:proofErr w:type="spellEnd"/>
+      <w:proofErr w:type="gramStart"/>
+      <w:r>
+        <w:rPr>
+          <w:rFonts w:ascii="Consolas" w:hAnsi="Consolas" w:cs="Consolas"/>
+          <w:color w:val="000000"/>
+          <w:sz w:val="20"/>
+          <w:szCs w:val="20"/>
+          <w:highlight w:val="white"/>
+        </w:rPr>
+        <w:t>&gt;(</w:t>
+      </w:r>
+      <w:proofErr w:type="gramEnd"/>
+      <w:r>
+        <w:rPr>
+          <w:rFonts w:ascii="Consolas" w:hAnsi="Consolas" w:cs="Consolas"/>
+          <w:color w:val="000000"/>
+          <w:sz w:val="20"/>
+          <w:szCs w:val="20"/>
+          <w:highlight w:val="white"/>
+        </w:rPr>
+        <w:t>);</w:t>
+      </w:r>
+    </w:p>
+    <w:p>
+      <w:pPr>
+        <w:autoSpaceDE w:val="0"/>
+        <w:autoSpaceDN w:val="0"/>
+        <w:adjustRightInd w:val="0"/>
+        <w:spacing w:after="0" w:line="240" w:lineRule="auto"/>
+        <w:rPr>
+          <w:rFonts w:ascii="Consolas" w:hAnsi="Consolas" w:cs="Consolas"/>
+          <w:color w:val="000000"/>
+          <w:sz w:val="20"/>
+          <w:szCs w:val="20"/>
+        </w:rPr>
+      </w:pPr>
+      <w:r>
+        <w:rPr>
+          <w:rFonts w:ascii="Consolas" w:hAnsi="Consolas" w:cs="Consolas"/>
+          <w:color w:val="000000"/>
+          <w:sz w:val="20"/>
+          <w:szCs w:val="20"/>
+          <w:highlight w:val="white"/>
+        </w:rPr>
+        <w:t xml:space="preserve">        }</w:t>
+      </w:r>
+    </w:p>
+    <w:p>
+      <w:pPr>
+        <w:autoSpaceDE w:val="0"/>
+        <w:autoSpaceDN w:val="0"/>
+        <w:adjustRightInd w:val="0"/>
+        <w:spacing w:after="0" w:line="240" w:lineRule="auto"/>
+        <w:rPr>
+          <w:rFonts w:ascii="Consolas" w:hAnsi="Consolas" w:cs="Consolas"/>
+          <w:sz w:val="20"/>
+          <w:szCs w:val="20"/>
+          <w:lang w:bidi="he-IL"/>
+        </w:rPr>
+      </w:pPr>
+    </w:p>
+    <w:p>
+      <w:pPr>
+        <w:autoSpaceDE w:val="0"/>
+        <w:autoSpaceDN w:val="0"/>
+        <w:adjustRightInd w:val="0"/>
+        <w:spacing w:after="0" w:line="240" w:lineRule="auto"/>
+        <w:rPr>
+          <w:rFonts w:ascii="Consolas" w:hAnsi="Consolas" w:cs="Consolas"/>
+          <w:sz w:val="20"/>
+          <w:szCs w:val="20"/>
+          <w:lang w:bidi="he-IL"/>
+        </w:rPr>
+      </w:pPr>
+      <w:r>
+        <w:rPr>
+          <w:rFonts w:ascii="Consolas" w:hAnsi="Consolas" w:cs="Consolas"/>
+          <w:sz w:val="20"/>
+          <w:szCs w:val="20"/>
+          <w:lang w:bidi="he-IL"/>
+        </w:rPr>
+        <w:t xml:space="preserve">        </w:t>
+      </w:r>
+      <w:proofErr w:type="gramStart"/>
+      <w:r>
+        <w:rPr>
+          <w:rFonts w:ascii="Consolas" w:hAnsi="Consolas" w:cs="Consolas"/>
+          <w:color w:val="0000FF"/>
+          <w:sz w:val="20"/>
+          <w:szCs w:val="20"/>
+          <w:lang w:bidi="he-IL"/>
+        </w:rPr>
+        <w:t>public</w:t>
+      </w:r>
+      <w:proofErr w:type="gramEnd"/>
+      <w:r>
+        <w:rPr>
+          <w:rFonts w:ascii="Consolas" w:hAnsi="Consolas" w:cs="Consolas"/>
           <w:sz w:val="20"/>
           <w:szCs w:val="20"/>
           <w:lang w:bidi="he-IL"/>
@@ -1312,7 +1489,37 @@
           <w:szCs w:val="20"/>
           <w:lang w:bidi="he-IL"/>
         </w:rPr>
-        <w:t>"Hello World!"</w:t>
+        <w:t xml:space="preserve">"Hello </w:t>
+      </w:r>
+      <w:r>
+        <w:rPr>
+          <w:rFonts w:ascii="Consolas" w:hAnsi="Consolas" w:cs="Consolas"/>
+          <w:color w:val="A31515"/>
+          <w:sz w:val="20"/>
+          <w:szCs w:val="20"/>
+          <w:lang w:bidi="he-IL"/>
+        </w:rPr>
+        <w:t>Distributed</w:t>
+      </w:r>
+      <w:r>
+        <w:rPr>
+          <w:rFonts w:ascii="Consolas" w:hAnsi="Consolas" w:cs="Consolas"/>
+          <w:color w:val="A31515"/>
+          <w:sz w:val="20"/>
+          <w:szCs w:val="20"/>
+          <w:lang w:bidi="he-IL"/>
+        </w:rPr>
+        <w:t xml:space="preserve"> </w:t>
+      </w:r>
+      <w:r>
+        <w:rPr>
+          <w:rFonts w:ascii="Consolas" w:hAnsi="Consolas" w:cs="Consolas"/>
+          <w:color w:val="A31515"/>
+          <w:sz w:val="20"/>
+          <w:szCs w:val="20"/>
+          <w:lang w:bidi="he-IL"/>
+        </w:rPr>
+        <w:t>World!"</w:t>
       </w:r>
       <w:r>
         <w:rPr>
@@ -1538,20 +1745,8 @@
         </w:rPr>
         <w:t>}</w:t>
       </w:r>
-    </w:p>
-    <w:p>
-      <w:pPr>
-        <w:autoSpaceDE w:val="0"/>
-        <w:autoSpaceDN w:val="0"/>
-        <w:adjustRightInd w:val="0"/>
-        <w:spacing w:after="0" w:line="240" w:lineRule="auto"/>
-        <w:rPr>
-          <w:rFonts w:ascii="Consolas" w:hAnsi="Consolas" w:cs="Consolas"/>
-          <w:sz w:val="20"/>
-          <w:szCs w:val="20"/>
-          <w:lang w:bidi="he-IL"/>
-        </w:rPr>
-      </w:pPr>
+      <w:bookmarkStart w:id="4" w:name="_GoBack"/>
+      <w:bookmarkEnd w:id="4"/>
     </w:p>
     <w:p>
       <w:pPr>
@@ -1562,6 +1757,7 @@
         </w:numPr>
       </w:pPr>
       <w:r>
+        <w:lastRenderedPageBreak/>
         <w:t xml:space="preserve">Add a </w:t>
       </w:r>
       <w:proofErr w:type="spellStart"/>
@@ -2101,7 +2297,6 @@
           <w:highlight w:val="white"/>
           <w:lang w:val="en-GB" w:bidi="he-IL"/>
         </w:rPr>
-        <w:lastRenderedPageBreak/>
         <w:t xml:space="preserve">    &lt;</w:t>
       </w:r>
       <w:r>
@@ -3029,42 +3224,13 @@
         </w:numPr>
       </w:pPr>
       <w:r>
-        <w:t>Compile and run. You should see "Hello World!" on the console application.</w:t>
-      </w:r>
-    </w:p>
-    <w:p>
-      <w:pPr>
-        <w:pStyle w:val="ListParagraph"/>
-        <w:numPr>
-          <w:ilvl w:val="0"/>
-          <w:numId w:val="5"/>
-        </w:numPr>
-      </w:pPr>
-      <w:r>
-        <w:t xml:space="preserve">Try using the NuGet package instead by creating a new Project and install the </w:t>
-      </w:r>
-      <w:proofErr w:type="spellStart"/>
-      <w:r>
-        <w:t>NServiceBus.Host</w:t>
-      </w:r>
-      <w:proofErr w:type="spellEnd"/>
-      <w:r>
-        <w:t xml:space="preserve"> package. </w:t>
-      </w:r>
-    </w:p>
-    <w:p>
-      <w:pPr>
-        <w:pStyle w:val="ListParagraph"/>
-        <w:numPr>
-          <w:ilvl w:val="1"/>
-          <w:numId w:val="5"/>
-        </w:numPr>
-      </w:pPr>
-      <w:r>
-        <w:t>Notice how it sets everything up for you automatically</w:t>
-      </w:r>
-      <w:r>
-        <w:t xml:space="preserve"> so that you can hit F5 right after the install completes.</w:t>
+        <w:t xml:space="preserve">Compile and run. You should see "Hello </w:t>
+      </w:r>
+      <w:r>
+        <w:t xml:space="preserve">Distributed </w:t>
+      </w:r>
+      <w:r>
+        <w:t>World!" on the console application.</w:t>
       </w:r>
     </w:p>
     <w:p>
@@ -3429,9 +3595,9 @@
         </w:rPr>
         <w:t xml:space="preserve">    </w:t>
       </w:r>
-      <w:bookmarkStart w:id="4" w:name="OLE_LINK7"/>
-      <w:bookmarkStart w:id="5" w:name="OLE_LINK8"/>
-      <w:bookmarkStart w:id="6" w:name="OLE_LINK11"/>
+      <w:bookmarkStart w:id="5" w:name="OLE_LINK7"/>
+      <w:bookmarkStart w:id="6" w:name="OLE_LINK8"/>
+      <w:bookmarkStart w:id="7" w:name="OLE_LINK11"/>
       <w:r>
         <w:rPr>
           <w:rFonts w:ascii="Consolas" w:hAnsi="Consolas" w:cs="Consolas"/>
@@ -3619,9 +3785,9 @@
         </w:rPr>
         <w:t xml:space="preserve"> /&gt;</w:t>
       </w:r>
-      <w:bookmarkEnd w:id="4"/>
       <w:bookmarkEnd w:id="5"/>
       <w:bookmarkEnd w:id="6"/>
+      <w:bookmarkEnd w:id="7"/>
     </w:p>
     <w:p>
       <w:pPr>
@@ -3741,7 +3907,7 @@
         </w:rPr>
         <w:t xml:space="preserve">  </w:t>
       </w:r>
-      <w:commentRangeStart w:id="7"/>
+      <w:commentRangeStart w:id="8"/>
       <w:r>
         <w:rPr>
           <w:rFonts w:ascii="Consolas" w:hAnsi="Consolas" w:cs="Consolas"/>
@@ -3839,13 +4005,13 @@
         </w:rPr>
         <w:t xml:space="preserve"> /&gt;</w:t>
       </w:r>
-      <w:commentRangeEnd w:id="7"/>
+      <w:commentRangeEnd w:id="8"/>
       <w:r>
         <w:rPr>
           <w:rStyle w:val="CommentReference"/>
           <w:highlight w:val="yellow"/>
         </w:rPr>
-        <w:commentReference w:id="7"/>
+        <w:commentReference w:id="8"/>
       </w:r>
     </w:p>
     <w:p>
@@ -3973,957 +4139,15 @@
         </w:numPr>
       </w:pPr>
       <w:r>
-        <w:t xml:space="preserve">Tell NServiceBus to get the log settings from </w:t>
-      </w:r>
-      <w:proofErr w:type="spellStart"/>
-      <w:r>
-        <w:t>app.config</w:t>
-      </w:r>
-      <w:proofErr w:type="spellEnd"/>
-      <w:r>
-        <w:t xml:space="preserve"> by implementing </w:t>
-      </w:r>
-      <w:proofErr w:type="spellStart"/>
-      <w:r>
-        <w:t>IWantCustomLogging</w:t>
-      </w:r>
-      <w:proofErr w:type="spellEnd"/>
-      <w:r>
-        <w:t xml:space="preserve"> on your endpoint </w:t>
-      </w:r>
-      <w:proofErr w:type="spellStart"/>
-      <w:r>
-        <w:t>config</w:t>
+        <w:t xml:space="preserve">Install NServiceBus.Logging.Log4net via </w:t>
+      </w:r>
+      <w:proofErr w:type="spellStart"/>
+      <w:r>
+        <w:t>nuget</w:t>
       </w:r>
       <w:proofErr w:type="spellEnd"/>
       <w:r>
         <w:t>.</w:t>
-      </w:r>
-    </w:p>
-    <w:p>
-      <w:pPr>
-        <w:autoSpaceDE w:val="0"/>
-        <w:autoSpaceDN w:val="0"/>
-        <w:adjustRightInd w:val="0"/>
-        <w:spacing w:after="0" w:line="240" w:lineRule="auto"/>
-        <w:rPr>
-          <w:rFonts w:ascii="Consolas" w:hAnsi="Consolas" w:cs="Consolas"/>
-          <w:sz w:val="19"/>
-          <w:szCs w:val="19"/>
-        </w:rPr>
-      </w:pPr>
-      <w:proofErr w:type="gramStart"/>
-      <w:r>
-        <w:rPr>
-          <w:rFonts w:ascii="Consolas" w:hAnsi="Consolas" w:cs="Consolas"/>
-          <w:color w:val="0000FF"/>
-          <w:sz w:val="19"/>
-          <w:szCs w:val="19"/>
-        </w:rPr>
-        <w:t>public</w:t>
-      </w:r>
-      <w:proofErr w:type="gramEnd"/>
-      <w:r>
-        <w:rPr>
-          <w:rFonts w:ascii="Consolas" w:hAnsi="Consolas" w:cs="Consolas"/>
-          <w:sz w:val="19"/>
-          <w:szCs w:val="19"/>
-        </w:rPr>
-        <w:t xml:space="preserve"> </w:t>
-      </w:r>
-      <w:r>
-        <w:rPr>
-          <w:rFonts w:ascii="Consolas" w:hAnsi="Consolas" w:cs="Consolas"/>
-          <w:color w:val="0000FF"/>
-          <w:sz w:val="19"/>
-          <w:szCs w:val="19"/>
-        </w:rPr>
-        <w:t>class</w:t>
-      </w:r>
-      <w:r>
-        <w:rPr>
-          <w:rFonts w:ascii="Consolas" w:hAnsi="Consolas" w:cs="Consolas"/>
-          <w:sz w:val="19"/>
-          <w:szCs w:val="19"/>
-        </w:rPr>
-        <w:t xml:space="preserve"> </w:t>
-      </w:r>
-      <w:proofErr w:type="spellStart"/>
-      <w:r>
-        <w:rPr>
-          <w:rFonts w:ascii="Consolas" w:hAnsi="Consolas" w:cs="Consolas"/>
-          <w:color w:val="2B91AF"/>
-          <w:sz w:val="19"/>
-          <w:szCs w:val="19"/>
-        </w:rPr>
-        <w:t>EndpointConfig</w:t>
-      </w:r>
-      <w:proofErr w:type="spellEnd"/>
-      <w:r>
-        <w:rPr>
-          <w:rFonts w:ascii="Consolas" w:hAnsi="Consolas" w:cs="Consolas"/>
-          <w:sz w:val="19"/>
-          <w:szCs w:val="19"/>
-        </w:rPr>
-        <w:t xml:space="preserve"> : </w:t>
-      </w:r>
-      <w:proofErr w:type="spellStart"/>
-      <w:r>
-        <w:rPr>
-          <w:rFonts w:ascii="Consolas" w:hAnsi="Consolas" w:cs="Consolas"/>
-          <w:color w:val="2B91AF"/>
-          <w:sz w:val="19"/>
-          <w:szCs w:val="19"/>
-        </w:rPr>
-        <w:t>IConfigureThisEndpoint</w:t>
-      </w:r>
-      <w:proofErr w:type="spellEnd"/>
-      <w:r>
-        <w:rPr>
-          <w:rFonts w:ascii="Consolas" w:hAnsi="Consolas" w:cs="Consolas"/>
-          <w:sz w:val="19"/>
-          <w:szCs w:val="19"/>
-        </w:rPr>
-        <w:t xml:space="preserve">, </w:t>
-      </w:r>
-      <w:proofErr w:type="spellStart"/>
-      <w:r>
-        <w:rPr>
-          <w:rFonts w:ascii="Consolas" w:hAnsi="Consolas" w:cs="Consolas"/>
-          <w:color w:val="2B91AF"/>
-          <w:sz w:val="19"/>
-          <w:szCs w:val="19"/>
-        </w:rPr>
-        <w:t>AsA_Client</w:t>
-      </w:r>
-      <w:proofErr w:type="spellEnd"/>
-      <w:r>
-        <w:rPr>
-          <w:rFonts w:ascii="Consolas" w:hAnsi="Consolas" w:cs="Consolas"/>
-          <w:sz w:val="19"/>
-          <w:szCs w:val="19"/>
-        </w:rPr>
-        <w:t xml:space="preserve">, </w:t>
-      </w:r>
-      <w:proofErr w:type="spellStart"/>
-      <w:r>
-        <w:rPr>
-          <w:rFonts w:ascii="Consolas" w:hAnsi="Consolas" w:cs="Consolas"/>
-          <w:color w:val="2B91AF"/>
-          <w:sz w:val="19"/>
-          <w:szCs w:val="19"/>
-          <w:highlight w:val="yellow"/>
-        </w:rPr>
-        <w:t>IWantCustomLogging</w:t>
-      </w:r>
-      <w:proofErr w:type="spellEnd"/>
-      <w:r>
-        <w:rPr>
-          <w:rFonts w:ascii="Consolas" w:hAnsi="Consolas" w:cs="Consolas"/>
-          <w:color w:val="2B91AF"/>
-          <w:sz w:val="19"/>
-          <w:szCs w:val="19"/>
-        </w:rPr>
-        <w:t xml:space="preserve">, </w:t>
-      </w:r>
-      <w:commentRangeStart w:id="8"/>
-      <w:proofErr w:type="spellStart"/>
-      <w:r>
-        <w:rPr>
-          <w:rFonts w:ascii="Consolas" w:hAnsi="Consolas" w:cs="Consolas"/>
-          <w:color w:val="2B91AF"/>
-          <w:sz w:val="20"/>
-          <w:szCs w:val="20"/>
-          <w:lang w:bidi="he-IL"/>
-        </w:rPr>
-        <w:t>IWantToRunWhenBusStartsAndStops</w:t>
-      </w:r>
-      <w:commentRangeEnd w:id="8"/>
-      <w:proofErr w:type="spellEnd"/>
-      <w:r>
-        <w:rPr>
-          <w:rStyle w:val="CommentReference"/>
-        </w:rPr>
-        <w:commentReference w:id="8"/>
-      </w:r>
-    </w:p>
-    <w:p>
-      <w:pPr>
-        <w:autoSpaceDE w:val="0"/>
-        <w:autoSpaceDN w:val="0"/>
-        <w:adjustRightInd w:val="0"/>
-        <w:spacing w:after="0" w:line="240" w:lineRule="auto"/>
-        <w:rPr>
-          <w:rFonts w:ascii="Consolas" w:hAnsi="Consolas" w:cs="Consolas"/>
-          <w:sz w:val="19"/>
-          <w:szCs w:val="19"/>
-        </w:rPr>
-      </w:pPr>
-      <w:r>
-        <w:rPr>
-          <w:rFonts w:ascii="Consolas" w:hAnsi="Consolas" w:cs="Consolas"/>
-          <w:sz w:val="19"/>
-          <w:szCs w:val="19"/>
-        </w:rPr>
-        <w:t>{</w:t>
-      </w:r>
-    </w:p>
-    <w:p>
-      <w:pPr>
-        <w:autoSpaceDE w:val="0"/>
-        <w:autoSpaceDN w:val="0"/>
-        <w:adjustRightInd w:val="0"/>
-        <w:spacing w:after="0" w:line="240" w:lineRule="auto"/>
-        <w:ind w:firstLine="720"/>
-        <w:rPr>
-          <w:rFonts w:ascii="Consolas" w:hAnsi="Consolas" w:cs="Consolas"/>
-          <w:color w:val="000000"/>
-          <w:sz w:val="19"/>
-          <w:szCs w:val="19"/>
-          <w:highlight w:val="white"/>
-          <w:lang w:val="en-GB" w:bidi="he-IL"/>
-        </w:rPr>
-      </w:pPr>
-      <w:proofErr w:type="gramStart"/>
-      <w:r>
-        <w:rPr>
-          <w:rFonts w:ascii="Consolas" w:hAnsi="Consolas" w:cs="Consolas"/>
-          <w:color w:val="0000FF"/>
-          <w:sz w:val="19"/>
-          <w:szCs w:val="19"/>
-          <w:highlight w:val="white"/>
-          <w:lang w:val="en-GB" w:bidi="he-IL"/>
-        </w:rPr>
-        <w:t>public</w:t>
-      </w:r>
-      <w:proofErr w:type="gramEnd"/>
-      <w:r>
-        <w:rPr>
-          <w:rFonts w:ascii="Consolas" w:hAnsi="Consolas" w:cs="Consolas"/>
-          <w:color w:val="000000"/>
-          <w:sz w:val="19"/>
-          <w:szCs w:val="19"/>
-          <w:highlight w:val="white"/>
-          <w:lang w:val="en-GB" w:bidi="he-IL"/>
-        </w:rPr>
-        <w:t xml:space="preserve"> </w:t>
-      </w:r>
-      <w:r>
-        <w:rPr>
-          <w:rFonts w:ascii="Consolas" w:hAnsi="Consolas" w:cs="Consolas"/>
-          <w:color w:val="0000FF"/>
-          <w:sz w:val="19"/>
-          <w:szCs w:val="19"/>
-          <w:highlight w:val="white"/>
-          <w:lang w:val="en-GB" w:bidi="he-IL"/>
-        </w:rPr>
-        <w:t>void</w:t>
-      </w:r>
-      <w:r>
-        <w:rPr>
-          <w:rFonts w:ascii="Consolas" w:hAnsi="Consolas" w:cs="Consolas"/>
-          <w:color w:val="000000"/>
-          <w:sz w:val="19"/>
-          <w:szCs w:val="19"/>
-          <w:highlight w:val="white"/>
-          <w:lang w:val="en-GB" w:bidi="he-IL"/>
-        </w:rPr>
-        <w:t xml:space="preserve"> Start()</w:t>
-      </w:r>
-    </w:p>
-    <w:p>
-      <w:pPr>
-        <w:autoSpaceDE w:val="0"/>
-        <w:autoSpaceDN w:val="0"/>
-        <w:adjustRightInd w:val="0"/>
-        <w:spacing w:after="0" w:line="240" w:lineRule="auto"/>
-        <w:rPr>
-          <w:rFonts w:ascii="Consolas" w:hAnsi="Consolas" w:cs="Consolas"/>
-          <w:color w:val="000000"/>
-          <w:sz w:val="19"/>
-          <w:szCs w:val="19"/>
-          <w:highlight w:val="white"/>
-          <w:lang w:val="en-GB" w:bidi="he-IL"/>
-        </w:rPr>
-      </w:pPr>
-      <w:r>
-        <w:rPr>
-          <w:rFonts w:ascii="Consolas" w:hAnsi="Consolas" w:cs="Consolas"/>
-          <w:color w:val="000000"/>
-          <w:sz w:val="19"/>
-          <w:szCs w:val="19"/>
-          <w:highlight w:val="white"/>
-          <w:lang w:val="en-GB" w:bidi="he-IL"/>
-        </w:rPr>
-        <w:t xml:space="preserve">        {</w:t>
-      </w:r>
-    </w:p>
-    <w:p>
-      <w:pPr>
-        <w:autoSpaceDE w:val="0"/>
-        <w:autoSpaceDN w:val="0"/>
-        <w:adjustRightInd w:val="0"/>
-        <w:spacing w:after="0" w:line="240" w:lineRule="auto"/>
-        <w:rPr>
-          <w:rFonts w:ascii="Consolas" w:hAnsi="Consolas" w:cs="Consolas"/>
-          <w:color w:val="000000"/>
-          <w:sz w:val="19"/>
-          <w:szCs w:val="19"/>
-          <w:highlight w:val="white"/>
-          <w:lang w:val="en-GB" w:bidi="he-IL"/>
-        </w:rPr>
-      </w:pPr>
-      <w:r>
-        <w:rPr>
-          <w:rFonts w:ascii="Consolas" w:hAnsi="Consolas" w:cs="Consolas"/>
-          <w:color w:val="000000"/>
-          <w:sz w:val="19"/>
-          <w:szCs w:val="19"/>
-          <w:highlight w:val="white"/>
-          <w:lang w:val="en-GB" w:bidi="he-IL"/>
-        </w:rPr>
-        <w:t xml:space="preserve">            </w:t>
-      </w:r>
-      <w:proofErr w:type="spellStart"/>
-      <w:proofErr w:type="gramStart"/>
-      <w:r>
-        <w:rPr>
-          <w:rFonts w:ascii="Consolas" w:hAnsi="Consolas" w:cs="Consolas"/>
-          <w:color w:val="2B91AF"/>
-          <w:sz w:val="19"/>
-          <w:szCs w:val="19"/>
-          <w:highlight w:val="white"/>
-          <w:lang w:val="en-GB" w:bidi="he-IL"/>
-        </w:rPr>
-        <w:t>LogManager</w:t>
-      </w:r>
-      <w:r>
-        <w:rPr>
-          <w:rFonts w:ascii="Consolas" w:hAnsi="Consolas" w:cs="Consolas"/>
-          <w:color w:val="000000"/>
-          <w:sz w:val="19"/>
-          <w:szCs w:val="19"/>
-          <w:highlight w:val="white"/>
-          <w:lang w:val="en-GB" w:bidi="he-IL"/>
-        </w:rPr>
-        <w:t>.GetLogger</w:t>
-      </w:r>
-      <w:proofErr w:type="spellEnd"/>
-      <w:r>
-        <w:rPr>
-          <w:rFonts w:ascii="Consolas" w:hAnsi="Consolas" w:cs="Consolas"/>
-          <w:color w:val="000000"/>
-          <w:sz w:val="19"/>
-          <w:szCs w:val="19"/>
-          <w:highlight w:val="white"/>
-          <w:lang w:val="en-GB" w:bidi="he-IL"/>
-        </w:rPr>
-        <w:t>(</w:t>
-      </w:r>
-      <w:proofErr w:type="gramEnd"/>
-      <w:r>
-        <w:rPr>
-          <w:rFonts w:ascii="Consolas" w:hAnsi="Consolas" w:cs="Consolas"/>
-          <w:color w:val="A31515"/>
-          <w:sz w:val="19"/>
-          <w:szCs w:val="19"/>
-          <w:highlight w:val="white"/>
-          <w:lang w:val="en-GB" w:bidi="he-IL"/>
-        </w:rPr>
-        <w:t>"</w:t>
-      </w:r>
-      <w:proofErr w:type="spellStart"/>
-      <w:r>
-        <w:rPr>
-          <w:rFonts w:ascii="Consolas" w:hAnsi="Consolas" w:cs="Consolas"/>
-          <w:color w:val="A31515"/>
-          <w:sz w:val="19"/>
-          <w:szCs w:val="19"/>
-          <w:highlight w:val="white"/>
-          <w:lang w:val="en-GB" w:bidi="he-IL"/>
-        </w:rPr>
-        <w:t>EndpointConfig</w:t>
-      </w:r>
-      <w:proofErr w:type="spellEnd"/>
-      <w:r>
-        <w:rPr>
-          <w:rFonts w:ascii="Consolas" w:hAnsi="Consolas" w:cs="Consolas"/>
-          <w:color w:val="A31515"/>
-          <w:sz w:val="19"/>
-          <w:szCs w:val="19"/>
-          <w:highlight w:val="white"/>
-          <w:lang w:val="en-GB" w:bidi="he-IL"/>
-        </w:rPr>
-        <w:t>"</w:t>
-      </w:r>
-      <w:r>
-        <w:rPr>
-          <w:rFonts w:ascii="Consolas" w:hAnsi="Consolas" w:cs="Consolas"/>
-          <w:color w:val="000000"/>
-          <w:sz w:val="19"/>
-          <w:szCs w:val="19"/>
-          <w:highlight w:val="white"/>
-          <w:lang w:val="en-GB" w:bidi="he-IL"/>
-        </w:rPr>
-        <w:t>).Info(</w:t>
-      </w:r>
-      <w:r>
-        <w:rPr>
-          <w:rFonts w:ascii="Consolas" w:hAnsi="Consolas" w:cs="Consolas"/>
-          <w:color w:val="A31515"/>
-          <w:sz w:val="19"/>
-          <w:szCs w:val="19"/>
-          <w:highlight w:val="white"/>
-          <w:lang w:val="en-GB" w:bidi="he-IL"/>
-        </w:rPr>
-        <w:t>"Hello World!"</w:t>
-      </w:r>
-      <w:r>
-        <w:rPr>
-          <w:rFonts w:ascii="Consolas" w:hAnsi="Consolas" w:cs="Consolas"/>
-          <w:color w:val="000000"/>
-          <w:sz w:val="19"/>
-          <w:szCs w:val="19"/>
-          <w:highlight w:val="white"/>
-          <w:lang w:val="en-GB" w:bidi="he-IL"/>
-        </w:rPr>
-        <w:t>);</w:t>
-      </w:r>
-    </w:p>
-    <w:p>
-      <w:pPr>
-        <w:autoSpaceDE w:val="0"/>
-        <w:autoSpaceDN w:val="0"/>
-        <w:adjustRightInd w:val="0"/>
-        <w:spacing w:after="0" w:line="240" w:lineRule="auto"/>
-        <w:rPr>
-          <w:rFonts w:ascii="Consolas" w:hAnsi="Consolas" w:cs="Consolas"/>
-          <w:color w:val="000000"/>
-          <w:sz w:val="19"/>
-          <w:szCs w:val="19"/>
-          <w:highlight w:val="white"/>
-          <w:lang w:val="en-GB" w:bidi="he-IL"/>
-        </w:rPr>
-      </w:pPr>
-      <w:r>
-        <w:rPr>
-          <w:rFonts w:ascii="Consolas" w:hAnsi="Consolas" w:cs="Consolas"/>
-          <w:color w:val="000000"/>
-          <w:sz w:val="19"/>
-          <w:szCs w:val="19"/>
-          <w:highlight w:val="white"/>
-          <w:lang w:val="en-GB" w:bidi="he-IL"/>
-        </w:rPr>
-        <w:t xml:space="preserve">        }</w:t>
-      </w:r>
-    </w:p>
-    <w:p>
-      <w:pPr>
-        <w:autoSpaceDE w:val="0"/>
-        <w:autoSpaceDN w:val="0"/>
-        <w:adjustRightInd w:val="0"/>
-        <w:spacing w:after="0" w:line="240" w:lineRule="auto"/>
-        <w:rPr>
-          <w:rFonts w:ascii="Consolas" w:hAnsi="Consolas" w:cs="Consolas"/>
-          <w:color w:val="000000"/>
-          <w:sz w:val="19"/>
-          <w:szCs w:val="19"/>
-          <w:highlight w:val="white"/>
-          <w:lang w:val="en-GB" w:bidi="he-IL"/>
-        </w:rPr>
-      </w:pPr>
-    </w:p>
-    <w:p>
-      <w:pPr>
-        <w:autoSpaceDE w:val="0"/>
-        <w:autoSpaceDN w:val="0"/>
-        <w:adjustRightInd w:val="0"/>
-        <w:spacing w:after="0" w:line="240" w:lineRule="auto"/>
-        <w:rPr>
-          <w:rFonts w:ascii="Consolas" w:hAnsi="Consolas" w:cs="Consolas"/>
-          <w:color w:val="000000"/>
-          <w:sz w:val="19"/>
-          <w:szCs w:val="19"/>
-          <w:highlight w:val="white"/>
-          <w:lang w:val="en-GB" w:bidi="he-IL"/>
-        </w:rPr>
-      </w:pPr>
-      <w:r>
-        <w:rPr>
-          <w:rFonts w:ascii="Consolas" w:hAnsi="Consolas" w:cs="Consolas"/>
-          <w:color w:val="000000"/>
-          <w:sz w:val="19"/>
-          <w:szCs w:val="19"/>
-          <w:highlight w:val="white"/>
-          <w:lang w:val="en-GB" w:bidi="he-IL"/>
-        </w:rPr>
-        <w:t xml:space="preserve">        </w:t>
-      </w:r>
-      <w:proofErr w:type="gramStart"/>
-      <w:r>
-        <w:rPr>
-          <w:rFonts w:ascii="Consolas" w:hAnsi="Consolas" w:cs="Consolas"/>
-          <w:color w:val="0000FF"/>
-          <w:sz w:val="19"/>
-          <w:szCs w:val="19"/>
-          <w:highlight w:val="white"/>
-          <w:lang w:val="en-GB" w:bidi="he-IL"/>
-        </w:rPr>
-        <w:t>public</w:t>
-      </w:r>
-      <w:proofErr w:type="gramEnd"/>
-      <w:r>
-        <w:rPr>
-          <w:rFonts w:ascii="Consolas" w:hAnsi="Consolas" w:cs="Consolas"/>
-          <w:color w:val="000000"/>
-          <w:sz w:val="19"/>
-          <w:szCs w:val="19"/>
-          <w:highlight w:val="white"/>
-          <w:lang w:val="en-GB" w:bidi="he-IL"/>
-        </w:rPr>
-        <w:t xml:space="preserve"> </w:t>
-      </w:r>
-      <w:r>
-        <w:rPr>
-          <w:rFonts w:ascii="Consolas" w:hAnsi="Consolas" w:cs="Consolas"/>
-          <w:color w:val="0000FF"/>
-          <w:sz w:val="19"/>
-          <w:szCs w:val="19"/>
-          <w:highlight w:val="white"/>
-          <w:lang w:val="en-GB" w:bidi="he-IL"/>
-        </w:rPr>
-        <w:t>void</w:t>
-      </w:r>
-      <w:r>
-        <w:rPr>
-          <w:rFonts w:ascii="Consolas" w:hAnsi="Consolas" w:cs="Consolas"/>
-          <w:color w:val="000000"/>
-          <w:sz w:val="19"/>
-          <w:szCs w:val="19"/>
-          <w:highlight w:val="white"/>
-          <w:lang w:val="en-GB" w:bidi="he-IL"/>
-        </w:rPr>
-        <w:t xml:space="preserve"> Stop()</w:t>
-      </w:r>
-    </w:p>
-    <w:p>
-      <w:pPr>
-        <w:autoSpaceDE w:val="0"/>
-        <w:autoSpaceDN w:val="0"/>
-        <w:adjustRightInd w:val="0"/>
-        <w:spacing w:after="0" w:line="240" w:lineRule="auto"/>
-        <w:rPr>
-          <w:rFonts w:ascii="Consolas" w:hAnsi="Consolas" w:cs="Consolas"/>
-          <w:color w:val="000000"/>
-          <w:sz w:val="19"/>
-          <w:szCs w:val="19"/>
-          <w:highlight w:val="white"/>
-          <w:lang w:val="en-GB" w:bidi="he-IL"/>
-        </w:rPr>
-      </w:pPr>
-      <w:r>
-        <w:rPr>
-          <w:rFonts w:ascii="Consolas" w:hAnsi="Consolas" w:cs="Consolas"/>
-          <w:color w:val="000000"/>
-          <w:sz w:val="19"/>
-          <w:szCs w:val="19"/>
-          <w:highlight w:val="white"/>
-          <w:lang w:val="en-GB" w:bidi="he-IL"/>
-        </w:rPr>
-        <w:t xml:space="preserve">        {</w:t>
-      </w:r>
-    </w:p>
-    <w:p>
-      <w:pPr>
-        <w:autoSpaceDE w:val="0"/>
-        <w:autoSpaceDN w:val="0"/>
-        <w:adjustRightInd w:val="0"/>
-        <w:spacing w:after="0" w:line="240" w:lineRule="auto"/>
-        <w:rPr>
-          <w:rFonts w:ascii="Consolas" w:hAnsi="Consolas" w:cs="Consolas"/>
-          <w:color w:val="000000"/>
-          <w:sz w:val="19"/>
-          <w:szCs w:val="19"/>
-          <w:highlight w:val="white"/>
-          <w:lang w:val="en-GB" w:bidi="he-IL"/>
-        </w:rPr>
-      </w:pPr>
-    </w:p>
-    <w:p>
-      <w:pPr>
-        <w:autoSpaceDE w:val="0"/>
-        <w:autoSpaceDN w:val="0"/>
-        <w:adjustRightInd w:val="0"/>
-        <w:spacing w:after="0" w:line="240" w:lineRule="auto"/>
-        <w:rPr>
-          <w:rFonts w:ascii="Consolas" w:hAnsi="Consolas" w:cs="Consolas"/>
-          <w:color w:val="000000"/>
-          <w:sz w:val="19"/>
-          <w:szCs w:val="19"/>
-          <w:highlight w:val="white"/>
-          <w:lang w:val="en-GB" w:bidi="he-IL"/>
-        </w:rPr>
-      </w:pPr>
-      <w:r>
-        <w:rPr>
-          <w:rFonts w:ascii="Consolas" w:hAnsi="Consolas" w:cs="Consolas"/>
-          <w:color w:val="000000"/>
-          <w:sz w:val="19"/>
-          <w:szCs w:val="19"/>
-          <w:highlight w:val="white"/>
-          <w:lang w:val="en-GB" w:bidi="he-IL"/>
-        </w:rPr>
-        <w:t xml:space="preserve">        }</w:t>
-      </w:r>
-    </w:p>
-    <w:p>
-      <w:pPr>
-        <w:autoSpaceDE w:val="0"/>
-        <w:autoSpaceDN w:val="0"/>
-        <w:adjustRightInd w:val="0"/>
-        <w:spacing w:after="0" w:line="240" w:lineRule="auto"/>
-        <w:rPr>
-          <w:rFonts w:ascii="Consolas" w:hAnsi="Consolas" w:cs="Consolas"/>
-          <w:color w:val="000000"/>
-          <w:sz w:val="19"/>
-          <w:szCs w:val="19"/>
-          <w:highlight w:val="white"/>
-          <w:lang w:val="en-GB" w:bidi="he-IL"/>
-        </w:rPr>
-      </w:pPr>
-    </w:p>
-    <w:p>
-      <w:pPr>
-        <w:autoSpaceDE w:val="0"/>
-        <w:autoSpaceDN w:val="0"/>
-        <w:adjustRightInd w:val="0"/>
-        <w:spacing w:after="0" w:line="240" w:lineRule="auto"/>
-        <w:rPr>
-          <w:rFonts w:ascii="Consolas" w:hAnsi="Consolas" w:cs="Consolas"/>
-          <w:color w:val="000000"/>
-          <w:sz w:val="19"/>
-          <w:szCs w:val="19"/>
-          <w:highlight w:val="white"/>
-          <w:lang w:val="en-GB" w:bidi="he-IL"/>
-        </w:rPr>
-      </w:pPr>
-      <w:r>
-        <w:rPr>
-          <w:rFonts w:ascii="Consolas" w:hAnsi="Consolas" w:cs="Consolas"/>
-          <w:color w:val="000000"/>
-          <w:sz w:val="19"/>
-          <w:szCs w:val="19"/>
-          <w:highlight w:val="white"/>
-          <w:lang w:val="en-GB" w:bidi="he-IL"/>
-        </w:rPr>
-        <w:t xml:space="preserve">        </w:t>
-      </w:r>
-      <w:proofErr w:type="gramStart"/>
-      <w:r>
-        <w:rPr>
-          <w:rFonts w:ascii="Consolas" w:hAnsi="Consolas" w:cs="Consolas"/>
-          <w:color w:val="0000FF"/>
-          <w:sz w:val="19"/>
-          <w:szCs w:val="19"/>
-          <w:highlight w:val="white"/>
-          <w:lang w:val="en-GB" w:bidi="he-IL"/>
-        </w:rPr>
-        <w:t>public</w:t>
-      </w:r>
-      <w:proofErr w:type="gramEnd"/>
-      <w:r>
-        <w:rPr>
-          <w:rFonts w:ascii="Consolas" w:hAnsi="Consolas" w:cs="Consolas"/>
-          <w:color w:val="000000"/>
-          <w:sz w:val="19"/>
-          <w:szCs w:val="19"/>
-          <w:highlight w:val="white"/>
-          <w:lang w:val="en-GB" w:bidi="he-IL"/>
-        </w:rPr>
-        <w:t xml:space="preserve"> </w:t>
-      </w:r>
-      <w:r>
-        <w:rPr>
-          <w:rFonts w:ascii="Consolas" w:hAnsi="Consolas" w:cs="Consolas"/>
-          <w:color w:val="0000FF"/>
-          <w:sz w:val="19"/>
-          <w:szCs w:val="19"/>
-          <w:highlight w:val="white"/>
-          <w:lang w:val="en-GB" w:bidi="he-IL"/>
-        </w:rPr>
-        <w:t>void</w:t>
-      </w:r>
-      <w:r>
-        <w:rPr>
-          <w:rFonts w:ascii="Consolas" w:hAnsi="Consolas" w:cs="Consolas"/>
-          <w:color w:val="000000"/>
-          <w:sz w:val="19"/>
-          <w:szCs w:val="19"/>
-          <w:highlight w:val="white"/>
-          <w:lang w:val="en-GB" w:bidi="he-IL"/>
-        </w:rPr>
-        <w:t xml:space="preserve"> </w:t>
-      </w:r>
-      <w:proofErr w:type="spellStart"/>
-      <w:r>
-        <w:rPr>
-          <w:rFonts w:ascii="Consolas" w:hAnsi="Consolas" w:cs="Consolas"/>
-          <w:color w:val="000000"/>
-          <w:sz w:val="19"/>
-          <w:szCs w:val="19"/>
-          <w:highlight w:val="white"/>
-          <w:lang w:val="en-GB" w:bidi="he-IL"/>
-        </w:rPr>
-        <w:t>Init</w:t>
-      </w:r>
-      <w:proofErr w:type="spellEnd"/>
-      <w:r>
-        <w:rPr>
-          <w:rFonts w:ascii="Consolas" w:hAnsi="Consolas" w:cs="Consolas"/>
-          <w:color w:val="000000"/>
-          <w:sz w:val="19"/>
-          <w:szCs w:val="19"/>
-          <w:highlight w:val="white"/>
-          <w:lang w:val="en-GB" w:bidi="he-IL"/>
-        </w:rPr>
-        <w:t>()</w:t>
-      </w:r>
-    </w:p>
-    <w:p>
-      <w:pPr>
-        <w:autoSpaceDE w:val="0"/>
-        <w:autoSpaceDN w:val="0"/>
-        <w:adjustRightInd w:val="0"/>
-        <w:spacing w:after="0" w:line="240" w:lineRule="auto"/>
-        <w:rPr>
-          <w:rFonts w:ascii="Consolas" w:hAnsi="Consolas" w:cs="Consolas"/>
-          <w:color w:val="000000"/>
-          <w:sz w:val="19"/>
-          <w:szCs w:val="19"/>
-          <w:highlight w:val="white"/>
-          <w:lang w:val="en-GB" w:bidi="he-IL"/>
-        </w:rPr>
-      </w:pPr>
-      <w:r>
-        <w:rPr>
-          <w:rFonts w:ascii="Consolas" w:hAnsi="Consolas" w:cs="Consolas"/>
-          <w:color w:val="000000"/>
-          <w:sz w:val="19"/>
-          <w:szCs w:val="19"/>
-          <w:highlight w:val="white"/>
-          <w:lang w:val="en-GB" w:bidi="he-IL"/>
-        </w:rPr>
-        <w:t xml:space="preserve">        {</w:t>
-      </w:r>
-    </w:p>
-    <w:p>
-      <w:pPr>
-        <w:autoSpaceDE w:val="0"/>
-        <w:autoSpaceDN w:val="0"/>
-        <w:adjustRightInd w:val="0"/>
-        <w:spacing w:after="0" w:line="240" w:lineRule="auto"/>
-        <w:rPr>
-          <w:rFonts w:ascii="Consolas" w:hAnsi="Consolas" w:cs="Consolas"/>
-          <w:color w:val="000000"/>
-          <w:sz w:val="19"/>
-          <w:szCs w:val="19"/>
-          <w:highlight w:val="white"/>
-          <w:lang w:val="en-GB" w:bidi="he-IL"/>
-        </w:rPr>
-      </w:pPr>
-      <w:r>
-        <w:rPr>
-          <w:rFonts w:ascii="Consolas" w:hAnsi="Consolas" w:cs="Consolas"/>
-          <w:color w:val="000000"/>
-          <w:sz w:val="19"/>
-          <w:szCs w:val="19"/>
-          <w:highlight w:val="white"/>
-          <w:lang w:val="en-GB" w:bidi="he-IL"/>
-        </w:rPr>
-        <w:tab/>
-        <w:t xml:space="preserve">     </w:t>
-      </w:r>
-      <w:proofErr w:type="gramStart"/>
-      <w:r>
-        <w:rPr>
-          <w:rFonts w:ascii="Consolas" w:hAnsi="Consolas" w:cs="Consolas"/>
-          <w:color w:val="2B91AF"/>
-          <w:sz w:val="19"/>
-          <w:szCs w:val="19"/>
-          <w:highlight w:val="white"/>
-          <w:lang w:val="en-GB" w:bidi="he-IL"/>
-        </w:rPr>
-        <w:t>SetLoggingLibrary</w:t>
-      </w:r>
-      <w:r>
-        <w:rPr>
-          <w:rFonts w:ascii="Consolas" w:hAnsi="Consolas" w:cs="Consolas"/>
-          <w:color w:val="000000"/>
-          <w:sz w:val="19"/>
-          <w:szCs w:val="19"/>
-          <w:highlight w:val="white"/>
-          <w:lang w:val="en-GB" w:bidi="he-IL"/>
-        </w:rPr>
-        <w:t>.Log4Net(</w:t>
-      </w:r>
-      <w:proofErr w:type="gramEnd"/>
-      <w:r>
-        <w:rPr>
-          <w:rFonts w:ascii="Consolas" w:hAnsi="Consolas" w:cs="Consolas"/>
-          <w:color w:val="000000"/>
-          <w:sz w:val="19"/>
-          <w:szCs w:val="19"/>
-          <w:highlight w:val="white"/>
-          <w:lang w:val="en-GB" w:bidi="he-IL"/>
-        </w:rPr>
-        <w:t xml:space="preserve">() =&gt; </w:t>
-      </w:r>
-      <w:r>
-        <w:rPr>
-          <w:rFonts w:ascii="Consolas" w:hAnsi="Consolas" w:cs="Consolas"/>
-          <w:color w:val="000000"/>
-          <w:sz w:val="19"/>
-          <w:szCs w:val="19"/>
-          <w:highlight w:val="white"/>
-          <w:lang w:val="en-GB" w:bidi="he-IL"/>
-        </w:rPr>
-        <w:t>log4net.Config.</w:t>
-      </w:r>
-      <w:r>
-        <w:rPr>
-          <w:rFonts w:ascii="Consolas" w:hAnsi="Consolas" w:cs="Consolas"/>
-          <w:color w:val="2B91AF"/>
-          <w:sz w:val="19"/>
-          <w:szCs w:val="19"/>
-          <w:highlight w:val="white"/>
-          <w:lang w:val="en-GB" w:bidi="he-IL"/>
-        </w:rPr>
-        <w:t>XmlConfigurator</w:t>
-      </w:r>
-      <w:r>
-        <w:rPr>
-          <w:rFonts w:ascii="Consolas" w:hAnsi="Consolas" w:cs="Consolas"/>
-          <w:color w:val="000000"/>
-          <w:sz w:val="19"/>
-          <w:szCs w:val="19"/>
-          <w:highlight w:val="white"/>
-          <w:lang w:val="en-GB" w:bidi="he-IL"/>
-        </w:rPr>
-        <w:t>.Configure</w:t>
-      </w:r>
-      <w:r>
-        <w:rPr>
-          <w:rFonts w:ascii="Consolas" w:hAnsi="Consolas" w:cs="Consolas"/>
-          <w:color w:val="000000"/>
-          <w:sz w:val="19"/>
-          <w:szCs w:val="19"/>
-          <w:highlight w:val="white"/>
-          <w:lang w:val="en-GB" w:bidi="he-IL"/>
-        </w:rPr>
-        <w:t>()</w:t>
-      </w:r>
-      <w:r>
-        <w:rPr>
-          <w:rFonts w:ascii="Consolas" w:hAnsi="Consolas" w:cs="Consolas"/>
-          <w:color w:val="000000"/>
-          <w:sz w:val="19"/>
-          <w:szCs w:val="19"/>
-          <w:highlight w:val="white"/>
-          <w:lang w:val="en-GB" w:bidi="he-IL"/>
-        </w:rPr>
-        <w:t>);</w:t>
-      </w:r>
-    </w:p>
-    <w:p>
-      <w:pPr>
-        <w:autoSpaceDE w:val="0"/>
-        <w:autoSpaceDN w:val="0"/>
-        <w:adjustRightInd w:val="0"/>
-        <w:spacing w:after="0" w:line="240" w:lineRule="auto"/>
-        <w:rPr>
-          <w:rFonts w:ascii="Consolas" w:hAnsi="Consolas" w:cs="Consolas"/>
-          <w:color w:val="000000"/>
-          <w:sz w:val="19"/>
-          <w:szCs w:val="19"/>
-          <w:lang w:val="en-GB" w:bidi="he-IL"/>
-        </w:rPr>
-      </w:pPr>
-      <w:r>
-        <w:rPr>
-          <w:rFonts w:ascii="Consolas" w:hAnsi="Consolas" w:cs="Consolas"/>
-          <w:color w:val="000000"/>
-          <w:sz w:val="19"/>
-          <w:szCs w:val="19"/>
-          <w:highlight w:val="white"/>
-          <w:lang w:val="en-GB" w:bidi="he-IL"/>
-        </w:rPr>
-        <w:t xml:space="preserve">        }</w:t>
-      </w:r>
-    </w:p>
-    <w:p>
-      <w:pPr>
-        <w:autoSpaceDE w:val="0"/>
-        <w:autoSpaceDN w:val="0"/>
-        <w:adjustRightInd w:val="0"/>
-        <w:spacing w:after="0" w:line="240" w:lineRule="auto"/>
-        <w:rPr>
-          <w:rFonts w:ascii="Consolas" w:hAnsi="Consolas" w:cs="Consolas"/>
-          <w:sz w:val="19"/>
-          <w:szCs w:val="19"/>
-        </w:rPr>
-      </w:pPr>
-      <w:r>
-        <w:rPr>
-          <w:rFonts w:ascii="Consolas" w:hAnsi="Consolas" w:cs="Consolas"/>
-          <w:sz w:val="19"/>
-          <w:szCs w:val="19"/>
-        </w:rPr>
-        <w:t>}</w:t>
-      </w:r>
-    </w:p>
-    <w:p>
-      <w:pPr>
-        <w:autoSpaceDE w:val="0"/>
-        <w:autoSpaceDN w:val="0"/>
-        <w:adjustRightInd w:val="0"/>
-        <w:spacing w:after="0" w:line="240" w:lineRule="auto"/>
-        <w:rPr>
-          <w:rFonts w:ascii="Consolas" w:hAnsi="Consolas" w:cs="Consolas"/>
-          <w:sz w:val="19"/>
-          <w:szCs w:val="19"/>
-        </w:rPr>
-      </w:pPr>
-    </w:p>
-    <w:p>
-      <w:pPr>
-        <w:ind w:firstLine="720"/>
-      </w:pPr>
-      <w:r>
-        <w:t xml:space="preserve">Install Log4Net version 1.2.10 using </w:t>
-      </w:r>
-      <w:proofErr w:type="spellStart"/>
-      <w:r>
-        <w:t>Nuget</w:t>
-      </w:r>
-      <w:proofErr w:type="spellEnd"/>
-      <w:r>
-        <w:t>:</w:t>
-      </w:r>
-    </w:p>
-    <w:p>
-      <w:pPr>
-        <w:ind w:firstLine="720"/>
-      </w:pPr>
-      <w:r>
-        <w:rPr>
-          <w:rFonts w:ascii="Consolas" w:hAnsi="Consolas" w:cs="Consolas"/>
-          <w:color w:val="F1F1F1"/>
-          <w:sz w:val="18"/>
-          <w:szCs w:val="18"/>
-          <w:highlight w:val="black"/>
-          <w:lang w:val="en-GB" w:bidi="he-IL"/>
-        </w:rPr>
-        <w:t>Install-Package Log4Net –Version 1.2.10</w:t>
       </w:r>
     </w:p>
     <w:p>
@@ -4935,6 +4159,1047 @@
         </w:numPr>
       </w:pPr>
       <w:r>
+        <w:t xml:space="preserve">Tell NServiceBus to get the log settings from </w:t>
+      </w:r>
+      <w:proofErr w:type="spellStart"/>
+      <w:r>
+        <w:t>app.config</w:t>
+      </w:r>
+      <w:proofErr w:type="spellEnd"/>
+      <w:r>
+        <w:t xml:space="preserve"> by </w:t>
+      </w:r>
+      <w:r>
+        <w:t xml:space="preserve">adding the necessary </w:t>
+      </w:r>
+      <w:proofErr w:type="spellStart"/>
+      <w:r>
+        <w:t>LogManager</w:t>
+      </w:r>
+      <w:proofErr w:type="spellEnd"/>
+      <w:r>
+        <w:t xml:space="preserve"> calls</w:t>
+      </w:r>
+      <w:r>
+        <w:t xml:space="preserve"> </w:t>
+      </w:r>
+      <w:r>
+        <w:t>in</w:t>
+      </w:r>
+      <w:r>
+        <w:t xml:space="preserve"> your endpoint </w:t>
+      </w:r>
+      <w:proofErr w:type="spellStart"/>
+      <w:r>
+        <w:t>config</w:t>
+      </w:r>
+      <w:proofErr w:type="spellEnd"/>
+      <w:r>
+        <w:t>.</w:t>
+      </w:r>
+      <w:r>
+        <w:t xml:space="preserve"> </w:t>
+      </w:r>
+    </w:p>
+    <w:p>
+      <w:pPr>
+        <w:autoSpaceDE w:val="0"/>
+        <w:autoSpaceDN w:val="0"/>
+        <w:adjustRightInd w:val="0"/>
+        <w:spacing w:after="0" w:line="240" w:lineRule="auto"/>
+        <w:rPr>
+          <w:rFonts w:ascii="Consolas" w:hAnsi="Consolas" w:cs="Consolas"/>
+          <w:sz w:val="19"/>
+          <w:szCs w:val="19"/>
+        </w:rPr>
+      </w:pPr>
+      <w:proofErr w:type="gramStart"/>
+      <w:r>
+        <w:rPr>
+          <w:rFonts w:ascii="Consolas" w:hAnsi="Consolas" w:cs="Consolas"/>
+          <w:color w:val="0000FF"/>
+          <w:sz w:val="19"/>
+          <w:szCs w:val="19"/>
+        </w:rPr>
+        <w:t>public</w:t>
+      </w:r>
+      <w:proofErr w:type="gramEnd"/>
+      <w:r>
+        <w:rPr>
+          <w:rFonts w:ascii="Consolas" w:hAnsi="Consolas" w:cs="Consolas"/>
+          <w:sz w:val="19"/>
+          <w:szCs w:val="19"/>
+        </w:rPr>
+        <w:t xml:space="preserve"> </w:t>
+      </w:r>
+      <w:r>
+        <w:rPr>
+          <w:rFonts w:ascii="Consolas" w:hAnsi="Consolas" w:cs="Consolas"/>
+          <w:color w:val="0000FF"/>
+          <w:sz w:val="19"/>
+          <w:szCs w:val="19"/>
+        </w:rPr>
+        <w:t>class</w:t>
+      </w:r>
+      <w:r>
+        <w:rPr>
+          <w:rFonts w:ascii="Consolas" w:hAnsi="Consolas" w:cs="Consolas"/>
+          <w:sz w:val="19"/>
+          <w:szCs w:val="19"/>
+        </w:rPr>
+        <w:t xml:space="preserve"> </w:t>
+      </w:r>
+      <w:proofErr w:type="spellStart"/>
+      <w:r>
+        <w:rPr>
+          <w:rFonts w:ascii="Consolas" w:hAnsi="Consolas" w:cs="Consolas"/>
+          <w:color w:val="2B91AF"/>
+          <w:sz w:val="19"/>
+          <w:szCs w:val="19"/>
+        </w:rPr>
+        <w:t>EndpointConfig</w:t>
+      </w:r>
+      <w:proofErr w:type="spellEnd"/>
+      <w:r>
+        <w:rPr>
+          <w:rFonts w:ascii="Consolas" w:hAnsi="Consolas" w:cs="Consolas"/>
+          <w:sz w:val="19"/>
+          <w:szCs w:val="19"/>
+        </w:rPr>
+        <w:t xml:space="preserve"> : </w:t>
+      </w:r>
+      <w:proofErr w:type="spellStart"/>
+      <w:r>
+        <w:rPr>
+          <w:rFonts w:ascii="Consolas" w:hAnsi="Consolas" w:cs="Consolas"/>
+          <w:color w:val="2B91AF"/>
+          <w:sz w:val="19"/>
+          <w:szCs w:val="19"/>
+        </w:rPr>
+        <w:t>IConfigureThisEndpoint</w:t>
+      </w:r>
+      <w:proofErr w:type="spellEnd"/>
+      <w:r>
+        <w:rPr>
+          <w:rFonts w:ascii="Consolas" w:hAnsi="Consolas" w:cs="Consolas"/>
+          <w:sz w:val="19"/>
+          <w:szCs w:val="19"/>
+        </w:rPr>
+        <w:t xml:space="preserve">, </w:t>
+      </w:r>
+      <w:proofErr w:type="spellStart"/>
+      <w:r>
+        <w:rPr>
+          <w:rFonts w:ascii="Consolas" w:hAnsi="Consolas" w:cs="Consolas"/>
+          <w:color w:val="2B91AF"/>
+          <w:sz w:val="19"/>
+          <w:szCs w:val="19"/>
+        </w:rPr>
+        <w:t>AsA_Client</w:t>
+      </w:r>
+      <w:proofErr w:type="spellEnd"/>
+      <w:r>
+        <w:rPr>
+          <w:rFonts w:ascii="Consolas" w:hAnsi="Consolas" w:cs="Consolas"/>
+          <w:sz w:val="19"/>
+          <w:szCs w:val="19"/>
+        </w:rPr>
+        <w:t xml:space="preserve">, </w:t>
+      </w:r>
+      <w:proofErr w:type="spellStart"/>
+      <w:r>
+        <w:rPr>
+          <w:rFonts w:ascii="Consolas" w:hAnsi="Consolas" w:cs="Consolas"/>
+          <w:color w:val="2B91AF"/>
+          <w:sz w:val="20"/>
+          <w:szCs w:val="20"/>
+          <w:lang w:bidi="he-IL"/>
+        </w:rPr>
+        <w:t>IWantToRunWhenBusStartsAndStops</w:t>
+      </w:r>
+      <w:proofErr w:type="spellEnd"/>
+    </w:p>
+    <w:p>
+      <w:pPr>
+        <w:autoSpaceDE w:val="0"/>
+        <w:autoSpaceDN w:val="0"/>
+        <w:adjustRightInd w:val="0"/>
+        <w:spacing w:after="0" w:line="240" w:lineRule="auto"/>
+        <w:rPr>
+          <w:rFonts w:ascii="Consolas" w:hAnsi="Consolas" w:cs="Consolas"/>
+          <w:sz w:val="19"/>
+          <w:szCs w:val="19"/>
+        </w:rPr>
+      </w:pPr>
+      <w:r>
+        <w:rPr>
+          <w:rFonts w:ascii="Consolas" w:hAnsi="Consolas" w:cs="Consolas"/>
+          <w:sz w:val="19"/>
+          <w:szCs w:val="19"/>
+        </w:rPr>
+        <w:t>{</w:t>
+      </w:r>
+    </w:p>
+    <w:p>
+      <w:pPr>
+        <w:autoSpaceDE w:val="0"/>
+        <w:autoSpaceDN w:val="0"/>
+        <w:adjustRightInd w:val="0"/>
+        <w:spacing w:after="0" w:line="240" w:lineRule="auto"/>
+        <w:rPr>
+          <w:rFonts w:ascii="Consolas" w:hAnsi="Consolas" w:cs="Consolas"/>
+          <w:color w:val="000000"/>
+          <w:sz w:val="20"/>
+          <w:szCs w:val="20"/>
+          <w:highlight w:val="white"/>
+        </w:rPr>
+      </w:pPr>
+      <w:r>
+        <w:rPr>
+          <w:rFonts w:ascii="Consolas" w:hAnsi="Consolas" w:cs="Consolas"/>
+          <w:color w:val="000000"/>
+          <w:sz w:val="20"/>
+          <w:szCs w:val="20"/>
+          <w:highlight w:val="white"/>
+        </w:rPr>
+        <w:t xml:space="preserve">        </w:t>
+      </w:r>
+      <w:proofErr w:type="gramStart"/>
+      <w:r>
+        <w:rPr>
+          <w:rFonts w:ascii="Consolas" w:hAnsi="Consolas" w:cs="Consolas"/>
+          <w:color w:val="0000FF"/>
+          <w:sz w:val="20"/>
+          <w:szCs w:val="20"/>
+          <w:lang w:bidi="he-IL"/>
+        </w:rPr>
+        <w:t>public</w:t>
+      </w:r>
+      <w:proofErr w:type="gramEnd"/>
+      <w:r>
+        <w:rPr>
+          <w:rFonts w:ascii="Consolas" w:hAnsi="Consolas" w:cs="Consolas"/>
+          <w:color w:val="0000FF"/>
+          <w:sz w:val="20"/>
+          <w:szCs w:val="20"/>
+          <w:lang w:bidi="he-IL"/>
+        </w:rPr>
+        <w:t xml:space="preserve"> void</w:t>
+      </w:r>
+      <w:r>
+        <w:rPr>
+          <w:rFonts w:ascii="Consolas" w:hAnsi="Consolas" w:cs="Consolas"/>
+          <w:color w:val="000000"/>
+          <w:sz w:val="20"/>
+          <w:szCs w:val="20"/>
+          <w:highlight w:val="white"/>
+        </w:rPr>
+        <w:t xml:space="preserve"> Customize(</w:t>
+      </w:r>
+      <w:proofErr w:type="spellStart"/>
+      <w:r>
+        <w:rPr>
+          <w:rFonts w:ascii="Consolas" w:hAnsi="Consolas" w:cs="Consolas"/>
+          <w:color w:val="2B91AF"/>
+          <w:sz w:val="20"/>
+          <w:szCs w:val="20"/>
+          <w:highlight w:val="white"/>
+        </w:rPr>
+        <w:t>BusConfiguration</w:t>
+      </w:r>
+      <w:proofErr w:type="spellEnd"/>
+      <w:r>
+        <w:rPr>
+          <w:rFonts w:ascii="Consolas" w:hAnsi="Consolas" w:cs="Consolas"/>
+          <w:color w:val="000000"/>
+          <w:sz w:val="20"/>
+          <w:szCs w:val="20"/>
+          <w:highlight w:val="white"/>
+        </w:rPr>
+        <w:t xml:space="preserve"> configuration)</w:t>
+      </w:r>
+    </w:p>
+    <w:p>
+      <w:pPr>
+        <w:autoSpaceDE w:val="0"/>
+        <w:autoSpaceDN w:val="0"/>
+        <w:adjustRightInd w:val="0"/>
+        <w:spacing w:after="0" w:line="240" w:lineRule="auto"/>
+        <w:rPr>
+          <w:rFonts w:ascii="Consolas" w:hAnsi="Consolas" w:cs="Consolas"/>
+          <w:color w:val="000000"/>
+          <w:sz w:val="20"/>
+          <w:szCs w:val="20"/>
+          <w:highlight w:val="white"/>
+        </w:rPr>
+      </w:pPr>
+      <w:r>
+        <w:rPr>
+          <w:rFonts w:ascii="Consolas" w:hAnsi="Consolas" w:cs="Consolas"/>
+          <w:color w:val="000000"/>
+          <w:sz w:val="20"/>
+          <w:szCs w:val="20"/>
+          <w:highlight w:val="white"/>
+        </w:rPr>
+        <w:t xml:space="preserve">        {</w:t>
+      </w:r>
+    </w:p>
+    <w:p>
+      <w:pPr>
+        <w:autoSpaceDE w:val="0"/>
+        <w:autoSpaceDN w:val="0"/>
+        <w:adjustRightInd w:val="0"/>
+        <w:spacing w:after="0" w:line="240" w:lineRule="auto"/>
+        <w:rPr>
+          <w:rFonts w:ascii="Consolas" w:hAnsi="Consolas" w:cs="Consolas"/>
+          <w:color w:val="000000"/>
+          <w:sz w:val="20"/>
+          <w:szCs w:val="20"/>
+          <w:highlight w:val="yellow"/>
+          <w:lang w:val="en-GB" w:bidi="he-IL"/>
+        </w:rPr>
+      </w:pPr>
+      <w:r>
+        <w:rPr>
+          <w:rFonts w:ascii="Consolas" w:hAnsi="Consolas" w:cs="Consolas"/>
+          <w:color w:val="000000"/>
+          <w:sz w:val="20"/>
+          <w:szCs w:val="20"/>
+          <w:highlight w:val="white"/>
+        </w:rPr>
+        <w:t xml:space="preserve">            </w:t>
+      </w:r>
+      <w:proofErr w:type="gramStart"/>
+      <w:r>
+        <w:rPr>
+          <w:rFonts w:ascii="Consolas" w:hAnsi="Consolas" w:cs="Consolas"/>
+          <w:color w:val="000000"/>
+          <w:sz w:val="20"/>
+          <w:szCs w:val="20"/>
+          <w:highlight w:val="yellow"/>
+          <w:lang w:val="en-GB" w:bidi="he-IL"/>
+        </w:rPr>
+        <w:t>log4net.Config.</w:t>
+      </w:r>
+      <w:r>
+        <w:rPr>
+          <w:rFonts w:ascii="Consolas" w:hAnsi="Consolas" w:cs="Consolas"/>
+          <w:color w:val="2B91AF"/>
+          <w:sz w:val="20"/>
+          <w:szCs w:val="20"/>
+          <w:highlight w:val="yellow"/>
+          <w:lang w:val="en-GB" w:bidi="he-IL"/>
+        </w:rPr>
+        <w:t>XmlConfigurator</w:t>
+      </w:r>
+      <w:r>
+        <w:rPr>
+          <w:rFonts w:ascii="Consolas" w:hAnsi="Consolas" w:cs="Consolas"/>
+          <w:color w:val="000000"/>
+          <w:sz w:val="20"/>
+          <w:szCs w:val="20"/>
+          <w:highlight w:val="yellow"/>
+          <w:lang w:val="en-GB" w:bidi="he-IL"/>
+        </w:rPr>
+        <w:t>.Configure(</w:t>
+      </w:r>
+      <w:proofErr w:type="gramEnd"/>
+      <w:r>
+        <w:rPr>
+          <w:rFonts w:ascii="Consolas" w:hAnsi="Consolas" w:cs="Consolas"/>
+          <w:color w:val="000000"/>
+          <w:sz w:val="20"/>
+          <w:szCs w:val="20"/>
+          <w:highlight w:val="yellow"/>
+          <w:lang w:val="en-GB" w:bidi="he-IL"/>
+        </w:rPr>
+        <w:t>)</w:t>
+      </w:r>
+      <w:r>
+        <w:rPr>
+          <w:rFonts w:ascii="Consolas" w:hAnsi="Consolas" w:cs="Consolas"/>
+          <w:color w:val="000000"/>
+          <w:sz w:val="20"/>
+          <w:szCs w:val="20"/>
+          <w:highlight w:val="yellow"/>
+          <w:lang w:val="en-GB" w:bidi="he-IL"/>
+        </w:rPr>
+        <w:t>;</w:t>
+      </w:r>
+    </w:p>
+    <w:p>
+      <w:pPr>
+        <w:autoSpaceDE w:val="0"/>
+        <w:autoSpaceDN w:val="0"/>
+        <w:adjustRightInd w:val="0"/>
+        <w:spacing w:after="0" w:line="240" w:lineRule="auto"/>
+        <w:rPr>
+          <w:rFonts w:ascii="Consolas" w:hAnsi="Consolas" w:cs="Consolas"/>
+          <w:color w:val="000000"/>
+          <w:sz w:val="20"/>
+          <w:szCs w:val="20"/>
+          <w:highlight w:val="yellow"/>
+          <w:lang w:val="de-CH"/>
+        </w:rPr>
+      </w:pPr>
+      <w:r>
+        <w:rPr>
+          <w:rFonts w:ascii="Consolas" w:hAnsi="Consolas" w:cs="Consolas"/>
+          <w:color w:val="000000"/>
+          <w:sz w:val="20"/>
+          <w:szCs w:val="20"/>
+        </w:rPr>
+        <w:t xml:space="preserve">            </w:t>
+      </w:r>
+      <w:proofErr w:type="spellStart"/>
+      <w:r>
+        <w:rPr>
+          <w:rFonts w:ascii="Consolas" w:hAnsi="Consolas" w:cs="Consolas"/>
+          <w:color w:val="2B91AF"/>
+          <w:sz w:val="20"/>
+          <w:szCs w:val="20"/>
+          <w:highlight w:val="yellow"/>
+          <w:lang w:val="de-CH"/>
+        </w:rPr>
+        <w:t>LogManager</w:t>
+      </w:r>
+      <w:r>
+        <w:rPr>
+          <w:rFonts w:ascii="Consolas" w:hAnsi="Consolas" w:cs="Consolas"/>
+          <w:color w:val="000000"/>
+          <w:sz w:val="20"/>
+          <w:szCs w:val="20"/>
+          <w:highlight w:val="yellow"/>
+          <w:lang w:val="de-CH"/>
+        </w:rPr>
+        <w:t>.Use</w:t>
+      </w:r>
+      <w:proofErr w:type="spellEnd"/>
+      <w:r>
+        <w:rPr>
+          <w:rFonts w:ascii="Consolas" w:hAnsi="Consolas" w:cs="Consolas"/>
+          <w:color w:val="000000"/>
+          <w:sz w:val="20"/>
+          <w:szCs w:val="20"/>
+          <w:highlight w:val="yellow"/>
+          <w:lang w:val="de-CH"/>
+        </w:rPr>
+        <w:t>&lt;</w:t>
+      </w:r>
+      <w:r>
+        <w:rPr>
+          <w:rFonts w:ascii="Consolas" w:hAnsi="Consolas" w:cs="Consolas"/>
+          <w:color w:val="2B91AF"/>
+          <w:sz w:val="20"/>
+          <w:szCs w:val="20"/>
+          <w:highlight w:val="yellow"/>
+          <w:lang w:val="de-CH"/>
+        </w:rPr>
+        <w:t>Log4NetFactory</w:t>
+      </w:r>
+      <w:r>
+        <w:rPr>
+          <w:rFonts w:ascii="Consolas" w:hAnsi="Consolas" w:cs="Consolas"/>
+          <w:color w:val="000000"/>
+          <w:sz w:val="20"/>
+          <w:szCs w:val="20"/>
+          <w:highlight w:val="yellow"/>
+          <w:lang w:val="de-CH"/>
+        </w:rPr>
+        <w:t>&gt;();</w:t>
+      </w:r>
+    </w:p>
+    <w:p>
+      <w:pPr>
+        <w:autoSpaceDE w:val="0"/>
+        <w:autoSpaceDN w:val="0"/>
+        <w:adjustRightInd w:val="0"/>
+        <w:spacing w:after="0" w:line="240" w:lineRule="auto"/>
+        <w:rPr>
+          <w:rFonts w:ascii="Consolas" w:hAnsi="Consolas" w:cs="Consolas"/>
+          <w:color w:val="000000"/>
+          <w:sz w:val="20"/>
+          <w:szCs w:val="20"/>
+          <w:highlight w:val="white"/>
+        </w:rPr>
+      </w:pPr>
+    </w:p>
+    <w:p>
+      <w:pPr>
+        <w:autoSpaceDE w:val="0"/>
+        <w:autoSpaceDN w:val="0"/>
+        <w:adjustRightInd w:val="0"/>
+        <w:spacing w:after="0" w:line="240" w:lineRule="auto"/>
+        <w:rPr>
+          <w:rFonts w:ascii="Consolas" w:hAnsi="Consolas" w:cs="Consolas"/>
+          <w:color w:val="000000"/>
+          <w:sz w:val="20"/>
+          <w:szCs w:val="20"/>
+          <w:highlight w:val="white"/>
+        </w:rPr>
+      </w:pPr>
+      <w:r>
+        <w:rPr>
+          <w:rFonts w:ascii="Consolas" w:hAnsi="Consolas" w:cs="Consolas"/>
+          <w:color w:val="000000"/>
+          <w:sz w:val="20"/>
+          <w:szCs w:val="20"/>
+          <w:highlight w:val="white"/>
+        </w:rPr>
+        <w:t xml:space="preserve">            </w:t>
+      </w:r>
+      <w:proofErr w:type="spellStart"/>
+      <w:r>
+        <w:rPr>
+          <w:rFonts w:ascii="Consolas" w:hAnsi="Consolas" w:cs="Consolas"/>
+          <w:color w:val="000000"/>
+          <w:sz w:val="20"/>
+          <w:szCs w:val="20"/>
+          <w:highlight w:val="white"/>
+        </w:rPr>
+        <w:t>configuration.UsePersistence</w:t>
+      </w:r>
+      <w:proofErr w:type="spellEnd"/>
+      <w:r>
+        <w:rPr>
+          <w:rFonts w:ascii="Consolas" w:hAnsi="Consolas" w:cs="Consolas"/>
+          <w:color w:val="000000"/>
+          <w:sz w:val="20"/>
+          <w:szCs w:val="20"/>
+          <w:highlight w:val="white"/>
+        </w:rPr>
+        <w:t>&lt;</w:t>
+      </w:r>
+      <w:proofErr w:type="spellStart"/>
+      <w:r>
+        <w:rPr>
+          <w:rFonts w:ascii="Consolas" w:hAnsi="Consolas" w:cs="Consolas"/>
+          <w:color w:val="2B91AF"/>
+          <w:sz w:val="20"/>
+          <w:szCs w:val="20"/>
+          <w:highlight w:val="white"/>
+        </w:rPr>
+        <w:t>RavenDBPersistence</w:t>
+      </w:r>
+      <w:proofErr w:type="spellEnd"/>
+      <w:proofErr w:type="gramStart"/>
+      <w:r>
+        <w:rPr>
+          <w:rFonts w:ascii="Consolas" w:hAnsi="Consolas" w:cs="Consolas"/>
+          <w:color w:val="000000"/>
+          <w:sz w:val="20"/>
+          <w:szCs w:val="20"/>
+          <w:highlight w:val="white"/>
+        </w:rPr>
+        <w:t>&gt;(</w:t>
+      </w:r>
+      <w:proofErr w:type="gramEnd"/>
+      <w:r>
+        <w:rPr>
+          <w:rFonts w:ascii="Consolas" w:hAnsi="Consolas" w:cs="Consolas"/>
+          <w:color w:val="000000"/>
+          <w:sz w:val="20"/>
+          <w:szCs w:val="20"/>
+          <w:highlight w:val="white"/>
+        </w:rPr>
+        <w:t>);</w:t>
+      </w:r>
+    </w:p>
+    <w:p>
+      <w:pPr>
+        <w:autoSpaceDE w:val="0"/>
+        <w:autoSpaceDN w:val="0"/>
+        <w:adjustRightInd w:val="0"/>
+        <w:spacing w:after="0" w:line="240" w:lineRule="auto"/>
+        <w:rPr>
+          <w:rFonts w:ascii="Consolas" w:hAnsi="Consolas" w:cs="Consolas"/>
+          <w:color w:val="000000"/>
+          <w:sz w:val="20"/>
+          <w:szCs w:val="20"/>
+        </w:rPr>
+      </w:pPr>
+      <w:r>
+        <w:rPr>
+          <w:rFonts w:ascii="Consolas" w:hAnsi="Consolas" w:cs="Consolas"/>
+          <w:color w:val="000000"/>
+          <w:sz w:val="20"/>
+          <w:szCs w:val="20"/>
+          <w:highlight w:val="white"/>
+        </w:rPr>
+        <w:t xml:space="preserve">        }</w:t>
+      </w:r>
+    </w:p>
+    <w:p>
+      <w:pPr>
+        <w:autoSpaceDE w:val="0"/>
+        <w:autoSpaceDN w:val="0"/>
+        <w:adjustRightInd w:val="0"/>
+        <w:spacing w:after="0" w:line="240" w:lineRule="auto"/>
+        <w:rPr>
+          <w:rFonts w:ascii="Consolas" w:hAnsi="Consolas" w:cs="Consolas"/>
+          <w:sz w:val="20"/>
+          <w:szCs w:val="20"/>
+          <w:lang w:bidi="he-IL"/>
+        </w:rPr>
+      </w:pPr>
+    </w:p>
+    <w:p>
+      <w:pPr>
+        <w:autoSpaceDE w:val="0"/>
+        <w:autoSpaceDN w:val="0"/>
+        <w:adjustRightInd w:val="0"/>
+        <w:spacing w:after="0" w:line="240" w:lineRule="auto"/>
+        <w:rPr>
+          <w:rFonts w:ascii="Consolas" w:hAnsi="Consolas" w:cs="Consolas"/>
+          <w:sz w:val="20"/>
+          <w:szCs w:val="20"/>
+          <w:lang w:bidi="he-IL"/>
+        </w:rPr>
+      </w:pPr>
+      <w:r>
+        <w:rPr>
+          <w:rFonts w:ascii="Consolas" w:hAnsi="Consolas" w:cs="Consolas"/>
+          <w:sz w:val="20"/>
+          <w:szCs w:val="20"/>
+          <w:lang w:bidi="he-IL"/>
+        </w:rPr>
+        <w:t xml:space="preserve">        </w:t>
+      </w:r>
+      <w:proofErr w:type="gramStart"/>
+      <w:r>
+        <w:rPr>
+          <w:rFonts w:ascii="Consolas" w:hAnsi="Consolas" w:cs="Consolas"/>
+          <w:color w:val="0000FF"/>
+          <w:sz w:val="20"/>
+          <w:szCs w:val="20"/>
+          <w:lang w:bidi="he-IL"/>
+        </w:rPr>
+        <w:t>public</w:t>
+      </w:r>
+      <w:proofErr w:type="gramEnd"/>
+      <w:r>
+        <w:rPr>
+          <w:rFonts w:ascii="Consolas" w:hAnsi="Consolas" w:cs="Consolas"/>
+          <w:sz w:val="20"/>
+          <w:szCs w:val="20"/>
+          <w:lang w:bidi="he-IL"/>
+        </w:rPr>
+        <w:t xml:space="preserve"> </w:t>
+      </w:r>
+      <w:r>
+        <w:rPr>
+          <w:rFonts w:ascii="Consolas" w:hAnsi="Consolas" w:cs="Consolas"/>
+          <w:color w:val="0000FF"/>
+          <w:sz w:val="20"/>
+          <w:szCs w:val="20"/>
+          <w:lang w:bidi="he-IL"/>
+        </w:rPr>
+        <w:t>void</w:t>
+      </w:r>
+      <w:r>
+        <w:rPr>
+          <w:rFonts w:ascii="Consolas" w:hAnsi="Consolas" w:cs="Consolas"/>
+          <w:sz w:val="20"/>
+          <w:szCs w:val="20"/>
+          <w:lang w:bidi="he-IL"/>
+        </w:rPr>
+        <w:t xml:space="preserve"> </w:t>
+      </w:r>
+      <w:r>
+        <w:rPr>
+          <w:rFonts w:ascii="Consolas" w:hAnsi="Consolas" w:cs="Consolas"/>
+          <w:sz w:val="20"/>
+          <w:szCs w:val="20"/>
+          <w:lang w:bidi="he-IL"/>
+        </w:rPr>
+        <w:t>Start</w:t>
+      </w:r>
+      <w:r>
+        <w:rPr>
+          <w:rFonts w:ascii="Consolas" w:hAnsi="Consolas" w:cs="Consolas"/>
+          <w:sz w:val="20"/>
+          <w:szCs w:val="20"/>
+          <w:lang w:bidi="he-IL"/>
+        </w:rPr>
+        <w:t>()</w:t>
+      </w:r>
+    </w:p>
+    <w:p>
+      <w:pPr>
+        <w:autoSpaceDE w:val="0"/>
+        <w:autoSpaceDN w:val="0"/>
+        <w:adjustRightInd w:val="0"/>
+        <w:spacing w:after="0" w:line="240" w:lineRule="auto"/>
+        <w:rPr>
+          <w:rFonts w:ascii="Consolas" w:hAnsi="Consolas" w:cs="Consolas"/>
+          <w:sz w:val="20"/>
+          <w:szCs w:val="20"/>
+          <w:lang w:bidi="he-IL"/>
+        </w:rPr>
+      </w:pPr>
+      <w:r>
+        <w:rPr>
+          <w:rFonts w:ascii="Consolas" w:hAnsi="Consolas" w:cs="Consolas"/>
+          <w:sz w:val="20"/>
+          <w:szCs w:val="20"/>
+          <w:lang w:bidi="he-IL"/>
+        </w:rPr>
+        <w:t xml:space="preserve">        {</w:t>
+      </w:r>
+    </w:p>
+    <w:p>
+      <w:pPr>
+        <w:autoSpaceDE w:val="0"/>
+        <w:autoSpaceDN w:val="0"/>
+        <w:adjustRightInd w:val="0"/>
+        <w:spacing w:after="0" w:line="240" w:lineRule="auto"/>
+        <w:rPr>
+          <w:rFonts w:ascii="Consolas" w:hAnsi="Consolas" w:cs="Consolas"/>
+          <w:sz w:val="20"/>
+          <w:szCs w:val="20"/>
+          <w:lang w:bidi="he-IL"/>
+        </w:rPr>
+      </w:pPr>
+      <w:r>
+        <w:rPr>
+          <w:rFonts w:ascii="Consolas" w:hAnsi="Consolas" w:cs="Consolas"/>
+          <w:sz w:val="20"/>
+          <w:szCs w:val="20"/>
+          <w:lang w:bidi="he-IL"/>
+        </w:rPr>
+        <w:t xml:space="preserve">            </w:t>
+      </w:r>
+      <w:proofErr w:type="spellStart"/>
+      <w:proofErr w:type="gramStart"/>
+      <w:r>
+        <w:rPr>
+          <w:rFonts w:ascii="Consolas" w:hAnsi="Consolas" w:cs="Consolas"/>
+          <w:color w:val="2B91AF"/>
+          <w:sz w:val="20"/>
+          <w:szCs w:val="20"/>
+          <w:lang w:bidi="he-IL"/>
+        </w:rPr>
+        <w:t>LogManager</w:t>
+      </w:r>
+      <w:r>
+        <w:rPr>
+          <w:rFonts w:ascii="Consolas" w:hAnsi="Consolas" w:cs="Consolas"/>
+          <w:sz w:val="20"/>
+          <w:szCs w:val="20"/>
+          <w:lang w:bidi="he-IL"/>
+        </w:rPr>
+        <w:t>.GetLogger</w:t>
+      </w:r>
+      <w:proofErr w:type="spellEnd"/>
+      <w:r>
+        <w:rPr>
+          <w:rFonts w:ascii="Consolas" w:hAnsi="Consolas" w:cs="Consolas"/>
+          <w:sz w:val="20"/>
+          <w:szCs w:val="20"/>
+          <w:lang w:bidi="he-IL"/>
+        </w:rPr>
+        <w:t>(</w:t>
+      </w:r>
+      <w:proofErr w:type="gramEnd"/>
+      <w:r>
+        <w:rPr>
+          <w:rFonts w:ascii="Consolas" w:hAnsi="Consolas" w:cs="Consolas"/>
+          <w:color w:val="A31515"/>
+          <w:sz w:val="20"/>
+          <w:szCs w:val="20"/>
+          <w:lang w:bidi="he-IL"/>
+        </w:rPr>
+        <w:t>"</w:t>
+      </w:r>
+      <w:proofErr w:type="spellStart"/>
+      <w:r>
+        <w:rPr>
+          <w:rFonts w:ascii="Consolas" w:hAnsi="Consolas" w:cs="Consolas"/>
+          <w:color w:val="A31515"/>
+          <w:sz w:val="20"/>
+          <w:szCs w:val="20"/>
+          <w:lang w:bidi="he-IL"/>
+        </w:rPr>
+        <w:t>EndpointConfig</w:t>
+      </w:r>
+      <w:proofErr w:type="spellEnd"/>
+      <w:r>
+        <w:rPr>
+          <w:rFonts w:ascii="Consolas" w:hAnsi="Consolas" w:cs="Consolas"/>
+          <w:color w:val="A31515"/>
+          <w:sz w:val="20"/>
+          <w:szCs w:val="20"/>
+          <w:lang w:bidi="he-IL"/>
+        </w:rPr>
+        <w:t>"</w:t>
+      </w:r>
+      <w:r>
+        <w:rPr>
+          <w:rFonts w:ascii="Consolas" w:hAnsi="Consolas" w:cs="Consolas"/>
+          <w:sz w:val="20"/>
+          <w:szCs w:val="20"/>
+          <w:lang w:bidi="he-IL"/>
+        </w:rPr>
+        <w:t>).Info(</w:t>
+      </w:r>
+      <w:r>
+        <w:rPr>
+          <w:rFonts w:ascii="Consolas" w:hAnsi="Consolas" w:cs="Consolas"/>
+          <w:color w:val="A31515"/>
+          <w:sz w:val="20"/>
+          <w:szCs w:val="20"/>
+          <w:lang w:bidi="he-IL"/>
+        </w:rPr>
+        <w:t xml:space="preserve">"Hello </w:t>
+      </w:r>
+      <w:r>
+        <w:rPr>
+          <w:rFonts w:ascii="Consolas" w:hAnsi="Consolas" w:cs="Consolas"/>
+          <w:color w:val="A31515"/>
+          <w:sz w:val="20"/>
+          <w:szCs w:val="20"/>
+          <w:lang w:bidi="he-IL"/>
+        </w:rPr>
+        <w:t>Distributed</w:t>
+      </w:r>
+      <w:r>
+        <w:rPr>
+          <w:rFonts w:ascii="Consolas" w:hAnsi="Consolas" w:cs="Consolas"/>
+          <w:color w:val="A31515"/>
+          <w:sz w:val="20"/>
+          <w:szCs w:val="20"/>
+          <w:lang w:bidi="he-IL"/>
+        </w:rPr>
+        <w:t xml:space="preserve"> World!"</w:t>
+      </w:r>
+      <w:r>
+        <w:rPr>
+          <w:rFonts w:ascii="Consolas" w:hAnsi="Consolas" w:cs="Consolas"/>
+          <w:sz w:val="20"/>
+          <w:szCs w:val="20"/>
+          <w:lang w:bidi="he-IL"/>
+        </w:rPr>
+        <w:t>);</w:t>
+      </w:r>
+    </w:p>
+    <w:p>
+      <w:pPr>
+        <w:autoSpaceDE w:val="0"/>
+        <w:autoSpaceDN w:val="0"/>
+        <w:adjustRightInd w:val="0"/>
+        <w:spacing w:after="0" w:line="240" w:lineRule="auto"/>
+        <w:rPr>
+          <w:rFonts w:ascii="Consolas" w:hAnsi="Consolas" w:cs="Consolas"/>
+          <w:sz w:val="20"/>
+          <w:szCs w:val="20"/>
+          <w:lang w:bidi="he-IL"/>
+        </w:rPr>
+      </w:pPr>
+      <w:r>
+        <w:rPr>
+          <w:rFonts w:ascii="Consolas" w:hAnsi="Consolas" w:cs="Consolas"/>
+          <w:sz w:val="20"/>
+          <w:szCs w:val="20"/>
+          <w:lang w:bidi="he-IL"/>
+        </w:rPr>
+        <w:t xml:space="preserve">        }</w:t>
+      </w:r>
+    </w:p>
+    <w:p>
+      <w:pPr>
+        <w:autoSpaceDE w:val="0"/>
+        <w:autoSpaceDN w:val="0"/>
+        <w:adjustRightInd w:val="0"/>
+        <w:spacing w:after="0" w:line="240" w:lineRule="auto"/>
+        <w:rPr>
+          <w:rFonts w:ascii="Consolas" w:hAnsi="Consolas" w:cs="Consolas"/>
+          <w:sz w:val="20"/>
+          <w:szCs w:val="20"/>
+          <w:lang w:bidi="he-IL"/>
+        </w:rPr>
+      </w:pPr>
+    </w:p>
+    <w:p>
+      <w:pPr>
+        <w:autoSpaceDE w:val="0"/>
+        <w:autoSpaceDN w:val="0"/>
+        <w:adjustRightInd w:val="0"/>
+        <w:spacing w:after="0" w:line="240" w:lineRule="auto"/>
+        <w:rPr>
+          <w:rFonts w:ascii="Consolas" w:hAnsi="Consolas" w:cs="Consolas"/>
+          <w:sz w:val="20"/>
+          <w:szCs w:val="20"/>
+          <w:lang w:bidi="he-IL"/>
+        </w:rPr>
+      </w:pPr>
+      <w:r>
+        <w:rPr>
+          <w:rFonts w:ascii="Consolas" w:hAnsi="Consolas" w:cs="Consolas"/>
+          <w:sz w:val="20"/>
+          <w:szCs w:val="20"/>
+          <w:lang w:bidi="he-IL"/>
+        </w:rPr>
+        <w:t xml:space="preserve">        </w:t>
+      </w:r>
+      <w:proofErr w:type="gramStart"/>
+      <w:r>
+        <w:rPr>
+          <w:rFonts w:ascii="Consolas" w:hAnsi="Consolas" w:cs="Consolas"/>
+          <w:color w:val="0000FF"/>
+          <w:sz w:val="20"/>
+          <w:szCs w:val="20"/>
+          <w:lang w:bidi="he-IL"/>
+        </w:rPr>
+        <w:t>public</w:t>
+      </w:r>
+      <w:proofErr w:type="gramEnd"/>
+      <w:r>
+        <w:rPr>
+          <w:rFonts w:ascii="Consolas" w:hAnsi="Consolas" w:cs="Consolas"/>
+          <w:sz w:val="20"/>
+          <w:szCs w:val="20"/>
+          <w:lang w:bidi="he-IL"/>
+        </w:rPr>
+        <w:t xml:space="preserve"> </w:t>
+      </w:r>
+      <w:r>
+        <w:rPr>
+          <w:rFonts w:ascii="Consolas" w:hAnsi="Consolas" w:cs="Consolas"/>
+          <w:color w:val="0000FF"/>
+          <w:sz w:val="20"/>
+          <w:szCs w:val="20"/>
+          <w:lang w:bidi="he-IL"/>
+        </w:rPr>
+        <w:t>void</w:t>
+      </w:r>
+      <w:r>
+        <w:rPr>
+          <w:rFonts w:ascii="Consolas" w:hAnsi="Consolas" w:cs="Consolas"/>
+          <w:sz w:val="20"/>
+          <w:szCs w:val="20"/>
+          <w:lang w:bidi="he-IL"/>
+        </w:rPr>
+        <w:t xml:space="preserve"> Stop()</w:t>
+      </w:r>
+    </w:p>
+    <w:p>
+      <w:pPr>
+        <w:autoSpaceDE w:val="0"/>
+        <w:autoSpaceDN w:val="0"/>
+        <w:adjustRightInd w:val="0"/>
+        <w:spacing w:after="0" w:line="240" w:lineRule="auto"/>
+        <w:rPr>
+          <w:rFonts w:ascii="Consolas" w:hAnsi="Consolas" w:cs="Consolas"/>
+          <w:sz w:val="20"/>
+          <w:szCs w:val="20"/>
+          <w:lang w:bidi="he-IL"/>
+        </w:rPr>
+      </w:pPr>
+      <w:r>
+        <w:rPr>
+          <w:rFonts w:ascii="Consolas" w:hAnsi="Consolas" w:cs="Consolas"/>
+          <w:sz w:val="20"/>
+          <w:szCs w:val="20"/>
+          <w:lang w:bidi="he-IL"/>
+        </w:rPr>
+        <w:t xml:space="preserve">        {</w:t>
+      </w:r>
+    </w:p>
+    <w:p>
+      <w:pPr>
+        <w:autoSpaceDE w:val="0"/>
+        <w:autoSpaceDN w:val="0"/>
+        <w:adjustRightInd w:val="0"/>
+        <w:spacing w:after="0" w:line="240" w:lineRule="auto"/>
+        <w:rPr>
+          <w:rFonts w:ascii="Consolas" w:hAnsi="Consolas" w:cs="Consolas"/>
+          <w:sz w:val="20"/>
+          <w:szCs w:val="20"/>
+          <w:lang w:bidi="he-IL"/>
+        </w:rPr>
+      </w:pPr>
+      <w:r>
+        <w:rPr>
+          <w:rFonts w:ascii="Consolas" w:hAnsi="Consolas" w:cs="Consolas"/>
+          <w:sz w:val="20"/>
+          <w:szCs w:val="20"/>
+          <w:lang w:bidi="he-IL"/>
+        </w:rPr>
+        <w:t xml:space="preserve">            </w:t>
+      </w:r>
+    </w:p>
+    <w:p>
+      <w:pPr>
+        <w:autoSpaceDE w:val="0"/>
+        <w:autoSpaceDN w:val="0"/>
+        <w:adjustRightInd w:val="0"/>
+        <w:spacing w:after="0" w:line="240" w:lineRule="auto"/>
+        <w:rPr>
+          <w:rFonts w:ascii="Consolas" w:hAnsi="Consolas" w:cs="Consolas"/>
+          <w:sz w:val="20"/>
+          <w:szCs w:val="20"/>
+          <w:lang w:bidi="he-IL"/>
+        </w:rPr>
+      </w:pPr>
+      <w:r>
+        <w:rPr>
+          <w:rFonts w:ascii="Consolas" w:hAnsi="Consolas" w:cs="Consolas"/>
+          <w:sz w:val="20"/>
+          <w:szCs w:val="20"/>
+          <w:lang w:bidi="he-IL"/>
+        </w:rPr>
+        <w:t xml:space="preserve">        }</w:t>
+      </w:r>
+    </w:p>
+    <w:p>
+      <w:pPr>
+        <w:autoSpaceDE w:val="0"/>
+        <w:autoSpaceDN w:val="0"/>
+        <w:adjustRightInd w:val="0"/>
+        <w:spacing w:after="0" w:line="240" w:lineRule="auto"/>
+        <w:rPr>
+          <w:rFonts w:ascii="Consolas" w:hAnsi="Consolas" w:cs="Consolas"/>
+          <w:sz w:val="19"/>
+          <w:szCs w:val="19"/>
+        </w:rPr>
+      </w:pPr>
+      <w:r>
+        <w:rPr>
+          <w:rFonts w:ascii="Consolas" w:hAnsi="Consolas" w:cs="Consolas"/>
+          <w:sz w:val="19"/>
+          <w:szCs w:val="19"/>
+        </w:rPr>
+        <w:t>}</w:t>
+      </w:r>
+    </w:p>
+    <w:p>
+      <w:pPr>
+        <w:autoSpaceDE w:val="0"/>
+        <w:autoSpaceDN w:val="0"/>
+        <w:adjustRightInd w:val="0"/>
+        <w:spacing w:after="0" w:line="240" w:lineRule="auto"/>
+        <w:rPr>
+          <w:rFonts w:ascii="Consolas" w:hAnsi="Consolas" w:cs="Consolas"/>
+          <w:sz w:val="19"/>
+          <w:szCs w:val="19"/>
+        </w:rPr>
+      </w:pPr>
+    </w:p>
+    <w:p>
+      <w:r>
+        <w:br w:type="page"/>
+      </w:r>
+    </w:p>
+    <w:p>
+      <w:pPr>
+        <w:pStyle w:val="ListParagraph"/>
+        <w:numPr>
+          <w:ilvl w:val="0"/>
+          <w:numId w:val="31"/>
+        </w:numPr>
+      </w:pPr>
+      <w:r>
+        <w:lastRenderedPageBreak/>
         <w:t>set</w:t>
       </w:r>
       <w:r>
@@ -5124,7 +5389,6 @@
           <w:szCs w:val="20"/>
           <w:lang w:bidi="he-IL"/>
         </w:rPr>
-        <w:lastRenderedPageBreak/>
         <w:t>&lt;</w:t>
       </w:r>
       <w:r>
@@ -9660,27 +9924,14 @@
       <w:r>
         <w:t xml:space="preserve">Figure </w:t>
       </w:r>
-      <w:r>
-        <w:fldChar w:fldCharType="begin"/>
-      </w:r>
-      <w:r>
-        <w:instrText xml:space="preserve"> SEQ Figure \* ARABIC </w:instrText>
-      </w:r>
-      <w:r>
-        <w:fldChar w:fldCharType="separate"/>
-      </w:r>
-      <w:r>
-        <w:rPr>
-          <w:noProof/>
-        </w:rPr>
-        <w:t>3</w:t>
-      </w:r>
-      <w:r>
-        <w:rPr>
-          <w:noProof/>
-        </w:rPr>
-        <w:fldChar w:fldCharType="end"/>
-      </w:r>
+      <w:fldSimple w:instr=" SEQ Figure \* ARABIC ">
+        <w:r>
+          <w:rPr>
+            <w:noProof/>
+          </w:rPr>
+          <w:t>1</w:t>
+        </w:r>
+      </w:fldSimple>
       <w:r>
         <w:t xml:space="preserve"> XML contents of the MSMQ message</w:t>
       </w:r>
@@ -38384,6 +38635,22 @@
       </w:r>
     </w:p>
   </w:comment>
+  <w:comment w:id="1" w:author="Daniel Marbach" w:date="2014-10-06T11:02:00Z" w:initials="DM">
+    <w:p>
+      <w:pPr>
+        <w:pStyle w:val="CommentText"/>
+      </w:pPr>
+      <w:r>
+        <w:rPr>
+          <w:rStyle w:val="CommentReference"/>
+        </w:rPr>
+        <w:annotationRef/>
+      </w:r>
+      <w:r>
+        <w:t>Mention that apart from v5 NServiceBus will not enforce default transport. You have to choose!</w:t>
+      </w:r>
+    </w:p>
+  </w:comment>
   <w:comment w:id="2" w:author="Udi Dahan" w:date="2011-02-15T15:27:00Z" w:initials="UD">
     <w:p>
       <w:pPr>
@@ -38507,7 +38774,7 @@
       </w:pPr>
     </w:p>
   </w:comment>
-  <w:comment w:id="7" w:author="Udi Dahan" w:date="2011-02-15T15:33:00Z" w:initials="UD">
+  <w:comment w:id="8" w:author="Udi Dahan" w:date="2011-02-15T15:33:00Z" w:initials="UD">
     <w:p>
       <w:pPr>
         <w:pStyle w:val="CommentText"/>
@@ -38529,108 +38796,6 @@
       <w:r>
         <w:t xml:space="preserve"> or code - profiles, but that those will be covered later.</w:t>
       </w:r>
-    </w:p>
-  </w:comment>
-  <w:comment w:id="8" w:author="Sean Farmar" w:date="2014-02-16T16:11:00Z" w:initials="SF">
-    <w:p>
-      <w:pPr>
-        <w:pStyle w:val="CommentText"/>
-      </w:pPr>
-      <w:r>
-        <w:rPr>
-          <w:rStyle w:val="CommentReference"/>
-        </w:rPr>
-        <w:annotationRef/>
-      </w:r>
-      <w:r>
-        <w:t xml:space="preserve">Talk about having multiple class (in multiple DLLs) implementing </w:t>
-      </w:r>
-      <w:proofErr w:type="spellStart"/>
-      <w:r>
-        <w:rPr>
-          <w:rFonts w:ascii="Consolas" w:hAnsi="Consolas" w:cs="Consolas"/>
-          <w:color w:val="2B91AF"/>
-          <w:lang w:bidi="he-IL"/>
-        </w:rPr>
-        <w:t>IWantToRunWhenBusStartsAndStops</w:t>
-      </w:r>
-      <w:proofErr w:type="spellEnd"/>
-      <w:r>
-        <w:rPr>
-          <w:rStyle w:val="CommentReference"/>
-        </w:rPr>
-        <w:annotationRef/>
-      </w:r>
-      <w:r>
-        <w:t xml:space="preserve">. </w:t>
-      </w:r>
-    </w:p>
-    <w:p>
-      <w:pPr>
-        <w:pStyle w:val="CommentText"/>
-      </w:pPr>
-      <w:r>
-        <w:t xml:space="preserve">The assembly scanning of NServiceBus will automatically pick them up. Useful for decoupling the startup logic of a system. </w:t>
-      </w:r>
-    </w:p>
-    <w:p>
-      <w:pPr>
-        <w:pStyle w:val="CommentText"/>
-      </w:pPr>
-      <w:r>
-        <w:t xml:space="preserve">Also mention that you usually want to have separate classes implement </w:t>
-      </w:r>
-      <w:proofErr w:type="spellStart"/>
-      <w:r>
-        <w:rPr>
-          <w:rFonts w:ascii="Consolas" w:hAnsi="Consolas" w:cs="Consolas"/>
-          <w:color w:val="2B91AF"/>
-          <w:lang w:bidi="he-IL"/>
-        </w:rPr>
-        <w:t>IConfigureThisEndpoint</w:t>
-      </w:r>
-      <w:proofErr w:type="spellEnd"/>
-      <w:r>
-        <w:rPr>
-          <w:rStyle w:val="CommentReference"/>
-        </w:rPr>
-        <w:annotationRef/>
-      </w:r>
-      <w:r>
-        <w:rPr>
-          <w:rFonts w:ascii="Consolas" w:hAnsi="Consolas" w:cs="Consolas"/>
-          <w:color w:val="2B91AF"/>
-          <w:lang w:bidi="he-IL"/>
-        </w:rPr>
-        <w:t xml:space="preserve"> </w:t>
-      </w:r>
-      <w:r>
-        <w:t xml:space="preserve">and </w:t>
-      </w:r>
-      <w:proofErr w:type="spellStart"/>
-      <w:r>
-        <w:rPr>
-          <w:rFonts w:ascii="Consolas" w:hAnsi="Consolas" w:cs="Consolas"/>
-          <w:color w:val="2B91AF"/>
-          <w:lang w:bidi="he-IL"/>
-        </w:rPr>
-        <w:t>IWantToRunWhenBusStartsAndStops</w:t>
-      </w:r>
-      <w:proofErr w:type="spellEnd"/>
-      <w:r>
-        <w:rPr>
-          <w:rStyle w:val="CommentReference"/>
-        </w:rPr>
-        <w:annotationRef/>
-      </w:r>
-      <w:r>
-        <w:t>.</w:t>
-      </w:r>
-    </w:p>
-    <w:p>
-      <w:pPr>
-        <w:pStyle w:val="CommentText"/>
-      </w:pPr>
     </w:p>
   </w:comment>
   <w:comment w:id="9" w:author="Udi Dahan" w:date="2011-02-19T18:26:00Z" w:initials="UD">
@@ -39171,10 +39336,10 @@
 <file path=word/commentsExtended.xml><?xml version="1.0" encoding="utf-8"?>
 <w15:commentsEx xmlns:wpc="http://schemas.microsoft.com/office/word/2010/wordprocessingCanvas" xmlns:mc="http://schemas.openxmlformats.org/markup-compatibility/2006" xmlns:o="urn:schemas-microsoft-com:office:office" xmlns:r="http://schemas.openxmlformats.org/officeDocument/2006/relationships" xmlns:m="http://schemas.openxmlformats.org/officeDocument/2006/math" xmlns:v="urn:schemas-microsoft-com:vml" xmlns:wp14="http://schemas.microsoft.com/office/word/2010/wordprocessingDrawing" xmlns:wp="http://schemas.openxmlformats.org/drawingml/2006/wordprocessingDrawing" xmlns:w10="urn:schemas-microsoft-com:office:word" xmlns:w="http://schemas.openxmlformats.org/wordprocessingml/2006/main" xmlns:w14="http://schemas.microsoft.com/office/word/2010/wordml" xmlns:w15="http://schemas.microsoft.com/office/word/2012/wordml" xmlns:wpg="http://schemas.microsoft.com/office/word/2010/wordprocessingGroup" xmlns:wpi="http://schemas.microsoft.com/office/word/2010/wordprocessingInk" xmlns:wne="http://schemas.microsoft.com/office/word/2006/wordml" xmlns:wps="http://schemas.microsoft.com/office/word/2010/wordprocessingShape" mc:Ignorable="w14 w15 wp14">
   <w15:commentEx w15:paraId="04A7A84D" w15:done="0"/>
+  <w15:commentEx w15:paraId="33026BCC" w15:done="0"/>
   <w15:commentEx w15:paraId="6F4C97C8" w15:done="0"/>
   <w15:commentEx w15:paraId="1FE12738" w15:done="0"/>
   <w15:commentEx w15:paraId="5CCF1DD9" w15:done="0"/>
-  <w15:commentEx w15:paraId="5A3E3750" w15:done="0"/>
   <w15:commentEx w15:paraId="10B8F2FD" w15:done="0"/>
   <w15:commentEx w15:paraId="224E8FA1" w15:done="0"/>
   <w15:commentEx w15:paraId="79E6361C" w15:done="0"/>
@@ -43344,6 +43509,25 @@
       <w:vertAlign w:val="superscript"/>
     </w:rPr>
   </w:style>
+  <w:style w:type="table" w:styleId="TableGrid">
+    <w:name w:val="Table Grid"/>
+    <w:basedOn w:val="TableNormal"/>
+    <w:uiPriority w:val="59"/>
+    <w:rsid w:val="006D7DD1"/>
+    <w:pPr>
+      <w:spacing w:after="0" w:line="240" w:lineRule="auto"/>
+    </w:pPr>
+    <w:tblPr>
+      <w:tblBorders>
+        <w:top w:val="single" w:sz="4" w:space="0" w:color="auto"/>
+        <w:left w:val="single" w:sz="4" w:space="0" w:color="auto"/>
+        <w:bottom w:val="single" w:sz="4" w:space="0" w:color="auto"/>
+        <w:right w:val="single" w:sz="4" w:space="0" w:color="auto"/>
+        <w:insideH w:val="single" w:sz="4" w:space="0" w:color="auto"/>
+        <w:insideV w:val="single" w:sz="4" w:space="0" w:color="auto"/>
+      </w:tblBorders>
+    </w:tblPr>
+  </w:style>
 </w:styles>
 </file>
 
@@ -43635,7 +43819,7 @@
 </file>
 
 <file path=customXml/itemProps1.xml><?xml version="1.0" encoding="utf-8"?>
-<ds:datastoreItem xmlns:ds="http://schemas.openxmlformats.org/officeDocument/2006/customXml" ds:itemID="{433B53D1-91FE-4353-8013-392904095F20}">
+<ds:datastoreItem xmlns:ds="http://schemas.openxmlformats.org/officeDocument/2006/customXml" ds:itemID="{0FDC6B38-4638-4138-B016-65CA9543DAD8}">
   <ds:schemaRefs>
     <ds:schemaRef ds:uri="http://schemas.openxmlformats.org/officeDocument/2006/bibliography"/>
   </ds:schemaRefs>

</xml_diff>

<commit_message>
Ex8 and Ex9 upgrade to NSB v5
</commit_message>
<xml_diff>
--- a/EnterpriseDevelopmentWithNServiceBus_Student.docx
+++ b/EnterpriseDevelopmentWithNServiceBus_Student.docx
@@ -17514,19 +17514,7 @@
           <w:szCs w:val="19"/>
           <w:highlight w:val="white"/>
         </w:rPr>
-        <w:t>expiresAttribute.Expire</w:t>
-      </w:r>
-      <w:bookmarkStart w:id="17" w:name="_GoBack"/>
-      <w:bookmarkEnd w:id="17"/>
-      <w:r>
-        <w:rPr>
-          <w:rFonts w:ascii="Consolas" w:hAnsi="Consolas" w:cs="Consolas"/>
-          <w:color w:val="000000"/>
-          <w:sz w:val="19"/>
-          <w:szCs w:val="19"/>
-          <w:highlight w:val="white"/>
-        </w:rPr>
-        <w:t>sAfter</w:t>
+        <w:t>expiresAttribute.ExpiresAfter</w:t>
       </w:r>
       <w:proofErr w:type="spellEnd"/>
       <w:r>
@@ -18207,7 +18195,19 @@
           <w:szCs w:val="20"/>
           <w:lang w:bidi="he-IL"/>
         </w:rPr>
-        <w:t xml:space="preserve">    &lt;</w:t>
+        <w:t xml:space="preserve">    </w:t>
+      </w:r>
+      <w:bookmarkStart w:id="17" w:name="OLE_LINK5"/>
+      <w:bookmarkStart w:id="18" w:name="OLE_LINK6"/>
+      <w:r>
+        <w:rPr>
+          <w:rFonts w:ascii="Consolas" w:hAnsi="Consolas" w:cs="Consolas"/>
+          <w:color w:val="0000FF"/>
+          <w:sz w:val="20"/>
+          <w:szCs w:val="20"/>
+          <w:lang w:bidi="he-IL"/>
+        </w:rPr>
+        <w:t>&lt;</w:t>
       </w:r>
       <w:r>
         <w:rPr>
@@ -18381,6 +18381,8 @@
         </w:rPr>
         <w:t>/&gt;</w:t>
       </w:r>
+      <w:bookmarkEnd w:id="17"/>
+      <w:bookmarkEnd w:id="18"/>
     </w:p>
     <w:p>
       <w:pPr>
@@ -18753,7 +18755,110 @@
         </w:numPr>
       </w:pPr>
       <w:r>
-        <w:t>Open the NServiceBus directory and click through \tools and run ReturnToSourceQueue.exe.</w:t>
+        <w:t xml:space="preserve">Open </w:t>
+      </w:r>
+      <w:r>
+        <w:t xml:space="preserve">either </w:t>
+      </w:r>
+      <w:proofErr w:type="spellStart"/>
+      <w:r>
+        <w:t>ServicePulse</w:t>
+      </w:r>
+      <w:proofErr w:type="spellEnd"/>
+      <w:r>
+        <w:t xml:space="preserve"> or </w:t>
+      </w:r>
+      <w:proofErr w:type="spellStart"/>
+      <w:r>
+        <w:t>ServiceInsight</w:t>
+      </w:r>
+      <w:proofErr w:type="spellEnd"/>
+      <w:r>
+        <w:t xml:space="preserve"> and retry the failed message.</w:t>
+      </w:r>
+      <w:r>
+        <w:br/>
+      </w:r>
+      <w:r>
+        <w:drawing>
+          <wp:inline distT="0" distB="0" distL="0" distR="0" wp14:anchorId="367D34AD" wp14:editId="73CEEDAA">
+            <wp:extent cx="3372929" cy="736255"/>
+            <wp:effectExtent l="0" t="0" r="0" b="0"/>
+            <wp:docPr id="5" name="Picture 5"/>
+            <wp:cNvGraphicFramePr>
+              <a:graphicFrameLocks xmlns:a="http://schemas.openxmlformats.org/drawingml/2006/main" noChangeAspect="1"/>
+            </wp:cNvGraphicFramePr>
+            <a:graphic xmlns:a="http://schemas.openxmlformats.org/drawingml/2006/main">
+              <a:graphicData uri="http://schemas.openxmlformats.org/drawingml/2006/picture">
+                <pic:pic xmlns:pic="http://schemas.openxmlformats.org/drawingml/2006/picture">
+                  <pic:nvPicPr>
+                    <pic:cNvPr id="1" name=""/>
+                    <pic:cNvPicPr/>
+                  </pic:nvPicPr>
+                  <pic:blipFill>
+                    <a:blip r:embed="rId18"/>
+                    <a:stretch>
+                      <a:fillRect/>
+                    </a:stretch>
+                  </pic:blipFill>
+                  <pic:spPr>
+                    <a:xfrm>
+                      <a:off x="0" y="0"/>
+                      <a:ext cx="3439346" cy="750753"/>
+                    </a:xfrm>
+                    <a:prstGeom prst="rect">
+                      <a:avLst/>
+                    </a:prstGeom>
+                  </pic:spPr>
+                </pic:pic>
+              </a:graphicData>
+            </a:graphic>
+          </wp:inline>
+        </w:drawing>
+      </w:r>
+      <w:r>
+        <w:rPr>
+          <w:noProof/>
+          <w:lang w:eastAsia="de-CH"/>
+        </w:rPr>
+        <w:t xml:space="preserve"> </w:t>
+      </w:r>
+      <w:r>
+        <w:drawing>
+          <wp:inline distT="0" distB="0" distL="0" distR="0" wp14:anchorId="6AF10617" wp14:editId="30140EA6">
+            <wp:extent cx="2156604" cy="1084293"/>
+            <wp:effectExtent l="0" t="0" r="0" b="0"/>
+            <wp:docPr id="6" name="Picture 6"/>
+            <wp:cNvGraphicFramePr>
+              <a:graphicFrameLocks xmlns:a="http://schemas.openxmlformats.org/drawingml/2006/main" noChangeAspect="1"/>
+            </wp:cNvGraphicFramePr>
+            <a:graphic xmlns:a="http://schemas.openxmlformats.org/drawingml/2006/main">
+              <a:graphicData uri="http://schemas.openxmlformats.org/drawingml/2006/picture">
+                <pic:pic xmlns:pic="http://schemas.openxmlformats.org/drawingml/2006/picture">
+                  <pic:nvPicPr>
+                    <pic:cNvPr id="1" name=""/>
+                    <pic:cNvPicPr/>
+                  </pic:nvPicPr>
+                  <pic:blipFill>
+                    <a:blip r:embed="rId19"/>
+                    <a:stretch>
+                      <a:fillRect/>
+                    </a:stretch>
+                  </pic:blipFill>
+                  <pic:spPr>
+                    <a:xfrm>
+                      <a:off x="0" y="0"/>
+                      <a:ext cx="2163434" cy="1087727"/>
+                    </a:xfrm>
+                    <a:prstGeom prst="rect">
+                      <a:avLst/>
+                    </a:prstGeom>
+                  </pic:spPr>
+                </pic:pic>
+              </a:graphicData>
+            </a:graphic>
+          </wp:inline>
+        </w:drawing>
       </w:r>
     </w:p>
     <w:p>
@@ -18765,7 +18870,15 @@
         </w:numPr>
       </w:pPr>
       <w:r>
-        <w:t>When asked provide "error" for the error queue, then "all" for all messages, and hit Enter.</w:t>
+        <w:t xml:space="preserve">Notice that </w:t>
+      </w:r>
+      <w:proofErr w:type="spellStart"/>
+      <w:r>
+        <w:t>HelloWorldServer</w:t>
+      </w:r>
+      <w:proofErr w:type="spellEnd"/>
+      <w:r>
+        <w:t xml:space="preserve"> receives the message and that the error queue is now empty.</w:t>
       </w:r>
     </w:p>
     <w:p>
@@ -18777,26 +18890,6 @@
         </w:numPr>
       </w:pPr>
       <w:r>
-        <w:t xml:space="preserve">Notice that </w:t>
-      </w:r>
-      <w:proofErr w:type="spellStart"/>
-      <w:r>
-        <w:t>HelloWorldServer</w:t>
-      </w:r>
-      <w:proofErr w:type="spellEnd"/>
-      <w:r>
-        <w:t xml:space="preserve"> receives the message and that the error queue is now empty.</w:t>
-      </w:r>
-    </w:p>
-    <w:p>
-      <w:pPr>
-        <w:pStyle w:val="ListParagraph"/>
-        <w:numPr>
-          <w:ilvl w:val="0"/>
-          <w:numId w:val="13"/>
-        </w:numPr>
-      </w:pPr>
-      <w:r>
         <w:t>Change the number of retries by adding the following to you</w:t>
       </w:r>
       <w:r>
@@ -18832,16 +18925,28 @@
           <w:lang w:bidi="he-IL"/>
         </w:rPr>
       </w:pPr>
-      <w:commentRangeStart w:id="18"/>
-      <w:r>
-        <w:rPr>
-          <w:rFonts w:ascii="Consolas" w:hAnsi="Consolas" w:cs="Consolas"/>
-          <w:color w:val="0000FF"/>
-          <w:sz w:val="20"/>
-          <w:szCs w:val="20"/>
-          <w:lang w:bidi="he-IL"/>
-        </w:rPr>
-        <w:t xml:space="preserve">  &lt;</w:t>
+      <w:commentRangeStart w:id="19"/>
+      <w:r>
+        <w:rPr>
+          <w:rFonts w:ascii="Consolas" w:hAnsi="Consolas" w:cs="Consolas"/>
+          <w:color w:val="0000FF"/>
+          <w:sz w:val="20"/>
+          <w:szCs w:val="20"/>
+          <w:lang w:bidi="he-IL"/>
+        </w:rPr>
+        <w:t xml:space="preserve">  </w:t>
+      </w:r>
+      <w:bookmarkStart w:id="20" w:name="OLE_LINK12"/>
+      <w:bookmarkStart w:id="21" w:name="OLE_LINK13"/>
+      <w:r>
+        <w:rPr>
+          <w:rFonts w:ascii="Consolas" w:hAnsi="Consolas" w:cs="Consolas"/>
+          <w:color w:val="0000FF"/>
+          <w:sz w:val="20"/>
+          <w:szCs w:val="20"/>
+          <w:lang w:bidi="he-IL"/>
+        </w:rPr>
+        <w:t>&lt;</w:t>
       </w:r>
       <w:proofErr w:type="spellStart"/>
       <w:r>
@@ -18934,13 +19039,15 @@
         </w:rPr>
         <w:t>/&gt;</w:t>
       </w:r>
-      <w:commentRangeEnd w:id="18"/>
+      <w:commentRangeEnd w:id="19"/>
       <w:r>
         <w:rPr>
           <w:rStyle w:val="CommentReference"/>
         </w:rPr>
-        <w:commentReference w:id="18"/>
-      </w:r>
+        <w:commentReference w:id="19"/>
+      </w:r>
+      <w:bookmarkEnd w:id="20"/>
+      <w:bookmarkEnd w:id="21"/>
     </w:p>
     <w:p/>
     <w:p>
@@ -20203,7 +20310,26 @@
       </w:r>
       <w:proofErr w:type="spellEnd"/>
       <w:r>
-        <w:t xml:space="preserve"> message handler is configured to run first.</w:t>
+        <w:t xml:space="preserve"> message handler is configured to run first</w:t>
+      </w:r>
+      <w:r>
+        <w:t xml:space="preserve"> by adding a class called </w:t>
+      </w:r>
+      <w:proofErr w:type="gramStart"/>
+      <w:r>
+        <w:t>Ordering</w:t>
+      </w:r>
+      <w:proofErr w:type="gramEnd"/>
+      <w:r>
+        <w:t xml:space="preserve"> which implements </w:t>
+      </w:r>
+      <w:proofErr w:type="spellStart"/>
+      <w:r>
+        <w:t>ISpecifyMessageHandlerOrdering</w:t>
+      </w:r>
+      <w:proofErr w:type="spellEnd"/>
+      <w:r>
+        <w:t>.</w:t>
       </w:r>
     </w:p>
     <w:p>
@@ -20328,36 +20454,165 @@
         <w:spacing w:after="0" w:line="240" w:lineRule="auto"/>
         <w:rPr>
           <w:rFonts w:ascii="Consolas" w:hAnsi="Consolas" w:cs="Consolas"/>
-          <w:sz w:val="20"/>
-          <w:szCs w:val="20"/>
-          <w:lang w:bidi="he-IL"/>
-        </w:rPr>
-      </w:pPr>
-      <w:r>
-        <w:rPr>
-          <w:rFonts w:ascii="Consolas" w:hAnsi="Consolas" w:cs="Consolas"/>
-          <w:sz w:val="20"/>
-          <w:szCs w:val="20"/>
-          <w:lang w:bidi="he-IL"/>
+          <w:color w:val="000000"/>
+          <w:sz w:val="19"/>
+          <w:szCs w:val="19"/>
+          <w:highlight w:val="white"/>
+        </w:rPr>
+      </w:pPr>
+      <w:r>
+        <w:rPr>
+          <w:rFonts w:ascii="Consolas" w:hAnsi="Consolas" w:cs="Consolas"/>
+          <w:color w:val="000000"/>
+          <w:sz w:val="19"/>
+          <w:szCs w:val="19"/>
+          <w:highlight w:val="white"/>
         </w:rPr>
         <w:t xml:space="preserve">    </w:t>
       </w:r>
-      <w:r>
-        <w:rPr>
-          <w:rFonts w:ascii="Consolas" w:hAnsi="Consolas" w:cs="Consolas"/>
-          <w:color w:val="0000FF"/>
-          <w:sz w:val="20"/>
-          <w:szCs w:val="20"/>
-          <w:lang w:bidi="he-IL"/>
+      <w:proofErr w:type="gramStart"/>
+      <w:r>
+        <w:rPr>
+          <w:rFonts w:ascii="Consolas" w:hAnsi="Consolas" w:cs="Consolas"/>
+          <w:color w:val="0000FF"/>
+          <w:sz w:val="19"/>
+          <w:szCs w:val="19"/>
+          <w:highlight w:val="white"/>
+        </w:rPr>
+        <w:t>internal</w:t>
+      </w:r>
+      <w:proofErr w:type="gramEnd"/>
+      <w:r>
+        <w:rPr>
+          <w:rFonts w:ascii="Consolas" w:hAnsi="Consolas" w:cs="Consolas"/>
+          <w:color w:val="000000"/>
+          <w:sz w:val="19"/>
+          <w:szCs w:val="19"/>
+          <w:highlight w:val="white"/>
+        </w:rPr>
+        <w:t xml:space="preserve"> </w:t>
+      </w:r>
+      <w:r>
+        <w:rPr>
+          <w:rFonts w:ascii="Consolas" w:hAnsi="Consolas" w:cs="Consolas"/>
+          <w:color w:val="0000FF"/>
+          <w:sz w:val="19"/>
+          <w:szCs w:val="19"/>
+          <w:highlight w:val="white"/>
+        </w:rPr>
+        <w:t>class</w:t>
+      </w:r>
+      <w:r>
+        <w:rPr>
+          <w:rFonts w:ascii="Consolas" w:hAnsi="Consolas" w:cs="Consolas"/>
+          <w:color w:val="000000"/>
+          <w:sz w:val="19"/>
+          <w:szCs w:val="19"/>
+          <w:highlight w:val="white"/>
+        </w:rPr>
+        <w:t xml:space="preserve"> </w:t>
+      </w:r>
+      <w:r>
+        <w:rPr>
+          <w:rFonts w:ascii="Consolas" w:hAnsi="Consolas" w:cs="Consolas"/>
+          <w:color w:val="2B91AF"/>
+          <w:sz w:val="19"/>
+          <w:szCs w:val="19"/>
+          <w:highlight w:val="white"/>
+        </w:rPr>
+        <w:t>Ordering</w:t>
+      </w:r>
+      <w:r>
+        <w:rPr>
+          <w:rFonts w:ascii="Consolas" w:hAnsi="Consolas" w:cs="Consolas"/>
+          <w:color w:val="000000"/>
+          <w:sz w:val="19"/>
+          <w:szCs w:val="19"/>
+          <w:highlight w:val="white"/>
+        </w:rPr>
+        <w:t xml:space="preserve"> : </w:t>
+      </w:r>
+      <w:proofErr w:type="spellStart"/>
+      <w:r>
+        <w:rPr>
+          <w:rFonts w:ascii="Consolas" w:hAnsi="Consolas" w:cs="Consolas"/>
+          <w:color w:val="2B91AF"/>
+          <w:sz w:val="19"/>
+          <w:szCs w:val="19"/>
+          <w:highlight w:val="white"/>
+        </w:rPr>
+        <w:t>ISpecifyMessageHandlerOrdering</w:t>
+      </w:r>
+      <w:proofErr w:type="spellEnd"/>
+    </w:p>
+    <w:p>
+      <w:pPr>
+        <w:autoSpaceDE w:val="0"/>
+        <w:autoSpaceDN w:val="0"/>
+        <w:adjustRightInd w:val="0"/>
+        <w:spacing w:after="0" w:line="240" w:lineRule="auto"/>
+        <w:rPr>
+          <w:rFonts w:ascii="Consolas" w:hAnsi="Consolas" w:cs="Consolas"/>
+          <w:color w:val="000000"/>
+          <w:sz w:val="19"/>
+          <w:szCs w:val="19"/>
+          <w:highlight w:val="white"/>
+        </w:rPr>
+      </w:pPr>
+      <w:r>
+        <w:rPr>
+          <w:rFonts w:ascii="Consolas" w:hAnsi="Consolas" w:cs="Consolas"/>
+          <w:color w:val="000000"/>
+          <w:sz w:val="19"/>
+          <w:szCs w:val="19"/>
+          <w:highlight w:val="white"/>
+        </w:rPr>
+        <w:t xml:space="preserve">    {</w:t>
+      </w:r>
+    </w:p>
+    <w:p>
+      <w:pPr>
+        <w:autoSpaceDE w:val="0"/>
+        <w:autoSpaceDN w:val="0"/>
+        <w:adjustRightInd w:val="0"/>
+        <w:spacing w:after="0" w:line="240" w:lineRule="auto"/>
+        <w:rPr>
+          <w:rFonts w:ascii="Consolas" w:hAnsi="Consolas" w:cs="Consolas"/>
+          <w:color w:val="000000"/>
+          <w:sz w:val="19"/>
+          <w:szCs w:val="19"/>
+          <w:highlight w:val="white"/>
+        </w:rPr>
+      </w:pPr>
+      <w:r>
+        <w:rPr>
+          <w:rFonts w:ascii="Consolas" w:hAnsi="Consolas" w:cs="Consolas"/>
+          <w:color w:val="000000"/>
+          <w:sz w:val="19"/>
+          <w:szCs w:val="19"/>
+          <w:highlight w:val="white"/>
+        </w:rPr>
+        <w:t xml:space="preserve">        </w:t>
+      </w:r>
+      <w:proofErr w:type="gramStart"/>
+      <w:r>
+        <w:rPr>
+          <w:rFonts w:ascii="Consolas" w:hAnsi="Consolas" w:cs="Consolas"/>
+          <w:color w:val="0000FF"/>
+          <w:sz w:val="19"/>
+          <w:szCs w:val="19"/>
+          <w:highlight w:val="white"/>
         </w:rPr>
         <w:t>public</w:t>
       </w:r>
-      <w:r>
-        <w:rPr>
-          <w:rFonts w:ascii="Consolas" w:hAnsi="Consolas" w:cs="Consolas"/>
-          <w:sz w:val="20"/>
-          <w:szCs w:val="20"/>
-          <w:lang w:bidi="he-IL"/>
+      <w:proofErr w:type="gramEnd"/>
+      <w:r>
+        <w:rPr>
+          <w:rFonts w:ascii="Consolas" w:hAnsi="Consolas" w:cs="Consolas"/>
+          <w:color w:val="000000"/>
+          <w:sz w:val="19"/>
+          <w:szCs w:val="19"/>
+          <w:highlight w:val="white"/>
         </w:rPr>
         <w:t xml:space="preserve"> </w:t>
       </w:r>
@@ -20365,465 +20620,200 @@
         <w:rPr>
           <w:rFonts w:ascii="Consolas" w:hAnsi="Consolas" w:cs="Consolas"/>
           <w:color w:val="0000FF"/>
-          <w:sz w:val="20"/>
-          <w:szCs w:val="20"/>
-          <w:lang w:bidi="he-IL"/>
-        </w:rPr>
-        <w:t>class</w:t>
-      </w:r>
-      <w:r>
-        <w:rPr>
-          <w:rFonts w:ascii="Consolas" w:hAnsi="Consolas" w:cs="Consolas"/>
-          <w:sz w:val="20"/>
-          <w:szCs w:val="20"/>
-          <w:lang w:bidi="he-IL"/>
+          <w:sz w:val="19"/>
+          <w:szCs w:val="19"/>
+          <w:highlight w:val="white"/>
+        </w:rPr>
+        <w:t>void</w:t>
+      </w:r>
+      <w:r>
+        <w:rPr>
+          <w:rFonts w:ascii="Consolas" w:hAnsi="Consolas" w:cs="Consolas"/>
+          <w:color w:val="000000"/>
+          <w:sz w:val="19"/>
+          <w:szCs w:val="19"/>
+          <w:highlight w:val="white"/>
         </w:rPr>
         <w:t xml:space="preserve"> </w:t>
       </w:r>
+      <w:proofErr w:type="spellStart"/>
+      <w:r>
+        <w:rPr>
+          <w:rFonts w:ascii="Consolas" w:hAnsi="Consolas" w:cs="Consolas"/>
+          <w:color w:val="000000"/>
+          <w:sz w:val="19"/>
+          <w:szCs w:val="19"/>
+          <w:highlight w:val="white"/>
+        </w:rPr>
+        <w:t>SpecifyOrder</w:t>
+      </w:r>
+      <w:proofErr w:type="spellEnd"/>
+      <w:r>
+        <w:rPr>
+          <w:rFonts w:ascii="Consolas" w:hAnsi="Consolas" w:cs="Consolas"/>
+          <w:color w:val="000000"/>
+          <w:sz w:val="19"/>
+          <w:szCs w:val="19"/>
+          <w:highlight w:val="white"/>
+        </w:rPr>
+        <w:t>(</w:t>
+      </w:r>
       <w:r>
         <w:rPr>
           <w:rFonts w:ascii="Consolas" w:hAnsi="Consolas" w:cs="Consolas"/>
           <w:color w:val="2B91AF"/>
-          <w:sz w:val="20"/>
-          <w:szCs w:val="20"/>
-          <w:lang w:bidi="he-IL"/>
-        </w:rPr>
-        <w:t>Class1</w:t>
-      </w:r>
-      <w:r>
-        <w:rPr>
-          <w:rFonts w:ascii="Consolas" w:hAnsi="Consolas" w:cs="Consolas"/>
-          <w:sz w:val="20"/>
-          <w:szCs w:val="20"/>
-          <w:lang w:bidi="he-IL"/>
-        </w:rPr>
-        <w:t xml:space="preserve"> : </w:t>
+          <w:sz w:val="19"/>
+          <w:szCs w:val="19"/>
+          <w:highlight w:val="white"/>
+        </w:rPr>
+        <w:t>Order</w:t>
+      </w:r>
+      <w:r>
+        <w:rPr>
+          <w:rFonts w:ascii="Consolas" w:hAnsi="Consolas" w:cs="Consolas"/>
+          <w:color w:val="000000"/>
+          <w:sz w:val="19"/>
+          <w:szCs w:val="19"/>
+          <w:highlight w:val="white"/>
+        </w:rPr>
+        <w:t xml:space="preserve"> order)</w:t>
+      </w:r>
+    </w:p>
+    <w:p>
+      <w:pPr>
+        <w:autoSpaceDE w:val="0"/>
+        <w:autoSpaceDN w:val="0"/>
+        <w:adjustRightInd w:val="0"/>
+        <w:spacing w:after="0" w:line="240" w:lineRule="auto"/>
+        <w:rPr>
+          <w:rFonts w:ascii="Consolas" w:hAnsi="Consolas" w:cs="Consolas"/>
+          <w:color w:val="000000"/>
+          <w:sz w:val="19"/>
+          <w:szCs w:val="19"/>
+          <w:highlight w:val="white"/>
+          <w:lang w:val="de-CH"/>
+        </w:rPr>
+      </w:pPr>
+      <w:r>
+        <w:rPr>
+          <w:rFonts w:ascii="Consolas" w:hAnsi="Consolas" w:cs="Consolas"/>
+          <w:color w:val="000000"/>
+          <w:sz w:val="19"/>
+          <w:szCs w:val="19"/>
+          <w:highlight w:val="white"/>
+        </w:rPr>
+        <w:t xml:space="preserve">        </w:t>
+      </w:r>
+      <w:r>
+        <w:rPr>
+          <w:rFonts w:ascii="Consolas" w:hAnsi="Consolas" w:cs="Consolas"/>
+          <w:color w:val="000000"/>
+          <w:sz w:val="19"/>
+          <w:szCs w:val="19"/>
+          <w:highlight w:val="white"/>
+          <w:lang w:val="de-CH"/>
+        </w:rPr>
+        <w:t>{</w:t>
+      </w:r>
+    </w:p>
+    <w:p>
+      <w:pPr>
+        <w:autoSpaceDE w:val="0"/>
+        <w:autoSpaceDN w:val="0"/>
+        <w:adjustRightInd w:val="0"/>
+        <w:spacing w:after="0" w:line="240" w:lineRule="auto"/>
+        <w:rPr>
+          <w:rFonts w:ascii="Consolas" w:hAnsi="Consolas" w:cs="Consolas"/>
+          <w:color w:val="000000"/>
+          <w:sz w:val="19"/>
+          <w:szCs w:val="19"/>
+          <w:highlight w:val="white"/>
+          <w:lang w:val="de-CH"/>
+        </w:rPr>
+      </w:pPr>
+      <w:r>
+        <w:rPr>
+          <w:rFonts w:ascii="Consolas" w:hAnsi="Consolas" w:cs="Consolas"/>
+          <w:color w:val="000000"/>
+          <w:sz w:val="19"/>
+          <w:szCs w:val="19"/>
+          <w:highlight w:val="white"/>
+          <w:lang w:val="de-CH"/>
+        </w:rPr>
+        <w:t xml:space="preserve">            </w:t>
+      </w:r>
+      <w:proofErr w:type="spellStart"/>
+      <w:r>
+        <w:rPr>
+          <w:rFonts w:ascii="Consolas" w:hAnsi="Consolas" w:cs="Consolas"/>
+          <w:color w:val="000000"/>
+          <w:sz w:val="19"/>
+          <w:szCs w:val="19"/>
+          <w:highlight w:val="white"/>
+          <w:lang w:val="de-CH"/>
+        </w:rPr>
+        <w:t>order.SpecifyFirst</w:t>
+      </w:r>
+      <w:proofErr w:type="spellEnd"/>
+      <w:r>
+        <w:rPr>
+          <w:rFonts w:ascii="Consolas" w:hAnsi="Consolas" w:cs="Consolas"/>
+          <w:color w:val="000000"/>
+          <w:sz w:val="19"/>
+          <w:szCs w:val="19"/>
+          <w:highlight w:val="white"/>
+          <w:lang w:val="de-CH"/>
+        </w:rPr>
+        <w:t>&lt;</w:t>
       </w:r>
       <w:proofErr w:type="spellStart"/>
       <w:r>
         <w:rPr>
           <w:rFonts w:ascii="Consolas" w:hAnsi="Consolas" w:cs="Consolas"/>
           <w:color w:val="2B91AF"/>
-          <w:sz w:val="20"/>
-          <w:szCs w:val="20"/>
-          <w:lang w:bidi="he-IL"/>
-        </w:rPr>
-        <w:t>IConfigureThisEndpoint</w:t>
-      </w:r>
-      <w:proofErr w:type="spellEnd"/>
-      <w:r>
-        <w:rPr>
-          <w:rFonts w:ascii="Consolas" w:hAnsi="Consolas" w:cs="Consolas"/>
-          <w:sz w:val="20"/>
-          <w:szCs w:val="20"/>
-          <w:lang w:bidi="he-IL"/>
-        </w:rPr>
-        <w:t xml:space="preserve">, </w:t>
-      </w:r>
-      <w:proofErr w:type="spellStart"/>
-      <w:r>
-        <w:rPr>
-          <w:rFonts w:ascii="Consolas" w:hAnsi="Consolas" w:cs="Consolas"/>
-          <w:color w:val="2B91AF"/>
-          <w:sz w:val="20"/>
-          <w:szCs w:val="20"/>
-          <w:lang w:bidi="he-IL"/>
-        </w:rPr>
-        <w:t>AsA_Server</w:t>
-      </w:r>
-      <w:proofErr w:type="spellEnd"/>
-      <w:r>
-        <w:rPr>
-          <w:rFonts w:ascii="Consolas" w:hAnsi="Consolas" w:cs="Consolas"/>
-          <w:sz w:val="20"/>
-          <w:szCs w:val="20"/>
-          <w:lang w:bidi="he-IL"/>
-        </w:rPr>
-        <w:t xml:space="preserve">, </w:t>
-      </w:r>
-    </w:p>
-    <w:p>
-      <w:pPr>
-        <w:autoSpaceDE w:val="0"/>
-        <w:autoSpaceDN w:val="0"/>
-        <w:adjustRightInd w:val="0"/>
-        <w:spacing w:after="0" w:line="240" w:lineRule="auto"/>
-        <w:rPr>
-          <w:rFonts w:ascii="Consolas" w:hAnsi="Consolas" w:cs="Consolas"/>
-          <w:sz w:val="20"/>
-          <w:szCs w:val="20"/>
-          <w:lang w:bidi="he-IL"/>
-        </w:rPr>
-      </w:pPr>
-      <w:r>
-        <w:rPr>
-          <w:rFonts w:ascii="Consolas" w:hAnsi="Consolas" w:cs="Consolas"/>
-          <w:sz w:val="20"/>
-          <w:szCs w:val="20"/>
-          <w:lang w:bidi="he-IL"/>
-        </w:rPr>
-        <w:tab/>
-      </w:r>
-      <w:r>
-        <w:rPr>
-          <w:rFonts w:ascii="Consolas" w:hAnsi="Consolas" w:cs="Consolas"/>
-          <w:sz w:val="20"/>
-          <w:szCs w:val="20"/>
-          <w:lang w:bidi="he-IL"/>
-        </w:rPr>
-        <w:tab/>
-      </w:r>
-      <w:r>
-        <w:rPr>
-          <w:rFonts w:ascii="Consolas" w:hAnsi="Consolas" w:cs="Consolas"/>
-          <w:sz w:val="20"/>
-          <w:szCs w:val="20"/>
-          <w:lang w:bidi="he-IL"/>
-        </w:rPr>
-        <w:tab/>
-      </w:r>
-      <w:r>
-        <w:rPr>
-          <w:rFonts w:ascii="Consolas" w:hAnsi="Consolas" w:cs="Consolas"/>
-          <w:sz w:val="20"/>
-          <w:szCs w:val="20"/>
-          <w:lang w:bidi="he-IL"/>
-        </w:rPr>
-        <w:tab/>
-      </w:r>
-      <w:proofErr w:type="spellStart"/>
-      <w:r>
-        <w:rPr>
-          <w:rFonts w:ascii="Consolas" w:hAnsi="Consolas" w:cs="Consolas"/>
-          <w:color w:val="2B91AF"/>
-          <w:sz w:val="20"/>
-          <w:szCs w:val="20"/>
-          <w:lang w:bidi="he-IL"/>
-        </w:rPr>
-        <w:t>IWantCustomInitialization</w:t>
-      </w:r>
-      <w:proofErr w:type="spellEnd"/>
-      <w:r>
-        <w:rPr>
-          <w:rFonts w:ascii="Consolas" w:hAnsi="Consolas" w:cs="Consolas"/>
-          <w:sz w:val="20"/>
-          <w:szCs w:val="20"/>
-          <w:lang w:bidi="he-IL"/>
-        </w:rPr>
-        <w:t xml:space="preserve">, </w:t>
-      </w:r>
-      <w:proofErr w:type="spellStart"/>
-      <w:r>
-        <w:rPr>
-          <w:rFonts w:ascii="Consolas" w:hAnsi="Consolas" w:cs="Consolas"/>
-          <w:color w:val="2B91AF"/>
-          <w:sz w:val="20"/>
-          <w:szCs w:val="20"/>
-          <w:lang w:bidi="he-IL"/>
-        </w:rPr>
-        <w:t>ISpecifyMessageHandlerOrdering</w:t>
-      </w:r>
-      <w:proofErr w:type="spellEnd"/>
-    </w:p>
-    <w:p>
-      <w:pPr>
-        <w:autoSpaceDE w:val="0"/>
-        <w:autoSpaceDN w:val="0"/>
-        <w:adjustRightInd w:val="0"/>
-        <w:spacing w:after="0" w:line="240" w:lineRule="auto"/>
-        <w:rPr>
-          <w:rFonts w:ascii="Consolas" w:hAnsi="Consolas" w:cs="Consolas"/>
-          <w:sz w:val="20"/>
-          <w:szCs w:val="20"/>
-          <w:lang w:bidi="he-IL"/>
-        </w:rPr>
-      </w:pPr>
-      <w:r>
-        <w:rPr>
-          <w:rFonts w:ascii="Consolas" w:hAnsi="Consolas" w:cs="Consolas"/>
-          <w:sz w:val="20"/>
-          <w:szCs w:val="20"/>
-          <w:lang w:bidi="he-IL"/>
-        </w:rPr>
-        <w:t xml:space="preserve">    {</w:t>
-      </w:r>
-    </w:p>
-    <w:p>
-      <w:pPr>
-        <w:autoSpaceDE w:val="0"/>
-        <w:autoSpaceDN w:val="0"/>
-        <w:adjustRightInd w:val="0"/>
-        <w:spacing w:after="0" w:line="240" w:lineRule="auto"/>
-        <w:rPr>
-          <w:rFonts w:ascii="Consolas" w:hAnsi="Consolas" w:cs="Consolas"/>
-          <w:sz w:val="20"/>
-          <w:szCs w:val="20"/>
-          <w:lang w:bidi="he-IL"/>
-        </w:rPr>
-      </w:pPr>
-      <w:r>
-        <w:rPr>
-          <w:rFonts w:ascii="Consolas" w:hAnsi="Consolas" w:cs="Consolas"/>
-          <w:sz w:val="20"/>
-          <w:szCs w:val="20"/>
-          <w:lang w:bidi="he-IL"/>
-        </w:rPr>
-        <w:t xml:space="preserve">        </w:t>
-      </w:r>
-      <w:r>
-        <w:rPr>
-          <w:rFonts w:ascii="Consolas" w:hAnsi="Consolas" w:cs="Consolas"/>
-          <w:color w:val="0000FF"/>
-          <w:sz w:val="20"/>
-          <w:szCs w:val="20"/>
-          <w:lang w:bidi="he-IL"/>
-        </w:rPr>
-        <w:t>public</w:t>
-      </w:r>
-      <w:r>
-        <w:rPr>
-          <w:rFonts w:ascii="Consolas" w:hAnsi="Consolas" w:cs="Consolas"/>
-          <w:sz w:val="20"/>
-          <w:szCs w:val="20"/>
-          <w:lang w:bidi="he-IL"/>
-        </w:rPr>
-        <w:t xml:space="preserve"> </w:t>
-      </w:r>
-      <w:r>
-        <w:rPr>
-          <w:rFonts w:ascii="Consolas" w:hAnsi="Consolas" w:cs="Consolas"/>
-          <w:color w:val="0000FF"/>
-          <w:sz w:val="20"/>
-          <w:szCs w:val="20"/>
-          <w:lang w:bidi="he-IL"/>
-        </w:rPr>
-        <w:t>void</w:t>
-      </w:r>
-      <w:r>
-        <w:rPr>
-          <w:rFonts w:ascii="Consolas" w:hAnsi="Consolas" w:cs="Consolas"/>
-          <w:sz w:val="20"/>
-          <w:szCs w:val="20"/>
-          <w:lang w:bidi="he-IL"/>
-        </w:rPr>
-        <w:t xml:space="preserve"> </w:t>
-      </w:r>
-      <w:proofErr w:type="spellStart"/>
-      <w:r>
-        <w:rPr>
-          <w:rFonts w:ascii="Consolas" w:hAnsi="Consolas" w:cs="Consolas"/>
-          <w:sz w:val="20"/>
-          <w:szCs w:val="20"/>
-          <w:lang w:bidi="he-IL"/>
-        </w:rPr>
-        <w:t>Init</w:t>
-      </w:r>
-      <w:proofErr w:type="spellEnd"/>
-      <w:r>
-        <w:rPr>
-          <w:rFonts w:ascii="Consolas" w:hAnsi="Consolas" w:cs="Consolas"/>
-          <w:sz w:val="20"/>
-          <w:szCs w:val="20"/>
-          <w:lang w:bidi="he-IL"/>
-        </w:rPr>
-        <w:t>()</w:t>
-      </w:r>
-    </w:p>
-    <w:p>
-      <w:pPr>
-        <w:autoSpaceDE w:val="0"/>
-        <w:autoSpaceDN w:val="0"/>
-        <w:adjustRightInd w:val="0"/>
-        <w:spacing w:after="0" w:line="240" w:lineRule="auto"/>
-        <w:rPr>
-          <w:rFonts w:ascii="Consolas" w:hAnsi="Consolas" w:cs="Consolas"/>
-          <w:sz w:val="20"/>
-          <w:szCs w:val="20"/>
-          <w:lang w:bidi="he-IL"/>
-        </w:rPr>
-      </w:pPr>
-      <w:r>
-        <w:rPr>
-          <w:rFonts w:ascii="Consolas" w:hAnsi="Consolas" w:cs="Consolas"/>
-          <w:sz w:val="20"/>
-          <w:szCs w:val="20"/>
-          <w:lang w:bidi="he-IL"/>
-        </w:rPr>
-        <w:t xml:space="preserve">        {</w:t>
-      </w:r>
-    </w:p>
-    <w:p>
-      <w:pPr>
-        <w:autoSpaceDE w:val="0"/>
-        <w:autoSpaceDN w:val="0"/>
-        <w:adjustRightInd w:val="0"/>
-        <w:spacing w:after="0" w:line="240" w:lineRule="auto"/>
-        <w:rPr>
-          <w:rFonts w:ascii="Consolas" w:hAnsi="Consolas" w:cs="Consolas"/>
-          <w:sz w:val="20"/>
-          <w:szCs w:val="20"/>
-          <w:lang w:bidi="he-IL"/>
-        </w:rPr>
-      </w:pPr>
-      <w:r>
-        <w:rPr>
-          <w:rFonts w:ascii="Consolas" w:hAnsi="Consolas" w:cs="Consolas"/>
-          <w:sz w:val="20"/>
-          <w:szCs w:val="20"/>
-          <w:lang w:bidi="he-IL"/>
-        </w:rPr>
-        <w:t xml:space="preserve">            </w:t>
-      </w:r>
-      <w:proofErr w:type="spellStart"/>
-      <w:r>
-        <w:rPr>
-          <w:rFonts w:ascii="Consolas" w:hAnsi="Consolas" w:cs="Consolas"/>
-          <w:sz w:val="20"/>
-          <w:szCs w:val="20"/>
-          <w:lang w:bidi="he-IL"/>
-        </w:rPr>
-        <w:t>NServiceBus.</w:t>
-      </w:r>
-      <w:r>
-        <w:rPr>
-          <w:rFonts w:ascii="Consolas" w:hAnsi="Consolas" w:cs="Consolas"/>
-          <w:color w:val="2B91AF"/>
-          <w:sz w:val="20"/>
-          <w:szCs w:val="20"/>
-          <w:lang w:bidi="he-IL"/>
-        </w:rPr>
-        <w:t>Configure</w:t>
-      </w:r>
-      <w:r>
-        <w:rPr>
-          <w:rFonts w:ascii="Consolas" w:hAnsi="Consolas" w:cs="Consolas"/>
-          <w:sz w:val="20"/>
-          <w:szCs w:val="20"/>
-          <w:lang w:bidi="he-IL"/>
-        </w:rPr>
-        <w:t>.With</w:t>
-      </w:r>
-      <w:proofErr w:type="spellEnd"/>
-      <w:r>
-        <w:rPr>
-          <w:rFonts w:ascii="Consolas" w:hAnsi="Consolas" w:cs="Consolas"/>
-          <w:sz w:val="20"/>
-          <w:szCs w:val="20"/>
-          <w:lang w:bidi="he-IL"/>
-        </w:rPr>
-        <w:t>()</w:t>
-      </w:r>
-      <w:r>
-        <w:rPr>
-          <w:rFonts w:ascii="Consolas" w:hAnsi="Consolas" w:cs="Consolas"/>
-          <w:sz w:val="20"/>
-          <w:szCs w:val="20"/>
-          <w:lang w:bidi="he-IL"/>
-        </w:rPr>
-        <w:t>.</w:t>
-      </w:r>
-      <w:proofErr w:type="spellStart"/>
-      <w:r>
-        <w:rPr>
-          <w:rFonts w:ascii="Consolas" w:hAnsi="Consolas" w:cs="Consolas"/>
-          <w:sz w:val="20"/>
-          <w:szCs w:val="20"/>
-          <w:lang w:bidi="he-IL"/>
-        </w:rPr>
-        <w:t>DefaultBuilder</w:t>
-      </w:r>
-      <w:proofErr w:type="spellEnd"/>
-      <w:r>
-        <w:rPr>
-          <w:rFonts w:ascii="Consolas" w:hAnsi="Consolas" w:cs="Consolas"/>
-          <w:sz w:val="20"/>
-          <w:szCs w:val="20"/>
-          <w:lang w:bidi="he-IL"/>
-        </w:rPr>
-        <w:t>()</w:t>
-      </w:r>
-    </w:p>
-    <w:p>
-      <w:pPr>
-        <w:autoSpaceDE w:val="0"/>
-        <w:autoSpaceDN w:val="0"/>
-        <w:adjustRightInd w:val="0"/>
-        <w:spacing w:after="0" w:line="240" w:lineRule="auto"/>
-        <w:rPr>
-          <w:rFonts w:ascii="Consolas" w:hAnsi="Consolas" w:cs="Consolas"/>
-          <w:sz w:val="20"/>
-          <w:szCs w:val="20"/>
-          <w:lang w:bidi="he-IL"/>
-        </w:rPr>
-      </w:pPr>
-      <w:r>
-        <w:rPr>
-          <w:rFonts w:ascii="Consolas" w:hAnsi="Consolas" w:cs="Consolas"/>
-          <w:sz w:val="20"/>
-          <w:szCs w:val="20"/>
-          <w:lang w:bidi="he-IL"/>
-        </w:rPr>
-        <w:t xml:space="preserve">                .</w:t>
-      </w:r>
-      <w:proofErr w:type="spellStart"/>
-      <w:r>
-        <w:rPr>
-          <w:rFonts w:ascii="Consolas" w:hAnsi="Consolas" w:cs="Consolas"/>
-          <w:sz w:val="20"/>
-          <w:szCs w:val="20"/>
-          <w:lang w:bidi="he-IL"/>
-        </w:rPr>
-        <w:t>XmlSerializer</w:t>
-      </w:r>
-      <w:proofErr w:type="spellEnd"/>
-      <w:r>
-        <w:rPr>
-          <w:rFonts w:ascii="Consolas" w:hAnsi="Consolas" w:cs="Consolas"/>
-          <w:sz w:val="20"/>
-          <w:szCs w:val="20"/>
-          <w:lang w:bidi="he-IL"/>
-        </w:rPr>
-        <w:t>(</w:t>
-      </w:r>
-      <w:r>
-        <w:rPr>
-          <w:rFonts w:ascii="Consolas" w:hAnsi="Consolas" w:cs="Consolas"/>
-          <w:color w:val="A31515"/>
-          <w:sz w:val="20"/>
-          <w:szCs w:val="20"/>
-          <w:lang w:bidi="he-IL"/>
-        </w:rPr>
-        <w:t>"http://acme.com"</w:t>
-      </w:r>
-      <w:r>
-        <w:rPr>
-          <w:rFonts w:ascii="Consolas" w:hAnsi="Consolas" w:cs="Consolas"/>
-          <w:sz w:val="20"/>
-          <w:szCs w:val="20"/>
-          <w:lang w:bidi="he-IL"/>
-        </w:rPr>
-        <w:t>);</w:t>
-      </w:r>
-    </w:p>
-    <w:p>
-      <w:pPr>
-        <w:autoSpaceDE w:val="0"/>
-        <w:autoSpaceDN w:val="0"/>
-        <w:adjustRightInd w:val="0"/>
-        <w:spacing w:after="0" w:line="240" w:lineRule="auto"/>
-        <w:rPr>
-          <w:rFonts w:ascii="Consolas" w:hAnsi="Consolas" w:cs="Consolas"/>
-          <w:sz w:val="20"/>
-          <w:szCs w:val="20"/>
-          <w:lang w:bidi="he-IL"/>
-        </w:rPr>
-      </w:pPr>
-      <w:r>
-        <w:rPr>
-          <w:rFonts w:ascii="Consolas" w:hAnsi="Consolas" w:cs="Consolas"/>
-          <w:sz w:val="20"/>
-          <w:szCs w:val="20"/>
-          <w:lang w:bidi="he-IL"/>
+          <w:sz w:val="19"/>
+          <w:szCs w:val="19"/>
+          <w:highlight w:val="white"/>
+          <w:lang w:val="de-CH"/>
+        </w:rPr>
+        <w:t>Auth</w:t>
+      </w:r>
+      <w:proofErr w:type="spellEnd"/>
+      <w:r>
+        <w:rPr>
+          <w:rFonts w:ascii="Consolas" w:hAnsi="Consolas" w:cs="Consolas"/>
+          <w:color w:val="000000"/>
+          <w:sz w:val="19"/>
+          <w:szCs w:val="19"/>
+          <w:highlight w:val="white"/>
+          <w:lang w:val="de-CH"/>
+        </w:rPr>
+        <w:t>&gt;();</w:t>
+      </w:r>
+    </w:p>
+    <w:p>
+      <w:pPr>
+        <w:autoSpaceDE w:val="0"/>
+        <w:autoSpaceDN w:val="0"/>
+        <w:adjustRightInd w:val="0"/>
+        <w:spacing w:after="0" w:line="240" w:lineRule="auto"/>
+        <w:rPr>
+          <w:rFonts w:ascii="Consolas" w:hAnsi="Consolas" w:cs="Consolas"/>
+          <w:color w:val="000000"/>
+          <w:sz w:val="19"/>
+          <w:szCs w:val="19"/>
+          <w:highlight w:val="white"/>
+          <w:lang w:val="de-CH"/>
+        </w:rPr>
+      </w:pPr>
+      <w:r>
+        <w:rPr>
+          <w:rFonts w:ascii="Consolas" w:hAnsi="Consolas" w:cs="Consolas"/>
+          <w:color w:val="000000"/>
+          <w:sz w:val="19"/>
+          <w:szCs w:val="19"/>
+          <w:highlight w:val="white"/>
+          <w:lang w:val="de-CH"/>
         </w:rPr>
         <w:t xml:space="preserve">        }</w:t>
       </w:r>
@@ -20836,250 +20826,20 @@
         <w:spacing w:after="0" w:line="240" w:lineRule="auto"/>
         <w:rPr>
           <w:rFonts w:ascii="Consolas" w:hAnsi="Consolas" w:cs="Consolas"/>
-          <w:sz w:val="20"/>
-          <w:szCs w:val="20"/>
-          <w:lang w:bidi="he-IL"/>
-        </w:rPr>
-      </w:pPr>
-    </w:p>
-    <w:p>
-      <w:pPr>
-        <w:autoSpaceDE w:val="0"/>
-        <w:autoSpaceDN w:val="0"/>
-        <w:adjustRightInd w:val="0"/>
-        <w:spacing w:after="0" w:line="240" w:lineRule="auto"/>
-        <w:rPr>
-          <w:rFonts w:ascii="Consolas" w:hAnsi="Consolas" w:cs="Consolas"/>
-          <w:sz w:val="20"/>
-          <w:szCs w:val="20"/>
-          <w:lang w:bidi="he-IL"/>
-        </w:rPr>
-      </w:pPr>
-      <w:r>
-        <w:rPr>
-          <w:rFonts w:ascii="Consolas" w:hAnsi="Consolas" w:cs="Consolas"/>
-          <w:sz w:val="20"/>
-          <w:szCs w:val="20"/>
-          <w:lang w:bidi="he-IL"/>
-        </w:rPr>
-        <w:t xml:space="preserve">        </w:t>
-      </w:r>
-      <w:r>
-        <w:rPr>
-          <w:rFonts w:ascii="Consolas" w:hAnsi="Consolas" w:cs="Consolas"/>
-          <w:color w:val="0000FF"/>
-          <w:sz w:val="20"/>
-          <w:szCs w:val="20"/>
-          <w:lang w:bidi="he-IL"/>
-        </w:rPr>
-        <w:t>public</w:t>
-      </w:r>
-      <w:r>
-        <w:rPr>
-          <w:rFonts w:ascii="Consolas" w:hAnsi="Consolas" w:cs="Consolas"/>
-          <w:sz w:val="20"/>
-          <w:szCs w:val="20"/>
-          <w:lang w:bidi="he-IL"/>
-        </w:rPr>
-        <w:t xml:space="preserve"> </w:t>
-      </w:r>
-      <w:r>
-        <w:rPr>
-          <w:rFonts w:ascii="Consolas" w:hAnsi="Consolas" w:cs="Consolas"/>
-          <w:color w:val="0000FF"/>
-          <w:sz w:val="20"/>
-          <w:szCs w:val="20"/>
-          <w:lang w:bidi="he-IL"/>
-        </w:rPr>
-        <w:t>void</w:t>
-      </w:r>
-      <w:r>
-        <w:rPr>
-          <w:rFonts w:ascii="Consolas" w:hAnsi="Consolas" w:cs="Consolas"/>
-          <w:sz w:val="20"/>
-          <w:szCs w:val="20"/>
-          <w:lang w:bidi="he-IL"/>
-        </w:rPr>
-        <w:t xml:space="preserve"> </w:t>
-      </w:r>
-      <w:proofErr w:type="spellStart"/>
-      <w:r>
-        <w:rPr>
-          <w:rFonts w:ascii="Consolas" w:hAnsi="Consolas" w:cs="Consolas"/>
-          <w:sz w:val="20"/>
-          <w:szCs w:val="20"/>
-          <w:lang w:bidi="he-IL"/>
-        </w:rPr>
-        <w:t>SpecifyOrder</w:t>
-      </w:r>
-      <w:proofErr w:type="spellEnd"/>
-      <w:r>
-        <w:rPr>
-          <w:rFonts w:ascii="Consolas" w:hAnsi="Consolas" w:cs="Consolas"/>
-          <w:sz w:val="20"/>
-          <w:szCs w:val="20"/>
-          <w:lang w:bidi="he-IL"/>
-        </w:rPr>
-        <w:t>(</w:t>
-      </w:r>
-      <w:r>
-        <w:rPr>
-          <w:rFonts w:ascii="Consolas" w:hAnsi="Consolas" w:cs="Consolas"/>
-          <w:color w:val="2B91AF"/>
-          <w:sz w:val="20"/>
-          <w:szCs w:val="20"/>
-          <w:lang w:bidi="he-IL"/>
-        </w:rPr>
-        <w:t>Order</w:t>
-      </w:r>
-      <w:r>
-        <w:rPr>
-          <w:rFonts w:ascii="Consolas" w:hAnsi="Consolas" w:cs="Consolas"/>
-          <w:sz w:val="20"/>
-          <w:szCs w:val="20"/>
-          <w:lang w:bidi="he-IL"/>
-        </w:rPr>
-        <w:t xml:space="preserve"> order)</w:t>
-      </w:r>
-    </w:p>
-    <w:p>
-      <w:pPr>
-        <w:autoSpaceDE w:val="0"/>
-        <w:autoSpaceDN w:val="0"/>
-        <w:adjustRightInd w:val="0"/>
-        <w:spacing w:after="0" w:line="240" w:lineRule="auto"/>
-        <w:rPr>
-          <w:rFonts w:ascii="Consolas" w:hAnsi="Consolas" w:cs="Consolas"/>
-          <w:sz w:val="20"/>
-          <w:szCs w:val="20"/>
-          <w:lang w:bidi="he-IL"/>
-        </w:rPr>
-      </w:pPr>
-      <w:r>
-        <w:rPr>
-          <w:rFonts w:ascii="Consolas" w:hAnsi="Consolas" w:cs="Consolas"/>
-          <w:sz w:val="20"/>
-          <w:szCs w:val="20"/>
-          <w:lang w:bidi="he-IL"/>
-        </w:rPr>
-        <w:t xml:space="preserve">        {</w:t>
-      </w:r>
-    </w:p>
-    <w:p>
-      <w:pPr>
-        <w:autoSpaceDE w:val="0"/>
-        <w:autoSpaceDN w:val="0"/>
-        <w:adjustRightInd w:val="0"/>
-        <w:spacing w:after="0" w:line="240" w:lineRule="auto"/>
-        <w:rPr>
-          <w:rFonts w:ascii="Consolas" w:hAnsi="Consolas" w:cs="Consolas"/>
-          <w:sz w:val="20"/>
-          <w:szCs w:val="20"/>
-          <w:lang w:bidi="he-IL"/>
-        </w:rPr>
-      </w:pPr>
-      <w:r>
-        <w:rPr>
-          <w:rFonts w:ascii="Consolas" w:hAnsi="Consolas" w:cs="Consolas"/>
-          <w:sz w:val="20"/>
-          <w:szCs w:val="20"/>
-          <w:lang w:bidi="he-IL"/>
-        </w:rPr>
-        <w:t xml:space="preserve">            </w:t>
-      </w:r>
-      <w:proofErr w:type="spellStart"/>
-      <w:r>
-        <w:rPr>
-          <w:rFonts w:ascii="Consolas" w:hAnsi="Consolas" w:cs="Consolas"/>
-          <w:sz w:val="20"/>
-          <w:szCs w:val="20"/>
-          <w:lang w:bidi="he-IL"/>
-        </w:rPr>
-        <w:t>order.Specify</w:t>
-      </w:r>
-      <w:r>
-        <w:rPr>
-          <w:rFonts w:ascii="Consolas" w:hAnsi="Consolas" w:cs="Consolas"/>
-          <w:sz w:val="20"/>
-          <w:szCs w:val="20"/>
-          <w:lang w:bidi="he-IL"/>
-        </w:rPr>
-        <w:t>First</w:t>
-      </w:r>
-      <w:proofErr w:type="spellEnd"/>
-      <w:r>
-        <w:rPr>
-          <w:rFonts w:ascii="Consolas" w:hAnsi="Consolas" w:cs="Consolas"/>
-          <w:sz w:val="20"/>
-          <w:szCs w:val="20"/>
-          <w:lang w:bidi="he-IL"/>
-        </w:rPr>
-        <w:t>&lt;</w:t>
-      </w:r>
-      <w:proofErr w:type="spellStart"/>
-      <w:r>
-        <w:rPr>
-          <w:rFonts w:ascii="Consolas" w:hAnsi="Consolas" w:cs="Consolas"/>
-          <w:color w:val="2B91AF"/>
-          <w:sz w:val="20"/>
-          <w:szCs w:val="20"/>
-          <w:lang w:bidi="he-IL"/>
-        </w:rPr>
-        <w:t>Auth</w:t>
-      </w:r>
-      <w:proofErr w:type="spellEnd"/>
-      <w:r>
-        <w:rPr>
-          <w:rFonts w:ascii="Consolas" w:hAnsi="Consolas" w:cs="Consolas"/>
-          <w:sz w:val="20"/>
-          <w:szCs w:val="20"/>
-          <w:lang w:bidi="he-IL"/>
-        </w:rPr>
-        <w:t>&gt;();</w:t>
-      </w:r>
-    </w:p>
-    <w:p>
-      <w:pPr>
-        <w:autoSpaceDE w:val="0"/>
-        <w:autoSpaceDN w:val="0"/>
-        <w:adjustRightInd w:val="0"/>
-        <w:spacing w:after="0" w:line="240" w:lineRule="auto"/>
-        <w:rPr>
-          <w:rFonts w:ascii="Consolas" w:hAnsi="Consolas" w:cs="Consolas"/>
-          <w:sz w:val="20"/>
-          <w:szCs w:val="20"/>
-          <w:lang w:bidi="he-IL"/>
-        </w:rPr>
-      </w:pPr>
-      <w:r>
-        <w:rPr>
-          <w:rFonts w:ascii="Consolas" w:hAnsi="Consolas" w:cs="Consolas"/>
-          <w:sz w:val="20"/>
-          <w:szCs w:val="20"/>
-          <w:lang w:bidi="he-IL"/>
-        </w:rPr>
-        <w:t xml:space="preserve">        }</w:t>
-      </w:r>
-    </w:p>
-    <w:p>
-      <w:pPr>
-        <w:autoSpaceDE w:val="0"/>
-        <w:autoSpaceDN w:val="0"/>
-        <w:adjustRightInd w:val="0"/>
-        <w:spacing w:after="0" w:line="240" w:lineRule="auto"/>
-        <w:rPr>
-          <w:rFonts w:ascii="Consolas" w:hAnsi="Consolas" w:cs="Consolas"/>
-          <w:sz w:val="20"/>
-          <w:szCs w:val="20"/>
-          <w:lang w:bidi="he-IL"/>
-        </w:rPr>
-      </w:pPr>
-      <w:r>
-        <w:rPr>
-          <w:rFonts w:ascii="Consolas" w:hAnsi="Consolas" w:cs="Consolas"/>
-          <w:sz w:val="20"/>
-          <w:szCs w:val="20"/>
-          <w:lang w:bidi="he-IL"/>
+          <w:color w:val="000000"/>
+          <w:sz w:val="19"/>
+          <w:szCs w:val="19"/>
+          <w:lang w:val="de-CH"/>
+        </w:rPr>
+      </w:pPr>
+      <w:r>
+        <w:rPr>
+          <w:rFonts w:ascii="Consolas" w:hAnsi="Consolas" w:cs="Consolas"/>
+          <w:color w:val="000000"/>
+          <w:sz w:val="19"/>
+          <w:szCs w:val="19"/>
+          <w:highlight w:val="white"/>
+          <w:lang w:val="de-CH"/>
         </w:rPr>
         <w:t xml:space="preserve">    }</w:t>
       </w:r>
@@ -21109,12 +20869,17 @@
     </w:p>
     <w:p>
       <w:r>
+        <w:t>Build and run. Notice that the server doesn't output the message contents any more.</w:t>
+      </w:r>
+    </w:p>
+    <w:p>
+      <w:r>
+        <w:br w:type="page"/>
+      </w:r>
+    </w:p>
+    <w:p>
+      <w:r>
         <w:lastRenderedPageBreak/>
-        <w:t>Build and run. Notice that the server doesn't output the message contents any more.</w:t>
-      </w:r>
-    </w:p>
-    <w:p>
-      <w:r>
         <w:t xml:space="preserve">Modify the </w:t>
       </w:r>
       <w:proofErr w:type="spellStart"/>
@@ -22319,6 +22084,8 @@
         </w:rPr>
         <w:t>{</w:t>
       </w:r>
+      <w:bookmarkStart w:id="22" w:name="_GoBack"/>
+      <w:bookmarkEnd w:id="22"/>
     </w:p>
     <w:p>
       <w:pPr>
@@ -25287,8 +25054,8 @@
         </w:rPr>
         <w:t>"</w:t>
       </w:r>
-      <w:bookmarkStart w:id="19" w:name="OLE_LINK1"/>
-      <w:bookmarkStart w:id="20" w:name="OLE_LINK2"/>
+      <w:bookmarkStart w:id="23" w:name="OLE_LINK1"/>
+      <w:bookmarkStart w:id="24" w:name="OLE_LINK2"/>
       <w:r>
         <w:rPr>
           <w:rFonts w:ascii="Consolas" w:hAnsi="Consolas" w:cs="Consolas"/>
@@ -25299,8 +25066,8 @@
         </w:rPr>
         <w:t>gdDbqRpqdRbTs3mhdZh9qCaDaxJXl+e7</w:t>
       </w:r>
-      <w:bookmarkEnd w:id="19"/>
-      <w:bookmarkEnd w:id="20"/>
+      <w:bookmarkEnd w:id="23"/>
+      <w:bookmarkEnd w:id="24"/>
       <w:r>
         <w:rPr>
           <w:rFonts w:ascii="Consolas" w:hAnsi="Consolas" w:cs="Consolas"/>
@@ -25625,7 +25392,7 @@
         </w:rPr>
         <w:t xml:space="preserve"> : </w:t>
       </w:r>
-      <w:commentRangeStart w:id="21"/>
+      <w:commentRangeStart w:id="25"/>
       <w:r>
         <w:rPr>
           <w:rFonts w:ascii="Consolas" w:hAnsi="Consolas" w:cs="Consolas"/>
@@ -25660,12 +25427,12 @@
         </w:rPr>
         <w:t>&gt;</w:t>
       </w:r>
-      <w:commentRangeEnd w:id="21"/>
+      <w:commentRangeEnd w:id="25"/>
       <w:r>
         <w:rPr>
           <w:rStyle w:val="CommentReference"/>
         </w:rPr>
-        <w:commentReference w:id="21"/>
+        <w:commentReference w:id="25"/>
       </w:r>
     </w:p>
     <w:p>
@@ -25743,7 +25510,7 @@
         </w:rPr>
         <w:t xml:space="preserve"> </w:t>
       </w:r>
-      <w:commentRangeStart w:id="22"/>
+      <w:commentRangeStart w:id="26"/>
       <w:r>
         <w:rPr>
           <w:rFonts w:ascii="Consolas" w:hAnsi="Consolas" w:cs="Consolas"/>
@@ -25752,12 +25519,12 @@
         </w:rPr>
         <w:t>GetConfiguration()</w:t>
       </w:r>
-      <w:commentRangeEnd w:id="22"/>
+      <w:commentRangeEnd w:id="26"/>
       <w:r>
         <w:rPr>
           <w:rStyle w:val="CommentReference"/>
         </w:rPr>
-        <w:commentReference w:id="22"/>
+        <w:commentReference w:id="26"/>
       </w:r>
     </w:p>
     <w:p>
@@ -25908,7 +25675,7 @@
           <w:szCs w:val="19"/>
         </w:rPr>
       </w:pPr>
-      <w:commentRangeStart w:id="23"/>
+      <w:commentRangeStart w:id="27"/>
       <w:r>
         <w:rPr>
           <w:rFonts w:ascii="Consolas" w:hAnsi="Consolas" w:cs="Consolas"/>
@@ -25934,12 +25701,12 @@
         </w:rPr>
         <w:t>"gdDbqRpqdRbTs3mhdZh9qCaDaxJXl+e7"</w:t>
       </w:r>
-      <w:commentRangeEnd w:id="23"/>
+      <w:commentRangeEnd w:id="27"/>
       <w:r>
         <w:rPr>
           <w:rStyle w:val="CommentReference"/>
         </w:rPr>
-        <w:commentReference w:id="23"/>
+        <w:commentReference w:id="27"/>
       </w:r>
     </w:p>
     <w:p>
@@ -29868,8 +29635,8 @@
           <w:lang w:bidi="he-IL"/>
         </w:rPr>
       </w:pPr>
-      <w:bookmarkStart w:id="24" w:name="OLE_LINK9"/>
-      <w:bookmarkStart w:id="25" w:name="OLE_LINK10"/>
+      <w:bookmarkStart w:id="28" w:name="OLE_LINK9"/>
+      <w:bookmarkStart w:id="29" w:name="OLE_LINK10"/>
       <w:r>
         <w:rPr>
           <w:rFonts w:ascii="Consolas" w:hAnsi="Consolas" w:cs="Consolas"/>
@@ -30504,8 +30271,8 @@
         <w:t xml:space="preserve">  </w:t>
       </w:r>
     </w:p>
-    <w:bookmarkEnd w:id="24"/>
-    <w:bookmarkEnd w:id="25"/>
+    <w:bookmarkEnd w:id="28"/>
+    <w:bookmarkEnd w:id="29"/>
     <w:p>
       <w:pPr>
         <w:autoSpaceDE w:val="0"/>
@@ -30571,7 +30338,7 @@
       <w:r>
         <w:t xml:space="preserve">Change the url to </w:t>
       </w:r>
-      <w:hyperlink r:id="rId18" w:history="1">
+      <w:hyperlink r:id="rId20" w:history="1">
         <w:r>
           <w:rPr>
             <w:rStyle w:val="Hyperlink"/>
@@ -30693,7 +30460,7 @@
         </w:rPr>
         <w:t xml:space="preserve">                                        </w:t>
       </w:r>
-      <w:commentRangeStart w:id="26"/>
+      <w:commentRangeStart w:id="30"/>
       <w:r>
         <w:rPr>
           <w:rFonts w:ascii="Consolas" w:hAnsi="Consolas" w:cs="Consolas"/>
@@ -30703,12 +30470,12 @@
         </w:rPr>
         <w:t>INeedInitialization</w:t>
       </w:r>
-      <w:commentRangeEnd w:id="26"/>
+      <w:commentRangeEnd w:id="30"/>
       <w:r>
         <w:rPr>
           <w:rStyle w:val="CommentReference"/>
         </w:rPr>
-        <w:commentReference w:id="26"/>
+        <w:commentReference w:id="30"/>
       </w:r>
     </w:p>
     <w:p>
@@ -31538,7 +31305,7 @@
         </w:rPr>
         <w:t xml:space="preserve"> </w:t>
       </w:r>
-      <w:commentRangeStart w:id="27"/>
+      <w:commentRangeStart w:id="31"/>
       <w:r>
         <w:rPr>
           <w:rFonts w:ascii="Consolas" w:hAnsi="Consolas" w:cs="Consolas"/>
@@ -31547,12 +31314,12 @@
         </w:rPr>
         <w:t>IndexAsync</w:t>
       </w:r>
-      <w:commentRangeEnd w:id="27"/>
+      <w:commentRangeEnd w:id="31"/>
       <w:r>
         <w:rPr>
           <w:rStyle w:val="CommentReference"/>
         </w:rPr>
-        <w:commentReference w:id="27"/>
+        <w:commentReference w:id="31"/>
       </w:r>
       <w:r>
         <w:rPr>
@@ -31753,7 +31520,7 @@
         </w:rPr>
         <w:t>"</w:t>
       </w:r>
-      <w:commentRangeStart w:id="28"/>
+      <w:commentRangeStart w:id="32"/>
       <w:r>
         <w:rPr>
           <w:rFonts w:ascii="Consolas" w:hAnsi="Consolas" w:cs="Consolas"/>
@@ -31763,12 +31530,12 @@
         </w:rPr>
         <w:t>response</w:t>
       </w:r>
-      <w:commentRangeEnd w:id="28"/>
+      <w:commentRangeEnd w:id="32"/>
       <w:r>
         <w:rPr>
           <w:rStyle w:val="CommentReference"/>
         </w:rPr>
-        <w:commentReference w:id="28"/>
+        <w:commentReference w:id="32"/>
       </w:r>
       <w:r>
         <w:rPr>
@@ -31913,7 +31680,7 @@
         </w:rPr>
         <w:t xml:space="preserve"> </w:t>
       </w:r>
-      <w:commentRangeStart w:id="29"/>
+      <w:commentRangeStart w:id="33"/>
       <w:r>
         <w:rPr>
           <w:rFonts w:ascii="Consolas" w:hAnsi="Consolas" w:cs="Consolas"/>
@@ -31922,12 +31689,12 @@
         </w:rPr>
         <w:t>IndexCompleted</w:t>
       </w:r>
-      <w:commentRangeEnd w:id="29"/>
+      <w:commentRangeEnd w:id="33"/>
       <w:r>
         <w:rPr>
           <w:rStyle w:val="CommentReference"/>
         </w:rPr>
-        <w:commentReference w:id="29"/>
+        <w:commentReference w:id="33"/>
       </w:r>
       <w:r>
         <w:rPr>
@@ -36037,16 +35804,16 @@
       <w:r>
         <w:t xml:space="preserve">. Notice that a new queue called </w:t>
       </w:r>
-      <w:commentRangeStart w:id="30"/>
+      <w:commentRangeStart w:id="34"/>
       <w:r>
         <w:t xml:space="preserve">MvcApplication1 </w:t>
       </w:r>
-      <w:commentRangeEnd w:id="30"/>
+      <w:commentRangeEnd w:id="34"/>
       <w:r>
         <w:rPr>
           <w:rStyle w:val="CommentReference"/>
         </w:rPr>
-        <w:commentReference w:id="30"/>
+        <w:commentReference w:id="34"/>
       </w:r>
       <w:r>
         <w:t>is created.</w:t>
@@ -38973,7 +38740,7 @@
       </w:r>
     </w:p>
   </w:comment>
-  <w:comment w:id="18" w:author="andreas.ohlund" w:date="2013-10-09T16:20:00Z" w:initials="a">
+  <w:comment w:id="19" w:author="andreas.ohlund" w:date="2013-10-09T16:20:00Z" w:initials="a">
     <w:p>
       <w:pPr>
         <w:pStyle w:val="CommentText"/>
@@ -38989,7 +38756,7 @@
       </w:r>
     </w:p>
   </w:comment>
-  <w:comment w:id="21" w:author="andreas.ohlund" w:date="2012-02-16T08:55:00Z" w:initials="a">
+  <w:comment w:id="25" w:author="andreas.ohlund" w:date="2012-02-16T08:55:00Z" w:initials="a">
     <w:p>
       <w:pPr>
         <w:pStyle w:val="CommentText"/>
@@ -39010,7 +38777,7 @@
       <w:proofErr w:type="spellEnd"/>
     </w:p>
   </w:comment>
-  <w:comment w:id="22" w:author="andreas.ohlund" w:date="2012-02-15T11:04:00Z" w:initials="a">
+  <w:comment w:id="26" w:author="andreas.ohlund" w:date="2012-02-15T11:04:00Z" w:initials="a">
     <w:p>
       <w:pPr>
         <w:pStyle w:val="CommentText"/>
@@ -39026,7 +38793,7 @@
       </w:r>
     </w:p>
   </w:comment>
-  <w:comment w:id="23" w:author="andreas.ohlund" w:date="2012-02-15T11:04:00Z" w:initials="a">
+  <w:comment w:id="27" w:author="andreas.ohlund" w:date="2012-02-15T11:04:00Z" w:initials="a">
     <w:p>
       <w:pPr>
         <w:pStyle w:val="CommentText"/>
@@ -39050,7 +38817,7 @@
       </w:r>
     </w:p>
   </w:comment>
-  <w:comment w:id="26" w:author="andreas.ohlund" w:date="2012-02-16T09:51:00Z" w:initials="a">
+  <w:comment w:id="30" w:author="andreas.ohlund" w:date="2012-02-16T09:51:00Z" w:initials="a">
     <w:p>
       <w:pPr>
         <w:pStyle w:val="CommentText"/>
@@ -39074,7 +38841,7 @@
       </w:r>
     </w:p>
   </w:comment>
-  <w:comment w:id="27" w:author="andreas.ohlund" w:date="2012-02-16T10:03:00Z" w:initials="a">
+  <w:comment w:id="31" w:author="andreas.ohlund" w:date="2012-02-16T10:03:00Z" w:initials="a">
     <w:p>
       <w:pPr>
         <w:pStyle w:val="CommentText"/>
@@ -39100,7 +38867,7 @@
       <w:proofErr w:type="gramEnd"/>
     </w:p>
   </w:comment>
-  <w:comment w:id="28" w:author="andreas.ohlund" w:date="2012-02-16T10:04:00Z" w:initials="a">
+  <w:comment w:id="32" w:author="andreas.ohlund" w:date="2012-02-16T10:04:00Z" w:initials="a">
     <w:p>
       <w:pPr>
         <w:pStyle w:val="CommentText"/>
@@ -39116,7 +38883,7 @@
       </w:r>
     </w:p>
   </w:comment>
-  <w:comment w:id="29" w:author="andreas.ohlund" w:date="2012-02-16T10:04:00Z" w:initials="a">
+  <w:comment w:id="33" w:author="andreas.ohlund" w:date="2012-02-16T10:04:00Z" w:initials="a">
     <w:p>
       <w:pPr>
         <w:pStyle w:val="CommentText"/>
@@ -39142,7 +38909,7 @@
       <w:proofErr w:type="gramEnd"/>
     </w:p>
   </w:comment>
-  <w:comment w:id="30" w:author="andreas.ohlund" w:date="2012-02-16T10:28:00Z" w:initials="a">
+  <w:comment w:id="34" w:author="andreas.ohlund" w:date="2012-02-16T10:28:00Z" w:initials="a">
     <w:p>
       <w:pPr>
         <w:pStyle w:val="CommentText"/>
@@ -43749,7 +43516,7 @@
 </file>
 
 <file path=customXml/itemProps1.xml><?xml version="1.0" encoding="utf-8"?>
-<ds:datastoreItem xmlns:ds="http://schemas.openxmlformats.org/officeDocument/2006/customXml" ds:itemID="{6CF6498D-30EB-4050-8349-9424139FDFAD}">
+<ds:datastoreItem xmlns:ds="http://schemas.openxmlformats.org/officeDocument/2006/customXml" ds:itemID="{AC744F3A-ED64-4EF2-A6AC-375842B6CB80}">
   <ds:schemaRefs>
     <ds:schemaRef ds:uri="http://schemas.openxmlformats.org/officeDocument/2006/bibliography"/>
   </ds:schemaRefs>

</xml_diff>

<commit_message>
Ex16 with NSB v5
</commit_message>
<xml_diff>
--- a/EnterpriseDevelopmentWithNServiceBus_Student.docx
+++ b/EnterpriseDevelopmentWithNServiceBus_Student.docx
@@ -8773,27 +8773,14 @@
       <w:r>
         <w:t xml:space="preserve">Figure </w:t>
       </w:r>
-      <w:r>
-        <w:fldChar w:fldCharType="begin"/>
-      </w:r>
-      <w:r>
-        <w:instrText xml:space="preserve"> SEQ Figure \* ARABIC </w:instrText>
-      </w:r>
-      <w:r>
-        <w:fldChar w:fldCharType="separate"/>
-      </w:r>
-      <w:r>
-        <w:rPr>
-          <w:noProof/>
-        </w:rPr>
-        <w:t>1</w:t>
-      </w:r>
-      <w:r>
-        <w:rPr>
-          <w:noProof/>
-        </w:rPr>
-        <w:fldChar w:fldCharType="end"/>
-      </w:r>
+      <w:fldSimple w:instr=" SEQ Figure \* ARABIC ">
+        <w:r>
+          <w:rPr>
+            <w:noProof/>
+          </w:rPr>
+          <w:t>1</w:t>
+        </w:r>
+      </w:fldSimple>
       <w:r>
         <w:t xml:space="preserve"> XML contents of the MSMQ message</w:t>
       </w:r>
@@ -29248,29 +29235,24 @@
     </w:p>
     <w:p>
       <w:r>
-        <w:t>Now we're going to write a test that checks that if an empty string is passed in the message that the RequestWithResponseHandler will c</w:t>
-      </w:r>
-      <w:bookmarkStart w:id="46" w:name="_GoBack"/>
-      <w:bookmarkEnd w:id="46"/>
-      <w:r>
-        <w:t>all Bus.Return with the parameter 0:</w:t>
-      </w:r>
-    </w:p>
-    <w:p>
-      <w:pPr>
-        <w:autoSpaceDE w:val="0"/>
-        <w:autoSpaceDN w:val="0"/>
-        <w:adjustRightInd w:val="0"/>
-        <w:spacing w:after="0" w:line="240" w:lineRule="auto"/>
-        <w:rPr>
-          <w:rFonts w:ascii="Consolas" w:hAnsi="Consolas" w:cs="Consolas"/>
-          <w:sz w:val="20"/>
-          <w:szCs w:val="20"/>
-          <w:lang w:bidi="he-IL"/>
-        </w:rPr>
-      </w:pPr>
-      <w:bookmarkStart w:id="47" w:name="OLE_LINK3"/>
-      <w:bookmarkStart w:id="48" w:name="OLE_LINK4"/>
+        <w:t>Now we're going to write a test that checks that if an empty string is passed in the message that the RequestWithResponseHandler will call Bus.Return with the parameter 0:</w:t>
+      </w:r>
+    </w:p>
+    <w:p>
+      <w:pPr>
+        <w:autoSpaceDE w:val="0"/>
+        <w:autoSpaceDN w:val="0"/>
+        <w:adjustRightInd w:val="0"/>
+        <w:spacing w:after="0" w:line="240" w:lineRule="auto"/>
+        <w:rPr>
+          <w:rFonts w:ascii="Consolas" w:hAnsi="Consolas" w:cs="Consolas"/>
+          <w:sz w:val="20"/>
+          <w:szCs w:val="20"/>
+          <w:lang w:bidi="he-IL"/>
+        </w:rPr>
+      </w:pPr>
+      <w:bookmarkStart w:id="46" w:name="OLE_LINK3"/>
+      <w:bookmarkStart w:id="47" w:name="OLE_LINK4"/>
       <w:r>
         <w:rPr>
           <w:rFonts w:ascii="Consolas" w:hAnsi="Consolas" w:cs="Consolas"/>
@@ -29996,8 +29978,8 @@
         <w:t>}</w:t>
       </w:r>
     </w:p>
+    <w:bookmarkEnd w:id="46"/>
     <w:bookmarkEnd w:id="47"/>
-    <w:bookmarkEnd w:id="48"/>
     <w:p/>
     <w:p>
       <w:r>
@@ -30047,17 +30029,64 @@
         <w:spacing w:after="0" w:line="240" w:lineRule="auto"/>
         <w:rPr>
           <w:rFonts w:ascii="Consolas" w:hAnsi="Consolas" w:cs="Consolas"/>
-          <w:sz w:val="20"/>
-          <w:szCs w:val="20"/>
-          <w:lang w:bidi="he-IL"/>
-        </w:rPr>
-      </w:pPr>
-      <w:r>
-        <w:rPr>
-          <w:rFonts w:ascii="Consolas" w:hAnsi="Consolas" w:cs="Consolas"/>
-          <w:sz w:val="20"/>
-          <w:szCs w:val="20"/>
-          <w:lang w:bidi="he-IL"/>
+          <w:color w:val="000000"/>
+          <w:sz w:val="19"/>
+          <w:szCs w:val="19"/>
+          <w:highlight w:val="white"/>
+        </w:rPr>
+      </w:pPr>
+      <w:r>
+        <w:rPr>
+          <w:rFonts w:ascii="Consolas" w:hAnsi="Consolas" w:cs="Consolas"/>
+          <w:color w:val="000000"/>
+          <w:sz w:val="19"/>
+          <w:szCs w:val="19"/>
+          <w:highlight w:val="white"/>
+        </w:rPr>
+        <w:t xml:space="preserve">    [</w:t>
+      </w:r>
+      <w:r>
+        <w:rPr>
+          <w:rFonts w:ascii="Consolas" w:hAnsi="Consolas" w:cs="Consolas"/>
+          <w:color w:val="2B91AF"/>
+          <w:sz w:val="19"/>
+          <w:szCs w:val="19"/>
+          <w:highlight w:val="white"/>
+        </w:rPr>
+        <w:t>Message</w:t>
+      </w:r>
+      <w:r>
+        <w:rPr>
+          <w:rFonts w:ascii="Consolas" w:hAnsi="Consolas" w:cs="Consolas"/>
+          <w:color w:val="000000"/>
+          <w:sz w:val="19"/>
+          <w:szCs w:val="19"/>
+          <w:highlight w:val="white"/>
+        </w:rPr>
+        <w:t>]</w:t>
+      </w:r>
+    </w:p>
+    <w:p>
+      <w:pPr>
+        <w:autoSpaceDE w:val="0"/>
+        <w:autoSpaceDN w:val="0"/>
+        <w:adjustRightInd w:val="0"/>
+        <w:spacing w:after="0" w:line="240" w:lineRule="auto"/>
+        <w:rPr>
+          <w:rFonts w:ascii="Consolas" w:hAnsi="Consolas" w:cs="Consolas"/>
+          <w:color w:val="000000"/>
+          <w:sz w:val="19"/>
+          <w:szCs w:val="19"/>
+          <w:highlight w:val="white"/>
+        </w:rPr>
+      </w:pPr>
+      <w:r>
+        <w:rPr>
+          <w:rFonts w:ascii="Consolas" w:hAnsi="Consolas" w:cs="Consolas"/>
+          <w:color w:val="000000"/>
+          <w:sz w:val="19"/>
+          <w:szCs w:val="19"/>
+          <w:highlight w:val="white"/>
         </w:rPr>
         <w:t xml:space="preserve">    </w:t>
       </w:r>
@@ -30065,18 +30094,19 @@
         <w:rPr>
           <w:rFonts w:ascii="Consolas" w:hAnsi="Consolas" w:cs="Consolas"/>
           <w:color w:val="0000FF"/>
-          <w:sz w:val="20"/>
-          <w:szCs w:val="20"/>
-          <w:lang w:bidi="he-IL"/>
+          <w:sz w:val="19"/>
+          <w:szCs w:val="19"/>
+          <w:highlight w:val="white"/>
         </w:rPr>
         <w:t>public</w:t>
       </w:r>
       <w:r>
         <w:rPr>
           <w:rFonts w:ascii="Consolas" w:hAnsi="Consolas" w:cs="Consolas"/>
-          <w:sz w:val="20"/>
-          <w:szCs w:val="20"/>
-          <w:lang w:bidi="he-IL"/>
+          <w:color w:val="000000"/>
+          <w:sz w:val="19"/>
+          <w:szCs w:val="19"/>
+          <w:highlight w:val="white"/>
         </w:rPr>
         <w:t xml:space="preserve"> </w:t>
       </w:r>
@@ -30084,18 +30114,19 @@
         <w:rPr>
           <w:rFonts w:ascii="Consolas" w:hAnsi="Consolas" w:cs="Consolas"/>
           <w:color w:val="0000FF"/>
-          <w:sz w:val="20"/>
-          <w:szCs w:val="20"/>
-          <w:lang w:bidi="he-IL"/>
+          <w:sz w:val="19"/>
+          <w:szCs w:val="19"/>
+          <w:highlight w:val="white"/>
         </w:rPr>
         <w:t>class</w:t>
       </w:r>
       <w:r>
         <w:rPr>
           <w:rFonts w:ascii="Consolas" w:hAnsi="Consolas" w:cs="Consolas"/>
-          <w:sz w:val="20"/>
-          <w:szCs w:val="20"/>
-          <w:lang w:bidi="he-IL"/>
+          <w:color w:val="000000"/>
+          <w:sz w:val="19"/>
+          <w:szCs w:val="19"/>
+          <w:highlight w:val="white"/>
         </w:rPr>
         <w:t xml:space="preserve"> </w:t>
       </w:r>
@@ -30103,17 +30134,1075 @@
         <w:rPr>
           <w:rFonts w:ascii="Consolas" w:hAnsi="Consolas" w:cs="Consolas"/>
           <w:color w:val="2B91AF"/>
-          <w:sz w:val="20"/>
-          <w:szCs w:val="20"/>
-          <w:lang w:bidi="he-IL"/>
+          <w:sz w:val="19"/>
+          <w:szCs w:val="19"/>
+          <w:highlight w:val="white"/>
         </w:rPr>
         <w:t>Query</w:t>
       </w:r>
-      <w:r>
-        <w:rPr>
-          <w:rFonts w:ascii="Consolas" w:hAnsi="Consolas" w:cs="Consolas"/>
-          <w:sz w:val="20"/>
-          <w:szCs w:val="20"/>
+    </w:p>
+    <w:p>
+      <w:pPr>
+        <w:autoSpaceDE w:val="0"/>
+        <w:autoSpaceDN w:val="0"/>
+        <w:adjustRightInd w:val="0"/>
+        <w:spacing w:after="0" w:line="240" w:lineRule="auto"/>
+        <w:rPr>
+          <w:rFonts w:ascii="Consolas" w:hAnsi="Consolas" w:cs="Consolas"/>
+          <w:color w:val="000000"/>
+          <w:sz w:val="19"/>
+          <w:szCs w:val="19"/>
+          <w:highlight w:val="white"/>
+        </w:rPr>
+      </w:pPr>
+      <w:r>
+        <w:rPr>
+          <w:rFonts w:ascii="Consolas" w:hAnsi="Consolas" w:cs="Consolas"/>
+          <w:color w:val="000000"/>
+          <w:sz w:val="19"/>
+          <w:szCs w:val="19"/>
+          <w:highlight w:val="white"/>
+        </w:rPr>
+        <w:t xml:space="preserve">    {</w:t>
+      </w:r>
+    </w:p>
+    <w:p>
+      <w:pPr>
+        <w:autoSpaceDE w:val="0"/>
+        <w:autoSpaceDN w:val="0"/>
+        <w:adjustRightInd w:val="0"/>
+        <w:spacing w:after="0" w:line="240" w:lineRule="auto"/>
+        <w:rPr>
+          <w:rFonts w:ascii="Consolas" w:hAnsi="Consolas" w:cs="Consolas"/>
+          <w:color w:val="000000"/>
+          <w:sz w:val="19"/>
+          <w:szCs w:val="19"/>
+          <w:highlight w:val="white"/>
+        </w:rPr>
+      </w:pPr>
+      <w:r>
+        <w:rPr>
+          <w:rFonts w:ascii="Consolas" w:hAnsi="Consolas" w:cs="Consolas"/>
+          <w:color w:val="000000"/>
+          <w:sz w:val="19"/>
+          <w:szCs w:val="19"/>
+          <w:highlight w:val="white"/>
+        </w:rPr>
+        <w:t xml:space="preserve">        </w:t>
+      </w:r>
+      <w:r>
+        <w:rPr>
+          <w:rFonts w:ascii="Consolas" w:hAnsi="Consolas" w:cs="Consolas"/>
+          <w:color w:val="0000FF"/>
+          <w:sz w:val="19"/>
+          <w:szCs w:val="19"/>
+          <w:highlight w:val="white"/>
+        </w:rPr>
+        <w:t>public</w:t>
+      </w:r>
+      <w:r>
+        <w:rPr>
+          <w:rFonts w:ascii="Consolas" w:hAnsi="Consolas" w:cs="Consolas"/>
+          <w:color w:val="000000"/>
+          <w:sz w:val="19"/>
+          <w:szCs w:val="19"/>
+          <w:highlight w:val="white"/>
+        </w:rPr>
+        <w:t xml:space="preserve"> Query(</w:t>
+      </w:r>
+      <w:r>
+        <w:rPr>
+          <w:rFonts w:ascii="Consolas" w:hAnsi="Consolas" w:cs="Consolas"/>
+          <w:color w:val="0000FF"/>
+          <w:sz w:val="19"/>
+          <w:szCs w:val="19"/>
+          <w:highlight w:val="white"/>
+        </w:rPr>
+        <w:t>int</w:t>
+      </w:r>
+      <w:r>
+        <w:rPr>
+          <w:rFonts w:ascii="Consolas" w:hAnsi="Consolas" w:cs="Consolas"/>
+          <w:color w:val="000000"/>
+          <w:sz w:val="19"/>
+          <w:szCs w:val="19"/>
+          <w:highlight w:val="white"/>
+        </w:rPr>
+        <w:t xml:space="preserve"> numberOfResponses)</w:t>
+      </w:r>
+    </w:p>
+    <w:p>
+      <w:pPr>
+        <w:autoSpaceDE w:val="0"/>
+        <w:autoSpaceDN w:val="0"/>
+        <w:adjustRightInd w:val="0"/>
+        <w:spacing w:after="0" w:line="240" w:lineRule="auto"/>
+        <w:rPr>
+          <w:rFonts w:ascii="Consolas" w:hAnsi="Consolas" w:cs="Consolas"/>
+          <w:color w:val="000000"/>
+          <w:sz w:val="19"/>
+          <w:szCs w:val="19"/>
+          <w:highlight w:val="white"/>
+        </w:rPr>
+      </w:pPr>
+      <w:r>
+        <w:rPr>
+          <w:rFonts w:ascii="Consolas" w:hAnsi="Consolas" w:cs="Consolas"/>
+          <w:color w:val="000000"/>
+          <w:sz w:val="19"/>
+          <w:szCs w:val="19"/>
+          <w:highlight w:val="white"/>
+        </w:rPr>
+        <w:t xml:space="preserve">        {</w:t>
+      </w:r>
+    </w:p>
+    <w:p>
+      <w:pPr>
+        <w:autoSpaceDE w:val="0"/>
+        <w:autoSpaceDN w:val="0"/>
+        <w:adjustRightInd w:val="0"/>
+        <w:spacing w:after="0" w:line="240" w:lineRule="auto"/>
+        <w:rPr>
+          <w:rFonts w:ascii="Consolas" w:hAnsi="Consolas" w:cs="Consolas"/>
+          <w:color w:val="000000"/>
+          <w:sz w:val="19"/>
+          <w:szCs w:val="19"/>
+          <w:highlight w:val="white"/>
+        </w:rPr>
+      </w:pPr>
+      <w:r>
+        <w:rPr>
+          <w:rFonts w:ascii="Consolas" w:hAnsi="Consolas" w:cs="Consolas"/>
+          <w:color w:val="000000"/>
+          <w:sz w:val="19"/>
+          <w:szCs w:val="19"/>
+          <w:highlight w:val="white"/>
+        </w:rPr>
+        <w:t xml:space="preserve">            NumberOfResponses = numberOfResponses;</w:t>
+      </w:r>
+    </w:p>
+    <w:p>
+      <w:pPr>
+        <w:autoSpaceDE w:val="0"/>
+        <w:autoSpaceDN w:val="0"/>
+        <w:adjustRightInd w:val="0"/>
+        <w:spacing w:after="0" w:line="240" w:lineRule="auto"/>
+        <w:rPr>
+          <w:rFonts w:ascii="Consolas" w:hAnsi="Consolas" w:cs="Consolas"/>
+          <w:color w:val="000000"/>
+          <w:sz w:val="19"/>
+          <w:szCs w:val="19"/>
+          <w:highlight w:val="white"/>
+        </w:rPr>
+      </w:pPr>
+      <w:r>
+        <w:rPr>
+          <w:rFonts w:ascii="Consolas" w:hAnsi="Consolas" w:cs="Consolas"/>
+          <w:color w:val="000000"/>
+          <w:sz w:val="19"/>
+          <w:szCs w:val="19"/>
+          <w:highlight w:val="white"/>
+        </w:rPr>
+        <w:t xml:space="preserve">        }</w:t>
+      </w:r>
+    </w:p>
+    <w:p>
+      <w:pPr>
+        <w:autoSpaceDE w:val="0"/>
+        <w:autoSpaceDN w:val="0"/>
+        <w:adjustRightInd w:val="0"/>
+        <w:spacing w:after="0" w:line="240" w:lineRule="auto"/>
+        <w:rPr>
+          <w:rFonts w:ascii="Consolas" w:hAnsi="Consolas" w:cs="Consolas"/>
+          <w:color w:val="000000"/>
+          <w:sz w:val="19"/>
+          <w:szCs w:val="19"/>
+          <w:highlight w:val="white"/>
+        </w:rPr>
+      </w:pPr>
+      <w:r>
+        <w:rPr>
+          <w:rFonts w:ascii="Consolas" w:hAnsi="Consolas" w:cs="Consolas"/>
+          <w:color w:val="000000"/>
+          <w:sz w:val="19"/>
+          <w:szCs w:val="19"/>
+          <w:highlight w:val="white"/>
+        </w:rPr>
+        <w:t xml:space="preserve">        </w:t>
+      </w:r>
+      <w:r>
+        <w:rPr>
+          <w:rFonts w:ascii="Consolas" w:hAnsi="Consolas" w:cs="Consolas"/>
+          <w:color w:val="0000FF"/>
+          <w:sz w:val="19"/>
+          <w:szCs w:val="19"/>
+          <w:highlight w:val="white"/>
+        </w:rPr>
+        <w:t>public</w:t>
+      </w:r>
+      <w:r>
+        <w:rPr>
+          <w:rFonts w:ascii="Consolas" w:hAnsi="Consolas" w:cs="Consolas"/>
+          <w:color w:val="000000"/>
+          <w:sz w:val="19"/>
+          <w:szCs w:val="19"/>
+          <w:highlight w:val="white"/>
+        </w:rPr>
+        <w:t xml:space="preserve"> </w:t>
+      </w:r>
+      <w:r>
+        <w:rPr>
+          <w:rFonts w:ascii="Consolas" w:hAnsi="Consolas" w:cs="Consolas"/>
+          <w:color w:val="0000FF"/>
+          <w:sz w:val="19"/>
+          <w:szCs w:val="19"/>
+          <w:highlight w:val="white"/>
+        </w:rPr>
+        <w:t>int</w:t>
+      </w:r>
+      <w:r>
+        <w:rPr>
+          <w:rFonts w:ascii="Consolas" w:hAnsi="Consolas" w:cs="Consolas"/>
+          <w:color w:val="000000"/>
+          <w:sz w:val="19"/>
+          <w:szCs w:val="19"/>
+          <w:highlight w:val="white"/>
+        </w:rPr>
+        <w:t xml:space="preserve"> NumberOfResponses { </w:t>
+      </w:r>
+      <w:r>
+        <w:rPr>
+          <w:rFonts w:ascii="Consolas" w:hAnsi="Consolas" w:cs="Consolas"/>
+          <w:color w:val="0000FF"/>
+          <w:sz w:val="19"/>
+          <w:szCs w:val="19"/>
+          <w:highlight w:val="white"/>
+        </w:rPr>
+        <w:t>get</w:t>
+      </w:r>
+      <w:r>
+        <w:rPr>
+          <w:rFonts w:ascii="Consolas" w:hAnsi="Consolas" w:cs="Consolas"/>
+          <w:color w:val="000000"/>
+          <w:sz w:val="19"/>
+          <w:szCs w:val="19"/>
+          <w:highlight w:val="white"/>
+        </w:rPr>
+        <w:t xml:space="preserve">; </w:t>
+      </w:r>
+      <w:r>
+        <w:rPr>
+          <w:rFonts w:ascii="Consolas" w:hAnsi="Consolas" w:cs="Consolas"/>
+          <w:color w:val="0000FF"/>
+          <w:sz w:val="19"/>
+          <w:szCs w:val="19"/>
+          <w:highlight w:val="white"/>
+        </w:rPr>
+        <w:t>private</w:t>
+      </w:r>
+      <w:r>
+        <w:rPr>
+          <w:rFonts w:ascii="Consolas" w:hAnsi="Consolas" w:cs="Consolas"/>
+          <w:color w:val="000000"/>
+          <w:sz w:val="19"/>
+          <w:szCs w:val="19"/>
+          <w:highlight w:val="white"/>
+        </w:rPr>
+        <w:t xml:space="preserve"> </w:t>
+      </w:r>
+      <w:r>
+        <w:rPr>
+          <w:rFonts w:ascii="Consolas" w:hAnsi="Consolas" w:cs="Consolas"/>
+          <w:color w:val="0000FF"/>
+          <w:sz w:val="19"/>
+          <w:szCs w:val="19"/>
+          <w:highlight w:val="white"/>
+        </w:rPr>
+        <w:t>set</w:t>
+      </w:r>
+      <w:r>
+        <w:rPr>
+          <w:rFonts w:ascii="Consolas" w:hAnsi="Consolas" w:cs="Consolas"/>
+          <w:color w:val="000000"/>
+          <w:sz w:val="19"/>
+          <w:szCs w:val="19"/>
+          <w:highlight w:val="white"/>
+        </w:rPr>
+        <w:t>; }</w:t>
+      </w:r>
+    </w:p>
+    <w:p>
+      <w:pPr>
+        <w:autoSpaceDE w:val="0"/>
+        <w:autoSpaceDN w:val="0"/>
+        <w:adjustRightInd w:val="0"/>
+        <w:spacing w:after="0" w:line="240" w:lineRule="auto"/>
+        <w:rPr>
+          <w:rFonts w:ascii="Consolas" w:hAnsi="Consolas" w:cs="Consolas"/>
+          <w:color w:val="000000"/>
+          <w:sz w:val="19"/>
+          <w:szCs w:val="19"/>
+        </w:rPr>
+      </w:pPr>
+      <w:r>
+        <w:rPr>
+          <w:rFonts w:ascii="Consolas" w:hAnsi="Consolas" w:cs="Consolas"/>
+          <w:color w:val="000000"/>
+          <w:sz w:val="19"/>
+          <w:szCs w:val="19"/>
+          <w:highlight w:val="white"/>
+        </w:rPr>
+        <w:t xml:space="preserve">    }</w:t>
+      </w:r>
+    </w:p>
+    <w:p>
+      <w:pPr>
+        <w:autoSpaceDE w:val="0"/>
+        <w:autoSpaceDN w:val="0"/>
+        <w:adjustRightInd w:val="0"/>
+        <w:spacing w:after="0" w:line="240" w:lineRule="auto"/>
+        <w:rPr>
+          <w:rFonts w:ascii="Consolas" w:hAnsi="Consolas" w:cs="Consolas"/>
+          <w:sz w:val="20"/>
+          <w:szCs w:val="20"/>
+          <w:lang w:bidi="he-IL"/>
+        </w:rPr>
+      </w:pPr>
+    </w:p>
+    <w:p>
+      <w:pPr>
+        <w:autoSpaceDE w:val="0"/>
+        <w:autoSpaceDN w:val="0"/>
+        <w:adjustRightInd w:val="0"/>
+        <w:spacing w:after="0" w:line="240" w:lineRule="auto"/>
+        <w:rPr>
+          <w:rFonts w:ascii="Consolas" w:hAnsi="Consolas" w:cs="Consolas"/>
+          <w:color w:val="000000"/>
+          <w:sz w:val="19"/>
+          <w:szCs w:val="19"/>
+          <w:highlight w:val="white"/>
+        </w:rPr>
+      </w:pPr>
+      <w:r>
+        <w:rPr>
+          <w:rFonts w:ascii="Consolas" w:hAnsi="Consolas" w:cs="Consolas"/>
+          <w:color w:val="000000"/>
+          <w:sz w:val="19"/>
+          <w:szCs w:val="19"/>
+          <w:highlight w:val="white"/>
+        </w:rPr>
+        <w:t xml:space="preserve">    [</w:t>
+      </w:r>
+      <w:r>
+        <w:rPr>
+          <w:rFonts w:ascii="Consolas" w:hAnsi="Consolas" w:cs="Consolas"/>
+          <w:color w:val="2B91AF"/>
+          <w:sz w:val="19"/>
+          <w:szCs w:val="19"/>
+          <w:highlight w:val="white"/>
+        </w:rPr>
+        <w:t>Message</w:t>
+      </w:r>
+      <w:r>
+        <w:rPr>
+          <w:rFonts w:ascii="Consolas" w:hAnsi="Consolas" w:cs="Consolas"/>
+          <w:color w:val="000000"/>
+          <w:sz w:val="19"/>
+          <w:szCs w:val="19"/>
+          <w:highlight w:val="white"/>
+        </w:rPr>
+        <w:t>]</w:t>
+      </w:r>
+    </w:p>
+    <w:p>
+      <w:pPr>
+        <w:autoSpaceDE w:val="0"/>
+        <w:autoSpaceDN w:val="0"/>
+        <w:adjustRightInd w:val="0"/>
+        <w:spacing w:after="0" w:line="240" w:lineRule="auto"/>
+        <w:rPr>
+          <w:rFonts w:ascii="Consolas" w:hAnsi="Consolas" w:cs="Consolas"/>
+          <w:color w:val="000000"/>
+          <w:sz w:val="19"/>
+          <w:szCs w:val="19"/>
+          <w:highlight w:val="white"/>
+        </w:rPr>
+      </w:pPr>
+      <w:r>
+        <w:rPr>
+          <w:rFonts w:ascii="Consolas" w:hAnsi="Consolas" w:cs="Consolas"/>
+          <w:color w:val="000000"/>
+          <w:sz w:val="19"/>
+          <w:szCs w:val="19"/>
+          <w:highlight w:val="white"/>
+        </w:rPr>
+        <w:t xml:space="preserve">    </w:t>
+      </w:r>
+      <w:r>
+        <w:rPr>
+          <w:rFonts w:ascii="Consolas" w:hAnsi="Consolas" w:cs="Consolas"/>
+          <w:color w:val="0000FF"/>
+          <w:sz w:val="19"/>
+          <w:szCs w:val="19"/>
+          <w:highlight w:val="white"/>
+        </w:rPr>
+        <w:t>public</w:t>
+      </w:r>
+      <w:r>
+        <w:rPr>
+          <w:rFonts w:ascii="Consolas" w:hAnsi="Consolas" w:cs="Consolas"/>
+          <w:color w:val="000000"/>
+          <w:sz w:val="19"/>
+          <w:szCs w:val="19"/>
+          <w:highlight w:val="white"/>
+        </w:rPr>
+        <w:t xml:space="preserve"> </w:t>
+      </w:r>
+      <w:r>
+        <w:rPr>
+          <w:rFonts w:ascii="Consolas" w:hAnsi="Consolas" w:cs="Consolas"/>
+          <w:color w:val="0000FF"/>
+          <w:sz w:val="19"/>
+          <w:szCs w:val="19"/>
+          <w:highlight w:val="white"/>
+        </w:rPr>
+        <w:t>class</w:t>
+      </w:r>
+      <w:r>
+        <w:rPr>
+          <w:rFonts w:ascii="Consolas" w:hAnsi="Consolas" w:cs="Consolas"/>
+          <w:color w:val="000000"/>
+          <w:sz w:val="19"/>
+          <w:szCs w:val="19"/>
+          <w:highlight w:val="white"/>
+        </w:rPr>
+        <w:t xml:space="preserve"> </w:t>
+      </w:r>
+      <w:r>
+        <w:rPr>
+          <w:rFonts w:ascii="Consolas" w:hAnsi="Consolas" w:cs="Consolas"/>
+          <w:color w:val="2B91AF"/>
+          <w:sz w:val="19"/>
+          <w:szCs w:val="19"/>
+          <w:highlight w:val="white"/>
+        </w:rPr>
+        <w:t>QueryResult</w:t>
+      </w:r>
+    </w:p>
+    <w:p>
+      <w:pPr>
+        <w:autoSpaceDE w:val="0"/>
+        <w:autoSpaceDN w:val="0"/>
+        <w:adjustRightInd w:val="0"/>
+        <w:spacing w:after="0" w:line="240" w:lineRule="auto"/>
+        <w:rPr>
+          <w:rFonts w:ascii="Consolas" w:hAnsi="Consolas" w:cs="Consolas"/>
+          <w:color w:val="000000"/>
+          <w:sz w:val="19"/>
+          <w:szCs w:val="19"/>
+          <w:highlight w:val="white"/>
+        </w:rPr>
+      </w:pPr>
+      <w:r>
+        <w:rPr>
+          <w:rFonts w:ascii="Consolas" w:hAnsi="Consolas" w:cs="Consolas"/>
+          <w:color w:val="000000"/>
+          <w:sz w:val="19"/>
+          <w:szCs w:val="19"/>
+          <w:highlight w:val="white"/>
+        </w:rPr>
+        <w:t xml:space="preserve">    {</w:t>
+      </w:r>
+    </w:p>
+    <w:p>
+      <w:pPr>
+        <w:autoSpaceDE w:val="0"/>
+        <w:autoSpaceDN w:val="0"/>
+        <w:adjustRightInd w:val="0"/>
+        <w:spacing w:after="0" w:line="240" w:lineRule="auto"/>
+        <w:rPr>
+          <w:rFonts w:ascii="Consolas" w:hAnsi="Consolas" w:cs="Consolas"/>
+          <w:color w:val="000000"/>
+          <w:sz w:val="19"/>
+          <w:szCs w:val="19"/>
+          <w:highlight w:val="white"/>
+        </w:rPr>
+      </w:pPr>
+      <w:r>
+        <w:rPr>
+          <w:rFonts w:ascii="Consolas" w:hAnsi="Consolas" w:cs="Consolas"/>
+          <w:color w:val="000000"/>
+          <w:sz w:val="19"/>
+          <w:szCs w:val="19"/>
+          <w:highlight w:val="white"/>
+        </w:rPr>
+        <w:t xml:space="preserve">        </w:t>
+      </w:r>
+      <w:r>
+        <w:rPr>
+          <w:rFonts w:ascii="Consolas" w:hAnsi="Consolas" w:cs="Consolas"/>
+          <w:color w:val="0000FF"/>
+          <w:sz w:val="19"/>
+          <w:szCs w:val="19"/>
+          <w:highlight w:val="white"/>
+        </w:rPr>
+        <w:t>public</w:t>
+      </w:r>
+      <w:r>
+        <w:rPr>
+          <w:rFonts w:ascii="Consolas" w:hAnsi="Consolas" w:cs="Consolas"/>
+          <w:color w:val="000000"/>
+          <w:sz w:val="19"/>
+          <w:szCs w:val="19"/>
+          <w:highlight w:val="white"/>
+        </w:rPr>
+        <w:t xml:space="preserve"> QueryResult(</w:t>
+      </w:r>
+      <w:r>
+        <w:rPr>
+          <w:rFonts w:ascii="Consolas" w:hAnsi="Consolas" w:cs="Consolas"/>
+          <w:color w:val="0000FF"/>
+          <w:sz w:val="19"/>
+          <w:szCs w:val="19"/>
+          <w:highlight w:val="white"/>
+        </w:rPr>
+        <w:t>string</w:t>
+      </w:r>
+      <w:r>
+        <w:rPr>
+          <w:rFonts w:ascii="Consolas" w:hAnsi="Consolas" w:cs="Consolas"/>
+          <w:color w:val="000000"/>
+          <w:sz w:val="19"/>
+          <w:szCs w:val="19"/>
+          <w:highlight w:val="white"/>
+        </w:rPr>
+        <w:t xml:space="preserve"> saySomething)</w:t>
+      </w:r>
+    </w:p>
+    <w:p>
+      <w:pPr>
+        <w:autoSpaceDE w:val="0"/>
+        <w:autoSpaceDN w:val="0"/>
+        <w:adjustRightInd w:val="0"/>
+        <w:spacing w:after="0" w:line="240" w:lineRule="auto"/>
+        <w:rPr>
+          <w:rFonts w:ascii="Consolas" w:hAnsi="Consolas" w:cs="Consolas"/>
+          <w:color w:val="000000"/>
+          <w:sz w:val="19"/>
+          <w:szCs w:val="19"/>
+          <w:highlight w:val="white"/>
+        </w:rPr>
+      </w:pPr>
+      <w:r>
+        <w:rPr>
+          <w:rFonts w:ascii="Consolas" w:hAnsi="Consolas" w:cs="Consolas"/>
+          <w:color w:val="000000"/>
+          <w:sz w:val="19"/>
+          <w:szCs w:val="19"/>
+          <w:highlight w:val="white"/>
+        </w:rPr>
+        <w:t xml:space="preserve">        {</w:t>
+      </w:r>
+    </w:p>
+    <w:p>
+      <w:pPr>
+        <w:autoSpaceDE w:val="0"/>
+        <w:autoSpaceDN w:val="0"/>
+        <w:adjustRightInd w:val="0"/>
+        <w:spacing w:after="0" w:line="240" w:lineRule="auto"/>
+        <w:rPr>
+          <w:rFonts w:ascii="Consolas" w:hAnsi="Consolas" w:cs="Consolas"/>
+          <w:color w:val="000000"/>
+          <w:sz w:val="19"/>
+          <w:szCs w:val="19"/>
+          <w:highlight w:val="white"/>
+        </w:rPr>
+      </w:pPr>
+      <w:r>
+        <w:rPr>
+          <w:rFonts w:ascii="Consolas" w:hAnsi="Consolas" w:cs="Consolas"/>
+          <w:color w:val="000000"/>
+          <w:sz w:val="19"/>
+          <w:szCs w:val="19"/>
+          <w:highlight w:val="white"/>
+        </w:rPr>
+        <w:t xml:space="preserve">            SaySomething = saySomething;</w:t>
+      </w:r>
+    </w:p>
+    <w:p>
+      <w:pPr>
+        <w:autoSpaceDE w:val="0"/>
+        <w:autoSpaceDN w:val="0"/>
+        <w:adjustRightInd w:val="0"/>
+        <w:spacing w:after="0" w:line="240" w:lineRule="auto"/>
+        <w:rPr>
+          <w:rFonts w:ascii="Consolas" w:hAnsi="Consolas" w:cs="Consolas"/>
+          <w:color w:val="000000"/>
+          <w:sz w:val="19"/>
+          <w:szCs w:val="19"/>
+          <w:highlight w:val="white"/>
+        </w:rPr>
+      </w:pPr>
+      <w:r>
+        <w:rPr>
+          <w:rFonts w:ascii="Consolas" w:hAnsi="Consolas" w:cs="Consolas"/>
+          <w:color w:val="000000"/>
+          <w:sz w:val="19"/>
+          <w:szCs w:val="19"/>
+          <w:highlight w:val="white"/>
+        </w:rPr>
+        <w:t xml:space="preserve">        }</w:t>
+      </w:r>
+    </w:p>
+    <w:p>
+      <w:pPr>
+        <w:autoSpaceDE w:val="0"/>
+        <w:autoSpaceDN w:val="0"/>
+        <w:adjustRightInd w:val="0"/>
+        <w:spacing w:after="0" w:line="240" w:lineRule="auto"/>
+        <w:rPr>
+          <w:rFonts w:ascii="Consolas" w:hAnsi="Consolas" w:cs="Consolas"/>
+          <w:color w:val="000000"/>
+          <w:sz w:val="19"/>
+          <w:szCs w:val="19"/>
+          <w:highlight w:val="white"/>
+        </w:rPr>
+      </w:pPr>
+      <w:r>
+        <w:rPr>
+          <w:rFonts w:ascii="Consolas" w:hAnsi="Consolas" w:cs="Consolas"/>
+          <w:color w:val="000000"/>
+          <w:sz w:val="19"/>
+          <w:szCs w:val="19"/>
+          <w:highlight w:val="white"/>
+        </w:rPr>
+        <w:t xml:space="preserve">        </w:t>
+      </w:r>
+      <w:r>
+        <w:rPr>
+          <w:rFonts w:ascii="Consolas" w:hAnsi="Consolas" w:cs="Consolas"/>
+          <w:color w:val="0000FF"/>
+          <w:sz w:val="19"/>
+          <w:szCs w:val="19"/>
+          <w:highlight w:val="white"/>
+        </w:rPr>
+        <w:t>public</w:t>
+      </w:r>
+      <w:r>
+        <w:rPr>
+          <w:rFonts w:ascii="Consolas" w:hAnsi="Consolas" w:cs="Consolas"/>
+          <w:color w:val="000000"/>
+          <w:sz w:val="19"/>
+          <w:szCs w:val="19"/>
+          <w:highlight w:val="white"/>
+        </w:rPr>
+        <w:t xml:space="preserve"> </w:t>
+      </w:r>
+      <w:r>
+        <w:rPr>
+          <w:rFonts w:ascii="Consolas" w:hAnsi="Consolas" w:cs="Consolas"/>
+          <w:color w:val="0000FF"/>
+          <w:sz w:val="19"/>
+          <w:szCs w:val="19"/>
+          <w:highlight w:val="white"/>
+        </w:rPr>
+        <w:t>string</w:t>
+      </w:r>
+      <w:r>
+        <w:rPr>
+          <w:rFonts w:ascii="Consolas" w:hAnsi="Consolas" w:cs="Consolas"/>
+          <w:color w:val="000000"/>
+          <w:sz w:val="19"/>
+          <w:szCs w:val="19"/>
+          <w:highlight w:val="white"/>
+        </w:rPr>
+        <w:t xml:space="preserve"> SaySomething { </w:t>
+      </w:r>
+      <w:r>
+        <w:rPr>
+          <w:rFonts w:ascii="Consolas" w:hAnsi="Consolas" w:cs="Consolas"/>
+          <w:color w:val="0000FF"/>
+          <w:sz w:val="19"/>
+          <w:szCs w:val="19"/>
+          <w:highlight w:val="white"/>
+        </w:rPr>
+        <w:t>get</w:t>
+      </w:r>
+      <w:r>
+        <w:rPr>
+          <w:rFonts w:ascii="Consolas" w:hAnsi="Consolas" w:cs="Consolas"/>
+          <w:color w:val="000000"/>
+          <w:sz w:val="19"/>
+          <w:szCs w:val="19"/>
+          <w:highlight w:val="white"/>
+        </w:rPr>
+        <w:t xml:space="preserve">; </w:t>
+      </w:r>
+      <w:r>
+        <w:rPr>
+          <w:rFonts w:ascii="Consolas" w:hAnsi="Consolas" w:cs="Consolas"/>
+          <w:color w:val="0000FF"/>
+          <w:sz w:val="19"/>
+          <w:szCs w:val="19"/>
+          <w:highlight w:val="white"/>
+        </w:rPr>
+        <w:t>private</w:t>
+      </w:r>
+      <w:r>
+        <w:rPr>
+          <w:rFonts w:ascii="Consolas" w:hAnsi="Consolas" w:cs="Consolas"/>
+          <w:color w:val="000000"/>
+          <w:sz w:val="19"/>
+          <w:szCs w:val="19"/>
+          <w:highlight w:val="white"/>
+        </w:rPr>
+        <w:t xml:space="preserve"> </w:t>
+      </w:r>
+      <w:r>
+        <w:rPr>
+          <w:rFonts w:ascii="Consolas" w:hAnsi="Consolas" w:cs="Consolas"/>
+          <w:color w:val="0000FF"/>
+          <w:sz w:val="19"/>
+          <w:szCs w:val="19"/>
+          <w:highlight w:val="white"/>
+        </w:rPr>
+        <w:t>set</w:t>
+      </w:r>
+      <w:r>
+        <w:rPr>
+          <w:rFonts w:ascii="Consolas" w:hAnsi="Consolas" w:cs="Consolas"/>
+          <w:color w:val="000000"/>
+          <w:sz w:val="19"/>
+          <w:szCs w:val="19"/>
+          <w:highlight w:val="white"/>
+        </w:rPr>
+        <w:t>; }</w:t>
+      </w:r>
+    </w:p>
+    <w:p>
+      <w:r>
+        <w:rPr>
+          <w:rFonts w:ascii="Consolas" w:hAnsi="Consolas" w:cs="Consolas"/>
+          <w:color w:val="000000"/>
+          <w:sz w:val="19"/>
+          <w:szCs w:val="19"/>
+          <w:highlight w:val="white"/>
+        </w:rPr>
+        <w:t xml:space="preserve">    }</w:t>
+      </w:r>
+    </w:p>
+    <w:p>
+      <w:r>
+        <w:t xml:space="preserve">Create a new regular controller that sends a Query message to the server, hard code the </w:t>
+      </w:r>
+      <w:r>
+        <w:t>NumberOfResponses to 10 for now.</w:t>
+      </w:r>
+      <w:r>
+        <w:t xml:space="preserve"> </w:t>
+      </w:r>
+      <w:r>
+        <w:t xml:space="preserve">Add a message handler to </w:t>
+      </w:r>
+      <w:r>
+        <w:t>Mvc</w:t>
+      </w:r>
+      <w:r>
+        <w:t>Application1 that handles the QueryResult message - have it simply call a .ToString() on the message. Put a breakpoint on that code.</w:t>
+      </w:r>
+    </w:p>
+    <w:p>
+      <w:pPr>
+        <w:rPr>
+          <w:i/>
+        </w:rPr>
+      </w:pPr>
+      <w:r>
+        <w:t xml:space="preserve">Modify the </w:t>
+      </w:r>
+      <w:r>
+        <w:t>startup</w:t>
+      </w:r>
+      <w:r>
+        <w:t xml:space="preserve"> class of the Owin pipeline </w:t>
+      </w:r>
+      <w:r>
+        <w:t>of MvcApplication1 to call</w:t>
+      </w:r>
+      <w:r>
+        <w:t xml:space="preserve"> this line:</w:t>
+      </w:r>
+      <w:r>
+        <w:t xml:space="preserve"> </w:t>
+      </w:r>
+    </w:p>
+    <w:p>
+      <w:pPr>
+        <w:ind w:firstLine="720"/>
+      </w:pPr>
+      <w:bookmarkStart w:id="48" w:name="OLE_LINK28"/>
+      <w:bookmarkStart w:id="49" w:name="OLE_LINK29"/>
+      <w:r>
+        <w:rPr>
+          <w:rFonts w:ascii="Consolas" w:hAnsi="Consolas" w:cs="Consolas"/>
+          <w:color w:val="000000"/>
+          <w:sz w:val="19"/>
+          <w:szCs w:val="19"/>
+          <w:highlight w:val="white"/>
+        </w:rPr>
+        <w:t>configuration.DisableFeature</w:t>
+      </w:r>
+      <w:r>
+        <w:rPr>
+          <w:rFonts w:ascii="Consolas" w:hAnsi="Consolas" w:cs="Consolas"/>
+          <w:color w:val="000000"/>
+          <w:sz w:val="19"/>
+          <w:szCs w:val="19"/>
+          <w:highlight w:val="white"/>
+        </w:rPr>
+        <w:t>&lt;</w:t>
+      </w:r>
+      <w:r>
+        <w:rPr>
+          <w:rFonts w:ascii="Consolas" w:hAnsi="Consolas" w:cs="Consolas"/>
+          <w:color w:val="2B91AF"/>
+          <w:sz w:val="19"/>
+          <w:szCs w:val="19"/>
+          <w:highlight w:val="white"/>
+        </w:rPr>
+        <w:t>AutoSubscribe</w:t>
+      </w:r>
+      <w:r>
+        <w:rPr>
+          <w:rFonts w:ascii="Consolas" w:hAnsi="Consolas" w:cs="Consolas"/>
+          <w:color w:val="000000"/>
+          <w:sz w:val="19"/>
+          <w:szCs w:val="19"/>
+          <w:highlight w:val="white"/>
+        </w:rPr>
+        <w:t>&gt;();</w:t>
+      </w:r>
+    </w:p>
+    <w:bookmarkEnd w:id="48"/>
+    <w:bookmarkEnd w:id="49"/>
+    <w:p>
+      <w:r>
+        <w:t>Add a message handler to HelloWorldServer that handles the Query message - have it loop according to the NumberOfResponses, and Bus.Reply with a QueryResult message containing the loop variable's .ToString():</w:t>
+      </w:r>
+    </w:p>
+    <w:p>
+      <w:pPr>
+        <w:autoSpaceDE w:val="0"/>
+        <w:autoSpaceDN w:val="0"/>
+        <w:adjustRightInd w:val="0"/>
+        <w:spacing w:after="0" w:line="240" w:lineRule="auto"/>
+        <w:rPr>
+          <w:rFonts w:ascii="Consolas" w:hAnsi="Consolas" w:cs="Consolas"/>
+          <w:sz w:val="20"/>
+          <w:szCs w:val="20"/>
+          <w:lang w:bidi="he-IL"/>
+        </w:rPr>
+      </w:pPr>
+      <w:r>
+        <w:rPr>
+          <w:rFonts w:ascii="Consolas" w:hAnsi="Consolas" w:cs="Consolas"/>
+          <w:color w:val="0000FF"/>
+          <w:sz w:val="20"/>
+          <w:szCs w:val="20"/>
+          <w:lang w:bidi="he-IL"/>
+        </w:rPr>
+        <w:t>using</w:t>
+      </w:r>
+      <w:r>
+        <w:rPr>
+          <w:rFonts w:ascii="Consolas" w:hAnsi="Consolas" w:cs="Consolas"/>
+          <w:sz w:val="20"/>
+          <w:szCs w:val="20"/>
+          <w:lang w:bidi="he-IL"/>
+        </w:rPr>
+        <w:t xml:space="preserve"> Messages;</w:t>
+      </w:r>
+    </w:p>
+    <w:p>
+      <w:pPr>
+        <w:autoSpaceDE w:val="0"/>
+        <w:autoSpaceDN w:val="0"/>
+        <w:adjustRightInd w:val="0"/>
+        <w:spacing w:after="0" w:line="240" w:lineRule="auto"/>
+        <w:rPr>
+          <w:rFonts w:ascii="Consolas" w:hAnsi="Consolas" w:cs="Consolas"/>
+          <w:sz w:val="20"/>
+          <w:szCs w:val="20"/>
+          <w:lang w:bidi="he-IL"/>
+        </w:rPr>
+      </w:pPr>
+      <w:r>
+        <w:rPr>
+          <w:rFonts w:ascii="Consolas" w:hAnsi="Consolas" w:cs="Consolas"/>
+          <w:color w:val="0000FF"/>
+          <w:sz w:val="20"/>
+          <w:szCs w:val="20"/>
+          <w:lang w:bidi="he-IL"/>
+        </w:rPr>
+        <w:t>using</w:t>
+      </w:r>
+      <w:r>
+        <w:rPr>
+          <w:rFonts w:ascii="Consolas" w:hAnsi="Consolas" w:cs="Consolas"/>
+          <w:sz w:val="20"/>
+          <w:szCs w:val="20"/>
+          <w:lang w:bidi="he-IL"/>
+        </w:rPr>
+        <w:t xml:space="preserve"> NServiceBus;</w:t>
+      </w:r>
+    </w:p>
+    <w:p>
+      <w:pPr>
+        <w:autoSpaceDE w:val="0"/>
+        <w:autoSpaceDN w:val="0"/>
+        <w:adjustRightInd w:val="0"/>
+        <w:spacing w:after="0" w:line="240" w:lineRule="auto"/>
+        <w:rPr>
+          <w:rFonts w:ascii="Consolas" w:hAnsi="Consolas" w:cs="Consolas"/>
+          <w:sz w:val="20"/>
+          <w:szCs w:val="20"/>
+          <w:lang w:bidi="he-IL"/>
+        </w:rPr>
+      </w:pPr>
+    </w:p>
+    <w:p>
+      <w:pPr>
+        <w:autoSpaceDE w:val="0"/>
+        <w:autoSpaceDN w:val="0"/>
+        <w:adjustRightInd w:val="0"/>
+        <w:spacing w:after="0" w:line="240" w:lineRule="auto"/>
+        <w:rPr>
+          <w:rFonts w:ascii="Consolas" w:hAnsi="Consolas" w:cs="Consolas"/>
+          <w:sz w:val="19"/>
+          <w:szCs w:val="19"/>
+          <w:lang w:bidi="he-IL"/>
+        </w:rPr>
+      </w:pPr>
+      <w:bookmarkStart w:id="50" w:name="OLE_LINK26"/>
+      <w:bookmarkStart w:id="51" w:name="OLE_LINK27"/>
+      <w:r>
+        <w:rPr>
+          <w:rFonts w:ascii="Consolas" w:hAnsi="Consolas" w:cs="Consolas"/>
+          <w:color w:val="0000FF"/>
+          <w:sz w:val="19"/>
+          <w:szCs w:val="19"/>
+          <w:lang w:bidi="he-IL"/>
+        </w:rPr>
+        <w:t>namespace</w:t>
+      </w:r>
+      <w:r>
+        <w:rPr>
+          <w:rFonts w:ascii="Consolas" w:hAnsi="Consolas" w:cs="Consolas"/>
+          <w:sz w:val="19"/>
+          <w:szCs w:val="19"/>
+          <w:lang w:bidi="he-IL"/>
+        </w:rPr>
+        <w:t xml:space="preserve"> HelloWorldServer</w:t>
+      </w:r>
+    </w:p>
+    <w:p>
+      <w:pPr>
+        <w:autoSpaceDE w:val="0"/>
+        <w:autoSpaceDN w:val="0"/>
+        <w:adjustRightInd w:val="0"/>
+        <w:spacing w:after="0" w:line="240" w:lineRule="auto"/>
+        <w:rPr>
+          <w:rFonts w:ascii="Consolas" w:hAnsi="Consolas" w:cs="Consolas"/>
+          <w:sz w:val="19"/>
+          <w:szCs w:val="19"/>
+          <w:lang w:bidi="he-IL"/>
+        </w:rPr>
+      </w:pPr>
+      <w:r>
+        <w:rPr>
+          <w:rFonts w:ascii="Consolas" w:hAnsi="Consolas" w:cs="Consolas"/>
+          <w:sz w:val="19"/>
+          <w:szCs w:val="19"/>
+          <w:lang w:bidi="he-IL"/>
+        </w:rPr>
+        <w:t>{</w:t>
+      </w:r>
+    </w:p>
+    <w:p>
+      <w:pPr>
+        <w:autoSpaceDE w:val="0"/>
+        <w:autoSpaceDN w:val="0"/>
+        <w:adjustRightInd w:val="0"/>
+        <w:spacing w:after="0" w:line="240" w:lineRule="auto"/>
+        <w:rPr>
+          <w:rFonts w:ascii="Consolas" w:hAnsi="Consolas" w:cs="Consolas"/>
+          <w:sz w:val="19"/>
+          <w:szCs w:val="19"/>
+          <w:lang w:bidi="he-IL"/>
+        </w:rPr>
+      </w:pPr>
+      <w:r>
+        <w:rPr>
+          <w:rFonts w:ascii="Consolas" w:hAnsi="Consolas" w:cs="Consolas"/>
+          <w:sz w:val="19"/>
+          <w:szCs w:val="19"/>
+          <w:lang w:bidi="he-IL"/>
+        </w:rPr>
+        <w:t xml:space="preserve">    </w:t>
+      </w:r>
+      <w:r>
+        <w:rPr>
+          <w:rFonts w:ascii="Consolas" w:hAnsi="Consolas" w:cs="Consolas"/>
+          <w:color w:val="0000FF"/>
+          <w:sz w:val="19"/>
+          <w:szCs w:val="19"/>
+          <w:lang w:bidi="he-IL"/>
+        </w:rPr>
+        <w:t>public</w:t>
+      </w:r>
+      <w:r>
+        <w:rPr>
+          <w:rFonts w:ascii="Consolas" w:hAnsi="Consolas" w:cs="Consolas"/>
+          <w:sz w:val="19"/>
+          <w:szCs w:val="19"/>
+          <w:lang w:bidi="he-IL"/>
+        </w:rPr>
+        <w:t xml:space="preserve"> </w:t>
+      </w:r>
+      <w:r>
+        <w:rPr>
+          <w:rFonts w:ascii="Consolas" w:hAnsi="Consolas" w:cs="Consolas"/>
+          <w:color w:val="0000FF"/>
+          <w:sz w:val="19"/>
+          <w:szCs w:val="19"/>
+          <w:lang w:bidi="he-IL"/>
+        </w:rPr>
+        <w:t>class</w:t>
+      </w:r>
+      <w:r>
+        <w:rPr>
+          <w:rFonts w:ascii="Consolas" w:hAnsi="Consolas" w:cs="Consolas"/>
+          <w:sz w:val="19"/>
+          <w:szCs w:val="19"/>
+          <w:lang w:bidi="he-IL"/>
+        </w:rPr>
+        <w:t xml:space="preserve"> </w:t>
+      </w:r>
+      <w:r>
+        <w:rPr>
+          <w:rFonts w:ascii="Consolas" w:hAnsi="Consolas" w:cs="Consolas"/>
+          <w:color w:val="2B91AF"/>
+          <w:sz w:val="19"/>
+          <w:szCs w:val="19"/>
+          <w:lang w:bidi="he-IL"/>
+        </w:rPr>
+        <w:t>QueryHandler</w:t>
+      </w:r>
+      <w:r>
+        <w:rPr>
+          <w:rFonts w:ascii="Consolas" w:hAnsi="Consolas" w:cs="Consolas"/>
+          <w:sz w:val="19"/>
+          <w:szCs w:val="19"/>
           <w:lang w:bidi="he-IL"/>
         </w:rPr>
         <w:t xml:space="preserve"> : </w:t>
@@ -30122,31 +31211,59 @@
         <w:rPr>
           <w:rFonts w:ascii="Consolas" w:hAnsi="Consolas" w:cs="Consolas"/>
           <w:color w:val="2B91AF"/>
-          <w:sz w:val="20"/>
-          <w:szCs w:val="20"/>
-          <w:lang w:bidi="he-IL"/>
-        </w:rPr>
-        <w:t>IMessage</w:t>
-      </w:r>
-    </w:p>
-    <w:p>
-      <w:pPr>
-        <w:autoSpaceDE w:val="0"/>
-        <w:autoSpaceDN w:val="0"/>
-        <w:adjustRightInd w:val="0"/>
-        <w:spacing w:after="0" w:line="240" w:lineRule="auto"/>
-        <w:rPr>
-          <w:rFonts w:ascii="Consolas" w:hAnsi="Consolas" w:cs="Consolas"/>
-          <w:sz w:val="20"/>
-          <w:szCs w:val="20"/>
-          <w:lang w:bidi="he-IL"/>
-        </w:rPr>
-      </w:pPr>
-      <w:r>
-        <w:rPr>
-          <w:rFonts w:ascii="Consolas" w:hAnsi="Consolas" w:cs="Consolas"/>
-          <w:sz w:val="20"/>
-          <w:szCs w:val="20"/>
+          <w:sz w:val="19"/>
+          <w:szCs w:val="19"/>
+          <w:lang w:bidi="he-IL"/>
+        </w:rPr>
+        <w:t>IHandleMessages</w:t>
+      </w:r>
+      <w:r>
+        <w:rPr>
+          <w:rFonts w:ascii="Consolas" w:hAnsi="Consolas" w:cs="Consolas"/>
+          <w:sz w:val="19"/>
+          <w:szCs w:val="19"/>
+          <w:lang w:bidi="he-IL"/>
+        </w:rPr>
+        <w:t>&lt;</w:t>
+      </w:r>
+      <w:r>
+        <w:rPr>
+          <w:rFonts w:ascii="Consolas" w:hAnsi="Consolas" w:cs="Consolas"/>
+          <w:color w:val="2B91AF"/>
+          <w:sz w:val="19"/>
+          <w:szCs w:val="19"/>
+          <w:lang w:bidi="he-IL"/>
+        </w:rPr>
+        <w:t>Query</w:t>
+      </w:r>
+      <w:r>
+        <w:rPr>
+          <w:rFonts w:ascii="Consolas" w:hAnsi="Consolas" w:cs="Consolas"/>
+          <w:sz w:val="19"/>
+          <w:szCs w:val="19"/>
+          <w:lang w:bidi="he-IL"/>
+        </w:rPr>
+        <w:t>&gt;</w:t>
+      </w:r>
+    </w:p>
+    <w:p>
+      <w:pPr>
+        <w:autoSpaceDE w:val="0"/>
+        <w:autoSpaceDN w:val="0"/>
+        <w:adjustRightInd w:val="0"/>
+        <w:spacing w:after="0" w:line="240" w:lineRule="auto"/>
+        <w:rPr>
+          <w:rFonts w:ascii="Consolas" w:hAnsi="Consolas" w:cs="Consolas"/>
+          <w:sz w:val="19"/>
+          <w:szCs w:val="19"/>
+          <w:lang w:bidi="he-IL"/>
+        </w:rPr>
+      </w:pPr>
+      <w:r>
+        <w:rPr>
+          <w:rFonts w:ascii="Consolas" w:hAnsi="Consolas" w:cs="Consolas"/>
+          <w:sz w:val="19"/>
+          <w:szCs w:val="19"/>
           <w:lang w:bidi="he-IL"/>
         </w:rPr>
         <w:t xml:space="preserve">    {</w:t>
@@ -30160,16 +31277,16 @@
         <w:spacing w:after="0" w:line="240" w:lineRule="auto"/>
         <w:rPr>
           <w:rFonts w:ascii="Consolas" w:hAnsi="Consolas" w:cs="Consolas"/>
-          <w:sz w:val="20"/>
-          <w:szCs w:val="20"/>
-          <w:lang w:bidi="he-IL"/>
-        </w:rPr>
-      </w:pPr>
-      <w:r>
-        <w:rPr>
-          <w:rFonts w:ascii="Consolas" w:hAnsi="Consolas" w:cs="Consolas"/>
-          <w:sz w:val="20"/>
-          <w:szCs w:val="20"/>
+          <w:sz w:val="19"/>
+          <w:szCs w:val="19"/>
+          <w:lang w:bidi="he-IL"/>
+        </w:rPr>
+      </w:pPr>
+      <w:r>
+        <w:rPr>
+          <w:rFonts w:ascii="Consolas" w:hAnsi="Consolas" w:cs="Consolas"/>
+          <w:sz w:val="19"/>
+          <w:szCs w:val="19"/>
           <w:lang w:bidi="he-IL"/>
         </w:rPr>
         <w:t xml:space="preserve">        </w:t>
@@ -30178,8 +31295,8 @@
         <w:rPr>
           <w:rFonts w:ascii="Consolas" w:hAnsi="Consolas" w:cs="Consolas"/>
           <w:color w:val="0000FF"/>
-          <w:sz w:val="20"/>
-          <w:szCs w:val="20"/>
+          <w:sz w:val="19"/>
+          <w:szCs w:val="19"/>
           <w:lang w:bidi="he-IL"/>
         </w:rPr>
         <w:t>public</w:t>
@@ -30187,8 +31304,8 @@
       <w:r>
         <w:rPr>
           <w:rFonts w:ascii="Consolas" w:hAnsi="Consolas" w:cs="Consolas"/>
-          <w:sz w:val="20"/>
-          <w:szCs w:val="20"/>
+          <w:sz w:val="19"/>
+          <w:szCs w:val="19"/>
           <w:lang w:bidi="he-IL"/>
         </w:rPr>
         <w:t xml:space="preserve"> </w:t>
@@ -30196,9 +31313,225 @@
       <w:r>
         <w:rPr>
           <w:rFonts w:ascii="Consolas" w:hAnsi="Consolas" w:cs="Consolas"/>
-          <w:color w:val="0000FF"/>
-          <w:sz w:val="20"/>
-          <w:szCs w:val="20"/>
+          <w:color w:val="2B91AF"/>
+          <w:sz w:val="19"/>
+          <w:szCs w:val="19"/>
+          <w:lang w:bidi="he-IL"/>
+        </w:rPr>
+        <w:t>IBus</w:t>
+      </w:r>
+      <w:r>
+        <w:rPr>
+          <w:rFonts w:ascii="Consolas" w:hAnsi="Consolas" w:cs="Consolas"/>
+          <w:sz w:val="19"/>
+          <w:szCs w:val="19"/>
+          <w:lang w:bidi="he-IL"/>
+        </w:rPr>
+        <w:t xml:space="preserve"> Bus { </w:t>
+      </w:r>
+      <w:r>
+        <w:rPr>
+          <w:rFonts w:ascii="Consolas" w:hAnsi="Consolas" w:cs="Consolas"/>
+          <w:color w:val="0000FF"/>
+          <w:sz w:val="19"/>
+          <w:szCs w:val="19"/>
+          <w:lang w:bidi="he-IL"/>
+        </w:rPr>
+        <w:t>get</w:t>
+      </w:r>
+      <w:r>
+        <w:rPr>
+          <w:rFonts w:ascii="Consolas" w:hAnsi="Consolas" w:cs="Consolas"/>
+          <w:sz w:val="19"/>
+          <w:szCs w:val="19"/>
+          <w:lang w:bidi="he-IL"/>
+        </w:rPr>
+        <w:t xml:space="preserve">; </w:t>
+      </w:r>
+      <w:r>
+        <w:rPr>
+          <w:rFonts w:ascii="Consolas" w:hAnsi="Consolas" w:cs="Consolas"/>
+          <w:color w:val="0000FF"/>
+          <w:sz w:val="19"/>
+          <w:szCs w:val="19"/>
+          <w:lang w:bidi="he-IL"/>
+        </w:rPr>
+        <w:t>set</w:t>
+      </w:r>
+      <w:r>
+        <w:rPr>
+          <w:rFonts w:ascii="Consolas" w:hAnsi="Consolas" w:cs="Consolas"/>
+          <w:sz w:val="19"/>
+          <w:szCs w:val="19"/>
+          <w:lang w:bidi="he-IL"/>
+        </w:rPr>
+        <w:t>; }</w:t>
+      </w:r>
+    </w:p>
+    <w:p>
+      <w:pPr>
+        <w:autoSpaceDE w:val="0"/>
+        <w:autoSpaceDN w:val="0"/>
+        <w:adjustRightInd w:val="0"/>
+        <w:spacing w:after="0" w:line="240" w:lineRule="auto"/>
+        <w:rPr>
+          <w:rFonts w:ascii="Consolas" w:hAnsi="Consolas" w:cs="Consolas"/>
+          <w:sz w:val="19"/>
+          <w:szCs w:val="19"/>
+          <w:lang w:bidi="he-IL"/>
+        </w:rPr>
+      </w:pPr>
+    </w:p>
+    <w:p>
+      <w:pPr>
+        <w:autoSpaceDE w:val="0"/>
+        <w:autoSpaceDN w:val="0"/>
+        <w:adjustRightInd w:val="0"/>
+        <w:spacing w:after="0" w:line="240" w:lineRule="auto"/>
+        <w:rPr>
+          <w:rFonts w:ascii="Consolas" w:hAnsi="Consolas" w:cs="Consolas"/>
+          <w:sz w:val="19"/>
+          <w:szCs w:val="19"/>
+          <w:lang w:bidi="he-IL"/>
+        </w:rPr>
+      </w:pPr>
+      <w:r>
+        <w:rPr>
+          <w:rFonts w:ascii="Consolas" w:hAnsi="Consolas" w:cs="Consolas"/>
+          <w:sz w:val="19"/>
+          <w:szCs w:val="19"/>
+          <w:lang w:bidi="he-IL"/>
+        </w:rPr>
+        <w:t xml:space="preserve">        </w:t>
+      </w:r>
+      <w:r>
+        <w:rPr>
+          <w:rFonts w:ascii="Consolas" w:hAnsi="Consolas" w:cs="Consolas"/>
+          <w:color w:val="0000FF"/>
+          <w:sz w:val="19"/>
+          <w:szCs w:val="19"/>
+          <w:lang w:bidi="he-IL"/>
+        </w:rPr>
+        <w:t>public</w:t>
+      </w:r>
+      <w:r>
+        <w:rPr>
+          <w:rFonts w:ascii="Consolas" w:hAnsi="Consolas" w:cs="Consolas"/>
+          <w:sz w:val="19"/>
+          <w:szCs w:val="19"/>
+          <w:lang w:bidi="he-IL"/>
+        </w:rPr>
+        <w:t xml:space="preserve"> </w:t>
+      </w:r>
+      <w:r>
+        <w:rPr>
+          <w:rFonts w:ascii="Consolas" w:hAnsi="Consolas" w:cs="Consolas"/>
+          <w:color w:val="0000FF"/>
+          <w:sz w:val="19"/>
+          <w:szCs w:val="19"/>
+          <w:lang w:bidi="he-IL"/>
+        </w:rPr>
+        <w:t>void</w:t>
+      </w:r>
+      <w:r>
+        <w:rPr>
+          <w:rFonts w:ascii="Consolas" w:hAnsi="Consolas" w:cs="Consolas"/>
+          <w:sz w:val="19"/>
+          <w:szCs w:val="19"/>
+          <w:lang w:bidi="he-IL"/>
+        </w:rPr>
+        <w:t xml:space="preserve"> Handle(</w:t>
+      </w:r>
+      <w:r>
+        <w:rPr>
+          <w:rFonts w:ascii="Consolas" w:hAnsi="Consolas" w:cs="Consolas"/>
+          <w:color w:val="2B91AF"/>
+          <w:sz w:val="19"/>
+          <w:szCs w:val="19"/>
+          <w:lang w:bidi="he-IL"/>
+        </w:rPr>
+        <w:t>Query</w:t>
+      </w:r>
+      <w:r>
+        <w:rPr>
+          <w:rFonts w:ascii="Consolas" w:hAnsi="Consolas" w:cs="Consolas"/>
+          <w:sz w:val="19"/>
+          <w:szCs w:val="19"/>
+          <w:lang w:bidi="he-IL"/>
+        </w:rPr>
+        <w:t xml:space="preserve"> message)</w:t>
+      </w:r>
+    </w:p>
+    <w:p>
+      <w:pPr>
+        <w:autoSpaceDE w:val="0"/>
+        <w:autoSpaceDN w:val="0"/>
+        <w:adjustRightInd w:val="0"/>
+        <w:spacing w:after="0" w:line="240" w:lineRule="auto"/>
+        <w:rPr>
+          <w:rFonts w:ascii="Consolas" w:hAnsi="Consolas" w:cs="Consolas"/>
+          <w:sz w:val="19"/>
+          <w:szCs w:val="19"/>
+          <w:lang w:bidi="he-IL"/>
+        </w:rPr>
+      </w:pPr>
+      <w:r>
+        <w:rPr>
+          <w:rFonts w:ascii="Consolas" w:hAnsi="Consolas" w:cs="Consolas"/>
+          <w:sz w:val="19"/>
+          <w:szCs w:val="19"/>
+          <w:lang w:bidi="he-IL"/>
+        </w:rPr>
+        <w:t xml:space="preserve">        {</w:t>
+      </w:r>
+    </w:p>
+    <w:p>
+      <w:pPr>
+        <w:autoSpaceDE w:val="0"/>
+        <w:autoSpaceDN w:val="0"/>
+        <w:adjustRightInd w:val="0"/>
+        <w:spacing w:after="0" w:line="240" w:lineRule="auto"/>
+        <w:rPr>
+          <w:rFonts w:ascii="Consolas" w:hAnsi="Consolas" w:cs="Consolas"/>
+          <w:sz w:val="19"/>
+          <w:szCs w:val="19"/>
+          <w:lang w:bidi="he-IL"/>
+        </w:rPr>
+      </w:pPr>
+      <w:r>
+        <w:rPr>
+          <w:rFonts w:ascii="Consolas" w:hAnsi="Consolas" w:cs="Consolas"/>
+          <w:sz w:val="19"/>
+          <w:szCs w:val="19"/>
+          <w:lang w:bidi="he-IL"/>
+        </w:rPr>
+        <w:t xml:space="preserve">            </w:t>
+      </w:r>
+      <w:r>
+        <w:rPr>
+          <w:rFonts w:ascii="Consolas" w:hAnsi="Consolas" w:cs="Consolas"/>
+          <w:color w:val="0000FF"/>
+          <w:sz w:val="19"/>
+          <w:szCs w:val="19"/>
+          <w:lang w:bidi="he-IL"/>
+        </w:rPr>
+        <w:t>for</w:t>
+      </w:r>
+      <w:r>
+        <w:rPr>
+          <w:rFonts w:ascii="Consolas" w:hAnsi="Consolas" w:cs="Consolas"/>
+          <w:sz w:val="19"/>
+          <w:szCs w:val="19"/>
+          <w:lang w:bidi="he-IL"/>
+        </w:rPr>
+        <w:t xml:space="preserve"> (</w:t>
+      </w:r>
+      <w:r>
+        <w:rPr>
+          <w:rFonts w:ascii="Consolas" w:hAnsi="Consolas" w:cs="Consolas"/>
+          <w:color w:val="0000FF"/>
+          <w:sz w:val="19"/>
+          <w:szCs w:val="19"/>
           <w:lang w:bidi="he-IL"/>
         </w:rPr>
         <w:t>int</w:t>
@@ -30206,69 +31539,96 @@
       <w:r>
         <w:rPr>
           <w:rFonts w:ascii="Consolas" w:hAnsi="Consolas" w:cs="Consolas"/>
-          <w:sz w:val="20"/>
-          <w:szCs w:val="20"/>
-          <w:lang w:bidi="he-IL"/>
-        </w:rPr>
-        <w:t xml:space="preserve"> NumberOfResponses { </w:t>
-      </w:r>
-      <w:r>
-        <w:rPr>
-          <w:rFonts w:ascii="Consolas" w:hAnsi="Consolas" w:cs="Consolas"/>
-          <w:color w:val="0000FF"/>
-          <w:sz w:val="20"/>
-          <w:szCs w:val="20"/>
-          <w:lang w:bidi="he-IL"/>
-        </w:rPr>
-        <w:t>get</w:t>
-      </w:r>
-      <w:r>
-        <w:rPr>
-          <w:rFonts w:ascii="Consolas" w:hAnsi="Consolas" w:cs="Consolas"/>
-          <w:sz w:val="20"/>
-          <w:szCs w:val="20"/>
-          <w:lang w:bidi="he-IL"/>
-        </w:rPr>
-        <w:t xml:space="preserve">; </w:t>
-      </w:r>
-      <w:r>
-        <w:rPr>
-          <w:rFonts w:ascii="Consolas" w:hAnsi="Consolas" w:cs="Consolas"/>
-          <w:color w:val="0000FF"/>
-          <w:sz w:val="20"/>
-          <w:szCs w:val="20"/>
-          <w:lang w:bidi="he-IL"/>
-        </w:rPr>
-        <w:t>set</w:t>
-      </w:r>
-      <w:r>
-        <w:rPr>
-          <w:rFonts w:ascii="Consolas" w:hAnsi="Consolas" w:cs="Consolas"/>
-          <w:sz w:val="20"/>
-          <w:szCs w:val="20"/>
-          <w:lang w:bidi="he-IL"/>
-        </w:rPr>
-        <w:t>; }</w:t>
-      </w:r>
-    </w:p>
-    <w:p>
-      <w:pPr>
-        <w:autoSpaceDE w:val="0"/>
-        <w:autoSpaceDN w:val="0"/>
-        <w:adjustRightInd w:val="0"/>
-        <w:spacing w:after="0" w:line="240" w:lineRule="auto"/>
-        <w:rPr>
-          <w:rFonts w:ascii="Consolas" w:hAnsi="Consolas" w:cs="Consolas"/>
-          <w:sz w:val="20"/>
-          <w:szCs w:val="20"/>
-          <w:lang w:bidi="he-IL"/>
-        </w:rPr>
-      </w:pPr>
-      <w:r>
-        <w:rPr>
-          <w:rFonts w:ascii="Consolas" w:hAnsi="Consolas" w:cs="Consolas"/>
-          <w:sz w:val="20"/>
-          <w:szCs w:val="20"/>
+          <w:sz w:val="19"/>
+          <w:szCs w:val="19"/>
+          <w:lang w:bidi="he-IL"/>
+        </w:rPr>
+        <w:t xml:space="preserve"> i=0; i &lt; message.NumberOfResponses; i++)</w:t>
+      </w:r>
+    </w:p>
+    <w:p>
+      <w:pPr>
+        <w:autoSpaceDE w:val="0"/>
+        <w:autoSpaceDN w:val="0"/>
+        <w:adjustRightInd w:val="0"/>
+        <w:spacing w:after="0" w:line="240" w:lineRule="auto"/>
+        <w:rPr>
+          <w:rFonts w:ascii="Consolas" w:hAnsi="Consolas" w:cs="Consolas"/>
+          <w:sz w:val="19"/>
+          <w:szCs w:val="19"/>
+          <w:lang w:bidi="he-IL"/>
+        </w:rPr>
+      </w:pPr>
+      <w:r>
+        <w:rPr>
+          <w:rFonts w:ascii="Consolas" w:hAnsi="Consolas" w:cs="Consolas"/>
+          <w:sz w:val="19"/>
+          <w:szCs w:val="19"/>
+          <w:lang w:bidi="he-IL"/>
+        </w:rPr>
+        <w:t xml:space="preserve">                Bus.Reply&lt;</w:t>
+      </w:r>
+      <w:r>
+        <w:rPr>
+          <w:rFonts w:ascii="Consolas" w:hAnsi="Consolas" w:cs="Consolas"/>
+          <w:color w:val="2B91AF"/>
+          <w:sz w:val="19"/>
+          <w:szCs w:val="19"/>
+          <w:lang w:bidi="he-IL"/>
+        </w:rPr>
+        <w:t>QueryResult</w:t>
+      </w:r>
+      <w:r>
+        <w:rPr>
+          <w:rFonts w:ascii="Consolas" w:hAnsi="Consolas" w:cs="Consolas"/>
+          <w:sz w:val="19"/>
+          <w:szCs w:val="19"/>
+          <w:lang w:bidi="he-IL"/>
+        </w:rPr>
+        <w:t>&gt;(m =&gt; m.Something = i.ToString());</w:t>
+      </w:r>
+    </w:p>
+    <w:p>
+      <w:pPr>
+        <w:autoSpaceDE w:val="0"/>
+        <w:autoSpaceDN w:val="0"/>
+        <w:adjustRightInd w:val="0"/>
+        <w:spacing w:after="0" w:line="240" w:lineRule="auto"/>
+        <w:rPr>
+          <w:rFonts w:ascii="Consolas" w:hAnsi="Consolas" w:cs="Consolas"/>
+          <w:sz w:val="19"/>
+          <w:szCs w:val="19"/>
+          <w:lang w:bidi="he-IL"/>
+        </w:rPr>
+      </w:pPr>
+      <w:r>
+        <w:rPr>
+          <w:rFonts w:ascii="Consolas" w:hAnsi="Consolas" w:cs="Consolas"/>
+          <w:sz w:val="19"/>
+          <w:szCs w:val="19"/>
+          <w:lang w:bidi="he-IL"/>
+        </w:rPr>
+        <w:t xml:space="preserve">        }</w:t>
+      </w:r>
+    </w:p>
+    <w:p>
+      <w:pPr>
+        <w:autoSpaceDE w:val="0"/>
+        <w:autoSpaceDN w:val="0"/>
+        <w:adjustRightInd w:val="0"/>
+        <w:spacing w:after="0" w:line="240" w:lineRule="auto"/>
+        <w:rPr>
+          <w:rFonts w:ascii="Consolas" w:hAnsi="Consolas" w:cs="Consolas"/>
+          <w:sz w:val="19"/>
+          <w:szCs w:val="19"/>
+          <w:lang w:bidi="he-IL"/>
+        </w:rPr>
+      </w:pPr>
+      <w:r>
+        <w:rPr>
+          <w:rFonts w:ascii="Consolas" w:hAnsi="Consolas" w:cs="Consolas"/>
+          <w:sz w:val="19"/>
+          <w:szCs w:val="19"/>
           <w:lang w:bidi="he-IL"/>
         </w:rPr>
         <w:t xml:space="preserve">    }</w:t>
@@ -30282,1045 +31642,49 @@
         <w:spacing w:after="0" w:line="240" w:lineRule="auto"/>
         <w:rPr>
           <w:rFonts w:ascii="Consolas" w:hAnsi="Consolas" w:cs="Consolas"/>
-          <w:sz w:val="20"/>
-          <w:szCs w:val="20"/>
-          <w:lang w:bidi="he-IL"/>
-        </w:rPr>
-      </w:pPr>
-    </w:p>
-    <w:p>
-      <w:pPr>
-        <w:autoSpaceDE w:val="0"/>
-        <w:autoSpaceDN w:val="0"/>
-        <w:adjustRightInd w:val="0"/>
-        <w:spacing w:after="0" w:line="240" w:lineRule="auto"/>
-        <w:rPr>
-          <w:rFonts w:ascii="Consolas" w:hAnsi="Consolas" w:cs="Consolas"/>
-          <w:sz w:val="20"/>
-          <w:szCs w:val="20"/>
-          <w:lang w:bidi="he-IL"/>
-        </w:rPr>
-      </w:pPr>
-      <w:r>
-        <w:rPr>
-          <w:rFonts w:ascii="Consolas" w:hAnsi="Consolas" w:cs="Consolas"/>
-          <w:sz w:val="20"/>
-          <w:szCs w:val="20"/>
-          <w:lang w:bidi="he-IL"/>
-        </w:rPr>
-        <w:t xml:space="preserve">    </w:t>
-      </w:r>
-      <w:r>
-        <w:rPr>
-          <w:rFonts w:ascii="Consolas" w:hAnsi="Consolas" w:cs="Consolas"/>
-          <w:color w:val="0000FF"/>
-          <w:sz w:val="20"/>
-          <w:szCs w:val="20"/>
-          <w:lang w:bidi="he-IL"/>
-        </w:rPr>
-        <w:t>public</w:t>
-      </w:r>
-      <w:r>
-        <w:rPr>
-          <w:rFonts w:ascii="Consolas" w:hAnsi="Consolas" w:cs="Consolas"/>
-          <w:sz w:val="20"/>
-          <w:szCs w:val="20"/>
-          <w:lang w:bidi="he-IL"/>
-        </w:rPr>
+          <w:sz w:val="19"/>
+          <w:szCs w:val="19"/>
+          <w:lang w:bidi="he-IL"/>
+        </w:rPr>
+      </w:pPr>
+      <w:r>
+        <w:rPr>
+          <w:rFonts w:ascii="Consolas" w:hAnsi="Consolas" w:cs="Consolas"/>
+          <w:sz w:val="19"/>
+          <w:szCs w:val="19"/>
+          <w:lang w:bidi="he-IL"/>
+        </w:rPr>
+        <w:t>}</w:t>
+      </w:r>
+    </w:p>
+    <w:bookmarkEnd w:id="50"/>
+    <w:bookmarkEnd w:id="51"/>
+    <w:p>
+      <w:r>
+        <w:t>Put a breakpoint on the Bus.Reply line.</w:t>
+      </w:r>
+      <w:r>
         <w:t xml:space="preserve"> </w:t>
       </w:r>
       <w:r>
-        <w:rPr>
-          <w:rFonts w:ascii="Consolas" w:hAnsi="Consolas" w:cs="Consolas"/>
-          <w:color w:val="0000FF"/>
-          <w:sz w:val="20"/>
-          <w:szCs w:val="20"/>
-          <w:lang w:bidi="he-IL"/>
-        </w:rPr>
-        <w:t>class</w:t>
-      </w:r>
-      <w:r>
-        <w:rPr>
-          <w:rFonts w:ascii="Consolas" w:hAnsi="Consolas" w:cs="Consolas"/>
-          <w:sz w:val="20"/>
-          <w:szCs w:val="20"/>
-          <w:lang w:bidi="he-IL"/>
-        </w:rPr>
+        <w:t>Build and run.</w:t>
+      </w:r>
+      <w:r>
         <w:t xml:space="preserve"> </w:t>
       </w:r>
       <w:r>
-        <w:rPr>
-          <w:rFonts w:ascii="Consolas" w:hAnsi="Consolas" w:cs="Consolas"/>
-          <w:color w:val="2B91AF"/>
-          <w:sz w:val="20"/>
-          <w:szCs w:val="20"/>
-          <w:lang w:bidi="he-IL"/>
-        </w:rPr>
-        <w:t>QueryResult</w:t>
-      </w:r>
-      <w:r>
-        <w:rPr>
-          <w:rFonts w:ascii="Consolas" w:hAnsi="Consolas" w:cs="Consolas"/>
-          <w:sz w:val="20"/>
-          <w:szCs w:val="20"/>
-          <w:lang w:bidi="he-IL"/>
-        </w:rPr>
-        <w:t xml:space="preserve"> : </w:t>
-      </w:r>
-      <w:r>
-        <w:rPr>
-          <w:rFonts w:ascii="Consolas" w:hAnsi="Consolas" w:cs="Consolas"/>
-          <w:color w:val="2B91AF"/>
-          <w:sz w:val="20"/>
-          <w:szCs w:val="20"/>
-          <w:lang w:bidi="he-IL"/>
-        </w:rPr>
-        <w:t>IMessage</w:t>
-      </w:r>
-    </w:p>
-    <w:p>
-      <w:pPr>
-        <w:autoSpaceDE w:val="0"/>
-        <w:autoSpaceDN w:val="0"/>
-        <w:adjustRightInd w:val="0"/>
-        <w:spacing w:after="0" w:line="240" w:lineRule="auto"/>
-        <w:rPr>
-          <w:rFonts w:ascii="Consolas" w:hAnsi="Consolas" w:cs="Consolas"/>
-          <w:sz w:val="20"/>
-          <w:szCs w:val="20"/>
-          <w:lang w:bidi="he-IL"/>
-        </w:rPr>
-      </w:pPr>
-      <w:r>
-        <w:rPr>
-          <w:rFonts w:ascii="Consolas" w:hAnsi="Consolas" w:cs="Consolas"/>
-          <w:sz w:val="20"/>
-          <w:szCs w:val="20"/>
-          <w:lang w:bidi="he-IL"/>
-        </w:rPr>
-        <w:t xml:space="preserve">    {</w:t>
-      </w:r>
-    </w:p>
-    <w:p>
-      <w:pPr>
-        <w:autoSpaceDE w:val="0"/>
-        <w:autoSpaceDN w:val="0"/>
-        <w:adjustRightInd w:val="0"/>
-        <w:spacing w:after="0" w:line="240" w:lineRule="auto"/>
-        <w:rPr>
-          <w:rFonts w:ascii="Consolas" w:hAnsi="Consolas" w:cs="Consolas"/>
-          <w:sz w:val="20"/>
-          <w:szCs w:val="20"/>
-          <w:lang w:bidi="he-IL"/>
-        </w:rPr>
-      </w:pPr>
-      <w:r>
-        <w:rPr>
-          <w:rFonts w:ascii="Consolas" w:hAnsi="Consolas" w:cs="Consolas"/>
-          <w:sz w:val="20"/>
-          <w:szCs w:val="20"/>
-          <w:lang w:bidi="he-IL"/>
-        </w:rPr>
-        <w:t xml:space="preserve">        </w:t>
-      </w:r>
-      <w:r>
-        <w:rPr>
-          <w:rFonts w:ascii="Consolas" w:hAnsi="Consolas" w:cs="Consolas"/>
-          <w:color w:val="0000FF"/>
-          <w:sz w:val="20"/>
-          <w:szCs w:val="20"/>
-          <w:lang w:bidi="he-IL"/>
-        </w:rPr>
-        <w:t>public</w:t>
-      </w:r>
-      <w:r>
-        <w:rPr>
-          <w:rFonts w:ascii="Consolas" w:hAnsi="Consolas" w:cs="Consolas"/>
-          <w:sz w:val="20"/>
-          <w:szCs w:val="20"/>
-          <w:lang w:bidi="he-IL"/>
-        </w:rPr>
-        <w:t xml:space="preserve"> </w:t>
-      </w:r>
-      <w:r>
-        <w:rPr>
-          <w:rFonts w:ascii="Consolas" w:hAnsi="Consolas" w:cs="Consolas"/>
-          <w:color w:val="0000FF"/>
-          <w:sz w:val="20"/>
-          <w:szCs w:val="20"/>
-          <w:lang w:bidi="he-IL"/>
-        </w:rPr>
-        <w:t>string</w:t>
-      </w:r>
-      <w:r>
-        <w:rPr>
-          <w:rFonts w:ascii="Consolas" w:hAnsi="Consolas" w:cs="Consolas"/>
-          <w:sz w:val="20"/>
-          <w:szCs w:val="20"/>
-          <w:lang w:bidi="he-IL"/>
-        </w:rPr>
-        <w:t xml:space="preserve"> Something { </w:t>
-      </w:r>
-      <w:r>
-        <w:rPr>
-          <w:rFonts w:ascii="Consolas" w:hAnsi="Consolas" w:cs="Consolas"/>
-          <w:color w:val="0000FF"/>
-          <w:sz w:val="20"/>
-          <w:szCs w:val="20"/>
-          <w:lang w:bidi="he-IL"/>
-        </w:rPr>
-        <w:t>get</w:t>
-      </w:r>
-      <w:r>
-        <w:rPr>
-          <w:rFonts w:ascii="Consolas" w:hAnsi="Consolas" w:cs="Consolas"/>
-          <w:sz w:val="20"/>
-          <w:szCs w:val="20"/>
-          <w:lang w:bidi="he-IL"/>
-        </w:rPr>
-        <w:t xml:space="preserve">; </w:t>
-      </w:r>
-      <w:r>
-        <w:rPr>
-          <w:rFonts w:ascii="Consolas" w:hAnsi="Consolas" w:cs="Consolas"/>
-          <w:color w:val="0000FF"/>
-          <w:sz w:val="20"/>
-          <w:szCs w:val="20"/>
-          <w:lang w:bidi="he-IL"/>
-        </w:rPr>
-        <w:t>set</w:t>
-      </w:r>
-      <w:r>
-        <w:rPr>
-          <w:rFonts w:ascii="Consolas" w:hAnsi="Consolas" w:cs="Consolas"/>
-          <w:sz w:val="20"/>
-          <w:szCs w:val="20"/>
-          <w:lang w:bidi="he-IL"/>
-        </w:rPr>
-        <w:t>; }</w:t>
-      </w:r>
-    </w:p>
-    <w:p>
-      <w:pPr>
-        <w:autoSpaceDE w:val="0"/>
-        <w:autoSpaceDN w:val="0"/>
-        <w:adjustRightInd w:val="0"/>
-        <w:spacing w:after="0" w:line="240" w:lineRule="auto"/>
-        <w:rPr>
-          <w:rFonts w:ascii="Consolas" w:hAnsi="Consolas" w:cs="Consolas"/>
-          <w:sz w:val="20"/>
-          <w:szCs w:val="20"/>
-          <w:lang w:bidi="he-IL"/>
-        </w:rPr>
-      </w:pPr>
-      <w:r>
-        <w:rPr>
-          <w:rFonts w:ascii="Consolas" w:hAnsi="Consolas" w:cs="Consolas"/>
-          <w:sz w:val="20"/>
-          <w:szCs w:val="20"/>
-          <w:lang w:bidi="he-IL"/>
-        </w:rPr>
-        <w:t xml:space="preserve">    }</w:t>
-      </w:r>
-    </w:p>
-    <w:p/>
-    <w:p>
-      <w:r>
-        <w:t xml:space="preserve">Create a new regular controller that sends a Query message to the server, hard code the </w:t>
-      </w:r>
-      <w:r>
-        <w:t>NumberOfResponses to 10 for now.</w:t>
-      </w:r>
-    </w:p>
-    <w:p>
-      <w:r>
-        <w:t xml:space="preserve"> </w:t>
-      </w:r>
-      <w:r>
-        <w:t xml:space="preserve">Add a message handler to </w:t>
+        <w:t xml:space="preserve">Notice that </w:t>
       </w:r>
       <w:r>
         <w:t>Mvc</w:t>
       </w:r>
       <w:r>
-        <w:t>Application1 that handles the QueryResult message - have it simply call a .ToString() on the message. Put a breakpoint on that code.</w:t>
-      </w:r>
-    </w:p>
-    <w:p>
-      <w:pPr>
-        <w:rPr>
-          <w:i/>
-        </w:rPr>
-      </w:pPr>
-      <w:r>
-        <w:t>Modify the global.asax of MvcApplication1 to call</w:t>
-      </w:r>
-      <w:r>
-        <w:t xml:space="preserve"> this line before the Configure.With() block:</w:t>
-      </w:r>
-      <w:r>
-        <w:t xml:space="preserve"> </w:t>
-      </w:r>
-    </w:p>
-    <w:p>
-      <w:pPr>
-        <w:ind w:firstLine="720"/>
-      </w:pPr>
-      <w:r>
-        <w:rPr>
-          <w:rFonts w:ascii="Consolas" w:hAnsi="Consolas" w:cs="Consolas"/>
-          <w:color w:val="2B91AF"/>
-          <w:sz w:val="19"/>
-          <w:szCs w:val="19"/>
-          <w:highlight w:val="white"/>
-        </w:rPr>
-        <w:t>Configure</w:t>
-      </w:r>
-      <w:r>
-        <w:rPr>
-          <w:rFonts w:ascii="Consolas" w:hAnsi="Consolas" w:cs="Consolas"/>
-          <w:color w:val="000000"/>
-          <w:sz w:val="19"/>
-          <w:szCs w:val="19"/>
-          <w:highlight w:val="white"/>
-        </w:rPr>
-        <w:t>.Features.Disable&lt;</w:t>
-      </w:r>
-      <w:r>
-        <w:rPr>
-          <w:rFonts w:ascii="Consolas" w:hAnsi="Consolas" w:cs="Consolas"/>
-          <w:color w:val="2B91AF"/>
-          <w:sz w:val="19"/>
-          <w:szCs w:val="19"/>
-          <w:highlight w:val="white"/>
-        </w:rPr>
-        <w:t>AutoSubscribe</w:t>
-      </w:r>
-      <w:r>
-        <w:rPr>
-          <w:rFonts w:ascii="Consolas" w:hAnsi="Consolas" w:cs="Consolas"/>
-          <w:color w:val="000000"/>
-          <w:sz w:val="19"/>
-          <w:szCs w:val="19"/>
-          <w:highlight w:val="white"/>
-        </w:rPr>
-        <w:t>&gt;();</w:t>
-      </w:r>
-    </w:p>
-    <w:p>
-      <w:r>
-        <w:t>Add a message handler to HelloWorldServer that handles the Query message - have it loop according to the NumberOfResponses, and Bus.Reply with a QueryResult message containing the loop variable's .ToString():</w:t>
-      </w:r>
-    </w:p>
-    <w:p>
-      <w:pPr>
-        <w:autoSpaceDE w:val="0"/>
-        <w:autoSpaceDN w:val="0"/>
-        <w:adjustRightInd w:val="0"/>
-        <w:spacing w:after="0" w:line="240" w:lineRule="auto"/>
-        <w:rPr>
-          <w:rFonts w:ascii="Consolas" w:hAnsi="Consolas" w:cs="Consolas"/>
-          <w:sz w:val="20"/>
-          <w:szCs w:val="20"/>
-          <w:lang w:bidi="he-IL"/>
-        </w:rPr>
-      </w:pPr>
-      <w:r>
-        <w:rPr>
-          <w:rFonts w:ascii="Consolas" w:hAnsi="Consolas" w:cs="Consolas"/>
-          <w:color w:val="0000FF"/>
-          <w:sz w:val="20"/>
-          <w:szCs w:val="20"/>
-          <w:lang w:bidi="he-IL"/>
-        </w:rPr>
-        <w:t>using</w:t>
-      </w:r>
-      <w:r>
-        <w:rPr>
-          <w:rFonts w:ascii="Consolas" w:hAnsi="Consolas" w:cs="Consolas"/>
-          <w:sz w:val="20"/>
-          <w:szCs w:val="20"/>
-          <w:lang w:bidi="he-IL"/>
-        </w:rPr>
-        <w:t xml:space="preserve"> Messages;</w:t>
-      </w:r>
-    </w:p>
-    <w:p>
-      <w:pPr>
-        <w:autoSpaceDE w:val="0"/>
-        <w:autoSpaceDN w:val="0"/>
-        <w:adjustRightInd w:val="0"/>
-        <w:spacing w:after="0" w:line="240" w:lineRule="auto"/>
-        <w:rPr>
-          <w:rFonts w:ascii="Consolas" w:hAnsi="Consolas" w:cs="Consolas"/>
-          <w:sz w:val="20"/>
-          <w:szCs w:val="20"/>
-          <w:lang w:bidi="he-IL"/>
-        </w:rPr>
-      </w:pPr>
-      <w:r>
-        <w:rPr>
-          <w:rFonts w:ascii="Consolas" w:hAnsi="Consolas" w:cs="Consolas"/>
-          <w:color w:val="0000FF"/>
-          <w:sz w:val="20"/>
-          <w:szCs w:val="20"/>
-          <w:lang w:bidi="he-IL"/>
-        </w:rPr>
-        <w:t>using</w:t>
-      </w:r>
-      <w:r>
-        <w:rPr>
-          <w:rFonts w:ascii="Consolas" w:hAnsi="Consolas" w:cs="Consolas"/>
-          <w:sz w:val="20"/>
-          <w:szCs w:val="20"/>
-          <w:lang w:bidi="he-IL"/>
-        </w:rPr>
-        <w:t xml:space="preserve"> NServiceBus;</w:t>
-      </w:r>
-    </w:p>
-    <w:p>
-      <w:pPr>
-        <w:autoSpaceDE w:val="0"/>
-        <w:autoSpaceDN w:val="0"/>
-        <w:adjustRightInd w:val="0"/>
-        <w:spacing w:after="0" w:line="240" w:lineRule="auto"/>
-        <w:rPr>
-          <w:rFonts w:ascii="Consolas" w:hAnsi="Consolas" w:cs="Consolas"/>
-          <w:sz w:val="20"/>
-          <w:szCs w:val="20"/>
-          <w:lang w:bidi="he-IL"/>
-        </w:rPr>
-      </w:pPr>
-    </w:p>
-    <w:p>
-      <w:pPr>
-        <w:autoSpaceDE w:val="0"/>
-        <w:autoSpaceDN w:val="0"/>
-        <w:adjustRightInd w:val="0"/>
-        <w:spacing w:after="0" w:line="240" w:lineRule="auto"/>
-        <w:rPr>
-          <w:rFonts w:ascii="Consolas" w:hAnsi="Consolas" w:cs="Consolas"/>
-          <w:sz w:val="20"/>
-          <w:szCs w:val="20"/>
-          <w:lang w:bidi="he-IL"/>
-        </w:rPr>
-      </w:pPr>
-      <w:r>
-        <w:rPr>
-          <w:rFonts w:ascii="Consolas" w:hAnsi="Consolas" w:cs="Consolas"/>
-          <w:color w:val="0000FF"/>
-          <w:sz w:val="20"/>
-          <w:szCs w:val="20"/>
-          <w:lang w:bidi="he-IL"/>
-        </w:rPr>
-        <w:t>namespace</w:t>
-      </w:r>
-      <w:r>
-        <w:rPr>
-          <w:rFonts w:ascii="Consolas" w:hAnsi="Consolas" w:cs="Consolas"/>
-          <w:sz w:val="20"/>
-          <w:szCs w:val="20"/>
-          <w:lang w:bidi="he-IL"/>
-        </w:rPr>
-        <w:t xml:space="preserve"> HelloWorldServer</w:t>
-      </w:r>
-    </w:p>
-    <w:p>
-      <w:pPr>
-        <w:autoSpaceDE w:val="0"/>
-        <w:autoSpaceDN w:val="0"/>
-        <w:adjustRightInd w:val="0"/>
-        <w:spacing w:after="0" w:line="240" w:lineRule="auto"/>
-        <w:rPr>
-          <w:rFonts w:ascii="Consolas" w:hAnsi="Consolas" w:cs="Consolas"/>
-          <w:sz w:val="20"/>
-          <w:szCs w:val="20"/>
-          <w:lang w:bidi="he-IL"/>
-        </w:rPr>
-      </w:pPr>
-      <w:r>
-        <w:rPr>
-          <w:rFonts w:ascii="Consolas" w:hAnsi="Consolas" w:cs="Consolas"/>
-          <w:sz w:val="20"/>
-          <w:szCs w:val="20"/>
-          <w:lang w:bidi="he-IL"/>
-        </w:rPr>
-        <w:t>{</w:t>
-      </w:r>
-    </w:p>
-    <w:p>
-      <w:pPr>
-        <w:autoSpaceDE w:val="0"/>
-        <w:autoSpaceDN w:val="0"/>
-        <w:adjustRightInd w:val="0"/>
-        <w:spacing w:after="0" w:line="240" w:lineRule="auto"/>
-        <w:rPr>
-          <w:rFonts w:ascii="Consolas" w:hAnsi="Consolas" w:cs="Consolas"/>
-          <w:sz w:val="20"/>
-          <w:szCs w:val="20"/>
-          <w:lang w:bidi="he-IL"/>
-        </w:rPr>
-      </w:pPr>
-      <w:r>
-        <w:rPr>
-          <w:rFonts w:ascii="Consolas" w:hAnsi="Consolas" w:cs="Consolas"/>
-          <w:sz w:val="20"/>
-          <w:szCs w:val="20"/>
-          <w:lang w:bidi="he-IL"/>
-        </w:rPr>
-        <w:t xml:space="preserve">    </w:t>
-      </w:r>
-      <w:r>
-        <w:rPr>
-          <w:rFonts w:ascii="Consolas" w:hAnsi="Consolas" w:cs="Consolas"/>
-          <w:color w:val="0000FF"/>
-          <w:sz w:val="20"/>
-          <w:szCs w:val="20"/>
-          <w:lang w:bidi="he-IL"/>
-        </w:rPr>
-        <w:t>public</w:t>
-      </w:r>
-      <w:r>
-        <w:rPr>
-          <w:rFonts w:ascii="Consolas" w:hAnsi="Consolas" w:cs="Consolas"/>
-          <w:sz w:val="20"/>
-          <w:szCs w:val="20"/>
-          <w:lang w:bidi="he-IL"/>
-        </w:rPr>
-        <w:t xml:space="preserve"> </w:t>
-      </w:r>
-      <w:r>
-        <w:rPr>
-          <w:rFonts w:ascii="Consolas" w:hAnsi="Consolas" w:cs="Consolas"/>
-          <w:color w:val="0000FF"/>
-          <w:sz w:val="20"/>
-          <w:szCs w:val="20"/>
-          <w:lang w:bidi="he-IL"/>
-        </w:rPr>
-        <w:t>class</w:t>
-      </w:r>
-      <w:r>
-        <w:rPr>
-          <w:rFonts w:ascii="Consolas" w:hAnsi="Consolas" w:cs="Consolas"/>
-          <w:sz w:val="20"/>
-          <w:szCs w:val="20"/>
-          <w:lang w:bidi="he-IL"/>
-        </w:rPr>
-        <w:t xml:space="preserve"> </w:t>
-      </w:r>
-      <w:r>
-        <w:rPr>
-          <w:rFonts w:ascii="Consolas" w:hAnsi="Consolas" w:cs="Consolas"/>
-          <w:color w:val="2B91AF"/>
-          <w:sz w:val="20"/>
-          <w:szCs w:val="20"/>
-          <w:lang w:bidi="he-IL"/>
-        </w:rPr>
-        <w:t>QueryHandler</w:t>
-      </w:r>
-      <w:r>
-        <w:rPr>
-          <w:rFonts w:ascii="Consolas" w:hAnsi="Consolas" w:cs="Consolas"/>
-          <w:sz w:val="20"/>
-          <w:szCs w:val="20"/>
-          <w:lang w:bidi="he-IL"/>
-        </w:rPr>
-        <w:t xml:space="preserve"> : </w:t>
-      </w:r>
-      <w:r>
-        <w:rPr>
-          <w:rFonts w:ascii="Consolas" w:hAnsi="Consolas" w:cs="Consolas"/>
-          <w:color w:val="2B91AF"/>
-          <w:sz w:val="20"/>
-          <w:szCs w:val="20"/>
-          <w:lang w:bidi="he-IL"/>
-        </w:rPr>
-        <w:t>IHandleMessages</w:t>
-      </w:r>
-      <w:r>
-        <w:rPr>
-          <w:rFonts w:ascii="Consolas" w:hAnsi="Consolas" w:cs="Consolas"/>
-          <w:sz w:val="20"/>
-          <w:szCs w:val="20"/>
-          <w:lang w:bidi="he-IL"/>
-        </w:rPr>
-        <w:t>&lt;</w:t>
-      </w:r>
-      <w:r>
-        <w:rPr>
-          <w:rFonts w:ascii="Consolas" w:hAnsi="Consolas" w:cs="Consolas"/>
-          <w:color w:val="2B91AF"/>
-          <w:sz w:val="20"/>
-          <w:szCs w:val="20"/>
-          <w:lang w:bidi="he-IL"/>
-        </w:rPr>
-        <w:t>Query</w:t>
-      </w:r>
-      <w:r>
-        <w:rPr>
-          <w:rFonts w:ascii="Consolas" w:hAnsi="Consolas" w:cs="Consolas"/>
-          <w:sz w:val="20"/>
-          <w:szCs w:val="20"/>
-          <w:lang w:bidi="he-IL"/>
-        </w:rPr>
-        <w:t>&gt;</w:t>
-      </w:r>
-    </w:p>
-    <w:p>
-      <w:pPr>
-        <w:autoSpaceDE w:val="0"/>
-        <w:autoSpaceDN w:val="0"/>
-        <w:adjustRightInd w:val="0"/>
-        <w:spacing w:after="0" w:line="240" w:lineRule="auto"/>
-        <w:rPr>
-          <w:rFonts w:ascii="Consolas" w:hAnsi="Consolas" w:cs="Consolas"/>
-          <w:sz w:val="20"/>
-          <w:szCs w:val="20"/>
-          <w:lang w:bidi="he-IL"/>
-        </w:rPr>
-      </w:pPr>
-      <w:r>
-        <w:rPr>
-          <w:rFonts w:ascii="Consolas" w:hAnsi="Consolas" w:cs="Consolas"/>
-          <w:sz w:val="20"/>
-          <w:szCs w:val="20"/>
-          <w:lang w:bidi="he-IL"/>
-        </w:rPr>
-        <w:t xml:space="preserve">    {</w:t>
-      </w:r>
-    </w:p>
-    <w:p>
-      <w:pPr>
-        <w:autoSpaceDE w:val="0"/>
-        <w:autoSpaceDN w:val="0"/>
-        <w:adjustRightInd w:val="0"/>
-        <w:spacing w:after="0" w:line="240" w:lineRule="auto"/>
-        <w:rPr>
-          <w:rFonts w:ascii="Consolas" w:hAnsi="Consolas" w:cs="Consolas"/>
-          <w:sz w:val="20"/>
-          <w:szCs w:val="20"/>
-          <w:lang w:bidi="he-IL"/>
-        </w:rPr>
-      </w:pPr>
-      <w:r>
-        <w:rPr>
-          <w:rFonts w:ascii="Consolas" w:hAnsi="Consolas" w:cs="Consolas"/>
-          <w:sz w:val="20"/>
-          <w:szCs w:val="20"/>
-          <w:lang w:bidi="he-IL"/>
-        </w:rPr>
-        <w:t xml:space="preserve">        </w:t>
-      </w:r>
-      <w:r>
-        <w:rPr>
-          <w:rFonts w:ascii="Consolas" w:hAnsi="Consolas" w:cs="Consolas"/>
-          <w:color w:val="0000FF"/>
-          <w:sz w:val="20"/>
-          <w:szCs w:val="20"/>
-          <w:lang w:bidi="he-IL"/>
-        </w:rPr>
-        <w:t>public</w:t>
-      </w:r>
-      <w:r>
-        <w:rPr>
-          <w:rFonts w:ascii="Consolas" w:hAnsi="Consolas" w:cs="Consolas"/>
-          <w:sz w:val="20"/>
-          <w:szCs w:val="20"/>
-          <w:lang w:bidi="he-IL"/>
-        </w:rPr>
-        <w:t xml:space="preserve"> </w:t>
-      </w:r>
-      <w:r>
-        <w:rPr>
-          <w:rFonts w:ascii="Consolas" w:hAnsi="Consolas" w:cs="Consolas"/>
-          <w:color w:val="2B91AF"/>
-          <w:sz w:val="20"/>
-          <w:szCs w:val="20"/>
-          <w:lang w:bidi="he-IL"/>
-        </w:rPr>
-        <w:t>IBus</w:t>
-      </w:r>
-      <w:r>
-        <w:rPr>
-          <w:rFonts w:ascii="Consolas" w:hAnsi="Consolas" w:cs="Consolas"/>
-          <w:sz w:val="20"/>
-          <w:szCs w:val="20"/>
-          <w:lang w:bidi="he-IL"/>
-        </w:rPr>
-        <w:t xml:space="preserve"> Bus { </w:t>
-      </w:r>
-      <w:r>
-        <w:rPr>
-          <w:rFonts w:ascii="Consolas" w:hAnsi="Consolas" w:cs="Consolas"/>
-          <w:color w:val="0000FF"/>
-          <w:sz w:val="20"/>
-          <w:szCs w:val="20"/>
-          <w:lang w:bidi="he-IL"/>
-        </w:rPr>
-        <w:t>get</w:t>
-      </w:r>
-      <w:r>
-        <w:rPr>
-          <w:rFonts w:ascii="Consolas" w:hAnsi="Consolas" w:cs="Consolas"/>
-          <w:sz w:val="20"/>
-          <w:szCs w:val="20"/>
-          <w:lang w:bidi="he-IL"/>
-        </w:rPr>
-        <w:t xml:space="preserve">; </w:t>
-      </w:r>
-      <w:r>
-        <w:rPr>
-          <w:rFonts w:ascii="Consolas" w:hAnsi="Consolas" w:cs="Consolas"/>
-          <w:color w:val="0000FF"/>
-          <w:sz w:val="20"/>
-          <w:szCs w:val="20"/>
-          <w:lang w:bidi="he-IL"/>
-        </w:rPr>
-        <w:t>set</w:t>
-      </w:r>
-      <w:r>
-        <w:rPr>
-          <w:rFonts w:ascii="Consolas" w:hAnsi="Consolas" w:cs="Consolas"/>
-          <w:sz w:val="20"/>
-          <w:szCs w:val="20"/>
-          <w:lang w:bidi="he-IL"/>
-        </w:rPr>
-        <w:t>; }</w:t>
-      </w:r>
-    </w:p>
-    <w:p>
-      <w:pPr>
-        <w:autoSpaceDE w:val="0"/>
-        <w:autoSpaceDN w:val="0"/>
-        <w:adjustRightInd w:val="0"/>
-        <w:spacing w:after="0" w:line="240" w:lineRule="auto"/>
-        <w:rPr>
-          <w:rFonts w:ascii="Consolas" w:hAnsi="Consolas" w:cs="Consolas"/>
-          <w:sz w:val="20"/>
-          <w:szCs w:val="20"/>
-          <w:lang w:bidi="he-IL"/>
-        </w:rPr>
-      </w:pPr>
-    </w:p>
-    <w:p>
-      <w:pPr>
-        <w:autoSpaceDE w:val="0"/>
-        <w:autoSpaceDN w:val="0"/>
-        <w:adjustRightInd w:val="0"/>
-        <w:spacing w:after="0" w:line="240" w:lineRule="auto"/>
-        <w:rPr>
-          <w:rFonts w:ascii="Consolas" w:hAnsi="Consolas" w:cs="Consolas"/>
-          <w:sz w:val="20"/>
-          <w:szCs w:val="20"/>
-          <w:lang w:bidi="he-IL"/>
-        </w:rPr>
-      </w:pPr>
-      <w:r>
-        <w:rPr>
-          <w:rFonts w:ascii="Consolas" w:hAnsi="Consolas" w:cs="Consolas"/>
-          <w:sz w:val="20"/>
-          <w:szCs w:val="20"/>
-          <w:lang w:bidi="he-IL"/>
-        </w:rPr>
-        <w:t xml:space="preserve">        </w:t>
-      </w:r>
-      <w:r>
-        <w:rPr>
-          <w:rFonts w:ascii="Consolas" w:hAnsi="Consolas" w:cs="Consolas"/>
-          <w:color w:val="0000FF"/>
-          <w:sz w:val="20"/>
-          <w:szCs w:val="20"/>
-          <w:lang w:bidi="he-IL"/>
-        </w:rPr>
-        <w:t>public</w:t>
-      </w:r>
-      <w:r>
-        <w:rPr>
-          <w:rFonts w:ascii="Consolas" w:hAnsi="Consolas" w:cs="Consolas"/>
-          <w:sz w:val="20"/>
-          <w:szCs w:val="20"/>
-          <w:lang w:bidi="he-IL"/>
-        </w:rPr>
-        <w:t xml:space="preserve"> </w:t>
-      </w:r>
-      <w:r>
-        <w:rPr>
-          <w:rFonts w:ascii="Consolas" w:hAnsi="Consolas" w:cs="Consolas"/>
-          <w:color w:val="0000FF"/>
-          <w:sz w:val="20"/>
-          <w:szCs w:val="20"/>
-          <w:lang w:bidi="he-IL"/>
-        </w:rPr>
-        <w:t>void</w:t>
-      </w:r>
-      <w:r>
-        <w:rPr>
-          <w:rFonts w:ascii="Consolas" w:hAnsi="Consolas" w:cs="Consolas"/>
-          <w:sz w:val="20"/>
-          <w:szCs w:val="20"/>
-          <w:lang w:bidi="he-IL"/>
-        </w:rPr>
-        <w:t xml:space="preserve"> Handle(</w:t>
-      </w:r>
-      <w:r>
-        <w:rPr>
-          <w:rFonts w:ascii="Consolas" w:hAnsi="Consolas" w:cs="Consolas"/>
-          <w:color w:val="2B91AF"/>
-          <w:sz w:val="20"/>
-          <w:szCs w:val="20"/>
-          <w:lang w:bidi="he-IL"/>
-        </w:rPr>
-        <w:t>Query</w:t>
-      </w:r>
-      <w:r>
-        <w:rPr>
-          <w:rFonts w:ascii="Consolas" w:hAnsi="Consolas" w:cs="Consolas"/>
-          <w:sz w:val="20"/>
-          <w:szCs w:val="20"/>
-          <w:lang w:bidi="he-IL"/>
-        </w:rPr>
-        <w:t xml:space="preserve"> message)</w:t>
-      </w:r>
-    </w:p>
-    <w:p>
-      <w:pPr>
-        <w:autoSpaceDE w:val="0"/>
-        <w:autoSpaceDN w:val="0"/>
-        <w:adjustRightInd w:val="0"/>
-        <w:spacing w:after="0" w:line="240" w:lineRule="auto"/>
-        <w:rPr>
-          <w:rFonts w:ascii="Consolas" w:hAnsi="Consolas" w:cs="Consolas"/>
-          <w:sz w:val="20"/>
-          <w:szCs w:val="20"/>
-          <w:lang w:bidi="he-IL"/>
-        </w:rPr>
-      </w:pPr>
-      <w:r>
-        <w:rPr>
-          <w:rFonts w:ascii="Consolas" w:hAnsi="Consolas" w:cs="Consolas"/>
-          <w:sz w:val="20"/>
-          <w:szCs w:val="20"/>
-          <w:lang w:bidi="he-IL"/>
-        </w:rPr>
-        <w:t xml:space="preserve">        {</w:t>
-      </w:r>
-    </w:p>
-    <w:p>
-      <w:pPr>
-        <w:autoSpaceDE w:val="0"/>
-        <w:autoSpaceDN w:val="0"/>
-        <w:adjustRightInd w:val="0"/>
-        <w:spacing w:after="0" w:line="240" w:lineRule="auto"/>
-        <w:rPr>
-          <w:rFonts w:ascii="Consolas" w:hAnsi="Consolas" w:cs="Consolas"/>
-          <w:sz w:val="20"/>
-          <w:szCs w:val="20"/>
-          <w:lang w:bidi="he-IL"/>
-        </w:rPr>
-      </w:pPr>
-      <w:r>
-        <w:rPr>
-          <w:rFonts w:ascii="Consolas" w:hAnsi="Consolas" w:cs="Consolas"/>
-          <w:sz w:val="20"/>
-          <w:szCs w:val="20"/>
-          <w:lang w:bidi="he-IL"/>
-        </w:rPr>
-        <w:t xml:space="preserve">            </w:t>
-      </w:r>
-      <w:r>
-        <w:rPr>
-          <w:rFonts w:ascii="Consolas" w:hAnsi="Consolas" w:cs="Consolas"/>
-          <w:color w:val="0000FF"/>
-          <w:sz w:val="20"/>
-          <w:szCs w:val="20"/>
-          <w:lang w:bidi="he-IL"/>
-        </w:rPr>
-        <w:t>for</w:t>
-      </w:r>
-      <w:r>
-        <w:rPr>
-          <w:rFonts w:ascii="Consolas" w:hAnsi="Consolas" w:cs="Consolas"/>
-          <w:sz w:val="20"/>
-          <w:szCs w:val="20"/>
-          <w:lang w:bidi="he-IL"/>
-        </w:rPr>
-        <w:t xml:space="preserve"> (</w:t>
-      </w:r>
-      <w:r>
-        <w:rPr>
-          <w:rFonts w:ascii="Consolas" w:hAnsi="Consolas" w:cs="Consolas"/>
-          <w:color w:val="0000FF"/>
-          <w:sz w:val="20"/>
-          <w:szCs w:val="20"/>
-          <w:lang w:bidi="he-IL"/>
-        </w:rPr>
-        <w:t>int</w:t>
-      </w:r>
-      <w:r>
-        <w:rPr>
-          <w:rFonts w:ascii="Consolas" w:hAnsi="Consolas" w:cs="Consolas"/>
-          <w:sz w:val="20"/>
-          <w:szCs w:val="20"/>
-          <w:lang w:bidi="he-IL"/>
-        </w:rPr>
-        <w:t xml:space="preserve"> i=0; i &lt; message.NumberOfResponses; i++)</w:t>
-      </w:r>
-    </w:p>
-    <w:p>
-      <w:pPr>
-        <w:autoSpaceDE w:val="0"/>
-        <w:autoSpaceDN w:val="0"/>
-        <w:adjustRightInd w:val="0"/>
-        <w:spacing w:after="0" w:line="240" w:lineRule="auto"/>
-        <w:rPr>
-          <w:rFonts w:ascii="Consolas" w:hAnsi="Consolas" w:cs="Consolas"/>
-          <w:sz w:val="20"/>
-          <w:szCs w:val="20"/>
-          <w:lang w:bidi="he-IL"/>
-        </w:rPr>
-      </w:pPr>
-      <w:r>
-        <w:rPr>
-          <w:rFonts w:ascii="Consolas" w:hAnsi="Consolas" w:cs="Consolas"/>
-          <w:sz w:val="20"/>
-          <w:szCs w:val="20"/>
-          <w:lang w:bidi="he-IL"/>
-        </w:rPr>
-        <w:t xml:space="preserve">                Bus.Reply&lt;</w:t>
-      </w:r>
-      <w:r>
-        <w:rPr>
-          <w:rFonts w:ascii="Consolas" w:hAnsi="Consolas" w:cs="Consolas"/>
-          <w:color w:val="2B91AF"/>
-          <w:sz w:val="20"/>
-          <w:szCs w:val="20"/>
-          <w:lang w:bidi="he-IL"/>
-        </w:rPr>
-        <w:t>QueryResult</w:t>
-      </w:r>
-      <w:r>
-        <w:rPr>
-          <w:rFonts w:ascii="Consolas" w:hAnsi="Consolas" w:cs="Consolas"/>
-          <w:sz w:val="20"/>
-          <w:szCs w:val="20"/>
-          <w:lang w:bidi="he-IL"/>
-        </w:rPr>
-        <w:t>&gt;(m =&gt; m.Something = i.ToString());</w:t>
-      </w:r>
-    </w:p>
-    <w:p>
-      <w:pPr>
-        <w:autoSpaceDE w:val="0"/>
-        <w:autoSpaceDN w:val="0"/>
-        <w:adjustRightInd w:val="0"/>
-        <w:spacing w:after="0" w:line="240" w:lineRule="auto"/>
-        <w:rPr>
-          <w:rFonts w:ascii="Consolas" w:hAnsi="Consolas" w:cs="Consolas"/>
-          <w:sz w:val="20"/>
-          <w:szCs w:val="20"/>
-          <w:lang w:bidi="he-IL"/>
-        </w:rPr>
-      </w:pPr>
-      <w:r>
-        <w:rPr>
-          <w:rFonts w:ascii="Consolas" w:hAnsi="Consolas" w:cs="Consolas"/>
-          <w:sz w:val="20"/>
-          <w:szCs w:val="20"/>
-          <w:lang w:bidi="he-IL"/>
-        </w:rPr>
-        <w:t xml:space="preserve">        }</w:t>
-      </w:r>
-    </w:p>
-    <w:p>
-      <w:pPr>
-        <w:autoSpaceDE w:val="0"/>
-        <w:autoSpaceDN w:val="0"/>
-        <w:adjustRightInd w:val="0"/>
-        <w:spacing w:after="0" w:line="240" w:lineRule="auto"/>
-        <w:rPr>
-          <w:rFonts w:ascii="Consolas" w:hAnsi="Consolas" w:cs="Consolas"/>
-          <w:sz w:val="20"/>
-          <w:szCs w:val="20"/>
-          <w:lang w:bidi="he-IL"/>
-        </w:rPr>
-      </w:pPr>
-      <w:r>
-        <w:rPr>
-          <w:rFonts w:ascii="Consolas" w:hAnsi="Consolas" w:cs="Consolas"/>
-          <w:sz w:val="20"/>
-          <w:szCs w:val="20"/>
-          <w:lang w:bidi="he-IL"/>
-        </w:rPr>
-        <w:t xml:space="preserve">    }</w:t>
-      </w:r>
-    </w:p>
-    <w:p>
-      <w:pPr>
-        <w:autoSpaceDE w:val="0"/>
-        <w:autoSpaceDN w:val="0"/>
-        <w:adjustRightInd w:val="0"/>
-        <w:spacing w:after="0" w:line="240" w:lineRule="auto"/>
-        <w:rPr>
-          <w:rFonts w:ascii="Consolas" w:hAnsi="Consolas" w:cs="Consolas"/>
-          <w:sz w:val="20"/>
-          <w:szCs w:val="20"/>
-          <w:lang w:bidi="he-IL"/>
-        </w:rPr>
-      </w:pPr>
-      <w:r>
-        <w:rPr>
-          <w:rFonts w:ascii="Consolas" w:hAnsi="Consolas" w:cs="Consolas"/>
-          <w:sz w:val="20"/>
-          <w:szCs w:val="20"/>
-          <w:lang w:bidi="he-IL"/>
-        </w:rPr>
-        <w:t>}</w:t>
-      </w:r>
-    </w:p>
-    <w:p>
-      <w:pPr>
-        <w:autoSpaceDE w:val="0"/>
-        <w:autoSpaceDN w:val="0"/>
-        <w:adjustRightInd w:val="0"/>
-        <w:spacing w:after="0" w:line="240" w:lineRule="auto"/>
-        <w:rPr>
-          <w:rFonts w:ascii="Consolas" w:hAnsi="Consolas" w:cs="Consolas"/>
-          <w:sz w:val="20"/>
-          <w:szCs w:val="20"/>
-          <w:lang w:bidi="he-IL"/>
-        </w:rPr>
-      </w:pPr>
-    </w:p>
-    <w:p>
-      <w:r>
-        <w:t>Put a breakpoint on the Bus.Reply line.</w:t>
-      </w:r>
-    </w:p>
-    <w:p>
-      <w:r>
-        <w:t>Build and run.</w:t>
-      </w:r>
-    </w:p>
-    <w:p>
-      <w:pPr>
-        <w:rPr>
-          <w:rFonts w:asciiTheme="majorHAnsi" w:eastAsiaTheme="majorEastAsia" w:hAnsiTheme="majorHAnsi" w:cstheme="majorBidi"/>
-          <w:b/>
-          <w:bCs/>
-          <w:color w:val="4F81BD" w:themeColor="accent1"/>
-          <w:sz w:val="26"/>
-          <w:szCs w:val="26"/>
-        </w:rPr>
-      </w:pPr>
-      <w:r>
-        <w:lastRenderedPageBreak/>
-        <w:t xml:space="preserve">Notice that </w:t>
-      </w:r>
-      <w:r>
-        <w:t>Mvc</w:t>
-      </w:r>
-      <w:r>
         <w:t>Application1 does not receive any of the replies until the loop has completed - ultimately not providing the "streaming" behavior we wanted.</w:t>
+      </w:r>
+      <w:bookmarkStart w:id="52" w:name="_GoBack"/>
+      <w:bookmarkEnd w:id="52"/>
+      <w:r>
+        <w:br w:type="page"/>
       </w:r>
     </w:p>
     <w:p>
@@ -31332,6 +31696,7 @@
         </w:numPr>
       </w:pPr>
       <w:r>
+        <w:lastRenderedPageBreak/>
         <w:t>Streaming Responses</w:t>
       </w:r>
     </w:p>
@@ -36504,7 +36869,7 @@
 </file>
 
 <file path=customXml/itemProps1.xml><?xml version="1.0" encoding="utf-8"?>
-<ds:datastoreItem xmlns:ds="http://schemas.openxmlformats.org/officeDocument/2006/customXml" ds:itemID="{5BFBFE18-B4BC-4A5E-8EB4-1326C1AA3CEE}">
+<ds:datastoreItem xmlns:ds="http://schemas.openxmlformats.org/officeDocument/2006/customXml" ds:itemID="{E6286711-75AC-4062-AFEC-E1A7C4535202}">
   <ds:schemaRefs>
     <ds:schemaRef ds:uri="http://schemas.openxmlformats.org/officeDocument/2006/bibliography"/>
   </ds:schemaRefs>

</xml_diff>